<commit_message>
correcting output momok, selecting dataset names to bind and biuild legend from
</commit_message>
<xml_diff>
--- a/info/Doku_BZE3_Bestandesauswertung.docx
+++ b/info/Doku_BZE3_Bestandesauswertung.docx
@@ -1276,6 +1276,22 @@
       </w:r>
     </w:p>
     <w:p>
+      <w:pPr>
+        <w:pStyle w:val="berschrift4"/>
+      </w:pPr>
+      <w:r>
+        <w:t xml:space="preserve">Lage von Bäumen und </w:t>
+      </w:r>
+      <w:proofErr w:type="spellStart"/>
+      <w:r>
+        <w:t>Bestandesgrenze</w:t>
+      </w:r>
+      <w:proofErr w:type="spellEnd"/>
+      <w:r>
+        <w:t xml:space="preserve"> zueinander Bestimmen</w:t>
+      </w:r>
+    </w:p>
+    <w:p>
       <w:r>
         <w:t xml:space="preserve">Für Waldränder ohne Knickpunkt wurde mittels der Koordinaten der zwei Punkte A und B, welche auf der Geraden liegen, die den Probekreis als </w:t>
       </w:r>
@@ -1500,6 +1516,7 @@
     </w:p>
     <w:p>
       <w:r>
+        <w:lastRenderedPageBreak/>
         <w:t xml:space="preserve">und nachfolgend der Y-Achsenabschnitt b0 durch einsetzen eines bekannten Punktes in die Geradengleichung mit der nun berechneten Steigung: </w:t>
       </w:r>
     </w:p>
@@ -1514,7 +1531,6 @@
         <w:rPr>
           <w:rStyle w:val="Hervorhebung"/>
         </w:rPr>
-        <w:lastRenderedPageBreak/>
         <w:t xml:space="preserve">b0 = </w:t>
       </w:r>
       <w:r>
@@ -3028,18 +3044,89 @@
       <w:r>
         <w:t xml:space="preserve">Einsetzen in P/Q-Formel und ausrechnen von x1 und x2 </w:t>
       </w:r>
+      <w:r>
+        <w:t>&amp; zuweisen des Schnittpunkt Status (</w:t>
+      </w:r>
+      <w:proofErr w:type="spellStart"/>
+      <w:r>
+        <w:t>intersection_status</w:t>
+      </w:r>
+      <w:proofErr w:type="spellEnd"/>
+      <w:r>
+        <w:t>)</w:t>
+      </w:r>
     </w:p>
     <w:p>
       <w:pPr>
         <w:pStyle w:val="Liste-2"/>
       </w:pPr>
       <w:r>
-        <w:t>Hat die Gerade g zwei Schnittpunkte mit dem Kreis so haben x1 und x2 ein Ergebnis</w:t>
+        <w:t xml:space="preserve">Hat die Gerade g zwei Schnittpunkte mit dem Kreis so haben x1 und x2 </w:t>
+      </w:r>
+      <w:r>
+        <w:t>unterschiedliche</w:t>
+      </w:r>
+      <w:r>
+        <w:t xml:space="preserve"> Ergebnis</w:t>
+      </w:r>
+      <w:r>
+        <w:t>se und erhalten den Status „zwei Schnittpunkte“ (</w:t>
+      </w:r>
+      <w:proofErr w:type="spellStart"/>
+      <w:r>
+        <w:t>two</w:t>
+      </w:r>
+      <w:proofErr w:type="spellEnd"/>
+      <w:r>
+        <w:t xml:space="preserve"> I):  </w:t>
       </w:r>
     </w:p>
     <w:p>
       <w:pPr>
         <w:pStyle w:val="Liste-2"/>
+        <w:numPr>
+          <w:ilvl w:val="0"/>
+          <w:numId w:val="0"/>
+        </w:numPr>
+        <w:ind w:left="284"/>
+      </w:pPr>
+      <w:r>
+        <w:t>x</w:t>
+      </w:r>
+      <w:proofErr w:type="gramStart"/>
+      <w:r>
+        <w:t>1 !</w:t>
+      </w:r>
+      <w:proofErr w:type="gramEnd"/>
+      <w:r>
+        <w:t xml:space="preserve">= x2 </w:t>
+      </w:r>
+      <w:r>
+        <w:sym w:font="Wingdings" w:char="F0E0"/>
+      </w:r>
+      <w:r>
+        <w:t xml:space="preserve"> </w:t>
+      </w:r>
+      <w:proofErr w:type="spellStart"/>
+      <w:r>
+        <w:t>intersection_status</w:t>
+      </w:r>
+      <w:proofErr w:type="spellEnd"/>
+      <w:r>
+        <w:t xml:space="preserve"> == </w:t>
+      </w:r>
+      <w:proofErr w:type="spellStart"/>
+      <w:r>
+        <w:t>two</w:t>
+      </w:r>
+      <w:proofErr w:type="spellEnd"/>
+      <w:r>
+        <w:t xml:space="preserve"> I </w:t>
+      </w:r>
+    </w:p>
+    <w:p>
+      <w:pPr>
+        <w:pStyle w:val="Liste-2"/>
       </w:pPr>
       <w:r>
         <w:t>Hat die Gerade g nur einen Schnittpunkt mit dem Kreis so hat nur x1 oder x2 ein Er</w:t>
@@ -3056,10 +3143,62 @@
       <w:r>
         <w:t>nis</w:t>
       </w:r>
+      <w:r>
+        <w:t>, bzw. das Ergebnis von x1 und x2 ist identisch und die Gerade erhält den Status „ein Schnittpunkt“ (</w:t>
+      </w:r>
+      <w:proofErr w:type="spellStart"/>
+      <w:r>
+        <w:t>one</w:t>
+      </w:r>
+      <w:proofErr w:type="spellEnd"/>
+      <w:r>
+        <w:t xml:space="preserve"> I)</w:t>
+      </w:r>
     </w:p>
     <w:p>
       <w:pPr>
         <w:pStyle w:val="Liste-2"/>
+        <w:numPr>
+          <w:ilvl w:val="0"/>
+          <w:numId w:val="0"/>
+        </w:numPr>
+        <w:ind w:left="284"/>
+      </w:pPr>
+      <w:r>
+        <w:t xml:space="preserve">x1 </w:t>
+      </w:r>
+      <w:r>
+        <w:t>=</w:t>
+      </w:r>
+      <w:r>
+        <w:t xml:space="preserve">= x2 </w:t>
+      </w:r>
+      <w:r>
+        <w:sym w:font="Wingdings" w:char="F0E0"/>
+      </w:r>
+      <w:r>
+        <w:t xml:space="preserve"> </w:t>
+      </w:r>
+      <w:proofErr w:type="spellStart"/>
+      <w:r>
+        <w:t>intersection_status</w:t>
+      </w:r>
+      <w:proofErr w:type="spellEnd"/>
+      <w:r>
+        <w:t xml:space="preserve"> == </w:t>
+      </w:r>
+      <w:proofErr w:type="spellStart"/>
+      <w:r>
+        <w:t>one</w:t>
+      </w:r>
+      <w:proofErr w:type="spellEnd"/>
+      <w:r>
+        <w:t xml:space="preserve"> I</w:t>
+      </w:r>
+    </w:p>
+    <w:p>
+      <w:pPr>
+        <w:pStyle w:val="Liste-2"/>
       </w:pPr>
       <w:r>
         <w:t>Hat die Gerade g keinen Schnittpunkt mit dem Kreis so ha</w:t>
@@ -3067,6 +3206,88 @@
       <w:r>
         <w:t>ben weder x1 noch x2 ein Ergebnis</w:t>
       </w:r>
+      <w:r>
+        <w:t xml:space="preserve">, sodass der Schnittpunkt Status „keine Schnittpunkte“ </w:t>
+      </w:r>
+      <w:proofErr w:type="spellStart"/>
+      <w:r>
+        <w:t>zugeweisen</w:t>
+      </w:r>
+      <w:proofErr w:type="spellEnd"/>
+      <w:r>
+        <w:t xml:space="preserve"> wird: </w:t>
+      </w:r>
+    </w:p>
+    <w:p>
+      <w:pPr>
+        <w:pStyle w:val="Liste-2"/>
+        <w:numPr>
+          <w:ilvl w:val="0"/>
+          <w:numId w:val="0"/>
+        </w:numPr>
+        <w:ind w:left="284"/>
+      </w:pPr>
+      <w:r>
+        <w:lastRenderedPageBreak/>
+        <w:t>Is.na(</w:t>
+      </w:r>
+      <w:r>
+        <w:t>x1</w:t>
+      </w:r>
+      <w:r>
+        <w:t>)</w:t>
+      </w:r>
+      <w:r>
+        <w:t xml:space="preserve"> </w:t>
+      </w:r>
+      <w:r>
+        <w:t>&amp; is.na(</w:t>
+      </w:r>
+      <w:r>
+        <w:t>x2</w:t>
+      </w:r>
+      <w:r>
+        <w:t>)</w:t>
+      </w:r>
+      <w:r>
+        <w:t xml:space="preserve"> </w:t>
+      </w:r>
+      <w:r>
+        <w:sym w:font="Wingdings" w:char="F0E0"/>
+      </w:r>
+      <w:r>
+        <w:t xml:space="preserve"> </w:t>
+      </w:r>
+      <w:proofErr w:type="spellStart"/>
+      <w:r>
+        <w:t>intersection_status</w:t>
+      </w:r>
+      <w:proofErr w:type="spellEnd"/>
+      <w:r>
+        <w:t xml:space="preserve"> == </w:t>
+      </w:r>
+      <w:proofErr w:type="spellStart"/>
+      <w:proofErr w:type="gramStart"/>
+      <w:r>
+        <w:t>no</w:t>
+      </w:r>
+      <w:proofErr w:type="spellEnd"/>
+      <w:r>
+        <w:t xml:space="preserve"> </w:t>
+      </w:r>
+      <w:r>
+        <w:t xml:space="preserve"> I</w:t>
+      </w:r>
+      <w:proofErr w:type="gramEnd"/>
+    </w:p>
+    <w:p>
+      <w:pPr>
+        <w:pStyle w:val="Liste-2"/>
+        <w:numPr>
+          <w:ilvl w:val="0"/>
+          <w:numId w:val="0"/>
+        </w:numPr>
+      </w:pPr>
     </w:p>
     <w:p>
       <w:pPr>
@@ -3252,7 +3473,6 @@
         <w:rPr>
           <w:noProof/>
         </w:rPr>
-        <w:lastRenderedPageBreak/>
         <w:drawing>
           <wp:inline distT="0" distB="0" distL="0" distR="0" wp14:anchorId="4554752F" wp14:editId="54207413">
             <wp:extent cx="2962275" cy="2093135"/>
@@ -3393,10 +3613,25 @@
         <w:pStyle w:val="Liste-2"/>
       </w:pPr>
       <w:r>
-        <w:t xml:space="preserve">Wenn das Ergebnis der impliziten Gleichung &gt; 0 ist, liegt der Baum </w:t>
-      </w:r>
-      <w:r>
-        <w:t>„außerhalb“ des Bestandes und erhält die Gruppe B</w:t>
+        <w:t xml:space="preserve">Wenn das Ergebnis der impliziten Gleichung </w:t>
+      </w:r>
+      <w:r>
+        <w:t>&lt;</w:t>
+      </w:r>
+      <w:r>
+        <w:t xml:space="preserve"> 0 ist, liegt der Baum „</w:t>
+      </w:r>
+      <w:r>
+        <w:t>innerhalb</w:t>
+      </w:r>
+      <w:r>
+        <w:t>“ des Bestandes</w:t>
+      </w:r>
+      <w:r>
+        <w:t xml:space="preserve"> und erhält die Gruppe </w:t>
+      </w:r>
+      <w:r>
+        <w:t>C</w:t>
       </w:r>
     </w:p>
     <w:p>
@@ -3407,19 +3642,40 @@
         <w:t xml:space="preserve">Wenn das Ergebnis der impliziten Gleichung </w:t>
       </w:r>
       <w:r>
-        <w:t>&lt;</w:t>
-      </w:r>
-      <w:r>
-        <w:t xml:space="preserve"> 0 ist, liegt der Baum „</w:t>
-      </w:r>
-      <w:r>
-        <w:t>innerhalb</w:t>
-      </w:r>
-      <w:r>
-        <w:t>“ des Bestandes</w:t>
-      </w:r>
-      <w:r>
-        <w:t xml:space="preserve"> und erhält die Gruppe A</w:t>
+        <w:t>=</w:t>
+      </w:r>
+      <w:r>
+        <w:t xml:space="preserve"> 0 ist, liegt der Baum </w:t>
+      </w:r>
+      <w:r>
+        <w:t xml:space="preserve">genau auf der </w:t>
+      </w:r>
+      <w:proofErr w:type="spellStart"/>
+      <w:r>
+        <w:t>Bestandesgrenze</w:t>
+      </w:r>
+      <w:proofErr w:type="spellEnd"/>
+      <w:r>
+        <w:t xml:space="preserve"> und erhält die </w:t>
+      </w:r>
+      <w:r>
+        <w:t xml:space="preserve">„on </w:t>
+      </w:r>
+      <w:proofErr w:type="spellStart"/>
+      <w:r>
+        <w:t>the</w:t>
+      </w:r>
+      <w:proofErr w:type="spellEnd"/>
+      <w:r>
+        <w:t xml:space="preserve"> </w:t>
+      </w:r>
+      <w:proofErr w:type="spellStart"/>
+      <w:r>
+        <w:t>line</w:t>
+      </w:r>
+      <w:proofErr w:type="spellEnd"/>
+      <w:r>
+        <w:t>“</w:t>
       </w:r>
     </w:p>
     <w:p>
@@ -3427,43 +3683,7 @@
         <w:pStyle w:val="Liste-2"/>
       </w:pPr>
       <w:r>
-        <w:t xml:space="preserve">Wenn das Ergebnis der impliziten Gleichung </w:t>
-      </w:r>
-      <w:r>
-        <w:t>=</w:t>
-      </w:r>
-      <w:r>
-        <w:t xml:space="preserve"> 0 ist, liegt der Baum </w:t>
-      </w:r>
-      <w:r>
-        <w:t xml:space="preserve">genau auf der </w:t>
-      </w:r>
-      <w:proofErr w:type="spellStart"/>
-      <w:r>
-        <w:t>Bestandesgrenze</w:t>
-      </w:r>
-      <w:proofErr w:type="spellEnd"/>
-      <w:r>
-        <w:t xml:space="preserve"> und erhält die </w:t>
-      </w:r>
-      <w:r>
-        <w:t xml:space="preserve">„on </w:t>
-      </w:r>
-      <w:proofErr w:type="spellStart"/>
-      <w:r>
-        <w:t>the</w:t>
-      </w:r>
-      <w:proofErr w:type="spellEnd"/>
-      <w:r>
-        <w:t xml:space="preserve"> </w:t>
-      </w:r>
-      <w:proofErr w:type="spellStart"/>
-      <w:r>
-        <w:t>line</w:t>
-      </w:r>
-      <w:proofErr w:type="spellEnd"/>
-      <w:r>
-        <w:t>“</w:t>
+        <w:t>Wenn das Ergebnis der impliziten Gleichung &gt; 0 ist, liegt der Baum „außerhalb“ des Bestandes und erhält die Gruppe D</w:t>
       </w:r>
     </w:p>
     <w:p>
@@ -3526,8 +3746,8 @@
           <w:noProof/>
         </w:rPr>
         <w:drawing>
-          <wp:inline distT="0" distB="0" distL="0" distR="0" wp14:anchorId="575444AF" wp14:editId="4F086054">
-            <wp:extent cx="866775" cy="1417623"/>
+          <wp:inline distT="0" distB="0" distL="0" distR="0" wp14:anchorId="575444AF" wp14:editId="23F74FAA">
+            <wp:extent cx="981075" cy="1399678"/>
             <wp:effectExtent l="0" t="0" r="0" b="0"/>
             <wp:docPr id="13" name="Grafik 13"/>
             <wp:cNvGraphicFramePr>
@@ -3540,20 +3760,27 @@
                     <pic:cNvPr id="1" name=""/>
                     <pic:cNvPicPr/>
                   </pic:nvPicPr>
-                  <pic:blipFill>
+                  <pic:blipFill rotWithShape="1">
                     <a:blip r:embed="rId18"/>
-                    <a:stretch>
-                      <a:fillRect/>
-                    </a:stretch>
+                    <a:srcRect t="12769"/>
+                    <a:stretch/>
                   </pic:blipFill>
-                  <pic:spPr>
+                  <pic:spPr bwMode="auto">
                     <a:xfrm>
                       <a:off x="0" y="0"/>
-                      <a:ext cx="871443" cy="1425258"/>
+                      <a:ext cx="988899" cy="1410840"/>
                     </a:xfrm>
                     <a:prstGeom prst="rect">
                       <a:avLst/>
                     </a:prstGeom>
+                    <a:ln>
+                      <a:noFill/>
+                    </a:ln>
+                    <a:extLst>
+                      <a:ext uri="{53640926-AAD7-44D8-BBD7-CCE9431645EC}">
+                        <a14:shadowObscured xmlns:a14="http://schemas.microsoft.com/office/drawing/2010/main"/>
+                      </a:ext>
+                    </a:extLst>
                   </pic:spPr>
                 </pic:pic>
               </a:graphicData>
@@ -3561,28 +3788,882 @@
           </wp:inline>
         </w:drawing>
       </w:r>
+    </w:p>
+    <w:p>
+      <w:pPr>
+        <w:pStyle w:val="Liste-2"/>
+      </w:pPr>
+      <w:r>
+        <w:t>Nachfolgend wird der Gruppe mit den meisten Bäumen die Gruppe „</w:t>
+      </w:r>
+      <w:proofErr w:type="spellStart"/>
+      <w:r>
+        <w:t>main</w:t>
+      </w:r>
+      <w:proofErr w:type="spellEnd"/>
+      <w:r>
+        <w:t>“ zugewiesen, um sie als Hauptbestand auszuweisen, während der Gruppe mit weniger Bäumen die Gruppe „</w:t>
+      </w:r>
+      <w:proofErr w:type="spellStart"/>
+      <w:r>
+        <w:t>side</w:t>
+      </w:r>
+      <w:proofErr w:type="spellEnd"/>
+      <w:r>
+        <w:t xml:space="preserve">“ zugewiesen wird um sie als Nebenbestand zu kennzeichnen. </w:t>
+      </w:r>
+    </w:p>
+    <w:p>
+      <w:pPr>
+        <w:pStyle w:val="berschrift3"/>
+      </w:pPr>
+      <w:r>
+        <w:lastRenderedPageBreak/>
+        <w:t>Waldränder mit Knickpunkt (Waldrandform 2)</w:t>
+      </w:r>
+    </w:p>
+    <w:p>
+      <w:pPr>
+        <w:pStyle w:val="berschrift4"/>
+      </w:pPr>
+      <w:r>
+        <w:t xml:space="preserve">Lage von Bäumen und </w:t>
+      </w:r>
+      <w:proofErr w:type="spellStart"/>
+      <w:r>
+        <w:t>Bestandesgrenze</w:t>
+      </w:r>
+      <w:proofErr w:type="spellEnd"/>
+      <w:r>
+        <w:t xml:space="preserve"> zueinander Bestimmen</w:t>
+      </w:r>
+    </w:p>
+    <w:p>
+      <w:r>
+        <w:t>Zunächst wird genauso vorgegangen wie unter 1.1.2.1.</w:t>
+      </w:r>
+      <w:r>
+        <w:t xml:space="preserve">, wobei jedoch zwei Geraden aufgestellt werden (1) von Knickpunkt T zu </w:t>
+      </w:r>
+      <w:proofErr w:type="spellStart"/>
+      <w:r>
+        <w:t>Bestandesgrenzenpunkt</w:t>
+      </w:r>
+      <w:proofErr w:type="spellEnd"/>
+      <w:r>
+        <w:t xml:space="preserve"> A </w:t>
+      </w:r>
+      <w:proofErr w:type="gramStart"/>
+      <w:r>
+        <w:t>und  (</w:t>
+      </w:r>
+      <w:proofErr w:type="gramEnd"/>
+      <w:r>
+        <w:t xml:space="preserve">2) </w:t>
+      </w:r>
+      <w:r>
+        <w:t xml:space="preserve">von Knickpunkt T zu </w:t>
+      </w:r>
+      <w:proofErr w:type="spellStart"/>
+      <w:r>
+        <w:t>Bestandesgrenzenpunkt</w:t>
+      </w:r>
+      <w:proofErr w:type="spellEnd"/>
+      <w:r>
+        <w:t xml:space="preserve"> </w:t>
+      </w:r>
+      <w:r>
+        <w:t xml:space="preserve">B. </w:t>
+      </w:r>
+    </w:p>
+    <w:p>
+      <w:r>
+        <w:t xml:space="preserve">Folgend wird überprüft, ob die </w:t>
+      </w:r>
+      <w:proofErr w:type="spellStart"/>
+      <w:r>
+        <w:t>Koordianten</w:t>
+      </w:r>
+      <w:proofErr w:type="spellEnd"/>
+      <w:r>
+        <w:t xml:space="preserve"> des jeweiligen Baumes innerhalb des Dreiecks liegen, was </w:t>
+      </w:r>
+      <w:proofErr w:type="spellStart"/>
+      <w:r>
+        <w:t>zwiaschen</w:t>
+      </w:r>
+      <w:proofErr w:type="spellEnd"/>
+      <w:r>
+        <w:t xml:space="preserve"> dem Knickpunkt und den Schnittpunkten mit dem Probekreis gebildet wird. </w:t>
+      </w:r>
+    </w:p>
+    <w:p>
+      <w:r>
+        <w:t xml:space="preserve">Der Geraden wird, wie bei den geraden Waldrändern ein Schnittpunkt Status zugewiesen. </w:t>
+      </w:r>
+    </w:p>
+    <w:p>
+      <w:r>
+        <w:t xml:space="preserve">Hierbei gilt es folgendes zu beachten: </w:t>
+      </w:r>
+    </w:p>
+    <w:p>
+      <w:pPr>
+        <w:pStyle w:val="Zwischenberschriftbold"/>
+      </w:pPr>
+      <w:r>
+        <w:t xml:space="preserve">Baum Lage </w:t>
+      </w:r>
+      <w:r>
+        <w:t xml:space="preserve">Waldrandform == 2, T &lt; 17.84m, </w:t>
+      </w:r>
+      <w:proofErr w:type="spellStart"/>
+      <w:r>
+        <w:t>AT</w:t>
+      </w:r>
+      <w:r>
+        <w:t>_inter_status</w:t>
+      </w:r>
+      <w:proofErr w:type="spellEnd"/>
+      <w:r>
+        <w:t xml:space="preserve"> == </w:t>
+      </w:r>
+      <w:r>
+        <w:t>„</w:t>
+      </w:r>
+      <w:proofErr w:type="spellStart"/>
+      <w:r>
+        <w:t>two</w:t>
+      </w:r>
+      <w:proofErr w:type="spellEnd"/>
+      <w:r>
+        <w:t xml:space="preserve"> I“ &amp; </w:t>
+      </w:r>
+      <w:proofErr w:type="spellStart"/>
+      <w:r>
+        <w:t>B</w:t>
+      </w:r>
+      <w:r>
+        <w:t>T_inter_status</w:t>
+      </w:r>
+      <w:proofErr w:type="spellEnd"/>
+      <w:r>
+        <w:t xml:space="preserve"> == „</w:t>
+      </w:r>
+      <w:proofErr w:type="spellStart"/>
+      <w:r>
+        <w:t>two</w:t>
+      </w:r>
+      <w:proofErr w:type="spellEnd"/>
+      <w:r>
+        <w:t xml:space="preserve"> I“</w:t>
+      </w:r>
+    </w:p>
+    <w:p>
+      <w:r>
+        <w:t xml:space="preserve">Liegt der Knickpunkt innerhalb des Kreises </w:t>
+      </w:r>
+      <w:r>
+        <w:t xml:space="preserve">(ist also die </w:t>
+      </w:r>
+      <w:proofErr w:type="spellStart"/>
+      <w:r>
+        <w:t>Distanzt</w:t>
+      </w:r>
+      <w:proofErr w:type="spellEnd"/>
+      <w:r>
+        <w:t xml:space="preserve"> zwischen T und dem Mittelpunkt geringer als 17.84 m) </w:t>
+      </w:r>
+      <w:r>
+        <w:t xml:space="preserve">und die Geraden AT und BT verfügen über 2 Schnittpunkte mit dem Kreis, so ist davon auszugehen, dass beide Schenkel des Dreiecks aus dem Kreis </w:t>
+      </w:r>
+      <w:proofErr w:type="spellStart"/>
+      <w:r>
+        <w:t>herraus</w:t>
+      </w:r>
+      <w:proofErr w:type="spellEnd"/>
+      <w:r>
+        <w:t xml:space="preserve"> ragen. Demensprechend muss das Dreieck in die Richtung aufgespannt werden, in der auch die Punkte A und B im </w:t>
+      </w:r>
+      <w:proofErr w:type="spellStart"/>
+      <w:r>
+        <w:t>Verhältniss</w:t>
+      </w:r>
+      <w:proofErr w:type="spellEnd"/>
+      <w:r>
+        <w:t xml:space="preserve"> zum Knickpunkt liegen. Denn </w:t>
+      </w:r>
+      <w:proofErr w:type="gramStart"/>
+      <w:r>
+        <w:t>bei dem Schnittpunkten</w:t>
+      </w:r>
+      <w:proofErr w:type="gramEnd"/>
+      <w:r>
+        <w:t xml:space="preserve"> der AT und BT Linie handelt es sich nur um eine </w:t>
+      </w:r>
+      <w:proofErr w:type="spellStart"/>
+      <w:r>
+        <w:t>Verpängerung</w:t>
+      </w:r>
+      <w:proofErr w:type="spellEnd"/>
+      <w:r>
+        <w:t xml:space="preserve">/ Anpassung der Strecke AT oder BT zum Rand des Kreises. </w:t>
+      </w:r>
+    </w:p>
+    <w:p>
+      <w:r>
+        <w:t xml:space="preserve">Somit gilt es von den jeweils 2 Schnittpunkten pro Line, den jeweils mit A oder B </w:t>
+      </w:r>
+      <w:proofErr w:type="spellStart"/>
+      <w:r>
+        <w:t>gleichgericheteten</w:t>
+      </w:r>
+      <w:proofErr w:type="spellEnd"/>
+      <w:r>
+        <w:t xml:space="preserve"> zu finden. Hierfür wird der Azimut von T zu A mit dem Azimut von T zu Schnittpunkt 1 von AT und dem Azimut von Schnittpunkt 2 von AT verglichen. Es werden die Koordinaten des Schnittpunktes für das Dreieck verwendet, dessen Azimut identisch zu dem von T zu A ist. Selbiges wird für die BT Linie durchgeführt. </w:t>
+      </w:r>
+    </w:p>
+    <w:p>
+      <w:r>
+        <w:t xml:space="preserve">Da bei einem Dreieck durch die direkten Schnittpunkte mit dem äußersten Probekreis ein Stück des Kreisbogens über die </w:t>
+      </w:r>
+      <w:proofErr w:type="spellStart"/>
+      <w:r>
+        <w:t>Gegenkathere</w:t>
+      </w:r>
+      <w:proofErr w:type="spellEnd"/>
+      <w:r>
+        <w:t xml:space="preserve"> (Linie zwischen Schnittpunkt A und Schnittpunkt B) „</w:t>
+      </w:r>
+      <w:proofErr w:type="spellStart"/>
+      <w:r>
+        <w:t>herrausragen</w:t>
+      </w:r>
+      <w:proofErr w:type="spellEnd"/>
+      <w:r>
+        <w:t>“ würde, wird der Schnittpunkt</w:t>
+      </w:r>
+      <w:r>
+        <w:t xml:space="preserve"> in der </w:t>
+      </w:r>
+      <w:r>
+        <w:t>zuvor bestimmten Richtung</w:t>
+      </w:r>
+      <w:r>
+        <w:t xml:space="preserve"> </w:t>
+      </w:r>
+      <w:r>
+        <w:t>Schnittpunkt 1 oder Schnittpunkt 2</w:t>
+      </w:r>
+      <w:r>
+        <w:t xml:space="preserve"> der Gerade mit dem Kreis</w:t>
+      </w:r>
+      <w:r>
+        <w:t xml:space="preserve">) </w:t>
+      </w:r>
+      <w:r>
+        <w:t xml:space="preserve">auf einem 60m Radius Kreis gelegt, um sicher sein zu können, alle Bäume innerhalb des Kreisbogens miteinbezogen zu haben. </w:t>
+      </w:r>
+    </w:p>
+    <w:p>
+      <w:r>
+        <w:t xml:space="preserve">Wenn </w:t>
+      </w:r>
+    </w:p>
+    <w:p/>
+    <w:p/>
+    <w:p>
+      <w:r>
+        <w:t xml:space="preserve"> </w:t>
+      </w:r>
+    </w:p>
+    <w:p>
+      <w:r>
+        <w:t xml:space="preserve">Nachfolgend werden die Koordinaten des Baumes in die folgende </w:t>
+      </w:r>
+      <w:proofErr w:type="spellStart"/>
+      <w:r>
+        <w:t>Funtkion</w:t>
+      </w:r>
+      <w:proofErr w:type="spellEnd"/>
+      <w:r>
+        <w:t xml:space="preserve"> eingesetzt, welche das so aufgespannte Dreieck im Raum verortet und somit erlaubt zu identifizieren, ob der Baum innerhalb oder außerhalb des Dreiecks liegt: </w:t>
+      </w:r>
+    </w:p>
+    <w:p/>
+    <w:p>
+      <w:pPr>
+        <w:jc w:val="center"/>
+      </w:pPr>
+      <w:r>
+        <w:rPr>
+          <w:noProof/>
+        </w:rPr>
+        <w:lastRenderedPageBreak/>
+        <w:drawing>
+          <wp:inline distT="0" distB="0" distL="0" distR="0" wp14:anchorId="7B9636D1" wp14:editId="1E3A204B">
+            <wp:extent cx="4483554" cy="3640932"/>
+            <wp:effectExtent l="0" t="0" r="0" b="0"/>
+            <wp:docPr id="14" name="Grafik 14" descr="Solved (2 points) Barycentric Coordinates. Let | Chegg.com"/>
+            <wp:cNvGraphicFramePr>
+              <a:graphicFrameLocks xmlns:a="http://schemas.openxmlformats.org/drawingml/2006/main" noChangeAspect="1"/>
+            </wp:cNvGraphicFramePr>
+            <a:graphic xmlns:a="http://schemas.openxmlformats.org/drawingml/2006/main">
+              <a:graphicData uri="http://schemas.openxmlformats.org/drawingml/2006/picture">
+                <pic:pic xmlns:pic="http://schemas.openxmlformats.org/drawingml/2006/picture">
+                  <pic:nvPicPr>
+                    <pic:cNvPr id="0" name="Picture 1" descr="Solved (2 points) Barycentric Coordinates. Let | Chegg.com"/>
+                    <pic:cNvPicPr>
+                      <a:picLocks noChangeAspect="1" noChangeArrowheads="1"/>
+                    </pic:cNvPicPr>
+                  </pic:nvPicPr>
+                  <pic:blipFill rotWithShape="1">
+                    <a:blip r:embed="rId19">
+                      <a:extLst>
+                        <a:ext uri="{28A0092B-C50C-407E-A947-70E740481C1C}">
+                          <a14:useLocalDpi xmlns:a14="http://schemas.microsoft.com/office/drawing/2010/main" val="0"/>
+                        </a:ext>
+                      </a:extLst>
+                    </a:blip>
+                    <a:srcRect l="992" t="9676" r="-992" b="2330"/>
+                    <a:stretch/>
+                  </pic:blipFill>
+                  <pic:spPr bwMode="auto">
+                    <a:xfrm>
+                      <a:off x="0" y="0"/>
+                      <a:ext cx="4501242" cy="3655296"/>
+                    </a:xfrm>
+                    <a:prstGeom prst="rect">
+                      <a:avLst/>
+                    </a:prstGeom>
+                    <a:noFill/>
+                    <a:ln>
+                      <a:noFill/>
+                    </a:ln>
+                    <a:extLst>
+                      <a:ext uri="{53640926-AAD7-44D8-BBD7-CCE9431645EC}">
+                        <a14:shadowObscured xmlns:a14="http://schemas.microsoft.com/office/drawing/2010/main"/>
+                      </a:ext>
+                    </a:extLst>
+                  </pic:spPr>
+                </pic:pic>
+              </a:graphicData>
+            </a:graphic>
+          </wp:inline>
+        </w:drawing>
+      </w:r>
+    </w:p>
+    <w:p>
+      <w:hyperlink r:id="rId20" w:history="1">
+        <w:r>
+          <w:rPr>
+            <w:rStyle w:val="Hyperlink"/>
+          </w:rPr>
+          <w:t>https://www.chegg.com/homework-help/questions-and-answers/2-points-barycentric-coordinates-let-mathbf-p-1-left-x-1-y-1-z-1-right-t-mathbf-p-2-left-x-q101952449</w:t>
+        </w:r>
+      </w:hyperlink>
+    </w:p>
+    <w:p/>
+    <w:p/>
+    <w:p>
+      <w:pPr>
+        <w:pStyle w:val="Zwischenberschriftbold"/>
+      </w:pPr>
+      <w:r>
+        <w:t xml:space="preserve">Flächeninhalt Waldrandform == 2, T &lt; 17.84m, </w:t>
+      </w:r>
+      <w:proofErr w:type="spellStart"/>
+      <w:r>
+        <w:t>AT_inter_status</w:t>
+      </w:r>
+      <w:proofErr w:type="spellEnd"/>
+      <w:r>
+        <w:t xml:space="preserve"> == „</w:t>
+      </w:r>
+      <w:proofErr w:type="spellStart"/>
+      <w:r>
+        <w:t>two</w:t>
+      </w:r>
+      <w:proofErr w:type="spellEnd"/>
+      <w:r>
+        <w:t xml:space="preserve"> I“ &amp; </w:t>
+      </w:r>
+      <w:proofErr w:type="spellStart"/>
+      <w:r>
+        <w:t>BT_inter_status</w:t>
+      </w:r>
+      <w:proofErr w:type="spellEnd"/>
+      <w:r>
+        <w:t xml:space="preserve"> == „</w:t>
+      </w:r>
+      <w:proofErr w:type="spellStart"/>
+      <w:r>
+        <w:t>two</w:t>
+      </w:r>
+      <w:proofErr w:type="spellEnd"/>
+      <w:r>
+        <w:t xml:space="preserve"> I“</w:t>
+      </w:r>
+    </w:p>
+    <w:p>
+      <w:r>
+        <w:t xml:space="preserve">Für den Flächeninhalt wird in diesem Fall der Schnittwinkel zwischen der Geraden von </w:t>
+      </w:r>
+      <w:proofErr w:type="gramStart"/>
+      <w:r>
+        <w:t>AT  und</w:t>
+      </w:r>
+      <w:proofErr w:type="gramEnd"/>
+      <w:r>
+        <w:t xml:space="preserve"> BT im Punkt T bestimmt. Dieser wird dann genutzt um den Flächeninhalt des zwischen ABT aufgespannten Kreisbogens zu berechnen </w:t>
+      </w:r>
+    </w:p>
+    <w:p/>
+    <w:p>
+      <w:pPr>
+        <w:pStyle w:val="Zwischenberschriftbold"/>
+      </w:pPr>
+      <w:r>
+        <w:t xml:space="preserve">Flächeninhalt Waldrandform == 2, T &lt; 17.84m, </w:t>
+      </w:r>
+      <w:proofErr w:type="spellStart"/>
+      <w:r>
+        <w:t>AT_inter_status</w:t>
+      </w:r>
+      <w:proofErr w:type="spellEnd"/>
+      <w:r>
+        <w:t xml:space="preserve"> != „</w:t>
+      </w:r>
+      <w:proofErr w:type="spellStart"/>
+      <w:r>
+        <w:t>two</w:t>
+      </w:r>
+      <w:proofErr w:type="spellEnd"/>
+      <w:r>
+        <w:t xml:space="preserve"> I“ &amp; </w:t>
+      </w:r>
+      <w:proofErr w:type="spellStart"/>
+      <w:r>
+        <w:t>BT_inter_status</w:t>
+      </w:r>
+      <w:proofErr w:type="spellEnd"/>
+      <w:r>
+        <w:t xml:space="preserve"> == „</w:t>
+      </w:r>
+      <w:proofErr w:type="spellStart"/>
+      <w:r>
+        <w:t>two</w:t>
+      </w:r>
+      <w:proofErr w:type="spellEnd"/>
+      <w:r>
+        <w:t xml:space="preserve"> I“ oder:  Flächeninhalt Waldrandform == 2, T &lt; 17.84m, </w:t>
+      </w:r>
+      <w:proofErr w:type="spellStart"/>
+      <w:r>
+        <w:t>AT_inter_status</w:t>
+      </w:r>
+      <w:proofErr w:type="spellEnd"/>
+      <w:r>
+        <w:t xml:space="preserve"> == „</w:t>
+      </w:r>
+      <w:proofErr w:type="spellStart"/>
+      <w:r>
+        <w:t>two</w:t>
+      </w:r>
+      <w:proofErr w:type="spellEnd"/>
+      <w:r>
+        <w:t xml:space="preserve"> I“ &amp; </w:t>
+      </w:r>
+      <w:proofErr w:type="spellStart"/>
+      <w:r>
+        <w:t>BT_inter_status</w:t>
+      </w:r>
+      <w:proofErr w:type="spellEnd"/>
+      <w:r>
+        <w:t xml:space="preserve"> != „</w:t>
+      </w:r>
+      <w:proofErr w:type="spellStart"/>
+      <w:r>
+        <w:t>two</w:t>
+      </w:r>
+      <w:proofErr w:type="spellEnd"/>
+      <w:r>
+        <w:t xml:space="preserve"> I“</w:t>
+      </w:r>
+    </w:p>
+    <w:p>
+      <w:r>
+        <w:t xml:space="preserve">Für den unwahrscheinlichen Fall, dass T innerhalb des Kreises liegt, aber nur ein Schenkel des Dreiecks 2 Schnittpunkte mit dem Kreis hat, dann wird die Gerade welche die Schnittpunkte mit dem Kreis hat (AT oder BT) wie ein Waldrand der Form 1 behandelt. Somit werden diese Schnittpunkte (S1, S2) genutzt um zunächst den Flächeninhalt des Kreisbogens zu mit dem Schnittwinkel von S1 und S2 im Mittelpunkt des </w:t>
+      </w:r>
+      <w:proofErr w:type="spellStart"/>
+      <w:r>
+        <w:t>Kreisses</w:t>
+      </w:r>
+      <w:proofErr w:type="spellEnd"/>
+      <w:r>
+        <w:t xml:space="preserve"> zu berechnen. Hiervon wird dann der Flächeninhalt </w:t>
+      </w:r>
+      <w:proofErr w:type="gramStart"/>
+      <w:r>
+        <w:t>des Dreieck</w:t>
+      </w:r>
+      <w:proofErr w:type="gramEnd"/>
+      <w:r>
+        <w:t xml:space="preserve"> zwischen S1, S2 und dem Mittelpunkt des Kreises abgezogen. </w:t>
+      </w:r>
+    </w:p>
+    <w:p/>
+    <w:p>
+      <w:pPr>
+        <w:pStyle w:val="Zwischenberschriftbold"/>
+      </w:pPr>
+      <w:r>
+        <w:lastRenderedPageBreak/>
+        <w:t xml:space="preserve">Flächeninhalt Waldrandform == 2, T &lt; 17.84m, </w:t>
+      </w:r>
+      <w:proofErr w:type="spellStart"/>
+      <w:r>
+        <w:t>AT_inter_</w:t>
+      </w:r>
+      <w:proofErr w:type="gramStart"/>
+      <w:r>
+        <w:t>status</w:t>
+      </w:r>
+      <w:proofErr w:type="spellEnd"/>
+      <w:r>
+        <w:t xml:space="preserve"> !</w:t>
+      </w:r>
+      <w:proofErr w:type="gramEnd"/>
+      <w:r>
+        <w:t>= „</w:t>
+      </w:r>
+      <w:proofErr w:type="spellStart"/>
+      <w:r>
+        <w:t>two</w:t>
+      </w:r>
+      <w:proofErr w:type="spellEnd"/>
+      <w:r>
+        <w:t xml:space="preserve"> I“ &amp; </w:t>
+      </w:r>
+      <w:proofErr w:type="spellStart"/>
+      <w:r>
+        <w:t>BT_inter_status</w:t>
+      </w:r>
+      <w:proofErr w:type="spellEnd"/>
+      <w:r>
+        <w:t xml:space="preserve"> != „</w:t>
+      </w:r>
+      <w:proofErr w:type="spellStart"/>
+      <w:r>
+        <w:t>two</w:t>
+      </w:r>
+      <w:proofErr w:type="spellEnd"/>
+      <w:r>
+        <w:t xml:space="preserve"> I“</w:t>
+      </w:r>
+    </w:p>
+    <w:p>
+      <w:r>
+        <w:t xml:space="preserve">Haben beide Schenkel keine oder nur eine Schnittstelle mit dem Kreis, wird kein Teil des Kreises durch die Geraden </w:t>
+      </w:r>
+      <w:proofErr w:type="spellStart"/>
+      <w:r>
+        <w:t>abgerennt</w:t>
+      </w:r>
+      <w:proofErr w:type="spellEnd"/>
+      <w:r>
+        <w:t xml:space="preserve"> und somit gelten Alle Bäume als Teil des Bestandes und es wird keine </w:t>
+      </w:r>
+      <w:proofErr w:type="spellStart"/>
+      <w:r>
+        <w:t>Teilfl#äche</w:t>
+      </w:r>
+      <w:proofErr w:type="spellEnd"/>
+      <w:r>
+        <w:t xml:space="preserve"> </w:t>
+      </w:r>
+      <w:proofErr w:type="spellStart"/>
+      <w:r>
+        <w:t>brechnet</w:t>
+      </w:r>
+      <w:proofErr w:type="spellEnd"/>
+      <w:r>
+        <w:t xml:space="preserve">. </w:t>
+      </w:r>
+    </w:p>
+    <w:p/>
+    <w:p>
+      <w:pPr>
+        <w:pStyle w:val="Zwischenberschriftbold"/>
+      </w:pPr>
+      <w:r>
+        <w:t xml:space="preserve">Flächeninhalt Waldrandform == 2, T </w:t>
+      </w:r>
+      <w:r>
+        <w:t>&gt;</w:t>
+      </w:r>
+      <w:r>
+        <w:t xml:space="preserve"> 17.84m, </w:t>
+      </w:r>
+      <w:proofErr w:type="spellStart"/>
+      <w:r>
+        <w:t>AT_inter_status</w:t>
+      </w:r>
+      <w:proofErr w:type="spellEnd"/>
+      <w:r>
+        <w:t xml:space="preserve"> == „</w:t>
+      </w:r>
+      <w:proofErr w:type="spellStart"/>
+      <w:r>
+        <w:t>two</w:t>
+      </w:r>
+      <w:proofErr w:type="spellEnd"/>
+      <w:r>
+        <w:t xml:space="preserve"> I“ &amp; </w:t>
+      </w:r>
+      <w:proofErr w:type="spellStart"/>
+      <w:r>
+        <w:t>BT_inter_status</w:t>
+      </w:r>
+      <w:proofErr w:type="spellEnd"/>
+      <w:r>
+        <w:t xml:space="preserve"> == „</w:t>
+      </w:r>
+      <w:proofErr w:type="spellStart"/>
+      <w:r>
+        <w:t>two</w:t>
+      </w:r>
+      <w:proofErr w:type="spellEnd"/>
+      <w:r>
+        <w:t xml:space="preserve"> I“</w:t>
+      </w:r>
+    </w:p>
+    <w:p>
+      <w:r>
+        <w:t xml:space="preserve">Liegt der </w:t>
+      </w:r>
+      <w:proofErr w:type="spellStart"/>
+      <w:r>
+        <w:t>Knisckpunkt</w:t>
+      </w:r>
+      <w:proofErr w:type="spellEnd"/>
+      <w:r>
+        <w:t xml:space="preserve"> außerhalb des Kreises, und beide Schenkel ragen in den Kreis hinein und schneiden diesen zweimal, so werden 2 Dreiecke und 2 Kreissegmente berechnet. Zwischen den Schnittpunkten der Gerade AT und dem Mittelpunkt des Kreises und den </w:t>
+      </w:r>
+      <w:proofErr w:type="spellStart"/>
+      <w:r>
+        <w:t>SChnittpuntkend</w:t>
+      </w:r>
+      <w:proofErr w:type="spellEnd"/>
+      <w:r>
+        <w:t xml:space="preserve"> er Gerade BT und dem Mittelpunkt des Kreises. Zieht man den Flächeninhalt des Dreiecks von dem des </w:t>
+      </w:r>
+      <w:proofErr w:type="spellStart"/>
+      <w:r>
+        <w:t>Kreisegmentes</w:t>
+      </w:r>
+      <w:proofErr w:type="spellEnd"/>
+      <w:r>
+        <w:t xml:space="preserve"> ab, erhält man die Abschnitte des Kreises die durch die Hineinragenden Schenkel des Dreieckes abgeschnitten werden. </w:t>
+      </w:r>
+    </w:p>
+    <w:p>
+      <w:pPr>
+        <w:pStyle w:val="Zwischenberschriftbold"/>
+      </w:pPr>
+      <w:r>
+        <w:t xml:space="preserve">Flächeninhalt Waldrandform == 2, T </w:t>
+      </w:r>
+      <w:r>
+        <w:t>&gt;</w:t>
+      </w:r>
+      <w:r>
+        <w:t xml:space="preserve"> 17.84m, </w:t>
+      </w:r>
+      <w:proofErr w:type="spellStart"/>
+      <w:r>
+        <w:t>AT_inter_status</w:t>
+      </w:r>
+      <w:proofErr w:type="spellEnd"/>
+      <w:r>
+        <w:t xml:space="preserve"> != „</w:t>
+      </w:r>
+      <w:proofErr w:type="spellStart"/>
+      <w:r>
+        <w:t>two</w:t>
+      </w:r>
+      <w:proofErr w:type="spellEnd"/>
+      <w:r>
+        <w:t xml:space="preserve"> I“ &amp; </w:t>
+      </w:r>
+      <w:proofErr w:type="spellStart"/>
+      <w:r>
+        <w:t>BT_inter_status</w:t>
+      </w:r>
+      <w:proofErr w:type="spellEnd"/>
+      <w:r>
+        <w:t xml:space="preserve"> == „</w:t>
+      </w:r>
+      <w:proofErr w:type="spellStart"/>
+      <w:r>
+        <w:t>two</w:t>
+      </w:r>
+      <w:proofErr w:type="spellEnd"/>
+      <w:r>
+        <w:t xml:space="preserve"> I“ oder:  Flächeninhalt Waldrandform == 2, T </w:t>
+      </w:r>
+      <w:r>
+        <w:t xml:space="preserve">&gt; </w:t>
+      </w:r>
+      <w:r>
+        <w:t xml:space="preserve">17.84m, </w:t>
+      </w:r>
+      <w:proofErr w:type="spellStart"/>
+      <w:r>
+        <w:t>AT_inter_status</w:t>
+      </w:r>
+      <w:proofErr w:type="spellEnd"/>
+      <w:r>
+        <w:t xml:space="preserve"> == „</w:t>
+      </w:r>
+      <w:proofErr w:type="spellStart"/>
+      <w:r>
+        <w:t>two</w:t>
+      </w:r>
+      <w:proofErr w:type="spellEnd"/>
+      <w:r>
+        <w:t xml:space="preserve"> I“ &amp; </w:t>
+      </w:r>
+      <w:proofErr w:type="spellStart"/>
+      <w:r>
+        <w:t>BT_inter_status</w:t>
+      </w:r>
+      <w:proofErr w:type="spellEnd"/>
+      <w:r>
+        <w:t xml:space="preserve"> != „</w:t>
+      </w:r>
+      <w:proofErr w:type="spellStart"/>
+      <w:r>
+        <w:t>two</w:t>
+      </w:r>
+      <w:proofErr w:type="spellEnd"/>
+      <w:r>
+        <w:t xml:space="preserve"> I“</w:t>
+      </w:r>
+    </w:p>
+    <w:p>
+      <w:r>
+        <w:t>Liegt</w:t>
+      </w:r>
+      <w:r>
+        <w:t xml:space="preserve"> T </w:t>
+      </w:r>
+      <w:r>
+        <w:t>außerhalb des Kreises und nur eine der Geraden (AT oder BT)</w:t>
+      </w:r>
+      <w:r>
+        <w:t xml:space="preserve"> 2 Schnittpunkte mit dem Kreis hat, dann wird die Gerade welche die Schnittpunkte mit dem Kreis hat (AT oder BT) wie ein Waldrand der Form 1 behandelt. Somit werden diese Schnittpunkte (S1, S2) genutzt um zunächst den Flächeninhalt des Kreisbogens zu mit dem Schnittwinkel von S1 und S2 im Mittelpunkt des </w:t>
+      </w:r>
+      <w:proofErr w:type="spellStart"/>
+      <w:r>
+        <w:t>Kreisses</w:t>
+      </w:r>
+      <w:proofErr w:type="spellEnd"/>
+      <w:r>
+        <w:t xml:space="preserve"> zu berechnen. Hiervon wird dann der Flächeninhalt des Dreieck zwischen S1, S2 und dem Mittelpunkt des Kreises abgezogen. </w:t>
+      </w:r>
       <w:bookmarkStart w:id="0" w:name="_GoBack"/>
       <w:bookmarkEnd w:id="0"/>
     </w:p>
     <w:p>
       <w:pPr>
-        <w:pStyle w:val="Liste-2"/>
-        <w:numPr>
-          <w:ilvl w:val="0"/>
-          <w:numId w:val="0"/>
-        </w:numPr>
-        <w:ind w:left="284" w:hanging="284"/>
-      </w:pPr>
-    </w:p>
-    <w:p>
-      <w:pPr>
-        <w:pStyle w:val="berschrift2"/>
-      </w:pPr>
-      <w:r>
-        <w:t>Umgang mit Baumkennzahl</w:t>
-      </w:r>
-    </w:p>
-    <w:p/>
+        <w:pStyle w:val="Zwischenberschriftbold"/>
+      </w:pPr>
+      <w:r>
+        <w:t xml:space="preserve"> </w:t>
+      </w:r>
+      <w:r>
+        <w:t xml:space="preserve">Flächeninhalt Waldrandform == 2, T &gt; 17.84m, </w:t>
+      </w:r>
+      <w:proofErr w:type="spellStart"/>
+      <w:r>
+        <w:t>AT_inter_</w:t>
+      </w:r>
+      <w:proofErr w:type="gramStart"/>
+      <w:r>
+        <w:t>status</w:t>
+      </w:r>
+      <w:proofErr w:type="spellEnd"/>
+      <w:r>
+        <w:t xml:space="preserve"> </w:t>
+      </w:r>
+      <w:r>
+        <w:t>!</w:t>
+      </w:r>
+      <w:proofErr w:type="gramEnd"/>
+      <w:r>
+        <w:t>= „</w:t>
+      </w:r>
+      <w:proofErr w:type="spellStart"/>
+      <w:r>
+        <w:t>two</w:t>
+      </w:r>
+      <w:proofErr w:type="spellEnd"/>
+      <w:r>
+        <w:t xml:space="preserve"> I“ &amp; </w:t>
+      </w:r>
+      <w:proofErr w:type="spellStart"/>
+      <w:r>
+        <w:t>BT_inter_status</w:t>
+      </w:r>
+      <w:proofErr w:type="spellEnd"/>
+      <w:r>
+        <w:t xml:space="preserve"> </w:t>
+      </w:r>
+      <w:r>
+        <w:t>!</w:t>
+      </w:r>
+      <w:r>
+        <w:t>= „</w:t>
+      </w:r>
+      <w:proofErr w:type="spellStart"/>
+      <w:r>
+        <w:t>two</w:t>
+      </w:r>
+      <w:proofErr w:type="spellEnd"/>
+      <w:r>
+        <w:t xml:space="preserve"> I“</w:t>
+      </w:r>
+    </w:p>
+    <w:p>
+      <w:r>
+        <w:t xml:space="preserve">Haben beide Schenkel keine oder nur eine Schnittstelle mit dem Kreis, wird kein Teil des Kreises durch die Geraden </w:t>
+      </w:r>
+      <w:proofErr w:type="spellStart"/>
+      <w:r>
+        <w:t>abgerennt</w:t>
+      </w:r>
+      <w:proofErr w:type="spellEnd"/>
+      <w:r>
+        <w:t xml:space="preserve"> und somit gelten Alle Bäume als Teil des Bestandes und es wird keine </w:t>
+      </w:r>
+      <w:proofErr w:type="spellStart"/>
+      <w:r>
+        <w:t>Teilfl#äche</w:t>
+      </w:r>
+      <w:proofErr w:type="spellEnd"/>
+      <w:r>
+        <w:t xml:space="preserve"> </w:t>
+      </w:r>
+      <w:proofErr w:type="spellStart"/>
+      <w:r>
+        <w:t>brechnet</w:t>
+      </w:r>
+      <w:proofErr w:type="spellEnd"/>
+      <w:r>
+        <w:t xml:space="preserve">. </w:t>
+      </w:r>
+    </w:p>
     <w:sectPr>
       <w:pgSz w:w="11906" w:h="16838"/>
       <w:pgMar w:top="1417" w:right="1417" w:bottom="1134" w:left="1417" w:header="708" w:footer="708" w:gutter="0"/>
@@ -4409,6 +5490,95 @@
       <w:rPr>
         <w:rFonts w:hint="default"/>
       </w:rPr>
+    </w:lvl>
+  </w:abstractNum>
+  <w:abstractNum w:abstractNumId="9" w15:restartNumberingAfterBreak="0">
+    <w:nsid w:val="59F12930"/>
+    <w:multiLevelType w:val="hybridMultilevel"/>
+    <w:tmpl w:val="217051AE"/>
+    <w:lvl w:ilvl="0" w:tplc="0407000F">
+      <w:start w:val="1"/>
+      <w:numFmt w:val="decimal"/>
+      <w:lvlText w:val="%1."/>
+      <w:lvlJc w:val="left"/>
+      <w:pPr>
+        <w:ind w:left="720" w:hanging="360"/>
+      </w:pPr>
+      <w:rPr>
+        <w:rFonts w:hint="default"/>
+      </w:rPr>
+    </w:lvl>
+    <w:lvl w:ilvl="1" w:tplc="04070019" w:tentative="1">
+      <w:start w:val="1"/>
+      <w:numFmt w:val="lowerLetter"/>
+      <w:lvlText w:val="%2."/>
+      <w:lvlJc w:val="left"/>
+      <w:pPr>
+        <w:ind w:left="1440" w:hanging="360"/>
+      </w:pPr>
+    </w:lvl>
+    <w:lvl w:ilvl="2" w:tplc="0407001B" w:tentative="1">
+      <w:start w:val="1"/>
+      <w:numFmt w:val="lowerRoman"/>
+      <w:lvlText w:val="%3."/>
+      <w:lvlJc w:val="right"/>
+      <w:pPr>
+        <w:ind w:left="2160" w:hanging="180"/>
+      </w:pPr>
+    </w:lvl>
+    <w:lvl w:ilvl="3" w:tplc="0407000F" w:tentative="1">
+      <w:start w:val="1"/>
+      <w:numFmt w:val="decimal"/>
+      <w:lvlText w:val="%4."/>
+      <w:lvlJc w:val="left"/>
+      <w:pPr>
+        <w:ind w:left="2880" w:hanging="360"/>
+      </w:pPr>
+    </w:lvl>
+    <w:lvl w:ilvl="4" w:tplc="04070019" w:tentative="1">
+      <w:start w:val="1"/>
+      <w:numFmt w:val="lowerLetter"/>
+      <w:lvlText w:val="%5."/>
+      <w:lvlJc w:val="left"/>
+      <w:pPr>
+        <w:ind w:left="3600" w:hanging="360"/>
+      </w:pPr>
+    </w:lvl>
+    <w:lvl w:ilvl="5" w:tplc="0407001B" w:tentative="1">
+      <w:start w:val="1"/>
+      <w:numFmt w:val="lowerRoman"/>
+      <w:lvlText w:val="%6."/>
+      <w:lvlJc w:val="right"/>
+      <w:pPr>
+        <w:ind w:left="4320" w:hanging="180"/>
+      </w:pPr>
+    </w:lvl>
+    <w:lvl w:ilvl="6" w:tplc="0407000F" w:tentative="1">
+      <w:start w:val="1"/>
+      <w:numFmt w:val="decimal"/>
+      <w:lvlText w:val="%7."/>
+      <w:lvlJc w:val="left"/>
+      <w:pPr>
+        <w:ind w:left="5040" w:hanging="360"/>
+      </w:pPr>
+    </w:lvl>
+    <w:lvl w:ilvl="7" w:tplc="04070019" w:tentative="1">
+      <w:start w:val="1"/>
+      <w:numFmt w:val="lowerLetter"/>
+      <w:lvlText w:val="%8."/>
+      <w:lvlJc w:val="left"/>
+      <w:pPr>
+        <w:ind w:left="5760" w:hanging="360"/>
+      </w:pPr>
+    </w:lvl>
+    <w:lvl w:ilvl="8" w:tplc="0407001B" w:tentative="1">
+      <w:start w:val="1"/>
+      <w:numFmt w:val="lowerRoman"/>
+      <w:lvlText w:val="%9."/>
+      <w:lvlJc w:val="right"/>
+      <w:pPr>
+        <w:ind w:left="6480" w:hanging="180"/>
+      </w:pPr>
     </w:lvl>
   </w:abstractNum>
   <w:num w:numId="1">
@@ -4467,6 +5637,9 @@
   </w:num>
   <w:num w:numId="19">
     <w:abstractNumId w:val="3"/>
+  </w:num>
+  <w:num w:numId="20">
+    <w:abstractNumId w:val="9"/>
   </w:num>
 </w:numbering>
 </file>
@@ -6666,7 +7839,7 @@
 </file>
 
 <file path=customXml/itemProps1.xml><?xml version="1.0" encoding="utf-8"?>
-<ds:datastoreItem xmlns:ds="http://schemas.openxmlformats.org/officeDocument/2006/customXml" ds:itemID="{E0031D37-C9A4-47A5-A93C-ED51FE278849}">
+<ds:datastoreItem xmlns:ds="http://schemas.openxmlformats.org/officeDocument/2006/customXml" ds:itemID="{4BAB5AFE-27D0-479A-9CDA-923AC8C4D97F}">
   <ds:schemaRefs>
     <ds:schemaRef ds:uri="http://schemas.openxmlformats.org/officeDocument/2006/bibliography"/>
   </ds:schemaRefs>

</xml_diff>

<commit_message>
change all intersection functions
</commit_message>
<xml_diff>
--- a/info/Doku_BZE3_Bestandesauswertung.docx
+++ b/info/Doku_BZE3_Bestandesauswertung.docx
@@ -3735,8 +3735,49 @@
     <w:p>
       <w:pPr>
         <w:pStyle w:val="Liste-2"/>
-      </w:pPr>
-      <w:r>
+        <w:numPr>
+          <w:ilvl w:val="0"/>
+          <w:numId w:val="17"/>
+        </w:numPr>
+      </w:pPr>
+      <w:r>
+        <w:t xml:space="preserve">Zuweisen des abschließenden </w:t>
+      </w:r>
+      <w:proofErr w:type="spellStart"/>
+      <w:r>
+        <w:t>tree_status</w:t>
+      </w:r>
+      <w:proofErr w:type="spellEnd"/>
+      <w:r>
+        <w:t xml:space="preserve">: </w:t>
+      </w:r>
+    </w:p>
+    <w:p>
+      <w:pPr>
+        <w:pStyle w:val="Liste-2"/>
+      </w:pPr>
+      <w:r>
+        <w:t>Um den Bäumen die korrekte Fläche, gemäß ihres Baumstatus</w:t>
+      </w:r>
+      <w:bookmarkStart w:id="0" w:name="_GoBack"/>
+      <w:bookmarkEnd w:id="0"/>
+    </w:p>
+    <w:p>
+      <w:pPr>
+        <w:pStyle w:val="Liste-2"/>
+      </w:pPr>
+    </w:p>
+    <w:p>
+      <w:pPr>
+        <w:pStyle w:val="Liste-2"/>
+      </w:pPr>
+    </w:p>
+    <w:p>
+      <w:pPr>
+        <w:pStyle w:val="Liste-2"/>
+      </w:pPr>
+      <w:r>
+        <w:lastRenderedPageBreak/>
         <w:t>Nachfolgend wird der Gruppe mit den meisten Bäumen die Gruppe „</w:t>
       </w:r>
       <w:proofErr w:type="spellStart"/>
@@ -3761,7 +3802,6 @@
         <w:pStyle w:val="berschrift3"/>
       </w:pPr>
       <w:r>
-        <w:lastRenderedPageBreak/>
         <w:t>Waldränder mit Knickpunkt (Waldrandform 2)</w:t>
       </w:r>
     </w:p>
@@ -4073,8 +4113,6 @@
       <w:r>
         <w:t xml:space="preserve"> </w:t>
       </w:r>
-      <w:bookmarkStart w:id="0" w:name="_GoBack"/>
-      <w:bookmarkEnd w:id="0"/>
     </w:p>
     <w:p>
       <w:r>
@@ -4098,7 +4136,6 @@
         <w:rPr>
           <w:noProof/>
         </w:rPr>
-        <w:lastRenderedPageBreak/>
         <w:drawing>
           <wp:inline distT="0" distB="0" distL="0" distR="0" wp14:anchorId="7B9636D1" wp14:editId="1E3A204B">
             <wp:extent cx="4483554" cy="3640932"/>
@@ -7797,7 +7834,7 @@
 </file>
 
 <file path=customXml/itemProps1.xml><?xml version="1.0" encoding="utf-8"?>
-<ds:datastoreItem xmlns:ds="http://schemas.openxmlformats.org/officeDocument/2006/customXml" ds:itemID="{3D17E47B-A68B-4B45-8744-538EBF56EFA5}">
+<ds:datastoreItem xmlns:ds="http://schemas.openxmlformats.org/officeDocument/2006/customXml" ds:itemID="{BF7FF59E-8833-47D8-9654-920B21B1027B}">
   <ds:schemaRefs>
     <ds:schemaRef ds:uri="http://schemas.openxmlformats.org/officeDocument/2006/bibliography"/>
   </ds:schemaRefs>

</xml_diff>

<commit_message>
lit and N stuff
</commit_message>
<xml_diff>
--- a/info/Doku_BZE3_Bestandesauswertung.docx
+++ b/info/Doku_BZE3_Bestandesauswertung.docx
@@ -1,21 +1,13 @@
 
 <file path=word/document.xml><?xml version="1.0" encoding="utf-8"?>
-<w:document xmlns:wpc="http://schemas.microsoft.com/office/word/2010/wordprocessingCanvas" xmlns:cx="http://schemas.microsoft.com/office/drawing/2014/chartex" xmlns:cx1="http://schemas.microsoft.com/office/drawing/2015/9/8/chartex" xmlns:cx2="http://schemas.microsoft.com/office/drawing/2015/10/21/chartex" xmlns:cx3="http://schemas.microsoft.com/office/drawing/2016/5/9/chartex" xmlns:cx4="http://schemas.microsoft.com/office/drawing/2016/5/10/chartex" xmlns:cx5="http://schemas.microsoft.com/office/drawing/2016/5/11/chartex" xmlns:cx6="http://schemas.microsoft.com/office/drawing/2016/5/12/chartex" xmlns:cx7="http://schemas.microsoft.com/office/drawing/2016/5/13/chartex" xmlns:cx8="http://schemas.microsoft.com/office/drawing/2016/5/14/chartex" xmlns:mc="http://schemas.openxmlformats.org/markup-compatibility/2006" xmlns:aink="http://schemas.microsoft.com/office/drawing/2016/ink" xmlns:am3d="http://schemas.microsoft.com/office/drawing/2017/model3d" xmlns:o="urn:schemas-microsoft-com:office:office" xmlns:r="http://schemas.openxmlformats.org/officeDocument/2006/relationships" xmlns:m="http://schemas.openxmlformats.org/officeDocument/2006/math" xmlns:v="urn:schemas-microsoft-com:vml" xmlns:wp14="http://schemas.microsoft.com/office/word/2010/wordprocessingDrawing" xmlns:wp="http://schemas.openxmlformats.org/drawingml/2006/wordprocessingDrawing" xmlns:w10="urn:schemas-microsoft-com:office:word" xmlns:w="http://schemas.openxmlformats.org/wordprocessingml/2006/main" xmlns:w14="http://schemas.microsoft.com/office/word/2010/wordml" xmlns:w15="http://schemas.microsoft.com/office/word/2012/wordml" xmlns:w16cid="http://schemas.microsoft.com/office/word/2016/wordml/cid" xmlns:w16se="http://schemas.microsoft.com/office/word/2015/wordml/symex" xmlns:wpg="http://schemas.microsoft.com/office/word/2010/wordprocessingGroup" xmlns:wpi="http://schemas.microsoft.com/office/word/2010/wordprocessingInk" xmlns:wne="http://schemas.microsoft.com/office/word/2006/wordml" xmlns:wps="http://schemas.microsoft.com/office/word/2010/wordprocessingShape" mc:Ignorable="w14 w15 w16se w16cid wp14">
+<w:document xmlns:wpc="http://schemas.microsoft.com/office/word/2010/wordprocessingCanvas" xmlns:cx="http://schemas.microsoft.com/office/drawing/2014/chartex" xmlns:cx1="http://schemas.microsoft.com/office/drawing/2015/9/8/chartex" xmlns:cx2="http://schemas.microsoft.com/office/drawing/2015/10/21/chartex" xmlns:cx3="http://schemas.microsoft.com/office/drawing/2016/5/9/chartex" xmlns:cx4="http://schemas.microsoft.com/office/drawing/2016/5/10/chartex" xmlns:cx5="http://schemas.microsoft.com/office/drawing/2016/5/11/chartex" xmlns:cx6="http://schemas.microsoft.com/office/drawing/2016/5/12/chartex" xmlns:cx7="http://schemas.microsoft.com/office/drawing/2016/5/13/chartex" xmlns:cx8="http://schemas.microsoft.com/office/drawing/2016/5/14/chartex" xmlns:mc="http://schemas.openxmlformats.org/markup-compatibility/2006" xmlns:aink="http://schemas.microsoft.com/office/drawing/2016/ink" xmlns:am3d="http://schemas.microsoft.com/office/drawing/2017/model3d" xmlns:o="urn:schemas-microsoft-com:office:office" xmlns:r="http://schemas.openxmlformats.org/officeDocument/2006/relationships" xmlns:m="http://schemas.openxmlformats.org/officeDocument/2006/math" xmlns:v="urn:schemas-microsoft-com:vml" xmlns:wp14="http://schemas.microsoft.com/office/word/2010/wordprocessingDrawing" xmlns:wp="http://schemas.openxmlformats.org/drawingml/2006/wordprocessingDrawing" xmlns:w10="urn:schemas-microsoft-com:office:word" xmlns:w="http://schemas.openxmlformats.org/wordprocessingml/2006/main" xmlns:w14="http://schemas.microsoft.com/office/word/2010/wordml" xmlns:w15="http://schemas.microsoft.com/office/word/2012/wordml" xmlns:w16cex="http://schemas.microsoft.com/office/word/2018/wordml/cex" xmlns:w16cid="http://schemas.microsoft.com/office/word/2016/wordml/cid" xmlns:w16="http://schemas.microsoft.com/office/word/2018/wordml" xmlns:w16sdtdh="http://schemas.microsoft.com/office/word/2020/wordml/sdtdatahash" xmlns:w16se="http://schemas.microsoft.com/office/word/2015/wordml/symex" xmlns:wpg="http://schemas.microsoft.com/office/word/2010/wordprocessingGroup" xmlns:wpi="http://schemas.microsoft.com/office/word/2010/wordprocessingInk" xmlns:wne="http://schemas.microsoft.com/office/word/2006/wordml" xmlns:wps="http://schemas.microsoft.com/office/word/2010/wordprocessingShape" mc:Ignorable="w14 w15 w16se w16cid w16 w16cex w16sdtdh wp14">
   <w:body>
     <w:p>
       <w:pPr>
         <w:pStyle w:val="Titelberschrift"/>
       </w:pPr>
       <w:r>
-        <w:t xml:space="preserve">Dokumentation </w:t>
-      </w:r>
-      <w:proofErr w:type="spellStart"/>
-      <w:r>
-        <w:t>Bestandesauswertung</w:t>
-      </w:r>
-      <w:proofErr w:type="spellEnd"/>
-      <w:r>
-        <w:t xml:space="preserve"> BZE 3</w:t>
+        <w:t>Dokumentation Bestandesauswertung BZE 3</w:t>
       </w:r>
     </w:p>
     <w:p>
@@ -23,23 +15,16 @@
         <w:pStyle w:val="berschrift2"/>
       </w:pPr>
       <w:r>
-        <w:t xml:space="preserve">Waldränder/ </w:t>
-      </w:r>
-      <w:proofErr w:type="spellStart"/>
-      <w:r>
-        <w:t>Bestandesgrenzen</w:t>
-      </w:r>
-      <w:proofErr w:type="spellEnd"/>
+        <w:t>Waldränder/ Bestandesgrenzen</w:t>
+      </w:r>
     </w:p>
     <w:p>
       <w:pPr>
         <w:pStyle w:val="berschrift3"/>
       </w:pPr>
-      <w:proofErr w:type="spellStart"/>
       <w:r>
         <w:t>Koordiantenberechnung</w:t>
       </w:r>
-      <w:proofErr w:type="spellEnd"/>
     </w:p>
     <w:p>
       <w:r>
@@ -69,33 +54,12 @@
     <w:p/>
     <w:p>
       <w:r>
-        <w:t xml:space="preserve">Für alle Bäume sowie auf zwei bzw. drei Punkten des </w:t>
-      </w:r>
-      <w:proofErr w:type="spellStart"/>
-      <w:r>
-        <w:t>Bestandesrandes</w:t>
-      </w:r>
-      <w:proofErr w:type="spellEnd"/>
-      <w:r>
-        <w:t xml:space="preserve"> (falls </w:t>
-      </w:r>
-      <w:proofErr w:type="spellStart"/>
-      <w:r>
-        <w:t>Bestandesrand</w:t>
-      </w:r>
-      <w:proofErr w:type="spellEnd"/>
-      <w:r>
-        <w:t xml:space="preserve"> mit Knick) werden der Azimut und die Entfernung zum Probekreismittelpunkt (0|0) erfasst.</w:t>
-      </w:r>
-    </w:p>
-    <w:p>
-      <w:proofErr w:type="spellStart"/>
-      <w:r>
-        <w:t>Hierraus</w:t>
-      </w:r>
-      <w:proofErr w:type="spellEnd"/>
-      <w:r>
-        <w:t xml:space="preserve"> lassen sich mittels der folgenden Formel die X und Y Koordinaten des jeweiligen Punktes bestimmen: </w:t>
+        <w:t>Für alle Bäume sowie auf zwei bzw. drei Punkten des Bestandesrandes (falls Bestandesrand mit Knick) werden der Azimut und die Entfernung zum Probekreismittelpunkt (0|0) erfasst.</w:t>
+      </w:r>
+    </w:p>
+    <w:p>
+      <w:r>
+        <w:t xml:space="preserve">Hierraus lassen sich mittels der folgenden Formel die X und Y Koordinaten des jeweiligen Punktes bestimmen: </w:t>
       </w:r>
     </w:p>
     <w:p>
@@ -360,11 +324,13 @@
         <w:jc w:val="center"/>
         <w:rPr>
           <w:rStyle w:val="Hervorhebung"/>
-        </w:rPr>
-      </w:pPr>
-      <w:r>
-        <w:rPr>
-          <w:rStyle w:val="Hervorhebung"/>
+          <w:lang w:val="en-US"/>
+        </w:rPr>
+      </w:pPr>
+      <w:r>
+        <w:rPr>
+          <w:rStyle w:val="Hervorhebung"/>
+          <w:lang w:val="en-US"/>
         </w:rPr>
         <w:lastRenderedPageBreak/>
         <w:t>ß = tan</w:t>
@@ -373,178 +339,113 @@
         <w:rPr>
           <w:rStyle w:val="Hervorhebung"/>
           <w:vertAlign w:val="superscript"/>
+          <w:lang w:val="en-US"/>
         </w:rPr>
         <w:t>-1</w:t>
       </w:r>
       <w:r>
         <w:rPr>
           <w:rStyle w:val="Hervorhebung"/>
+          <w:lang w:val="en-US"/>
         </w:rPr>
         <w:t xml:space="preserve"> </w:t>
       </w:r>
-      <w:proofErr w:type="gramStart"/>
-      <w:r>
-        <w:rPr>
-          <w:rStyle w:val="Hervorhebung"/>
+      <w:r>
+        <w:rPr>
+          <w:rStyle w:val="Hervorhebung"/>
+          <w:lang w:val="en-US"/>
         </w:rPr>
         <w:t>(</w:t>
       </w:r>
       <w:r>
         <w:rPr>
           <w:rStyle w:val="Hervorhebung"/>
+          <w:lang w:val="en-US"/>
+        </w:rPr>
+        <w:t xml:space="preserve"> ( X</w:t>
+      </w:r>
+      <w:r>
+        <w:rPr>
+          <w:rStyle w:val="Hervorhebung"/>
+          <w:vertAlign w:val="subscript"/>
+          <w:lang w:val="en-US"/>
+        </w:rPr>
+        <w:t>B</w:t>
+      </w:r>
+      <w:r>
+        <w:rPr>
+          <w:rStyle w:val="Hervorhebung"/>
+          <w:lang w:val="en-US"/>
+        </w:rPr>
+        <w:t xml:space="preserve"> - X</w:t>
+      </w:r>
+      <w:r>
+        <w:rPr>
+          <w:rStyle w:val="Hervorhebung"/>
+          <w:vertAlign w:val="subscript"/>
+          <w:lang w:val="en-US"/>
+        </w:rPr>
+        <w:t>A</w:t>
+      </w:r>
+      <w:r>
+        <w:rPr>
+          <w:rStyle w:val="Hervorhebung"/>
+          <w:lang w:val="en-US"/>
+        </w:rPr>
+        <w:t xml:space="preserve"> ) /  ( Y</w:t>
+      </w:r>
+      <w:r>
+        <w:rPr>
+          <w:rStyle w:val="Hervorhebung"/>
+          <w:vertAlign w:val="subscript"/>
+          <w:lang w:val="en-US"/>
+        </w:rPr>
+        <w:t>B</w:t>
+      </w:r>
+      <w:r>
+        <w:rPr>
+          <w:rStyle w:val="Hervorhebung"/>
+          <w:lang w:val="en-US"/>
         </w:rPr>
         <w:t xml:space="preserve"> </w:t>
       </w:r>
       <w:r>
         <w:rPr>
           <w:rStyle w:val="Hervorhebung"/>
-        </w:rPr>
-        <w:t>(</w:t>
-      </w:r>
-      <w:proofErr w:type="gramEnd"/>
-      <w:r>
-        <w:rPr>
-          <w:rStyle w:val="Hervorhebung"/>
+          <w:vertAlign w:val="subscript"/>
+          <w:lang w:val="en-US"/>
         </w:rPr>
         <w:t xml:space="preserve"> </w:t>
       </w:r>
       <w:r>
         <w:rPr>
           <w:rStyle w:val="Hervorhebung"/>
-        </w:rPr>
-        <w:t>X</w:t>
+          <w:lang w:val="en-US"/>
+        </w:rPr>
+        <w:t>-Y</w:t>
       </w:r>
       <w:r>
         <w:rPr>
           <w:rStyle w:val="Hervorhebung"/>
           <w:vertAlign w:val="subscript"/>
-        </w:rPr>
-        <w:t>B</w:t>
-      </w:r>
-      <w:r>
-        <w:rPr>
-          <w:rStyle w:val="Hervorhebung"/>
-        </w:rPr>
-        <w:t xml:space="preserve"> </w:t>
-      </w:r>
-      <w:r>
-        <w:rPr>
-          <w:rStyle w:val="Hervorhebung"/>
-        </w:rPr>
-        <w:t>-</w:t>
-      </w:r>
-      <w:r>
-        <w:rPr>
-          <w:rStyle w:val="Hervorhebung"/>
-        </w:rPr>
-        <w:t xml:space="preserve"> </w:t>
-      </w:r>
-      <w:r>
-        <w:rPr>
-          <w:rStyle w:val="Hervorhebung"/>
-        </w:rPr>
-        <w:t>X</w:t>
-      </w:r>
-      <w:r>
-        <w:rPr>
-          <w:rStyle w:val="Hervorhebung"/>
-          <w:vertAlign w:val="subscript"/>
+          <w:lang w:val="en-US"/>
         </w:rPr>
         <w:t>A</w:t>
       </w:r>
       <w:r>
         <w:rPr>
           <w:rStyle w:val="Hervorhebung"/>
-        </w:rPr>
-        <w:t xml:space="preserve"> </w:t>
-      </w:r>
-      <w:r>
-        <w:rPr>
-          <w:rStyle w:val="Hervorhebung"/>
+          <w:lang w:val="en-US"/>
+        </w:rPr>
+        <w:t xml:space="preserve"> ) </w:t>
+      </w:r>
+      <w:r>
+        <w:rPr>
+          <w:rStyle w:val="Hervorhebung"/>
+          <w:lang w:val="en-US"/>
         </w:rPr>
         <w:t>)</w:t>
       </w:r>
-      <w:r>
-        <w:rPr>
-          <w:rStyle w:val="Hervorhebung"/>
-        </w:rPr>
-        <w:t xml:space="preserve"> /  </w:t>
-      </w:r>
-      <w:r>
-        <w:rPr>
-          <w:rStyle w:val="Hervorhebung"/>
-        </w:rPr>
-        <w:t>(</w:t>
-      </w:r>
-      <w:r>
-        <w:rPr>
-          <w:rStyle w:val="Hervorhebung"/>
-        </w:rPr>
-        <w:t xml:space="preserve"> </w:t>
-      </w:r>
-      <w:r>
-        <w:rPr>
-          <w:rStyle w:val="Hervorhebung"/>
-        </w:rPr>
-        <w:t>Y</w:t>
-      </w:r>
-      <w:r>
-        <w:rPr>
-          <w:rStyle w:val="Hervorhebung"/>
-          <w:vertAlign w:val="subscript"/>
-        </w:rPr>
-        <w:t>B</w:t>
-      </w:r>
-      <w:r>
-        <w:rPr>
-          <w:rStyle w:val="Hervorhebung"/>
-        </w:rPr>
-        <w:t xml:space="preserve"> </w:t>
-      </w:r>
-      <w:r>
-        <w:rPr>
-          <w:rStyle w:val="Hervorhebung"/>
-          <w:vertAlign w:val="subscript"/>
-        </w:rPr>
-        <w:t xml:space="preserve"> </w:t>
-      </w:r>
-      <w:r>
-        <w:rPr>
-          <w:rStyle w:val="Hervorhebung"/>
-        </w:rPr>
-        <w:t>-Y</w:t>
-      </w:r>
-      <w:r>
-        <w:rPr>
-          <w:rStyle w:val="Hervorhebung"/>
-          <w:vertAlign w:val="subscript"/>
-        </w:rPr>
-        <w:t>A</w:t>
-      </w:r>
-      <w:r>
-        <w:rPr>
-          <w:rStyle w:val="Hervorhebung"/>
-        </w:rPr>
-        <w:t xml:space="preserve"> </w:t>
-      </w:r>
-      <w:r>
-        <w:rPr>
-          <w:rStyle w:val="Hervorhebung"/>
-        </w:rPr>
-        <w:t>)</w:t>
-      </w:r>
-      <w:r>
-        <w:rPr>
-          <w:rStyle w:val="Hervorhebung"/>
-        </w:rPr>
-        <w:t xml:space="preserve"> </w:t>
-      </w:r>
-      <w:r>
-        <w:rPr>
-          <w:rStyle w:val="Hervorhebung"/>
-        </w:rPr>
-        <w:t>)</w:t>
-      </w:r>
     </w:p>
     <w:p>
       <w:pPr>
@@ -554,15 +455,7 @@
         <w:t xml:space="preserve">Die Korrektur des </w:t>
       </w:r>
       <w:r>
-        <w:t xml:space="preserve">Azimutes, abhängig von dem Quadranten in dem der Punkt sich befindet, musste ebenfalls angepasst werden </w:t>
-      </w:r>
-      <w:proofErr w:type="gramStart"/>
-      <w:r>
-        <w:t>von :</w:t>
-      </w:r>
-      <w:proofErr w:type="gramEnd"/>
-      <w:r>
-        <w:t xml:space="preserve"> </w:t>
+        <w:t xml:space="preserve">Azimutes, abhängig von dem Quadranten in dem der Punkt sich befindet, musste ebenfalls angepasst werden von : </w:t>
       </w:r>
     </w:p>
     <w:p>
@@ -668,64 +561,79 @@
           <w:p>
             <w:pPr>
               <w:pStyle w:val="Tabellentext"/>
+              <w:rPr>
+                <w:lang w:val="en-US"/>
+              </w:rPr>
             </w:pPr>
             <w:r>
+              <w:rPr>
+                <w:lang w:val="en-US"/>
+              </w:rPr>
               <w:t>ß = tan</w:t>
             </w:r>
             <w:r>
               <w:rPr>
                 <w:vertAlign w:val="superscript"/>
+                <w:lang w:val="en-US"/>
               </w:rPr>
               <w:t>-1</w:t>
             </w:r>
             <w:r>
+              <w:rPr>
+                <w:lang w:val="en-US"/>
+              </w:rPr>
               <w:t>((X</w:t>
             </w:r>
             <w:r>
               <w:rPr>
                 <w:vertAlign w:val="subscript"/>
+                <w:lang w:val="en-US"/>
               </w:rPr>
               <w:t>B</w:t>
             </w:r>
             <w:r>
-              <w:t>-</w:t>
-            </w:r>
-            <w:proofErr w:type="gramStart"/>
-            <w:r>
-              <w:t>X</w:t>
+              <w:rPr>
+                <w:lang w:val="en-US"/>
+              </w:rPr>
+              <w:t>-X</w:t>
             </w:r>
             <w:r>
               <w:rPr>
                 <w:vertAlign w:val="subscript"/>
+                <w:lang w:val="en-US"/>
               </w:rPr>
               <w:t>A</w:t>
             </w:r>
             <w:r>
-              <w:t>)/</w:t>
-            </w:r>
-            <w:proofErr w:type="gramEnd"/>
-            <w:r>
-              <w:t xml:space="preserve"> </w:t>
-            </w:r>
-            <w:r>
-              <w:t>(Y</w:t>
+              <w:rPr>
+                <w:lang w:val="en-US"/>
+              </w:rPr>
+              <w:t>)/ (Y</w:t>
             </w:r>
             <w:r>
               <w:rPr>
                 <w:vertAlign w:val="subscript"/>
+                <w:lang w:val="en-US"/>
               </w:rPr>
               <w:t>B</w:t>
             </w:r>
             <w:r>
+              <w:rPr>
+                <w:lang w:val="en-US"/>
+              </w:rPr>
               <w:t>-Y</w:t>
             </w:r>
             <w:r>
               <w:rPr>
                 <w:vertAlign w:val="subscript"/>
+                <w:lang w:val="en-US"/>
               </w:rPr>
               <w:t>A)</w:t>
             </w:r>
             <w:r>
+              <w:rPr>
+                <w:lang w:val="en-US"/>
+              </w:rPr>
               <w:t>)</w:t>
             </w:r>
           </w:p>
@@ -1195,31 +1103,7 @@
     </w:p>
     <w:p>
       <w:r>
-        <w:t xml:space="preserve">Die Distanz eines Punktes </w:t>
-      </w:r>
-      <w:proofErr w:type="gramStart"/>
-      <w:r>
-        <w:t>zu einem anderem Punkt</w:t>
-      </w:r>
-      <w:proofErr w:type="gramEnd"/>
-      <w:r>
-        <w:t xml:space="preserve"> mit </w:t>
-      </w:r>
-      <w:proofErr w:type="spellStart"/>
-      <w:r>
-        <w:t>gegebnen</w:t>
-      </w:r>
-      <w:proofErr w:type="spellEnd"/>
-      <w:r>
-        <w:t xml:space="preserve"> X und Y </w:t>
-      </w:r>
-      <w:proofErr w:type="spellStart"/>
-      <w:r>
-        <w:t>Koordianten</w:t>
-      </w:r>
-      <w:proofErr w:type="spellEnd"/>
-      <w:r>
-        <w:t xml:space="preserve"> wurde weiterhin durch die nachfolgende Formel berechnet, da es die Addition zu keinen Unterschieden in der Reihenfolge erfordert: </w:t>
+        <w:t xml:space="preserve">Die Distanz eines Punktes zu einem anderem Punkt mit gegebnen X und Y Koordianten wurde weiterhin durch die nachfolgende Formel berechnet, da es die Addition zu keinen Unterschieden in der Reihenfolge erfordert: </w:t>
       </w:r>
     </w:p>
     <w:p>
@@ -1280,28 +1164,12 @@
         <w:pStyle w:val="berschrift4"/>
       </w:pPr>
       <w:r>
-        <w:t xml:space="preserve">Lage von Bäumen und </w:t>
-      </w:r>
-      <w:proofErr w:type="spellStart"/>
-      <w:r>
-        <w:t>Bestandesgrenze</w:t>
-      </w:r>
-      <w:proofErr w:type="spellEnd"/>
-      <w:r>
-        <w:t xml:space="preserve"> zueinander Bestimmen</w:t>
-      </w:r>
-    </w:p>
-    <w:p>
-      <w:r>
-        <w:t xml:space="preserve">Für Waldränder ohne Knickpunkt wurde mittels der Koordinaten der zwei Punkte A und B, welche auf der Geraden liegen, die den Probekreis als </w:t>
-      </w:r>
-      <w:proofErr w:type="spellStart"/>
-      <w:r>
-        <w:t>Bestandesgrenze</w:t>
-      </w:r>
-      <w:proofErr w:type="spellEnd"/>
-      <w:r>
-        <w:t xml:space="preserve"> schneidet, eine Geradengleichung </w:t>
+        <w:t>Lage von Bäumen und Bestandesgrenze zueinander Bestimmen</w:t>
+      </w:r>
+    </w:p>
+    <w:p>
+      <w:r>
+        <w:t xml:space="preserve">Für Waldränder ohne Knickpunkt wurde mittels der Koordinaten der zwei Punkte A und B, welche auf der Geraden liegen, die den Probekreis als Bestandesgrenze schneidet, eine Geradengleichung </w:t>
       </w:r>
       <w:r>
         <w:t xml:space="preserve">mit </w:t>
@@ -1362,7 +1230,6 @@
         </w:rPr>
         <w:t xml:space="preserve">b1 = </w:t>
       </w:r>
-      <w:proofErr w:type="gramStart"/>
       <w:r>
         <w:rPr>
           <w:rStyle w:val="Hervorhebung"/>
@@ -1388,7 +1255,6 @@
         </w:rPr>
         <w:t>B</w:t>
       </w:r>
-      <w:proofErr w:type="gramEnd"/>
       <w:r>
         <w:rPr>
           <w:rStyle w:val="Hervorhebung"/>
@@ -1545,15 +1411,7 @@
         <w:t>Anschließend</w:t>
       </w:r>
       <w:r>
-        <w:t xml:space="preserve"> die </w:t>
-      </w:r>
-      <w:proofErr w:type="spellStart"/>
-      <w:r>
-        <w:t>lage</w:t>
-      </w:r>
-      <w:proofErr w:type="spellEnd"/>
-      <w:r>
-        <w:t xml:space="preserve"> der Geraden zum 17.84m Kreis der Probekreise und gegebenenfalls die </w:t>
+        <w:t xml:space="preserve"> die lage der Geraden zum 17.84m Kreis der Probekreise und gegebenenfalls die </w:t>
       </w:r>
       <w:r>
         <w:t>Schnittpunkt</w:t>
@@ -1728,16 +1586,8 @@
         <w:rPr>
           <w:rStyle w:val="Hervorhebung"/>
         </w:rPr>
-        <w:t xml:space="preserve">) + </w:t>
-      </w:r>
-      <w:proofErr w:type="gramStart"/>
-      <w:r>
-        <w:rPr>
-          <w:rStyle w:val="Hervorhebung"/>
-        </w:rPr>
-        <w:t>( (</w:t>
-      </w:r>
-      <w:proofErr w:type="gramEnd"/>
+        <w:t>) + ( (</w:t>
+      </w:r>
       <w:r>
         <w:rPr>
           <w:rStyle w:val="Hervorhebung"/>
@@ -1810,147 +1660,147 @@
         </w:numPr>
       </w:pPr>
       <w:r>
-        <w:t xml:space="preserve">Auflösen der Klammern mit binomischen Formeln 1 &amp; </w:t>
-      </w:r>
-      <w:proofErr w:type="gramStart"/>
-      <w:r>
-        <w:t>2 :</w:t>
-      </w:r>
-      <w:proofErr w:type="gramEnd"/>
-      <w:r>
-        <w:t xml:space="preserve"> </w:t>
+        <w:t xml:space="preserve">Auflösen der Klammern mit binomischen Formeln 1 &amp; 2 : </w:t>
       </w:r>
     </w:p>
     <w:p>
       <w:pPr>
         <w:ind w:left="720"/>
         <w:jc w:val="center"/>
-      </w:pPr>
-      <w:r>
-        <w:rPr>
-          <w:rStyle w:val="Hervorhebung"/>
+        <w:rPr>
+          <w:lang w:val="en-US"/>
+        </w:rPr>
+      </w:pPr>
+      <w:r>
+        <w:rPr>
+          <w:rStyle w:val="Hervorhebung"/>
+          <w:lang w:val="en-US"/>
         </w:rPr>
         <w:t xml:space="preserve">(a - </w:t>
       </w:r>
       <w:r>
         <w:rPr>
           <w:rStyle w:val="Hervorhebung"/>
+          <w:lang w:val="en-US"/>
         </w:rPr>
         <w:t>b)</w:t>
       </w:r>
       <w:r>
         <w:rPr>
           <w:vertAlign w:val="superscript"/>
+          <w:lang w:val="en-US"/>
         </w:rPr>
         <w:t xml:space="preserve"> 2</w:t>
       </w:r>
       <w:r>
         <w:rPr>
           <w:rStyle w:val="Hervorhebung"/>
+          <w:lang w:val="en-US"/>
         </w:rPr>
         <w:t xml:space="preserve"> = a</w:t>
       </w:r>
       <w:r>
         <w:rPr>
           <w:vertAlign w:val="superscript"/>
+          <w:lang w:val="en-US"/>
         </w:rPr>
         <w:t>2</w:t>
       </w:r>
       <w:r>
         <w:rPr>
           <w:rStyle w:val="Hervorhebung"/>
+          <w:lang w:val="en-US"/>
         </w:rPr>
         <w:t>+ 2*a*b + b</w:t>
       </w:r>
       <w:r>
         <w:rPr>
           <w:vertAlign w:val="superscript"/>
-        </w:rPr>
-        <w:t>2</w:t>
+          <w:lang w:val="en-US"/>
+        </w:rPr>
+        <w:t xml:space="preserve">2   </w:t>
+      </w:r>
+      <w:r>
+        <w:rPr>
+          <w:rStyle w:val="Hervorhebung"/>
+          <w:lang w:val="en-US"/>
+        </w:rPr>
+        <w:t>;</w:t>
+      </w:r>
+      <w:r>
+        <w:rPr>
+          <w:rStyle w:val="Hervorhebung"/>
+          <w:lang w:val="en-US"/>
+        </w:rPr>
+        <w:t xml:space="preserve"> </w:t>
+      </w:r>
+      <w:r>
+        <w:rPr>
+          <w:rStyle w:val="Hervorhebung"/>
+          <w:lang w:val="en-US"/>
+        </w:rPr>
+        <w:t xml:space="preserve"> (a</w:t>
+      </w:r>
+      <w:r>
+        <w:rPr>
+          <w:rStyle w:val="Hervorhebung"/>
+          <w:lang w:val="en-US"/>
+        </w:rPr>
+        <w:t xml:space="preserve"> </w:t>
+      </w:r>
+      <w:r>
+        <w:rPr>
+          <w:rStyle w:val="Hervorhebung"/>
+          <w:lang w:val="en-US"/>
+        </w:rPr>
+        <w:t>+</w:t>
+      </w:r>
+      <w:r>
+        <w:rPr>
+          <w:rStyle w:val="Hervorhebung"/>
+          <w:lang w:val="en-US"/>
+        </w:rPr>
+        <w:t xml:space="preserve"> </w:t>
+      </w:r>
+      <w:r>
+        <w:rPr>
+          <w:rStyle w:val="Hervorhebung"/>
+          <w:lang w:val="en-US"/>
+        </w:rPr>
+        <w:t>b)</w:t>
       </w:r>
       <w:r>
         <w:rPr>
           <w:vertAlign w:val="superscript"/>
-        </w:rPr>
-        <w:t xml:space="preserve"> </w:t>
-      </w:r>
-      <w:proofErr w:type="gramStart"/>
+          <w:lang w:val="en-US"/>
+        </w:rPr>
+        <w:t xml:space="preserve"> 2 </w:t>
+      </w:r>
+      <w:r>
+        <w:rPr>
+          <w:rStyle w:val="Hervorhebung"/>
+          <w:lang w:val="en-US"/>
+        </w:rPr>
+        <w:t>= a</w:t>
+      </w:r>
       <w:r>
         <w:rPr>
           <w:vertAlign w:val="superscript"/>
-        </w:rPr>
-        <w:t xml:space="preserve">  </w:t>
-      </w:r>
-      <w:r>
-        <w:rPr>
-          <w:rStyle w:val="Hervorhebung"/>
-        </w:rPr>
-        <w:t>;</w:t>
-      </w:r>
-      <w:proofErr w:type="gramEnd"/>
-      <w:r>
-        <w:rPr>
-          <w:rStyle w:val="Hervorhebung"/>
-        </w:rPr>
-        <w:t xml:space="preserve"> </w:t>
-      </w:r>
-      <w:r>
-        <w:rPr>
-          <w:rStyle w:val="Hervorhebung"/>
-        </w:rPr>
-        <w:t xml:space="preserve"> (a</w:t>
-      </w:r>
-      <w:r>
-        <w:rPr>
-          <w:rStyle w:val="Hervorhebung"/>
-        </w:rPr>
-        <w:t xml:space="preserve"> </w:t>
-      </w:r>
-      <w:r>
-        <w:rPr>
-          <w:rStyle w:val="Hervorhebung"/>
-        </w:rPr>
-        <w:t>+</w:t>
-      </w:r>
-      <w:r>
-        <w:rPr>
-          <w:rStyle w:val="Hervorhebung"/>
-        </w:rPr>
-        <w:t xml:space="preserve"> </w:t>
-      </w:r>
-      <w:r>
-        <w:rPr>
-          <w:rStyle w:val="Hervorhebung"/>
-        </w:rPr>
-        <w:t>b)</w:t>
+          <w:lang w:val="en-US"/>
+        </w:rPr>
+        <w:t xml:space="preserve">2 </w:t>
+      </w:r>
+      <w:r>
+        <w:rPr>
+          <w:rStyle w:val="Hervorhebung"/>
+          <w:lang w:val="en-US"/>
+        </w:rPr>
+        <w:t>+ 2*a*b + b</w:t>
       </w:r>
       <w:r>
         <w:rPr>
           <w:vertAlign w:val="superscript"/>
-        </w:rPr>
-        <w:t xml:space="preserve"> 2 </w:t>
-      </w:r>
-      <w:r>
-        <w:rPr>
-          <w:rStyle w:val="Hervorhebung"/>
-        </w:rPr>
-        <w:t>= a</w:t>
-      </w:r>
-      <w:r>
-        <w:rPr>
-          <w:vertAlign w:val="superscript"/>
-        </w:rPr>
-        <w:t xml:space="preserve">2 </w:t>
-      </w:r>
-      <w:r>
-        <w:rPr>
-          <w:rStyle w:val="Hervorhebung"/>
-        </w:rPr>
-        <w:t>+ 2*a*b + b</w:t>
-      </w:r>
-      <w:r>
-        <w:rPr>
-          <w:vertAlign w:val="superscript"/>
+          <w:lang w:val="en-US"/>
         </w:rPr>
         <w:t>2</w:t>
       </w:r>
@@ -1961,191 +1811,212 @@
         <w:jc w:val="center"/>
         <w:rPr>
           <w:i/>
-        </w:rPr>
-      </w:pPr>
-      <w:r>
-        <w:rPr>
-          <w:i/>
+          <w:lang w:val="en-US"/>
+        </w:rPr>
+      </w:pPr>
+      <w:r>
+        <w:rPr>
+          <w:i/>
+          <w:lang w:val="en-US"/>
         </w:rPr>
         <w:t>r</w:t>
       </w:r>
-      <w:proofErr w:type="gramStart"/>
       <w:r>
         <w:rPr>
           <w:i/>
           <w:vertAlign w:val="superscript"/>
+          <w:lang w:val="en-US"/>
         </w:rPr>
         <w:t>2</w:t>
       </w:r>
       <w:r>
         <w:rPr>
           <w:i/>
+          <w:lang w:val="en-US"/>
         </w:rPr>
         <w:t xml:space="preserve"> </w:t>
       </w:r>
       <w:r>
         <w:rPr>
           <w:i/>
+          <w:lang w:val="en-US"/>
         </w:rPr>
         <w:t xml:space="preserve"> </w:t>
       </w:r>
       <w:r>
         <w:rPr>
           <w:i/>
-        </w:rPr>
-        <w:t>=</w:t>
-      </w:r>
-      <w:proofErr w:type="gramEnd"/>
-      <w:r>
-        <w:rPr>
-          <w:i/>
+          <w:lang w:val="en-US"/>
+        </w:rPr>
+        <w:t xml:space="preserve">= </w:t>
+      </w:r>
+      <w:r>
+        <w:rPr>
+          <w:i/>
+          <w:lang w:val="en-US"/>
         </w:rPr>
         <w:t xml:space="preserve"> </w:t>
       </w:r>
       <w:r>
         <w:rPr>
           <w:i/>
+          <w:lang w:val="en-US"/>
+        </w:rPr>
+        <w:t>1*X</w:t>
+      </w:r>
+      <w:r>
+        <w:rPr>
+          <w:i/>
+          <w:vertAlign w:val="superscript"/>
+          <w:lang w:val="en-US"/>
+        </w:rPr>
+        <w:t>2</w:t>
+      </w:r>
+      <w:r>
+        <w:rPr>
+          <w:i/>
+          <w:lang w:val="en-US"/>
+        </w:rPr>
+        <w:t xml:space="preserve">  -   2*X</w:t>
+      </w:r>
+      <w:r>
+        <w:rPr>
+          <w:i/>
+          <w:vertAlign w:val="subscript"/>
+          <w:lang w:val="en-US"/>
+        </w:rPr>
+        <w:t>M</w:t>
+      </w:r>
+      <w:r>
+        <w:rPr>
+          <w:i/>
+          <w:lang w:val="en-US"/>
+        </w:rPr>
+        <w:t xml:space="preserve">  +  X</w:t>
+      </w:r>
+      <w:r>
+        <w:rPr>
+          <w:i/>
+          <w:vertAlign w:val="subscript"/>
+          <w:lang w:val="en-US"/>
+        </w:rPr>
+        <w:t>M</w:t>
+      </w:r>
+      <w:r>
+        <w:rPr>
+          <w:i/>
+          <w:vertAlign w:val="superscript"/>
+          <w:lang w:val="en-US"/>
+        </w:rPr>
+        <w:t>2</w:t>
+      </w:r>
+      <w:r>
+        <w:rPr>
+          <w:i/>
+          <w:lang w:val="en-US"/>
+        </w:rPr>
+        <w:t xml:space="preserve">   </w:t>
+      </w:r>
+      <w:r>
+        <w:rPr>
+          <w:i/>
+          <w:lang w:val="en-US"/>
         </w:rPr>
         <w:t xml:space="preserve"> </w:t>
       </w:r>
       <w:r>
         <w:rPr>
           <w:i/>
-        </w:rPr>
-        <w:t>1*X</w:t>
+          <w:lang w:val="en-US"/>
+        </w:rPr>
+        <w:t>+     b1</w:t>
       </w:r>
       <w:r>
         <w:rPr>
           <w:i/>
           <w:vertAlign w:val="superscript"/>
+          <w:lang w:val="en-US"/>
         </w:rPr>
         <w:t>2</w:t>
       </w:r>
       <w:r>
         <w:rPr>
           <w:i/>
-        </w:rPr>
-        <w:t xml:space="preserve">  -   2*X</w:t>
+          <w:lang w:val="en-US"/>
+        </w:rPr>
+        <w:t>*X</w:t>
+      </w:r>
+      <w:r>
+        <w:rPr>
+          <w:i/>
+          <w:vertAlign w:val="superscript"/>
+          <w:lang w:val="en-US"/>
+        </w:rPr>
+        <w:t xml:space="preserve">2 </w:t>
+      </w:r>
+      <w:r>
+        <w:rPr>
+          <w:i/>
+          <w:lang w:val="en-US"/>
+        </w:rPr>
+        <w:t xml:space="preserve"> -  </w:t>
+      </w:r>
+      <w:r>
+        <w:rPr>
+          <w:i/>
+          <w:lang w:val="en-US"/>
+        </w:rPr>
+        <w:t xml:space="preserve"> </w:t>
+      </w:r>
+      <w:r>
+        <w:rPr>
+          <w:i/>
+          <w:lang w:val="en-US"/>
+        </w:rPr>
+        <w:t>2*(b1*X)*(b0 - Y</w:t>
       </w:r>
       <w:r>
         <w:rPr>
           <w:i/>
           <w:vertAlign w:val="subscript"/>
+          <w:lang w:val="en-US"/>
         </w:rPr>
         <w:t>M</w:t>
       </w:r>
       <w:r>
         <w:rPr>
           <w:i/>
-        </w:rPr>
-        <w:t xml:space="preserve">  +  X</w:t>
+          <w:lang w:val="en-US"/>
+        </w:rPr>
+        <w:t>)  + (b0 - Y</w:t>
       </w:r>
       <w:r>
         <w:rPr>
           <w:i/>
           <w:vertAlign w:val="subscript"/>
+          <w:lang w:val="en-US"/>
         </w:rPr>
         <w:t>M</w:t>
       </w:r>
       <w:r>
         <w:rPr>
           <w:i/>
+          <w:lang w:val="en-US"/>
+        </w:rPr>
+        <w:t>)</w:t>
+      </w:r>
+      <w:r>
+        <w:rPr>
+          <w:i/>
           <w:vertAlign w:val="superscript"/>
+          <w:lang w:val="en-US"/>
         </w:rPr>
         <w:t>2</w:t>
       </w:r>
       <w:r>
         <w:rPr>
           <w:i/>
-        </w:rPr>
-        <w:t xml:space="preserve">   </w:t>
-      </w:r>
-      <w:r>
-        <w:rPr>
-          <w:i/>
-        </w:rPr>
-        <w:t xml:space="preserve"> </w:t>
-      </w:r>
-      <w:r>
-        <w:rPr>
-          <w:i/>
-        </w:rPr>
-        <w:t>+     b1</w:t>
-      </w:r>
-      <w:r>
-        <w:rPr>
-          <w:i/>
-          <w:vertAlign w:val="superscript"/>
-        </w:rPr>
-        <w:t>2</w:t>
-      </w:r>
-      <w:r>
-        <w:rPr>
-          <w:i/>
-        </w:rPr>
-        <w:t>*X</w:t>
-      </w:r>
-      <w:r>
-        <w:rPr>
-          <w:i/>
-          <w:vertAlign w:val="superscript"/>
-        </w:rPr>
-        <w:t xml:space="preserve">2 </w:t>
-      </w:r>
-      <w:r>
-        <w:rPr>
-          <w:i/>
-        </w:rPr>
-        <w:t xml:space="preserve"> -  </w:t>
-      </w:r>
-      <w:r>
-        <w:rPr>
-          <w:i/>
-        </w:rPr>
-        <w:t xml:space="preserve"> </w:t>
-      </w:r>
-      <w:r>
-        <w:rPr>
-          <w:i/>
-        </w:rPr>
-        <w:t>2*(b1*X)*(b0 - Y</w:t>
-      </w:r>
-      <w:r>
-        <w:rPr>
-          <w:i/>
-          <w:vertAlign w:val="subscript"/>
-        </w:rPr>
-        <w:t>M</w:t>
-      </w:r>
-      <w:r>
-        <w:rPr>
-          <w:i/>
-        </w:rPr>
-        <w:t>)  + (b0 - Y</w:t>
-      </w:r>
-      <w:r>
-        <w:rPr>
-          <w:i/>
-          <w:vertAlign w:val="subscript"/>
-        </w:rPr>
-        <w:t>M</w:t>
-      </w:r>
-      <w:r>
-        <w:rPr>
-          <w:i/>
-        </w:rPr>
-        <w:t>)</w:t>
-      </w:r>
-      <w:r>
-        <w:rPr>
-          <w:i/>
-          <w:vertAlign w:val="superscript"/>
-        </w:rPr>
-        <w:t>2</w:t>
-      </w:r>
-      <w:r>
-        <w:rPr>
-          <w:i/>
+          <w:lang w:val="en-US"/>
         </w:rPr>
         <w:t xml:space="preserve"> </w:t>
       </w:r>
@@ -2186,7 +2057,6 @@
         </w:rPr>
         <w:t>r</w:t>
       </w:r>
-      <w:proofErr w:type="gramStart"/>
       <w:r>
         <w:rPr>
           <w:i/>
@@ -2198,14 +2068,7 @@
         <w:rPr>
           <w:i/>
         </w:rPr>
-        <w:t xml:space="preserve">  =</w:t>
-      </w:r>
-      <w:proofErr w:type="gramEnd"/>
-      <w:r>
-        <w:rPr>
-          <w:i/>
-        </w:rPr>
-        <w:t xml:space="preserve">  1*X</w:t>
+        <w:t xml:space="preserve">  =  1*X</w:t>
       </w:r>
       <w:r>
         <w:rPr>
@@ -2333,7 +2196,6 @@
         </w:rPr>
         <w:t>r</w:t>
       </w:r>
-      <w:proofErr w:type="gramStart"/>
       <w:r>
         <w:rPr>
           <w:i/>
@@ -2345,14 +2207,7 @@
         <w:rPr>
           <w:i/>
         </w:rPr>
-        <w:t xml:space="preserve">  =</w:t>
-      </w:r>
-      <w:proofErr w:type="gramEnd"/>
-      <w:r>
-        <w:rPr>
-          <w:i/>
-        </w:rPr>
-        <w:t xml:space="preserve">  (1+b1</w:t>
+        <w:t xml:space="preserve">  =  (1+b1</w:t>
       </w:r>
       <w:r>
         <w:rPr>
@@ -2506,19 +2361,11 @@
           <w:i/>
         </w:rPr>
       </w:pPr>
-      <w:proofErr w:type="gramStart"/>
-      <w:r>
-        <w:rPr>
-          <w:i/>
-        </w:rPr>
-        <w:t>0  =</w:t>
-      </w:r>
-      <w:proofErr w:type="gramEnd"/>
-      <w:r>
-        <w:rPr>
-          <w:i/>
-        </w:rPr>
-        <w:t xml:space="preserve">  (1+b1</w:t>
+      <w:r>
+        <w:rPr>
+          <w:i/>
+        </w:rPr>
+        <w:t>0  =  (1+b1</w:t>
       </w:r>
       <w:r>
         <w:rPr>
@@ -2650,15 +2497,7 @@
         <w:t>2</w:t>
       </w:r>
       <w:r>
-        <w:t xml:space="preserve">   +   b * </w:t>
-      </w:r>
-      <w:proofErr w:type="gramStart"/>
-      <w:r>
-        <w:t>X  +</w:t>
-      </w:r>
-      <w:proofErr w:type="gramEnd"/>
-      <w:r>
-        <w:t xml:space="preserve">  c</w:t>
+        <w:t xml:space="preserve">   +   b * X  +  c</w:t>
       </w:r>
     </w:p>
     <w:p>
@@ -2669,19 +2508,11 @@
           <w:i/>
         </w:rPr>
       </w:pPr>
-      <w:proofErr w:type="gramStart"/>
-      <w:r>
-        <w:rPr>
-          <w:i/>
-        </w:rPr>
-        <w:t>0  =</w:t>
-      </w:r>
-      <w:proofErr w:type="gramEnd"/>
-      <w:r>
-        <w:rPr>
-          <w:i/>
-        </w:rPr>
-        <w:t xml:space="preserve">  ((1+b1</w:t>
+      <w:r>
+        <w:rPr>
+          <w:i/>
+        </w:rPr>
+        <w:t>0  =  ((1+b1</w:t>
       </w:r>
       <w:r>
         <w:rPr>
@@ -2853,16 +2684,11 @@
       <w:r>
         <w:t xml:space="preserve">p =   b, Zahl vor X     =    </w:t>
       </w:r>
-      <w:proofErr w:type="gramStart"/>
       <w:r>
         <w:t xml:space="preserve">- </w:t>
       </w:r>
       <w:r>
-        <w:t xml:space="preserve"> (</w:t>
-      </w:r>
-      <w:proofErr w:type="gramEnd"/>
-      <w:r>
-        <w:t>(</w:t>
+        <w:t xml:space="preserve"> ((</w:t>
       </w:r>
       <w:r>
         <w:t>2*</w:t>
@@ -2957,7 +2783,6 @@
         </w:rPr>
         <w:t>)</w:t>
       </w:r>
-      <w:proofErr w:type="gramStart"/>
       <w:r>
         <w:rPr>
           <w:i/>
@@ -2969,14 +2794,7 @@
         <w:rPr>
           <w:i/>
         </w:rPr>
-        <w:t xml:space="preserve">  +</w:t>
-      </w:r>
-      <w:proofErr w:type="gramEnd"/>
-      <w:r>
-        <w:rPr>
-          <w:i/>
-        </w:rPr>
-        <w:t xml:space="preserve">  X</w:t>
+        <w:t xml:space="preserve">  +  X</w:t>
       </w:r>
       <w:r>
         <w:rPr>
@@ -3045,15 +2863,7 @@
         <w:t xml:space="preserve">Einsetzen in P/Q-Formel und ausrechnen von x1 und x2 </w:t>
       </w:r>
       <w:r>
-        <w:t>&amp; zuweisen des Schnittpunkt Status (</w:t>
-      </w:r>
-      <w:proofErr w:type="spellStart"/>
-      <w:r>
-        <w:t>intersection_status</w:t>
-      </w:r>
-      <w:proofErr w:type="spellEnd"/>
-      <w:r>
-        <w:t>)</w:t>
+        <w:t>&amp; zuweisen des Schnittpunkt Status (intersection_status)</w:t>
       </w:r>
     </w:p>
     <w:p>
@@ -3070,15 +2880,7 @@
         <w:t xml:space="preserve"> Ergebnis</w:t>
       </w:r>
       <w:r>
-        <w:t>se und erhalten den Status „zwei Schnittpunkte“ (</w:t>
-      </w:r>
-      <w:proofErr w:type="spellStart"/>
-      <w:r>
-        <w:t>two</w:t>
-      </w:r>
-      <w:proofErr w:type="spellEnd"/>
-      <w:r>
-        <w:t xml:space="preserve"> I):  </w:t>
+        <w:t xml:space="preserve">se und erhalten den Status „zwei Schnittpunkte“ (two I):  </w:t>
       </w:r>
     </w:p>
     <w:p>
@@ -3089,39 +2891,24 @@
           <w:numId w:val="0"/>
         </w:numPr>
         <w:ind w:left="284"/>
-      </w:pPr>
-      <w:r>
-        <w:t>x</w:t>
-      </w:r>
-      <w:proofErr w:type="gramStart"/>
-      <w:r>
-        <w:t>1 !</w:t>
-      </w:r>
-      <w:proofErr w:type="gramEnd"/>
-      <w:r>
-        <w:t xml:space="preserve">= x2 </w:t>
+        <w:rPr>
+          <w:lang w:val="en-US"/>
+        </w:rPr>
+      </w:pPr>
+      <w:r>
+        <w:rPr>
+          <w:lang w:val="en-US"/>
+        </w:rPr>
+        <w:t xml:space="preserve">x1 != x2 </w:t>
       </w:r>
       <w:r>
         <w:sym w:font="Wingdings" w:char="F0E0"/>
       </w:r>
       <w:r>
-        <w:t xml:space="preserve"> </w:t>
-      </w:r>
-      <w:proofErr w:type="spellStart"/>
-      <w:r>
-        <w:t>intersection_status</w:t>
-      </w:r>
-      <w:proofErr w:type="spellEnd"/>
-      <w:r>
-        <w:t xml:space="preserve"> == </w:t>
-      </w:r>
-      <w:proofErr w:type="spellStart"/>
-      <w:r>
-        <w:t>two</w:t>
-      </w:r>
-      <w:proofErr w:type="spellEnd"/>
-      <w:r>
-        <w:t xml:space="preserve"> I </w:t>
+        <w:rPr>
+          <w:lang w:val="en-US"/>
+        </w:rPr>
+        <w:t xml:space="preserve"> intersection_status == two I </w:t>
       </w:r>
     </w:p>
     <w:p>
@@ -3144,15 +2931,7 @@
         <w:t>nis</w:t>
       </w:r>
       <w:r>
-        <w:t>, bzw. das Ergebnis von x1 und x2 ist identisch und die Gerade erhält den Status „ein Schnittpunkt“ (</w:t>
-      </w:r>
-      <w:proofErr w:type="spellStart"/>
-      <w:r>
-        <w:t>one</w:t>
-      </w:r>
-      <w:proofErr w:type="spellEnd"/>
-      <w:r>
-        <w:t xml:space="preserve"> I)</w:t>
+        <w:t>, bzw. das Ergebnis von x1 und x2 ist identisch und die Gerade erhält den Status „ein Schnittpunkt“ (one I)</w:t>
       </w:r>
     </w:p>
     <w:p>
@@ -3163,31 +2942,24 @@
           <w:numId w:val="0"/>
         </w:numPr>
         <w:ind w:left="284"/>
-      </w:pPr>
-      <w:r>
+        <w:rPr>
+          <w:lang w:val="en-US"/>
+        </w:rPr>
+      </w:pPr>
+      <w:r>
+        <w:rPr>
+          <w:lang w:val="en-US"/>
+        </w:rPr>
         <w:t xml:space="preserve">x1 == x2 </w:t>
       </w:r>
       <w:r>
         <w:sym w:font="Wingdings" w:char="F0E0"/>
       </w:r>
       <w:r>
-        <w:t xml:space="preserve"> </w:t>
-      </w:r>
-      <w:proofErr w:type="spellStart"/>
-      <w:r>
-        <w:t>intersection_status</w:t>
-      </w:r>
-      <w:proofErr w:type="spellEnd"/>
-      <w:r>
-        <w:t xml:space="preserve"> == </w:t>
-      </w:r>
-      <w:proofErr w:type="spellStart"/>
-      <w:r>
-        <w:t>one</w:t>
-      </w:r>
-      <w:proofErr w:type="spellEnd"/>
-      <w:r>
-        <w:t xml:space="preserve"> I</w:t>
+        <w:rPr>
+          <w:lang w:val="en-US"/>
+        </w:rPr>
+        <w:t xml:space="preserve"> intersection_status == one I</w:t>
       </w:r>
     </w:p>
     <w:p>
@@ -3201,15 +2973,7 @@
         <w:t>ben weder x1 noch x2 ein Ergebnis</w:t>
       </w:r>
       <w:r>
-        <w:t xml:space="preserve">, sodass der Schnittpunkt Status „keine Schnittpunkte“ </w:t>
-      </w:r>
-      <w:proofErr w:type="spellStart"/>
-      <w:r>
-        <w:t>zugeweisen</w:t>
-      </w:r>
-      <w:proofErr w:type="spellEnd"/>
-      <w:r>
-        <w:t xml:space="preserve"> wird: </w:t>
+        <w:t xml:space="preserve">, sodass der Schnittpunkt Status „keine Schnittpunkte“ zugeweisen wird: </w:t>
       </w:r>
     </w:p>
     <w:p>
@@ -3220,8 +2984,14 @@
           <w:numId w:val="0"/>
         </w:numPr>
         <w:ind w:left="284"/>
-      </w:pPr>
-      <w:r>
+        <w:rPr>
+          <w:lang w:val="en-US"/>
+        </w:rPr>
+      </w:pPr>
+      <w:r>
+        <w:rPr>
+          <w:lang w:val="en-US"/>
+        </w:rPr>
         <w:lastRenderedPageBreak/>
         <w:t xml:space="preserve">Is.na(x1) &amp; is.na(x2) </w:t>
       </w:r>
@@ -3229,26 +2999,11 @@
         <w:sym w:font="Wingdings" w:char="F0E0"/>
       </w:r>
       <w:r>
-        <w:t xml:space="preserve"> </w:t>
-      </w:r>
-      <w:proofErr w:type="spellStart"/>
-      <w:r>
-        <w:t>intersection_status</w:t>
-      </w:r>
-      <w:proofErr w:type="spellEnd"/>
-      <w:r>
-        <w:t xml:space="preserve"> == </w:t>
-      </w:r>
-      <w:proofErr w:type="spellStart"/>
-      <w:proofErr w:type="gramStart"/>
-      <w:r>
-        <w:t>no</w:t>
-      </w:r>
-      <w:proofErr w:type="spellEnd"/>
-      <w:r>
-        <w:t xml:space="preserve">  I</w:t>
-      </w:r>
-      <w:proofErr w:type="gramEnd"/>
+        <w:rPr>
+          <w:lang w:val="en-US"/>
+        </w:rPr>
+        <w:t xml:space="preserve"> intersection_status == no  I</w:t>
+      </w:r>
     </w:p>
     <w:p>
       <w:pPr>
@@ -3257,6 +3012,9 @@
           <w:ilvl w:val="0"/>
           <w:numId w:val="0"/>
         </w:numPr>
+        <w:rPr>
+          <w:lang w:val="en-US"/>
+        </w:rPr>
       </w:pPr>
     </w:p>
     <w:p>
@@ -3482,15 +3240,7 @@
     </w:p>
     <w:p>
       <w:r>
-        <w:t xml:space="preserve">Folgend wird die Lage der Bäume zur Gerade bestimmt indem die Geradengleichung nach 0 umgestellt und die </w:t>
-      </w:r>
-      <w:proofErr w:type="spellStart"/>
-      <w:r>
-        <w:t>Koordianten</w:t>
-      </w:r>
-      <w:proofErr w:type="spellEnd"/>
-      <w:r>
-        <w:t xml:space="preserve"> des Baumes (X</w:t>
+        <w:t>Folgend wird die Lage der Bäume zur Gerade bestimmt indem die Geradengleichung nach 0 umgestellt und die Koordianten des Baumes (X</w:t>
       </w:r>
       <w:r>
         <w:rPr>
@@ -3499,11 +3249,7 @@
         <w:t>T</w:t>
       </w:r>
       <w:r>
-        <w:t xml:space="preserve"> | </w:t>
-      </w:r>
-      <w:proofErr w:type="gramStart"/>
-      <w:r>
-        <w:t>Y</w:t>
+        <w:t xml:space="preserve"> | Y</w:t>
       </w:r>
       <w:r>
         <w:rPr>
@@ -3512,11 +3258,7 @@
         <w:t>T</w:t>
       </w:r>
       <w:r>
-        <w:t>)  für</w:t>
-      </w:r>
-      <w:proofErr w:type="gramEnd"/>
-      <w:r>
-        <w:t xml:space="preserve"> X und Y in die Geradengleichung eingesetzt: </w:t>
+        <w:t xml:space="preserve">)  für X und Y in die Geradengleichung eingesetzt: </w:t>
       </w:r>
     </w:p>
     <w:p>
@@ -3594,31 +3336,7 @@
         <w:pStyle w:val="Liste-2"/>
       </w:pPr>
       <w:r>
-        <w:t xml:space="preserve">Wenn das Ergebnis der impliziten Gleichung = 0 ist, liegt der Baum genau auf der </w:t>
-      </w:r>
-      <w:proofErr w:type="spellStart"/>
-      <w:r>
-        <w:t>Bestandesgrenze</w:t>
-      </w:r>
-      <w:proofErr w:type="spellEnd"/>
-      <w:r>
-        <w:t xml:space="preserve"> und erhält die „on </w:t>
-      </w:r>
-      <w:proofErr w:type="spellStart"/>
-      <w:r>
-        <w:t>the</w:t>
-      </w:r>
-      <w:proofErr w:type="spellEnd"/>
-      <w:r>
-        <w:t xml:space="preserve"> </w:t>
-      </w:r>
-      <w:proofErr w:type="spellStart"/>
-      <w:r>
-        <w:t>line</w:t>
-      </w:r>
-      <w:proofErr w:type="spellEnd"/>
-      <w:r>
-        <w:t>“</w:t>
+        <w:t>Wenn das Ergebnis der impliziten Gleichung = 0 ist, liegt der Baum genau auf der Bestandesgrenze und erhält die „on the line“</w:t>
       </w:r>
     </w:p>
     <w:p>
@@ -3741,15 +3459,7 @@
         </w:numPr>
       </w:pPr>
       <w:r>
-        <w:t xml:space="preserve">Zuweisen des abschließenden </w:t>
-      </w:r>
-      <w:proofErr w:type="spellStart"/>
-      <w:r>
-        <w:t>tree_status</w:t>
-      </w:r>
-      <w:proofErr w:type="spellEnd"/>
-      <w:r>
-        <w:t xml:space="preserve">: </w:t>
+        <w:t xml:space="preserve">Zuweisen des abschließenden tree_status: </w:t>
       </w:r>
     </w:p>
     <w:p>
@@ -3759,8 +3469,6 @@
       <w:r>
         <w:t>Um den Bäumen die korrekte Fläche, gemäß ihres Baumstatus</w:t>
       </w:r>
-      <w:bookmarkStart w:id="0" w:name="_GoBack"/>
-      <w:bookmarkEnd w:id="0"/>
     </w:p>
     <w:p>
       <w:pPr>
@@ -3778,23 +3486,7 @@
       </w:pPr>
       <w:r>
         <w:lastRenderedPageBreak/>
-        <w:t>Nachfolgend wird der Gruppe mit den meisten Bäumen die Gruppe „</w:t>
-      </w:r>
-      <w:proofErr w:type="spellStart"/>
-      <w:r>
-        <w:t>main</w:t>
-      </w:r>
-      <w:proofErr w:type="spellEnd"/>
-      <w:r>
-        <w:t>“ zugewiesen, um sie als Hauptbestand auszuweisen, während der Gruppe mit weniger Bäumen die Gruppe „</w:t>
-      </w:r>
-      <w:proofErr w:type="spellStart"/>
-      <w:r>
-        <w:t>side</w:t>
-      </w:r>
-      <w:proofErr w:type="spellEnd"/>
-      <w:r>
-        <w:t xml:space="preserve">“ zugewiesen wird um sie als Nebenbestand zu kennzeichnen. </w:t>
+        <w:t xml:space="preserve">Nachfolgend wird der Gruppe mit den meisten Bäumen die Gruppe „main“ zugewiesen, um sie als Hauptbestand auszuweisen, während der Gruppe mit weniger Bäumen die Gruppe „side“ zugewiesen wird um sie als Nebenbestand zu kennzeichnen. </w:t>
       </w:r>
     </w:p>
     <w:p>
@@ -3810,15 +3502,7 @@
         <w:pStyle w:val="berschrift4"/>
       </w:pPr>
       <w:r>
-        <w:t xml:space="preserve">Lage von Bäumen und </w:t>
-      </w:r>
-      <w:proofErr w:type="spellStart"/>
-      <w:r>
-        <w:t>Bestandesgrenze</w:t>
-      </w:r>
-      <w:proofErr w:type="spellEnd"/>
-      <w:r>
-        <w:t xml:space="preserve"> zueinander Bestimmen</w:t>
+        <w:t>Lage von Bäumen und Bestandesgrenze zueinander Bestimmen</w:t>
       </w:r>
     </w:p>
     <w:p>
@@ -3826,52 +3510,12 @@
         <w:t>Zunächst wird genauso vorgegangen wie unter 1.1.2.1.</w:t>
       </w:r>
       <w:r>
-        <w:t xml:space="preserve">, wobei jedoch zwei Geraden aufgestellt werden (1) von Knickpunkt T zu </w:t>
-      </w:r>
-      <w:proofErr w:type="spellStart"/>
-      <w:r>
-        <w:t>Bestandesgrenzenpunkt</w:t>
-      </w:r>
-      <w:proofErr w:type="spellEnd"/>
-      <w:r>
-        <w:t xml:space="preserve"> A </w:t>
-      </w:r>
-      <w:proofErr w:type="gramStart"/>
-      <w:r>
-        <w:t>und  (</w:t>
-      </w:r>
-      <w:proofErr w:type="gramEnd"/>
-      <w:r>
-        <w:t xml:space="preserve">2) von Knickpunkt T zu </w:t>
-      </w:r>
-      <w:proofErr w:type="spellStart"/>
-      <w:r>
-        <w:t>Bestandesgrenzenpunkt</w:t>
-      </w:r>
-      <w:proofErr w:type="spellEnd"/>
-      <w:r>
-        <w:t xml:space="preserve"> B. </w:t>
-      </w:r>
-    </w:p>
-    <w:p>
-      <w:r>
-        <w:t xml:space="preserve">Folgend wird überprüft, ob die </w:t>
-      </w:r>
-      <w:proofErr w:type="spellStart"/>
-      <w:r>
-        <w:t>Koordianten</w:t>
-      </w:r>
-      <w:proofErr w:type="spellEnd"/>
-      <w:r>
-        <w:t xml:space="preserve"> des jeweiligen Baumes innerhalb des Dreiecks liegen, was </w:t>
-      </w:r>
-      <w:proofErr w:type="spellStart"/>
-      <w:r>
-        <w:t>zwiaschen</w:t>
-      </w:r>
-      <w:proofErr w:type="spellEnd"/>
-      <w:r>
-        <w:t xml:space="preserve"> dem Knickpunkt und den Schnittpunkten mit dem Probekreis gebildet wird. </w:t>
+        <w:t xml:space="preserve">, wobei jedoch zwei Geraden aufgestellt werden (1) von Knickpunkt T zu Bestandesgrenzenpunkt A und  (2) von Knickpunkt T zu Bestandesgrenzenpunkt B. </w:t>
+      </w:r>
+    </w:p>
+    <w:p>
+      <w:r>
+        <w:t xml:space="preserve">Folgend wird überprüft, ob die Koordianten des jeweiligen Baumes innerhalb des Dreiecks liegen, was zwiaschen dem Knickpunkt und den Schnittpunkten mit dem Probekreis gebildet wird. </w:t>
       </w:r>
     </w:p>
     <w:p>
@@ -3887,50 +3531,39 @@
     <w:p>
       <w:pPr>
         <w:pStyle w:val="Zwischenberschriftbold"/>
-      </w:pPr>
-      <w:r>
+        <w:rPr>
+          <w:lang w:val="en-US"/>
+        </w:rPr>
+      </w:pPr>
+      <w:r>
+        <w:rPr>
+          <w:lang w:val="en-US"/>
+        </w:rPr>
         <w:t xml:space="preserve">Baum Lage </w:t>
       </w:r>
       <w:r>
-        <w:t xml:space="preserve">Waldrandform == 2, T &lt; 17.84m, </w:t>
-      </w:r>
-      <w:proofErr w:type="spellStart"/>
-      <w:r>
-        <w:t>AT</w:t>
-      </w:r>
-      <w:r>
+        <w:rPr>
+          <w:lang w:val="en-US"/>
+        </w:rPr>
+        <w:t>Waldrandform == 2, T &lt; 17.84m, AT</w:t>
+      </w:r>
+      <w:r>
+        <w:rPr>
+          <w:lang w:val="en-US"/>
+        </w:rPr>
         <w:t>_inter_status</w:t>
       </w:r>
-      <w:proofErr w:type="spellEnd"/>
-      <w:r>
+      <w:r>
+        <w:rPr>
+          <w:lang w:val="en-US"/>
+        </w:rPr>
         <w:t xml:space="preserve"> == </w:t>
       </w:r>
       <w:r>
-        <w:t>„</w:t>
-      </w:r>
-      <w:proofErr w:type="spellStart"/>
-      <w:r>
-        <w:t>two</w:t>
-      </w:r>
-      <w:proofErr w:type="spellEnd"/>
-      <w:r>
-        <w:t xml:space="preserve"> I“ &amp; </w:t>
-      </w:r>
-      <w:proofErr w:type="spellStart"/>
-      <w:r>
-        <w:t>BT_inter_status</w:t>
-      </w:r>
-      <w:proofErr w:type="spellEnd"/>
-      <w:r>
-        <w:t xml:space="preserve"> == „</w:t>
-      </w:r>
-      <w:proofErr w:type="spellStart"/>
-      <w:r>
-        <w:t>two</w:t>
-      </w:r>
-      <w:proofErr w:type="spellEnd"/>
-      <w:r>
-        <w:t xml:space="preserve"> I“</w:t>
+        <w:rPr>
+          <w:lang w:val="en-US"/>
+        </w:rPr>
+        <w:t>„two I“ &amp; BT_inter_status == „two I“</w:t>
       </w:r>
     </w:p>
     <w:p>
@@ -3938,84 +3571,20 @@
         <w:t xml:space="preserve">Liegt der Knickpunkt innerhalb des Kreises </w:t>
       </w:r>
       <w:r>
-        <w:t xml:space="preserve">(ist also die </w:t>
-      </w:r>
-      <w:proofErr w:type="spellStart"/>
-      <w:r>
-        <w:t>Distanzt</w:t>
-      </w:r>
-      <w:proofErr w:type="spellEnd"/>
-      <w:r>
-        <w:t xml:space="preserve"> zwischen T und dem Mittelpunkt geringer als 17.84 m) </w:t>
-      </w:r>
-      <w:r>
-        <w:t xml:space="preserve">und die Geraden AT und BT verfügen über 2 Schnittpunkte mit dem Kreis, so ist davon auszugehen, dass beide Schenkel des Dreiecks aus dem Kreis </w:t>
-      </w:r>
-      <w:proofErr w:type="spellStart"/>
-      <w:r>
-        <w:t>herraus</w:t>
-      </w:r>
-      <w:proofErr w:type="spellEnd"/>
-      <w:r>
-        <w:t xml:space="preserve"> ragen. Demensprechend muss das Dreieck in die Richtung aufgespannt werden, in der auch die Punkte A und B im </w:t>
-      </w:r>
-      <w:proofErr w:type="spellStart"/>
-      <w:r>
-        <w:t>Verhältniss</w:t>
-      </w:r>
-      <w:proofErr w:type="spellEnd"/>
-      <w:r>
-        <w:t xml:space="preserve"> zum Knickpunkt liegen. Denn </w:t>
-      </w:r>
-      <w:proofErr w:type="gramStart"/>
-      <w:r>
-        <w:t>bei dem Schnittpunkten</w:t>
-      </w:r>
-      <w:proofErr w:type="gramEnd"/>
-      <w:r>
-        <w:t xml:space="preserve"> der AT und BT Linie handelt es sich nur um eine </w:t>
-      </w:r>
-      <w:proofErr w:type="spellStart"/>
-      <w:r>
-        <w:t>Verpängerung</w:t>
-      </w:r>
-      <w:proofErr w:type="spellEnd"/>
-      <w:r>
-        <w:t xml:space="preserve">/ Anpassung der Strecke AT oder BT zum Rand des Kreises. </w:t>
-      </w:r>
-    </w:p>
-    <w:p>
-      <w:r>
-        <w:t xml:space="preserve">Somit gilt es von den jeweils 2 Schnittpunkten pro Line, den jeweils mit A oder B </w:t>
-      </w:r>
-      <w:proofErr w:type="spellStart"/>
-      <w:r>
-        <w:t>gleichgericheteten</w:t>
-      </w:r>
-      <w:proofErr w:type="spellEnd"/>
-      <w:r>
-        <w:t xml:space="preserve"> zu finden. Hierfür wird der Azimut von T zu A mit dem Azimut von T zu Schnittpunkt 1 von AT und dem Azimut von Schnittpunkt 2 von AT verglichen. Es werden die Koordinaten des Schnittpunktes für das Dreieck verwendet, dessen Azimut identisch zu dem von T zu A ist. Selbiges wird für die BT Linie durchgeführt. </w:t>
-      </w:r>
-    </w:p>
-    <w:p>
-      <w:r>
-        <w:t xml:space="preserve">Da bei einem Dreieck durch die direkten Schnittpunkte mit dem äußersten Probekreis ein Stück des Kreisbogens über die </w:t>
-      </w:r>
-      <w:proofErr w:type="spellStart"/>
-      <w:r>
-        <w:t>Gegenkathere</w:t>
-      </w:r>
-      <w:proofErr w:type="spellEnd"/>
-      <w:r>
-        <w:t xml:space="preserve"> (Linie zwischen Schnittpunkt A und Schnittpunkt B) „</w:t>
-      </w:r>
-      <w:proofErr w:type="spellStart"/>
-      <w:r>
-        <w:t>herrausragen</w:t>
-      </w:r>
-      <w:proofErr w:type="spellEnd"/>
-      <w:r>
-        <w:t>“ würde, wird der Schnittpunkt</w:t>
+        <w:t xml:space="preserve">(ist also die Distanzt zwischen T und dem Mittelpunkt geringer als 17.84 m) </w:t>
+      </w:r>
+      <w:r>
+        <w:t xml:space="preserve">und die Geraden AT und BT verfügen über 2 Schnittpunkte mit dem Kreis, so ist davon auszugehen, dass beide Schenkel des Dreiecks aus dem Kreis herraus ragen. Demensprechend muss das Dreieck in die Richtung aufgespannt werden, in der auch die Punkte A und B im Verhältniss zum Knickpunkt liegen. Denn bei dem Schnittpunkten der AT und BT Linie handelt es sich nur um eine Verpängerung/ Anpassung der Strecke AT oder BT zum Rand des Kreises. </w:t>
+      </w:r>
+    </w:p>
+    <w:p>
+      <w:r>
+        <w:t xml:space="preserve">Somit gilt es von den jeweils 2 Schnittpunkten pro Line, den jeweils mit A oder B gleichgericheteten zu finden. Hierfür wird der Azimut von T zu A mit dem Azimut von T zu Schnittpunkt 1 von AT und dem Azimut von Schnittpunkt 2 von AT verglichen. Es werden die Koordinaten des Schnittpunktes für das Dreieck verwendet, dessen Azimut identisch zu dem von T zu A ist. Selbiges wird für die BT Linie durchgeführt. </w:t>
+      </w:r>
+    </w:p>
+    <w:p>
+      <w:r>
+        <w:t>Da bei einem Dreieck durch die direkten Schnittpunkte mit dem äußersten Probekreis ein Stück des Kreisbogens über die Gegenkathere (Linie zwischen Schnittpunkt A und Schnittpunkt B) „herrausragen“ würde, wird der Schnittpunkt</w:t>
       </w:r>
       <w:r>
         <w:t xml:space="preserve"> in der zuvor bestimmten Richtung Schnittpunkt 1 oder Schnittpunkt 2 der Gerade mit dem Kreis) auf einem 60m Radius Kreis gelegt, um sicher sein zu können, alle Bäume innerhalb des Kreisbogens miteinbezogen zu haben. </w:t>
@@ -4116,15 +3685,7 @@
     </w:p>
     <w:p>
       <w:r>
-        <w:t xml:space="preserve">Nachfolgend werden die Koordinaten des Baumes in die folgende </w:t>
-      </w:r>
-      <w:proofErr w:type="spellStart"/>
-      <w:r>
-        <w:t>Funtkion</w:t>
-      </w:r>
-      <w:proofErr w:type="spellEnd"/>
-      <w:r>
-        <w:t xml:space="preserve"> eingesetzt, welche das so aufgespannte Dreieck im Raum verortet und somit erlaubt zu identifizieren, ob der Baum innerhalb oder außerhalb des Dreiecks liegt: </w:t>
+        <w:t xml:space="preserve">Nachfolgend werden die Koordinaten des Baumes in die folgende Funtkion eingesetzt, welche das so aufgespannte Dreieck im Raum verortet und somit erlaubt zu identifizieren, ob der Baum innerhalb oder außerhalb des Dreiecks liegt: </w:t>
       </w:r>
     </w:p>
     <w:p/>
@@ -4204,54 +3765,42 @@
     <w:p>
       <w:pPr>
         <w:pStyle w:val="Zwischenberschriftbold"/>
-      </w:pPr>
-      <w:r>
-        <w:t xml:space="preserve">Flächeninhalt Waldrandform == 2, T &lt; 17.84m, </w:t>
-      </w:r>
-      <w:proofErr w:type="spellStart"/>
-      <w:r>
-        <w:t>AT_inter_status</w:t>
-      </w:r>
-      <w:proofErr w:type="spellEnd"/>
-      <w:r>
-        <w:t xml:space="preserve"> == „</w:t>
-      </w:r>
-      <w:proofErr w:type="spellStart"/>
-      <w:r>
-        <w:t>two</w:t>
-      </w:r>
-      <w:proofErr w:type="spellEnd"/>
-      <w:r>
-        <w:t xml:space="preserve"> I“ &amp; </w:t>
-      </w:r>
-      <w:proofErr w:type="spellStart"/>
-      <w:r>
-        <w:t>BT_inter_status</w:t>
-      </w:r>
-      <w:proofErr w:type="spellEnd"/>
-      <w:r>
-        <w:t xml:space="preserve"> == „</w:t>
-      </w:r>
-      <w:proofErr w:type="spellStart"/>
-      <w:r>
-        <w:t>two</w:t>
-      </w:r>
-      <w:proofErr w:type="spellEnd"/>
-      <w:r>
-        <w:t xml:space="preserve"> I“</w:t>
-      </w:r>
-    </w:p>
-    <w:p>
-      <w:r>
-        <w:t xml:space="preserve">Für den Flächeninhalt wird in diesem Fall der Schnittwinkel zwischen der Geraden von </w:t>
-      </w:r>
-      <w:proofErr w:type="gramStart"/>
-      <w:r>
-        <w:t>AT  und</w:t>
-      </w:r>
-      <w:proofErr w:type="gramEnd"/>
-      <w:r>
-        <w:t xml:space="preserve"> BT im Punkt T bestimmt. Dieser wird dann genutzt um den Flächeninhalt des zwischen ABT aufgespannten Kreisbogens zu berechnen </w:t>
+        <w:rPr>
+          <w:lang w:val="en-US"/>
+        </w:rPr>
+      </w:pPr>
+      <w:r>
+        <w:rPr>
+          <w:lang w:val="en-US"/>
+        </w:rPr>
+        <w:t>Flächeninhalt Waldrandform == 2, T &lt; 17.84m, AT_inter_status == „two I“ &amp; BT_inter_status == „two I“</w:t>
+      </w:r>
+    </w:p>
+    <w:p>
+      <w:r>
+        <w:t xml:space="preserve">Für den Flächeninhalt wird in diesem Fall der Schnittwinkel zwischen der Geraden von AT  und BT im Punkt T bestimmt. Dieser wird dann genutzt um den Flächeninhalt des zwischen ABT aufgespannten Kreisbogens zu berechnen </w:t>
+      </w:r>
+    </w:p>
+    <w:p>
+      <w:pPr>
+        <w:pStyle w:val="Zwischenberschriftbold"/>
+      </w:pPr>
+      <w:r>
+        <w:t xml:space="preserve">Flächeninhalt Waldrandform == 2, T &lt; 17.84m, AT_inter_status != </w:t>
+      </w:r>
+      <w:r>
+        <w:rPr>
+          <w:lang w:val="en-US"/>
+        </w:rPr>
+        <w:t xml:space="preserve">„two I“ &amp; BT_inter_status == „two I“ oder:  Flächeninhalt Waldrandform == 2, T &lt; 17.84m, AT_inter_status == „two I“ &amp; BT_inter_status != </w:t>
+      </w:r>
+      <w:r>
+        <w:t>„two I“</w:t>
+      </w:r>
+    </w:p>
+    <w:p>
+      <w:r>
+        <w:t xml:space="preserve">Für den unwahrscheinlichen Fall, dass T innerhalb des Kreises liegt, aber nur ein Schenkel des Dreiecks 2 Schnittpunkte mit dem Kreis hat, dann wird die Gerade welche die Schnittpunkte mit dem Kreis hat (AT oder BT) wie ein Waldrand der Form 1 behandelt. Somit werden diese Schnittpunkte (S1, S2) genutzt um zunächst den Flächeninhalt des Kreisbogens zu mit dem Schnittwinkel von S1 und S2 im Mittelpunkt des Kreisses zu berechnen. Hiervon wird dann der Flächeninhalt des Dreieck zwischen S1, S2 und dem Mittelpunkt des Kreises abgezogen. </w:t>
       </w:r>
     </w:p>
     <w:p/>
@@ -4260,403 +3809,405 @@
         <w:pStyle w:val="Zwischenberschriftbold"/>
       </w:pPr>
       <w:r>
-        <w:t xml:space="preserve">Flächeninhalt Waldrandform == 2, T &lt; 17.84m, </w:t>
-      </w:r>
-      <w:proofErr w:type="spellStart"/>
-      <w:r>
-        <w:t>AT_inter_status</w:t>
-      </w:r>
-      <w:proofErr w:type="spellEnd"/>
-      <w:r>
-        <w:t xml:space="preserve"> != „</w:t>
-      </w:r>
-      <w:proofErr w:type="spellStart"/>
-      <w:r>
-        <w:t>two</w:t>
-      </w:r>
-      <w:proofErr w:type="spellEnd"/>
-      <w:r>
-        <w:t xml:space="preserve"> I“ &amp; </w:t>
-      </w:r>
-      <w:proofErr w:type="spellStart"/>
-      <w:r>
-        <w:t>BT_inter_status</w:t>
-      </w:r>
-      <w:proofErr w:type="spellEnd"/>
-      <w:r>
-        <w:t xml:space="preserve"> == „</w:t>
-      </w:r>
-      <w:proofErr w:type="spellStart"/>
-      <w:r>
-        <w:t>two</w:t>
-      </w:r>
-      <w:proofErr w:type="spellEnd"/>
-      <w:r>
-        <w:t xml:space="preserve"> I“ oder:  Flächeninhalt Waldrandform == 2, T &lt; 17.84m, </w:t>
-      </w:r>
-      <w:proofErr w:type="spellStart"/>
-      <w:r>
-        <w:t>AT_inter_status</w:t>
-      </w:r>
-      <w:proofErr w:type="spellEnd"/>
-      <w:r>
-        <w:t xml:space="preserve"> == „</w:t>
-      </w:r>
-      <w:proofErr w:type="spellStart"/>
-      <w:r>
-        <w:t>two</w:t>
-      </w:r>
-      <w:proofErr w:type="spellEnd"/>
-      <w:r>
-        <w:t xml:space="preserve"> I“ &amp; </w:t>
-      </w:r>
-      <w:proofErr w:type="spellStart"/>
-      <w:r>
-        <w:t>BT_inter_status</w:t>
-      </w:r>
-      <w:proofErr w:type="spellEnd"/>
-      <w:r>
-        <w:t xml:space="preserve"> != „</w:t>
-      </w:r>
-      <w:proofErr w:type="spellStart"/>
-      <w:r>
-        <w:t>two</w:t>
-      </w:r>
-      <w:proofErr w:type="spellEnd"/>
-      <w:r>
-        <w:t xml:space="preserve"> I“</w:t>
-      </w:r>
-    </w:p>
-    <w:p>
-      <w:r>
-        <w:t xml:space="preserve">Für den unwahrscheinlichen Fall, dass T innerhalb des Kreises liegt, aber nur ein Schenkel des Dreiecks 2 Schnittpunkte mit dem Kreis hat, dann wird die Gerade welche die Schnittpunkte mit dem Kreis hat (AT oder BT) wie ein Waldrand der Form 1 behandelt. Somit werden diese Schnittpunkte (S1, S2) genutzt um zunächst den Flächeninhalt des Kreisbogens zu mit dem Schnittwinkel von S1 und S2 im Mittelpunkt des </w:t>
-      </w:r>
-      <w:proofErr w:type="spellStart"/>
-      <w:r>
-        <w:t>Kreisses</w:t>
-      </w:r>
-      <w:proofErr w:type="spellEnd"/>
-      <w:r>
-        <w:t xml:space="preserve"> zu berechnen. Hiervon wird dann der Flächeninhalt </w:t>
-      </w:r>
-      <w:proofErr w:type="gramStart"/>
-      <w:r>
-        <w:t>des Dreieck</w:t>
-      </w:r>
-      <w:proofErr w:type="gramEnd"/>
-      <w:r>
-        <w:t xml:space="preserve"> zwischen S1, S2 und dem Mittelpunkt des Kreises abgezogen. </w:t>
+        <w:lastRenderedPageBreak/>
+        <w:t xml:space="preserve">Flächeninhalt Waldrandform == 2, T &lt; 17.84m, AT_inter_status != </w:t>
+      </w:r>
+      <w:r>
+        <w:rPr>
+          <w:lang w:val="en-US"/>
+        </w:rPr>
+        <w:t xml:space="preserve">„two I“ &amp; BT_inter_status != </w:t>
+      </w:r>
+      <w:r>
+        <w:t>„two I“</w:t>
+      </w:r>
+    </w:p>
+    <w:p>
+      <w:r>
+        <w:t xml:space="preserve">Haben beide Schenkel keine oder nur eine Schnittstelle mit dem Kreis, wird kein Teil des Kreises durch die Geraden abgerennt und somit gelten Alle Bäume als Teil des Bestandes und es wird keine Teilfl#äche brechnet. </w:t>
+      </w:r>
+    </w:p>
+    <w:p>
+      <w:pPr>
+        <w:pStyle w:val="Zwischenberschriftbold"/>
+        <w:rPr>
+          <w:lang w:val="en-US"/>
+        </w:rPr>
+      </w:pPr>
+      <w:r>
+        <w:rPr>
+          <w:lang w:val="en-US"/>
+        </w:rPr>
+        <w:t>Flächeninhalt Waldrandform == 2, T &gt; 17.84m, AT_inter_status == „two I“ &amp; BT_inter_status == „two I“</w:t>
+      </w:r>
+    </w:p>
+    <w:p>
+      <w:r>
+        <w:t xml:space="preserve">Liegt der Knisckpunkt außerhalb des Kreises, und beide Schenkel ragen in den Kreis hinein und schneiden diesen zweimal, so werden 2 Dreiecke und 2 Kreissegmente berechnet. Zwischen den Schnittpunkten der Gerade AT und dem Mittelpunkt des Kreises und den SChnittpuntkend er Gerade BT und dem Mittelpunkt des Kreises. Zieht man den Flächeninhalt des Dreiecks von dem des Kreisegmentes ab, erhält man die Abschnitte des Kreises die durch die Hineinragenden Schenkel des Dreieckes abgeschnitten werden. </w:t>
+      </w:r>
+    </w:p>
+    <w:p>
+      <w:pPr>
+        <w:pStyle w:val="Zwischenberschriftbold"/>
+      </w:pPr>
+      <w:r>
+        <w:t xml:space="preserve">Flächeninhalt Waldrandform == 2, T &gt; 17.84m, AT_inter_status != </w:t>
+      </w:r>
+      <w:r>
+        <w:rPr>
+          <w:lang w:val="en-US"/>
+        </w:rPr>
+        <w:t xml:space="preserve">„two I“ &amp; BT_inter_status == „two I“ oder:  Flächeninhalt Waldrandform == 2, T &gt; 17.84m, AT_inter_status == „two I“ &amp; BT_inter_status != </w:t>
+      </w:r>
+      <w:r>
+        <w:t>„two I“</w:t>
+      </w:r>
+    </w:p>
+    <w:p>
+      <w:r>
+        <w:t xml:space="preserve">Liegt T außerhalb des Kreises und nur eine der Geraden (AT oder BT) 2 Schnittpunkte mit dem Kreis hat, dann wird die Gerade welche die Schnittpunkte mit dem Kreis hat (AT oder BT) wie ein Waldrand der Form 1 behandelt. Somit werden diese Schnittpunkte (S1, S2) genutzt um zunächst den Flächeninhalt des Kreisbogens zu mit dem Schnittwinkel von S1 und S2 im Mittelpunkt des Kreisses zu berechnen. Hiervon wird dann der Flächeninhalt des Dreieck zwischen S1, S2 und dem Mittelpunkt des Kreises abgezogen. </w:t>
+      </w:r>
+    </w:p>
+    <w:p>
+      <w:pPr>
+        <w:pStyle w:val="Zwischenberschriftbold"/>
+      </w:pPr>
+      <w:r>
+        <w:t xml:space="preserve"> Flächeninhalt Waldrandform == 2, T &gt; 17.84m, AT_inter_status != „two I“ &amp; BT_inter_status != „two I“</w:t>
+      </w:r>
+    </w:p>
+    <w:p>
+      <w:r>
+        <w:t xml:space="preserve">Haben beide Schenkel keine oder nur eine Schnittstelle mit dem Kreis, wird kein Teil des Kreises durch die Geraden </w:t>
+      </w:r>
+      <w:r>
+        <w:t>abgetrennt</w:t>
+      </w:r>
+      <w:r>
+        <w:t xml:space="preserve"> und somit gelten Alle Bäume als Teil des Bestandes und es wird keine Teilfl</w:t>
+      </w:r>
+      <w:r>
+        <w:t>f</w:t>
+      </w:r>
+      <w:r>
+        <w:t>äche b</w:t>
+      </w:r>
+      <w:r>
+        <w:t>e</w:t>
+      </w:r>
+      <w:r>
+        <w:t xml:space="preserve">rechnet. </w:t>
       </w:r>
     </w:p>
     <w:p/>
     <w:p>
       <w:pPr>
-        <w:pStyle w:val="Zwischenberschriftbold"/>
-      </w:pPr>
+        <w:pStyle w:val="berschrift2"/>
+      </w:pPr>
+      <w:r>
+        <w:t>Überarbeitung der Bestandes Zuordnung und Probekreisflächenberechnung</w:t>
+      </w:r>
+    </w:p>
+    <w:p>
+      <w:r>
+        <w:t xml:space="preserve">Da sich die Auswertung rein über functionen die auf if-statements über den die Schnittpunkte mit dem 17.84m Kreis beruhen nicht fehlerfrei umsetzen ließen wurde die Methodik zu Flächen- und Bestandesbestimmung leicht angepasst. </w:t>
+      </w:r>
+    </w:p>
+    <w:p>
+      <w:r>
+        <w:t xml:space="preserve">Grundlage der Berechnung stellen weiterhin nur Plots dar, die über mindestens eine Line mit zwei Überschneidung mit dem äußersten der Konzentrischen Probekreise verfügen. </w:t>
+      </w:r>
+    </w:p>
+    <w:p>
+      <w:r>
+        <w:t xml:space="preserve">Somit werden zunächst die Schnittpunkte des jeweiligen Waldrandes mit </w:t>
+      </w:r>
+    </w:p>
+    <w:p>
+      <w:pPr>
+        <w:pStyle w:val="berschrift2"/>
+      </w:pPr>
+      <w:r>
+        <w:t xml:space="preserve">Stickstoffgehalte in Blattmasse </w:t>
+      </w:r>
+    </w:p>
+    <w:p>
+      <w:pPr>
+        <w:pStyle w:val="berschrift3"/>
+      </w:pPr>
+      <w:r>
+        <w:t>Stickstoffgehalte in Blattmasse aus BZE Blatt- &amp; Nadelproben</w:t>
+      </w:r>
+    </w:p>
+    <w:p>
+      <w:r>
+        <w:t xml:space="preserve">Im Zuge der BZE werden von jeder am Plot präsenten Baumart im Altbestand Blatt- und Nadelproben genoimmen welche dann auf ihre Nährelementgehalte hin ausgewertet werden. </w:t>
+      </w:r>
+    </w:p>
+    <w:p>
+      <w:r>
+        <w:t xml:space="preserve">Somit stehen für die </w:t>
+      </w:r>
+      <w:r>
+        <w:t>B</w:t>
+      </w:r>
+      <w:r>
+        <w:t xml:space="preserve">erechnung des Stickstoffgehaltes in der Blattmasse des </w:t>
+      </w:r>
+      <w:r>
+        <w:t xml:space="preserve">Altbestandes </w:t>
+      </w:r>
+      <w:r>
+        <w:t xml:space="preserve">Bestandes an BZE Probepunkten Plot- und Baumartspezifische Nährelementgehalte zur </w:t>
+      </w:r>
+      <w:r>
+        <w:t>V</w:t>
+      </w:r>
+      <w:r>
+        <w:t xml:space="preserve">erfügung. </w:t>
+      </w:r>
+    </w:p>
+    <w:p>
       <w:r>
         <w:lastRenderedPageBreak/>
-        <w:t xml:space="preserve">Flächeninhalt Waldrandform == 2, T &lt; 17.84m, </w:t>
-      </w:r>
-      <w:proofErr w:type="spellStart"/>
-      <w:r>
-        <w:t>AT_inter_</w:t>
-      </w:r>
-      <w:proofErr w:type="gramStart"/>
-      <w:r>
-        <w:t>status</w:t>
-      </w:r>
-      <w:proofErr w:type="spellEnd"/>
-      <w:r>
-        <w:t xml:space="preserve"> !</w:t>
-      </w:r>
-      <w:proofErr w:type="gramEnd"/>
-      <w:r>
-        <w:t>= „</w:t>
-      </w:r>
-      <w:proofErr w:type="spellStart"/>
-      <w:r>
-        <w:t>two</w:t>
-      </w:r>
-      <w:proofErr w:type="spellEnd"/>
-      <w:r>
-        <w:t xml:space="preserve"> I“ &amp; </w:t>
-      </w:r>
-      <w:proofErr w:type="spellStart"/>
-      <w:r>
-        <w:t>BT_inter_status</w:t>
-      </w:r>
-      <w:proofErr w:type="spellEnd"/>
-      <w:r>
-        <w:t xml:space="preserve"> != „</w:t>
-      </w:r>
-      <w:proofErr w:type="spellStart"/>
-      <w:r>
-        <w:t>two</w:t>
-      </w:r>
-      <w:proofErr w:type="spellEnd"/>
-      <w:r>
-        <w:t xml:space="preserve"> I“</w:t>
-      </w:r>
-    </w:p>
-    <w:p>
-      <w:r>
-        <w:t xml:space="preserve">Haben beide Schenkel keine oder nur eine Schnittstelle mit dem Kreis, wird kein Teil des Kreises durch die Geraden </w:t>
-      </w:r>
-      <w:proofErr w:type="spellStart"/>
-      <w:r>
-        <w:t>abgerennt</w:t>
-      </w:r>
-      <w:proofErr w:type="spellEnd"/>
-      <w:r>
-        <w:t xml:space="preserve"> und somit gelten Alle Bäume als Teil des Bestandes und es wird keine </w:t>
-      </w:r>
-      <w:proofErr w:type="spellStart"/>
-      <w:r>
-        <w:t>Teilfl#äche</w:t>
-      </w:r>
-      <w:proofErr w:type="spellEnd"/>
-      <w:r>
-        <w:t xml:space="preserve"> </w:t>
-      </w:r>
-      <w:proofErr w:type="spellStart"/>
-      <w:r>
-        <w:t>brechnet</w:t>
-      </w:r>
-      <w:proofErr w:type="spellEnd"/>
-      <w:r>
-        <w:t xml:space="preserve">. </w:t>
-      </w:r>
-    </w:p>
-    <w:p/>
-    <w:p>
-      <w:pPr>
-        <w:pStyle w:val="Zwischenberschriftbold"/>
-      </w:pPr>
-      <w:r>
-        <w:t xml:space="preserve">Flächeninhalt Waldrandform == 2, T &gt; 17.84m, </w:t>
-      </w:r>
-      <w:proofErr w:type="spellStart"/>
-      <w:r>
-        <w:t>AT_inter_status</w:t>
-      </w:r>
-      <w:proofErr w:type="spellEnd"/>
-      <w:r>
-        <w:t xml:space="preserve"> == „</w:t>
-      </w:r>
-      <w:proofErr w:type="spellStart"/>
-      <w:r>
-        <w:t>two</w:t>
-      </w:r>
-      <w:proofErr w:type="spellEnd"/>
-      <w:r>
-        <w:t xml:space="preserve"> I“ &amp; </w:t>
-      </w:r>
-      <w:proofErr w:type="spellStart"/>
-      <w:r>
-        <w:t>BT_inter_status</w:t>
-      </w:r>
-      <w:proofErr w:type="spellEnd"/>
-      <w:r>
-        <w:t xml:space="preserve"> == „</w:t>
-      </w:r>
-      <w:proofErr w:type="spellStart"/>
-      <w:r>
-        <w:t>two</w:t>
-      </w:r>
-      <w:proofErr w:type="spellEnd"/>
-      <w:r>
-        <w:t xml:space="preserve"> I“</w:t>
-      </w:r>
-    </w:p>
-    <w:p>
-      <w:r>
-        <w:t xml:space="preserve">Liegt der </w:t>
-      </w:r>
-      <w:proofErr w:type="spellStart"/>
-      <w:r>
-        <w:t>Knisckpunkt</w:t>
-      </w:r>
-      <w:proofErr w:type="spellEnd"/>
-      <w:r>
-        <w:t xml:space="preserve"> außerhalb des Kreises, und beide Schenkel ragen in den Kreis hinein und schneiden diesen zweimal, so werden 2 Dreiecke und 2 Kreissegmente berechnet. Zwischen den Schnittpunkten der Gerade AT und dem Mittelpunkt des Kreises und den </w:t>
-      </w:r>
-      <w:proofErr w:type="spellStart"/>
-      <w:r>
-        <w:t>SChnittpuntkend</w:t>
-      </w:r>
-      <w:proofErr w:type="spellEnd"/>
-      <w:r>
-        <w:t xml:space="preserve"> er Gerade BT und dem Mittelpunkt des Kreises. Zieht man den Flächeninhalt des Dreiecks von dem des </w:t>
-      </w:r>
-      <w:proofErr w:type="spellStart"/>
-      <w:r>
-        <w:t>Kreisegmentes</w:t>
-      </w:r>
-      <w:proofErr w:type="spellEnd"/>
-      <w:r>
-        <w:t xml:space="preserve"> ab, erhält man die Abschnitte des Kreises die durch die Hineinragenden Schenkel des Dreieckes abgeschnitten werden. </w:t>
-      </w:r>
-    </w:p>
-    <w:p>
-      <w:pPr>
-        <w:pStyle w:val="Zwischenberschriftbold"/>
-      </w:pPr>
-      <w:r>
-        <w:t xml:space="preserve">Flächeninhalt Waldrandform == 2, T &gt; 17.84m, </w:t>
-      </w:r>
-      <w:proofErr w:type="spellStart"/>
-      <w:r>
-        <w:t>AT_inter_status</w:t>
-      </w:r>
-      <w:proofErr w:type="spellEnd"/>
-      <w:r>
-        <w:t xml:space="preserve"> != „</w:t>
-      </w:r>
-      <w:proofErr w:type="spellStart"/>
-      <w:r>
-        <w:t>two</w:t>
-      </w:r>
-      <w:proofErr w:type="spellEnd"/>
-      <w:r>
-        <w:t xml:space="preserve"> I“ &amp; </w:t>
-      </w:r>
-      <w:proofErr w:type="spellStart"/>
-      <w:r>
-        <w:t>BT_inter_status</w:t>
-      </w:r>
-      <w:proofErr w:type="spellEnd"/>
-      <w:r>
-        <w:t xml:space="preserve"> == „</w:t>
-      </w:r>
-      <w:proofErr w:type="spellStart"/>
-      <w:r>
-        <w:t>two</w:t>
-      </w:r>
-      <w:proofErr w:type="spellEnd"/>
-      <w:r>
-        <w:t xml:space="preserve"> I“ oder:  Flächeninhalt Waldrandform == 2, T &gt; 17.84m, </w:t>
-      </w:r>
-      <w:proofErr w:type="spellStart"/>
-      <w:r>
-        <w:t>AT_inter_status</w:t>
-      </w:r>
-      <w:proofErr w:type="spellEnd"/>
-      <w:r>
-        <w:t xml:space="preserve"> == „</w:t>
-      </w:r>
-      <w:proofErr w:type="spellStart"/>
-      <w:r>
-        <w:t>two</w:t>
-      </w:r>
-      <w:proofErr w:type="spellEnd"/>
-      <w:r>
-        <w:t xml:space="preserve"> I“ &amp; </w:t>
-      </w:r>
-      <w:proofErr w:type="spellStart"/>
-      <w:r>
-        <w:t>BT_inter_status</w:t>
-      </w:r>
-      <w:proofErr w:type="spellEnd"/>
-      <w:r>
-        <w:t xml:space="preserve"> != „</w:t>
-      </w:r>
-      <w:proofErr w:type="spellStart"/>
-      <w:r>
-        <w:t>two</w:t>
-      </w:r>
-      <w:proofErr w:type="spellEnd"/>
-      <w:r>
-        <w:t xml:space="preserve"> I“</w:t>
-      </w:r>
-    </w:p>
-    <w:p>
-      <w:r>
-        <w:t xml:space="preserve">Liegt T außerhalb des Kreises und nur eine der Geraden (AT oder BT) 2 Schnittpunkte mit dem Kreis hat, dann wird die Gerade welche die Schnittpunkte mit dem Kreis hat (AT oder BT) wie ein Waldrand der Form 1 behandelt. Somit werden diese Schnittpunkte (S1, S2) genutzt um zunächst den Flächeninhalt des Kreisbogens zu mit dem Schnittwinkel von S1 und S2 im Mittelpunkt des </w:t>
-      </w:r>
-      <w:proofErr w:type="spellStart"/>
-      <w:r>
-        <w:t>Kreisses</w:t>
-      </w:r>
-      <w:proofErr w:type="spellEnd"/>
-      <w:r>
-        <w:t xml:space="preserve"> zu berechnen. Hiervon wird dann der Flächeninhalt des Dreieck zwischen S1, S2 und dem Mittelpunkt des Kreises abgezogen. </w:t>
-      </w:r>
-    </w:p>
-    <w:p>
-      <w:pPr>
-        <w:pStyle w:val="Zwischenberschriftbold"/>
-      </w:pPr>
-      <w:r>
-        <w:t xml:space="preserve"> Flächeninhalt Waldrandform == 2, T &gt; 17.84m, </w:t>
-      </w:r>
-      <w:proofErr w:type="spellStart"/>
-      <w:r>
-        <w:t>AT_inter_</w:t>
-      </w:r>
-      <w:proofErr w:type="gramStart"/>
-      <w:r>
-        <w:t>status</w:t>
-      </w:r>
-      <w:proofErr w:type="spellEnd"/>
-      <w:r>
-        <w:t xml:space="preserve"> !</w:t>
-      </w:r>
-      <w:proofErr w:type="gramEnd"/>
-      <w:r>
-        <w:t>= „</w:t>
-      </w:r>
-      <w:proofErr w:type="spellStart"/>
-      <w:r>
-        <w:t>two</w:t>
-      </w:r>
-      <w:proofErr w:type="spellEnd"/>
-      <w:r>
-        <w:t xml:space="preserve"> I“ &amp; </w:t>
-      </w:r>
-      <w:proofErr w:type="spellStart"/>
-      <w:r>
-        <w:t>BT_inter_status</w:t>
-      </w:r>
-      <w:proofErr w:type="spellEnd"/>
-      <w:r>
-        <w:t xml:space="preserve"> != „</w:t>
-      </w:r>
-      <w:proofErr w:type="spellStart"/>
-      <w:r>
-        <w:t>two</w:t>
-      </w:r>
-      <w:proofErr w:type="spellEnd"/>
-      <w:r>
-        <w:t xml:space="preserve"> I“</w:t>
-      </w:r>
-    </w:p>
-    <w:p>
-      <w:r>
-        <w:t xml:space="preserve">Haben beide Schenkel keine oder nur eine Schnittstelle mit dem Kreis, wird kein Teil des Kreises durch die Geraden </w:t>
-      </w:r>
-      <w:proofErr w:type="spellStart"/>
-      <w:r>
-        <w:t>abgerennt</w:t>
-      </w:r>
-      <w:proofErr w:type="spellEnd"/>
-      <w:r>
-        <w:t xml:space="preserve"> und somit gelten Alle Bäume als Teil des Bestandes und es wird keine </w:t>
-      </w:r>
-      <w:proofErr w:type="spellStart"/>
-      <w:r>
-        <w:t>Teilfl#äche</w:t>
-      </w:r>
-      <w:proofErr w:type="spellEnd"/>
-      <w:r>
-        <w:t xml:space="preserve"> </w:t>
-      </w:r>
-      <w:proofErr w:type="spellStart"/>
-      <w:r>
-        <w:t>brechnet</w:t>
-      </w:r>
-      <w:proofErr w:type="spellEnd"/>
-      <w:r>
-        <w:t xml:space="preserve">. </w:t>
+        <w:t xml:space="preserve">Da jedoch in der Verjüngung zu Waldbaumarten auftreten können, die nicht im Oberstand vertreten sind, für welche demnach keine Plot-Art-spezifischen Stickstoffwerte verfügbar sind, müssen hierfür sinnvolle alternative Datenquellen ausgewählt werden.  Folgende Optionen stehen hierfür zur Auswahl: </w:t>
+      </w:r>
+    </w:p>
+    <w:p>
+      <w:pPr>
+        <w:pStyle w:val="Listenabsatz"/>
+        <w:numPr>
+          <w:ilvl w:val="0"/>
+          <w:numId w:val="22"/>
+        </w:numPr>
+      </w:pPr>
+      <w:r>
+        <w:rPr>
+          <w:rStyle w:val="Hervorhebung"/>
+        </w:rPr>
+        <w:t>Standortgruppen-Art-spezifische-N-Werte</w:t>
+      </w:r>
+      <w:r>
+        <w:t xml:space="preserve">: </w:t>
+      </w:r>
+      <w:r>
+        <w:t>N-Werte</w:t>
+      </w:r>
+      <w:r>
+        <w:t xml:space="preserve"> in Blatt oder Nadel für nicht am Plot verfügbare Baumarten werden durch standort-art-spezifische N-Mittelwerte ersetzt: </w:t>
+      </w:r>
+      <w:r>
+        <w:tab/>
+      </w:r>
+    </w:p>
+    <w:p>
+      <w:pPr>
+        <w:pStyle w:val="Listenabsatz"/>
+        <w:numPr>
+          <w:ilvl w:val="1"/>
+          <w:numId w:val="22"/>
+        </w:numPr>
+      </w:pPr>
+      <w:r>
+        <w:t>N-Gehalten in Nadel und Blatt werden nach Baumart und Standortgruppe gruppiert und gemittelt</w:t>
+      </w:r>
+    </w:p>
+    <w:p>
+      <w:pPr>
+        <w:pStyle w:val="Listenabsatz"/>
+        <w:numPr>
+          <w:ilvl w:val="1"/>
+          <w:numId w:val="22"/>
+        </w:numPr>
+      </w:pPr>
+      <w:r>
+        <w:t xml:space="preserve">hierfür müsste man dem jeweiligen BZE BE Punkt einer standtortgruppe zuweisen </w:t>
+      </w:r>
+    </w:p>
+    <w:p>
+      <w:pPr>
+        <w:pStyle w:val="Listenabsatz"/>
+        <w:numPr>
+          <w:ilvl w:val="1"/>
+          <w:numId w:val="22"/>
+        </w:numPr>
+      </w:pPr>
+      <w:r>
+        <w:t xml:space="preserve">und für diese Standortgruppe über mittlere N-Werte in Blatt-/ Nadelmasse aller möglichen Baumarten verfügen </w:t>
+      </w:r>
+    </w:p>
+    <w:p>
+      <w:pPr>
+        <w:pStyle w:val="Listenabsatz"/>
+        <w:numPr>
+          <w:ilvl w:val="1"/>
+          <w:numId w:val="22"/>
+        </w:numPr>
+      </w:pPr>
+      <w:r>
+        <w:t xml:space="preserve">hierfür müssten zudem signifikante Unterscheide zwischen den Stickstoffgehalten in der Blattmasse in Anhängigkeit ihrer Standortgruppe bestehen. </w:t>
+      </w:r>
+    </w:p>
+    <w:p>
+      <w:pPr>
+        <w:pStyle w:val="Listenabsatz"/>
+        <w:numPr>
+          <w:ilvl w:val="2"/>
+          <w:numId w:val="22"/>
+        </w:numPr>
+      </w:pPr>
+      <w:r>
+        <w:t>Diese Annahme wird durch die BZE2 Auswertung unterstützt „</w:t>
+      </w:r>
+      <w:r>
+        <w:t>Die Fichten auf Böden aus basenarmem Festgestein (6) und auf Böden der Alpen (7) haben geringere N-Nadelgehalte als die Fichten auf anderen Bodensubstratgruppen (Abb. I-8-1a). Die N-Nadelgehalte sind an Punkten mit Moder- und Rohhumusform signifikant geringer als an Punkten mit Mull, mullartigem Moder und rohhumusartigem Moder (Abb. I-8-1b). Die N-Nadelgehalte unterscheiden sich je nach Grad der Bodenversauerung; die Unterschiede sind allerdings nicht kausal erklärbar</w:t>
+      </w:r>
+      <w:r>
+        <w:t xml:space="preserve">.“ </w:t>
+      </w:r>
+    </w:p>
+    <w:p>
+      <w:pPr>
+        <w:pStyle w:val="Listenabsatz"/>
+        <w:ind w:left="2160"/>
+      </w:pPr>
+      <w:r>
+        <w:t xml:space="preserve">QUELLE: </w:t>
+      </w:r>
+      <w:r>
+        <w:t>Dynamik und räumliche Muster forstlicher Standorte in Deutschland Ergebnisse der Bodenzustandserhebung im Wald 2006 bis 2008</w:t>
+      </w:r>
+      <w:r>
+        <w:t xml:space="preserve">, </w:t>
+      </w:r>
+      <w:r>
+        <w:t>Nicole Wellbrock, Andreas Bolte, Heinz Flessa (eds</w:t>
+      </w:r>
+      <w:r>
+        <w:t xml:space="preserve">), </w:t>
+      </w:r>
+      <w:r>
+        <w:t>Thünen Report 43</w:t>
+      </w:r>
+    </w:p>
+    <w:p>
+      <w:pPr>
+        <w:pStyle w:val="Listenabsatz"/>
+        <w:numPr>
+          <w:ilvl w:val="0"/>
+          <w:numId w:val="22"/>
+        </w:numPr>
+      </w:pPr>
+      <w:r>
+        <w:t xml:space="preserve">Baumart-spezifische-N-Werte: </w:t>
+      </w:r>
+    </w:p>
+    <w:p>
+      <w:pPr>
+        <w:pStyle w:val="Listenabsatz"/>
+        <w:numPr>
+          <w:ilvl w:val="1"/>
+          <w:numId w:val="22"/>
+        </w:numPr>
+      </w:pPr>
+      <w:r>
+        <w:t>N-Gehalten in Nadel und Blatt werden nach Baumart gruppiert und gemittelt</w:t>
+      </w:r>
+    </w:p>
+    <w:p>
+      <w:pPr>
+        <w:pStyle w:val="Listenabsatz"/>
+        <w:numPr>
+          <w:ilvl w:val="1"/>
+          <w:numId w:val="22"/>
+        </w:numPr>
+      </w:pPr>
+      <w:r>
+        <w:t xml:space="preserve">Diese Option greift wenn: </w:t>
+      </w:r>
+    </w:p>
+    <w:p>
+      <w:pPr>
+        <w:pStyle w:val="Listenabsatz"/>
+        <w:numPr>
+          <w:ilvl w:val="2"/>
+          <w:numId w:val="22"/>
+        </w:numPr>
+      </w:pPr>
+      <w:r>
+        <w:t xml:space="preserve">Sollten keine signifikanten Unterschiede in den N-Gehalten in der Blattmasse über die verschiedenen Standortgruppen bestehen oder </w:t>
+      </w:r>
+    </w:p>
+    <w:p>
+      <w:pPr>
+        <w:pStyle w:val="Listenabsatz"/>
+        <w:numPr>
+          <w:ilvl w:val="2"/>
+          <w:numId w:val="22"/>
+        </w:numPr>
+      </w:pPr>
+      <w:r>
+        <w:t>eine Baumart weder im plot-Art-spezifischen noch  dem Baumart-Standortgruppe-Spezifischen Datensatz über einen entsprechenden N-Gehalt verfügen</w:t>
+      </w:r>
+    </w:p>
+    <w:p>
+      <w:pPr>
+        <w:pStyle w:val="Listenabsatz"/>
+        <w:numPr>
+          <w:ilvl w:val="0"/>
+          <w:numId w:val="22"/>
+        </w:numPr>
+      </w:pPr>
+      <w:r>
+        <w:t xml:space="preserve">Baumartengruppe-spezifische Werte: </w:t>
+      </w:r>
+    </w:p>
+    <w:p>
+      <w:pPr>
+        <w:pStyle w:val="Listenabsatz"/>
+        <w:numPr>
+          <w:ilvl w:val="1"/>
+          <w:numId w:val="22"/>
+        </w:numPr>
+      </w:pPr>
+      <w:r>
+        <w:t>N-Gehalte in der Blattmasse werden nur noch nach „Laubholz“ und „Nadelholz“ gruppiert und gemittelt</w:t>
+      </w:r>
+    </w:p>
+    <w:p>
+      <w:pPr>
+        <w:pStyle w:val="Listenabsatz"/>
+        <w:numPr>
+          <w:ilvl w:val="1"/>
+          <w:numId w:val="22"/>
+        </w:numPr>
+      </w:pPr>
+      <w:r>
+        <w:t xml:space="preserve">Diese Option greift wenn: </w:t>
+      </w:r>
+    </w:p>
+    <w:p>
+      <w:pPr>
+        <w:pStyle w:val="Listenabsatz"/>
+        <w:numPr>
+          <w:ilvl w:val="2"/>
+          <w:numId w:val="22"/>
+        </w:numPr>
+      </w:pPr>
+      <w:r>
+        <w:t>zu einer Baumart gar keine N-Werte verfügbar sein</w:t>
+      </w:r>
+    </w:p>
+    <w:p>
+      <w:pPr>
+        <w:pStyle w:val="Listenabsatz"/>
+        <w:numPr>
+          <w:ilvl w:val="2"/>
+          <w:numId w:val="22"/>
+        </w:numPr>
+      </w:pPr>
+      <w:r>
+        <w:t>es signifikante unterscheide in den N-Gehalten in der Blattmasse zwischen den Gruppen Laub- bzw. Nadelholz gibt</w:t>
       </w:r>
     </w:p>
     <w:sectPr>
@@ -4670,7 +4221,7 @@
 </file>
 
 <file path=word/numbering.xml><?xml version="1.0" encoding="utf-8"?>
-<w:numbering xmlns:wpc="http://schemas.microsoft.com/office/word/2010/wordprocessingCanvas" xmlns:cx="http://schemas.microsoft.com/office/drawing/2014/chartex" xmlns:cx1="http://schemas.microsoft.com/office/drawing/2015/9/8/chartex" xmlns:cx2="http://schemas.microsoft.com/office/drawing/2015/10/21/chartex" xmlns:cx3="http://schemas.microsoft.com/office/drawing/2016/5/9/chartex" xmlns:cx4="http://schemas.microsoft.com/office/drawing/2016/5/10/chartex" xmlns:cx5="http://schemas.microsoft.com/office/drawing/2016/5/11/chartex" xmlns:cx6="http://schemas.microsoft.com/office/drawing/2016/5/12/chartex" xmlns:cx7="http://schemas.microsoft.com/office/drawing/2016/5/13/chartex" xmlns:cx8="http://schemas.microsoft.com/office/drawing/2016/5/14/chartex" xmlns:mc="http://schemas.openxmlformats.org/markup-compatibility/2006" xmlns:aink="http://schemas.microsoft.com/office/drawing/2016/ink" xmlns:am3d="http://schemas.microsoft.com/office/drawing/2017/model3d" xmlns:o="urn:schemas-microsoft-com:office:office" xmlns:r="http://schemas.openxmlformats.org/officeDocument/2006/relationships" xmlns:m="http://schemas.openxmlformats.org/officeDocument/2006/math" xmlns:v="urn:schemas-microsoft-com:vml" xmlns:wp14="http://schemas.microsoft.com/office/word/2010/wordprocessingDrawing" xmlns:wp="http://schemas.openxmlformats.org/drawingml/2006/wordprocessingDrawing" xmlns:w10="urn:schemas-microsoft-com:office:word" xmlns:w="http://schemas.openxmlformats.org/wordprocessingml/2006/main" xmlns:w14="http://schemas.microsoft.com/office/word/2010/wordml" xmlns:w15="http://schemas.microsoft.com/office/word/2012/wordml" xmlns:w16cid="http://schemas.microsoft.com/office/word/2016/wordml/cid" xmlns:w16se="http://schemas.microsoft.com/office/word/2015/wordml/symex" xmlns:wpg="http://schemas.microsoft.com/office/word/2010/wordprocessingGroup" xmlns:wpi="http://schemas.microsoft.com/office/word/2010/wordprocessingInk" xmlns:wne="http://schemas.microsoft.com/office/word/2006/wordml" xmlns:wps="http://schemas.microsoft.com/office/word/2010/wordprocessingShape" mc:Ignorable="w14 w15 w16se w16cid wp14">
+<w:numbering xmlns:wpc="http://schemas.microsoft.com/office/word/2010/wordprocessingCanvas" xmlns:cx="http://schemas.microsoft.com/office/drawing/2014/chartex" xmlns:cx1="http://schemas.microsoft.com/office/drawing/2015/9/8/chartex" xmlns:cx2="http://schemas.microsoft.com/office/drawing/2015/10/21/chartex" xmlns:cx3="http://schemas.microsoft.com/office/drawing/2016/5/9/chartex" xmlns:cx4="http://schemas.microsoft.com/office/drawing/2016/5/10/chartex" xmlns:cx5="http://schemas.microsoft.com/office/drawing/2016/5/11/chartex" xmlns:cx6="http://schemas.microsoft.com/office/drawing/2016/5/12/chartex" xmlns:cx7="http://schemas.microsoft.com/office/drawing/2016/5/13/chartex" xmlns:cx8="http://schemas.microsoft.com/office/drawing/2016/5/14/chartex" xmlns:mc="http://schemas.openxmlformats.org/markup-compatibility/2006" xmlns:aink="http://schemas.microsoft.com/office/drawing/2016/ink" xmlns:am3d="http://schemas.microsoft.com/office/drawing/2017/model3d" xmlns:o="urn:schemas-microsoft-com:office:office" xmlns:r="http://schemas.openxmlformats.org/officeDocument/2006/relationships" xmlns:m="http://schemas.openxmlformats.org/officeDocument/2006/math" xmlns:v="urn:schemas-microsoft-com:vml" xmlns:wp14="http://schemas.microsoft.com/office/word/2010/wordprocessingDrawing" xmlns:wp="http://schemas.openxmlformats.org/drawingml/2006/wordprocessingDrawing" xmlns:w10="urn:schemas-microsoft-com:office:word" xmlns:w="http://schemas.openxmlformats.org/wordprocessingml/2006/main" xmlns:w14="http://schemas.microsoft.com/office/word/2010/wordml" xmlns:w15="http://schemas.microsoft.com/office/word/2012/wordml" xmlns:w16cex="http://schemas.microsoft.com/office/word/2018/wordml/cex" xmlns:w16cid="http://schemas.microsoft.com/office/word/2016/wordml/cid" xmlns:w16="http://schemas.microsoft.com/office/word/2018/wordml" xmlns:w16sdtdh="http://schemas.microsoft.com/office/word/2020/wordml/sdtdatahash" xmlns:w16se="http://schemas.microsoft.com/office/word/2015/wordml/symex" xmlns:wpg="http://schemas.microsoft.com/office/word/2010/wordprocessingGroup" xmlns:wpi="http://schemas.microsoft.com/office/word/2010/wordprocessingInk" xmlns:wne="http://schemas.microsoft.com/office/word/2006/wordml" xmlns:wps="http://schemas.microsoft.com/office/word/2010/wordprocessingShape" mc:Ignorable="w14 w15 w16se w16cid w16 w16cex w16sdtdh wp14">
   <w:abstractNum w:abstractNumId="0" w15:restartNumberingAfterBreak="0">
     <w:nsid w:val="05ED157E"/>
     <w:multiLevelType w:val="hybridMultilevel"/>
@@ -5222,6 +4773,184 @@
     </w:lvl>
   </w:abstractNum>
   <w:abstractNum w:abstractNumId="7" w15:restartNumberingAfterBreak="0">
+    <w:nsid w:val="38EE4994"/>
+    <w:multiLevelType w:val="hybridMultilevel"/>
+    <w:tmpl w:val="8F36898C"/>
+    <w:lvl w:ilvl="0" w:tplc="1F9E6596">
+      <w:start w:val="1"/>
+      <w:numFmt w:val="decimal"/>
+      <w:lvlText w:val="%1."/>
+      <w:lvlJc w:val="left"/>
+      <w:pPr>
+        <w:ind w:left="720" w:hanging="360"/>
+      </w:pPr>
+      <w:rPr>
+        <w:rFonts w:ascii="Calibri" w:eastAsia="Times New Roman" w:hAnsi="Calibri" w:cs="Times New Roman"/>
+      </w:rPr>
+    </w:lvl>
+    <w:lvl w:ilvl="1" w:tplc="04070019">
+      <w:start w:val="1"/>
+      <w:numFmt w:val="lowerLetter"/>
+      <w:lvlText w:val="%2."/>
+      <w:lvlJc w:val="left"/>
+      <w:pPr>
+        <w:ind w:left="1440" w:hanging="360"/>
+      </w:pPr>
+    </w:lvl>
+    <w:lvl w:ilvl="2" w:tplc="0407001B">
+      <w:start w:val="1"/>
+      <w:numFmt w:val="lowerRoman"/>
+      <w:lvlText w:val="%3."/>
+      <w:lvlJc w:val="right"/>
+      <w:pPr>
+        <w:ind w:left="2160" w:hanging="180"/>
+      </w:pPr>
+    </w:lvl>
+    <w:lvl w:ilvl="3" w:tplc="0407000F" w:tentative="1">
+      <w:start w:val="1"/>
+      <w:numFmt w:val="decimal"/>
+      <w:lvlText w:val="%4."/>
+      <w:lvlJc w:val="left"/>
+      <w:pPr>
+        <w:ind w:left="2880" w:hanging="360"/>
+      </w:pPr>
+    </w:lvl>
+    <w:lvl w:ilvl="4" w:tplc="04070019" w:tentative="1">
+      <w:start w:val="1"/>
+      <w:numFmt w:val="lowerLetter"/>
+      <w:lvlText w:val="%5."/>
+      <w:lvlJc w:val="left"/>
+      <w:pPr>
+        <w:ind w:left="3600" w:hanging="360"/>
+      </w:pPr>
+    </w:lvl>
+    <w:lvl w:ilvl="5" w:tplc="0407001B" w:tentative="1">
+      <w:start w:val="1"/>
+      <w:numFmt w:val="lowerRoman"/>
+      <w:lvlText w:val="%6."/>
+      <w:lvlJc w:val="right"/>
+      <w:pPr>
+        <w:ind w:left="4320" w:hanging="180"/>
+      </w:pPr>
+    </w:lvl>
+    <w:lvl w:ilvl="6" w:tplc="0407000F" w:tentative="1">
+      <w:start w:val="1"/>
+      <w:numFmt w:val="decimal"/>
+      <w:lvlText w:val="%7."/>
+      <w:lvlJc w:val="left"/>
+      <w:pPr>
+        <w:ind w:left="5040" w:hanging="360"/>
+      </w:pPr>
+    </w:lvl>
+    <w:lvl w:ilvl="7" w:tplc="04070019" w:tentative="1">
+      <w:start w:val="1"/>
+      <w:numFmt w:val="lowerLetter"/>
+      <w:lvlText w:val="%8."/>
+      <w:lvlJc w:val="left"/>
+      <w:pPr>
+        <w:ind w:left="5760" w:hanging="360"/>
+      </w:pPr>
+    </w:lvl>
+    <w:lvl w:ilvl="8" w:tplc="0407001B" w:tentative="1">
+      <w:start w:val="1"/>
+      <w:numFmt w:val="lowerRoman"/>
+      <w:lvlText w:val="%9."/>
+      <w:lvlJc w:val="right"/>
+      <w:pPr>
+        <w:ind w:left="6480" w:hanging="180"/>
+      </w:pPr>
+    </w:lvl>
+  </w:abstractNum>
+  <w:abstractNum w:abstractNumId="8" w15:restartNumberingAfterBreak="0">
+    <w:nsid w:val="565F49D7"/>
+    <w:multiLevelType w:val="hybridMultilevel"/>
+    <w:tmpl w:val="1248C83A"/>
+    <w:lvl w:ilvl="0" w:tplc="0407000F">
+      <w:start w:val="1"/>
+      <w:numFmt w:val="decimal"/>
+      <w:lvlText w:val="%1."/>
+      <w:lvlJc w:val="left"/>
+      <w:pPr>
+        <w:ind w:left="720" w:hanging="360"/>
+      </w:pPr>
+      <w:rPr>
+        <w:rFonts w:hint="default"/>
+      </w:rPr>
+    </w:lvl>
+    <w:lvl w:ilvl="1" w:tplc="04070019" w:tentative="1">
+      <w:start w:val="1"/>
+      <w:numFmt w:val="lowerLetter"/>
+      <w:lvlText w:val="%2."/>
+      <w:lvlJc w:val="left"/>
+      <w:pPr>
+        <w:ind w:left="1440" w:hanging="360"/>
+      </w:pPr>
+    </w:lvl>
+    <w:lvl w:ilvl="2" w:tplc="0407001B" w:tentative="1">
+      <w:start w:val="1"/>
+      <w:numFmt w:val="lowerRoman"/>
+      <w:lvlText w:val="%3."/>
+      <w:lvlJc w:val="right"/>
+      <w:pPr>
+        <w:ind w:left="2160" w:hanging="180"/>
+      </w:pPr>
+    </w:lvl>
+    <w:lvl w:ilvl="3" w:tplc="0407000F" w:tentative="1">
+      <w:start w:val="1"/>
+      <w:numFmt w:val="decimal"/>
+      <w:lvlText w:val="%4."/>
+      <w:lvlJc w:val="left"/>
+      <w:pPr>
+        <w:ind w:left="2880" w:hanging="360"/>
+      </w:pPr>
+    </w:lvl>
+    <w:lvl w:ilvl="4" w:tplc="04070019" w:tentative="1">
+      <w:start w:val="1"/>
+      <w:numFmt w:val="lowerLetter"/>
+      <w:lvlText w:val="%5."/>
+      <w:lvlJc w:val="left"/>
+      <w:pPr>
+        <w:ind w:left="3600" w:hanging="360"/>
+      </w:pPr>
+    </w:lvl>
+    <w:lvl w:ilvl="5" w:tplc="0407001B" w:tentative="1">
+      <w:start w:val="1"/>
+      <w:numFmt w:val="lowerRoman"/>
+      <w:lvlText w:val="%6."/>
+      <w:lvlJc w:val="right"/>
+      <w:pPr>
+        <w:ind w:left="4320" w:hanging="180"/>
+      </w:pPr>
+    </w:lvl>
+    <w:lvl w:ilvl="6" w:tplc="0407000F" w:tentative="1">
+      <w:start w:val="1"/>
+      <w:numFmt w:val="decimal"/>
+      <w:lvlText w:val="%7."/>
+      <w:lvlJc w:val="left"/>
+      <w:pPr>
+        <w:ind w:left="5040" w:hanging="360"/>
+      </w:pPr>
+    </w:lvl>
+    <w:lvl w:ilvl="7" w:tplc="04070019" w:tentative="1">
+      <w:start w:val="1"/>
+      <w:numFmt w:val="lowerLetter"/>
+      <w:lvlText w:val="%8."/>
+      <w:lvlJc w:val="left"/>
+      <w:pPr>
+        <w:ind w:left="5760" w:hanging="360"/>
+      </w:pPr>
+    </w:lvl>
+    <w:lvl w:ilvl="8" w:tplc="0407001B" w:tentative="1">
+      <w:start w:val="1"/>
+      <w:numFmt w:val="lowerRoman"/>
+      <w:lvlText w:val="%9."/>
+      <w:lvlJc w:val="right"/>
+      <w:pPr>
+        <w:ind w:left="6480" w:hanging="180"/>
+      </w:pPr>
+    </w:lvl>
+  </w:abstractNum>
+  <w:abstractNum w:abstractNumId="9" w15:restartNumberingAfterBreak="0">
     <w:nsid w:val="566C3A9B"/>
     <w:multiLevelType w:val="multilevel"/>
     <w:tmpl w:val="D81E91CC"/>
@@ -5343,7 +5072,7 @@
       </w:rPr>
     </w:lvl>
   </w:abstractNum>
-  <w:abstractNum w:abstractNumId="8" w15:restartNumberingAfterBreak="0">
+  <w:abstractNum w:abstractNumId="10" w15:restartNumberingAfterBreak="0">
     <w:nsid w:val="59653D74"/>
     <w:multiLevelType w:val="multilevel"/>
     <w:tmpl w:val="994A2B2A"/>
@@ -5487,7 +5216,7 @@
       </w:rPr>
     </w:lvl>
   </w:abstractNum>
-  <w:abstractNum w:abstractNumId="9" w15:restartNumberingAfterBreak="0">
+  <w:abstractNum w:abstractNumId="11" w15:restartNumberingAfterBreak="0">
     <w:nsid w:val="59F12930"/>
     <w:multiLevelType w:val="hybridMultilevel"/>
     <w:tmpl w:val="217051AE"/>
@@ -5577,7 +5306,7 @@
     </w:lvl>
   </w:abstractNum>
   <w:num w:numId="1">
-    <w:abstractNumId w:val="7"/>
+    <w:abstractNumId w:val="9"/>
   </w:num>
   <w:num w:numId="2">
     <w:abstractNumId w:val="1"/>
@@ -5586,7 +5315,7 @@
     <w:abstractNumId w:val="6"/>
   </w:num>
   <w:num w:numId="4">
-    <w:abstractNumId w:val="8"/>
+    <w:abstractNumId w:val="10"/>
   </w:num>
   <w:num w:numId="5">
     <w:abstractNumId w:val="1"/>
@@ -5598,31 +5327,31 @@
     <w:abstractNumId w:val="2"/>
   </w:num>
   <w:num w:numId="8">
-    <w:abstractNumId w:val="7"/>
+    <w:abstractNumId w:val="9"/>
   </w:num>
   <w:num w:numId="9">
-    <w:abstractNumId w:val="7"/>
+    <w:abstractNumId w:val="9"/>
   </w:num>
   <w:num w:numId="10">
-    <w:abstractNumId w:val="7"/>
+    <w:abstractNumId w:val="9"/>
   </w:num>
   <w:num w:numId="11">
-    <w:abstractNumId w:val="7"/>
+    <w:abstractNumId w:val="9"/>
   </w:num>
   <w:num w:numId="12">
-    <w:abstractNumId w:val="7"/>
+    <w:abstractNumId w:val="9"/>
   </w:num>
   <w:num w:numId="13">
-    <w:abstractNumId w:val="7"/>
+    <w:abstractNumId w:val="9"/>
   </w:num>
   <w:num w:numId="14">
-    <w:abstractNumId w:val="7"/>
+    <w:abstractNumId w:val="9"/>
   </w:num>
   <w:num w:numId="15">
-    <w:abstractNumId w:val="7"/>
+    <w:abstractNumId w:val="9"/>
   </w:num>
   <w:num w:numId="16">
-    <w:abstractNumId w:val="7"/>
+    <w:abstractNumId w:val="9"/>
   </w:num>
   <w:num w:numId="17">
     <w:abstractNumId w:val="4"/>
@@ -5634,13 +5363,19 @@
     <w:abstractNumId w:val="3"/>
   </w:num>
   <w:num w:numId="20">
-    <w:abstractNumId w:val="9"/>
+    <w:abstractNumId w:val="11"/>
+  </w:num>
+  <w:num w:numId="21">
+    <w:abstractNumId w:val="8"/>
+  </w:num>
+  <w:num w:numId="22">
+    <w:abstractNumId w:val="7"/>
   </w:num>
 </w:numbering>
 </file>
 
 <file path=word/styles.xml><?xml version="1.0" encoding="utf-8"?>
-<w:styles xmlns:mc="http://schemas.openxmlformats.org/markup-compatibility/2006" xmlns:r="http://schemas.openxmlformats.org/officeDocument/2006/relationships" xmlns:w="http://schemas.openxmlformats.org/wordprocessingml/2006/main" xmlns:w14="http://schemas.microsoft.com/office/word/2010/wordml" xmlns:w15="http://schemas.microsoft.com/office/word/2012/wordml" xmlns:w16cid="http://schemas.microsoft.com/office/word/2016/wordml/cid" xmlns:w16se="http://schemas.microsoft.com/office/word/2015/wordml/symex" mc:Ignorable="w14 w15 w16se w16cid">
+<w:styles xmlns:mc="http://schemas.openxmlformats.org/markup-compatibility/2006" xmlns:r="http://schemas.openxmlformats.org/officeDocument/2006/relationships" xmlns:w="http://schemas.openxmlformats.org/wordprocessingml/2006/main" xmlns:w14="http://schemas.microsoft.com/office/word/2010/wordml" xmlns:w15="http://schemas.microsoft.com/office/word/2012/wordml" xmlns:w16cex="http://schemas.microsoft.com/office/word/2018/wordml/cex" xmlns:w16cid="http://schemas.microsoft.com/office/word/2016/wordml/cid" xmlns:w16="http://schemas.microsoft.com/office/word/2018/wordml" xmlns:w16sdtdh="http://schemas.microsoft.com/office/word/2020/wordml/sdtdatahash" xmlns:w16se="http://schemas.microsoft.com/office/word/2015/wordml/symex" mc:Ignorable="w14 w15 w16se w16cid w16 w16cex w16sdtdh">
   <w:docDefaults>
     <w:rPrDefault>
       <w:rPr>
@@ -5656,7 +5391,7 @@
       </w:pPr>
     </w:pPrDefault>
   </w:docDefaults>
-  <w:latentStyles w:defLockedState="0" w:defUIPriority="99" w:defSemiHidden="0" w:defUnhideWhenUsed="0" w:defQFormat="0" w:count="375">
+  <w:latentStyles w:defLockedState="0" w:defUIPriority="99" w:defSemiHidden="0" w:defUnhideWhenUsed="0" w:defQFormat="0" w:count="376">
     <w:lsdException w:name="Normal" w:uiPriority="0" w:qFormat="1"/>
     <w:lsdException w:name="heading 1" w:uiPriority="9" w:qFormat="1"/>
     <w:lsdException w:name="heading 2" w:semiHidden="1" w:uiPriority="0" w:unhideWhenUsed="1" w:qFormat="1"/>
@@ -5762,7 +5497,6 @@
     <w:lsdException w:name="HTML Sample" w:semiHidden="1" w:unhideWhenUsed="1"/>
     <w:lsdException w:name="HTML Typewriter" w:semiHidden="1" w:unhideWhenUsed="1"/>
     <w:lsdException w:name="HTML Variable" w:semiHidden="1" w:unhideWhenUsed="1"/>
-    <w:lsdException w:name="Normal Table" w:semiHidden="1" w:unhideWhenUsed="1"/>
     <w:lsdException w:name="annotation subject" w:semiHidden="1" w:unhideWhenUsed="1"/>
     <w:lsdException w:name="No List" w:semiHidden="1" w:unhideWhenUsed="1"/>
     <w:lsdException w:name="Outline List 1" w:semiHidden="1" w:unhideWhenUsed="1"/>
@@ -5809,10 +5543,8 @@
     <w:lsdException w:name="Table Subtle 2" w:semiHidden="1" w:unhideWhenUsed="1"/>
     <w:lsdException w:name="Table Web 1" w:semiHidden="1" w:unhideWhenUsed="1"/>
     <w:lsdException w:name="Table Web 2" w:semiHidden="1" w:unhideWhenUsed="1"/>
-    <w:lsdException w:name="Table Web 3" w:semiHidden="1" w:unhideWhenUsed="1"/>
     <w:lsdException w:name="Balloon Text" w:semiHidden="1" w:uiPriority="0" w:unhideWhenUsed="1"/>
     <w:lsdException w:name="Table Grid" w:uiPriority="0"/>
-    <w:lsdException w:name="Table Theme" w:semiHidden="1" w:unhideWhenUsed="1"/>
     <w:lsdException w:name="Placeholder Text" w:semiHidden="1"/>
     <w:lsdException w:name="No Spacing" w:uiPriority="1" w:qFormat="1"/>
     <w:lsdException w:name="Light Shading" w:uiPriority="60"/>
@@ -6032,6 +5764,7 @@
     <w:lsdException w:name="Smart Hyperlink" w:semiHidden="1" w:unhideWhenUsed="1"/>
     <w:lsdException w:name="Hashtag" w:semiHidden="1" w:unhideWhenUsed="1"/>
     <w:lsdException w:name="Unresolved Mention" w:semiHidden="1" w:unhideWhenUsed="1"/>
+    <w:lsdException w:name="Smart Link" w:semiHidden="1" w:unhideWhenUsed="1"/>
   </w:latentStyles>
   <w:style w:type="paragraph" w:default="1" w:styleId="Standard">
     <w:name w:val="Normal"/>

</xml_diff>

<commit_message>
trying to locate RG circles but receiving "self intersection" errors
</commit_message>
<xml_diff>
--- a/info/Doku_BZE3_Bestandesauswertung.docx
+++ b/info/Doku_BZE3_Bestandesauswertung.docx
@@ -7,7 +7,15 @@
         <w:pStyle w:val="Titelberschrift"/>
       </w:pPr>
       <w:r>
-        <w:t>Dokumentation Bestandesauswertung BZE 3</w:t>
+        <w:t xml:space="preserve">Dokumentation </w:t>
+      </w:r>
+      <w:proofErr w:type="spellStart"/>
+      <w:r>
+        <w:t>Bestandesauswertung</w:t>
+      </w:r>
+      <w:proofErr w:type="spellEnd"/>
+      <w:r>
+        <w:t xml:space="preserve"> BZE 3</w:t>
       </w:r>
     </w:p>
     <w:p>
@@ -15,16 +23,23 @@
         <w:pStyle w:val="berschrift2"/>
       </w:pPr>
       <w:r>
-        <w:t>Waldränder/ Bestandesgrenzen</w:t>
-      </w:r>
+        <w:t xml:space="preserve">Waldränder/ </w:t>
+      </w:r>
+      <w:proofErr w:type="spellStart"/>
+      <w:r>
+        <w:t>Bestandesgrenzen</w:t>
+      </w:r>
+      <w:proofErr w:type="spellEnd"/>
     </w:p>
     <w:p>
       <w:pPr>
         <w:pStyle w:val="berschrift3"/>
       </w:pPr>
+      <w:proofErr w:type="spellStart"/>
       <w:r>
         <w:t>Koordiantenberechnung</w:t>
       </w:r>
+      <w:proofErr w:type="spellEnd"/>
     </w:p>
     <w:p>
       <w:r>
@@ -54,12 +69,33 @@
     <w:p/>
     <w:p>
       <w:r>
-        <w:t>Für alle Bäume sowie auf zwei bzw. drei Punkten des Bestandesrandes (falls Bestandesrand mit Knick) werden der Azimut und die Entfernung zum Probekreismittelpunkt (0|0) erfasst.</w:t>
-      </w:r>
-    </w:p>
-    <w:p>
-      <w:r>
-        <w:t xml:space="preserve">Hierraus lassen sich mittels der folgenden Formel die X und Y Koordinaten des jeweiligen Punktes bestimmen: </w:t>
+        <w:t xml:space="preserve">Für alle Bäume sowie auf zwei bzw. drei Punkten des </w:t>
+      </w:r>
+      <w:proofErr w:type="spellStart"/>
+      <w:r>
+        <w:t>Bestandesrandes</w:t>
+      </w:r>
+      <w:proofErr w:type="spellEnd"/>
+      <w:r>
+        <w:t xml:space="preserve"> (falls </w:t>
+      </w:r>
+      <w:proofErr w:type="spellStart"/>
+      <w:r>
+        <w:t>Bestandesrand</w:t>
+      </w:r>
+      <w:proofErr w:type="spellEnd"/>
+      <w:r>
+        <w:t xml:space="preserve"> mit Knick) werden der Azimut und die Entfernung zum Probekreismittelpunkt (0|0) erfasst.</w:t>
+      </w:r>
+    </w:p>
+    <w:p>
+      <w:proofErr w:type="spellStart"/>
+      <w:r>
+        <w:t>Hierraus</w:t>
+      </w:r>
+      <w:proofErr w:type="spellEnd"/>
+      <w:r>
+        <w:t xml:space="preserve"> lassen sich mittels der folgenden Formel die X und Y Koordinaten des jeweiligen Punktes bestimmen: </w:t>
       </w:r>
     </w:p>
     <w:p>
@@ -350,6 +386,7 @@
         </w:rPr>
         <w:t xml:space="preserve"> </w:t>
       </w:r>
+      <w:proofErr w:type="gramStart"/>
       <w:r>
         <w:rPr>
           <w:rStyle w:val="Hervorhebung"/>
@@ -362,7 +399,15 @@
           <w:rStyle w:val="Hervorhebung"/>
           <w:lang w:val="en-US"/>
         </w:rPr>
-        <w:t xml:space="preserve"> ( X</w:t>
+        <w:t xml:space="preserve"> (</w:t>
+      </w:r>
+      <w:proofErr w:type="gramEnd"/>
+      <w:r>
+        <w:rPr>
+          <w:rStyle w:val="Hervorhebung"/>
+          <w:lang w:val="en-US"/>
+        </w:rPr>
+        <w:t xml:space="preserve"> X</w:t>
       </w:r>
       <w:r>
         <w:rPr>
@@ -455,7 +500,15 @@
         <w:t xml:space="preserve">Die Korrektur des </w:t>
       </w:r>
       <w:r>
-        <w:t xml:space="preserve">Azimutes, abhängig von dem Quadranten in dem der Punkt sich befindet, musste ebenfalls angepasst werden von : </w:t>
+        <w:t xml:space="preserve">Azimutes, abhängig von dem Quadranten in dem der Punkt sich befindet, musste ebenfalls angepasst werden </w:t>
+      </w:r>
+      <w:proofErr w:type="gramStart"/>
+      <w:r>
+        <w:t>von :</w:t>
+      </w:r>
+      <w:proofErr w:type="gramEnd"/>
+      <w:r>
+        <w:t xml:space="preserve"> </w:t>
       </w:r>
     </w:p>
     <w:p>
@@ -1103,7 +1156,31 @@
     </w:p>
     <w:p>
       <w:r>
-        <w:t xml:space="preserve">Die Distanz eines Punktes zu einem anderem Punkt mit gegebnen X und Y Koordianten wurde weiterhin durch die nachfolgende Formel berechnet, da es die Addition zu keinen Unterschieden in der Reihenfolge erfordert: </w:t>
+        <w:t xml:space="preserve">Die Distanz eines Punktes </w:t>
+      </w:r>
+      <w:proofErr w:type="gramStart"/>
+      <w:r>
+        <w:t>zu einem anderem Punkt</w:t>
+      </w:r>
+      <w:proofErr w:type="gramEnd"/>
+      <w:r>
+        <w:t xml:space="preserve"> mit </w:t>
+      </w:r>
+      <w:proofErr w:type="spellStart"/>
+      <w:r>
+        <w:t>gegebnen</w:t>
+      </w:r>
+      <w:proofErr w:type="spellEnd"/>
+      <w:r>
+        <w:t xml:space="preserve"> X und Y </w:t>
+      </w:r>
+      <w:proofErr w:type="spellStart"/>
+      <w:r>
+        <w:t>Koordianten</w:t>
+      </w:r>
+      <w:proofErr w:type="spellEnd"/>
+      <w:r>
+        <w:t xml:space="preserve"> wurde weiterhin durch die nachfolgende Formel berechnet, da es die Addition zu keinen Unterschieden in der Reihenfolge erfordert: </w:t>
       </w:r>
     </w:p>
     <w:p>
@@ -1164,12 +1241,28 @@
         <w:pStyle w:val="berschrift4"/>
       </w:pPr>
       <w:r>
-        <w:t>Lage von Bäumen und Bestandesgrenze zueinander Bestimmen</w:t>
-      </w:r>
-    </w:p>
-    <w:p>
-      <w:r>
-        <w:t xml:space="preserve">Für Waldränder ohne Knickpunkt wurde mittels der Koordinaten der zwei Punkte A und B, welche auf der Geraden liegen, die den Probekreis als Bestandesgrenze schneidet, eine Geradengleichung </w:t>
+        <w:t xml:space="preserve">Lage von Bäumen und </w:t>
+      </w:r>
+      <w:proofErr w:type="spellStart"/>
+      <w:r>
+        <w:t>Bestandesgrenze</w:t>
+      </w:r>
+      <w:proofErr w:type="spellEnd"/>
+      <w:r>
+        <w:t xml:space="preserve"> zueinander Bestimmen</w:t>
+      </w:r>
+    </w:p>
+    <w:p>
+      <w:r>
+        <w:t xml:space="preserve">Für Waldränder ohne Knickpunkt wurde mittels der Koordinaten der zwei Punkte A und B, welche auf der Geraden liegen, die den Probekreis als </w:t>
+      </w:r>
+      <w:proofErr w:type="spellStart"/>
+      <w:r>
+        <w:t>Bestandesgrenze</w:t>
+      </w:r>
+      <w:proofErr w:type="spellEnd"/>
+      <w:r>
+        <w:t xml:space="preserve"> schneidet, eine Geradengleichung </w:t>
       </w:r>
       <w:r>
         <w:t xml:space="preserve">mit </w:t>
@@ -1230,6 +1323,7 @@
         </w:rPr>
         <w:t xml:space="preserve">b1 = </w:t>
       </w:r>
+      <w:proofErr w:type="gramStart"/>
       <w:r>
         <w:rPr>
           <w:rStyle w:val="Hervorhebung"/>
@@ -1255,6 +1349,7 @@
         </w:rPr>
         <w:t>B</w:t>
       </w:r>
+      <w:proofErr w:type="gramEnd"/>
       <w:r>
         <w:rPr>
           <w:rStyle w:val="Hervorhebung"/>
@@ -1411,7 +1506,15 @@
         <w:t>Anschließend</w:t>
       </w:r>
       <w:r>
-        <w:t xml:space="preserve"> die lage der Geraden zum 17.84m Kreis der Probekreise und gegebenenfalls die </w:t>
+        <w:t xml:space="preserve"> die </w:t>
+      </w:r>
+      <w:proofErr w:type="spellStart"/>
+      <w:r>
+        <w:t>lage</w:t>
+      </w:r>
+      <w:proofErr w:type="spellEnd"/>
+      <w:r>
+        <w:t xml:space="preserve"> der Geraden zum 17.84m Kreis der Probekreise und gegebenenfalls die </w:t>
       </w:r>
       <w:r>
         <w:t>Schnittpunkt</w:t>
@@ -1586,8 +1689,16 @@
         <w:rPr>
           <w:rStyle w:val="Hervorhebung"/>
         </w:rPr>
-        <w:t>) + ( (</w:t>
-      </w:r>
+        <w:t xml:space="preserve">) + </w:t>
+      </w:r>
+      <w:proofErr w:type="gramStart"/>
+      <w:r>
+        <w:rPr>
+          <w:rStyle w:val="Hervorhebung"/>
+        </w:rPr>
+        <w:t>( (</w:t>
+      </w:r>
+      <w:proofErr w:type="gramEnd"/>
       <w:r>
         <w:rPr>
           <w:rStyle w:val="Hervorhebung"/>
@@ -1660,7 +1771,15 @@
         </w:numPr>
       </w:pPr>
       <w:r>
-        <w:t xml:space="preserve">Auflösen der Klammern mit binomischen Formeln 1 &amp; 2 : </w:t>
+        <w:t xml:space="preserve">Auflösen der Klammern mit binomischen Formeln 1 &amp; </w:t>
+      </w:r>
+      <w:proofErr w:type="gramStart"/>
+      <w:r>
+        <w:t>2 :</w:t>
+      </w:r>
+      <w:proofErr w:type="gramEnd"/>
+      <w:r>
+        <w:t xml:space="preserve"> </w:t>
       </w:r>
     </w:p>
     <w:p>
@@ -1718,7 +1837,15 @@
           <w:vertAlign w:val="superscript"/>
           <w:lang w:val="en-US"/>
         </w:rPr>
-        <w:t xml:space="preserve">2   </w:t>
+        <w:t xml:space="preserve">2 </w:t>
+      </w:r>
+      <w:proofErr w:type="gramStart"/>
+      <w:r>
+        <w:rPr>
+          <w:vertAlign w:val="superscript"/>
+          <w:lang w:val="en-US"/>
+        </w:rPr>
+        <w:t xml:space="preserve">  </w:t>
       </w:r>
       <w:r>
         <w:rPr>
@@ -1727,6 +1854,7 @@
         </w:rPr>
         <w:t>;</w:t>
       </w:r>
+      <w:proofErr w:type="gramEnd"/>
       <w:r>
         <w:rPr>
           <w:rStyle w:val="Hervorhebung"/>
@@ -1821,6 +1949,7 @@
         </w:rPr>
         <w:t>r</w:t>
       </w:r>
+      <w:proofErr w:type="gramStart"/>
       <w:r>
         <w:rPr>
           <w:i/>
@@ -1848,7 +1977,15 @@
           <w:i/>
           <w:lang w:val="en-US"/>
         </w:rPr>
-        <w:t xml:space="preserve">= </w:t>
+        <w:t>=</w:t>
+      </w:r>
+      <w:proofErr w:type="gramEnd"/>
+      <w:r>
+        <w:rPr>
+          <w:i/>
+          <w:lang w:val="en-US"/>
+        </w:rPr>
+        <w:t xml:space="preserve"> </w:t>
       </w:r>
       <w:r>
         <w:rPr>
@@ -2057,6 +2194,7 @@
         </w:rPr>
         <w:t>r</w:t>
       </w:r>
+      <w:proofErr w:type="gramStart"/>
       <w:r>
         <w:rPr>
           <w:i/>
@@ -2068,7 +2206,14 @@
         <w:rPr>
           <w:i/>
         </w:rPr>
-        <w:t xml:space="preserve">  =  1*X</w:t>
+        <w:t xml:space="preserve">  =</w:t>
+      </w:r>
+      <w:proofErr w:type="gramEnd"/>
+      <w:r>
+        <w:rPr>
+          <w:i/>
+        </w:rPr>
+        <w:t xml:space="preserve">  1*X</w:t>
       </w:r>
       <w:r>
         <w:rPr>
@@ -2196,6 +2341,7 @@
         </w:rPr>
         <w:t>r</w:t>
       </w:r>
+      <w:proofErr w:type="gramStart"/>
       <w:r>
         <w:rPr>
           <w:i/>
@@ -2207,7 +2353,14 @@
         <w:rPr>
           <w:i/>
         </w:rPr>
-        <w:t xml:space="preserve">  =  (1+b1</w:t>
+        <w:t xml:space="preserve">  =</w:t>
+      </w:r>
+      <w:proofErr w:type="gramEnd"/>
+      <w:r>
+        <w:rPr>
+          <w:i/>
+        </w:rPr>
+        <w:t xml:space="preserve">  (1+b1</w:t>
       </w:r>
       <w:r>
         <w:rPr>
@@ -2361,11 +2514,19 @@
           <w:i/>
         </w:rPr>
       </w:pPr>
-      <w:r>
-        <w:rPr>
-          <w:i/>
-        </w:rPr>
-        <w:t>0  =  (1+b1</w:t>
+      <w:proofErr w:type="gramStart"/>
+      <w:r>
+        <w:rPr>
+          <w:i/>
+        </w:rPr>
+        <w:t>0  =</w:t>
+      </w:r>
+      <w:proofErr w:type="gramEnd"/>
+      <w:r>
+        <w:rPr>
+          <w:i/>
+        </w:rPr>
+        <w:t xml:space="preserve">  (1+b1</w:t>
       </w:r>
       <w:r>
         <w:rPr>
@@ -2497,7 +2658,15 @@
         <w:t>2</w:t>
       </w:r>
       <w:r>
-        <w:t xml:space="preserve">   +   b * X  +  c</w:t>
+        <w:t xml:space="preserve">   +   b * </w:t>
+      </w:r>
+      <w:proofErr w:type="gramStart"/>
+      <w:r>
+        <w:t>X  +</w:t>
+      </w:r>
+      <w:proofErr w:type="gramEnd"/>
+      <w:r>
+        <w:t xml:space="preserve">  c</w:t>
       </w:r>
     </w:p>
     <w:p>
@@ -2508,11 +2677,19 @@
           <w:i/>
         </w:rPr>
       </w:pPr>
-      <w:r>
-        <w:rPr>
-          <w:i/>
-        </w:rPr>
-        <w:t>0  =  ((1+b1</w:t>
+      <w:proofErr w:type="gramStart"/>
+      <w:r>
+        <w:rPr>
+          <w:i/>
+        </w:rPr>
+        <w:t>0  =</w:t>
+      </w:r>
+      <w:proofErr w:type="gramEnd"/>
+      <w:r>
+        <w:rPr>
+          <w:i/>
+        </w:rPr>
+        <w:t xml:space="preserve">  ((1+b1</w:t>
       </w:r>
       <w:r>
         <w:rPr>
@@ -2684,11 +2861,16 @@
       <w:r>
         <w:t xml:space="preserve">p =   b, Zahl vor X     =    </w:t>
       </w:r>
+      <w:proofErr w:type="gramStart"/>
       <w:r>
         <w:t xml:space="preserve">- </w:t>
       </w:r>
       <w:r>
-        <w:t xml:space="preserve"> ((</w:t>
+        <w:t xml:space="preserve"> (</w:t>
+      </w:r>
+      <w:proofErr w:type="gramEnd"/>
+      <w:r>
+        <w:t>(</w:t>
       </w:r>
       <w:r>
         <w:t>2*</w:t>
@@ -2783,6 +2965,7 @@
         </w:rPr>
         <w:t>)</w:t>
       </w:r>
+      <w:proofErr w:type="gramStart"/>
       <w:r>
         <w:rPr>
           <w:i/>
@@ -2794,7 +2977,14 @@
         <w:rPr>
           <w:i/>
         </w:rPr>
-        <w:t xml:space="preserve">  +  X</w:t>
+        <w:t xml:space="preserve">  +</w:t>
+      </w:r>
+      <w:proofErr w:type="gramEnd"/>
+      <w:r>
+        <w:rPr>
+          <w:i/>
+        </w:rPr>
+        <w:t xml:space="preserve">  X</w:t>
       </w:r>
       <w:r>
         <w:rPr>
@@ -2863,7 +3053,15 @@
         <w:t xml:space="preserve">Einsetzen in P/Q-Formel und ausrechnen von x1 und x2 </w:t>
       </w:r>
       <w:r>
-        <w:t>&amp; zuweisen des Schnittpunkt Status (intersection_status)</w:t>
+        <w:t>&amp; zuweisen des Schnittpunkt Status (</w:t>
+      </w:r>
+      <w:proofErr w:type="spellStart"/>
+      <w:r>
+        <w:t>intersection_status</w:t>
+      </w:r>
+      <w:proofErr w:type="spellEnd"/>
+      <w:r>
+        <w:t>)</w:t>
       </w:r>
     </w:p>
     <w:p>
@@ -2880,7 +3078,15 @@
         <w:t xml:space="preserve"> Ergebnis</w:t>
       </w:r>
       <w:r>
-        <w:t xml:space="preserve">se und erhalten den Status „zwei Schnittpunkte“ (two I):  </w:t>
+        <w:t>se und erhalten den Status „zwei Schnittpunkte“ (</w:t>
+      </w:r>
+      <w:proofErr w:type="spellStart"/>
+      <w:r>
+        <w:t>two</w:t>
+      </w:r>
+      <w:proofErr w:type="spellEnd"/>
+      <w:r>
+        <w:t xml:space="preserve"> I):  </w:t>
       </w:r>
     </w:p>
     <w:p>
@@ -2899,7 +3105,21 @@
         <w:rPr>
           <w:lang w:val="en-US"/>
         </w:rPr>
-        <w:t xml:space="preserve">x1 != x2 </w:t>
+        <w:t>x</w:t>
+      </w:r>
+      <w:proofErr w:type="gramStart"/>
+      <w:r>
+        <w:rPr>
+          <w:lang w:val="en-US"/>
+        </w:rPr>
+        <w:t>1 !</w:t>
+      </w:r>
+      <w:proofErr w:type="gramEnd"/>
+      <w:r>
+        <w:rPr>
+          <w:lang w:val="en-US"/>
+        </w:rPr>
+        <w:t xml:space="preserve">= x2 </w:t>
       </w:r>
       <w:r>
         <w:sym w:font="Wingdings" w:char="F0E0"/>
@@ -2908,7 +3128,21 @@
         <w:rPr>
           <w:lang w:val="en-US"/>
         </w:rPr>
-        <w:t xml:space="preserve"> intersection_status == two I </w:t>
+        <w:t xml:space="preserve"> </w:t>
+      </w:r>
+      <w:proofErr w:type="spellStart"/>
+      <w:r>
+        <w:rPr>
+          <w:lang w:val="en-US"/>
+        </w:rPr>
+        <w:t>intersection_status</w:t>
+      </w:r>
+      <w:proofErr w:type="spellEnd"/>
+      <w:r>
+        <w:rPr>
+          <w:lang w:val="en-US"/>
+        </w:rPr>
+        <w:t xml:space="preserve"> == two I </w:t>
       </w:r>
     </w:p>
     <w:p>
@@ -2931,7 +3165,15 @@
         <w:t>nis</w:t>
       </w:r>
       <w:r>
-        <w:t>, bzw. das Ergebnis von x1 und x2 ist identisch und die Gerade erhält den Status „ein Schnittpunkt“ (one I)</w:t>
+        <w:t>, bzw. das Ergebnis von x1 und x2 ist identisch und die Gerade erhält den Status „ein Schnittpunkt“ (</w:t>
+      </w:r>
+      <w:proofErr w:type="spellStart"/>
+      <w:r>
+        <w:t>one</w:t>
+      </w:r>
+      <w:proofErr w:type="spellEnd"/>
+      <w:r>
+        <w:t xml:space="preserve"> I)</w:t>
       </w:r>
     </w:p>
     <w:p>
@@ -2959,7 +3201,21 @@
         <w:rPr>
           <w:lang w:val="en-US"/>
         </w:rPr>
-        <w:t xml:space="preserve"> intersection_status == one I</w:t>
+        <w:t xml:space="preserve"> </w:t>
+      </w:r>
+      <w:proofErr w:type="spellStart"/>
+      <w:r>
+        <w:rPr>
+          <w:lang w:val="en-US"/>
+        </w:rPr>
+        <w:t>intersection_status</w:t>
+      </w:r>
+      <w:proofErr w:type="spellEnd"/>
+      <w:r>
+        <w:rPr>
+          <w:lang w:val="en-US"/>
+        </w:rPr>
+        <w:t xml:space="preserve"> == one I</w:t>
       </w:r>
     </w:p>
     <w:p>
@@ -2973,7 +3229,15 @@
         <w:t>ben weder x1 noch x2 ein Ergebnis</w:t>
       </w:r>
       <w:r>
-        <w:t xml:space="preserve">, sodass der Schnittpunkt Status „keine Schnittpunkte“ zugeweisen wird: </w:t>
+        <w:t xml:space="preserve">, sodass der Schnittpunkt Status „keine Schnittpunkte“ </w:t>
+      </w:r>
+      <w:proofErr w:type="spellStart"/>
+      <w:r>
+        <w:t>zugeweisen</w:t>
+      </w:r>
+      <w:proofErr w:type="spellEnd"/>
+      <w:r>
+        <w:t xml:space="preserve"> wird: </w:t>
       </w:r>
     </w:p>
     <w:p>
@@ -3002,8 +3266,30 @@
         <w:rPr>
           <w:lang w:val="en-US"/>
         </w:rPr>
-        <w:t xml:space="preserve"> intersection_status == no  I</w:t>
-      </w:r>
+        <w:t xml:space="preserve"> </w:t>
+      </w:r>
+      <w:proofErr w:type="spellStart"/>
+      <w:r>
+        <w:rPr>
+          <w:lang w:val="en-US"/>
+        </w:rPr>
+        <w:t>intersection_status</w:t>
+      </w:r>
+      <w:proofErr w:type="spellEnd"/>
+      <w:r>
+        <w:rPr>
+          <w:lang w:val="en-US"/>
+        </w:rPr>
+        <w:t xml:space="preserve"> == </w:t>
+      </w:r>
+      <w:proofErr w:type="gramStart"/>
+      <w:r>
+        <w:rPr>
+          <w:lang w:val="en-US"/>
+        </w:rPr>
+        <w:t>no  I</w:t>
+      </w:r>
+      <w:proofErr w:type="gramEnd"/>
     </w:p>
     <w:p>
       <w:pPr>
@@ -3240,7 +3526,15 @@
     </w:p>
     <w:p>
       <w:r>
-        <w:t>Folgend wird die Lage der Bäume zur Gerade bestimmt indem die Geradengleichung nach 0 umgestellt und die Koordianten des Baumes (X</w:t>
+        <w:t xml:space="preserve">Folgend wird die Lage der Bäume zur Gerade bestimmt indem die Geradengleichung nach 0 umgestellt und die </w:t>
+      </w:r>
+      <w:proofErr w:type="spellStart"/>
+      <w:r>
+        <w:t>Koordianten</w:t>
+      </w:r>
+      <w:proofErr w:type="spellEnd"/>
+      <w:r>
+        <w:t xml:space="preserve"> des Baumes (X</w:t>
       </w:r>
       <w:r>
         <w:rPr>
@@ -3249,7 +3543,11 @@
         <w:t>T</w:t>
       </w:r>
       <w:r>
-        <w:t xml:space="preserve"> | Y</w:t>
+        <w:t xml:space="preserve"> | </w:t>
+      </w:r>
+      <w:proofErr w:type="gramStart"/>
+      <w:r>
+        <w:t>Y</w:t>
       </w:r>
       <w:r>
         <w:rPr>
@@ -3258,7 +3556,11 @@
         <w:t>T</w:t>
       </w:r>
       <w:r>
-        <w:t xml:space="preserve">)  für X und Y in die Geradengleichung eingesetzt: </w:t>
+        <w:t>)  für</w:t>
+      </w:r>
+      <w:proofErr w:type="gramEnd"/>
+      <w:r>
+        <w:t xml:space="preserve"> X und Y in die Geradengleichung eingesetzt: </w:t>
       </w:r>
     </w:p>
     <w:p>
@@ -3336,7 +3638,31 @@
         <w:pStyle w:val="Liste-2"/>
       </w:pPr>
       <w:r>
-        <w:t>Wenn das Ergebnis der impliziten Gleichung = 0 ist, liegt der Baum genau auf der Bestandesgrenze und erhält die „on the line“</w:t>
+        <w:t xml:space="preserve">Wenn das Ergebnis der impliziten Gleichung = 0 ist, liegt der Baum genau auf der </w:t>
+      </w:r>
+      <w:proofErr w:type="spellStart"/>
+      <w:r>
+        <w:t>Bestandesgrenze</w:t>
+      </w:r>
+      <w:proofErr w:type="spellEnd"/>
+      <w:r>
+        <w:t xml:space="preserve"> und erhält die „on </w:t>
+      </w:r>
+      <w:proofErr w:type="spellStart"/>
+      <w:r>
+        <w:t>the</w:t>
+      </w:r>
+      <w:proofErr w:type="spellEnd"/>
+      <w:r>
+        <w:t xml:space="preserve"> </w:t>
+      </w:r>
+      <w:proofErr w:type="spellStart"/>
+      <w:r>
+        <w:t>line</w:t>
+      </w:r>
+      <w:proofErr w:type="spellEnd"/>
+      <w:r>
+        <w:t>“</w:t>
       </w:r>
     </w:p>
     <w:p>
@@ -3459,7 +3785,15 @@
         </w:numPr>
       </w:pPr>
       <w:r>
-        <w:t xml:space="preserve">Zuweisen des abschließenden tree_status: </w:t>
+        <w:t xml:space="preserve">Zuweisen des abschließenden </w:t>
+      </w:r>
+      <w:proofErr w:type="spellStart"/>
+      <w:r>
+        <w:t>tree_status</w:t>
+      </w:r>
+      <w:proofErr w:type="spellEnd"/>
+      <w:r>
+        <w:t xml:space="preserve">: </w:t>
       </w:r>
     </w:p>
     <w:p>
@@ -3486,7 +3820,23 @@
       </w:pPr>
       <w:r>
         <w:lastRenderedPageBreak/>
-        <w:t xml:space="preserve">Nachfolgend wird der Gruppe mit den meisten Bäumen die Gruppe „main“ zugewiesen, um sie als Hauptbestand auszuweisen, während der Gruppe mit weniger Bäumen die Gruppe „side“ zugewiesen wird um sie als Nebenbestand zu kennzeichnen. </w:t>
+        <w:t>Nachfolgend wird der Gruppe mit den meisten Bäumen die Gruppe „</w:t>
+      </w:r>
+      <w:proofErr w:type="spellStart"/>
+      <w:r>
+        <w:t>main</w:t>
+      </w:r>
+      <w:proofErr w:type="spellEnd"/>
+      <w:r>
+        <w:t>“ zugewiesen, um sie als Hauptbestand auszuweisen, während der Gruppe mit weniger Bäumen die Gruppe „</w:t>
+      </w:r>
+      <w:proofErr w:type="spellStart"/>
+      <w:r>
+        <w:t>side</w:t>
+      </w:r>
+      <w:proofErr w:type="spellEnd"/>
+      <w:r>
+        <w:t xml:space="preserve">“ zugewiesen wird um sie als Nebenbestand zu kennzeichnen. </w:t>
       </w:r>
     </w:p>
     <w:p>
@@ -3502,7 +3852,15 @@
         <w:pStyle w:val="berschrift4"/>
       </w:pPr>
       <w:r>
-        <w:t>Lage von Bäumen und Bestandesgrenze zueinander Bestimmen</w:t>
+        <w:t xml:space="preserve">Lage von Bäumen und </w:t>
+      </w:r>
+      <w:proofErr w:type="spellStart"/>
+      <w:r>
+        <w:t>Bestandesgrenze</w:t>
+      </w:r>
+      <w:proofErr w:type="spellEnd"/>
+      <w:r>
+        <w:t xml:space="preserve"> zueinander Bestimmen</w:t>
       </w:r>
     </w:p>
     <w:p>
@@ -3510,12 +3868,52 @@
         <w:t>Zunächst wird genauso vorgegangen wie unter 1.1.2.1.</w:t>
       </w:r>
       <w:r>
-        <w:t xml:space="preserve">, wobei jedoch zwei Geraden aufgestellt werden (1) von Knickpunkt T zu Bestandesgrenzenpunkt A und  (2) von Knickpunkt T zu Bestandesgrenzenpunkt B. </w:t>
-      </w:r>
-    </w:p>
-    <w:p>
-      <w:r>
-        <w:t xml:space="preserve">Folgend wird überprüft, ob die Koordianten des jeweiligen Baumes innerhalb des Dreiecks liegen, was zwiaschen dem Knickpunkt und den Schnittpunkten mit dem Probekreis gebildet wird. </w:t>
+        <w:t xml:space="preserve">, wobei jedoch zwei Geraden aufgestellt werden (1) von Knickpunkt T zu </w:t>
+      </w:r>
+      <w:proofErr w:type="spellStart"/>
+      <w:r>
+        <w:t>Bestandesgrenzenpunkt</w:t>
+      </w:r>
+      <w:proofErr w:type="spellEnd"/>
+      <w:r>
+        <w:t xml:space="preserve"> A </w:t>
+      </w:r>
+      <w:proofErr w:type="gramStart"/>
+      <w:r>
+        <w:t>und  (</w:t>
+      </w:r>
+      <w:proofErr w:type="gramEnd"/>
+      <w:r>
+        <w:t xml:space="preserve">2) von Knickpunkt T zu </w:t>
+      </w:r>
+      <w:proofErr w:type="spellStart"/>
+      <w:r>
+        <w:t>Bestandesgrenzenpunkt</w:t>
+      </w:r>
+      <w:proofErr w:type="spellEnd"/>
+      <w:r>
+        <w:t xml:space="preserve"> B. </w:t>
+      </w:r>
+    </w:p>
+    <w:p>
+      <w:r>
+        <w:t xml:space="preserve">Folgend wird überprüft, ob die </w:t>
+      </w:r>
+      <w:proofErr w:type="spellStart"/>
+      <w:r>
+        <w:t>Koordianten</w:t>
+      </w:r>
+      <w:proofErr w:type="spellEnd"/>
+      <w:r>
+        <w:t xml:space="preserve"> des jeweiligen Baumes innerhalb des Dreiecks liegen, was </w:t>
+      </w:r>
+      <w:proofErr w:type="spellStart"/>
+      <w:r>
+        <w:t>zwiaschen</w:t>
+      </w:r>
+      <w:proofErr w:type="spellEnd"/>
+      <w:r>
+        <w:t xml:space="preserve"> dem Knickpunkt und den Schnittpunkten mit dem Probekreis gebildet wird. </w:t>
       </w:r>
     </w:p>
     <w:p>
@@ -3541,11 +3939,26 @@
         </w:rPr>
         <w:t xml:space="preserve">Baum Lage </w:t>
       </w:r>
-      <w:r>
-        <w:rPr>
-          <w:lang w:val="en-US"/>
-        </w:rPr>
-        <w:t>Waldrandform == 2, T &lt; 17.84m, AT</w:t>
+      <w:proofErr w:type="spellStart"/>
+      <w:r>
+        <w:rPr>
+          <w:lang w:val="en-US"/>
+        </w:rPr>
+        <w:t>Waldrandform</w:t>
+      </w:r>
+      <w:proofErr w:type="spellEnd"/>
+      <w:r>
+        <w:rPr>
+          <w:lang w:val="en-US"/>
+        </w:rPr>
+        <w:t xml:space="preserve"> == 2, T &lt; 17.84m, </w:t>
+      </w:r>
+      <w:proofErr w:type="spellStart"/>
+      <w:r>
+        <w:rPr>
+          <w:lang w:val="en-US"/>
+        </w:rPr>
+        <w:t>AT</w:t>
       </w:r>
       <w:r>
         <w:rPr>
@@ -3553,6 +3966,7 @@
         </w:rPr>
         <w:t>_inter_status</w:t>
       </w:r>
+      <w:proofErr w:type="spellEnd"/>
       <w:r>
         <w:rPr>
           <w:lang w:val="en-US"/>
@@ -3563,7 +3977,35 @@
         <w:rPr>
           <w:lang w:val="en-US"/>
         </w:rPr>
-        <w:t>„two I“ &amp; BT_inter_status == „two I“</w:t>
+        <w:t xml:space="preserve">„two </w:t>
+      </w:r>
+      <w:proofErr w:type="gramStart"/>
+      <w:r>
+        <w:rPr>
+          <w:lang w:val="en-US"/>
+        </w:rPr>
+        <w:t>I“ &amp;</w:t>
+      </w:r>
+      <w:proofErr w:type="gramEnd"/>
+      <w:r>
+        <w:rPr>
+          <w:lang w:val="en-US"/>
+        </w:rPr>
+        <w:t xml:space="preserve"> </w:t>
+      </w:r>
+      <w:proofErr w:type="spellStart"/>
+      <w:r>
+        <w:rPr>
+          <w:lang w:val="en-US"/>
+        </w:rPr>
+        <w:t>BT_inter_status</w:t>
+      </w:r>
+      <w:proofErr w:type="spellEnd"/>
+      <w:r>
+        <w:rPr>
+          <w:lang w:val="en-US"/>
+        </w:rPr>
+        <w:t xml:space="preserve"> == „two I“</w:t>
       </w:r>
     </w:p>
     <w:p>
@@ -3571,20 +4013,84 @@
         <w:t xml:space="preserve">Liegt der Knickpunkt innerhalb des Kreises </w:t>
       </w:r>
       <w:r>
-        <w:t xml:space="preserve">(ist also die Distanzt zwischen T und dem Mittelpunkt geringer als 17.84 m) </w:t>
-      </w:r>
-      <w:r>
-        <w:t xml:space="preserve">und die Geraden AT und BT verfügen über 2 Schnittpunkte mit dem Kreis, so ist davon auszugehen, dass beide Schenkel des Dreiecks aus dem Kreis herraus ragen. Demensprechend muss das Dreieck in die Richtung aufgespannt werden, in der auch die Punkte A und B im Verhältniss zum Knickpunkt liegen. Denn bei dem Schnittpunkten der AT und BT Linie handelt es sich nur um eine Verpängerung/ Anpassung der Strecke AT oder BT zum Rand des Kreises. </w:t>
-      </w:r>
-    </w:p>
-    <w:p>
-      <w:r>
-        <w:t xml:space="preserve">Somit gilt es von den jeweils 2 Schnittpunkten pro Line, den jeweils mit A oder B gleichgericheteten zu finden. Hierfür wird der Azimut von T zu A mit dem Azimut von T zu Schnittpunkt 1 von AT und dem Azimut von Schnittpunkt 2 von AT verglichen. Es werden die Koordinaten des Schnittpunktes für das Dreieck verwendet, dessen Azimut identisch zu dem von T zu A ist. Selbiges wird für die BT Linie durchgeführt. </w:t>
-      </w:r>
-    </w:p>
-    <w:p>
-      <w:r>
-        <w:t>Da bei einem Dreieck durch die direkten Schnittpunkte mit dem äußersten Probekreis ein Stück des Kreisbogens über die Gegenkathere (Linie zwischen Schnittpunkt A und Schnittpunkt B) „herrausragen“ würde, wird der Schnittpunkt</w:t>
+        <w:t xml:space="preserve">(ist also die </w:t>
+      </w:r>
+      <w:proofErr w:type="spellStart"/>
+      <w:r>
+        <w:t>Distanzt</w:t>
+      </w:r>
+      <w:proofErr w:type="spellEnd"/>
+      <w:r>
+        <w:t xml:space="preserve"> zwischen T und dem Mittelpunkt geringer als 17.84 m) </w:t>
+      </w:r>
+      <w:r>
+        <w:t xml:space="preserve">und die Geraden AT und BT verfügen über 2 Schnittpunkte mit dem Kreis, so ist davon auszugehen, dass beide Schenkel des Dreiecks aus dem Kreis </w:t>
+      </w:r>
+      <w:proofErr w:type="spellStart"/>
+      <w:r>
+        <w:t>herraus</w:t>
+      </w:r>
+      <w:proofErr w:type="spellEnd"/>
+      <w:r>
+        <w:t xml:space="preserve"> ragen. Demensprechend muss das Dreieck in die Richtung aufgespannt werden, in der auch die Punkte A und B im </w:t>
+      </w:r>
+      <w:proofErr w:type="spellStart"/>
+      <w:r>
+        <w:t>Verhältniss</w:t>
+      </w:r>
+      <w:proofErr w:type="spellEnd"/>
+      <w:r>
+        <w:t xml:space="preserve"> zum Knickpunkt liegen. Denn </w:t>
+      </w:r>
+      <w:proofErr w:type="gramStart"/>
+      <w:r>
+        <w:t>bei dem Schnittpunkten</w:t>
+      </w:r>
+      <w:proofErr w:type="gramEnd"/>
+      <w:r>
+        <w:t xml:space="preserve"> der AT und BT Linie handelt es sich nur um eine </w:t>
+      </w:r>
+      <w:proofErr w:type="spellStart"/>
+      <w:r>
+        <w:t>Verpängerung</w:t>
+      </w:r>
+      <w:proofErr w:type="spellEnd"/>
+      <w:r>
+        <w:t xml:space="preserve">/ Anpassung der Strecke AT oder BT zum Rand des Kreises. </w:t>
+      </w:r>
+    </w:p>
+    <w:p>
+      <w:r>
+        <w:t xml:space="preserve">Somit gilt es von den jeweils 2 Schnittpunkten pro Line, den jeweils mit A oder B </w:t>
+      </w:r>
+      <w:proofErr w:type="spellStart"/>
+      <w:r>
+        <w:t>gleichgericheteten</w:t>
+      </w:r>
+      <w:proofErr w:type="spellEnd"/>
+      <w:r>
+        <w:t xml:space="preserve"> zu finden. Hierfür wird der Azimut von T zu A mit dem Azimut von T zu Schnittpunkt 1 von AT und dem Azimut von Schnittpunkt 2 von AT verglichen. Es werden die Koordinaten des Schnittpunktes für das Dreieck verwendet, dessen Azimut identisch zu dem von T zu A ist. Selbiges wird für die BT Linie durchgeführt. </w:t>
+      </w:r>
+    </w:p>
+    <w:p>
+      <w:r>
+        <w:t xml:space="preserve">Da bei einem Dreieck durch die direkten Schnittpunkte mit dem äußersten Probekreis ein Stück des Kreisbogens über die </w:t>
+      </w:r>
+      <w:proofErr w:type="spellStart"/>
+      <w:r>
+        <w:t>Gegenkathere</w:t>
+      </w:r>
+      <w:proofErr w:type="spellEnd"/>
+      <w:r>
+        <w:t xml:space="preserve"> (Linie zwischen Schnittpunkt A und Schnittpunkt B) „</w:t>
+      </w:r>
+      <w:proofErr w:type="spellStart"/>
+      <w:r>
+        <w:t>herrausragen</w:t>
+      </w:r>
+      <w:proofErr w:type="spellEnd"/>
+      <w:r>
+        <w:t>“ würde, wird der Schnittpunkt</w:t>
       </w:r>
       <w:r>
         <w:t xml:space="preserve"> in der zuvor bestimmten Richtung Schnittpunkt 1 oder Schnittpunkt 2 der Gerade mit dem Kreis) auf einem 60m Radius Kreis gelegt, um sicher sein zu können, alle Bäume innerhalb des Kreisbogens miteinbezogen zu haben. </w:t>
@@ -3685,7 +4191,15 @@
     </w:p>
     <w:p>
       <w:r>
-        <w:t xml:space="preserve">Nachfolgend werden die Koordinaten des Baumes in die folgende Funtkion eingesetzt, welche das so aufgespannte Dreieck im Raum verortet und somit erlaubt zu identifizieren, ob der Baum innerhalb oder außerhalb des Dreiecks liegt: </w:t>
+        <w:t xml:space="preserve">Nachfolgend werden die Koordinaten des Baumes in die folgende </w:t>
+      </w:r>
+      <w:proofErr w:type="spellStart"/>
+      <w:r>
+        <w:t>Funtkion</w:t>
+      </w:r>
+      <w:proofErr w:type="spellEnd"/>
+      <w:r>
+        <w:t xml:space="preserve"> eingesetzt, welche das so aufgespannte Dreieck im Raum verortet und somit erlaubt zu identifizieren, ob der Baum innerhalb oder außerhalb des Dreiecks liegt: </w:t>
       </w:r>
     </w:p>
     <w:p/>
@@ -3769,16 +4283,88 @@
           <w:lang w:val="en-US"/>
         </w:rPr>
       </w:pPr>
-      <w:r>
-        <w:rPr>
-          <w:lang w:val="en-US"/>
-        </w:rPr>
-        <w:t>Flächeninhalt Waldrandform == 2, T &lt; 17.84m, AT_inter_status == „two I“ &amp; BT_inter_status == „two I“</w:t>
-      </w:r>
-    </w:p>
-    <w:p>
-      <w:r>
-        <w:t xml:space="preserve">Für den Flächeninhalt wird in diesem Fall der Schnittwinkel zwischen der Geraden von AT  und BT im Punkt T bestimmt. Dieser wird dann genutzt um den Flächeninhalt des zwischen ABT aufgespannten Kreisbogens zu berechnen </w:t>
+      <w:proofErr w:type="spellStart"/>
+      <w:r>
+        <w:rPr>
+          <w:lang w:val="en-US"/>
+        </w:rPr>
+        <w:t>Flächeninhalt</w:t>
+      </w:r>
+      <w:proofErr w:type="spellEnd"/>
+      <w:r>
+        <w:rPr>
+          <w:lang w:val="en-US"/>
+        </w:rPr>
+        <w:t xml:space="preserve"> </w:t>
+      </w:r>
+      <w:proofErr w:type="spellStart"/>
+      <w:r>
+        <w:rPr>
+          <w:lang w:val="en-US"/>
+        </w:rPr>
+        <w:t>Waldrandform</w:t>
+      </w:r>
+      <w:proofErr w:type="spellEnd"/>
+      <w:r>
+        <w:rPr>
+          <w:lang w:val="en-US"/>
+        </w:rPr>
+        <w:t xml:space="preserve"> == 2, T &lt; 17.84m, </w:t>
+      </w:r>
+      <w:proofErr w:type="spellStart"/>
+      <w:r>
+        <w:rPr>
+          <w:lang w:val="en-US"/>
+        </w:rPr>
+        <w:t>AT_inter_status</w:t>
+      </w:r>
+      <w:proofErr w:type="spellEnd"/>
+      <w:r>
+        <w:rPr>
+          <w:lang w:val="en-US"/>
+        </w:rPr>
+        <w:t xml:space="preserve"> == „two </w:t>
+      </w:r>
+      <w:proofErr w:type="gramStart"/>
+      <w:r>
+        <w:rPr>
+          <w:lang w:val="en-US"/>
+        </w:rPr>
+        <w:t>I“ &amp;</w:t>
+      </w:r>
+      <w:proofErr w:type="gramEnd"/>
+      <w:r>
+        <w:rPr>
+          <w:lang w:val="en-US"/>
+        </w:rPr>
+        <w:t xml:space="preserve"> </w:t>
+      </w:r>
+      <w:proofErr w:type="spellStart"/>
+      <w:r>
+        <w:rPr>
+          <w:lang w:val="en-US"/>
+        </w:rPr>
+        <w:t>BT_inter_status</w:t>
+      </w:r>
+      <w:proofErr w:type="spellEnd"/>
+      <w:r>
+        <w:rPr>
+          <w:lang w:val="en-US"/>
+        </w:rPr>
+        <w:t xml:space="preserve"> == „two I“</w:t>
+      </w:r>
+    </w:p>
+    <w:p>
+      <w:r>
+        <w:t xml:space="preserve">Für den Flächeninhalt wird in diesem Fall der Schnittwinkel zwischen der Geraden von </w:t>
+      </w:r>
+      <w:proofErr w:type="gramStart"/>
+      <w:r>
+        <w:t>AT  und</w:t>
+      </w:r>
+      <w:proofErr w:type="gramEnd"/>
+      <w:r>
+        <w:t xml:space="preserve"> BT im Punkt T bestimmt. Dieser wird dann genutzt um den Flächeninhalt des zwischen ABT aufgespannten Kreisbogens zu berechnen </w:t>
       </w:r>
     </w:p>
     <w:p>
@@ -3786,21 +4372,145 @@
         <w:pStyle w:val="Zwischenberschriftbold"/>
       </w:pPr>
       <w:r>
-        <w:t xml:space="preserve">Flächeninhalt Waldrandform == 2, T &lt; 17.84m, AT_inter_status != </w:t>
-      </w:r>
-      <w:r>
-        <w:rPr>
-          <w:lang w:val="en-US"/>
-        </w:rPr>
-        <w:t xml:space="preserve">„two I“ &amp; BT_inter_status == „two I“ oder:  Flächeninhalt Waldrandform == 2, T &lt; 17.84m, AT_inter_status == „two I“ &amp; BT_inter_status != </w:t>
-      </w:r>
-      <w:r>
-        <w:t>„two I“</w:t>
-      </w:r>
-    </w:p>
-    <w:p>
-      <w:r>
-        <w:t xml:space="preserve">Für den unwahrscheinlichen Fall, dass T innerhalb des Kreises liegt, aber nur ein Schenkel des Dreiecks 2 Schnittpunkte mit dem Kreis hat, dann wird die Gerade welche die Schnittpunkte mit dem Kreis hat (AT oder BT) wie ein Waldrand der Form 1 behandelt. Somit werden diese Schnittpunkte (S1, S2) genutzt um zunächst den Flächeninhalt des Kreisbogens zu mit dem Schnittwinkel von S1 und S2 im Mittelpunkt des Kreisses zu berechnen. Hiervon wird dann der Flächeninhalt des Dreieck zwischen S1, S2 und dem Mittelpunkt des Kreises abgezogen. </w:t>
+        <w:t xml:space="preserve">Flächeninhalt Waldrandform == 2, T &lt; 17.84m, </w:t>
+      </w:r>
+      <w:proofErr w:type="spellStart"/>
+      <w:r>
+        <w:t>AT_inter_</w:t>
+      </w:r>
+      <w:proofErr w:type="gramStart"/>
+      <w:r>
+        <w:t>status</w:t>
+      </w:r>
+      <w:proofErr w:type="spellEnd"/>
+      <w:r>
+        <w:t xml:space="preserve"> !</w:t>
+      </w:r>
+      <w:proofErr w:type="gramEnd"/>
+      <w:r>
+        <w:t xml:space="preserve">= </w:t>
+      </w:r>
+      <w:r>
+        <w:rPr>
+          <w:lang w:val="en-US"/>
+        </w:rPr>
+        <w:t xml:space="preserve">„two I“ &amp; </w:t>
+      </w:r>
+      <w:proofErr w:type="spellStart"/>
+      <w:r>
+        <w:rPr>
+          <w:lang w:val="en-US"/>
+        </w:rPr>
+        <w:t>BT_inter_status</w:t>
+      </w:r>
+      <w:proofErr w:type="spellEnd"/>
+      <w:r>
+        <w:rPr>
+          <w:lang w:val="en-US"/>
+        </w:rPr>
+        <w:t xml:space="preserve"> == „two I“ </w:t>
+      </w:r>
+      <w:proofErr w:type="spellStart"/>
+      <w:r>
+        <w:rPr>
+          <w:lang w:val="en-US"/>
+        </w:rPr>
+        <w:t>oder</w:t>
+      </w:r>
+      <w:proofErr w:type="spellEnd"/>
+      <w:r>
+        <w:rPr>
+          <w:lang w:val="en-US"/>
+        </w:rPr>
+        <w:t xml:space="preserve">:  </w:t>
+      </w:r>
+      <w:proofErr w:type="spellStart"/>
+      <w:r>
+        <w:rPr>
+          <w:lang w:val="en-US"/>
+        </w:rPr>
+        <w:t>Flächeninhalt</w:t>
+      </w:r>
+      <w:proofErr w:type="spellEnd"/>
+      <w:r>
+        <w:rPr>
+          <w:lang w:val="en-US"/>
+        </w:rPr>
+        <w:t xml:space="preserve"> </w:t>
+      </w:r>
+      <w:proofErr w:type="spellStart"/>
+      <w:r>
+        <w:rPr>
+          <w:lang w:val="en-US"/>
+        </w:rPr>
+        <w:t>Waldrandform</w:t>
+      </w:r>
+      <w:proofErr w:type="spellEnd"/>
+      <w:r>
+        <w:rPr>
+          <w:lang w:val="en-US"/>
+        </w:rPr>
+        <w:t xml:space="preserve"> == 2, T &lt; 17.84m, </w:t>
+      </w:r>
+      <w:proofErr w:type="spellStart"/>
+      <w:r>
+        <w:rPr>
+          <w:lang w:val="en-US"/>
+        </w:rPr>
+        <w:t>AT_inter_status</w:t>
+      </w:r>
+      <w:proofErr w:type="spellEnd"/>
+      <w:r>
+        <w:rPr>
+          <w:lang w:val="en-US"/>
+        </w:rPr>
+        <w:t xml:space="preserve"> == „two I“ &amp; </w:t>
+      </w:r>
+      <w:proofErr w:type="spellStart"/>
+      <w:r>
+        <w:rPr>
+          <w:lang w:val="en-US"/>
+        </w:rPr>
+        <w:t>BT_inter_status</w:t>
+      </w:r>
+      <w:proofErr w:type="spellEnd"/>
+      <w:r>
+        <w:rPr>
+          <w:lang w:val="en-US"/>
+        </w:rPr>
+        <w:t xml:space="preserve"> != </w:t>
+      </w:r>
+      <w:r>
+        <w:t>„</w:t>
+      </w:r>
+      <w:proofErr w:type="spellStart"/>
+      <w:r>
+        <w:t>two</w:t>
+      </w:r>
+      <w:proofErr w:type="spellEnd"/>
+      <w:r>
+        <w:t xml:space="preserve"> I“</w:t>
+      </w:r>
+    </w:p>
+    <w:p>
+      <w:r>
+        <w:t xml:space="preserve">Für den unwahrscheinlichen Fall, dass T innerhalb des Kreises liegt, aber nur ein Schenkel des Dreiecks 2 Schnittpunkte mit dem Kreis hat, dann wird die Gerade welche die Schnittpunkte mit dem Kreis hat (AT oder BT) wie ein Waldrand der Form 1 behandelt. Somit werden diese Schnittpunkte (S1, S2) genutzt um zunächst den Flächeninhalt des Kreisbogens zu mit dem Schnittwinkel von S1 und S2 im Mittelpunkt des </w:t>
+      </w:r>
+      <w:proofErr w:type="spellStart"/>
+      <w:r>
+        <w:t>Kreisses</w:t>
+      </w:r>
+      <w:proofErr w:type="spellEnd"/>
+      <w:r>
+        <w:t xml:space="preserve"> zu berechnen. Hiervon wird dann der Flächeninhalt </w:t>
+      </w:r>
+      <w:proofErr w:type="gramStart"/>
+      <w:r>
+        <w:t>des Dreieck</w:t>
+      </w:r>
+      <w:proofErr w:type="gramEnd"/>
+      <w:r>
+        <w:t xml:space="preserve"> zwischen S1, S2 und dem Mittelpunkt des Kreises abgezogen. </w:t>
       </w:r>
     </w:p>
     <w:p/>
@@ -3810,21 +4520,83 @@
       </w:pPr>
       <w:r>
         <w:lastRenderedPageBreak/>
-        <w:t xml:space="preserve">Flächeninhalt Waldrandform == 2, T &lt; 17.84m, AT_inter_status != </w:t>
-      </w:r>
-      <w:r>
-        <w:rPr>
-          <w:lang w:val="en-US"/>
-        </w:rPr>
-        <w:t xml:space="preserve">„two I“ &amp; BT_inter_status != </w:t>
-      </w:r>
-      <w:r>
-        <w:t>„two I“</w:t>
-      </w:r>
-    </w:p>
-    <w:p>
-      <w:r>
-        <w:t xml:space="preserve">Haben beide Schenkel keine oder nur eine Schnittstelle mit dem Kreis, wird kein Teil des Kreises durch die Geraden abgerennt und somit gelten Alle Bäume als Teil des Bestandes und es wird keine Teilfl#äche brechnet. </w:t>
+        <w:t xml:space="preserve">Flächeninhalt Waldrandform == 2, T &lt; 17.84m, </w:t>
+      </w:r>
+      <w:proofErr w:type="spellStart"/>
+      <w:r>
+        <w:t>AT_inter_</w:t>
+      </w:r>
+      <w:proofErr w:type="gramStart"/>
+      <w:r>
+        <w:t>status</w:t>
+      </w:r>
+      <w:proofErr w:type="spellEnd"/>
+      <w:r>
+        <w:t xml:space="preserve"> !</w:t>
+      </w:r>
+      <w:proofErr w:type="gramEnd"/>
+      <w:r>
+        <w:t xml:space="preserve">= </w:t>
+      </w:r>
+      <w:r>
+        <w:rPr>
+          <w:lang w:val="en-US"/>
+        </w:rPr>
+        <w:t xml:space="preserve">„two I“ &amp; </w:t>
+      </w:r>
+      <w:proofErr w:type="spellStart"/>
+      <w:r>
+        <w:rPr>
+          <w:lang w:val="en-US"/>
+        </w:rPr>
+        <w:t>BT_inter_status</w:t>
+      </w:r>
+      <w:proofErr w:type="spellEnd"/>
+      <w:r>
+        <w:rPr>
+          <w:lang w:val="en-US"/>
+        </w:rPr>
+        <w:t xml:space="preserve"> != </w:t>
+      </w:r>
+      <w:r>
+        <w:t>„</w:t>
+      </w:r>
+      <w:proofErr w:type="spellStart"/>
+      <w:r>
+        <w:t>two</w:t>
+      </w:r>
+      <w:proofErr w:type="spellEnd"/>
+      <w:r>
+        <w:t xml:space="preserve"> I“</w:t>
+      </w:r>
+    </w:p>
+    <w:p>
+      <w:r>
+        <w:t xml:space="preserve">Haben beide Schenkel keine oder nur eine Schnittstelle mit dem Kreis, wird kein Teil des Kreises durch die Geraden </w:t>
+      </w:r>
+      <w:proofErr w:type="spellStart"/>
+      <w:r>
+        <w:t>abgerennt</w:t>
+      </w:r>
+      <w:proofErr w:type="spellEnd"/>
+      <w:r>
+        <w:t xml:space="preserve"> und somit gelten Alle Bäume als Teil des Bestandes und es wird keine </w:t>
+      </w:r>
+      <w:proofErr w:type="spellStart"/>
+      <w:r>
+        <w:t>Teilfl#äche</w:t>
+      </w:r>
+      <w:proofErr w:type="spellEnd"/>
+      <w:r>
+        <w:t xml:space="preserve"> </w:t>
+      </w:r>
+      <w:proofErr w:type="spellStart"/>
+      <w:r>
+        <w:t>brechnet</w:t>
+      </w:r>
+      <w:proofErr w:type="spellEnd"/>
+      <w:r>
+        <w:t xml:space="preserve">. </w:t>
       </w:r>
     </w:p>
     <w:p>
@@ -3834,16 +4606,104 @@
           <w:lang w:val="en-US"/>
         </w:rPr>
       </w:pPr>
-      <w:r>
-        <w:rPr>
-          <w:lang w:val="en-US"/>
-        </w:rPr>
-        <w:t>Flächeninhalt Waldrandform == 2, T &gt; 17.84m, AT_inter_status == „two I“ &amp; BT_inter_status == „two I“</w:t>
-      </w:r>
-    </w:p>
-    <w:p>
-      <w:r>
-        <w:t xml:space="preserve">Liegt der Knisckpunkt außerhalb des Kreises, und beide Schenkel ragen in den Kreis hinein und schneiden diesen zweimal, so werden 2 Dreiecke und 2 Kreissegmente berechnet. Zwischen den Schnittpunkten der Gerade AT und dem Mittelpunkt des Kreises und den SChnittpuntkend er Gerade BT und dem Mittelpunkt des Kreises. Zieht man den Flächeninhalt des Dreiecks von dem des Kreisegmentes ab, erhält man die Abschnitte des Kreises die durch die Hineinragenden Schenkel des Dreieckes abgeschnitten werden. </w:t>
+      <w:proofErr w:type="spellStart"/>
+      <w:r>
+        <w:rPr>
+          <w:lang w:val="en-US"/>
+        </w:rPr>
+        <w:t>Flächeninhalt</w:t>
+      </w:r>
+      <w:proofErr w:type="spellEnd"/>
+      <w:r>
+        <w:rPr>
+          <w:lang w:val="en-US"/>
+        </w:rPr>
+        <w:t xml:space="preserve"> </w:t>
+      </w:r>
+      <w:proofErr w:type="spellStart"/>
+      <w:r>
+        <w:rPr>
+          <w:lang w:val="en-US"/>
+        </w:rPr>
+        <w:t>Waldrandform</w:t>
+      </w:r>
+      <w:proofErr w:type="spellEnd"/>
+      <w:r>
+        <w:rPr>
+          <w:lang w:val="en-US"/>
+        </w:rPr>
+        <w:t xml:space="preserve"> == 2, T &gt; 17.84m, </w:t>
+      </w:r>
+      <w:proofErr w:type="spellStart"/>
+      <w:r>
+        <w:rPr>
+          <w:lang w:val="en-US"/>
+        </w:rPr>
+        <w:t>AT_inter_status</w:t>
+      </w:r>
+      <w:proofErr w:type="spellEnd"/>
+      <w:r>
+        <w:rPr>
+          <w:lang w:val="en-US"/>
+        </w:rPr>
+        <w:t xml:space="preserve"> == „two </w:t>
+      </w:r>
+      <w:proofErr w:type="gramStart"/>
+      <w:r>
+        <w:rPr>
+          <w:lang w:val="en-US"/>
+        </w:rPr>
+        <w:t>I“ &amp;</w:t>
+      </w:r>
+      <w:proofErr w:type="gramEnd"/>
+      <w:r>
+        <w:rPr>
+          <w:lang w:val="en-US"/>
+        </w:rPr>
+        <w:t xml:space="preserve"> </w:t>
+      </w:r>
+      <w:proofErr w:type="spellStart"/>
+      <w:r>
+        <w:rPr>
+          <w:lang w:val="en-US"/>
+        </w:rPr>
+        <w:t>BT_inter_status</w:t>
+      </w:r>
+      <w:proofErr w:type="spellEnd"/>
+      <w:r>
+        <w:rPr>
+          <w:lang w:val="en-US"/>
+        </w:rPr>
+        <w:t xml:space="preserve"> == „two I“</w:t>
+      </w:r>
+    </w:p>
+    <w:p>
+      <w:r>
+        <w:t xml:space="preserve">Liegt der </w:t>
+      </w:r>
+      <w:proofErr w:type="spellStart"/>
+      <w:r>
+        <w:t>Knisckpunkt</w:t>
+      </w:r>
+      <w:proofErr w:type="spellEnd"/>
+      <w:r>
+        <w:t xml:space="preserve"> außerhalb des Kreises, und beide Schenkel ragen in den Kreis hinein und schneiden diesen zweimal, so werden 2 Dreiecke und 2 Kreissegmente berechnet. Zwischen den Schnittpunkten der Gerade AT und dem Mittelpunkt des Kreises und den </w:t>
+      </w:r>
+      <w:proofErr w:type="spellStart"/>
+      <w:r>
+        <w:t>SChnittpuntkend</w:t>
+      </w:r>
+      <w:proofErr w:type="spellEnd"/>
+      <w:r>
+        <w:t xml:space="preserve"> er Gerade BT und dem Mittelpunkt des Kreises. Zieht man den Flächeninhalt des Dreiecks von dem des </w:t>
+      </w:r>
+      <w:proofErr w:type="spellStart"/>
+      <w:r>
+        <w:t>Kreisegmentes</w:t>
+      </w:r>
+      <w:proofErr w:type="spellEnd"/>
+      <w:r>
+        <w:t xml:space="preserve"> ab, erhält man die Abschnitte des Kreises die durch die Hineinragenden Schenkel des Dreieckes abgeschnitten werden. </w:t>
       </w:r>
     </w:p>
     <w:p>
@@ -3851,21 +4711,137 @@
         <w:pStyle w:val="Zwischenberschriftbold"/>
       </w:pPr>
       <w:r>
-        <w:t xml:space="preserve">Flächeninhalt Waldrandform == 2, T &gt; 17.84m, AT_inter_status != </w:t>
-      </w:r>
-      <w:r>
-        <w:rPr>
-          <w:lang w:val="en-US"/>
-        </w:rPr>
-        <w:t xml:space="preserve">„two I“ &amp; BT_inter_status == „two I“ oder:  Flächeninhalt Waldrandform == 2, T &gt; 17.84m, AT_inter_status == „two I“ &amp; BT_inter_status != </w:t>
-      </w:r>
-      <w:r>
-        <w:t>„two I“</w:t>
-      </w:r>
-    </w:p>
-    <w:p>
-      <w:r>
-        <w:t xml:space="preserve">Liegt T außerhalb des Kreises und nur eine der Geraden (AT oder BT) 2 Schnittpunkte mit dem Kreis hat, dann wird die Gerade welche die Schnittpunkte mit dem Kreis hat (AT oder BT) wie ein Waldrand der Form 1 behandelt. Somit werden diese Schnittpunkte (S1, S2) genutzt um zunächst den Flächeninhalt des Kreisbogens zu mit dem Schnittwinkel von S1 und S2 im Mittelpunkt des Kreisses zu berechnen. Hiervon wird dann der Flächeninhalt des Dreieck zwischen S1, S2 und dem Mittelpunkt des Kreises abgezogen. </w:t>
+        <w:t xml:space="preserve">Flächeninhalt Waldrandform == 2, T &gt; 17.84m, </w:t>
+      </w:r>
+      <w:proofErr w:type="spellStart"/>
+      <w:r>
+        <w:t>AT_inter_</w:t>
+      </w:r>
+      <w:proofErr w:type="gramStart"/>
+      <w:r>
+        <w:t>status</w:t>
+      </w:r>
+      <w:proofErr w:type="spellEnd"/>
+      <w:r>
+        <w:t xml:space="preserve"> !</w:t>
+      </w:r>
+      <w:proofErr w:type="gramEnd"/>
+      <w:r>
+        <w:t xml:space="preserve">= </w:t>
+      </w:r>
+      <w:r>
+        <w:rPr>
+          <w:lang w:val="en-US"/>
+        </w:rPr>
+        <w:t xml:space="preserve">„two I“ &amp; </w:t>
+      </w:r>
+      <w:proofErr w:type="spellStart"/>
+      <w:r>
+        <w:rPr>
+          <w:lang w:val="en-US"/>
+        </w:rPr>
+        <w:t>BT_inter_status</w:t>
+      </w:r>
+      <w:proofErr w:type="spellEnd"/>
+      <w:r>
+        <w:rPr>
+          <w:lang w:val="en-US"/>
+        </w:rPr>
+        <w:t xml:space="preserve"> == „two I“ </w:t>
+      </w:r>
+      <w:proofErr w:type="spellStart"/>
+      <w:r>
+        <w:rPr>
+          <w:lang w:val="en-US"/>
+        </w:rPr>
+        <w:t>oder</w:t>
+      </w:r>
+      <w:proofErr w:type="spellEnd"/>
+      <w:r>
+        <w:rPr>
+          <w:lang w:val="en-US"/>
+        </w:rPr>
+        <w:t xml:space="preserve">:  </w:t>
+      </w:r>
+      <w:proofErr w:type="spellStart"/>
+      <w:r>
+        <w:rPr>
+          <w:lang w:val="en-US"/>
+        </w:rPr>
+        <w:t>Flächeninhalt</w:t>
+      </w:r>
+      <w:proofErr w:type="spellEnd"/>
+      <w:r>
+        <w:rPr>
+          <w:lang w:val="en-US"/>
+        </w:rPr>
+        <w:t xml:space="preserve"> </w:t>
+      </w:r>
+      <w:proofErr w:type="spellStart"/>
+      <w:r>
+        <w:rPr>
+          <w:lang w:val="en-US"/>
+        </w:rPr>
+        <w:t>Waldrandform</w:t>
+      </w:r>
+      <w:proofErr w:type="spellEnd"/>
+      <w:r>
+        <w:rPr>
+          <w:lang w:val="en-US"/>
+        </w:rPr>
+        <w:t xml:space="preserve"> == 2, T &gt; 17.84m, </w:t>
+      </w:r>
+      <w:proofErr w:type="spellStart"/>
+      <w:r>
+        <w:rPr>
+          <w:lang w:val="en-US"/>
+        </w:rPr>
+        <w:t>AT_inter_status</w:t>
+      </w:r>
+      <w:proofErr w:type="spellEnd"/>
+      <w:r>
+        <w:rPr>
+          <w:lang w:val="en-US"/>
+        </w:rPr>
+        <w:t xml:space="preserve"> == „two I“ &amp; </w:t>
+      </w:r>
+      <w:proofErr w:type="spellStart"/>
+      <w:r>
+        <w:rPr>
+          <w:lang w:val="en-US"/>
+        </w:rPr>
+        <w:t>BT_inter_status</w:t>
+      </w:r>
+      <w:proofErr w:type="spellEnd"/>
+      <w:r>
+        <w:rPr>
+          <w:lang w:val="en-US"/>
+        </w:rPr>
+        <w:t xml:space="preserve"> != </w:t>
+      </w:r>
+      <w:r>
+        <w:t>„</w:t>
+      </w:r>
+      <w:proofErr w:type="spellStart"/>
+      <w:r>
+        <w:t>two</w:t>
+      </w:r>
+      <w:proofErr w:type="spellEnd"/>
+      <w:r>
+        <w:t xml:space="preserve"> I“</w:t>
+      </w:r>
+    </w:p>
+    <w:p>
+      <w:r>
+        <w:t xml:space="preserve">Liegt T außerhalb des Kreises und nur eine der Geraden (AT oder BT) 2 Schnittpunkte mit dem Kreis hat, dann wird die Gerade welche die Schnittpunkte mit dem Kreis hat (AT oder BT) wie ein Waldrand der Form 1 behandelt. Somit werden diese Schnittpunkte (S1, S2) genutzt um zunächst den Flächeninhalt des Kreisbogens zu mit dem Schnittwinkel von S1 und S2 im Mittelpunkt des </w:t>
+      </w:r>
+      <w:proofErr w:type="spellStart"/>
+      <w:r>
+        <w:t>Kreisses</w:t>
+      </w:r>
+      <w:proofErr w:type="spellEnd"/>
+      <w:r>
+        <w:t xml:space="preserve"> zu berechnen. Hiervon wird dann der Flächeninhalt des Dreieck zwischen S1, S2 und dem Mittelpunkt des Kreises abgezogen. </w:t>
       </w:r>
     </w:p>
     <w:p>
@@ -3873,7 +4849,47 @@
         <w:pStyle w:val="Zwischenberschriftbold"/>
       </w:pPr>
       <w:r>
-        <w:t xml:space="preserve"> Flächeninhalt Waldrandform == 2, T &gt; 17.84m, AT_inter_status != „two I“ &amp; BT_inter_status != „two I“</w:t>
+        <w:t xml:space="preserve"> Flächeninhalt Waldrandform == 2, T &gt; 17.84m, </w:t>
+      </w:r>
+      <w:proofErr w:type="spellStart"/>
+      <w:r>
+        <w:t>AT_inter_</w:t>
+      </w:r>
+      <w:proofErr w:type="gramStart"/>
+      <w:r>
+        <w:t>status</w:t>
+      </w:r>
+      <w:proofErr w:type="spellEnd"/>
+      <w:r>
+        <w:t xml:space="preserve"> !</w:t>
+      </w:r>
+      <w:proofErr w:type="gramEnd"/>
+      <w:r>
+        <w:t>= „</w:t>
+      </w:r>
+      <w:proofErr w:type="spellStart"/>
+      <w:r>
+        <w:t>two</w:t>
+      </w:r>
+      <w:proofErr w:type="spellEnd"/>
+      <w:r>
+        <w:t xml:space="preserve"> I“ &amp; </w:t>
+      </w:r>
+      <w:proofErr w:type="spellStart"/>
+      <w:r>
+        <w:t>BT_inter_status</w:t>
+      </w:r>
+      <w:proofErr w:type="spellEnd"/>
+      <w:r>
+        <w:t xml:space="preserve"> != „</w:t>
+      </w:r>
+      <w:proofErr w:type="spellStart"/>
+      <w:r>
+        <w:t>two</w:t>
+      </w:r>
+      <w:proofErr w:type="spellEnd"/>
+      <w:r>
+        <w:t xml:space="preserve"> I“</w:t>
       </w:r>
     </w:p>
     <w:p>
@@ -3884,13 +4900,21 @@
         <w:t>abgetrennt</w:t>
       </w:r>
       <w:r>
-        <w:t xml:space="preserve"> und somit gelten Alle Bäume als Teil des Bestandes und es wird keine Teilfl</w:t>
+        <w:t xml:space="preserve"> und somit gelten Alle Bäume als Teil des Bestandes und es wird keine </w:t>
+      </w:r>
+      <w:proofErr w:type="spellStart"/>
+      <w:r>
+        <w:t>Teilfl</w:t>
       </w:r>
       <w:r>
         <w:t>f</w:t>
       </w:r>
       <w:r>
-        <w:t>äche b</w:t>
+        <w:t>äche</w:t>
+      </w:r>
+      <w:proofErr w:type="spellEnd"/>
+      <w:r>
+        <w:t xml:space="preserve"> b</w:t>
       </w:r>
       <w:r>
         <w:t>e</w:t>
@@ -3910,7 +4934,31 @@
     </w:p>
     <w:p>
       <w:r>
-        <w:t xml:space="preserve">Da sich die Auswertung rein über functionen die auf if-statements über den die Schnittpunkte mit dem 17.84m Kreis beruhen nicht fehlerfrei umsetzen ließen wurde die Methodik zu Flächen- und Bestandesbestimmung leicht angepasst. </w:t>
+        <w:t xml:space="preserve">Da sich die Auswertung rein über </w:t>
+      </w:r>
+      <w:proofErr w:type="spellStart"/>
+      <w:r>
+        <w:t>functionen</w:t>
+      </w:r>
+      <w:proofErr w:type="spellEnd"/>
+      <w:r>
+        <w:t xml:space="preserve"> die auf </w:t>
+      </w:r>
+      <w:proofErr w:type="spellStart"/>
+      <w:r>
+        <w:t>if</w:t>
+      </w:r>
+      <w:proofErr w:type="spellEnd"/>
+      <w:r>
+        <w:t xml:space="preserve">-statements über den die Schnittpunkte mit dem 17.84m Kreis beruhen nicht fehlerfrei umsetzen ließen wurde die Methodik zu Flächen- und </w:t>
+      </w:r>
+      <w:proofErr w:type="spellStart"/>
+      <w:r>
+        <w:t>Bestandesbestimmung</w:t>
+      </w:r>
+      <w:proofErr w:type="spellEnd"/>
+      <w:r>
+        <w:t xml:space="preserve"> leicht angepasst. </w:t>
       </w:r>
     </w:p>
     <w:p>
@@ -3941,7 +4989,15 @@
     </w:p>
     <w:p>
       <w:r>
-        <w:t xml:space="preserve">Im Zuge der BZE werden von jeder am Plot präsenten Baumart im Altbestand Blatt- und Nadelproben genoimmen welche dann auf ihre Nährelementgehalte hin ausgewertet werden. </w:t>
+        <w:t xml:space="preserve">Im Zuge der BZE werden von jeder am Plot präsenten Baumart im Altbestand Blatt- und Nadelproben </w:t>
+      </w:r>
+      <w:proofErr w:type="spellStart"/>
+      <w:r>
+        <w:t>genoimmen</w:t>
+      </w:r>
+      <w:proofErr w:type="spellEnd"/>
+      <w:r>
+        <w:t xml:space="preserve"> welche dann auf ihre Nährelementgehalte hin ausgewertet werden. </w:t>
       </w:r>
     </w:p>
     <w:p>
@@ -4021,7 +5077,15 @@
         </w:numPr>
       </w:pPr>
       <w:r>
-        <w:t xml:space="preserve">hierfür müsste man dem jeweiligen BZE BE Punkt einer standtortgruppe zuweisen </w:t>
+        <w:t xml:space="preserve">hierfür müsste man dem jeweiligen BZE BE Punkt einer </w:t>
+      </w:r>
+      <w:proofErr w:type="spellStart"/>
+      <w:r>
+        <w:t>standtortgruppe</w:t>
+      </w:r>
+      <w:proofErr w:type="spellEnd"/>
+      <w:r>
+        <w:t xml:space="preserve"> zuweisen </w:t>
       </w:r>
     </w:p>
     <w:p>
@@ -4081,8 +5145,21 @@
         <w:t xml:space="preserve">, </w:t>
       </w:r>
       <w:r>
-        <w:t>Nicole Wellbrock, Andreas Bolte, Heinz Flessa (eds</w:t>
-      </w:r>
+        <w:t xml:space="preserve">Nicole Wellbrock, Andreas Bolte, Heinz </w:t>
+      </w:r>
+      <w:proofErr w:type="spellStart"/>
+      <w:r>
+        <w:t>Flessa</w:t>
+      </w:r>
+      <w:proofErr w:type="spellEnd"/>
+      <w:r>
+        <w:t xml:space="preserve"> (</w:t>
+      </w:r>
+      <w:proofErr w:type="spellStart"/>
+      <w:r>
+        <w:t>eds</w:t>
+      </w:r>
+      <w:proofErr w:type="spellEnd"/>
       <w:r>
         <w:t xml:space="preserve">), </w:t>
       </w:r>
@@ -4099,7 +5176,13 @@
         </w:numPr>
       </w:pPr>
       <w:r>
-        <w:t xml:space="preserve">Baumart-spezifische-N-Werte: </w:t>
+        <w:rPr>
+          <w:rStyle w:val="Hervorhebung"/>
+        </w:rPr>
+        <w:t>Baumart-spezifische-N-Werte</w:t>
+      </w:r>
+      <w:r>
+        <w:t xml:space="preserve">: </w:t>
       </w:r>
     </w:p>
     <w:p>
@@ -4123,7 +5206,15 @@
         </w:numPr>
       </w:pPr>
       <w:r>
-        <w:t xml:space="preserve">Diese Option greift wenn: </w:t>
+        <w:t xml:space="preserve">Diese Option </w:t>
+      </w:r>
+      <w:proofErr w:type="gramStart"/>
+      <w:r>
+        <w:t>greift</w:t>
+      </w:r>
+      <w:proofErr w:type="gramEnd"/>
+      <w:r>
+        <w:t xml:space="preserve"> wenn: </w:t>
       </w:r>
     </w:p>
     <w:p>
@@ -4147,7 +5238,15 @@
         </w:numPr>
       </w:pPr>
       <w:r>
-        <w:t>eine Baumart weder im plot-Art-spezifischen noch  dem Baumart-Standortgruppe-Spezifischen Datensatz über einen entsprechenden N-Gehalt verfügen</w:t>
+        <w:t xml:space="preserve">eine Baumart weder im </w:t>
+      </w:r>
+      <w:proofErr w:type="spellStart"/>
+      <w:r>
+        <w:t>plot</w:t>
+      </w:r>
+      <w:proofErr w:type="spellEnd"/>
+      <w:r>
+        <w:t>-Art-spezifischen noch dem Baumart-Standortgruppe-Spezifischen Datensatz über einen entsprechenden N-Gehalt verfügen</w:t>
       </w:r>
     </w:p>
     <w:p>
@@ -4159,7 +5258,13 @@
         </w:numPr>
       </w:pPr>
       <w:r>
-        <w:t xml:space="preserve">Baumartengruppe-spezifische Werte: </w:t>
+        <w:rPr>
+          <w:rStyle w:val="Hervorhebung"/>
+        </w:rPr>
+        <w:t>Baumartengruppe-spezifische Werte</w:t>
+      </w:r>
+      <w:r>
+        <w:t xml:space="preserve">: </w:t>
       </w:r>
     </w:p>
     <w:p>
@@ -4183,7 +5288,15 @@
         </w:numPr>
       </w:pPr>
       <w:r>
-        <w:t xml:space="preserve">Diese Option greift wenn: </w:t>
+        <w:t xml:space="preserve">Diese Option </w:t>
+      </w:r>
+      <w:proofErr w:type="gramStart"/>
+      <w:r>
+        <w:t>greift</w:t>
+      </w:r>
+      <w:proofErr w:type="gramEnd"/>
+      <w:r>
+        <w:t xml:space="preserve"> wenn: </w:t>
       </w:r>
     </w:p>
     <w:p>
@@ -4210,6 +5323,12 @@
         <w:t>es signifikante unterscheide in den N-Gehalten in der Blattmasse zwischen den Gruppen Laub- bzw. Nadelholz gibt</w:t>
       </w:r>
     </w:p>
+    <w:p>
+      <w:r>
+        <w:t xml:space="preserve">Hieraus resultiert, dass wir von der BZE einen Datensatz in der folgenden Struktur brauchen: </w:t>
+      </w:r>
+    </w:p>
+    <w:p/>
     <w:sectPr>
       <w:pgSz w:w="11906" w:h="16838"/>
       <w:pgMar w:top="1417" w:right="1417" w:bottom="1134" w:left="1417" w:header="708" w:footer="708" w:gutter="0"/>

</xml_diff>

<commit_message>
have to chenge distance azi * pi/200 in loop for RG plots with 2 edges
</commit_message>
<xml_diff>
--- a/info/Doku_BZE3_Bestandesauswertung.docx
+++ b/info/Doku_BZE3_Bestandesauswertung.docx
@@ -7,15 +7,7 @@
         <w:pStyle w:val="Titelberschrift"/>
       </w:pPr>
       <w:r>
-        <w:t xml:space="preserve">Dokumentation </w:t>
-      </w:r>
-      <w:proofErr w:type="spellStart"/>
-      <w:r>
-        <w:t>Bestandesauswertung</w:t>
-      </w:r>
-      <w:proofErr w:type="spellEnd"/>
-      <w:r>
-        <w:t xml:space="preserve"> BZE 3</w:t>
+        <w:t>Dokumentation Bestandesauswertung BZE 3</w:t>
       </w:r>
     </w:p>
     <w:p>
@@ -23,23 +15,16 @@
         <w:pStyle w:val="berschrift2"/>
       </w:pPr>
       <w:r>
-        <w:t xml:space="preserve">Waldränder/ </w:t>
-      </w:r>
-      <w:proofErr w:type="spellStart"/>
-      <w:r>
-        <w:t>Bestandesgrenzen</w:t>
-      </w:r>
-      <w:proofErr w:type="spellEnd"/>
+        <w:t>Waldränder/ Bestandesgrenzen</w:t>
+      </w:r>
     </w:p>
     <w:p>
       <w:pPr>
         <w:pStyle w:val="berschrift3"/>
       </w:pPr>
-      <w:proofErr w:type="spellStart"/>
       <w:r>
         <w:t>Koordiantenberechnung</w:t>
       </w:r>
-      <w:proofErr w:type="spellEnd"/>
     </w:p>
     <w:p>
       <w:r>
@@ -69,33 +54,12 @@
     <w:p/>
     <w:p>
       <w:r>
-        <w:t xml:space="preserve">Für alle Bäume sowie auf zwei bzw. drei Punkten des </w:t>
-      </w:r>
-      <w:proofErr w:type="spellStart"/>
-      <w:r>
-        <w:t>Bestandesrandes</w:t>
-      </w:r>
-      <w:proofErr w:type="spellEnd"/>
-      <w:r>
-        <w:t xml:space="preserve"> (falls </w:t>
-      </w:r>
-      <w:proofErr w:type="spellStart"/>
-      <w:r>
-        <w:t>Bestandesrand</w:t>
-      </w:r>
-      <w:proofErr w:type="spellEnd"/>
-      <w:r>
-        <w:t xml:space="preserve"> mit Knick) werden der Azimut und die Entfernung zum Probekreismittelpunkt (0|0) erfasst.</w:t>
-      </w:r>
-    </w:p>
-    <w:p>
-      <w:proofErr w:type="spellStart"/>
-      <w:r>
-        <w:t>Hierraus</w:t>
-      </w:r>
-      <w:proofErr w:type="spellEnd"/>
-      <w:r>
-        <w:t xml:space="preserve"> lassen sich mittels der folgenden Formel die X und Y Koordinaten des jeweiligen Punktes bestimmen: </w:t>
+        <w:t>Für alle Bäume sowie auf zwei bzw. drei Punkten des Bestandesrandes (falls Bestandesrand mit Knick) werden der Azimut und die Entfernung zum Probekreismittelpunkt (0|0) erfasst.</w:t>
+      </w:r>
+    </w:p>
+    <w:p>
+      <w:r>
+        <w:t xml:space="preserve">Hierraus lassen sich mittels der folgenden Formel die X und Y Koordinaten des jeweiligen Punktes bestimmen: </w:t>
       </w:r>
     </w:p>
     <w:p>
@@ -210,7 +174,7 @@
     </w:p>
     <w:p>
       <w:pPr>
-        <w:pStyle w:val="berschriftohneNum"/>
+        <w:pStyle w:val="berschrift4"/>
         <w:rPr>
           <w:rStyle w:val="SchwacheHervorhebung"/>
           <w:i w:val="0"/>
@@ -386,7 +350,6 @@
         </w:rPr>
         <w:t xml:space="preserve"> </w:t>
       </w:r>
-      <w:proofErr w:type="gramStart"/>
       <w:r>
         <w:rPr>
           <w:rStyle w:val="Hervorhebung"/>
@@ -399,15 +362,7 @@
           <w:rStyle w:val="Hervorhebung"/>
           <w:lang w:val="en-US"/>
         </w:rPr>
-        <w:t xml:space="preserve"> (</w:t>
-      </w:r>
-      <w:proofErr w:type="gramEnd"/>
-      <w:r>
-        <w:rPr>
-          <w:rStyle w:val="Hervorhebung"/>
-          <w:lang w:val="en-US"/>
-        </w:rPr>
-        <w:t xml:space="preserve"> X</w:t>
+        <w:t xml:space="preserve"> ( X</w:t>
       </w:r>
       <w:r>
         <w:rPr>
@@ -500,15 +455,7 @@
         <w:t xml:space="preserve">Die Korrektur des </w:t>
       </w:r>
       <w:r>
-        <w:t xml:space="preserve">Azimutes, abhängig von dem Quadranten in dem der Punkt sich befindet, musste ebenfalls angepasst werden </w:t>
-      </w:r>
-      <w:proofErr w:type="gramStart"/>
-      <w:r>
-        <w:t>von :</w:t>
-      </w:r>
-      <w:proofErr w:type="gramEnd"/>
-      <w:r>
-        <w:t xml:space="preserve"> </w:t>
+        <w:t xml:space="preserve">Azimutes, abhängig von dem Quadranten in dem der Punkt sich befindet, musste ebenfalls angepasst werden von : </w:t>
       </w:r>
     </w:p>
     <w:p>
@@ -1148,7 +1095,7 @@
     </w:tbl>
     <w:p>
       <w:pPr>
-        <w:pStyle w:val="berschriftohneNum"/>
+        <w:pStyle w:val="berschrift4"/>
       </w:pPr>
       <w:r>
         <w:t>Distanz</w:t>
@@ -1156,31 +1103,7 @@
     </w:p>
     <w:p>
       <w:r>
-        <w:t xml:space="preserve">Die Distanz eines Punktes </w:t>
-      </w:r>
-      <w:proofErr w:type="gramStart"/>
-      <w:r>
-        <w:t>zu einem anderem Punkt</w:t>
-      </w:r>
-      <w:proofErr w:type="gramEnd"/>
-      <w:r>
-        <w:t xml:space="preserve"> mit </w:t>
-      </w:r>
-      <w:proofErr w:type="spellStart"/>
-      <w:r>
-        <w:t>gegebnen</w:t>
-      </w:r>
-      <w:proofErr w:type="spellEnd"/>
-      <w:r>
-        <w:t xml:space="preserve"> X und Y </w:t>
-      </w:r>
-      <w:proofErr w:type="spellStart"/>
-      <w:r>
-        <w:t>Koordianten</w:t>
-      </w:r>
-      <w:proofErr w:type="spellEnd"/>
-      <w:r>
-        <w:t xml:space="preserve"> wurde weiterhin durch die nachfolgende Formel berechnet, da es die Addition zu keinen Unterschieden in der Reihenfolge erfordert: </w:t>
+        <w:t xml:space="preserve">Die Distanz eines Punktes zu einem anderem Punkt mit gegebnen X und Y Koordianten wurde weiterhin durch die nachfolgende Formel berechnet, da es die Addition zu keinen Unterschieden in der Reihenfolge erfordert: </w:t>
       </w:r>
     </w:p>
     <w:p>
@@ -1233,36 +1156,12 @@
         <w:pStyle w:val="berschrift3"/>
       </w:pPr>
       <w:r>
-        <w:t>Waldränder ohne Knickpunkt (Waldrandform 1)</w:t>
-      </w:r>
-    </w:p>
-    <w:p>
-      <w:pPr>
-        <w:pStyle w:val="berschrift4"/>
-      </w:pPr>
-      <w:r>
-        <w:t xml:space="preserve">Lage von Bäumen und </w:t>
-      </w:r>
-      <w:proofErr w:type="spellStart"/>
-      <w:r>
-        <w:t>Bestandesgrenze</w:t>
-      </w:r>
-      <w:proofErr w:type="spellEnd"/>
-      <w:r>
-        <w:t xml:space="preserve"> zueinander Bestimmen</w:t>
-      </w:r>
-    </w:p>
-    <w:p>
-      <w:r>
-        <w:t xml:space="preserve">Für Waldränder ohne Knickpunkt wurde mittels der Koordinaten der zwei Punkte A und B, welche auf der Geraden liegen, die den Probekreis als </w:t>
-      </w:r>
-      <w:proofErr w:type="spellStart"/>
-      <w:r>
-        <w:t>Bestandesgrenze</w:t>
-      </w:r>
-      <w:proofErr w:type="spellEnd"/>
-      <w:r>
-        <w:t xml:space="preserve"> schneidet, eine Geradengleichung </w:t>
+        <w:t>Schnittpunkte des Waldrandes mit (äußerstem) Probekreis</w:t>
+      </w:r>
+    </w:p>
+    <w:p>
+      <w:r>
+        <w:t xml:space="preserve">Für Waldränder ohne Knickpunkt wurde mittels der Koordinaten der zwei Punkte A und B, welche auf der Geraden liegen, die den Probekreis als Bestandesgrenze schneidet, eine Geradengleichung </w:t>
       </w:r>
       <w:r>
         <w:t xml:space="preserve">mit </w:t>
@@ -1307,7 +1206,18 @@
     </w:p>
     <w:p>
       <w:r>
-        <w:t xml:space="preserve">Hierzu wurde zunächst die Steigung (ß1) der Geraden bestimmt: </w:t>
+        <w:t xml:space="preserve">Für Waldrändern mit Knickpunkt wird eine Geradengleichung für die Linie zwischen den Punkten A und T (Turning Point = Knickpunkt) und eine für die Linie zwischen den Punkten B und T bestimmt.  </w:t>
+      </w:r>
+    </w:p>
+    <w:p>
+      <w:r>
+        <w:t xml:space="preserve">Hierzu wurde zunächst die Steigung (ß1) der Geraden </w:t>
+      </w:r>
+      <w:r>
+        <w:t>berechnet</w:t>
+      </w:r>
+      <w:r>
+        <w:t xml:space="preserve">: </w:t>
       </w:r>
     </w:p>
     <w:p>
@@ -1323,7 +1233,6 @@
         </w:rPr>
         <w:t xml:space="preserve">b1 = </w:t>
       </w:r>
-      <w:proofErr w:type="gramStart"/>
       <w:r>
         <w:rPr>
           <w:rStyle w:val="Hervorhebung"/>
@@ -1349,7 +1258,6 @@
         </w:rPr>
         <w:t>B</w:t>
       </w:r>
-      <w:proofErr w:type="gramEnd"/>
       <w:r>
         <w:rPr>
           <w:rStyle w:val="Hervorhebung"/>
@@ -1506,15 +1414,7 @@
         <w:t>Anschließend</w:t>
       </w:r>
       <w:r>
-        <w:t xml:space="preserve"> die </w:t>
-      </w:r>
-      <w:proofErr w:type="spellStart"/>
-      <w:r>
-        <w:t>lage</w:t>
-      </w:r>
-      <w:proofErr w:type="spellEnd"/>
-      <w:r>
-        <w:t xml:space="preserve"> der Geraden zum 17.84m Kreis der Probekreise und gegebenenfalls die </w:t>
+        <w:t xml:space="preserve"> die lage der Geraden zum 17.84m Kreis der Probekreise und gegebenenfalls die </w:t>
       </w:r>
       <w:r>
         <w:t>Schnittpunkt</w:t>
@@ -1689,16 +1589,8 @@
         <w:rPr>
           <w:rStyle w:val="Hervorhebung"/>
         </w:rPr>
-        <w:t xml:space="preserve">) + </w:t>
-      </w:r>
-      <w:proofErr w:type="gramStart"/>
-      <w:r>
-        <w:rPr>
-          <w:rStyle w:val="Hervorhebung"/>
-        </w:rPr>
-        <w:t>( (</w:t>
-      </w:r>
-      <w:proofErr w:type="gramEnd"/>
+        <w:t>) + ( (</w:t>
+      </w:r>
       <w:r>
         <w:rPr>
           <w:rStyle w:val="Hervorhebung"/>
@@ -1771,15 +1663,7 @@
         </w:numPr>
       </w:pPr>
       <w:r>
-        <w:t xml:space="preserve">Auflösen der Klammern mit binomischen Formeln 1 &amp; </w:t>
-      </w:r>
-      <w:proofErr w:type="gramStart"/>
-      <w:r>
-        <w:t>2 :</w:t>
-      </w:r>
-      <w:proofErr w:type="gramEnd"/>
-      <w:r>
-        <w:t xml:space="preserve"> </w:t>
+        <w:t xml:space="preserve">Auflösen der Klammern mit binomischen Formeln 1 &amp; 2 : </w:t>
       </w:r>
     </w:p>
     <w:p>
@@ -1837,15 +1721,7 @@
           <w:vertAlign w:val="superscript"/>
           <w:lang w:val="en-US"/>
         </w:rPr>
-        <w:t xml:space="preserve">2 </w:t>
-      </w:r>
-      <w:proofErr w:type="gramStart"/>
-      <w:r>
-        <w:rPr>
-          <w:vertAlign w:val="superscript"/>
-          <w:lang w:val="en-US"/>
-        </w:rPr>
-        <w:t xml:space="preserve">  </w:t>
+        <w:t xml:space="preserve">2   </w:t>
       </w:r>
       <w:r>
         <w:rPr>
@@ -1854,7 +1730,6 @@
         </w:rPr>
         <w:t>;</w:t>
       </w:r>
-      <w:proofErr w:type="gramEnd"/>
       <w:r>
         <w:rPr>
           <w:rStyle w:val="Hervorhebung"/>
@@ -1949,7 +1824,6 @@
         </w:rPr>
         <w:t>r</w:t>
       </w:r>
-      <w:proofErr w:type="gramStart"/>
       <w:r>
         <w:rPr>
           <w:i/>
@@ -1977,15 +1851,7 @@
           <w:i/>
           <w:lang w:val="en-US"/>
         </w:rPr>
-        <w:t>=</w:t>
-      </w:r>
-      <w:proofErr w:type="gramEnd"/>
-      <w:r>
-        <w:rPr>
-          <w:i/>
-          <w:lang w:val="en-US"/>
-        </w:rPr>
-        <w:t xml:space="preserve"> </w:t>
+        <w:t xml:space="preserve">= </w:t>
       </w:r>
       <w:r>
         <w:rPr>
@@ -2194,7 +2060,6 @@
         </w:rPr>
         <w:t>r</w:t>
       </w:r>
-      <w:proofErr w:type="gramStart"/>
       <w:r>
         <w:rPr>
           <w:i/>
@@ -2206,14 +2071,7 @@
         <w:rPr>
           <w:i/>
         </w:rPr>
-        <w:t xml:space="preserve">  =</w:t>
-      </w:r>
-      <w:proofErr w:type="gramEnd"/>
-      <w:r>
-        <w:rPr>
-          <w:i/>
-        </w:rPr>
-        <w:t xml:space="preserve">  1*X</w:t>
+        <w:t xml:space="preserve">  =  1*X</w:t>
       </w:r>
       <w:r>
         <w:rPr>
@@ -2341,7 +2199,6 @@
         </w:rPr>
         <w:t>r</w:t>
       </w:r>
-      <w:proofErr w:type="gramStart"/>
       <w:r>
         <w:rPr>
           <w:i/>
@@ -2353,14 +2210,7 @@
         <w:rPr>
           <w:i/>
         </w:rPr>
-        <w:t xml:space="preserve">  =</w:t>
-      </w:r>
-      <w:proofErr w:type="gramEnd"/>
-      <w:r>
-        <w:rPr>
-          <w:i/>
-        </w:rPr>
-        <w:t xml:space="preserve">  (1+b1</w:t>
+        <w:t xml:space="preserve">  =  (1+b1</w:t>
       </w:r>
       <w:r>
         <w:rPr>
@@ -2514,19 +2364,11 @@
           <w:i/>
         </w:rPr>
       </w:pPr>
-      <w:proofErr w:type="gramStart"/>
-      <w:r>
-        <w:rPr>
-          <w:i/>
-        </w:rPr>
-        <w:t>0  =</w:t>
-      </w:r>
-      <w:proofErr w:type="gramEnd"/>
-      <w:r>
-        <w:rPr>
-          <w:i/>
-        </w:rPr>
-        <w:t xml:space="preserve">  (1+b1</w:t>
+      <w:r>
+        <w:rPr>
+          <w:i/>
+        </w:rPr>
+        <w:t>0  =  (1+b1</w:t>
       </w:r>
       <w:r>
         <w:rPr>
@@ -2658,15 +2500,7 @@
         <w:t>2</w:t>
       </w:r>
       <w:r>
-        <w:t xml:space="preserve">   +   b * </w:t>
-      </w:r>
-      <w:proofErr w:type="gramStart"/>
-      <w:r>
-        <w:t>X  +</w:t>
-      </w:r>
-      <w:proofErr w:type="gramEnd"/>
-      <w:r>
-        <w:t xml:space="preserve">  c</w:t>
+        <w:t xml:space="preserve">   +   b * X  +  c</w:t>
       </w:r>
     </w:p>
     <w:p>
@@ -2677,19 +2511,11 @@
           <w:i/>
         </w:rPr>
       </w:pPr>
-      <w:proofErr w:type="gramStart"/>
-      <w:r>
-        <w:rPr>
-          <w:i/>
-        </w:rPr>
-        <w:t>0  =</w:t>
-      </w:r>
-      <w:proofErr w:type="gramEnd"/>
-      <w:r>
-        <w:rPr>
-          <w:i/>
-        </w:rPr>
-        <w:t xml:space="preserve">  ((1+b1</w:t>
+      <w:r>
+        <w:rPr>
+          <w:i/>
+        </w:rPr>
+        <w:t>0  =  ((1+b1</w:t>
       </w:r>
       <w:r>
         <w:rPr>
@@ -2861,16 +2687,11 @@
       <w:r>
         <w:t xml:space="preserve">p =   b, Zahl vor X     =    </w:t>
       </w:r>
-      <w:proofErr w:type="gramStart"/>
       <w:r>
         <w:t xml:space="preserve">- </w:t>
       </w:r>
       <w:r>
-        <w:t xml:space="preserve"> (</w:t>
-      </w:r>
-      <w:proofErr w:type="gramEnd"/>
-      <w:r>
-        <w:t>(</w:t>
+        <w:t xml:space="preserve"> ((</w:t>
       </w:r>
       <w:r>
         <w:t>2*</w:t>
@@ -2965,7 +2786,6 @@
         </w:rPr>
         <w:t>)</w:t>
       </w:r>
-      <w:proofErr w:type="gramStart"/>
       <w:r>
         <w:rPr>
           <w:i/>
@@ -2977,14 +2797,7 @@
         <w:rPr>
           <w:i/>
         </w:rPr>
-        <w:t xml:space="preserve">  +</w:t>
-      </w:r>
-      <w:proofErr w:type="gramEnd"/>
-      <w:r>
-        <w:rPr>
-          <w:i/>
-        </w:rPr>
-        <w:t xml:space="preserve">  X</w:t>
+        <w:t xml:space="preserve">  +  X</w:t>
       </w:r>
       <w:r>
         <w:rPr>
@@ -3053,15 +2866,7 @@
         <w:t xml:space="preserve">Einsetzen in P/Q-Formel und ausrechnen von x1 und x2 </w:t>
       </w:r>
       <w:r>
-        <w:t>&amp; zuweisen des Schnittpunkt Status (</w:t>
-      </w:r>
-      <w:proofErr w:type="spellStart"/>
-      <w:r>
-        <w:t>intersection_status</w:t>
-      </w:r>
-      <w:proofErr w:type="spellEnd"/>
-      <w:r>
-        <w:t>)</w:t>
+        <w:t>&amp; zuweisen des Schnittpunkt Status (intersection_status)</w:t>
       </w:r>
     </w:p>
     <w:p>
@@ -3078,15 +2883,7 @@
         <w:t xml:space="preserve"> Ergebnis</w:t>
       </w:r>
       <w:r>
-        <w:t>se und erhalten den Status „zwei Schnittpunkte“ (</w:t>
-      </w:r>
-      <w:proofErr w:type="spellStart"/>
-      <w:r>
-        <w:t>two</w:t>
-      </w:r>
-      <w:proofErr w:type="spellEnd"/>
-      <w:r>
-        <w:t xml:space="preserve"> I):  </w:t>
+        <w:t xml:space="preserve">se und erhalten den Status „zwei Schnittpunkte“ (two I):  </w:t>
       </w:r>
     </w:p>
     <w:p>
@@ -3105,21 +2902,7 @@
         <w:rPr>
           <w:lang w:val="en-US"/>
         </w:rPr>
-        <w:t>x</w:t>
-      </w:r>
-      <w:proofErr w:type="gramStart"/>
-      <w:r>
-        <w:rPr>
-          <w:lang w:val="en-US"/>
-        </w:rPr>
-        <w:t>1 !</w:t>
-      </w:r>
-      <w:proofErr w:type="gramEnd"/>
-      <w:r>
-        <w:rPr>
-          <w:lang w:val="en-US"/>
-        </w:rPr>
-        <w:t xml:space="preserve">= x2 </w:t>
+        <w:t xml:space="preserve">x1 != x2 </w:t>
       </w:r>
       <w:r>
         <w:sym w:font="Wingdings" w:char="F0E0"/>
@@ -3128,21 +2911,7 @@
         <w:rPr>
           <w:lang w:val="en-US"/>
         </w:rPr>
-        <w:t xml:space="preserve"> </w:t>
-      </w:r>
-      <w:proofErr w:type="spellStart"/>
-      <w:r>
-        <w:rPr>
-          <w:lang w:val="en-US"/>
-        </w:rPr>
-        <w:t>intersection_status</w:t>
-      </w:r>
-      <w:proofErr w:type="spellEnd"/>
-      <w:r>
-        <w:rPr>
-          <w:lang w:val="en-US"/>
-        </w:rPr>
-        <w:t xml:space="preserve"> == two I </w:t>
+        <w:t xml:space="preserve"> intersection_status == two I </w:t>
       </w:r>
     </w:p>
     <w:p>
@@ -3165,15 +2934,7 @@
         <w:t>nis</w:t>
       </w:r>
       <w:r>
-        <w:t>, bzw. das Ergebnis von x1 und x2 ist identisch und die Gerade erhält den Status „ein Schnittpunkt“ (</w:t>
-      </w:r>
-      <w:proofErr w:type="spellStart"/>
-      <w:r>
-        <w:t>one</w:t>
-      </w:r>
-      <w:proofErr w:type="spellEnd"/>
-      <w:r>
-        <w:t xml:space="preserve"> I)</w:t>
+        <w:t>, bzw. das Ergebnis von x1 und x2 ist identisch und die Gerade erhält den Status „ein Schnittpunkt“ (one I)</w:t>
       </w:r>
     </w:p>
     <w:p>
@@ -3201,21 +2962,7 @@
         <w:rPr>
           <w:lang w:val="en-US"/>
         </w:rPr>
-        <w:t xml:space="preserve"> </w:t>
-      </w:r>
-      <w:proofErr w:type="spellStart"/>
-      <w:r>
-        <w:rPr>
-          <w:lang w:val="en-US"/>
-        </w:rPr>
-        <w:t>intersection_status</w:t>
-      </w:r>
-      <w:proofErr w:type="spellEnd"/>
-      <w:r>
-        <w:rPr>
-          <w:lang w:val="en-US"/>
-        </w:rPr>
-        <w:t xml:space="preserve"> == one I</w:t>
+        <w:t xml:space="preserve"> intersection_status == one I</w:t>
       </w:r>
     </w:p>
     <w:p>
@@ -3229,15 +2976,7 @@
         <w:t>ben weder x1 noch x2 ein Ergebnis</w:t>
       </w:r>
       <w:r>
-        <w:t xml:space="preserve">, sodass der Schnittpunkt Status „keine Schnittpunkte“ </w:t>
-      </w:r>
-      <w:proofErr w:type="spellStart"/>
-      <w:r>
-        <w:t>zugeweisen</w:t>
-      </w:r>
-      <w:proofErr w:type="spellEnd"/>
-      <w:r>
-        <w:t xml:space="preserve"> wird: </w:t>
+        <w:t xml:space="preserve">, sodass der Schnittpunkt Status „keine Schnittpunkte“ zugeweisen wird: </w:t>
       </w:r>
     </w:p>
     <w:p>
@@ -3266,30 +3005,8 @@
         <w:rPr>
           <w:lang w:val="en-US"/>
         </w:rPr>
-        <w:t xml:space="preserve"> </w:t>
-      </w:r>
-      <w:proofErr w:type="spellStart"/>
-      <w:r>
-        <w:rPr>
-          <w:lang w:val="en-US"/>
-        </w:rPr>
-        <w:t>intersection_status</w:t>
-      </w:r>
-      <w:proofErr w:type="spellEnd"/>
-      <w:r>
-        <w:rPr>
-          <w:lang w:val="en-US"/>
-        </w:rPr>
-        <w:t xml:space="preserve"> == </w:t>
-      </w:r>
-      <w:proofErr w:type="gramStart"/>
-      <w:r>
-        <w:rPr>
-          <w:lang w:val="en-US"/>
-        </w:rPr>
-        <w:t>no  I</w:t>
-      </w:r>
-      <w:proofErr w:type="gramEnd"/>
+        <w:t xml:space="preserve"> intersection_status == no  I</w:t>
+      </w:r>
     </w:p>
     <w:p>
       <w:pPr>
@@ -3524,17 +3241,259 @@
         </w:drawing>
       </w:r>
     </w:p>
-    <w:p>
-      <w:r>
-        <w:t xml:space="preserve">Folgend wird die Lage der Bäume zur Gerade bestimmt indem die Geradengleichung nach 0 umgestellt und die </w:t>
-      </w:r>
-      <w:proofErr w:type="spellStart"/>
-      <w:r>
-        <w:t>Koordianten</w:t>
-      </w:r>
-      <w:proofErr w:type="spellEnd"/>
-      <w:r>
-        <w:t xml:space="preserve"> des Baumes (X</w:t>
+    <w:p/>
+    <w:p>
+      <w:pPr>
+        <w:pStyle w:val="berschrift3"/>
+      </w:pPr>
+      <w:r>
+        <w:t>Aufstellen der Polygone</w:t>
+      </w:r>
+    </w:p>
+    <w:p>
+      <w:r>
+        <w:t xml:space="preserve">Da eine reine if-statment coordinierte Berechnung der Flächen mittels Kreissegment und Kerisbogen Funktionen zu komplex und Fehlerbehaftet war, wird die Flächenberechnung der Bestände, sowie das sortieren der Einzelbäume in ihre Bestände mittles Polygonen über das R package „st“ umgesetzt. </w:t>
+      </w:r>
+    </w:p>
+    <w:p>
+      <w:r>
+        <w:t>Die Flächenberechnung und Bestandeszuweisung findet nur statt, wenn:</w:t>
+      </w:r>
+    </w:p>
+    <w:p>
+      <w:pPr>
+        <w:pStyle w:val="Liste-2"/>
+      </w:pPr>
+      <w:r>
+        <w:t>Der Waldrand keinen Knick hat (Waldrandform 1, e_form == 1) und die Line AB den Probekreis an 2 Punkten scheidet (inter_status_AB_17 == „two I“)</w:t>
+      </w:r>
+    </w:p>
+    <w:p>
+      <w:pPr>
+        <w:pStyle w:val="Liste-2"/>
+      </w:pPr>
+      <w:r>
+        <w:t xml:space="preserve">Der Waldrand einen Knick hat  </w:t>
+      </w:r>
+      <w:r>
+        <w:t>(Waldrandform</w:t>
+      </w:r>
+      <w:r>
+        <w:t xml:space="preserve"> 2, e_form == 2</w:t>
+      </w:r>
+      <w:r>
+        <w:t>)</w:t>
+      </w:r>
+      <w:r>
+        <w:t xml:space="preserve"> </w:t>
+      </w:r>
+      <w:r>
+        <w:t xml:space="preserve">und </w:t>
+      </w:r>
+      <w:r>
+        <w:t xml:space="preserve">mindestens eine der beiden Linien den  (AT oder BT) </w:t>
+      </w:r>
+      <w:r>
+        <w:t>den Probekreis an 2 Punkten scheidet (inter_status_A</w:t>
+      </w:r>
+      <w:r>
+        <w:t>T</w:t>
+      </w:r>
+      <w:r>
+        <w:t>_17 == „two I“</w:t>
+      </w:r>
+      <w:r>
+        <w:t xml:space="preserve">  | </w:t>
+      </w:r>
+      <w:r>
+        <w:t>inter_status_</w:t>
+      </w:r>
+      <w:r>
+        <w:t>B</w:t>
+      </w:r>
+      <w:r>
+        <w:t>T_17 == „two I“  )</w:t>
+      </w:r>
+    </w:p>
+    <w:p>
+      <w:pPr>
+        <w:pStyle w:val="Liste-2"/>
+        <w:numPr>
+          <w:ilvl w:val="0"/>
+          <w:numId w:val="0"/>
+        </w:numPr>
+      </w:pPr>
+      <w:r>
+        <w:t xml:space="preserve">Sollte dies </w:t>
+      </w:r>
+    </w:p>
+    <w:p>
+      <w:pPr>
+        <w:pStyle w:val="berschrift4"/>
+      </w:pPr>
+      <w:r>
+        <w:t>Waldrandform 1</w:t>
+      </w:r>
+    </w:p>
+    <w:p>
+      <w:pPr>
+        <w:pStyle w:val="Liste-2"/>
+        <w:numPr>
+          <w:ilvl w:val="0"/>
+          <w:numId w:val="23"/>
+        </w:numPr>
+      </w:pPr>
+      <w:r>
+        <w:t xml:space="preserve">Idmetifizieren der kürzeren seite </w:t>
+      </w:r>
+      <w:r>
+        <w:t>bei Überschneidung der AB Linie mit 60m Kreis um Probekreismittelpunkt</w:t>
+      </w:r>
+    </w:p>
+    <w:p>
+      <w:pPr>
+        <w:pStyle w:val="Liste-2"/>
+        <w:numPr>
+          <w:ilvl w:val="1"/>
+          <w:numId w:val="23"/>
+        </w:numPr>
+      </w:pPr>
+      <w:r>
+        <w:t>mittelpunkt der Linie zu  ittelpunkt des Kreisses linie aufstellen</w:t>
+      </w:r>
+    </w:p>
+    <w:p>
+      <w:pPr>
+        <w:pStyle w:val="Liste-2"/>
+        <w:numPr>
+          <w:ilvl w:val="1"/>
+          <w:numId w:val="23"/>
+        </w:numPr>
+      </w:pPr>
+      <w:r>
+        <w:t>Intersections mit äußerstem Kreis finden</w:t>
+      </w:r>
+    </w:p>
+    <w:p>
+      <w:pPr>
+        <w:pStyle w:val="Liste-2"/>
+        <w:numPr>
+          <w:ilvl w:val="1"/>
+          <w:numId w:val="23"/>
+        </w:numPr>
+      </w:pPr>
+      <w:r>
+        <w:t>Distanz zwischen inter_MC_1 und mittelpunkunkt der AB</w:t>
+      </w:r>
+      <w:r>
+        <w:t xml:space="preserve"> Linie vs. Distanz zwischen</w:t>
+      </w:r>
+      <w:r>
+        <w:t xml:space="preserve"> </w:t>
+      </w:r>
+      <w:r>
+        <w:t>inter_MC_</w:t>
+      </w:r>
+      <w:r>
+        <w:t>2</w:t>
+      </w:r>
+      <w:r>
+        <w:t xml:space="preserve"> und mittelpunkunkt der AB Linie</w:t>
+      </w:r>
+      <w:r>
+        <w:t xml:space="preserve"> </w:t>
+      </w:r>
+    </w:p>
+    <w:p>
+      <w:pPr>
+        <w:pStyle w:val="Liste-2"/>
+        <w:numPr>
+          <w:ilvl w:val="1"/>
+          <w:numId w:val="23"/>
+        </w:numPr>
+      </w:pPr>
+      <w:r>
+        <w:lastRenderedPageBreak/>
+        <w:t xml:space="preserve">Auswählen des inter_MCs mit geringerer Distanz um kürzere Seite des Kreises zu identifizieren </w:t>
+      </w:r>
+    </w:p>
+    <w:p>
+      <w:pPr>
+        <w:pStyle w:val="Liste-2"/>
+        <w:numPr>
+          <w:ilvl w:val="0"/>
+          <w:numId w:val="23"/>
+        </w:numPr>
+      </w:pPr>
+      <w:r>
+        <w:t>Dreickiges polyon aufstellen mit AB inter 1, AB_inter_2 und inter_MC_shorter side</w:t>
+      </w:r>
+    </w:p>
+    <w:p>
+      <w:pPr>
+        <w:pStyle w:val="berschrift4"/>
+      </w:pPr>
+      <w:r>
+        <w:t>Waldrandform 2</w:t>
+      </w:r>
+    </w:p>
+    <w:p>
+      <w:r>
+        <w:t xml:space="preserve">Verfügt eine der </w:t>
+      </w:r>
+      <w:r>
+        <w:t>Geraden AT und BT über 2 Schnittpunkte mit dem Kreis, muss das</w:t>
+      </w:r>
+      <w:r>
+        <w:t xml:space="preserve"> Polygon</w:t>
+      </w:r>
+      <w:r>
+        <w:t xml:space="preserve"> Dreieck in die Richtung aufgespannt werden, in der auch die Punkte A und B im Verhältniss zum Knickpunkt liegen. Denn bei dem Schnittpunkten der AT und BT Linie handelt es sich nur um eine Verpängerung/ Anpassung der Strecke AT oder BT zum Rand des Kreises. </w:t>
+      </w:r>
+    </w:p>
+    <w:p>
+      <w:r>
+        <w:t xml:space="preserve">Somit gilt es von den jeweils 2 Schnittpunkten pro Line, den jeweils mit A oder B gleichgericheteten zu finden. Hierfür wird der Azimut von T zu A mit dem Azimut von T zu Schnittpunkt 1 von AT und dem Azimut von Schnittpunkt 2 von AT verglichen. Es werden die Koordinaten des Schnittpunktes für das Dreieck verwendet, dessen Azimut identisch zu dem von T zu A ist. Selbiges wird für die BT Linie durchgeführt. </w:t>
+      </w:r>
+    </w:p>
+    <w:p>
+      <w:r>
+        <w:t xml:space="preserve">Da bei einem Dreieck durch die direkten Schnittpunkte mit dem äußersten Probekreis ein Stück des Kreisbogens über die Gegenkathere (Linie zwischen Schnittpunkt A und Schnittpunkt B) „herrausragen“ würde, wird der Schnittpunkt in der zuvor bestimmten Richtung Schnittpunkt 1 oder Schnittpunkt 2 der Gerade mit dem Kreis) auf einem 60m Radius Kreis gelegt, um sicher sein zu können, alle Bäume innerhalb des Kreisbogens miteinbezogen zu haben. </w:t>
+      </w:r>
+    </w:p>
+    <w:p>
+      <w:pPr>
+        <w:pStyle w:val="berschrift3"/>
+      </w:pPr>
+      <w:r>
+        <w:t>Zuweisung Bestand gemäß Flä</w:t>
+      </w:r>
+      <w:r>
+        <w:t>c</w:t>
+      </w:r>
+      <w:r>
+        <w:t>h</w:t>
+      </w:r>
+      <w:r>
+        <w:t>e</w:t>
+      </w:r>
+    </w:p>
+    <w:p>
+      <w:r>
+        <w:t xml:space="preserve">Nchfolgend wird mittels eines R for-loops (Schleife) </w:t>
+      </w:r>
+    </w:p>
+    <w:p>
+      <w:pPr>
+        <w:pStyle w:val="berschrift3"/>
+      </w:pPr>
+      <w:r>
+        <w:t>Zuweisen der Bäume in Bestände</w:t>
+      </w:r>
+    </w:p>
+    <w:p>
+      <w:r>
+        <w:t>Folgend wird die Lage der Bäume zur Gerade bestimmt indem die Geradengleichung nach 0 umgestellt und die Koordianten des Baumes (X</w:t>
       </w:r>
       <w:r>
         <w:rPr>
@@ -3543,11 +3502,7 @@
         <w:t>T</w:t>
       </w:r>
       <w:r>
-        <w:t xml:space="preserve"> | </w:t>
-      </w:r>
-      <w:proofErr w:type="gramStart"/>
-      <w:r>
-        <w:t>Y</w:t>
+        <w:t xml:space="preserve"> | Y</w:t>
       </w:r>
       <w:r>
         <w:rPr>
@@ -3556,11 +3511,7 @@
         <w:t>T</w:t>
       </w:r>
       <w:r>
-        <w:t>)  für</w:t>
-      </w:r>
-      <w:proofErr w:type="gramEnd"/>
-      <w:r>
-        <w:t xml:space="preserve"> X und Y in die Geradengleichung eingesetzt: </w:t>
+        <w:t xml:space="preserve">)  für X und Y in die Geradengleichung eingesetzt: </w:t>
       </w:r>
     </w:p>
     <w:p>
@@ -3638,31 +3589,7 @@
         <w:pStyle w:val="Liste-2"/>
       </w:pPr>
       <w:r>
-        <w:t xml:space="preserve">Wenn das Ergebnis der impliziten Gleichung = 0 ist, liegt der Baum genau auf der </w:t>
-      </w:r>
-      <w:proofErr w:type="spellStart"/>
-      <w:r>
-        <w:t>Bestandesgrenze</w:t>
-      </w:r>
-      <w:proofErr w:type="spellEnd"/>
-      <w:r>
-        <w:t xml:space="preserve"> und erhält die „on </w:t>
-      </w:r>
-      <w:proofErr w:type="spellStart"/>
-      <w:r>
-        <w:t>the</w:t>
-      </w:r>
-      <w:proofErr w:type="spellEnd"/>
-      <w:r>
-        <w:t xml:space="preserve"> </w:t>
-      </w:r>
-      <w:proofErr w:type="spellStart"/>
-      <w:r>
-        <w:t>line</w:t>
-      </w:r>
-      <w:proofErr w:type="spellEnd"/>
-      <w:r>
-        <w:t>“</w:t>
+        <w:t>Wenn das Ergebnis der impliziten Gleichung = 0 ist, liegt der Baum genau auf der Bestandesgrenze und erhält die „on the line“</w:t>
       </w:r>
     </w:p>
     <w:p>
@@ -3785,58 +3712,566 @@
         </w:numPr>
       </w:pPr>
       <w:r>
-        <w:t xml:space="preserve">Zuweisen des abschließenden </w:t>
-      </w:r>
-      <w:proofErr w:type="spellStart"/>
-      <w:r>
-        <w:t>tree_status</w:t>
-      </w:r>
-      <w:proofErr w:type="spellEnd"/>
+        <w:t xml:space="preserve">Zuweisen des abschließenden tree_status: </w:t>
+      </w:r>
+    </w:p>
+    <w:p>
+      <w:pPr>
+        <w:pStyle w:val="Liste-2"/>
+      </w:pPr>
+      <w:r>
+        <w:t>Um den Bäumen die korrekte Fläche, gemäß ihres Baumstatus</w:t>
+      </w:r>
+    </w:p>
+    <w:p>
+      <w:pPr>
+        <w:pStyle w:val="Liste-2"/>
+      </w:pPr>
+    </w:p>
+    <w:p>
+      <w:pPr>
+        <w:pStyle w:val="Liste-2"/>
+      </w:pPr>
+    </w:p>
+    <w:p>
+      <w:pPr>
+        <w:pStyle w:val="Liste-2"/>
+      </w:pPr>
+      <w:r>
+        <w:t xml:space="preserve">Nachfolgend wird der Gruppe mit den meisten Bäumen die Gruppe „main“ zugewiesen, um sie als Hauptbestand auszuweisen, während der Gruppe mit weniger Bäumen die Gruppe „side“ zugewiesen wird um sie als Nebenbestand zu kennzeichnen. </w:t>
+      </w:r>
+    </w:p>
+    <w:p/>
+    <w:p>
+      <w:pPr>
+        <w:pStyle w:val="berschrift2"/>
+      </w:pPr>
+      <w:r>
+        <w:t>Überarbeitung der Bestandes Zuordnung und Probekreisflächenberechnung</w:t>
+      </w:r>
+    </w:p>
+    <w:p>
+      <w:r>
+        <w:t xml:space="preserve">Da sich die Auswertung rein über functionen die auf if-statements über den die Schnittpunkte mit dem 17.84m Kreis beruhen nicht fehlerfrei umsetzen ließen wurde die Methodik zu Flächen- und Bestandesbestimmung leicht angepasst. </w:t>
+      </w:r>
+    </w:p>
+    <w:p>
+      <w:r>
+        <w:t xml:space="preserve">Grundlage der Berechnung stellen weiterhin nur Plots dar, die über mindestens eine Line mit zwei Überschneidung mit dem äußersten der Konzentrischen Probekreise verfügen. </w:t>
+      </w:r>
+    </w:p>
+    <w:p>
+      <w:r>
+        <w:t xml:space="preserve">Somit werden zunächst die Schnittpunkte des jeweiligen Waldrandes mit </w:t>
+      </w:r>
+    </w:p>
+    <w:p>
+      <w:pPr>
+        <w:pStyle w:val="berschrift2"/>
+      </w:pPr>
+      <w:r>
+        <w:t xml:space="preserve">Stickstoffgehalte in Blattmasse </w:t>
+      </w:r>
+    </w:p>
+    <w:p>
+      <w:pPr>
+        <w:pStyle w:val="berschrift3"/>
+      </w:pPr>
+      <w:r>
+        <w:t>Stickstoffgehalte in Blattmasse aus BZE Blatt- &amp; Nadelproben</w:t>
+      </w:r>
+    </w:p>
+    <w:p>
+      <w:r>
+        <w:t xml:space="preserve">Im Zuge der BZE werden von jeder am Plot präsenten Baumart im Altbestand Blatt- und Nadelproben genoimmen welche dann auf ihre Nährelementgehalte hin ausgewertet werden. </w:t>
+      </w:r>
+    </w:p>
+    <w:p>
+      <w:r>
+        <w:t xml:space="preserve">Somit stehen für die </w:t>
+      </w:r>
+      <w:r>
+        <w:t>B</w:t>
+      </w:r>
+      <w:r>
+        <w:t xml:space="preserve">erechnung des Stickstoffgehaltes in der Blattmasse des </w:t>
+      </w:r>
+      <w:r>
+        <w:t xml:space="preserve">Altbestandes </w:t>
+      </w:r>
+      <w:r>
+        <w:t xml:space="preserve">Bestandes an BZE Probepunkten Plot- und Baumartspezifische Nährelementgehalte zur </w:t>
+      </w:r>
+      <w:r>
+        <w:t>V</w:t>
+      </w:r>
+      <w:r>
+        <w:t xml:space="preserve">erfügung. </w:t>
+      </w:r>
+    </w:p>
+    <w:p>
+      <w:r>
+        <w:t xml:space="preserve">Da jedoch in der Verjüngung zu Waldbaumarten auftreten können, die nicht im Oberstand vertreten sind, für welche demnach keine Plot-Art-spezifischen Stickstoffwerte verfügbar sind, müssen hierfür sinnvolle alternative Datenquellen ausgewählt werden.  Folgende Optionen stehen hierfür zur Auswahl: </w:t>
+      </w:r>
+    </w:p>
+    <w:p>
+      <w:pPr>
+        <w:pStyle w:val="Listenabsatz"/>
+        <w:numPr>
+          <w:ilvl w:val="0"/>
+          <w:numId w:val="22"/>
+        </w:numPr>
+      </w:pPr>
+      <w:r>
+        <w:rPr>
+          <w:rStyle w:val="Hervorhebung"/>
+        </w:rPr>
+        <w:t>Standortgruppen-Art-spezifische-N-Werte</w:t>
+      </w:r>
       <w:r>
         <w:t xml:space="preserve">: </w:t>
       </w:r>
-    </w:p>
-    <w:p>
-      <w:pPr>
-        <w:pStyle w:val="Liste-2"/>
-      </w:pPr>
-      <w:r>
-        <w:t>Um den Bäumen die korrekte Fläche, gemäß ihres Baumstatus</w:t>
-      </w:r>
-    </w:p>
-    <w:p>
-      <w:pPr>
-        <w:pStyle w:val="Liste-2"/>
-      </w:pPr>
-    </w:p>
-    <w:p>
-      <w:pPr>
-        <w:pStyle w:val="Liste-2"/>
-      </w:pPr>
-    </w:p>
-    <w:p>
-      <w:pPr>
-        <w:pStyle w:val="Liste-2"/>
-      </w:pPr>
-      <w:r>
+      <w:r>
+        <w:t>N-Werte</w:t>
+      </w:r>
+      <w:r>
+        <w:t xml:space="preserve"> in Blatt oder Nadel für nicht am Plot verfügbare Baumarten werden durch standort-art-spezifische N-Mittelwerte ersetzt: </w:t>
+      </w:r>
+      <w:r>
+        <w:tab/>
+      </w:r>
+    </w:p>
+    <w:p>
+      <w:pPr>
+        <w:pStyle w:val="Listenabsatz"/>
+        <w:numPr>
+          <w:ilvl w:val="1"/>
+          <w:numId w:val="22"/>
+        </w:numPr>
+      </w:pPr>
+      <w:r>
+        <w:t>N-Gehalten in Nadel und Blatt werden nach Baumart und Standortgruppe gruppiert und gemittelt</w:t>
+      </w:r>
+    </w:p>
+    <w:p>
+      <w:pPr>
+        <w:pStyle w:val="Listenabsatz"/>
+        <w:numPr>
+          <w:ilvl w:val="1"/>
+          <w:numId w:val="22"/>
+        </w:numPr>
+      </w:pPr>
+      <w:r>
+        <w:t xml:space="preserve">hierfür müsste man dem jeweiligen BZE BE Punkt einer standtortgruppe zuweisen </w:t>
+      </w:r>
+    </w:p>
+    <w:p>
+      <w:pPr>
+        <w:pStyle w:val="Listenabsatz"/>
+        <w:numPr>
+          <w:ilvl w:val="1"/>
+          <w:numId w:val="22"/>
+        </w:numPr>
+      </w:pPr>
+      <w:r>
+        <w:t xml:space="preserve">und für diese Standortgruppe über mittlere N-Werte in Blatt-/ Nadelmasse aller möglichen Baumarten verfügen </w:t>
+      </w:r>
+    </w:p>
+    <w:p>
+      <w:pPr>
+        <w:pStyle w:val="Listenabsatz"/>
+        <w:numPr>
+          <w:ilvl w:val="1"/>
+          <w:numId w:val="22"/>
+        </w:numPr>
+      </w:pPr>
+      <w:r>
+        <w:t xml:space="preserve">hierfür müssten zudem signifikante Unterscheide zwischen den Stickstoffgehalten in der Blattmasse in Anhängigkeit ihrer Standortgruppe bestehen. </w:t>
+      </w:r>
+    </w:p>
+    <w:p>
+      <w:pPr>
+        <w:pStyle w:val="Listenabsatz"/>
+        <w:numPr>
+          <w:ilvl w:val="2"/>
+          <w:numId w:val="22"/>
+        </w:numPr>
+      </w:pPr>
+      <w:r>
+        <w:t>Diese Annahme wird durch die BZE2 Auswertung unterstützt „</w:t>
+      </w:r>
+      <w:r>
+        <w:t>Die Fichten auf Böden aus basenarmem Festgestein (6) und auf Böden der Alpen (7) haben geringere N-Nadelgehalte als die Fichten auf anderen Bodensubstratgruppen (Abb. I-8-1a). Die N-Nadelgehalte sind an Punkten mit Moder- und Rohhumusform signifikant geringer als an Punkten mit Mull, mullartigem Moder und rohhumusartigem Moder (Abb. I-8-1b). Die N-Nadelgehalte unterscheiden sich je nach Grad der Bodenversauerung; die Unterschiede sind allerdings nicht kausal erklärbar</w:t>
+      </w:r>
+      <w:r>
+        <w:t xml:space="preserve">.“ </w:t>
+      </w:r>
+    </w:p>
+    <w:p>
+      <w:pPr>
+        <w:pStyle w:val="Listenabsatz"/>
+        <w:ind w:left="2160"/>
+      </w:pPr>
+      <w:r>
+        <w:t xml:space="preserve">QUELLE: </w:t>
+      </w:r>
+      <w:r>
+        <w:t>Dynamik und räumliche Muster forstlicher Standorte in Deutschland Ergebnisse der Bodenzustandserhebung im Wald 2006 bis 2008</w:t>
+      </w:r>
+      <w:r>
+        <w:t xml:space="preserve">, </w:t>
+      </w:r>
+      <w:r>
+        <w:t>Nicole Wellbrock, Andreas Bolte, Heinz Flessa (eds</w:t>
+      </w:r>
+      <w:r>
+        <w:t xml:space="preserve">), </w:t>
+      </w:r>
+      <w:r>
+        <w:t>Thünen Report 43</w:t>
+      </w:r>
+    </w:p>
+    <w:p>
+      <w:pPr>
+        <w:pStyle w:val="Listenabsatz"/>
+        <w:numPr>
+          <w:ilvl w:val="0"/>
+          <w:numId w:val="22"/>
+        </w:numPr>
+      </w:pPr>
+      <w:r>
+        <w:rPr>
+          <w:rStyle w:val="Hervorhebung"/>
+        </w:rPr>
         <w:lastRenderedPageBreak/>
-        <w:t>Nachfolgend wird der Gruppe mit den meisten Bäumen die Gruppe „</w:t>
-      </w:r>
-      <w:proofErr w:type="spellStart"/>
-      <w:r>
-        <w:t>main</w:t>
-      </w:r>
-      <w:proofErr w:type="spellEnd"/>
-      <w:r>
-        <w:t>“ zugewiesen, um sie als Hauptbestand auszuweisen, während der Gruppe mit weniger Bäumen die Gruppe „</w:t>
-      </w:r>
-      <w:proofErr w:type="spellStart"/>
-      <w:r>
-        <w:t>side</w:t>
-      </w:r>
-      <w:proofErr w:type="spellEnd"/>
-      <w:r>
-        <w:t xml:space="preserve">“ zugewiesen wird um sie als Nebenbestand zu kennzeichnen. </w:t>
+        <w:t>Baumart-spezifische-N-Werte</w:t>
+      </w:r>
+      <w:r>
+        <w:t xml:space="preserve">: </w:t>
+      </w:r>
+    </w:p>
+    <w:p>
+      <w:pPr>
+        <w:pStyle w:val="Listenabsatz"/>
+        <w:numPr>
+          <w:ilvl w:val="1"/>
+          <w:numId w:val="22"/>
+        </w:numPr>
+      </w:pPr>
+      <w:r>
+        <w:t>N-Gehalten in Nadel und Blatt werden nach Baumart gruppiert und gemittelt</w:t>
+      </w:r>
+    </w:p>
+    <w:p>
+      <w:pPr>
+        <w:pStyle w:val="Listenabsatz"/>
+        <w:numPr>
+          <w:ilvl w:val="1"/>
+          <w:numId w:val="22"/>
+        </w:numPr>
+      </w:pPr>
+      <w:r>
+        <w:t xml:space="preserve">Diese Option greift wenn: </w:t>
+      </w:r>
+    </w:p>
+    <w:p>
+      <w:pPr>
+        <w:pStyle w:val="Listenabsatz"/>
+        <w:numPr>
+          <w:ilvl w:val="2"/>
+          <w:numId w:val="22"/>
+        </w:numPr>
+      </w:pPr>
+      <w:r>
+        <w:t xml:space="preserve">Sollten keine signifikanten Unterschiede in den N-Gehalten in der Blattmasse über die verschiedenen Standortgruppen bestehen oder </w:t>
+      </w:r>
+    </w:p>
+    <w:p>
+      <w:pPr>
+        <w:pStyle w:val="Listenabsatz"/>
+        <w:numPr>
+          <w:ilvl w:val="2"/>
+          <w:numId w:val="22"/>
+        </w:numPr>
+      </w:pPr>
+      <w:r>
+        <w:t>eine Baumart weder im plot-Art-spezifischen noch dem Baumart-Standortgruppe-Spezifischen Datensatz über einen entsprechenden N-Gehalt verfügen</w:t>
+      </w:r>
+    </w:p>
+    <w:p>
+      <w:pPr>
+        <w:pStyle w:val="Listenabsatz"/>
+        <w:numPr>
+          <w:ilvl w:val="0"/>
+          <w:numId w:val="22"/>
+        </w:numPr>
+      </w:pPr>
+      <w:r>
+        <w:rPr>
+          <w:rStyle w:val="Hervorhebung"/>
+        </w:rPr>
+        <w:t>Baumartengruppe-spezifische Werte</w:t>
+      </w:r>
+      <w:r>
+        <w:t xml:space="preserve">: </w:t>
+      </w:r>
+    </w:p>
+    <w:p>
+      <w:pPr>
+        <w:pStyle w:val="Listenabsatz"/>
+        <w:numPr>
+          <w:ilvl w:val="1"/>
+          <w:numId w:val="22"/>
+        </w:numPr>
+      </w:pPr>
+      <w:r>
+        <w:t>N-Gehalte in der Blattmasse werden nur noch nach „Laubholz“ und „Nadelholz“ gruppiert und gemittelt</w:t>
+      </w:r>
+    </w:p>
+    <w:p>
+      <w:pPr>
+        <w:pStyle w:val="Listenabsatz"/>
+        <w:numPr>
+          <w:ilvl w:val="1"/>
+          <w:numId w:val="22"/>
+        </w:numPr>
+      </w:pPr>
+      <w:r>
+        <w:t xml:space="preserve">Diese Option greift wenn: </w:t>
+      </w:r>
+    </w:p>
+    <w:p>
+      <w:pPr>
+        <w:pStyle w:val="Listenabsatz"/>
+        <w:numPr>
+          <w:ilvl w:val="2"/>
+          <w:numId w:val="22"/>
+        </w:numPr>
+      </w:pPr>
+      <w:r>
+        <w:t>zu einer Baumart gar keine N-Werte verfügbar sein</w:t>
+      </w:r>
+    </w:p>
+    <w:p>
+      <w:pPr>
+        <w:pStyle w:val="Listenabsatz"/>
+        <w:numPr>
+          <w:ilvl w:val="2"/>
+          <w:numId w:val="22"/>
+        </w:numPr>
+      </w:pPr>
+      <w:r>
+        <w:t>es signifikante unterscheide in den N-Gehalten in der Blattmasse zwischen den Gruppen Laub- bzw. Nadelholz gibt</w:t>
+      </w:r>
+    </w:p>
+    <w:p>
+      <w:r>
+        <w:t xml:space="preserve">Hieraus resultiert, dass wir von der BZE einen Datensatz in der folgenden Struktur brauchen: </w:t>
+      </w:r>
+    </w:p>
+    <w:tbl>
+      <w:tblPr>
+        <w:tblStyle w:val="Tabellenraster"/>
+        <w:tblW w:w="0" w:type="auto"/>
+        <w:tblLook w:val="04A0" w:firstRow="1" w:lastRow="0" w:firstColumn="1" w:lastColumn="0" w:noHBand="0" w:noVBand="1"/>
+      </w:tblPr>
+      <w:tblGrid>
+        <w:gridCol w:w="2265"/>
+        <w:gridCol w:w="2265"/>
+        <w:gridCol w:w="2266"/>
+        <w:gridCol w:w="2266"/>
+      </w:tblGrid>
+      <w:tr>
+        <w:tc>
+          <w:tcPr>
+            <w:tcW w:w="2265" w:type="dxa"/>
+          </w:tcPr>
+          <w:p>
+            <w:r>
+              <w:t>Plot_ID/ Bfn_nr</w:t>
+            </w:r>
+          </w:p>
+        </w:tc>
+        <w:tc>
+          <w:tcPr>
+            <w:tcW w:w="2265" w:type="dxa"/>
+          </w:tcPr>
+          <w:p>
+            <w:r>
+              <w:t>Standortgruppe</w:t>
+            </w:r>
+          </w:p>
+        </w:tc>
+        <w:tc>
+          <w:tcPr>
+            <w:tcW w:w="2266" w:type="dxa"/>
+          </w:tcPr>
+          <w:p>
+            <w:r>
+              <w:t>Baumart</w:t>
+            </w:r>
+          </w:p>
+        </w:tc>
+        <w:tc>
+          <w:tcPr>
+            <w:tcW w:w="2266" w:type="dxa"/>
+          </w:tcPr>
+          <w:p>
+            <w:r>
+              <w:t>N-Gehalt</w:t>
+            </w:r>
+          </w:p>
+        </w:tc>
+      </w:tr>
+      <w:tr>
+        <w:tc>
+          <w:tcPr>
+            <w:tcW w:w="2265" w:type="dxa"/>
+          </w:tcPr>
+          <w:p>
+            <w:r>
+              <w:t>1</w:t>
+            </w:r>
+          </w:p>
+        </w:tc>
+        <w:tc>
+          <w:tcPr>
+            <w:tcW w:w="2265" w:type="dxa"/>
+          </w:tcPr>
+          <w:p/>
+        </w:tc>
+        <w:tc>
+          <w:tcPr>
+            <w:tcW w:w="2266" w:type="dxa"/>
+          </w:tcPr>
+          <w:p/>
+        </w:tc>
+        <w:tc>
+          <w:tcPr>
+            <w:tcW w:w="2266" w:type="dxa"/>
+          </w:tcPr>
+          <w:p/>
+        </w:tc>
+      </w:tr>
+      <w:tr>
+        <w:tc>
+          <w:tcPr>
+            <w:tcW w:w="2265" w:type="dxa"/>
+          </w:tcPr>
+          <w:p>
+            <w:r>
+              <w:t>…</w:t>
+            </w:r>
+          </w:p>
+        </w:tc>
+        <w:tc>
+          <w:tcPr>
+            <w:tcW w:w="2265" w:type="dxa"/>
+          </w:tcPr>
+          <w:p/>
+        </w:tc>
+        <w:tc>
+          <w:tcPr>
+            <w:tcW w:w="2266" w:type="dxa"/>
+          </w:tcPr>
+          <w:p/>
+        </w:tc>
+        <w:tc>
+          <w:tcPr>
+            <w:tcW w:w="2266" w:type="dxa"/>
+          </w:tcPr>
+          <w:p/>
+        </w:tc>
+      </w:tr>
+      <w:tr>
+        <w:tc>
+          <w:tcPr>
+            <w:tcW w:w="2265" w:type="dxa"/>
+          </w:tcPr>
+          <w:p>
+            <w:r>
+              <w:t>n</w:t>
+            </w:r>
+          </w:p>
+        </w:tc>
+        <w:tc>
+          <w:tcPr>
+            <w:tcW w:w="2265" w:type="dxa"/>
+          </w:tcPr>
+          <w:p/>
+        </w:tc>
+        <w:tc>
+          <w:tcPr>
+            <w:tcW w:w="2266" w:type="dxa"/>
+          </w:tcPr>
+          <w:p/>
+        </w:tc>
+        <w:tc>
+          <w:tcPr>
+            <w:tcW w:w="2266" w:type="dxa"/>
+          </w:tcPr>
+          <w:p/>
+        </w:tc>
+      </w:tr>
+    </w:tbl>
+    <w:p>
+      <w:r>
+        <w:t xml:space="preserve">Um eine möglichst sinnvolle Kette aus „wenn für Gruppe X kein N-Gehalt verfügbar ist, dann wähle Wert Y aus Gruppe Y eines übergeordneten Organisations- / Gruppierungslevel“-Statements aufstellen zu können, sollten sich die gebildeten Starten und Level der Gruppierung an den Variablen orientieren die den Größten Unterschied in den N-Gehalten verursachen, also den größten Einfluss auf Varianz in den N-Gehalten haben. </w:t>
+      </w:r>
+    </w:p>
+    <w:p>
+      <w:r>
+        <w:t xml:space="preserve">Hierfür würde es sich anbieten den N-Gehalt in Abhängigkeit der Baumart und Standortsgruppe zu modellieren und auf Zusammenhänge bzw. die Stärke des Zusammenhanges zu untersuchen. </w:t>
+      </w:r>
+    </w:p>
+    <w:p>
+      <w:pPr>
+        <w:rPr>
+          <w:b/>
+          <w:color w:val="008CD2"/>
+          <w:sz w:val="32"/>
+        </w:rPr>
+      </w:pPr>
+    </w:p>
+    <w:p>
+      <w:pPr>
+        <w:pStyle w:val="Titelberschrift"/>
+      </w:pPr>
+      <w:r>
+        <w:t>Verjüngung</w:t>
+      </w:r>
+    </w:p>
+    <w:p>
+      <w:pPr>
+        <w:pStyle w:val="berschrift2"/>
+      </w:pPr>
+      <w:r>
+        <w:t>Kompartimentierung Verjüngung unter 1.3m Höhe</w:t>
+      </w:r>
+    </w:p>
+    <w:p>
+      <w:r>
+        <w:t>Über 1.3m : Vergleich TapeS vs. Wolff</w:t>
+      </w:r>
+    </w:p>
+    <w:p>
+      <w:r>
+        <w:t>unter</w:t>
+      </w:r>
+      <w:r>
+        <w:t xml:space="preserve"> 1.3m : </w:t>
+      </w:r>
+      <w:r>
+        <w:t xml:space="preserve">Vergleich Wolff vs. TGH &amp; Poorter </w:t>
+      </w:r>
+    </w:p>
+    <w:p/>
+    <w:p>
+      <w:pPr>
+        <w:pStyle w:val="Titelberschrift"/>
+      </w:pPr>
+      <w:r>
+        <w:t>NOTIZEN</w:t>
       </w:r>
     </w:p>
     <w:p>
@@ -3852,68 +4287,18 @@
         <w:pStyle w:val="berschrift4"/>
       </w:pPr>
       <w:r>
-        <w:t xml:space="preserve">Lage von Bäumen und </w:t>
-      </w:r>
-      <w:proofErr w:type="spellStart"/>
-      <w:r>
-        <w:t>Bestandesgrenze</w:t>
-      </w:r>
-      <w:proofErr w:type="spellEnd"/>
-      <w:r>
-        <w:t xml:space="preserve"> zueinander Bestimmen</w:t>
-      </w:r>
-    </w:p>
-    <w:p>
-      <w:r>
-        <w:t>Zunächst wird genauso vorgegangen wie unter 1.1.2.1.</w:t>
-      </w:r>
-      <w:r>
-        <w:t xml:space="preserve">, wobei jedoch zwei Geraden aufgestellt werden (1) von Knickpunkt T zu </w:t>
-      </w:r>
-      <w:proofErr w:type="spellStart"/>
-      <w:r>
-        <w:t>Bestandesgrenzenpunkt</w:t>
-      </w:r>
-      <w:proofErr w:type="spellEnd"/>
-      <w:r>
-        <w:t xml:space="preserve"> A </w:t>
-      </w:r>
-      <w:proofErr w:type="gramStart"/>
-      <w:r>
-        <w:t>und  (</w:t>
-      </w:r>
-      <w:proofErr w:type="gramEnd"/>
-      <w:r>
-        <w:t xml:space="preserve">2) von Knickpunkt T zu </w:t>
-      </w:r>
-      <w:proofErr w:type="spellStart"/>
-      <w:r>
-        <w:t>Bestandesgrenzenpunkt</w:t>
-      </w:r>
-      <w:proofErr w:type="spellEnd"/>
-      <w:r>
-        <w:t xml:space="preserve"> B. </w:t>
-      </w:r>
-    </w:p>
-    <w:p>
-      <w:r>
-        <w:t xml:space="preserve">Folgend wird überprüft, ob die </w:t>
-      </w:r>
-      <w:proofErr w:type="spellStart"/>
-      <w:r>
-        <w:t>Koordianten</w:t>
-      </w:r>
-      <w:proofErr w:type="spellEnd"/>
-      <w:r>
-        <w:t xml:space="preserve"> des jeweiligen Baumes innerhalb des Dreiecks liegen, was </w:t>
-      </w:r>
-      <w:proofErr w:type="spellStart"/>
-      <w:r>
-        <w:t>zwiaschen</w:t>
-      </w:r>
-      <w:proofErr w:type="spellEnd"/>
-      <w:r>
-        <w:t xml:space="preserve"> dem Knickpunkt und den Schnittpunkten mit dem Probekreis gebildet wird. </w:t>
+        <w:t>Lage von Bäumen und Bestandesgrenze zueinander Bestimmen</w:t>
+      </w:r>
+    </w:p>
+    <w:p>
+      <w:r>
+        <w:t xml:space="preserve">Zunächst wird genauso vorgegangen wie unter 1.1.2.1., wobei jedoch zwei Geraden aufgestellt werden (1) von Knickpunkt T zu Bestandesgrenzenpunkt A und  (2) von Knickpunkt T zu Bestandesgrenzenpunkt B. </w:t>
+      </w:r>
+    </w:p>
+    <w:p>
+      <w:r>
+        <w:lastRenderedPageBreak/>
+        <w:t xml:space="preserve">Folgend wird überprüft, ob die Koordianten des jeweiligen Baumes innerhalb des Dreiecks liegen, was zwiaschen dem Knickpunkt und den Schnittpunkten mit dem Probekreis gebildet wird. </w:t>
       </w:r>
     </w:p>
     <w:p>
@@ -3937,163 +4322,22 @@
         <w:rPr>
           <w:lang w:val="en-US"/>
         </w:rPr>
-        <w:t xml:space="preserve">Baum Lage </w:t>
-      </w:r>
-      <w:proofErr w:type="spellStart"/>
-      <w:r>
-        <w:rPr>
-          <w:lang w:val="en-US"/>
-        </w:rPr>
-        <w:t>Waldrandform</w:t>
-      </w:r>
-      <w:proofErr w:type="spellEnd"/>
-      <w:r>
-        <w:rPr>
-          <w:lang w:val="en-US"/>
-        </w:rPr>
-        <w:t xml:space="preserve"> == 2, T &lt; 17.84m, </w:t>
-      </w:r>
-      <w:proofErr w:type="spellStart"/>
-      <w:r>
-        <w:rPr>
-          <w:lang w:val="en-US"/>
-        </w:rPr>
-        <w:t>AT</w:t>
-      </w:r>
-      <w:r>
-        <w:rPr>
-          <w:lang w:val="en-US"/>
-        </w:rPr>
-        <w:t>_inter_status</w:t>
-      </w:r>
-      <w:proofErr w:type="spellEnd"/>
-      <w:r>
-        <w:rPr>
-          <w:lang w:val="en-US"/>
-        </w:rPr>
-        <w:t xml:space="preserve"> == </w:t>
-      </w:r>
-      <w:r>
-        <w:rPr>
-          <w:lang w:val="en-US"/>
-        </w:rPr>
-        <w:t xml:space="preserve">„two </w:t>
-      </w:r>
-      <w:proofErr w:type="gramStart"/>
-      <w:r>
-        <w:rPr>
-          <w:lang w:val="en-US"/>
-        </w:rPr>
-        <w:t>I“ &amp;</w:t>
-      </w:r>
-      <w:proofErr w:type="gramEnd"/>
-      <w:r>
-        <w:rPr>
-          <w:lang w:val="en-US"/>
-        </w:rPr>
-        <w:t xml:space="preserve"> </w:t>
-      </w:r>
-      <w:proofErr w:type="spellStart"/>
-      <w:r>
-        <w:rPr>
-          <w:lang w:val="en-US"/>
-        </w:rPr>
-        <w:t>BT_inter_status</w:t>
-      </w:r>
-      <w:proofErr w:type="spellEnd"/>
-      <w:r>
-        <w:rPr>
-          <w:lang w:val="en-US"/>
-        </w:rPr>
-        <w:t xml:space="preserve"> == „two I“</w:t>
-      </w:r>
-    </w:p>
-    <w:p>
-      <w:r>
-        <w:t xml:space="preserve">Liegt der Knickpunkt innerhalb des Kreises </w:t>
-      </w:r>
-      <w:r>
-        <w:t xml:space="preserve">(ist also die </w:t>
-      </w:r>
-      <w:proofErr w:type="spellStart"/>
-      <w:r>
-        <w:t>Distanzt</w:t>
-      </w:r>
-      <w:proofErr w:type="spellEnd"/>
-      <w:r>
-        <w:t xml:space="preserve"> zwischen T und dem Mittelpunkt geringer als 17.84 m) </w:t>
-      </w:r>
-      <w:r>
-        <w:t xml:space="preserve">und die Geraden AT und BT verfügen über 2 Schnittpunkte mit dem Kreis, so ist davon auszugehen, dass beide Schenkel des Dreiecks aus dem Kreis </w:t>
-      </w:r>
-      <w:proofErr w:type="spellStart"/>
-      <w:r>
-        <w:t>herraus</w:t>
-      </w:r>
-      <w:proofErr w:type="spellEnd"/>
-      <w:r>
-        <w:t xml:space="preserve"> ragen. Demensprechend muss das Dreieck in die Richtung aufgespannt werden, in der auch die Punkte A und B im </w:t>
-      </w:r>
-      <w:proofErr w:type="spellStart"/>
-      <w:r>
-        <w:t>Verhältniss</w:t>
-      </w:r>
-      <w:proofErr w:type="spellEnd"/>
-      <w:r>
-        <w:t xml:space="preserve"> zum Knickpunkt liegen. Denn </w:t>
-      </w:r>
-      <w:proofErr w:type="gramStart"/>
-      <w:r>
-        <w:t>bei dem Schnittpunkten</w:t>
-      </w:r>
-      <w:proofErr w:type="gramEnd"/>
-      <w:r>
-        <w:t xml:space="preserve"> der AT und BT Linie handelt es sich nur um eine </w:t>
-      </w:r>
-      <w:proofErr w:type="spellStart"/>
-      <w:r>
-        <w:t>Verpängerung</w:t>
-      </w:r>
-      <w:proofErr w:type="spellEnd"/>
-      <w:r>
-        <w:t xml:space="preserve">/ Anpassung der Strecke AT oder BT zum Rand des Kreises. </w:t>
-      </w:r>
-    </w:p>
-    <w:p>
-      <w:r>
-        <w:t xml:space="preserve">Somit gilt es von den jeweils 2 Schnittpunkten pro Line, den jeweils mit A oder B </w:t>
-      </w:r>
-      <w:proofErr w:type="spellStart"/>
-      <w:r>
-        <w:t>gleichgericheteten</w:t>
-      </w:r>
-      <w:proofErr w:type="spellEnd"/>
-      <w:r>
-        <w:t xml:space="preserve"> zu finden. Hierfür wird der Azimut von T zu A mit dem Azimut von T zu Schnittpunkt 1 von AT und dem Azimut von Schnittpunkt 2 von AT verglichen. Es werden die Koordinaten des Schnittpunktes für das Dreieck verwendet, dessen Azimut identisch zu dem von T zu A ist. Selbiges wird für die BT Linie durchgeführt. </w:t>
-      </w:r>
-    </w:p>
-    <w:p>
-      <w:r>
-        <w:t xml:space="preserve">Da bei einem Dreieck durch die direkten Schnittpunkte mit dem äußersten Probekreis ein Stück des Kreisbogens über die </w:t>
-      </w:r>
-      <w:proofErr w:type="spellStart"/>
-      <w:r>
-        <w:t>Gegenkathere</w:t>
-      </w:r>
-      <w:proofErr w:type="spellEnd"/>
-      <w:r>
-        <w:t xml:space="preserve"> (Linie zwischen Schnittpunkt A und Schnittpunkt B) „</w:t>
-      </w:r>
-      <w:proofErr w:type="spellStart"/>
-      <w:r>
-        <w:t>herrausragen</w:t>
-      </w:r>
-      <w:proofErr w:type="spellEnd"/>
-      <w:r>
-        <w:t>“ würde, wird der Schnittpunkt</w:t>
-      </w:r>
-      <w:r>
-        <w:t xml:space="preserve"> in der zuvor bestimmten Richtung Schnittpunkt 1 oder Schnittpunkt 2 der Gerade mit dem Kreis) auf einem 60m Radius Kreis gelegt, um sicher sein zu können, alle Bäume innerhalb des Kreisbogens miteinbezogen zu haben. </w:t>
+        <w:t>Baum Lage Waldrandform == 2, T &lt; 17.84m, AT_inter_status == „two I“ &amp; BT_inter_status == „two I“</w:t>
+      </w:r>
+    </w:p>
+    <w:p>
+      <w:r>
+        <w:t xml:space="preserve">Liegt der Knickpunkt innerhalb des Kreises (ist also die Distanzt zwischen T und dem Mittelpunkt geringer als 17.84 m) und die Geraden AT und BT verfügen über 2 Schnittpunkte mit dem Kreis, so ist davon auszugehen, dass beide Schenkel des Dreiecks aus dem Kreis herraus ragen. Demensprechend muss das Dreieck in die Richtung aufgespannt werden, in der auch die Punkte A und B im Verhältniss zum Knickpunkt liegen. Denn bei dem Schnittpunkten der AT und BT Linie handelt es sich nur um eine Verpängerung/ Anpassung der Strecke AT oder BT zum Rand des Kreises. </w:t>
+      </w:r>
+    </w:p>
+    <w:p>
+      <w:r>
+        <w:t xml:space="preserve">Somit gilt es von den jeweils 2 Schnittpunkten pro Line, den jeweils mit A oder B gleichgericheteten zu finden. Hierfür wird der Azimut von T zu A mit dem Azimut von T zu Schnittpunkt 1 von AT und dem Azimut von Schnittpunkt 2 von AT verglichen. Es werden die Koordinaten des Schnittpunktes für das Dreieck verwendet, dessen Azimut identisch zu dem von T zu A ist. Selbiges wird für die BT Linie durchgeführt. </w:t>
+      </w:r>
+    </w:p>
+    <w:p>
+      <w:r>
+        <w:t xml:space="preserve">Da bei einem Dreieck durch die direkten Schnittpunkte mit dem äußersten Probekreis ein Stück des Kreisbogens über die Gegenkathere (Linie zwischen Schnittpunkt A und Schnittpunkt B) „herrausragen“ würde, wird der Schnittpunkt in der zuvor bestimmten Richtung Schnittpunkt 1 oder Schnittpunkt 2 der Gerade mit dem Kreis) auf einem 60m Radius Kreis gelegt, um sicher sein zu können, alle Bäume innerhalb des Kreisbogens miteinbezogen zu haben. </w:t>
       </w:r>
     </w:p>
     <w:p>
@@ -4108,7 +4352,7 @@
           <w:noProof/>
         </w:rPr>
         <w:drawing>
-          <wp:inline distT="0" distB="0" distL="0" distR="0" wp14:anchorId="36CBFA4D" wp14:editId="3928ACEE">
+          <wp:inline distT="0" distB="0" distL="0" distR="0" wp14:anchorId="374C0485" wp14:editId="7A56424C">
             <wp:extent cx="4096987" cy="1045021"/>
             <wp:effectExtent l="0" t="0" r="0" b="3175"/>
             <wp:docPr id="10" name="Grafik 10"/>
@@ -4148,7 +4392,7 @@
           <w:noProof/>
         </w:rPr>
         <w:drawing>
-          <wp:inline distT="0" distB="0" distL="0" distR="0" wp14:anchorId="3E8C5077" wp14:editId="7A4EDC9D">
+          <wp:inline distT="0" distB="0" distL="0" distR="0" wp14:anchorId="5A3A5199" wp14:editId="0A593B51">
             <wp:extent cx="1377537" cy="1042033"/>
             <wp:effectExtent l="0" t="0" r="0" b="6350"/>
             <wp:docPr id="11" name="Grafik 11"/>
@@ -4191,15 +4435,7 @@
     </w:p>
     <w:p>
       <w:r>
-        <w:t xml:space="preserve">Nachfolgend werden die Koordinaten des Baumes in die folgende </w:t>
-      </w:r>
-      <w:proofErr w:type="spellStart"/>
-      <w:r>
-        <w:t>Funtkion</w:t>
-      </w:r>
-      <w:proofErr w:type="spellEnd"/>
-      <w:r>
-        <w:t xml:space="preserve"> eingesetzt, welche das so aufgespannte Dreieck im Raum verortet und somit erlaubt zu identifizieren, ob der Baum innerhalb oder außerhalb des Dreiecks liegt: </w:t>
+        <w:t xml:space="preserve">Nachfolgend werden die Koordinaten des Baumes in die folgende Funtkion eingesetzt, welche das so aufgespannte Dreieck im Raum verortet und somit erlaubt zu identifizieren, ob der Baum innerhalb oder außerhalb des Dreiecks liegt: </w:t>
       </w:r>
     </w:p>
     <w:p/>
@@ -4211,8 +4447,9 @@
         <w:rPr>
           <w:noProof/>
         </w:rPr>
+        <w:lastRenderedPageBreak/>
         <w:drawing>
-          <wp:inline distT="0" distB="0" distL="0" distR="0" wp14:anchorId="7B9636D1" wp14:editId="1E3A204B">
+          <wp:inline distT="0" distB="0" distL="0" distR="0" wp14:anchorId="1C455903" wp14:editId="2B747F9D">
             <wp:extent cx="4483554" cy="3640932"/>
             <wp:effectExtent l="0" t="0" r="0" b="0"/>
             <wp:docPr id="14" name="Grafik 14" descr="Solved (2 points) Barycentric Coordinates. Let | Chegg.com"/>
@@ -4283,88 +4520,16 @@
           <w:lang w:val="en-US"/>
         </w:rPr>
       </w:pPr>
-      <w:proofErr w:type="spellStart"/>
-      <w:r>
-        <w:rPr>
-          <w:lang w:val="en-US"/>
-        </w:rPr>
-        <w:t>Flächeninhalt</w:t>
-      </w:r>
-      <w:proofErr w:type="spellEnd"/>
-      <w:r>
-        <w:rPr>
-          <w:lang w:val="en-US"/>
-        </w:rPr>
-        <w:t xml:space="preserve"> </w:t>
-      </w:r>
-      <w:proofErr w:type="spellStart"/>
-      <w:r>
-        <w:rPr>
-          <w:lang w:val="en-US"/>
-        </w:rPr>
-        <w:t>Waldrandform</w:t>
-      </w:r>
-      <w:proofErr w:type="spellEnd"/>
-      <w:r>
-        <w:rPr>
-          <w:lang w:val="en-US"/>
-        </w:rPr>
-        <w:t xml:space="preserve"> == 2, T &lt; 17.84m, </w:t>
-      </w:r>
-      <w:proofErr w:type="spellStart"/>
-      <w:r>
-        <w:rPr>
-          <w:lang w:val="en-US"/>
-        </w:rPr>
-        <w:t>AT_inter_status</w:t>
-      </w:r>
-      <w:proofErr w:type="spellEnd"/>
-      <w:r>
-        <w:rPr>
-          <w:lang w:val="en-US"/>
-        </w:rPr>
-        <w:t xml:space="preserve"> == „two </w:t>
-      </w:r>
-      <w:proofErr w:type="gramStart"/>
-      <w:r>
-        <w:rPr>
-          <w:lang w:val="en-US"/>
-        </w:rPr>
-        <w:t>I“ &amp;</w:t>
-      </w:r>
-      <w:proofErr w:type="gramEnd"/>
-      <w:r>
-        <w:rPr>
-          <w:lang w:val="en-US"/>
-        </w:rPr>
-        <w:t xml:space="preserve"> </w:t>
-      </w:r>
-      <w:proofErr w:type="spellStart"/>
-      <w:r>
-        <w:rPr>
-          <w:lang w:val="en-US"/>
-        </w:rPr>
-        <w:t>BT_inter_status</w:t>
-      </w:r>
-      <w:proofErr w:type="spellEnd"/>
-      <w:r>
-        <w:rPr>
-          <w:lang w:val="en-US"/>
-        </w:rPr>
-        <w:t xml:space="preserve"> == „two I“</w:t>
-      </w:r>
-    </w:p>
-    <w:p>
-      <w:r>
-        <w:t xml:space="preserve">Für den Flächeninhalt wird in diesem Fall der Schnittwinkel zwischen der Geraden von </w:t>
-      </w:r>
-      <w:proofErr w:type="gramStart"/>
-      <w:r>
-        <w:t>AT  und</w:t>
-      </w:r>
-      <w:proofErr w:type="gramEnd"/>
-      <w:r>
-        <w:t xml:space="preserve"> BT im Punkt T bestimmt. Dieser wird dann genutzt um den Flächeninhalt des zwischen ABT aufgespannten Kreisbogens zu berechnen </w:t>
+      <w:r>
+        <w:rPr>
+          <w:lang w:val="en-US"/>
+        </w:rPr>
+        <w:t>Flächeninhalt Waldrandform == 2, T &lt; 17.84m, AT_inter_status == „two I“ &amp; BT_inter_status == „two I“</w:t>
+      </w:r>
+    </w:p>
+    <w:p>
+      <w:r>
+        <w:t xml:space="preserve">Für den Flächeninhalt wird in diesem Fall der Schnittwinkel zwischen der Geraden von AT  und BT im Punkt T bestimmt. Dieser wird dann genutzt um den Flächeninhalt des zwischen ABT aufgespannten Kreisbogens zu berechnen </w:t>
       </w:r>
     </w:p>
     <w:p>
@@ -4372,145 +4537,21 @@
         <w:pStyle w:val="Zwischenberschriftbold"/>
       </w:pPr>
       <w:r>
-        <w:t xml:space="preserve">Flächeninhalt Waldrandform == 2, T &lt; 17.84m, </w:t>
-      </w:r>
-      <w:proofErr w:type="spellStart"/>
-      <w:r>
-        <w:t>AT_inter_</w:t>
-      </w:r>
-      <w:proofErr w:type="gramStart"/>
-      <w:r>
-        <w:t>status</w:t>
-      </w:r>
-      <w:proofErr w:type="spellEnd"/>
-      <w:r>
-        <w:t xml:space="preserve"> !</w:t>
-      </w:r>
-      <w:proofErr w:type="gramEnd"/>
-      <w:r>
-        <w:t xml:space="preserve">= </w:t>
-      </w:r>
-      <w:r>
-        <w:rPr>
-          <w:lang w:val="en-US"/>
-        </w:rPr>
-        <w:t xml:space="preserve">„two I“ &amp; </w:t>
-      </w:r>
-      <w:proofErr w:type="spellStart"/>
-      <w:r>
-        <w:rPr>
-          <w:lang w:val="en-US"/>
-        </w:rPr>
-        <w:t>BT_inter_status</w:t>
-      </w:r>
-      <w:proofErr w:type="spellEnd"/>
-      <w:r>
-        <w:rPr>
-          <w:lang w:val="en-US"/>
-        </w:rPr>
-        <w:t xml:space="preserve"> == „two I“ </w:t>
-      </w:r>
-      <w:proofErr w:type="spellStart"/>
-      <w:r>
-        <w:rPr>
-          <w:lang w:val="en-US"/>
-        </w:rPr>
-        <w:t>oder</w:t>
-      </w:r>
-      <w:proofErr w:type="spellEnd"/>
-      <w:r>
-        <w:rPr>
-          <w:lang w:val="en-US"/>
-        </w:rPr>
-        <w:t xml:space="preserve">:  </w:t>
-      </w:r>
-      <w:proofErr w:type="spellStart"/>
-      <w:r>
-        <w:rPr>
-          <w:lang w:val="en-US"/>
-        </w:rPr>
-        <w:t>Flächeninhalt</w:t>
-      </w:r>
-      <w:proofErr w:type="spellEnd"/>
-      <w:r>
-        <w:rPr>
-          <w:lang w:val="en-US"/>
-        </w:rPr>
-        <w:t xml:space="preserve"> </w:t>
-      </w:r>
-      <w:proofErr w:type="spellStart"/>
-      <w:r>
-        <w:rPr>
-          <w:lang w:val="en-US"/>
-        </w:rPr>
-        <w:t>Waldrandform</w:t>
-      </w:r>
-      <w:proofErr w:type="spellEnd"/>
-      <w:r>
-        <w:rPr>
-          <w:lang w:val="en-US"/>
-        </w:rPr>
-        <w:t xml:space="preserve"> == 2, T &lt; 17.84m, </w:t>
-      </w:r>
-      <w:proofErr w:type="spellStart"/>
-      <w:r>
-        <w:rPr>
-          <w:lang w:val="en-US"/>
-        </w:rPr>
-        <w:t>AT_inter_status</w:t>
-      </w:r>
-      <w:proofErr w:type="spellEnd"/>
-      <w:r>
-        <w:rPr>
-          <w:lang w:val="en-US"/>
-        </w:rPr>
-        <w:t xml:space="preserve"> == „two I“ &amp; </w:t>
-      </w:r>
-      <w:proofErr w:type="spellStart"/>
-      <w:r>
-        <w:rPr>
-          <w:lang w:val="en-US"/>
-        </w:rPr>
-        <w:t>BT_inter_status</w:t>
-      </w:r>
-      <w:proofErr w:type="spellEnd"/>
-      <w:r>
-        <w:rPr>
-          <w:lang w:val="en-US"/>
-        </w:rPr>
-        <w:t xml:space="preserve"> != </w:t>
-      </w:r>
-      <w:r>
-        <w:t>„</w:t>
-      </w:r>
-      <w:proofErr w:type="spellStart"/>
-      <w:r>
-        <w:t>two</w:t>
-      </w:r>
-      <w:proofErr w:type="spellEnd"/>
-      <w:r>
-        <w:t xml:space="preserve"> I“</w:t>
-      </w:r>
-    </w:p>
-    <w:p>
-      <w:r>
-        <w:t xml:space="preserve">Für den unwahrscheinlichen Fall, dass T innerhalb des Kreises liegt, aber nur ein Schenkel des Dreiecks 2 Schnittpunkte mit dem Kreis hat, dann wird die Gerade welche die Schnittpunkte mit dem Kreis hat (AT oder BT) wie ein Waldrand der Form 1 behandelt. Somit werden diese Schnittpunkte (S1, S2) genutzt um zunächst den Flächeninhalt des Kreisbogens zu mit dem Schnittwinkel von S1 und S2 im Mittelpunkt des </w:t>
-      </w:r>
-      <w:proofErr w:type="spellStart"/>
-      <w:r>
-        <w:t>Kreisses</w:t>
-      </w:r>
-      <w:proofErr w:type="spellEnd"/>
-      <w:r>
-        <w:t xml:space="preserve"> zu berechnen. Hiervon wird dann der Flächeninhalt </w:t>
-      </w:r>
-      <w:proofErr w:type="gramStart"/>
-      <w:r>
-        <w:t>des Dreieck</w:t>
-      </w:r>
-      <w:proofErr w:type="gramEnd"/>
-      <w:r>
-        <w:t xml:space="preserve"> zwischen S1, S2 und dem Mittelpunkt des Kreises abgezogen. </w:t>
+        <w:t xml:space="preserve">Flächeninhalt Waldrandform == 2, T &lt; 17.84m, AT_inter_status != </w:t>
+      </w:r>
+      <w:r>
+        <w:rPr>
+          <w:lang w:val="en-US"/>
+        </w:rPr>
+        <w:t xml:space="preserve">„two I“ &amp; BT_inter_status == „two I“ oder:  Flächeninhalt Waldrandform == 2, T &lt; 17.84m, AT_inter_status == „two I“ &amp; BT_inter_status != </w:t>
+      </w:r>
+      <w:r>
+        <w:t>„two I“</w:t>
+      </w:r>
+    </w:p>
+    <w:p>
+      <w:r>
+        <w:t xml:space="preserve">Für den unwahrscheinlichen Fall, dass T innerhalb des Kreises liegt, aber nur ein Schenkel des Dreiecks 2 Schnittpunkte mit dem Kreis hat, dann wird die Gerade welche die Schnittpunkte mit dem Kreis hat (AT oder BT) wie ein Waldrand der Form 1 behandelt. Somit werden diese Schnittpunkte (S1, S2) genutzt um zunächst den Flächeninhalt des Kreisbogens zu mit dem Schnittwinkel von S1 und S2 im Mittelpunkt des Kreisses zu berechnen. Hiervon wird dann der Flächeninhalt des Dreieck zwischen S1, S2 und dem Mittelpunkt des Kreises abgezogen. </w:t>
       </w:r>
     </w:p>
     <w:p/>
@@ -4519,191 +4560,63 @@
         <w:pStyle w:val="Zwischenberschriftbold"/>
       </w:pPr>
       <w:r>
+        <w:t xml:space="preserve">Flächeninhalt Waldrandform == 2, T &lt; 17.84m, AT_inter_status != </w:t>
+      </w:r>
+      <w:r>
+        <w:rPr>
+          <w:lang w:val="en-US"/>
+        </w:rPr>
+        <w:t xml:space="preserve">„two I“ &amp; BT_inter_status != </w:t>
+      </w:r>
+      <w:r>
+        <w:t>„two I“</w:t>
+      </w:r>
+    </w:p>
+    <w:p>
+      <w:r>
+        <w:t xml:space="preserve">Haben beide Schenkel keine oder nur eine Schnittstelle mit dem Kreis, wird kein Teil des Kreises durch die Geraden abgerennt und somit gelten Alle Bäume als Teil des Bestandes und es wird keine Teilfl#äche brechnet. </w:t>
+      </w:r>
+    </w:p>
+    <w:p>
+      <w:pPr>
+        <w:pStyle w:val="Zwischenberschriftbold"/>
+        <w:rPr>
+          <w:lang w:val="en-US"/>
+        </w:rPr>
+      </w:pPr>
+      <w:r>
+        <w:rPr>
+          <w:lang w:val="en-US"/>
+        </w:rPr>
         <w:lastRenderedPageBreak/>
-        <w:t xml:space="preserve">Flächeninhalt Waldrandform == 2, T &lt; 17.84m, </w:t>
-      </w:r>
-      <w:proofErr w:type="spellStart"/>
-      <w:r>
-        <w:t>AT_inter_</w:t>
-      </w:r>
-      <w:proofErr w:type="gramStart"/>
-      <w:r>
-        <w:t>status</w:t>
-      </w:r>
-      <w:proofErr w:type="spellEnd"/>
-      <w:r>
-        <w:t xml:space="preserve"> !</w:t>
-      </w:r>
-      <w:proofErr w:type="gramEnd"/>
-      <w:r>
-        <w:t xml:space="preserve">= </w:t>
-      </w:r>
-      <w:r>
-        <w:rPr>
-          <w:lang w:val="en-US"/>
-        </w:rPr>
-        <w:t xml:space="preserve">„two I“ &amp; </w:t>
-      </w:r>
-      <w:proofErr w:type="spellStart"/>
-      <w:r>
-        <w:rPr>
-          <w:lang w:val="en-US"/>
-        </w:rPr>
-        <w:t>BT_inter_status</w:t>
-      </w:r>
-      <w:proofErr w:type="spellEnd"/>
-      <w:r>
-        <w:rPr>
-          <w:lang w:val="en-US"/>
-        </w:rPr>
-        <w:t xml:space="preserve"> != </w:t>
-      </w:r>
-      <w:r>
-        <w:t>„</w:t>
-      </w:r>
-      <w:proofErr w:type="spellStart"/>
-      <w:r>
-        <w:t>two</w:t>
-      </w:r>
-      <w:proofErr w:type="spellEnd"/>
-      <w:r>
-        <w:t xml:space="preserve"> I“</w:t>
-      </w:r>
-    </w:p>
-    <w:p>
-      <w:r>
-        <w:t xml:space="preserve">Haben beide Schenkel keine oder nur eine Schnittstelle mit dem Kreis, wird kein Teil des Kreises durch die Geraden </w:t>
-      </w:r>
-      <w:proofErr w:type="spellStart"/>
-      <w:r>
-        <w:t>abgerennt</w:t>
-      </w:r>
-      <w:proofErr w:type="spellEnd"/>
-      <w:r>
-        <w:t xml:space="preserve"> und somit gelten Alle Bäume als Teil des Bestandes und es wird keine </w:t>
-      </w:r>
-      <w:proofErr w:type="spellStart"/>
-      <w:r>
-        <w:t>Teilfl#äche</w:t>
-      </w:r>
-      <w:proofErr w:type="spellEnd"/>
-      <w:r>
-        <w:t xml:space="preserve"> </w:t>
-      </w:r>
-      <w:proofErr w:type="spellStart"/>
-      <w:r>
-        <w:t>brechnet</w:t>
-      </w:r>
-      <w:proofErr w:type="spellEnd"/>
-      <w:r>
-        <w:t xml:space="preserve">. </w:t>
+        <w:t>Flächeninhalt Waldrandform == 2, T &gt; 17.84m, AT_inter_status == „two I“ &amp; BT_inter_status == „two I“</w:t>
+      </w:r>
+    </w:p>
+    <w:p>
+      <w:r>
+        <w:t xml:space="preserve">Liegt der Knisckpunkt außerhalb des Kreises, und beide Schenkel ragen in den Kreis hinein und schneiden diesen zweimal, so werden 2 Dreiecke und 2 Kreissegmente berechnet. Zwischen den Schnittpunkten der Gerade AT und dem Mittelpunkt des Kreises und den SChnittpuntkend er Gerade BT und dem Mittelpunkt des Kreises. Zieht man den Flächeninhalt des Dreiecks von dem des Kreisegmentes ab, erhält man die Abschnitte des Kreises die durch die Hineinragenden Schenkel des Dreieckes abgeschnitten werden. </w:t>
       </w:r>
     </w:p>
     <w:p>
       <w:pPr>
         <w:pStyle w:val="Zwischenberschriftbold"/>
-        <w:rPr>
-          <w:lang w:val="en-US"/>
-        </w:rPr>
-      </w:pPr>
-      <w:proofErr w:type="spellStart"/>
-      <w:r>
-        <w:rPr>
-          <w:lang w:val="en-US"/>
-        </w:rPr>
-        <w:t>Flächeninhalt</w:t>
-      </w:r>
-      <w:proofErr w:type="spellEnd"/>
-      <w:r>
-        <w:rPr>
-          <w:lang w:val="en-US"/>
-        </w:rPr>
-        <w:t xml:space="preserve"> </w:t>
-      </w:r>
-      <w:proofErr w:type="spellStart"/>
-      <w:r>
-        <w:rPr>
-          <w:lang w:val="en-US"/>
-        </w:rPr>
-        <w:t>Waldrandform</w:t>
-      </w:r>
-      <w:proofErr w:type="spellEnd"/>
-      <w:r>
-        <w:rPr>
-          <w:lang w:val="en-US"/>
-        </w:rPr>
-        <w:t xml:space="preserve"> == 2, T &gt; 17.84m, </w:t>
-      </w:r>
-      <w:proofErr w:type="spellStart"/>
-      <w:r>
-        <w:rPr>
-          <w:lang w:val="en-US"/>
-        </w:rPr>
-        <w:t>AT_inter_status</w:t>
-      </w:r>
-      <w:proofErr w:type="spellEnd"/>
-      <w:r>
-        <w:rPr>
-          <w:lang w:val="en-US"/>
-        </w:rPr>
-        <w:t xml:space="preserve"> == „two </w:t>
-      </w:r>
-      <w:proofErr w:type="gramStart"/>
-      <w:r>
-        <w:rPr>
-          <w:lang w:val="en-US"/>
-        </w:rPr>
-        <w:t>I“ &amp;</w:t>
-      </w:r>
-      <w:proofErr w:type="gramEnd"/>
-      <w:r>
-        <w:rPr>
-          <w:lang w:val="en-US"/>
-        </w:rPr>
-        <w:t xml:space="preserve"> </w:t>
-      </w:r>
-      <w:proofErr w:type="spellStart"/>
-      <w:r>
-        <w:rPr>
-          <w:lang w:val="en-US"/>
-        </w:rPr>
-        <w:t>BT_inter_status</w:t>
-      </w:r>
-      <w:proofErr w:type="spellEnd"/>
-      <w:r>
-        <w:rPr>
-          <w:lang w:val="en-US"/>
-        </w:rPr>
-        <w:t xml:space="preserve"> == „two I“</w:t>
-      </w:r>
-    </w:p>
-    <w:p>
-      <w:r>
-        <w:t xml:space="preserve">Liegt der </w:t>
-      </w:r>
-      <w:proofErr w:type="spellStart"/>
-      <w:r>
-        <w:t>Knisckpunkt</w:t>
-      </w:r>
-      <w:proofErr w:type="spellEnd"/>
-      <w:r>
-        <w:t xml:space="preserve"> außerhalb des Kreises, und beide Schenkel ragen in den Kreis hinein und schneiden diesen zweimal, so werden 2 Dreiecke und 2 Kreissegmente berechnet. Zwischen den Schnittpunkten der Gerade AT und dem Mittelpunkt des Kreises und den </w:t>
-      </w:r>
-      <w:proofErr w:type="spellStart"/>
-      <w:r>
-        <w:t>SChnittpuntkend</w:t>
-      </w:r>
-      <w:proofErr w:type="spellEnd"/>
-      <w:r>
-        <w:t xml:space="preserve"> er Gerade BT und dem Mittelpunkt des Kreises. Zieht man den Flächeninhalt des Dreiecks von dem des </w:t>
-      </w:r>
-      <w:proofErr w:type="spellStart"/>
-      <w:r>
-        <w:t>Kreisegmentes</w:t>
-      </w:r>
-      <w:proofErr w:type="spellEnd"/>
-      <w:r>
-        <w:t xml:space="preserve"> ab, erhält man die Abschnitte des Kreises die durch die Hineinragenden Schenkel des Dreieckes abgeschnitten werden. </w:t>
+      </w:pPr>
+      <w:r>
+        <w:t xml:space="preserve">Flächeninhalt Waldrandform == 2, T &gt; 17.84m, AT_inter_status != </w:t>
+      </w:r>
+      <w:r>
+        <w:rPr>
+          <w:lang w:val="en-US"/>
+        </w:rPr>
+        <w:t xml:space="preserve">„two I“ &amp; BT_inter_status == „two I“ oder:  Flächeninhalt Waldrandform == 2, T &gt; 17.84m, AT_inter_status == „two I“ &amp; BT_inter_status != </w:t>
+      </w:r>
+      <w:r>
+        <w:t>„two I“</w:t>
+      </w:r>
+    </w:p>
+    <w:p>
+      <w:r>
+        <w:t xml:space="preserve">Liegt T außerhalb des Kreises und nur eine der Geraden (AT oder BT) 2 Schnittpunkte mit dem Kreis hat, dann wird die Gerade welche die Schnittpunkte mit dem Kreis hat (AT oder BT) wie ein Waldrand der Form 1 behandelt. Somit werden diese Schnittpunkte (S1, S2) genutzt um zunächst den Flächeninhalt des Kreisbogens zu mit dem Schnittwinkel von S1 und S2 im Mittelpunkt des Kreisses zu berechnen. Hiervon wird dann der Flächeninhalt des Dreieck zwischen S1, S2 und dem Mittelpunkt des Kreises abgezogen. </w:t>
       </w:r>
     </w:p>
     <w:p>
@@ -4711,621 +4624,12 @@
         <w:pStyle w:val="Zwischenberschriftbold"/>
       </w:pPr>
       <w:r>
-        <w:t xml:space="preserve">Flächeninhalt Waldrandform == 2, T &gt; 17.84m, </w:t>
-      </w:r>
-      <w:proofErr w:type="spellStart"/>
-      <w:r>
-        <w:t>AT_inter_</w:t>
-      </w:r>
-      <w:proofErr w:type="gramStart"/>
-      <w:r>
-        <w:t>status</w:t>
-      </w:r>
-      <w:proofErr w:type="spellEnd"/>
-      <w:r>
-        <w:t xml:space="preserve"> !</w:t>
-      </w:r>
-      <w:proofErr w:type="gramEnd"/>
-      <w:r>
-        <w:t xml:space="preserve">= </w:t>
-      </w:r>
-      <w:r>
-        <w:rPr>
-          <w:lang w:val="en-US"/>
-        </w:rPr>
-        <w:t xml:space="preserve">„two I“ &amp; </w:t>
-      </w:r>
-      <w:proofErr w:type="spellStart"/>
-      <w:r>
-        <w:rPr>
-          <w:lang w:val="en-US"/>
-        </w:rPr>
-        <w:t>BT_inter_status</w:t>
-      </w:r>
-      <w:proofErr w:type="spellEnd"/>
-      <w:r>
-        <w:rPr>
-          <w:lang w:val="en-US"/>
-        </w:rPr>
-        <w:t xml:space="preserve"> == „two I“ </w:t>
-      </w:r>
-      <w:proofErr w:type="spellStart"/>
-      <w:r>
-        <w:rPr>
-          <w:lang w:val="en-US"/>
-        </w:rPr>
-        <w:t>oder</w:t>
-      </w:r>
-      <w:proofErr w:type="spellEnd"/>
-      <w:r>
-        <w:rPr>
-          <w:lang w:val="en-US"/>
-        </w:rPr>
-        <w:t xml:space="preserve">:  </w:t>
-      </w:r>
-      <w:proofErr w:type="spellStart"/>
-      <w:r>
-        <w:rPr>
-          <w:lang w:val="en-US"/>
-        </w:rPr>
-        <w:t>Flächeninhalt</w:t>
-      </w:r>
-      <w:proofErr w:type="spellEnd"/>
-      <w:r>
-        <w:rPr>
-          <w:lang w:val="en-US"/>
-        </w:rPr>
-        <w:t xml:space="preserve"> </w:t>
-      </w:r>
-      <w:proofErr w:type="spellStart"/>
-      <w:r>
-        <w:rPr>
-          <w:lang w:val="en-US"/>
-        </w:rPr>
-        <w:t>Waldrandform</w:t>
-      </w:r>
-      <w:proofErr w:type="spellEnd"/>
-      <w:r>
-        <w:rPr>
-          <w:lang w:val="en-US"/>
-        </w:rPr>
-        <w:t xml:space="preserve"> == 2, T &gt; 17.84m, </w:t>
-      </w:r>
-      <w:proofErr w:type="spellStart"/>
-      <w:r>
-        <w:rPr>
-          <w:lang w:val="en-US"/>
-        </w:rPr>
-        <w:t>AT_inter_status</w:t>
-      </w:r>
-      <w:proofErr w:type="spellEnd"/>
-      <w:r>
-        <w:rPr>
-          <w:lang w:val="en-US"/>
-        </w:rPr>
-        <w:t xml:space="preserve"> == „two I“ &amp; </w:t>
-      </w:r>
-      <w:proofErr w:type="spellStart"/>
-      <w:r>
-        <w:rPr>
-          <w:lang w:val="en-US"/>
-        </w:rPr>
-        <w:t>BT_inter_status</w:t>
-      </w:r>
-      <w:proofErr w:type="spellEnd"/>
-      <w:r>
-        <w:rPr>
-          <w:lang w:val="en-US"/>
-        </w:rPr>
-        <w:t xml:space="preserve"> != </w:t>
-      </w:r>
-      <w:r>
-        <w:t>„</w:t>
-      </w:r>
-      <w:proofErr w:type="spellStart"/>
-      <w:r>
-        <w:t>two</w:t>
-      </w:r>
-      <w:proofErr w:type="spellEnd"/>
-      <w:r>
-        <w:t xml:space="preserve"> I“</w:t>
-      </w:r>
-    </w:p>
-    <w:p>
-      <w:r>
-        <w:t xml:space="preserve">Liegt T außerhalb des Kreises und nur eine der Geraden (AT oder BT) 2 Schnittpunkte mit dem Kreis hat, dann wird die Gerade welche die Schnittpunkte mit dem Kreis hat (AT oder BT) wie ein Waldrand der Form 1 behandelt. Somit werden diese Schnittpunkte (S1, S2) genutzt um zunächst den Flächeninhalt des Kreisbogens zu mit dem Schnittwinkel von S1 und S2 im Mittelpunkt des </w:t>
-      </w:r>
-      <w:proofErr w:type="spellStart"/>
-      <w:r>
-        <w:t>Kreisses</w:t>
-      </w:r>
-      <w:proofErr w:type="spellEnd"/>
-      <w:r>
-        <w:t xml:space="preserve"> zu berechnen. Hiervon wird dann der Flächeninhalt des Dreieck zwischen S1, S2 und dem Mittelpunkt des Kreises abgezogen. </w:t>
-      </w:r>
-    </w:p>
-    <w:p>
-      <w:pPr>
-        <w:pStyle w:val="Zwischenberschriftbold"/>
-      </w:pPr>
-      <w:r>
-        <w:t xml:space="preserve"> Flächeninhalt Waldrandform == 2, T &gt; 17.84m, </w:t>
-      </w:r>
-      <w:proofErr w:type="spellStart"/>
-      <w:r>
-        <w:t>AT_inter_</w:t>
-      </w:r>
-      <w:proofErr w:type="gramStart"/>
-      <w:r>
-        <w:t>status</w:t>
-      </w:r>
-      <w:proofErr w:type="spellEnd"/>
-      <w:r>
-        <w:t xml:space="preserve"> !</w:t>
-      </w:r>
-      <w:proofErr w:type="gramEnd"/>
-      <w:r>
-        <w:t>= „</w:t>
-      </w:r>
-      <w:proofErr w:type="spellStart"/>
-      <w:r>
-        <w:t>two</w:t>
-      </w:r>
-      <w:proofErr w:type="spellEnd"/>
-      <w:r>
-        <w:t xml:space="preserve"> I“ &amp; </w:t>
-      </w:r>
-      <w:proofErr w:type="spellStart"/>
-      <w:r>
-        <w:t>BT_inter_status</w:t>
-      </w:r>
-      <w:proofErr w:type="spellEnd"/>
-      <w:r>
-        <w:t xml:space="preserve"> != „</w:t>
-      </w:r>
-      <w:proofErr w:type="spellStart"/>
-      <w:r>
-        <w:t>two</w:t>
-      </w:r>
-      <w:proofErr w:type="spellEnd"/>
-      <w:r>
-        <w:t xml:space="preserve"> I“</w:t>
-      </w:r>
-    </w:p>
-    <w:p>
-      <w:r>
-        <w:t xml:space="preserve">Haben beide Schenkel keine oder nur eine Schnittstelle mit dem Kreis, wird kein Teil des Kreises durch die Geraden </w:t>
-      </w:r>
-      <w:r>
-        <w:t>abgetrennt</w:t>
-      </w:r>
-      <w:r>
-        <w:t xml:space="preserve"> und somit gelten Alle Bäume als Teil des Bestandes und es wird keine </w:t>
-      </w:r>
-      <w:proofErr w:type="spellStart"/>
-      <w:r>
-        <w:t>Teilfl</w:t>
-      </w:r>
-      <w:r>
-        <w:t>f</w:t>
-      </w:r>
-      <w:r>
-        <w:t>äche</w:t>
-      </w:r>
-      <w:proofErr w:type="spellEnd"/>
-      <w:r>
-        <w:t xml:space="preserve"> b</w:t>
-      </w:r>
-      <w:r>
-        <w:t>e</w:t>
-      </w:r>
-      <w:r>
-        <w:t xml:space="preserve">rechnet. </w:t>
-      </w:r>
-    </w:p>
-    <w:p/>
-    <w:p>
-      <w:pPr>
-        <w:pStyle w:val="berschrift2"/>
-      </w:pPr>
-      <w:r>
-        <w:t>Überarbeitung der Bestandes Zuordnung und Probekreisflächenberechnung</w:t>
-      </w:r>
-    </w:p>
-    <w:p>
-      <w:r>
-        <w:t xml:space="preserve">Da sich die Auswertung rein über </w:t>
-      </w:r>
-      <w:proofErr w:type="spellStart"/>
-      <w:r>
-        <w:t>functionen</w:t>
-      </w:r>
-      <w:proofErr w:type="spellEnd"/>
-      <w:r>
-        <w:t xml:space="preserve"> die auf </w:t>
-      </w:r>
-      <w:proofErr w:type="spellStart"/>
-      <w:r>
-        <w:t>if</w:t>
-      </w:r>
-      <w:proofErr w:type="spellEnd"/>
-      <w:r>
-        <w:t xml:space="preserve">-statements über den die Schnittpunkte mit dem 17.84m Kreis beruhen nicht fehlerfrei umsetzen ließen wurde die Methodik zu Flächen- und </w:t>
-      </w:r>
-      <w:proofErr w:type="spellStart"/>
-      <w:r>
-        <w:t>Bestandesbestimmung</w:t>
-      </w:r>
-      <w:proofErr w:type="spellEnd"/>
-      <w:r>
-        <w:t xml:space="preserve"> leicht angepasst. </w:t>
-      </w:r>
-    </w:p>
-    <w:p>
-      <w:r>
-        <w:t xml:space="preserve">Grundlage der Berechnung stellen weiterhin nur Plots dar, die über mindestens eine Line mit zwei Überschneidung mit dem äußersten der Konzentrischen Probekreise verfügen. </w:t>
-      </w:r>
-    </w:p>
-    <w:p>
-      <w:r>
-        <w:t xml:space="preserve">Somit werden zunächst die Schnittpunkte des jeweiligen Waldrandes mit </w:t>
-      </w:r>
-    </w:p>
-    <w:p>
-      <w:pPr>
-        <w:pStyle w:val="berschrift2"/>
-      </w:pPr>
-      <w:r>
-        <w:t xml:space="preserve">Stickstoffgehalte in Blattmasse </w:t>
-      </w:r>
-    </w:p>
-    <w:p>
-      <w:pPr>
-        <w:pStyle w:val="berschrift3"/>
-      </w:pPr>
-      <w:r>
-        <w:t>Stickstoffgehalte in Blattmasse aus BZE Blatt- &amp; Nadelproben</w:t>
-      </w:r>
-    </w:p>
-    <w:p>
-      <w:r>
-        <w:t xml:space="preserve">Im Zuge der BZE werden von jeder am Plot präsenten Baumart im Altbestand Blatt- und Nadelproben </w:t>
-      </w:r>
-      <w:proofErr w:type="spellStart"/>
-      <w:r>
-        <w:t>genoimmen</w:t>
-      </w:r>
-      <w:proofErr w:type="spellEnd"/>
-      <w:r>
-        <w:t xml:space="preserve"> welche dann auf ihre Nährelementgehalte hin ausgewertet werden. </w:t>
-      </w:r>
-    </w:p>
-    <w:p>
-      <w:r>
-        <w:t xml:space="preserve">Somit stehen für die </w:t>
-      </w:r>
-      <w:r>
-        <w:t>B</w:t>
-      </w:r>
-      <w:r>
-        <w:t xml:space="preserve">erechnung des Stickstoffgehaltes in der Blattmasse des </w:t>
-      </w:r>
-      <w:r>
-        <w:t xml:space="preserve">Altbestandes </w:t>
-      </w:r>
-      <w:r>
-        <w:t xml:space="preserve">Bestandes an BZE Probepunkten Plot- und Baumartspezifische Nährelementgehalte zur </w:t>
-      </w:r>
-      <w:r>
-        <w:t>V</w:t>
-      </w:r>
-      <w:r>
-        <w:t xml:space="preserve">erfügung. </w:t>
-      </w:r>
-    </w:p>
-    <w:p>
-      <w:r>
-        <w:lastRenderedPageBreak/>
-        <w:t xml:space="preserve">Da jedoch in der Verjüngung zu Waldbaumarten auftreten können, die nicht im Oberstand vertreten sind, für welche demnach keine Plot-Art-spezifischen Stickstoffwerte verfügbar sind, müssen hierfür sinnvolle alternative Datenquellen ausgewählt werden.  Folgende Optionen stehen hierfür zur Auswahl: </w:t>
-      </w:r>
-    </w:p>
-    <w:p>
-      <w:pPr>
-        <w:pStyle w:val="Listenabsatz"/>
-        <w:numPr>
-          <w:ilvl w:val="0"/>
-          <w:numId w:val="22"/>
-        </w:numPr>
-      </w:pPr>
-      <w:r>
-        <w:rPr>
-          <w:rStyle w:val="Hervorhebung"/>
-        </w:rPr>
-        <w:t>Standortgruppen-Art-spezifische-N-Werte</w:t>
-      </w:r>
-      <w:r>
-        <w:t xml:space="preserve">: </w:t>
-      </w:r>
-      <w:r>
-        <w:t>N-Werte</w:t>
-      </w:r>
-      <w:r>
-        <w:t xml:space="preserve"> in Blatt oder Nadel für nicht am Plot verfügbare Baumarten werden durch standort-art-spezifische N-Mittelwerte ersetzt: </w:t>
-      </w:r>
-      <w:r>
-        <w:tab/>
-      </w:r>
-    </w:p>
-    <w:p>
-      <w:pPr>
-        <w:pStyle w:val="Listenabsatz"/>
-        <w:numPr>
-          <w:ilvl w:val="1"/>
-          <w:numId w:val="22"/>
-        </w:numPr>
-      </w:pPr>
-      <w:r>
-        <w:t>N-Gehalten in Nadel und Blatt werden nach Baumart und Standortgruppe gruppiert und gemittelt</w:t>
-      </w:r>
-    </w:p>
-    <w:p>
-      <w:pPr>
-        <w:pStyle w:val="Listenabsatz"/>
-        <w:numPr>
-          <w:ilvl w:val="1"/>
-          <w:numId w:val="22"/>
-        </w:numPr>
-      </w:pPr>
-      <w:r>
-        <w:t xml:space="preserve">hierfür müsste man dem jeweiligen BZE BE Punkt einer </w:t>
-      </w:r>
-      <w:proofErr w:type="spellStart"/>
-      <w:r>
-        <w:t>standtortgruppe</w:t>
-      </w:r>
-      <w:proofErr w:type="spellEnd"/>
-      <w:r>
-        <w:t xml:space="preserve"> zuweisen </w:t>
-      </w:r>
-    </w:p>
-    <w:p>
-      <w:pPr>
-        <w:pStyle w:val="Listenabsatz"/>
-        <w:numPr>
-          <w:ilvl w:val="1"/>
-          <w:numId w:val="22"/>
-        </w:numPr>
-      </w:pPr>
-      <w:r>
-        <w:t xml:space="preserve">und für diese Standortgruppe über mittlere N-Werte in Blatt-/ Nadelmasse aller möglichen Baumarten verfügen </w:t>
-      </w:r>
-    </w:p>
-    <w:p>
-      <w:pPr>
-        <w:pStyle w:val="Listenabsatz"/>
-        <w:numPr>
-          <w:ilvl w:val="1"/>
-          <w:numId w:val="22"/>
-        </w:numPr>
-      </w:pPr>
-      <w:r>
-        <w:t xml:space="preserve">hierfür müssten zudem signifikante Unterscheide zwischen den Stickstoffgehalten in der Blattmasse in Anhängigkeit ihrer Standortgruppe bestehen. </w:t>
-      </w:r>
-    </w:p>
-    <w:p>
-      <w:pPr>
-        <w:pStyle w:val="Listenabsatz"/>
-        <w:numPr>
-          <w:ilvl w:val="2"/>
-          <w:numId w:val="22"/>
-        </w:numPr>
-      </w:pPr>
-      <w:r>
-        <w:t>Diese Annahme wird durch die BZE2 Auswertung unterstützt „</w:t>
-      </w:r>
-      <w:r>
-        <w:t>Die Fichten auf Böden aus basenarmem Festgestein (6) und auf Böden der Alpen (7) haben geringere N-Nadelgehalte als die Fichten auf anderen Bodensubstratgruppen (Abb. I-8-1a). Die N-Nadelgehalte sind an Punkten mit Moder- und Rohhumusform signifikant geringer als an Punkten mit Mull, mullartigem Moder und rohhumusartigem Moder (Abb. I-8-1b). Die N-Nadelgehalte unterscheiden sich je nach Grad der Bodenversauerung; die Unterschiede sind allerdings nicht kausal erklärbar</w:t>
-      </w:r>
-      <w:r>
-        <w:t xml:space="preserve">.“ </w:t>
-      </w:r>
-    </w:p>
-    <w:p>
-      <w:pPr>
-        <w:pStyle w:val="Listenabsatz"/>
-        <w:ind w:left="2160"/>
-      </w:pPr>
-      <w:r>
-        <w:t xml:space="preserve">QUELLE: </w:t>
-      </w:r>
-      <w:r>
-        <w:t>Dynamik und räumliche Muster forstlicher Standorte in Deutschland Ergebnisse der Bodenzustandserhebung im Wald 2006 bis 2008</w:t>
-      </w:r>
-      <w:r>
-        <w:t xml:space="preserve">, </w:t>
-      </w:r>
-      <w:r>
-        <w:t xml:space="preserve">Nicole Wellbrock, Andreas Bolte, Heinz </w:t>
-      </w:r>
-      <w:proofErr w:type="spellStart"/>
-      <w:r>
-        <w:t>Flessa</w:t>
-      </w:r>
-      <w:proofErr w:type="spellEnd"/>
-      <w:r>
-        <w:t xml:space="preserve"> (</w:t>
-      </w:r>
-      <w:proofErr w:type="spellStart"/>
-      <w:r>
-        <w:t>eds</w:t>
-      </w:r>
-      <w:proofErr w:type="spellEnd"/>
-      <w:r>
-        <w:t xml:space="preserve">), </w:t>
-      </w:r>
-      <w:r>
-        <w:t>Thünen Report 43</w:t>
-      </w:r>
-    </w:p>
-    <w:p>
-      <w:pPr>
-        <w:pStyle w:val="Listenabsatz"/>
-        <w:numPr>
-          <w:ilvl w:val="0"/>
-          <w:numId w:val="22"/>
-        </w:numPr>
-      </w:pPr>
-      <w:r>
-        <w:rPr>
-          <w:rStyle w:val="Hervorhebung"/>
-        </w:rPr>
-        <w:t>Baumart-spezifische-N-Werte</w:t>
-      </w:r>
-      <w:r>
-        <w:t xml:space="preserve">: </w:t>
-      </w:r>
-    </w:p>
-    <w:p>
-      <w:pPr>
-        <w:pStyle w:val="Listenabsatz"/>
-        <w:numPr>
-          <w:ilvl w:val="1"/>
-          <w:numId w:val="22"/>
-        </w:numPr>
-      </w:pPr>
-      <w:r>
-        <w:t>N-Gehalten in Nadel und Blatt werden nach Baumart gruppiert und gemittelt</w:t>
-      </w:r>
-    </w:p>
-    <w:p>
-      <w:pPr>
-        <w:pStyle w:val="Listenabsatz"/>
-        <w:numPr>
-          <w:ilvl w:val="1"/>
-          <w:numId w:val="22"/>
-        </w:numPr>
-      </w:pPr>
-      <w:r>
-        <w:t xml:space="preserve">Diese Option </w:t>
-      </w:r>
-      <w:proofErr w:type="gramStart"/>
-      <w:r>
-        <w:t>greift</w:t>
-      </w:r>
-      <w:proofErr w:type="gramEnd"/>
-      <w:r>
-        <w:t xml:space="preserve"> wenn: </w:t>
-      </w:r>
-    </w:p>
-    <w:p>
-      <w:pPr>
-        <w:pStyle w:val="Listenabsatz"/>
-        <w:numPr>
-          <w:ilvl w:val="2"/>
-          <w:numId w:val="22"/>
-        </w:numPr>
-      </w:pPr>
-      <w:r>
-        <w:t xml:space="preserve">Sollten keine signifikanten Unterschiede in den N-Gehalten in der Blattmasse über die verschiedenen Standortgruppen bestehen oder </w:t>
-      </w:r>
-    </w:p>
-    <w:p>
-      <w:pPr>
-        <w:pStyle w:val="Listenabsatz"/>
-        <w:numPr>
-          <w:ilvl w:val="2"/>
-          <w:numId w:val="22"/>
-        </w:numPr>
-      </w:pPr>
-      <w:r>
-        <w:t xml:space="preserve">eine Baumart weder im </w:t>
-      </w:r>
-      <w:proofErr w:type="spellStart"/>
-      <w:r>
-        <w:t>plot</w:t>
-      </w:r>
-      <w:proofErr w:type="spellEnd"/>
-      <w:r>
-        <w:t>-Art-spezifischen noch dem Baumart-Standortgruppe-Spezifischen Datensatz über einen entsprechenden N-Gehalt verfügen</w:t>
-      </w:r>
-    </w:p>
-    <w:p>
-      <w:pPr>
-        <w:pStyle w:val="Listenabsatz"/>
-        <w:numPr>
-          <w:ilvl w:val="0"/>
-          <w:numId w:val="22"/>
-        </w:numPr>
-      </w:pPr>
-      <w:r>
-        <w:rPr>
-          <w:rStyle w:val="Hervorhebung"/>
-        </w:rPr>
-        <w:t>Baumartengruppe-spezifische Werte</w:t>
-      </w:r>
-      <w:r>
-        <w:t xml:space="preserve">: </w:t>
-      </w:r>
-    </w:p>
-    <w:p>
-      <w:pPr>
-        <w:pStyle w:val="Listenabsatz"/>
-        <w:numPr>
-          <w:ilvl w:val="1"/>
-          <w:numId w:val="22"/>
-        </w:numPr>
-      </w:pPr>
-      <w:r>
-        <w:t>N-Gehalte in der Blattmasse werden nur noch nach „Laubholz“ und „Nadelholz“ gruppiert und gemittelt</w:t>
-      </w:r>
-    </w:p>
-    <w:p>
-      <w:pPr>
-        <w:pStyle w:val="Listenabsatz"/>
-        <w:numPr>
-          <w:ilvl w:val="1"/>
-          <w:numId w:val="22"/>
-        </w:numPr>
-      </w:pPr>
-      <w:r>
-        <w:t xml:space="preserve">Diese Option </w:t>
-      </w:r>
-      <w:proofErr w:type="gramStart"/>
-      <w:r>
-        <w:t>greift</w:t>
-      </w:r>
-      <w:proofErr w:type="gramEnd"/>
-      <w:r>
-        <w:t xml:space="preserve"> wenn: </w:t>
-      </w:r>
-    </w:p>
-    <w:p>
-      <w:pPr>
-        <w:pStyle w:val="Listenabsatz"/>
-        <w:numPr>
-          <w:ilvl w:val="2"/>
-          <w:numId w:val="22"/>
-        </w:numPr>
-      </w:pPr>
-      <w:r>
-        <w:t>zu einer Baumart gar keine N-Werte verfügbar sein</w:t>
-      </w:r>
-    </w:p>
-    <w:p>
-      <w:pPr>
-        <w:pStyle w:val="Listenabsatz"/>
-        <w:numPr>
-          <w:ilvl w:val="2"/>
-          <w:numId w:val="22"/>
-        </w:numPr>
-      </w:pPr>
-      <w:r>
-        <w:t>es signifikante unterscheide in den N-Gehalten in der Blattmasse zwischen den Gruppen Laub- bzw. Nadelholz gibt</w:t>
-      </w:r>
-    </w:p>
-    <w:p>
-      <w:r>
-        <w:t xml:space="preserve">Hieraus resultiert, dass wir von der BZE einen Datensatz in der folgenden Struktur brauchen: </w:t>
+        <w:t xml:space="preserve"> Flächeninhalt Waldrandform == 2, T &gt; 17.84m, AT_inter_status != „two I“ &amp; BT_inter_status != „two I“</w:t>
+      </w:r>
+    </w:p>
+    <w:p>
+      <w:r>
+        <w:t xml:space="preserve">Haben beide Schenkel keine oder nur eine Schnittstelle mit dem Kreis, wird kein Teil des Kreises durch die Geraden abgetrennt und somit gelten Alle Bäume als Teil des Bestandes und es wird keine Teilflfäche berechnet. </w:t>
       </w:r>
     </w:p>
     <w:p/>
@@ -5555,12 +4859,125 @@
     </w:lvl>
   </w:abstractNum>
   <w:abstractNum w:abstractNumId="2" w15:restartNumberingAfterBreak="0">
+    <w:nsid w:val="175C6A47"/>
+    <w:multiLevelType w:val="hybridMultilevel"/>
+    <w:tmpl w:val="54280E8A"/>
+    <w:lvl w:ilvl="0" w:tplc="320081B4">
+      <w:start w:val="14"/>
+      <w:numFmt w:val="bullet"/>
+      <w:lvlText w:val="-"/>
+      <w:lvlJc w:val="left"/>
+      <w:pPr>
+        <w:ind w:left="720" w:hanging="360"/>
+      </w:pPr>
+      <w:rPr>
+        <w:rFonts w:ascii="Calibri" w:eastAsia="Times New Roman" w:hAnsi="Calibri" w:cs="Calibri" w:hint="default"/>
+      </w:rPr>
+    </w:lvl>
+    <w:lvl w:ilvl="1" w:tplc="04070003">
+      <w:start w:val="1"/>
+      <w:numFmt w:val="bullet"/>
+      <w:lvlText w:val="o"/>
+      <w:lvlJc w:val="left"/>
+      <w:pPr>
+        <w:ind w:left="1440" w:hanging="360"/>
+      </w:pPr>
+      <w:rPr>
+        <w:rFonts w:ascii="Courier New" w:hAnsi="Courier New" w:cs="Courier New" w:hint="default"/>
+      </w:rPr>
+    </w:lvl>
+    <w:lvl w:ilvl="2" w:tplc="04070005" w:tentative="1">
+      <w:start w:val="1"/>
+      <w:numFmt w:val="bullet"/>
+      <w:lvlText w:val=""/>
+      <w:lvlJc w:val="left"/>
+      <w:pPr>
+        <w:ind w:left="2160" w:hanging="360"/>
+      </w:pPr>
+      <w:rPr>
+        <w:rFonts w:ascii="Wingdings" w:hAnsi="Wingdings" w:hint="default"/>
+      </w:rPr>
+    </w:lvl>
+    <w:lvl w:ilvl="3" w:tplc="04070001" w:tentative="1">
+      <w:start w:val="1"/>
+      <w:numFmt w:val="bullet"/>
+      <w:lvlText w:val=""/>
+      <w:lvlJc w:val="left"/>
+      <w:pPr>
+        <w:ind w:left="2880" w:hanging="360"/>
+      </w:pPr>
+      <w:rPr>
+        <w:rFonts w:ascii="Symbol" w:hAnsi="Symbol" w:hint="default"/>
+      </w:rPr>
+    </w:lvl>
+    <w:lvl w:ilvl="4" w:tplc="04070003" w:tentative="1">
+      <w:start w:val="1"/>
+      <w:numFmt w:val="bullet"/>
+      <w:lvlText w:val="o"/>
+      <w:lvlJc w:val="left"/>
+      <w:pPr>
+        <w:ind w:left="3600" w:hanging="360"/>
+      </w:pPr>
+      <w:rPr>
+        <w:rFonts w:ascii="Courier New" w:hAnsi="Courier New" w:cs="Courier New" w:hint="default"/>
+      </w:rPr>
+    </w:lvl>
+    <w:lvl w:ilvl="5" w:tplc="04070005" w:tentative="1">
+      <w:start w:val="1"/>
+      <w:numFmt w:val="bullet"/>
+      <w:lvlText w:val=""/>
+      <w:lvlJc w:val="left"/>
+      <w:pPr>
+        <w:ind w:left="4320" w:hanging="360"/>
+      </w:pPr>
+      <w:rPr>
+        <w:rFonts w:ascii="Wingdings" w:hAnsi="Wingdings" w:hint="default"/>
+      </w:rPr>
+    </w:lvl>
+    <w:lvl w:ilvl="6" w:tplc="04070001" w:tentative="1">
+      <w:start w:val="1"/>
+      <w:numFmt w:val="bullet"/>
+      <w:lvlText w:val=""/>
+      <w:lvlJc w:val="left"/>
+      <w:pPr>
+        <w:ind w:left="5040" w:hanging="360"/>
+      </w:pPr>
+      <w:rPr>
+        <w:rFonts w:ascii="Symbol" w:hAnsi="Symbol" w:hint="default"/>
+      </w:rPr>
+    </w:lvl>
+    <w:lvl w:ilvl="7" w:tplc="04070003" w:tentative="1">
+      <w:start w:val="1"/>
+      <w:numFmt w:val="bullet"/>
+      <w:lvlText w:val="o"/>
+      <w:lvlJc w:val="left"/>
+      <w:pPr>
+        <w:ind w:left="5760" w:hanging="360"/>
+      </w:pPr>
+      <w:rPr>
+        <w:rFonts w:ascii="Courier New" w:hAnsi="Courier New" w:cs="Courier New" w:hint="default"/>
+      </w:rPr>
+    </w:lvl>
+    <w:lvl w:ilvl="8" w:tplc="04070005" w:tentative="1">
+      <w:start w:val="1"/>
+      <w:numFmt w:val="bullet"/>
+      <w:lvlText w:val=""/>
+      <w:lvlJc w:val="left"/>
+      <w:pPr>
+        <w:ind w:left="6480" w:hanging="360"/>
+      </w:pPr>
+      <w:rPr>
+        <w:rFonts w:ascii="Wingdings" w:hAnsi="Wingdings" w:hint="default"/>
+      </w:rPr>
+    </w:lvl>
+  </w:abstractNum>
+  <w:abstractNum w:abstractNumId="3" w15:restartNumberingAfterBreak="0">
     <w:nsid w:val="186C1445"/>
     <w:multiLevelType w:val="multilevel"/>
     <w:tmpl w:val="994A2B2A"/>
     <w:numStyleLink w:val="Formatvorlage3"/>
   </w:abstractNum>
-  <w:abstractNum w:abstractNumId="3" w15:restartNumberingAfterBreak="0">
+  <w:abstractNum w:abstractNumId="4" w15:restartNumberingAfterBreak="0">
     <w:nsid w:val="18761419"/>
     <w:multiLevelType w:val="hybridMultilevel"/>
     <w:tmpl w:val="6382E074"/>
@@ -5673,7 +5090,7 @@
       </w:rPr>
     </w:lvl>
   </w:abstractNum>
-  <w:abstractNum w:abstractNumId="4" w15:restartNumberingAfterBreak="0">
+  <w:abstractNum w:abstractNumId="5" w15:restartNumberingAfterBreak="0">
     <w:nsid w:val="27CF6482"/>
     <w:multiLevelType w:val="hybridMultilevel"/>
     <w:tmpl w:val="8598A7AE"/>
@@ -5762,13 +5179,13 @@
       </w:pPr>
     </w:lvl>
   </w:abstractNum>
-  <w:abstractNum w:abstractNumId="5" w15:restartNumberingAfterBreak="0">
+  <w:abstractNum w:abstractNumId="6" w15:restartNumberingAfterBreak="0">
     <w:nsid w:val="2F174855"/>
     <w:multiLevelType w:val="multilevel"/>
     <w:tmpl w:val="FD02EA68"/>
     <w:numStyleLink w:val="Formatvorlage2"/>
   </w:abstractNum>
-  <w:abstractNum w:abstractNumId="6" w15:restartNumberingAfterBreak="0">
+  <w:abstractNum w:abstractNumId="7" w15:restartNumberingAfterBreak="0">
     <w:nsid w:val="35360EBC"/>
     <w:multiLevelType w:val="multilevel"/>
     <w:tmpl w:val="FD02EA68"/>
@@ -5891,7 +5308,7 @@
       </w:rPr>
     </w:lvl>
   </w:abstractNum>
-  <w:abstractNum w:abstractNumId="7" w15:restartNumberingAfterBreak="0">
+  <w:abstractNum w:abstractNumId="8" w15:restartNumberingAfterBreak="0">
     <w:nsid w:val="38EE4994"/>
     <w:multiLevelType w:val="hybridMultilevel"/>
     <w:tmpl w:val="8F36898C"/>
@@ -5980,7 +5397,7 @@
       </w:pPr>
     </w:lvl>
   </w:abstractNum>
-  <w:abstractNum w:abstractNumId="8" w15:restartNumberingAfterBreak="0">
+  <w:abstractNum w:abstractNumId="9" w15:restartNumberingAfterBreak="0">
     <w:nsid w:val="565F49D7"/>
     <w:multiLevelType w:val="hybridMultilevel"/>
     <w:tmpl w:val="1248C83A"/>
@@ -6069,7 +5486,7 @@
       </w:pPr>
     </w:lvl>
   </w:abstractNum>
-  <w:abstractNum w:abstractNumId="9" w15:restartNumberingAfterBreak="0">
+  <w:abstractNum w:abstractNumId="10" w15:restartNumberingAfterBreak="0">
     <w:nsid w:val="566C3A9B"/>
     <w:multiLevelType w:val="multilevel"/>
     <w:tmpl w:val="D81E91CC"/>
@@ -6191,7 +5608,7 @@
       </w:rPr>
     </w:lvl>
   </w:abstractNum>
-  <w:abstractNum w:abstractNumId="10" w15:restartNumberingAfterBreak="0">
+  <w:abstractNum w:abstractNumId="11" w15:restartNumberingAfterBreak="0">
     <w:nsid w:val="59653D74"/>
     <w:multiLevelType w:val="multilevel"/>
     <w:tmpl w:val="994A2B2A"/>
@@ -6335,7 +5752,7 @@
       </w:rPr>
     </w:lvl>
   </w:abstractNum>
-  <w:abstractNum w:abstractNumId="11" w15:restartNumberingAfterBreak="0">
+  <w:abstractNum w:abstractNumId="12" w15:restartNumberingAfterBreak="0">
     <w:nsid w:val="59F12930"/>
     <w:multiLevelType w:val="hybridMultilevel"/>
     <w:tmpl w:val="217051AE"/>
@@ -6425,70 +5842,73 @@
     </w:lvl>
   </w:abstractNum>
   <w:num w:numId="1">
-    <w:abstractNumId w:val="9"/>
+    <w:abstractNumId w:val="10"/>
   </w:num>
   <w:num w:numId="2">
     <w:abstractNumId w:val="1"/>
   </w:num>
   <w:num w:numId="3">
-    <w:abstractNumId w:val="6"/>
+    <w:abstractNumId w:val="7"/>
   </w:num>
   <w:num w:numId="4">
-    <w:abstractNumId w:val="10"/>
+    <w:abstractNumId w:val="11"/>
   </w:num>
   <w:num w:numId="5">
     <w:abstractNumId w:val="1"/>
   </w:num>
   <w:num w:numId="6">
-    <w:abstractNumId w:val="5"/>
+    <w:abstractNumId w:val="6"/>
   </w:num>
   <w:num w:numId="7">
-    <w:abstractNumId w:val="2"/>
+    <w:abstractNumId w:val="3"/>
   </w:num>
   <w:num w:numId="8">
-    <w:abstractNumId w:val="9"/>
+    <w:abstractNumId w:val="10"/>
   </w:num>
   <w:num w:numId="9">
-    <w:abstractNumId w:val="9"/>
+    <w:abstractNumId w:val="10"/>
   </w:num>
   <w:num w:numId="10">
-    <w:abstractNumId w:val="9"/>
+    <w:abstractNumId w:val="10"/>
   </w:num>
   <w:num w:numId="11">
-    <w:abstractNumId w:val="9"/>
+    <w:abstractNumId w:val="10"/>
   </w:num>
   <w:num w:numId="12">
-    <w:abstractNumId w:val="9"/>
+    <w:abstractNumId w:val="10"/>
   </w:num>
   <w:num w:numId="13">
-    <w:abstractNumId w:val="9"/>
+    <w:abstractNumId w:val="10"/>
   </w:num>
   <w:num w:numId="14">
-    <w:abstractNumId w:val="9"/>
+    <w:abstractNumId w:val="10"/>
   </w:num>
   <w:num w:numId="15">
-    <w:abstractNumId w:val="9"/>
+    <w:abstractNumId w:val="10"/>
   </w:num>
   <w:num w:numId="16">
-    <w:abstractNumId w:val="9"/>
+    <w:abstractNumId w:val="10"/>
   </w:num>
   <w:num w:numId="17">
-    <w:abstractNumId w:val="4"/>
+    <w:abstractNumId w:val="5"/>
   </w:num>
   <w:num w:numId="18">
     <w:abstractNumId w:val="0"/>
   </w:num>
   <w:num w:numId="19">
-    <w:abstractNumId w:val="3"/>
+    <w:abstractNumId w:val="4"/>
   </w:num>
   <w:num w:numId="20">
-    <w:abstractNumId w:val="11"/>
+    <w:abstractNumId w:val="12"/>
   </w:num>
   <w:num w:numId="21">
+    <w:abstractNumId w:val="9"/>
+  </w:num>
+  <w:num w:numId="22">
     <w:abstractNumId w:val="8"/>
   </w:num>
-  <w:num w:numId="22">
-    <w:abstractNumId w:val="7"/>
+  <w:num w:numId="23">
+    <w:abstractNumId w:val="2"/>
   </w:num>
 </w:numbering>
 </file>

</xml_diff>

<commit_message>
have to run forest edes trees again because i accdentally safed a RG update under tree cords
</commit_message>
<xml_diff>
--- a/info/Doku_BZE3_Bestandesauswertung.docx
+++ b/info/Doku_BZE3_Bestandesauswertung.docx
@@ -7,15 +7,7 @@
         <w:pStyle w:val="Titelberschrift"/>
       </w:pPr>
       <w:r>
-        <w:t xml:space="preserve">Dokumentation </w:t>
-      </w:r>
-      <w:proofErr w:type="spellStart"/>
-      <w:r>
-        <w:t>Bestandesauswertung</w:t>
-      </w:r>
-      <w:proofErr w:type="spellEnd"/>
-      <w:r>
-        <w:t xml:space="preserve"> BZE 3</w:t>
+        <w:t>Dokumentation Bestandesauswertung BZE 3</w:t>
       </w:r>
     </w:p>
     <w:p>
@@ -28,15 +20,7 @@
     </w:p>
     <w:p>
       <w:r>
-        <w:t xml:space="preserve">An BZE Probepunkten mit dem Punkstatus … </w:t>
-      </w:r>
-      <w:proofErr w:type="spellStart"/>
-      <w:r>
-        <w:t>fidnet</w:t>
-      </w:r>
-      <w:proofErr w:type="spellEnd"/>
-      <w:r>
-        <w:t xml:space="preserve"> keine Auswertung statt. Diese werden </w:t>
+        <w:t xml:space="preserve">An BZE Probepunkten mit dem Punkstatus … fidnet keine Auswertung statt. Diese werden </w:t>
       </w:r>
       <w:r>
         <w:t xml:space="preserve">von der weiteren Analyse ausgeschlossen und </w:t>
@@ -47,23 +31,16 @@
         <w:pStyle w:val="berschrift1"/>
       </w:pPr>
       <w:r>
-        <w:t xml:space="preserve">Waldränder/ </w:t>
-      </w:r>
-      <w:proofErr w:type="spellStart"/>
-      <w:r>
-        <w:t>Bestandesgrenzen</w:t>
-      </w:r>
-      <w:proofErr w:type="spellEnd"/>
+        <w:t>Waldränder/ Bestandesgrenzen</w:t>
+      </w:r>
     </w:p>
     <w:p>
       <w:pPr>
         <w:pStyle w:val="berschrift3"/>
       </w:pPr>
-      <w:proofErr w:type="spellStart"/>
       <w:r>
         <w:t>Koordiantenberechnung</w:t>
       </w:r>
-      <w:proofErr w:type="spellEnd"/>
     </w:p>
     <w:p>
       <w:r>
@@ -93,33 +70,12 @@
     <w:p/>
     <w:p>
       <w:r>
-        <w:t xml:space="preserve">Für alle Bäume sowie auf zwei bzw. drei Punkten des </w:t>
-      </w:r>
-      <w:proofErr w:type="spellStart"/>
-      <w:r>
-        <w:t>Bestandesrandes</w:t>
-      </w:r>
-      <w:proofErr w:type="spellEnd"/>
-      <w:r>
-        <w:t xml:space="preserve"> (falls </w:t>
-      </w:r>
-      <w:proofErr w:type="spellStart"/>
-      <w:r>
-        <w:t>Bestandesrand</w:t>
-      </w:r>
-      <w:proofErr w:type="spellEnd"/>
-      <w:r>
-        <w:t xml:space="preserve"> mit Knick) werden der Azimut und die Entfernung zum Probekreismittelpunkt (0|0) erfasst.</w:t>
-      </w:r>
-    </w:p>
-    <w:p>
-      <w:proofErr w:type="spellStart"/>
-      <w:r>
-        <w:t>Hierraus</w:t>
-      </w:r>
-      <w:proofErr w:type="spellEnd"/>
-      <w:r>
-        <w:t xml:space="preserve"> lassen sich mittels der folgenden Formel die X und Y Koordinaten des jeweiligen Punktes bestimmen: </w:t>
+        <w:t>Für alle Bäume sowie auf zwei bzw. drei Punkten des Bestandesrandes (falls Bestandesrand mit Knick) werden der Azimut und die Entfernung zum Probekreismittelpunkt (0|0) erfasst.</w:t>
+      </w:r>
+    </w:p>
+    <w:p>
+      <w:r>
+        <w:t xml:space="preserve">Hierraus lassen sich mittels der folgenden Formel die X und Y Koordinaten des jeweiligen Punktes bestimmen: </w:t>
       </w:r>
     </w:p>
     <w:p>
@@ -421,13 +377,11 @@
         <w:jc w:val="center"/>
         <w:rPr>
           <w:rStyle w:val="Hervorhebung"/>
-          <w:lang w:val="en-US"/>
-        </w:rPr>
-      </w:pPr>
-      <w:r>
-        <w:rPr>
-          <w:rStyle w:val="Hervorhebung"/>
-          <w:lang w:val="en-US"/>
+        </w:rPr>
+      </w:pPr>
+      <w:r>
+        <w:rPr>
+          <w:rStyle w:val="Hervorhebung"/>
         </w:rPr>
         <w:t>ß = tan</w:t>
       </w:r>
@@ -435,28 +389,24 @@
         <w:rPr>
           <w:rStyle w:val="Hervorhebung"/>
           <w:vertAlign w:val="superscript"/>
-          <w:lang w:val="en-US"/>
         </w:rPr>
         <w:t>-1</w:t>
       </w:r>
       <w:r>
         <w:rPr>
           <w:rStyle w:val="Hervorhebung"/>
-          <w:lang w:val="en-US"/>
         </w:rPr>
         <w:t xml:space="preserve"> </w:t>
       </w:r>
       <w:r>
         <w:rPr>
           <w:rStyle w:val="Hervorhebung"/>
-          <w:lang w:val="en-US"/>
         </w:rPr>
         <w:t>(</w:t>
       </w:r>
       <w:r>
         <w:rPr>
           <w:rStyle w:val="Hervorhebung"/>
-          <w:lang w:val="en-US"/>
         </w:rPr>
         <w:t xml:space="preserve"> ( X</w:t>
       </w:r>
@@ -464,14 +414,12 @@
         <w:rPr>
           <w:rStyle w:val="Hervorhebung"/>
           <w:vertAlign w:val="subscript"/>
-          <w:lang w:val="en-US"/>
         </w:rPr>
         <w:t>B</w:t>
       </w:r>
       <w:r>
         <w:rPr>
           <w:rStyle w:val="Hervorhebung"/>
-          <w:lang w:val="en-US"/>
         </w:rPr>
         <w:t xml:space="preserve"> - X</w:t>
       </w:r>
@@ -479,14 +427,12 @@
         <w:rPr>
           <w:rStyle w:val="Hervorhebung"/>
           <w:vertAlign w:val="subscript"/>
-          <w:lang w:val="en-US"/>
         </w:rPr>
         <w:t>A</w:t>
       </w:r>
       <w:r>
         <w:rPr>
           <w:rStyle w:val="Hervorhebung"/>
-          <w:lang w:val="en-US"/>
         </w:rPr>
         <w:t xml:space="preserve"> ) /  ( Y</w:t>
       </w:r>
@@ -494,14 +440,12 @@
         <w:rPr>
           <w:rStyle w:val="Hervorhebung"/>
           <w:vertAlign w:val="subscript"/>
-          <w:lang w:val="en-US"/>
         </w:rPr>
         <w:t>B</w:t>
       </w:r>
       <w:r>
         <w:rPr>
           <w:rStyle w:val="Hervorhebung"/>
-          <w:lang w:val="en-US"/>
         </w:rPr>
         <w:t xml:space="preserve"> </w:t>
       </w:r>
@@ -509,14 +453,12 @@
         <w:rPr>
           <w:rStyle w:val="Hervorhebung"/>
           <w:vertAlign w:val="subscript"/>
-          <w:lang w:val="en-US"/>
         </w:rPr>
         <w:t xml:space="preserve"> </w:t>
       </w:r>
       <w:r>
         <w:rPr>
           <w:rStyle w:val="Hervorhebung"/>
-          <w:lang w:val="en-US"/>
         </w:rPr>
         <w:t>-Y</w:t>
       </w:r>
@@ -524,21 +466,18 @@
         <w:rPr>
           <w:rStyle w:val="Hervorhebung"/>
           <w:vertAlign w:val="subscript"/>
-          <w:lang w:val="en-US"/>
         </w:rPr>
         <w:t>A</w:t>
       </w:r>
       <w:r>
         <w:rPr>
           <w:rStyle w:val="Hervorhebung"/>
-          <w:lang w:val="en-US"/>
         </w:rPr>
         <w:t xml:space="preserve"> ) </w:t>
       </w:r>
       <w:r>
         <w:rPr>
           <w:rStyle w:val="Hervorhebung"/>
-          <w:lang w:val="en-US"/>
         </w:rPr>
         <w:t>)</w:t>
       </w:r>
@@ -1275,15 +1214,7 @@
     </w:p>
     <w:p>
       <w:r>
-        <w:t xml:space="preserve">Für Waldränder ohne Knickpunkt wurde mittels der Koordinaten der zwei Punkte A und B, welche auf der Geraden liegen, die den Probekreis als </w:t>
-      </w:r>
-      <w:proofErr w:type="spellStart"/>
-      <w:r>
-        <w:t>Bestandesgrenze</w:t>
-      </w:r>
-      <w:proofErr w:type="spellEnd"/>
-      <w:r>
-        <w:t xml:space="preserve"> schneidet, eine Geradengleichung </w:t>
+        <w:t xml:space="preserve">Für Waldränder ohne Knickpunkt wurde mittels der Koordinaten der zwei Punkte A und B, welche auf der Geraden liegen, die den Probekreis als Bestandesgrenze schneidet, eine Geradengleichung </w:t>
       </w:r>
       <w:r>
         <w:t xml:space="preserve">mit </w:t>
@@ -1329,15 +1260,7 @@
     </w:p>
     <w:p>
       <w:r>
-        <w:t>Für Waldrändern mit Knickpunkt wird eine Geradengleichung für die Linie zwischen den Punkten A und T (</w:t>
-      </w:r>
-      <w:proofErr w:type="spellStart"/>
-      <w:r>
-        <w:t>Turning</w:t>
-      </w:r>
-      <w:proofErr w:type="spellEnd"/>
-      <w:r>
-        <w:t xml:space="preserve"> Point = Knickpunkt) und eine für die Linie zwischen den Punkten B und T bestimmt.  </w:t>
+        <w:t xml:space="preserve">Für Waldrändern mit Knickpunkt wird eine Geradengleichung für die Linie zwischen den Punkten A und T (Turning Point = Knickpunkt) und eine für die Linie zwischen den Punkten B und T bestimmt.  </w:t>
       </w:r>
     </w:p>
     <w:p>
@@ -3002,15 +2925,7 @@
         <w:t xml:space="preserve">Einsetzen in P/Q-Formel und ausrechnen von x1 und x2 </w:t>
       </w:r>
       <w:r>
-        <w:t>&amp; zuweisen des Schnittpunkt Status (</w:t>
-      </w:r>
-      <w:proofErr w:type="spellStart"/>
-      <w:r>
-        <w:t>intersection_status</w:t>
-      </w:r>
-      <w:proofErr w:type="spellEnd"/>
-      <w:r>
-        <w:t>)</w:t>
+        <w:t>&amp; zuweisen des Schnittpunkt Status (intersection_status)</w:t>
       </w:r>
     </w:p>
     <w:p>
@@ -3028,15 +2943,7 @@
         <w:t xml:space="preserve"> Ergebnis</w:t>
       </w:r>
       <w:r>
-        <w:t>se und erhalten den Status „zwei Schnittpunkte“ (</w:t>
-      </w:r>
-      <w:proofErr w:type="spellStart"/>
-      <w:r>
-        <w:t>two</w:t>
-      </w:r>
-      <w:proofErr w:type="spellEnd"/>
-      <w:r>
-        <w:t xml:space="preserve"> I):  </w:t>
+        <w:t xml:space="preserve">se und erhalten den Status „zwei Schnittpunkte“ (two I):  </w:t>
       </w:r>
     </w:p>
     <w:p>
@@ -3064,21 +2971,7 @@
         <w:rPr>
           <w:lang w:val="en-US"/>
         </w:rPr>
-        <w:t xml:space="preserve"> </w:t>
-      </w:r>
-      <w:proofErr w:type="spellStart"/>
-      <w:r>
-        <w:rPr>
-          <w:lang w:val="en-US"/>
-        </w:rPr>
-        <w:t>intersection_status</w:t>
-      </w:r>
-      <w:proofErr w:type="spellEnd"/>
-      <w:r>
-        <w:rPr>
-          <w:lang w:val="en-US"/>
-        </w:rPr>
-        <w:t xml:space="preserve"> == two I </w:t>
+        <w:t xml:space="preserve"> intersection_status == two I </w:t>
       </w:r>
     </w:p>
     <w:p>
@@ -3101,15 +2994,7 @@
         <w:t>nis</w:t>
       </w:r>
       <w:r>
-        <w:t>, bzw. das Ergebnis von x1 und x2 ist identisch und die Gerade erhält den Status „ein Schnittpunkt“ (</w:t>
-      </w:r>
-      <w:proofErr w:type="spellStart"/>
-      <w:r>
-        <w:t>one</w:t>
-      </w:r>
-      <w:proofErr w:type="spellEnd"/>
-      <w:r>
-        <w:t xml:space="preserve"> I)</w:t>
+        <w:t>, bzw. das Ergebnis von x1 und x2 ist identisch und die Gerade erhält den Status „ein Schnittpunkt“ (one I)</w:t>
       </w:r>
     </w:p>
     <w:p>
@@ -3137,21 +3022,7 @@
         <w:rPr>
           <w:lang w:val="en-US"/>
         </w:rPr>
-        <w:t xml:space="preserve"> </w:t>
-      </w:r>
-      <w:proofErr w:type="spellStart"/>
-      <w:r>
-        <w:rPr>
-          <w:lang w:val="en-US"/>
-        </w:rPr>
-        <w:t>intersection_status</w:t>
-      </w:r>
-      <w:proofErr w:type="spellEnd"/>
-      <w:r>
-        <w:rPr>
-          <w:lang w:val="en-US"/>
-        </w:rPr>
-        <w:t xml:space="preserve"> == one I</w:t>
+        <w:t xml:space="preserve"> intersection_status == one I</w:t>
       </w:r>
     </w:p>
     <w:p>
@@ -3165,15 +3036,7 @@
         <w:t>ben weder x1 noch x2 ein Ergebnis</w:t>
       </w:r>
       <w:r>
-        <w:t xml:space="preserve">, sodass der Schnittpunkt Status „keine Schnittpunkte“ </w:t>
-      </w:r>
-      <w:proofErr w:type="spellStart"/>
-      <w:r>
-        <w:t>zugeweisen</w:t>
-      </w:r>
-      <w:proofErr w:type="spellEnd"/>
-      <w:r>
-        <w:t xml:space="preserve"> wird: </w:t>
+        <w:t xml:space="preserve">, sodass der Schnittpunkt Status „keine Schnittpunkte“ zugeweisen wird: </w:t>
       </w:r>
     </w:p>
     <w:p>
@@ -3201,21 +3064,7 @@
         <w:rPr>
           <w:lang w:val="en-US"/>
         </w:rPr>
-        <w:t xml:space="preserve"> </w:t>
-      </w:r>
-      <w:proofErr w:type="spellStart"/>
-      <w:r>
-        <w:rPr>
-          <w:lang w:val="en-US"/>
-        </w:rPr>
-        <w:t>intersection_status</w:t>
-      </w:r>
-      <w:proofErr w:type="spellEnd"/>
-      <w:r>
-        <w:rPr>
-          <w:lang w:val="en-US"/>
-        </w:rPr>
-        <w:t xml:space="preserve"> == no  I</w:t>
+        <w:t xml:space="preserve"> intersection_status == no  I</w:t>
       </w:r>
     </w:p>
     <w:p>
@@ -3462,186 +3311,76 @@
     </w:p>
     <w:p>
       <w:r>
-        <w:t xml:space="preserve">Da eine reine </w:t>
-      </w:r>
-      <w:proofErr w:type="spellStart"/>
-      <w:r>
-        <w:t>if-statment</w:t>
-      </w:r>
-      <w:proofErr w:type="spellEnd"/>
+        <w:t>Da eine reine if-statment coordinierte Berechnung der Flächen mittels Kreissegment</w:t>
+      </w:r>
+      <w:r>
+        <w:t>-</w:t>
+      </w:r>
+      <w:r>
+        <w:t xml:space="preserve"> und </w:t>
+      </w:r>
+      <w:r>
+        <w:t>Kreisbogen-</w:t>
+      </w:r>
+      <w:r>
+        <w:t xml:space="preserve">Funktionen zu komplex und </w:t>
+      </w:r>
+      <w:r>
+        <w:t>f</w:t>
+      </w:r>
+      <w:r>
+        <w:t xml:space="preserve">ehlerbehaftet war, wird die Flächenberechnung der Bestände, sowie das sortieren der Einzelbäume in ihre Bestände </w:t>
+      </w:r>
+      <w:r>
+        <w:t>mittels</w:t>
+      </w:r>
+      <w:r>
+        <w:t xml:space="preserve"> Polygone über das R package „s</w:t>
+      </w:r>
+      <w:r>
+        <w:t>t</w:t>
+      </w:r>
+      <w:r>
+        <w:t xml:space="preserve">“ umgesetzt. </w:t>
+      </w:r>
+    </w:p>
+    <w:p>
+      <w:r>
+        <w:t>Die Flächenberechnung und Bestandeszuweisung findet nur statt, wenn:</w:t>
+      </w:r>
+    </w:p>
+    <w:p>
+      <w:pPr>
+        <w:pStyle w:val="Liste-2"/>
+      </w:pPr>
+      <w:r>
+        <w:t xml:space="preserve">Der Waldrand keinen Knick hat (Waldrandform 1, e_form == 1) und die Line AB den </w:t>
+      </w:r>
+      <w:r>
+        <w:t xml:space="preserve">äußersten </w:t>
+      </w:r>
+      <w:r>
+        <w:t>Probekreis an 2 Punkten scheidet (inter_status_AB_17 == „two I“)</w:t>
+      </w:r>
+    </w:p>
+    <w:p>
+      <w:pPr>
+        <w:pStyle w:val="Liste-2"/>
+      </w:pPr>
+      <w:r>
+        <w:t>Der Waldrand einen Knick hat (Waldrandform 2, e_form == 2)</w:t>
+      </w:r>
       <w:r>
         <w:t xml:space="preserve"> </w:t>
       </w:r>
-      <w:proofErr w:type="spellStart"/>
-      <w:r>
-        <w:t>coordinierte</w:t>
-      </w:r>
-      <w:proofErr w:type="spellEnd"/>
-      <w:r>
-        <w:t xml:space="preserve"> Berechnung der Flächen mittels Kreissegment</w:t>
-      </w:r>
-      <w:r>
-        <w:t>-</w:t>
-      </w:r>
-      <w:r>
-        <w:t xml:space="preserve"> und </w:t>
-      </w:r>
-      <w:r>
-        <w:t>Kreisbogen-</w:t>
-      </w:r>
-      <w:r>
-        <w:t xml:space="preserve">Funktionen zu komplex und </w:t>
-      </w:r>
-      <w:r>
-        <w:t>f</w:t>
-      </w:r>
-      <w:r>
-        <w:t xml:space="preserve">ehlerbehaftet war, wird die Flächenberechnung der Bestände, sowie das sortieren der Einzelbäume in ihre Bestände </w:t>
-      </w:r>
-      <w:r>
-        <w:t>mittels</w:t>
-      </w:r>
-      <w:r>
-        <w:t xml:space="preserve"> Polygone über das R </w:t>
-      </w:r>
-      <w:proofErr w:type="spellStart"/>
-      <w:r>
-        <w:t>package</w:t>
-      </w:r>
-      <w:proofErr w:type="spellEnd"/>
-      <w:r>
-        <w:t xml:space="preserve"> „</w:t>
-      </w:r>
-      <w:proofErr w:type="spellStart"/>
-      <w:r>
-        <w:t>s</w:t>
-      </w:r>
-      <w:r>
-        <w:t>t</w:t>
-      </w:r>
-      <w:proofErr w:type="spellEnd"/>
-      <w:r>
-        <w:t xml:space="preserve">“ umgesetzt. </w:t>
-      </w:r>
-    </w:p>
-    <w:p>
-      <w:r>
-        <w:t xml:space="preserve">Die Flächenberechnung und </w:t>
-      </w:r>
-      <w:proofErr w:type="spellStart"/>
-      <w:r>
-        <w:t>Bestandeszuweisung</w:t>
-      </w:r>
-      <w:proofErr w:type="spellEnd"/>
-      <w:r>
-        <w:t xml:space="preserve"> findet nur statt, wenn:</w:t>
-      </w:r>
-    </w:p>
-    <w:p>
-      <w:pPr>
-        <w:pStyle w:val="Liste-2"/>
-      </w:pPr>
-      <w:r>
-        <w:t xml:space="preserve">Der Waldrand keinen Knick hat (Waldrandform 1, </w:t>
-      </w:r>
-      <w:proofErr w:type="spellStart"/>
-      <w:r>
-        <w:t>e_form</w:t>
-      </w:r>
-      <w:proofErr w:type="spellEnd"/>
-      <w:r>
-        <w:t xml:space="preserve"> == 1) und die Line AB den </w:t>
+      <w:r>
+        <w:t xml:space="preserve">und mindestens eine der beiden Linien den (AT oder BT) den </w:t>
       </w:r>
       <w:r>
         <w:t xml:space="preserve">äußersten </w:t>
       </w:r>
       <w:r>
-        <w:t>Probekreis an 2 Punkten scheidet (inter_status_AB_17 == „</w:t>
-      </w:r>
-      <w:proofErr w:type="spellStart"/>
-      <w:r>
-        <w:t>two</w:t>
-      </w:r>
-      <w:proofErr w:type="spellEnd"/>
-      <w:r>
-        <w:t xml:space="preserve"> I“)</w:t>
-      </w:r>
-    </w:p>
-    <w:p>
-      <w:pPr>
-        <w:pStyle w:val="Liste-2"/>
-      </w:pPr>
-      <w:r>
-        <w:t xml:space="preserve">Der Waldrand einen Knick hat </w:t>
-      </w:r>
-      <w:r>
-        <w:t>(Waldrandform</w:t>
-      </w:r>
-      <w:r>
-        <w:t xml:space="preserve"> 2, </w:t>
-      </w:r>
-      <w:proofErr w:type="spellStart"/>
-      <w:r>
-        <w:t>e_form</w:t>
-      </w:r>
-      <w:proofErr w:type="spellEnd"/>
-      <w:r>
-        <w:t xml:space="preserve"> == 2</w:t>
-      </w:r>
-      <w:r>
-        <w:t>)</w:t>
-      </w:r>
-      <w:r>
-        <w:t xml:space="preserve"> </w:t>
-      </w:r>
-      <w:r>
-        <w:t xml:space="preserve">und </w:t>
-      </w:r>
-      <w:r>
-        <w:t xml:space="preserve">mindestens eine der beiden Linien den (AT oder BT) </w:t>
-      </w:r>
-      <w:r>
-        <w:t xml:space="preserve">den </w:t>
-      </w:r>
-      <w:r>
-        <w:t xml:space="preserve">äußersten </w:t>
-      </w:r>
-      <w:r>
-        <w:t>Probekreis an 2 Punkten scheidet (inter_status_A</w:t>
-      </w:r>
-      <w:r>
-        <w:t>T</w:t>
-      </w:r>
-      <w:r>
-        <w:t>_17 == „</w:t>
-      </w:r>
-      <w:proofErr w:type="spellStart"/>
-      <w:r>
-        <w:t>two</w:t>
-      </w:r>
-      <w:proofErr w:type="spellEnd"/>
-      <w:r>
-        <w:t xml:space="preserve"> I“</w:t>
-      </w:r>
-      <w:r>
-        <w:t xml:space="preserve">  | </w:t>
-      </w:r>
-      <w:r>
-        <w:t>inter_status_</w:t>
-      </w:r>
-      <w:r>
-        <w:t>B</w:t>
-      </w:r>
-      <w:r>
-        <w:t>T_17 == „</w:t>
-      </w:r>
-      <w:proofErr w:type="spellStart"/>
-      <w:r>
-        <w:t>two</w:t>
-      </w:r>
-      <w:proofErr w:type="spellEnd"/>
-      <w:r>
-        <w:t xml:space="preserve"> I“  )</w:t>
+        <w:t>Probekreis an 2 Punkten scheidet (inter_status_AT_17 == „two I“  | inter_status_BT_17 == „two I“  )</w:t>
       </w:r>
     </w:p>
     <w:p>
@@ -3700,37 +3439,8 @@
           <w:numId w:val="23"/>
         </w:numPr>
       </w:pPr>
-      <w:proofErr w:type="spellStart"/>
-      <w:r>
-        <w:t>mittelpunkt</w:t>
-      </w:r>
-      <w:proofErr w:type="spellEnd"/>
-      <w:r>
-        <w:t xml:space="preserve"> der Linie zu  </w:t>
-      </w:r>
-      <w:proofErr w:type="spellStart"/>
-      <w:r>
-        <w:t>ittelpunkt</w:t>
-      </w:r>
-      <w:proofErr w:type="spellEnd"/>
-      <w:r>
-        <w:t xml:space="preserve"> des </w:t>
-      </w:r>
-      <w:proofErr w:type="spellStart"/>
-      <w:r>
-        <w:t>Kreisses</w:t>
-      </w:r>
-      <w:proofErr w:type="spellEnd"/>
-      <w:r>
-        <w:t xml:space="preserve"> </w:t>
-      </w:r>
-      <w:proofErr w:type="spellStart"/>
-      <w:r>
-        <w:t>linie</w:t>
-      </w:r>
-      <w:proofErr w:type="spellEnd"/>
-      <w:r>
-        <w:t xml:space="preserve"> aufstellen</w:t>
+      <w:r>
+        <w:t>mittelpunkt der Linie zu  ittelpunkt des Kreisses linie aufstellen</w:t>
       </w:r>
     </w:p>
     <w:p>
@@ -3741,13 +3451,8 @@
           <w:numId w:val="23"/>
         </w:numPr>
       </w:pPr>
-      <w:proofErr w:type="spellStart"/>
-      <w:r>
-        <w:t>Intersections</w:t>
-      </w:r>
-      <w:proofErr w:type="spellEnd"/>
-      <w:r>
-        <w:t xml:space="preserve"> mit äußerstem Kreis finden</w:t>
+      <w:r>
+        <w:t>Intersections mit äußerstem Kreis finden</w:t>
       </w:r>
     </w:p>
     <w:p>
@@ -3765,16 +3470,7 @@
         <w:t xml:space="preserve"> Linie vs. Distanz zwischen</w:t>
       </w:r>
       <w:r>
-        <w:t xml:space="preserve"> </w:t>
-      </w:r>
-      <w:r>
-        <w:t>inter_MC_</w:t>
-      </w:r>
-      <w:r>
-        <w:t>2</w:t>
-      </w:r>
-      <w:r>
-        <w:t xml:space="preserve"> und mittelpunkunkt der AB Linie</w:t>
+        <w:t xml:space="preserve"> inter_MC_2 und mittelpunkunkt der AB Linie</w:t>
       </w:r>
       <w:r>
         <w:t xml:space="preserve"> </w:t>
@@ -3789,15 +3485,7 @@
         </w:numPr>
       </w:pPr>
       <w:r>
-        <w:t xml:space="preserve">Auswählen des </w:t>
-      </w:r>
-      <w:proofErr w:type="spellStart"/>
-      <w:r>
-        <w:t>inter_MCs</w:t>
-      </w:r>
-      <w:proofErr w:type="spellEnd"/>
-      <w:r>
-        <w:t xml:space="preserve"> mit geringerer Distanz um kürzere Seite des Kreises zu identifizieren </w:t>
+        <w:t xml:space="preserve">Auswählen des inter_MCs mit geringerer Distanz um kürzere Seite des Kreises zu identifizieren </w:t>
       </w:r>
     </w:p>
     <w:p>
@@ -3808,43 +3496,9 @@
           <w:numId w:val="23"/>
         </w:numPr>
       </w:pPr>
-      <w:proofErr w:type="spellStart"/>
-      <w:r>
-        <w:t>Dreickiges</w:t>
-      </w:r>
-      <w:proofErr w:type="spellEnd"/>
-      <w:r>
-        <w:t xml:space="preserve"> </w:t>
-      </w:r>
-      <w:proofErr w:type="spellStart"/>
-      <w:r>
-        <w:t>polyon</w:t>
-      </w:r>
-      <w:proofErr w:type="spellEnd"/>
-      <w:r>
-        <w:t xml:space="preserve"> aufstellen mit AB </w:t>
-      </w:r>
-      <w:proofErr w:type="spellStart"/>
-      <w:r>
-        <w:t>inter</w:t>
-      </w:r>
-      <w:proofErr w:type="spellEnd"/>
-      <w:r>
-        <w:t xml:space="preserve"> 1, AB_inter_2 und </w:t>
-      </w:r>
-      <w:proofErr w:type="spellStart"/>
-      <w:r>
-        <w:t>inter_MC_shorter</w:t>
-      </w:r>
-      <w:proofErr w:type="spellEnd"/>
-      <w:r>
-        <w:t xml:space="preserve"> </w:t>
-      </w:r>
-      <w:proofErr w:type="spellStart"/>
-      <w:r>
-        <w:t>side</w:t>
-      </w:r>
-      <w:proofErr w:type="spellEnd"/>
+      <w:r>
+        <w:t>Dreickiges polyon aufstellen mit AB inter 1, AB_inter_2 und inter_MC_shorter side</w:t>
+      </w:r>
     </w:p>
     <w:p>
       <w:pPr>
@@ -3975,26 +3629,10 @@
         <w:t>s</w:t>
       </w:r>
       <w:r>
-        <w:t xml:space="preserve"> R </w:t>
-      </w:r>
-      <w:proofErr w:type="spellStart"/>
-      <w:r>
-        <w:t>for</w:t>
-      </w:r>
-      <w:proofErr w:type="spellEnd"/>
-      <w:r>
-        <w:t xml:space="preserve">-loops (Schleife) </w:t>
-      </w:r>
-      <w:r>
-        <w:t xml:space="preserve">und des R </w:t>
-      </w:r>
-      <w:proofErr w:type="spellStart"/>
-      <w:r>
-        <w:t>packtetes</w:t>
-      </w:r>
-      <w:proofErr w:type="spellEnd"/>
-      <w:r>
-        <w:t xml:space="preserve"> „sf“ die </w:t>
+        <w:t xml:space="preserve"> R for-loops (Schleife) </w:t>
+      </w:r>
+      <w:r>
+        <w:t xml:space="preserve">und des R packtetes „sf“ die </w:t>
       </w:r>
       <w:r>
         <w:t>Überschneidungen</w:t>
@@ -4005,11 +3643,9 @@
       <w:r>
         <w:t>(</w:t>
       </w:r>
-      <w:proofErr w:type="spellStart"/>
       <w:r>
         <w:t>CCS_r_m</w:t>
       </w:r>
-      <w:proofErr w:type="spellEnd"/>
       <w:r>
         <w:t xml:space="preserve"> =  </w:t>
       </w:r>
@@ -4028,96 +3664,19 @@
         <w:t>li</w:t>
       </w:r>
       <w:r>
-        <w:t xml:space="preserve">gen </w:t>
-      </w:r>
-      <w:proofErr w:type="spellStart"/>
-      <w:r>
-        <w:t>Plot_ID</w:t>
-      </w:r>
-      <w:proofErr w:type="spellEnd"/>
-      <w:r>
-        <w:t xml:space="preserve"> und </w:t>
-      </w:r>
-      <w:r>
-        <w:t>Waldrand ID abgespeichert. Flächen des verbleibenden Kreises werden unter der Waldrand ID  (</w:t>
-      </w:r>
-      <w:proofErr w:type="spellStart"/>
-      <w:r>
-        <w:t>edge_ID</w:t>
-      </w:r>
-      <w:proofErr w:type="spellEnd"/>
-      <w:r>
-        <w:t>) 0 abgelegt. Zudem wird pro Waldrand ein Überscheidungsstatus angeben (</w:t>
-      </w:r>
-      <w:proofErr w:type="spellStart"/>
-      <w:r>
-        <w:t>inter_stat</w:t>
-      </w:r>
-      <w:proofErr w:type="spellEnd"/>
-      <w:r>
-        <w:t xml:space="preserve"> </w:t>
+        <w:t xml:space="preserve">gen Plot_ID und </w:t>
+      </w:r>
+      <w:r>
+        <w:t>Waldrand ID abgespeichert. Flächen des verbleibenden Kreises werden unter der Waldrand ID  (edge_ID) 0 abgelegt. Zudem wird pro Waldrand ein Überscheidungsstatus angeben (</w:t>
+      </w:r>
+      <w:r>
+        <w:t xml:space="preserve">inter_stat </w:t>
       </w:r>
       <w:r>
         <w:t xml:space="preserve">= </w:t>
       </w:r>
       <w:r>
-        <w:t>„</w:t>
-      </w:r>
-      <w:proofErr w:type="spellStart"/>
-      <w:r>
-        <w:t>partly</w:t>
-      </w:r>
-      <w:proofErr w:type="spellEnd"/>
-      <w:r>
-        <w:t xml:space="preserve"> </w:t>
-      </w:r>
-      <w:proofErr w:type="spellStart"/>
-      <w:r>
-        <w:t>intersecting</w:t>
-      </w:r>
-      <w:proofErr w:type="spellEnd"/>
-      <w:r>
-        <w:t>“, „</w:t>
-      </w:r>
-      <w:proofErr w:type="spellStart"/>
-      <w:r>
-        <w:t>no</w:t>
-      </w:r>
-      <w:proofErr w:type="spellEnd"/>
-      <w:r>
-        <w:t xml:space="preserve"> </w:t>
-      </w:r>
-      <w:proofErr w:type="spellStart"/>
-      <w:r>
-        <w:t>intersection</w:t>
-      </w:r>
-      <w:proofErr w:type="spellEnd"/>
-      <w:r>
-        <w:t xml:space="preserve">“, „fully </w:t>
-      </w:r>
-      <w:proofErr w:type="spellStart"/>
-      <w:r>
-        <w:t>covered</w:t>
-      </w:r>
-      <w:proofErr w:type="spellEnd"/>
-      <w:r>
-        <w:t>“). Dieser Status wird für den verbleibenden Kreis (</w:t>
-      </w:r>
-      <w:proofErr w:type="spellStart"/>
-      <w:r>
-        <w:t>remaining</w:t>
-      </w:r>
-      <w:proofErr w:type="spellEnd"/>
-      <w:r>
-        <w:t xml:space="preserve"> </w:t>
-      </w:r>
-      <w:proofErr w:type="spellStart"/>
-      <w:r>
-        <w:t>circle</w:t>
-      </w:r>
-      <w:proofErr w:type="spellEnd"/>
-      <w:r>
-        <w:t xml:space="preserve">) des jeweiligen Probekreises auf 0 gesetzt. Die Flächenbestimmung bzw. – </w:t>
+        <w:t xml:space="preserve">„partly intersecting“, „no intersection“, „fully covered“). Dieser Status wird für den verbleibenden Kreis (remaining circle) des jeweiligen Probekreises auf 0 gesetzt. Die Flächenbestimmung bzw. – </w:t>
       </w:r>
       <w:r>
         <w:t>Unterteilung</w:t>
@@ -4126,15 +3685,7 @@
         <w:t xml:space="preserve"> muss pro </w:t>
       </w:r>
       <w:r>
-        <w:t xml:space="preserve">Probekreis erfolgen, damit die Einzelbäume gemäß ihres BHDs und ihrer </w:t>
-      </w:r>
-      <w:proofErr w:type="spellStart"/>
-      <w:r>
-        <w:t>Stamfußkoordianten</w:t>
-      </w:r>
-      <w:proofErr w:type="spellEnd"/>
-      <w:r>
-        <w:t xml:space="preserve"> dem richtigen Probekreis und Bestand zugeordnet werden können und somit den </w:t>
+        <w:t xml:space="preserve">Probekreis erfolgen, damit die Einzelbäume gemäß ihres BHDs und ihrer Stamfußkoordianten dem richtigen Probekreis und Bestand zugeordnet werden können und somit den </w:t>
       </w:r>
       <w:r>
         <w:t>richtigen</w:t>
@@ -4154,21 +3705,13 @@
         <w:t xml:space="preserve"> nach sortiert. Folgend wird dem größten Stück der Hauptbestand A zugewiesen (stand = „A“, „B“, „C“). </w:t>
       </w:r>
       <w:r>
-        <w:t xml:space="preserve">Da maximal 2 </w:t>
-      </w:r>
-      <w:proofErr w:type="spellStart"/>
-      <w:r>
-        <w:t>Bestandesgre</w:t>
+        <w:t>Da maximal 2 Bestandesgre</w:t>
       </w:r>
       <w:r>
         <w:t>n</w:t>
       </w:r>
       <w:r>
-        <w:t>zen</w:t>
-      </w:r>
-      <w:proofErr w:type="spellEnd"/>
-      <w:r>
-        <w:t xml:space="preserve"> bzw. Waldränder eingemessen werden können</w:t>
+        <w:t>zen bzw. Waldränder eingemessen werden können</w:t>
       </w:r>
       <w:r>
         <w:t xml:space="preserve">, können maximal zwei Nebenbestände ausgewiesen werden, wobei der flächenmäßig zweitgrößte Bestand bzw. das </w:t>
@@ -4183,26 +3726,10 @@
         <w:t xml:space="preserve">Der Bestand wird dann </w:t>
       </w:r>
       <w:r>
-        <w:t xml:space="preserve">mittels </w:t>
-      </w:r>
-      <w:proofErr w:type="spellStart"/>
-      <w:r>
-        <w:t>Plot</w:t>
-      </w:r>
-      <w:r>
-        <w:t>_ID</w:t>
-      </w:r>
-      <w:proofErr w:type="spellEnd"/>
-      <w:r>
-        <w:t xml:space="preserve"> und </w:t>
-      </w:r>
-      <w:proofErr w:type="spellStart"/>
-      <w:r>
-        <w:t>edge_ID</w:t>
-      </w:r>
-      <w:proofErr w:type="spellEnd"/>
-      <w:r>
-        <w:t xml:space="preserve"> auch </w:t>
+        <w:t>mittels Plot</w:t>
+      </w:r>
+      <w:r>
+        <w:t xml:space="preserve">_ID und edge_ID auch </w:t>
       </w:r>
       <w:r>
         <w:t>auf die</w:t>
@@ -4229,13 +3756,8 @@
         <w:t xml:space="preserve">, </w:t>
       </w:r>
       <w:r>
-        <w:t xml:space="preserve">welche dieselbe </w:t>
-      </w:r>
-      <w:proofErr w:type="spellStart"/>
-      <w:r>
-        <w:t>edge_ID</w:t>
-      </w:r>
-      <w:proofErr w:type="spellEnd"/>
+        <w:t>welche dieselbe edge_ID</w:t>
+      </w:r>
       <w:r>
         <w:t xml:space="preserve"> (also 1, 2, oder 0 )</w:t>
       </w:r>
@@ -4275,21 +3797,7 @@
         <w:rPr>
           <w:highlight w:val="yellow"/>
         </w:rPr>
-        <w:t xml:space="preserve">Die </w:t>
-      </w:r>
-      <w:proofErr w:type="spellStart"/>
-      <w:r>
-        <w:rPr>
-          <w:highlight w:val="yellow"/>
-        </w:rPr>
-        <w:t>hierraus</w:t>
-      </w:r>
-      <w:proofErr w:type="spellEnd"/>
-      <w:r>
-        <w:rPr>
-          <w:highlight w:val="yellow"/>
-        </w:rPr>
-        <w:t xml:space="preserve"> resultierende Tabelle hat folgende Struktur:</w:t>
+        <w:t>Die hierraus resultierende Tabelle hat folgende Struktur:</w:t>
       </w:r>
       <w:r>
         <w:t xml:space="preserve"> </w:t>
@@ -4307,15 +3815,7 @@
         <w:t xml:space="preserve">ldrand und verbleibender Kreis) als </w:t>
       </w:r>
       <w:r>
-        <w:t xml:space="preserve">sf </w:t>
-      </w:r>
-      <w:proofErr w:type="spellStart"/>
-      <w:r>
-        <w:t>objecte</w:t>
-      </w:r>
-      <w:proofErr w:type="spellEnd"/>
-      <w:r>
-        <w:t xml:space="preserve"> in einem Dataframe</w:t>
+        <w:t>sf objecte in einem Dataframe</w:t>
       </w:r>
       <w:r>
         <w:t xml:space="preserve"> sowie die </w:t>
@@ -4324,19 +3824,13 @@
         <w:t>Koordinaten</w:t>
       </w:r>
       <w:r>
-        <w:t xml:space="preserve"> </w:t>
-      </w:r>
-      <w:r>
-        <w:t>Polygone der 17.84m Kreisfragmente (W</w:t>
+        <w:t xml:space="preserve"> Polygone der 17.84m Kreisfragmente (W</w:t>
       </w:r>
       <w:r>
         <w:t>a</w:t>
       </w:r>
       <w:r>
-        <w:t>ldrand und verbleibender Kreis)</w:t>
-      </w:r>
-      <w:r>
-        <w:t xml:space="preserve"> exportiert um für das Sortieren der Bäume und Verjüngungspr</w:t>
+        <w:t>ldrand und verbleibender Kreis) exportiert um für das Sortieren der Bäume und Verjüngungspr</w:t>
       </w:r>
       <w:r>
         <w:t>o</w:t>
@@ -4381,15 +3875,7 @@
         <w:t>Ü</w:t>
       </w:r>
       <w:r>
-        <w:t xml:space="preserve">berscheindung mit einem der Waldrand- bzw. verbleibender Kreis Polygone überprüft. Ja nach dem in welcher der Flächen der Baum sich befindet wird ihm der Bestand der jeweiligen Fläche zuwiesen. Anhand des BHDs wird dem Baum zudem die an die </w:t>
-      </w:r>
-      <w:proofErr w:type="spellStart"/>
-      <w:r>
-        <w:t>Bestandesgrenzen</w:t>
-      </w:r>
-      <w:proofErr w:type="spellEnd"/>
-      <w:r>
-        <w:t xml:space="preserve"> angepasste Fläche des Probekreises auf dem der Baum erfasst wurde zugewiesen. </w:t>
+        <w:t xml:space="preserve">berscheindung mit einem der Waldrand- bzw. verbleibender Kreis Polygone überprüft. Ja nach dem in welcher der Flächen der Baum sich befindet wird ihm der Bestand der jeweiligen Fläche zuwiesen. Anhand des BHDs wird dem Baum zudem die an die Bestandesgrenzen angepasste Fläche des Probekreises auf dem der Baum erfasst wurde zugewiesen. </w:t>
       </w:r>
     </w:p>
     <w:p>
@@ -4438,100 +3924,8 @@
         <w:rPr>
           <w:rStyle w:val="Hervorhebung"/>
         </w:rPr>
-        <w:t xml:space="preserve">Update vom Treffen 22.11.2023, 10:00, BZE-Plausibilitätstests Gruppe, anwesend: </w:t>
-      </w:r>
-      <w:proofErr w:type="spellStart"/>
-      <w:r>
-        <w:rPr>
-          <w:rStyle w:val="Hervorhebung"/>
-        </w:rPr>
-        <w:t>N.Wellbrock</w:t>
-      </w:r>
-      <w:proofErr w:type="spellEnd"/>
-      <w:r>
-        <w:rPr>
-          <w:rStyle w:val="Hervorhebung"/>
-        </w:rPr>
-        <w:t xml:space="preserve">, </w:t>
-      </w:r>
-      <w:proofErr w:type="spellStart"/>
-      <w:r>
-        <w:rPr>
-          <w:rStyle w:val="Hervorhebung"/>
-        </w:rPr>
-        <w:t>O.Bienert</w:t>
-      </w:r>
-      <w:proofErr w:type="spellEnd"/>
-      <w:r>
-        <w:rPr>
-          <w:rStyle w:val="Hervorhebung"/>
-        </w:rPr>
-        <w:t xml:space="preserve">, </w:t>
-      </w:r>
-      <w:proofErr w:type="spellStart"/>
-      <w:r>
-        <w:rPr>
-          <w:rStyle w:val="Hervorhebung"/>
-        </w:rPr>
-        <w:t>C.Oertel</w:t>
-      </w:r>
-      <w:proofErr w:type="spellEnd"/>
-      <w:r>
-        <w:rPr>
-          <w:rStyle w:val="Hervorhebung"/>
-        </w:rPr>
-        <w:t xml:space="preserve">, </w:t>
-      </w:r>
-      <w:proofErr w:type="spellStart"/>
-      <w:r>
-        <w:rPr>
-          <w:rStyle w:val="Hervorhebung"/>
-        </w:rPr>
-        <w:t>P.E.Dühnelt</w:t>
-      </w:r>
-      <w:proofErr w:type="spellEnd"/>
-      <w:r>
-        <w:rPr>
-          <w:rStyle w:val="Hervorhebung"/>
-        </w:rPr>
-        <w:t xml:space="preserve">, </w:t>
-      </w:r>
-      <w:proofErr w:type="spellStart"/>
-      <w:r>
-        <w:rPr>
-          <w:rStyle w:val="Hervorhebung"/>
-        </w:rPr>
-        <w:t>J.Bielefeldt</w:t>
-      </w:r>
-      <w:proofErr w:type="spellEnd"/>
-      <w:r>
-        <w:rPr>
-          <w:rStyle w:val="Hervorhebung"/>
-        </w:rPr>
-        <w:t xml:space="preserve">, </w:t>
-      </w:r>
-      <w:proofErr w:type="spellStart"/>
-      <w:r>
-        <w:rPr>
-          <w:rStyle w:val="Hervorhebung"/>
-        </w:rPr>
-        <w:t>J.Gärtner</w:t>
-      </w:r>
-      <w:proofErr w:type="spellEnd"/>
-      <w:r>
-        <w:rPr>
-          <w:rStyle w:val="Hervorhebung"/>
-        </w:rPr>
-        <w:t xml:space="preserve">, </w:t>
-      </w:r>
-      <w:proofErr w:type="spellStart"/>
-      <w:r>
-        <w:rPr>
-          <w:rStyle w:val="Hervorhebung"/>
-        </w:rPr>
-        <w:t>H.Gercken</w:t>
-      </w:r>
-      <w:proofErr w:type="spellEnd"/>
+        <w:t>Update vom Treffen 22.11.2023, 10:00, BZE-Plausibilitätstests Gruppe, anwesend: N.Wellbrock, O.Bienert, C.Oertel, P.E.Dühnelt, J.Bielefeldt, J.Gärtner, H.Gercken</w:t>
+      </w:r>
     </w:p>
     <w:p>
       <w:r>
@@ -4554,15 +3948,7 @@
     </w:p>
     <w:p>
       <w:r>
-        <w:t xml:space="preserve">Im Zuge der BZE werden von jeder am Plot präsenten Baumart im Altbestand Blatt- und Nadelproben </w:t>
-      </w:r>
-      <w:proofErr w:type="spellStart"/>
-      <w:r>
-        <w:t>genoimmen</w:t>
-      </w:r>
-      <w:proofErr w:type="spellEnd"/>
-      <w:r>
-        <w:t xml:space="preserve"> welche dann auf ihre Nährelementgehalte hin ausgewertet werden. </w:t>
+        <w:t xml:space="preserve">Im Zuge der BZE werden von jeder am Plot präsenten Baumart im Altbestand Blatt- und Nadelproben genoimmen welche dann auf ihre Nährelementgehalte hin ausgewertet werden. </w:t>
       </w:r>
     </w:p>
     <w:p>
@@ -4609,13 +3995,7 @@
         <w:t>Standortgruppen-Art-spezifische-N-Werte</w:t>
       </w:r>
       <w:r>
-        <w:t xml:space="preserve">: </w:t>
-      </w:r>
-      <w:r>
-        <w:t>N-Werte</w:t>
-      </w:r>
-      <w:r>
-        <w:t xml:space="preserve"> in Blatt oder Nadel für nicht am Plot verfügbare Baumarten werden durch standort-art-spezifische N-Mittelwerte ersetzt: </w:t>
+        <w:t xml:space="preserve">: N-Werte in Blatt oder Nadel für nicht am Plot verfügbare Baumarten werden durch standort-art-spezifische N-Mittelwerte ersetzt: </w:t>
       </w:r>
       <w:r>
         <w:tab/>
@@ -4642,15 +4022,7 @@
         </w:numPr>
       </w:pPr>
       <w:r>
-        <w:t xml:space="preserve">hierfür müsste man dem jeweiligen BZE BE Punkt einer </w:t>
-      </w:r>
-      <w:proofErr w:type="spellStart"/>
-      <w:r>
-        <w:t>standtortgruppe</w:t>
-      </w:r>
-      <w:proofErr w:type="spellEnd"/>
-      <w:r>
-        <w:t xml:space="preserve"> zuweisen </w:t>
+        <w:t xml:space="preserve">hierfür müsste man dem jeweiligen BZE BE Punkt einer standtortgruppe zuweisen </w:t>
       </w:r>
     </w:p>
     <w:p>
@@ -4686,13 +4058,7 @@
         </w:numPr>
       </w:pPr>
       <w:r>
-        <w:t>Diese Annahme wird durch die BZE2 Auswertung unterstützt „</w:t>
-      </w:r>
-      <w:r>
-        <w:t>Die Fichten auf Böden aus basenarmem Festgestein (6) und auf Böden der Alpen (7) haben geringere N-Nadelgehalte als die Fichten auf anderen Bodensubstratgruppen (Abb. I-8-1a). Die N-Nadelgehalte sind an Punkten mit Moder- und Rohhumusform signifikant geringer als an Punkten mit Mull, mullartigem Moder und rohhumusartigem Moder (Abb. I-8-1b). Die N-Nadelgehalte unterscheiden sich je nach Grad der Bodenversauerung; die Unterschiede sind allerdings nicht kausal erklärbar</w:t>
-      </w:r>
-      <w:r>
-        <w:t xml:space="preserve">.“ </w:t>
+        <w:t xml:space="preserve">Diese Annahme wird durch die BZE2 Auswertung unterstützt „Die Fichten auf Böden aus basenarmem Festgestein (6) und auf Böden der Alpen (7) haben geringere N-Nadelgehalte als die Fichten auf anderen Bodensubstratgruppen (Abb. I-8-1a). Die N-Nadelgehalte sind an Punkten mit Moder- und Rohhumusform signifikant geringer als an Punkten mit Mull, mullartigem Moder und rohhumusartigem Moder (Abb. I-8-1b). Die N-Nadelgehalte unterscheiden sich je nach Grad der Bodenversauerung; die Unterschiede sind allerdings nicht kausal erklärbar.“ </w:t>
       </w:r>
     </w:p>
     <w:p>
@@ -4701,35 +4067,7 @@
         <w:ind w:left="2160"/>
       </w:pPr>
       <w:r>
-        <w:t xml:space="preserve">QUELLE: </w:t>
-      </w:r>
-      <w:r>
-        <w:t>Dynamik und räumliche Muster forstlicher Standorte in Deutschland Ergebnisse der Bodenzustandserhebung im Wald 2006 bis 2008</w:t>
-      </w:r>
-      <w:r>
-        <w:t xml:space="preserve">, </w:t>
-      </w:r>
-      <w:r>
-        <w:t xml:space="preserve">Nicole Wellbrock, Andreas Bolte, Heinz </w:t>
-      </w:r>
-      <w:proofErr w:type="spellStart"/>
-      <w:r>
-        <w:t>Flessa</w:t>
-      </w:r>
-      <w:proofErr w:type="spellEnd"/>
-      <w:r>
-        <w:t xml:space="preserve"> (</w:t>
-      </w:r>
-      <w:proofErr w:type="spellStart"/>
-      <w:r>
-        <w:t>eds</w:t>
-      </w:r>
-      <w:proofErr w:type="spellEnd"/>
-      <w:r>
-        <w:t xml:space="preserve">), </w:t>
-      </w:r>
-      <w:r>
-        <w:t>Thünen Report 43</w:t>
+        <w:t>QUELLE: Dynamik und räumliche Muster forstlicher Standorte in Deutschland Ergebnisse der Bodenzustandserhebung im Wald 2006 bis 2008, Nicole Wellbrock, Andreas Bolte, Heinz Flessa (eds), Thünen Report 43</w:t>
       </w:r>
     </w:p>
     <w:p>
@@ -4795,15 +4133,7 @@
         </w:numPr>
       </w:pPr>
       <w:r>
-        <w:t xml:space="preserve">eine Baumart weder im </w:t>
-      </w:r>
-      <w:proofErr w:type="spellStart"/>
-      <w:r>
-        <w:t>plot</w:t>
-      </w:r>
-      <w:proofErr w:type="spellEnd"/>
-      <w:r>
-        <w:t>-Art-spezifischen noch dem Baumart-Standortgruppe-Spezifischen Datensatz über einen entsprechenden N-Gehalt verfügen</w:t>
+        <w:t>eine Baumart weder im plot-Art-spezifischen noch dem Baumart-Standortgruppe-Spezifischen Datensatz über einen entsprechenden N-Gehalt verfügen</w:t>
       </w:r>
     </w:p>
     <w:p>
@@ -4895,19 +4225,9 @@
             <w:tcW w:w="2265" w:type="dxa"/>
           </w:tcPr>
           <w:p>
-            <w:proofErr w:type="spellStart"/>
             <w:r>
-              <w:t>Plot_ID</w:t>
+              <w:t>Plot_ID/ Bfn_nr</w:t>
             </w:r>
-            <w:proofErr w:type="spellEnd"/>
-            <w:r>
-              <w:t xml:space="preserve">/ </w:t>
-            </w:r>
-            <w:proofErr w:type="spellStart"/>
-            <w:r>
-              <w:t>Bfn_nr</w:t>
-            </w:r>
-            <w:proofErr w:type="spellEnd"/>
           </w:p>
         </w:tc>
         <w:tc>
@@ -5049,6 +4369,1326 @@
       </w:pPr>
       <w:r>
         <w:lastRenderedPageBreak/>
+        <w:t>Altbestand</w:t>
+      </w:r>
+    </w:p>
+    <w:p>
+      <w:pPr>
+        <w:pStyle w:val="berschrift2"/>
+      </w:pPr>
+      <w:r>
+        <w:t>Schätzen fehlender Höhen</w:t>
+      </w:r>
+    </w:p>
+    <w:p>
+      <w:pPr>
+        <w:rPr>
+          <w:rFonts w:asciiTheme="minorHAnsi" w:hAnsiTheme="minorHAnsi" w:cstheme="minorHAnsi"/>
+          <w:sz w:val="24"/>
+          <w:szCs w:val="24"/>
+        </w:rPr>
+      </w:pPr>
+      <w:r>
+        <w:rPr>
+          <w:rFonts w:asciiTheme="minorHAnsi" w:hAnsiTheme="minorHAnsi" w:cstheme="minorHAnsi"/>
+        </w:rPr>
+        <w:t xml:space="preserve">Fehlende Höhen werden über verschiedene selbst-gefittete nichtlineare Modelle pro Baumart und Plot geschätzt, welche </w:t>
+      </w:r>
+      <w:r>
+        <w:rPr>
+          <w:rFonts w:asciiTheme="minorHAnsi" w:hAnsiTheme="minorHAnsi" w:cstheme="minorHAnsi"/>
+        </w:rPr>
+        <w:t>a</w:t>
+      </w:r>
+      <w:r>
+        <w:rPr>
+          <w:rFonts w:asciiTheme="minorHAnsi" w:hAnsiTheme="minorHAnsi" w:cstheme="minorHAnsi"/>
+        </w:rPr>
+        <w:t>bhängig von der Modellgüte durch nichtlineare Modelle pro Baumart über alle Plots hinweg bzw. Einheitshöhenkurven von SLOBODA und CURTIS ergänzt werden. Die Koeffizienten der selbst-gefitteten nichtlinearen Modelle werden mittels der nls() Funktion  (y = b0 * (1 - exp( -b1 * DBH_cm))^b2)) des R Paketes „forestmangr“ pro Baumart und Plot bzw. pro Baumart für alle Plots in einem Datenset zusammengefasst. </w:t>
+      </w:r>
+    </w:p>
+    <w:p>
+      <w:pPr>
+        <w:rPr>
+          <w:rFonts w:asciiTheme="minorHAnsi" w:hAnsiTheme="minorHAnsi" w:cstheme="minorHAnsi"/>
+          <w:sz w:val="24"/>
+          <w:szCs w:val="24"/>
+        </w:rPr>
+      </w:pPr>
+      <w:r>
+        <w:rPr>
+          <w:rFonts w:asciiTheme="minorHAnsi" w:hAnsiTheme="minorHAnsi" w:cstheme="minorHAnsi"/>
+        </w:rPr>
+        <w:t>Die Modellauswahl erfolgt nach folgenden Kriterien: </w:t>
+      </w:r>
+    </w:p>
+    <w:p>
+      <w:pPr>
+        <w:pStyle w:val="Liste-1"/>
+        <w:numPr>
+          <w:ilvl w:val="0"/>
+          <w:numId w:val="25"/>
+        </w:numPr>
+        <w:rPr>
+          <w:rFonts w:asciiTheme="minorHAnsi" w:hAnsiTheme="minorHAnsi" w:cstheme="minorHAnsi"/>
+        </w:rPr>
+      </w:pPr>
+      <w:r>
+        <w:rPr>
+          <w:rFonts w:asciiTheme="minorHAnsi" w:hAnsiTheme="minorHAnsi" w:cstheme="minorHAnsi"/>
+        </w:rPr>
+        <w:t>Berechnung der Höhe mittels selbst-gefitteten nls pro Baumart und Plot: </w:t>
+      </w:r>
+    </w:p>
+    <w:p>
+      <w:pPr>
+        <w:pStyle w:val="Liste-2"/>
+        <w:ind w:left="2127" w:hanging="567"/>
+        <w:rPr>
+          <w:rFonts w:asciiTheme="minorHAnsi" w:hAnsiTheme="minorHAnsi" w:cstheme="minorHAnsi"/>
+        </w:rPr>
+      </w:pPr>
+      <w:r>
+        <w:rPr>
+          <w:rFonts w:asciiTheme="minorHAnsi" w:hAnsiTheme="minorHAnsi" w:cstheme="minorHAnsi"/>
+        </w:rPr>
+        <w:t xml:space="preserve">Wenn mindestens </w:t>
+      </w:r>
+      <w:commentRangeStart w:id="0"/>
+      <w:commentRangeStart w:id="1"/>
+      <w:r>
+        <w:rPr>
+          <w:rFonts w:asciiTheme="minorHAnsi" w:hAnsiTheme="minorHAnsi" w:cstheme="minorHAnsi"/>
+        </w:rPr>
+        <w:t xml:space="preserve">3 Höhenmessungen </w:t>
+      </w:r>
+      <w:commentRangeEnd w:id="0"/>
+      <w:r>
+        <w:rPr>
+          <w:rStyle w:val="Kommentarzeichen"/>
+          <w:rFonts w:asciiTheme="minorHAnsi" w:hAnsiTheme="minorHAnsi" w:cstheme="minorHAnsi"/>
+        </w:rPr>
+        <w:commentReference w:id="0"/>
+      </w:r>
+      <w:commentRangeEnd w:id="1"/>
+      <w:r>
+        <w:rPr>
+          <w:rStyle w:val="Kommentarzeichen"/>
+          <w:rFonts w:asciiTheme="minorHAnsi" w:hAnsiTheme="minorHAnsi" w:cstheme="minorHAnsi"/>
+        </w:rPr>
+        <w:commentReference w:id="1"/>
+      </w:r>
+      <w:r>
+        <w:rPr>
+          <w:rFonts w:asciiTheme="minorHAnsi" w:hAnsiTheme="minorHAnsi" w:cstheme="minorHAnsi"/>
+        </w:rPr>
+        <w:t>pro Baumart und Plot vorhanden sind,</w:t>
+      </w:r>
+    </w:p>
+    <w:p>
+      <w:pPr>
+        <w:pStyle w:val="Liste-2"/>
+        <w:ind w:left="2127" w:hanging="567"/>
+        <w:rPr>
+          <w:rFonts w:asciiTheme="minorHAnsi" w:hAnsiTheme="minorHAnsi" w:cstheme="minorHAnsi"/>
+        </w:rPr>
+      </w:pPr>
+      <w:r>
+        <w:rPr>
+          <w:rFonts w:asciiTheme="minorHAnsi" w:hAnsiTheme="minorHAnsi" w:cstheme="minorHAnsi"/>
+        </w:rPr>
+        <w:t>keine Höhe für den jeweiligen Baum gemessen wurde und</w:t>
+      </w:r>
+    </w:p>
+    <w:p>
+      <w:pPr>
+        <w:pStyle w:val="Liste-2"/>
+        <w:ind w:left="2127" w:hanging="567"/>
+        <w:rPr>
+          <w:rFonts w:asciiTheme="minorHAnsi" w:hAnsiTheme="minorHAnsi" w:cstheme="minorHAnsi"/>
+        </w:rPr>
+      </w:pPr>
+      <w:r>
+        <w:rPr>
+          <w:rFonts w:asciiTheme="minorHAnsi" w:hAnsiTheme="minorHAnsi" w:cstheme="minorHAnsi"/>
+        </w:rPr>
+        <w:t xml:space="preserve">das </w:t>
+      </w:r>
+      <w:commentRangeStart w:id="2"/>
+      <w:r>
+        <w:rPr>
+          <w:rFonts w:asciiTheme="minorHAnsi" w:hAnsiTheme="minorHAnsi" w:cstheme="minorHAnsi"/>
+        </w:rPr>
+        <w:t>R2</w:t>
+      </w:r>
+      <w:commentRangeEnd w:id="2"/>
+      <w:r>
+        <w:rPr>
+          <w:rStyle w:val="Kommentarzeichen"/>
+          <w:rFonts w:asciiTheme="minorHAnsi" w:hAnsiTheme="minorHAnsi" w:cstheme="minorHAnsi"/>
+        </w:rPr>
+        <w:commentReference w:id="2"/>
+      </w:r>
+      <w:r>
+        <w:rPr>
+          <w:rFonts w:asciiTheme="minorHAnsi" w:hAnsiTheme="minorHAnsi" w:cstheme="minorHAnsi"/>
+        </w:rPr>
+        <w:t xml:space="preserve"> des entsprechenden Modells über 0.7 liegt, </w:t>
+      </w:r>
+      <w:r>
+        <w:rPr>
+          <w:rFonts w:asciiTheme="minorHAnsi" w:hAnsiTheme="minorHAnsi" w:cstheme="minorHAnsi"/>
+          <w:highlight w:val="yellow"/>
+        </w:rPr>
+        <w:t>§  Die Entscheidung für die Grenze R2 = 0,7 basiert auf:….</w:t>
+      </w:r>
+      <w:r>
+        <w:rPr>
+          <w:rFonts w:asciiTheme="minorHAnsi" w:hAnsiTheme="minorHAnsi" w:cstheme="minorHAnsi"/>
+        </w:rPr>
+        <w:t> </w:t>
+      </w:r>
+    </w:p>
+    <w:p>
+      <w:pPr>
+        <w:pStyle w:val="Liste-2"/>
+        <w:ind w:left="2127" w:hanging="567"/>
+        <w:rPr>
+          <w:rFonts w:asciiTheme="minorHAnsi" w:hAnsiTheme="minorHAnsi" w:cstheme="minorHAnsi"/>
+        </w:rPr>
+      </w:pPr>
+      <w:r>
+        <w:rPr>
+          <w:rFonts w:asciiTheme="minorHAnsi" w:hAnsiTheme="minorHAnsi" w:cstheme="minorHAnsi"/>
+        </w:rPr>
+        <w:t>und es kein ein generelleres, selbst-gefittetes Model (pro Art aber über alle Plots)  für die entsprechende Baumart gibt, dessen R2 höher ist.</w:t>
+      </w:r>
+    </w:p>
+    <w:p>
+      <w:pPr>
+        <w:pStyle w:val="Liste-2"/>
+        <w:numPr>
+          <w:ilvl w:val="0"/>
+          <w:numId w:val="0"/>
+        </w:numPr>
+        <w:ind w:left="284" w:hanging="284"/>
+        <w:rPr>
+          <w:rFonts w:asciiTheme="minorHAnsi" w:hAnsiTheme="minorHAnsi" w:cstheme="minorHAnsi"/>
+        </w:rPr>
+      </w:pPr>
+    </w:p>
+    <w:p>
+      <w:pPr>
+        <w:pStyle w:val="Liste-1"/>
+        <w:numPr>
+          <w:ilvl w:val="0"/>
+          <w:numId w:val="2"/>
+        </w:numPr>
+        <w:rPr>
+          <w:rFonts w:asciiTheme="minorHAnsi" w:hAnsiTheme="minorHAnsi" w:cstheme="minorHAnsi"/>
+        </w:rPr>
+      </w:pPr>
+      <w:r>
+        <w:rPr>
+          <w:rFonts w:asciiTheme="minorHAnsi" w:hAnsiTheme="minorHAnsi" w:cstheme="minorHAnsi"/>
+        </w:rPr>
+        <w:t>Die Berechnung der Höhe mittels selbst-gefitteten nls pro Baumart, unabhängig vom Standort erfolgt wenn: </w:t>
+      </w:r>
+    </w:p>
+    <w:p>
+      <w:pPr>
+        <w:pStyle w:val="Liste-2"/>
+        <w:ind w:left="2127" w:hanging="567"/>
+        <w:rPr>
+          <w:rFonts w:asciiTheme="minorHAnsi" w:hAnsiTheme="minorHAnsi" w:cstheme="minorHAnsi"/>
+        </w:rPr>
+      </w:pPr>
+      <w:r>
+        <w:rPr>
+          <w:rFonts w:asciiTheme="minorHAnsi" w:hAnsiTheme="minorHAnsi" w:cstheme="minorHAnsi"/>
+        </w:rPr>
+        <w:t>Wenn mindestens 3 Höhenmessungen pro Baumart vorhanden sind</w:t>
+      </w:r>
+    </w:p>
+    <w:p>
+      <w:pPr>
+        <w:pStyle w:val="Liste-2"/>
+        <w:ind w:left="2127" w:hanging="567"/>
+        <w:rPr>
+          <w:rFonts w:asciiTheme="minorHAnsi" w:hAnsiTheme="minorHAnsi" w:cstheme="minorHAnsi"/>
+        </w:rPr>
+      </w:pPr>
+      <w:r>
+        <w:rPr>
+          <w:rFonts w:asciiTheme="minorHAnsi" w:hAnsiTheme="minorHAnsi" w:cstheme="minorHAnsi"/>
+        </w:rPr>
+        <w:t>Keine Höhe für den jeweiligen Baum gemessen wurde</w:t>
+      </w:r>
+    </w:p>
+    <w:p>
+      <w:pPr>
+        <w:pStyle w:val="Liste-2"/>
+        <w:ind w:left="2127" w:hanging="567"/>
+        <w:rPr>
+          <w:rFonts w:asciiTheme="minorHAnsi" w:hAnsiTheme="minorHAnsi" w:cstheme="minorHAnsi"/>
+        </w:rPr>
+      </w:pPr>
+      <w:r>
+        <w:rPr>
+          <w:rFonts w:asciiTheme="minorHAnsi" w:hAnsiTheme="minorHAnsi" w:cstheme="minorHAnsi"/>
+        </w:rPr>
+        <w:t>Es kein Modell pro Baumart und Plot für den entsprechenden Baum gibt (e.g. weil weniger als 3 Höhenmessungen pro Art und Plot verfügbar sind und so kein art- und plot-spezifisches Modell gefittet werden konnte)</w:t>
+      </w:r>
+    </w:p>
+    <w:p>
+      <w:pPr>
+        <w:pStyle w:val="Liste-2"/>
+        <w:ind w:left="2127" w:hanging="567"/>
+        <w:rPr>
+          <w:rFonts w:asciiTheme="minorHAnsi" w:hAnsiTheme="minorHAnsi" w:cstheme="minorHAnsi"/>
+        </w:rPr>
+      </w:pPr>
+      <w:r>
+        <w:rPr>
+          <w:rFonts w:asciiTheme="minorHAnsi" w:hAnsiTheme="minorHAnsi" w:cstheme="minorHAnsi"/>
+        </w:rPr>
+        <w:t>Das R2 des Modells pro Baumart höher ist als das eines zur Auswahl stehenden Modells pro Baumart und Plot</w:t>
+      </w:r>
+    </w:p>
+    <w:p>
+      <w:pPr>
+        <w:pStyle w:val="Liste-2"/>
+        <w:ind w:left="2127" w:hanging="567"/>
+        <w:rPr>
+          <w:rFonts w:asciiTheme="minorHAnsi" w:hAnsiTheme="minorHAnsi" w:cstheme="minorHAnsi"/>
+        </w:rPr>
+      </w:pPr>
+      <w:r>
+        <w:rPr>
+          <w:rFonts w:asciiTheme="minorHAnsi" w:hAnsiTheme="minorHAnsi" w:cstheme="minorHAnsi"/>
+        </w:rPr>
+        <w:t>Das R2 des Modells pro Baumart über alle Plots Höher als &lt; 0.70 ist</w:t>
+      </w:r>
+      <w:r>
+        <w:rPr>
+          <w:rFonts w:asciiTheme="minorHAnsi" w:hAnsiTheme="minorHAnsi" w:cstheme="minorHAnsi"/>
+          <w:highlight w:val="yellow"/>
+        </w:rPr>
+        <w:t>§  Die Entscheidung für die Grenze R2 = 0,7 basiert auf:….</w:t>
+      </w:r>
+      <w:r>
+        <w:rPr>
+          <w:rFonts w:asciiTheme="minorHAnsi" w:hAnsiTheme="minorHAnsi" w:cstheme="minorHAnsi"/>
+        </w:rPr>
+        <w:t> </w:t>
+      </w:r>
+    </w:p>
+    <w:p>
+      <w:pPr>
+        <w:pStyle w:val="Liste-2"/>
+        <w:numPr>
+          <w:ilvl w:val="0"/>
+          <w:numId w:val="0"/>
+        </w:numPr>
+        <w:ind w:left="2127"/>
+        <w:rPr>
+          <w:rFonts w:asciiTheme="minorHAnsi" w:hAnsiTheme="minorHAnsi" w:cstheme="minorHAnsi"/>
+        </w:rPr>
+      </w:pPr>
+    </w:p>
+    <w:p>
+      <w:pPr>
+        <w:pStyle w:val="Liste-1"/>
+        <w:numPr>
+          <w:ilvl w:val="0"/>
+          <w:numId w:val="2"/>
+        </w:numPr>
+        <w:rPr>
+          <w:rFonts w:asciiTheme="minorHAnsi" w:hAnsiTheme="minorHAnsi" w:cstheme="minorHAnsi"/>
+        </w:rPr>
+      </w:pPr>
+      <w:r>
+        <w:rPr>
+          <w:rFonts w:asciiTheme="minorHAnsi" w:hAnsiTheme="minorHAnsi" w:cstheme="minorHAnsi"/>
+        </w:rPr>
+        <w:t>Die Einheitshöhenkurven Funktionen gemäß SLOBODA wird verwendet wenn: </w:t>
+      </w:r>
+    </w:p>
+    <w:p>
+      <w:pPr>
+        <w:pStyle w:val="Liste-1"/>
+        <w:numPr>
+          <w:ilvl w:val="1"/>
+          <w:numId w:val="2"/>
+        </w:numPr>
+        <w:rPr>
+          <w:rFonts w:asciiTheme="minorHAnsi" w:hAnsiTheme="minorHAnsi" w:cstheme="minorHAnsi"/>
+        </w:rPr>
+      </w:pPr>
+      <w:r>
+        <w:rPr>
+          <w:rFonts w:asciiTheme="minorHAnsi" w:hAnsiTheme="minorHAnsi" w:cstheme="minorHAnsi"/>
+        </w:rPr>
+        <w:t>Keine Höhe für diesen Baum gemessen wurde</w:t>
+      </w:r>
+    </w:p>
+    <w:p>
+      <w:pPr>
+        <w:pStyle w:val="Liste-1"/>
+        <w:numPr>
+          <w:ilvl w:val="1"/>
+          <w:numId w:val="2"/>
+        </w:numPr>
+        <w:rPr>
+          <w:rFonts w:asciiTheme="minorHAnsi" w:hAnsiTheme="minorHAnsi" w:cstheme="minorHAnsi"/>
+        </w:rPr>
+      </w:pPr>
+      <w:r>
+        <w:rPr>
+          <w:rFonts w:asciiTheme="minorHAnsi" w:hAnsiTheme="minorHAnsi" w:cstheme="minorHAnsi"/>
+        </w:rPr>
+        <w:t> Pro Baumart und Plot ein Durchmesser des Grundflächenmittelstammes und die Höhe des Grundflächenmittelstammes verfügbar sind, da diese die Eingangsgrößen für die Funktion darstellen </w:t>
+      </w:r>
+    </w:p>
+    <w:p>
+      <w:pPr>
+        <w:pStyle w:val="Liste-1"/>
+        <w:numPr>
+          <w:ilvl w:val="1"/>
+          <w:numId w:val="2"/>
+        </w:numPr>
+        <w:rPr>
+          <w:rFonts w:asciiTheme="minorHAnsi" w:hAnsiTheme="minorHAnsi" w:cstheme="minorHAnsi"/>
+        </w:rPr>
+      </w:pPr>
+      <w:r>
+        <w:rPr>
+          <w:rFonts w:asciiTheme="minorHAnsi" w:hAnsiTheme="minorHAnsi" w:cstheme="minorHAnsi"/>
+        </w:rPr>
+        <w:t> Kein selbst-gefittetes Model (weder pro Art &amp; Plot, noch pro Art über alle Plots) vorhanden ist</w:t>
+      </w:r>
+    </w:p>
+    <w:p>
+      <w:pPr>
+        <w:pStyle w:val="Liste-1"/>
+        <w:numPr>
+          <w:ilvl w:val="1"/>
+          <w:numId w:val="2"/>
+        </w:numPr>
+        <w:rPr>
+          <w:rFonts w:asciiTheme="minorHAnsi" w:hAnsiTheme="minorHAnsi" w:cstheme="minorHAnsi"/>
+        </w:rPr>
+      </w:pPr>
+      <w:r>
+        <w:rPr>
+          <w:rFonts w:asciiTheme="minorHAnsi" w:hAnsiTheme="minorHAnsi" w:cstheme="minorHAnsi"/>
+        </w:rPr>
+        <w:t> Das R2 des selbst-gefitteten Models &lt; 0.70 ist </w:t>
+      </w:r>
+    </w:p>
+    <w:p>
+      <w:pPr>
+        <w:pStyle w:val="Liste-1"/>
+        <w:numPr>
+          <w:ilvl w:val="1"/>
+          <w:numId w:val="2"/>
+        </w:numPr>
+        <w:rPr>
+          <w:rFonts w:asciiTheme="minorHAnsi" w:hAnsiTheme="minorHAnsi" w:cstheme="minorHAnsi"/>
+        </w:rPr>
+      </w:pPr>
+      <w:r>
+        <w:rPr>
+          <w:rFonts w:asciiTheme="minorHAnsi" w:hAnsiTheme="minorHAnsi" w:cstheme="minorHAnsi"/>
+        </w:rPr>
+        <w:t> Die Einheitshöhenkurven Funktionen gemäß CURTIS wird verwendet wenn: </w:t>
+      </w:r>
+    </w:p>
+    <w:p>
+      <w:pPr>
+        <w:pStyle w:val="Liste-1"/>
+        <w:numPr>
+          <w:ilvl w:val="1"/>
+          <w:numId w:val="2"/>
+        </w:numPr>
+        <w:rPr>
+          <w:rFonts w:asciiTheme="minorHAnsi" w:hAnsiTheme="minorHAnsi" w:cstheme="minorHAnsi"/>
+        </w:rPr>
+      </w:pPr>
+      <w:r>
+        <w:rPr>
+          <w:rFonts w:asciiTheme="minorHAnsi" w:hAnsiTheme="minorHAnsi" w:cstheme="minorHAnsi"/>
+        </w:rPr>
+        <w:t>Keine Höhe für diesen Baum gemessen wurde</w:t>
+      </w:r>
+    </w:p>
+    <w:p>
+      <w:pPr>
+        <w:pStyle w:val="Liste-1"/>
+        <w:numPr>
+          <w:ilvl w:val="1"/>
+          <w:numId w:val="2"/>
+        </w:numPr>
+        <w:rPr>
+          <w:rFonts w:asciiTheme="minorHAnsi" w:hAnsiTheme="minorHAnsi" w:cstheme="minorHAnsi"/>
+        </w:rPr>
+      </w:pPr>
+      <w:r>
+        <w:rPr>
+          <w:rFonts w:asciiTheme="minorHAnsi" w:hAnsiTheme="minorHAnsi" w:cstheme="minorHAnsi"/>
+        </w:rPr>
+        <w:t>Pro Baumart und Plot kein Durchmesser des Grundflächenmittelstammes und die Höhe des Grundflächenmittelstammes verfügbar sind, sodass die Input Variablen für die Einheitshöhenkurvenfunktion von SLOBODA nicht anwendbar sind</w:t>
+      </w:r>
+    </w:p>
+    <w:p>
+      <w:pPr>
+        <w:pStyle w:val="Liste-1"/>
+        <w:numPr>
+          <w:ilvl w:val="1"/>
+          <w:numId w:val="2"/>
+        </w:numPr>
+        <w:rPr>
+          <w:rFonts w:asciiTheme="minorHAnsi" w:hAnsiTheme="minorHAnsi" w:cstheme="minorHAnsi"/>
+        </w:rPr>
+      </w:pPr>
+      <w:r>
+        <w:rPr>
+          <w:rFonts w:asciiTheme="minorHAnsi" w:hAnsiTheme="minorHAnsi" w:cstheme="minorHAnsi"/>
+        </w:rPr>
+        <w:t>Kein selbst-gefittetes Model (weder pro Art &amp; Plot, noch pro Art über alle Plots) vorhanden ist</w:t>
+      </w:r>
+    </w:p>
+    <w:p>
+      <w:pPr>
+        <w:pStyle w:val="Liste-1"/>
+        <w:numPr>
+          <w:ilvl w:val="1"/>
+          <w:numId w:val="2"/>
+        </w:numPr>
+        <w:rPr>
+          <w:rFonts w:asciiTheme="minorHAnsi" w:hAnsiTheme="minorHAnsi" w:cstheme="minorHAnsi"/>
+        </w:rPr>
+      </w:pPr>
+      <w:r>
+        <w:rPr>
+          <w:rFonts w:asciiTheme="minorHAnsi" w:hAnsiTheme="minorHAnsi" w:cstheme="minorHAnsi"/>
+        </w:rPr>
+        <w:lastRenderedPageBreak/>
+        <w:t>Das R2 des selbst-gefitteten Models &lt; 0.70 ist </w:t>
+      </w:r>
+    </w:p>
+    <w:p>
+      <w:pPr>
+        <w:rPr>
+          <w:rFonts w:asciiTheme="minorHAnsi" w:hAnsiTheme="minorHAnsi" w:cstheme="minorHAnsi"/>
+        </w:rPr>
+      </w:pPr>
+      <w:r>
+        <w:rPr>
+          <w:rFonts w:asciiTheme="minorHAnsi" w:hAnsiTheme="minorHAnsi" w:cstheme="minorHAnsi"/>
+        </w:rPr>
+        <w:t xml:space="preserve">Die Koeffizienten der Einheitshöhenkurvenfunktionen von Sloboda und Curtis differenzieren folgende Baumartengruppen: Fichte, Tanne, Douglasie, Kiefer, Lärche, Buche, Eiche. Alle anderen Nadelbäume werden der Fichte und alle anderen Laubbäume der Buche zugeordnet. Dementsprechend wurde in dem x_bart und somit dem trees_total dataset eine Spalte mit dem Namen H_SP_group erzeugt, welche die entsprechenden Arten den erforderlichen Gruppen zugeordnet. </w:t>
+      </w:r>
+    </w:p>
+    <w:p>
+      <w:pPr>
+        <w:pStyle w:val="berschrift2"/>
+      </w:pPr>
+      <w:r>
+        <w:t>BHD Korrektur bei von 1.30m abweichenden Durchmesser-Messhöhe</w:t>
+      </w:r>
+    </w:p>
+    <w:p>
+      <w:pPr>
+        <w:pStyle w:val="berschrift2"/>
+      </w:pPr>
+      <w:r>
+        <w:t>Biomasse Einzelbäume</w:t>
+      </w:r>
+    </w:p>
+    <w:p>
+      <w:pPr>
+        <w:pStyle w:val="berschrift3"/>
+      </w:pPr>
+      <w:r>
+        <w:t>Harmonierung Artengruppen zwischen TapeS und x_bart</w:t>
+      </w:r>
+    </w:p>
+    <w:p>
+      <w:r>
+        <w:t>Die Biomasse der Einzelbäume wird baumartengruppenspezifisch mittels TapeS (</w:t>
+      </w:r>
+      <w:hyperlink r:id="rId20" w:history="1">
+        <w:r>
+          <w:rPr>
+            <w:rStyle w:val="Hyperlink"/>
+          </w:rPr>
+          <w:t>https://gitlab.com/vochr/tapes/-/blob/master/vignettes/tapes.rmd</w:t>
+        </w:r>
+      </w:hyperlink>
+      <w:r>
+        <w:t>) berechnet. Die Gruppierung der Bäume in die von TapeS vorgesehenen Artengruppen ist in der Baumarten Code Tabelle x_bart unter „Tps_com_ID“ hinterlegt</w:t>
+      </w:r>
+      <w:r>
+        <w:t>.</w:t>
+      </w:r>
+    </w:p>
+    <w:p>
+      <w:pPr>
+        <w:rPr>
+          <w:rFonts w:asciiTheme="minorHAnsi" w:hAnsiTheme="minorHAnsi" w:cstheme="minorHAnsi"/>
+          <w:color w:val="000000"/>
+          <w:shd w:val="clear" w:color="auto" w:fill="FFFFFF"/>
+        </w:rPr>
+      </w:pPr>
+      <w:r>
+        <w:t xml:space="preserve"> </w:t>
+      </w:r>
+      <w:r>
+        <w:rPr>
+          <w:rFonts w:asciiTheme="minorHAnsi" w:hAnsiTheme="minorHAnsi" w:cstheme="minorHAnsi"/>
+          <w:color w:val="000000"/>
+          <w:shd w:val="clear" w:color="auto" w:fill="FFFFFF"/>
+        </w:rPr>
+        <w:t xml:space="preserve">Da die Codes und Abkürzungen die in TapeS </w:t>
+      </w:r>
+      <w:r>
+        <w:rPr>
+          <w:rFonts w:asciiTheme="minorHAnsi" w:hAnsiTheme="minorHAnsi" w:cstheme="minorHAnsi"/>
+          <w:color w:val="000000"/>
+          <w:shd w:val="clear" w:color="auto" w:fill="FFFFFF"/>
+        </w:rPr>
+        <w:t>zur Biomasseberechnung vorgesehen</w:t>
+      </w:r>
+      <w:r>
+        <w:rPr>
+          <w:rFonts w:asciiTheme="minorHAnsi" w:hAnsiTheme="minorHAnsi" w:cstheme="minorHAnsi"/>
+          <w:color w:val="000000"/>
+          <w:shd w:val="clear" w:color="auto" w:fill="FFFFFF"/>
+        </w:rPr>
+        <w:t xml:space="preserve"> sind</w:t>
+      </w:r>
+      <w:r>
+        <w:rPr>
+          <w:rFonts w:asciiTheme="minorHAnsi" w:hAnsiTheme="minorHAnsi" w:cstheme="minorHAnsi"/>
+          <w:color w:val="000000"/>
+          <w:shd w:val="clear" w:color="auto" w:fill="FFFFFF"/>
+        </w:rPr>
+        <w:t>, zunächst</w:t>
+      </w:r>
+      <w:r>
+        <w:rPr>
+          <w:rFonts w:asciiTheme="minorHAnsi" w:hAnsiTheme="minorHAnsi" w:cstheme="minorHAnsi"/>
+          <w:color w:val="000000"/>
+          <w:shd w:val="clear" w:color="auto" w:fill="FFFFFF"/>
+        </w:rPr>
+        <w:t xml:space="preserve"> nicht mit denen der Baumartenliste der BZE</w:t>
+      </w:r>
+      <w:r>
+        <w:rPr>
+          <w:rFonts w:asciiTheme="minorHAnsi" w:hAnsiTheme="minorHAnsi" w:cstheme="minorHAnsi"/>
+          <w:color w:val="000000"/>
+          <w:shd w:val="clear" w:color="auto" w:fill="FFFFFF"/>
+        </w:rPr>
+        <w:t xml:space="preserve"> (x_bart)</w:t>
+      </w:r>
+      <w:r>
+        <w:rPr>
+          <w:rFonts w:asciiTheme="minorHAnsi" w:hAnsiTheme="minorHAnsi" w:cstheme="minorHAnsi"/>
+          <w:color w:val="000000"/>
+          <w:shd w:val="clear" w:color="auto" w:fill="FFFFFF"/>
+        </w:rPr>
+        <w:t xml:space="preserve"> übereinstimmen</w:t>
+      </w:r>
+      <w:r>
+        <w:rPr>
+          <w:rFonts w:asciiTheme="minorHAnsi" w:hAnsiTheme="minorHAnsi" w:cstheme="minorHAnsi"/>
+          <w:color w:val="000000"/>
+          <w:shd w:val="clear" w:color="auto" w:fill="FFFFFF"/>
+        </w:rPr>
+        <w:t xml:space="preserve">, </w:t>
+      </w:r>
+      <w:r>
+        <w:rPr>
+          <w:rFonts w:asciiTheme="minorHAnsi" w:hAnsiTheme="minorHAnsi" w:cstheme="minorHAnsi"/>
+          <w:color w:val="000000"/>
+          <w:shd w:val="clear" w:color="auto" w:fill="FFFFFF"/>
+        </w:rPr>
+        <w:t>mussten</w:t>
+      </w:r>
+      <w:r>
+        <w:rPr>
+          <w:rFonts w:asciiTheme="minorHAnsi" w:hAnsiTheme="minorHAnsi" w:cstheme="minorHAnsi"/>
+          <w:color w:val="000000"/>
+          <w:shd w:val="clear" w:color="auto" w:fill="FFFFFF"/>
+        </w:rPr>
+        <w:t xml:space="preserve"> zunächst Artencodes in de</w:t>
+      </w:r>
+      <w:r>
+        <w:rPr>
+          <w:rFonts w:asciiTheme="minorHAnsi" w:hAnsiTheme="minorHAnsi" w:cstheme="minorHAnsi"/>
+          <w:color w:val="000000"/>
+          <w:shd w:val="clear" w:color="auto" w:fill="FFFFFF"/>
+        </w:rPr>
+        <w:t>r Baumarten Code Tabelle x_bart</w:t>
+      </w:r>
+      <w:r>
+        <w:rPr>
+          <w:rFonts w:asciiTheme="minorHAnsi" w:hAnsiTheme="minorHAnsi" w:cstheme="minorHAnsi"/>
+          <w:color w:val="000000"/>
+          <w:shd w:val="clear" w:color="auto" w:fill="FFFFFF"/>
+        </w:rPr>
+        <w:t xml:space="preserve"> integriert werden, welche TapeS „lesen“ / „erkennen“ kann</w:t>
+      </w:r>
+      <w:r>
+        <w:rPr>
+          <w:rFonts w:asciiTheme="minorHAnsi" w:hAnsiTheme="minorHAnsi" w:cstheme="minorHAnsi"/>
+          <w:color w:val="000000"/>
+          <w:shd w:val="clear" w:color="auto" w:fill="FFFFFF"/>
+        </w:rPr>
+        <w:t xml:space="preserve"> um die Anwendung von TapeS auf BZE Bestandesdaten zu ermöglichen. </w:t>
+      </w:r>
+    </w:p>
+    <w:p>
+      <w:pPr>
+        <w:rPr>
+          <w:rFonts w:asciiTheme="minorHAnsi" w:hAnsiTheme="minorHAnsi" w:cstheme="minorHAnsi"/>
+          <w:color w:val="000000"/>
+          <w:sz w:val="24"/>
+          <w:szCs w:val="24"/>
+        </w:rPr>
+      </w:pPr>
+      <w:r>
+        <w:rPr>
+          <w:rFonts w:asciiTheme="minorHAnsi" w:hAnsiTheme="minorHAnsi" w:cstheme="minorHAnsi"/>
+          <w:color w:val="000000"/>
+          <w:shd w:val="clear" w:color="auto" w:fill="FFFFFF"/>
+        </w:rPr>
+        <w:t>Hierfür wurde</w:t>
+      </w:r>
+      <w:r>
+        <w:rPr>
+          <w:rFonts w:asciiTheme="minorHAnsi" w:hAnsiTheme="minorHAnsi" w:cstheme="minorHAnsi"/>
+          <w:color w:val="000000"/>
+          <w:shd w:val="clear" w:color="auto" w:fill="FFFFFF"/>
+        </w:rPr>
+        <w:t xml:space="preserve"> in x_bart eine Spalte aufgenommen </w:t>
+      </w:r>
+      <w:r>
+        <w:rPr>
+          <w:rFonts w:asciiTheme="minorHAnsi" w:hAnsiTheme="minorHAnsi" w:cstheme="minorHAnsi"/>
+          <w:color w:val="000000"/>
+          <w:shd w:val="clear" w:color="auto" w:fill="FFFFFF"/>
+        </w:rPr>
+        <w:t>(</w:t>
+      </w:r>
+      <w:r>
+        <w:rPr>
+          <w:rFonts w:asciiTheme="minorHAnsi" w:hAnsiTheme="minorHAnsi" w:cstheme="minorHAnsi"/>
+          <w:color w:val="000000"/>
+          <w:shd w:val="clear" w:color="auto" w:fill="FFFFFF"/>
+        </w:rPr>
+        <w:t>„key variable“ / „common variable“</w:t>
+      </w:r>
+      <w:r>
+        <w:rPr>
+          <w:rFonts w:asciiTheme="minorHAnsi" w:hAnsiTheme="minorHAnsi" w:cstheme="minorHAnsi"/>
+          <w:color w:val="000000"/>
+          <w:shd w:val="clear" w:color="auto" w:fill="FFFFFF"/>
+        </w:rPr>
+        <w:t>)</w:t>
+      </w:r>
+      <w:r>
+        <w:rPr>
+          <w:rFonts w:asciiTheme="minorHAnsi" w:hAnsiTheme="minorHAnsi" w:cstheme="minorHAnsi"/>
+          <w:color w:val="000000"/>
+          <w:shd w:val="clear" w:color="auto" w:fill="FFFFFF"/>
+        </w:rPr>
+        <w:t xml:space="preserve">, welche die dort gelisteten Arten in die entsprechenden TapeS Artengruppen einteilt. Durch diese Übereinstimmung können die Abkürzungen sowie die „common ID“ zunächst aus x_bart den Daten der Bestandeserhebung zugewiesen werden und darüber die Codes aus der TapeS Artenliste in das Datenset der Bestandeserhebung </w:t>
+      </w:r>
+      <w:r>
+        <w:rPr>
+          <w:rFonts w:asciiTheme="minorHAnsi" w:hAnsiTheme="minorHAnsi" w:cstheme="minorHAnsi"/>
+          <w:color w:val="000000"/>
+          <w:shd w:val="clear" w:color="auto" w:fill="FFFFFF"/>
+        </w:rPr>
+        <w:t>eingeladen</w:t>
+      </w:r>
+      <w:r>
+        <w:rPr>
+          <w:rFonts w:asciiTheme="minorHAnsi" w:hAnsiTheme="minorHAnsi" w:cstheme="minorHAnsi"/>
+          <w:color w:val="000000"/>
+          <w:shd w:val="clear" w:color="auto" w:fill="FFFFFF"/>
+        </w:rPr>
+        <w:t xml:space="preserve"> werden. </w:t>
+      </w:r>
+    </w:p>
+    <w:p>
+      <w:pPr>
+        <w:rPr>
+          <w:rFonts w:asciiTheme="minorHAnsi" w:hAnsiTheme="minorHAnsi" w:cstheme="minorHAnsi"/>
+          <w:color w:val="000000"/>
+          <w:shd w:val="clear" w:color="auto" w:fill="FFFFFF"/>
+        </w:rPr>
+      </w:pPr>
+      <w:r>
+        <w:rPr>
+          <w:rFonts w:asciiTheme="minorHAnsi" w:hAnsiTheme="minorHAnsi" w:cstheme="minorHAnsi"/>
+          <w:color w:val="000000"/>
+          <w:shd w:val="clear" w:color="auto" w:fill="FFFFFF"/>
+        </w:rPr>
+        <w:t>Hierfür wurden zunächst die Baumarten</w:t>
+      </w:r>
+      <w:r>
+        <w:rPr>
+          <w:rFonts w:asciiTheme="minorHAnsi" w:hAnsiTheme="minorHAnsi" w:cstheme="minorHAnsi"/>
+          <w:color w:val="000000"/>
+          <w:shd w:val="clear" w:color="auto" w:fill="FFFFFF"/>
+        </w:rPr>
+        <w:t xml:space="preserve"> durch verschiedene vergleichende „joins“</w:t>
+      </w:r>
+      <w:r>
+        <w:rPr>
+          <w:rFonts w:asciiTheme="minorHAnsi" w:hAnsiTheme="minorHAnsi" w:cstheme="minorHAnsi"/>
+          <w:color w:val="000000"/>
+          <w:shd w:val="clear" w:color="auto" w:fill="FFFFFF"/>
+        </w:rPr>
+        <w:t xml:space="preserve"> aus de</w:t>
+      </w:r>
+      <w:r>
+        <w:rPr>
+          <w:rFonts w:asciiTheme="minorHAnsi" w:hAnsiTheme="minorHAnsi" w:cstheme="minorHAnsi"/>
+          <w:color w:val="000000"/>
+          <w:shd w:val="clear" w:color="auto" w:fill="FFFFFF"/>
+        </w:rPr>
+        <w:t>r</w:t>
+      </w:r>
+      <w:r>
+        <w:rPr>
+          <w:rFonts w:asciiTheme="minorHAnsi" w:hAnsiTheme="minorHAnsi" w:cstheme="minorHAnsi"/>
+          <w:color w:val="000000"/>
+          <w:shd w:val="clear" w:color="auto" w:fill="FFFFFF"/>
+        </w:rPr>
+        <w:t xml:space="preserve"> x_bart Liste gefiltert, welche einen übereinstimmenden botanischen </w:t>
+      </w:r>
+      <w:r>
+        <w:rPr>
+          <w:rFonts w:asciiTheme="minorHAnsi" w:hAnsiTheme="minorHAnsi" w:cstheme="minorHAnsi"/>
+          <w:color w:val="000000"/>
+          <w:shd w:val="clear" w:color="auto" w:fill="FFFFFF"/>
+        </w:rPr>
+        <w:t>N</w:t>
+      </w:r>
+      <w:r>
+        <w:rPr>
+          <w:rFonts w:asciiTheme="minorHAnsi" w:hAnsiTheme="minorHAnsi" w:cstheme="minorHAnsi"/>
+          <w:color w:val="000000"/>
+          <w:shd w:val="clear" w:color="auto" w:fill="FFFFFF"/>
+        </w:rPr>
+        <w:t xml:space="preserve">amen in der TapeS Artenliste haben (SP_names[,bot_name] = TapeS_SP[, scientific]). </w:t>
+      </w:r>
+      <w:r>
+        <w:rPr>
+          <w:rFonts w:asciiTheme="minorHAnsi" w:hAnsiTheme="minorHAnsi" w:cstheme="minorHAnsi"/>
+          <w:color w:val="000000"/>
+          <w:shd w:val="clear" w:color="auto" w:fill="FFFFFF"/>
+        </w:rPr>
+        <w:t xml:space="preserve">So konnte </w:t>
+      </w:r>
+      <w:r>
+        <w:rPr>
+          <w:rFonts w:asciiTheme="minorHAnsi" w:hAnsiTheme="minorHAnsi" w:cstheme="minorHAnsi"/>
+          <w:color w:val="000000"/>
+          <w:shd w:val="clear" w:color="auto" w:fill="FFFFFF"/>
+        </w:rPr>
+        <w:t>eine Spalte in x_bart zu erzeug</w:t>
+      </w:r>
+      <w:r>
+        <w:rPr>
+          <w:rFonts w:asciiTheme="minorHAnsi" w:hAnsiTheme="minorHAnsi" w:cstheme="minorHAnsi"/>
+          <w:color w:val="000000"/>
+          <w:shd w:val="clear" w:color="auto" w:fill="FFFFFF"/>
+        </w:rPr>
+        <w:t>t werden,</w:t>
+      </w:r>
+      <w:r>
+        <w:rPr>
+          <w:rFonts w:asciiTheme="minorHAnsi" w:hAnsiTheme="minorHAnsi" w:cstheme="minorHAnsi"/>
+          <w:color w:val="000000"/>
+          <w:shd w:val="clear" w:color="auto" w:fill="FFFFFF"/>
+        </w:rPr>
+        <w:t xml:space="preserve"> die auf den BWI-Abkürzungen für die Deutschen Artnamen beruht</w:t>
+      </w:r>
+      <w:r>
+        <w:rPr>
+          <w:rFonts w:asciiTheme="minorHAnsi" w:hAnsiTheme="minorHAnsi" w:cstheme="minorHAnsi"/>
+          <w:color w:val="000000"/>
+          <w:shd w:val="clear" w:color="auto" w:fill="FFFFFF"/>
+        </w:rPr>
+        <w:t>. Diese stimmt</w:t>
+      </w:r>
+      <w:r>
+        <w:rPr>
+          <w:rFonts w:asciiTheme="minorHAnsi" w:hAnsiTheme="minorHAnsi" w:cstheme="minorHAnsi"/>
+          <w:color w:val="000000"/>
+          <w:shd w:val="clear" w:color="auto" w:fill="FFFFFF"/>
+        </w:rPr>
+        <w:t xml:space="preserve"> mit einer </w:t>
+      </w:r>
+      <w:r>
+        <w:rPr>
+          <w:rFonts w:asciiTheme="minorHAnsi" w:hAnsiTheme="minorHAnsi" w:cstheme="minorHAnsi"/>
+          <w:color w:val="000000"/>
+          <w:shd w:val="clear" w:color="auto" w:fill="FFFFFF"/>
+        </w:rPr>
+        <w:t>vollständig</w:t>
+      </w:r>
+      <w:r>
+        <w:rPr>
+          <w:rFonts w:asciiTheme="minorHAnsi" w:hAnsiTheme="minorHAnsi" w:cstheme="minorHAnsi"/>
+          <w:color w:val="000000"/>
+          <w:shd w:val="clear" w:color="auto" w:fill="FFFFFF"/>
+        </w:rPr>
+        <w:t xml:space="preserve"> zu Großbuchstaben veränderten Spalte </w:t>
+      </w:r>
+      <w:r>
+        <w:rPr>
+          <w:rFonts w:asciiTheme="minorHAnsi" w:hAnsiTheme="minorHAnsi" w:cstheme="minorHAnsi"/>
+          <w:color w:val="000000"/>
+          <w:shd w:val="clear" w:color="auto" w:fill="FFFFFF"/>
+        </w:rPr>
+        <w:t>der</w:t>
+      </w:r>
+      <w:r>
+        <w:rPr>
+          <w:rFonts w:asciiTheme="minorHAnsi" w:hAnsiTheme="minorHAnsi" w:cstheme="minorHAnsi"/>
+          <w:color w:val="000000"/>
+          <w:shd w:val="clear" w:color="auto" w:fill="FFFFFF"/>
+        </w:rPr>
+        <w:t xml:space="preserve"> Abkürzungen für die deutschen Artnamen aus TapeS überein (tpS_com_ID).</w:t>
+      </w:r>
+      <w:r>
+        <w:rPr>
+          <w:rFonts w:asciiTheme="minorHAnsi" w:hAnsiTheme="minorHAnsi" w:cstheme="minorHAnsi"/>
+          <w:color w:val="000000"/>
+          <w:shd w:val="clear" w:color="auto" w:fill="FFFFFF"/>
+        </w:rPr>
+        <w:t xml:space="preserve"> </w:t>
+      </w:r>
+    </w:p>
+    <w:p>
+      <w:pPr>
+        <w:rPr>
+          <w:rFonts w:asciiTheme="minorHAnsi" w:hAnsiTheme="minorHAnsi" w:cstheme="minorHAnsi"/>
+          <w:color w:val="000000"/>
+          <w:sz w:val="24"/>
+          <w:szCs w:val="24"/>
+        </w:rPr>
+      </w:pPr>
+      <w:r>
+        <w:rPr>
+          <w:rFonts w:asciiTheme="minorHAnsi" w:hAnsiTheme="minorHAnsi" w:cstheme="minorHAnsi"/>
+          <w:color w:val="000000"/>
+          <w:shd w:val="clear" w:color="auto" w:fill="FFFFFF"/>
+        </w:rPr>
+        <w:t>Über die Einordnung der verbleibenden</w:t>
+      </w:r>
+      <w:r>
+        <w:rPr>
+          <w:rFonts w:asciiTheme="minorHAnsi" w:hAnsiTheme="minorHAnsi" w:cstheme="minorHAnsi"/>
+          <w:color w:val="000000"/>
+          <w:shd w:val="clear" w:color="auto" w:fill="FFFFFF"/>
+        </w:rPr>
+        <w:t>, nicht zuordenbaren</w:t>
+      </w:r>
+      <w:r>
+        <w:rPr>
+          <w:rFonts w:asciiTheme="minorHAnsi" w:hAnsiTheme="minorHAnsi" w:cstheme="minorHAnsi"/>
+          <w:color w:val="000000"/>
+          <w:shd w:val="clear" w:color="auto" w:fill="FFFFFF"/>
+        </w:rPr>
+        <w:t xml:space="preserve"> Arten wurde Einzelfallweise entschieden. Generell sind die Arten in x_bart zahlreicher und genauer aufgelistet. Die Einordnung erfolgte nach folgenden Kriterien: </w:t>
+      </w:r>
+    </w:p>
+    <w:p>
+      <w:pPr>
+        <w:pStyle w:val="Liste-1"/>
+        <w:numPr>
+          <w:ilvl w:val="0"/>
+          <w:numId w:val="2"/>
+        </w:numPr>
+      </w:pPr>
+      <w:r>
+        <w:t xml:space="preserve">sollte(n) eine oder mehrere Arten in x_bart unterschieden werden, in TapeS jedoch nur der botanische Genus gelistet sein, wurden alle Arten des Genus unter dem entsprechenden Genus zusammen gefasst e.g.: x_bart: Ulmus minor, Ulmus laecis, etc. → TapeS: Ulmus spp. </w:t>
+      </w:r>
+    </w:p>
+    <w:p>
+      <w:pPr>
+        <w:pStyle w:val="Liste-1"/>
+        <w:numPr>
+          <w:ilvl w:val="0"/>
+          <w:numId w:val="2"/>
+        </w:numPr>
+      </w:pPr>
+      <w:r>
+        <w:t>sollte(n) einige oder mehrere Arten in x_bart und in TapeS unterschieden werden, andere jedoch nur in x_bart vorkommen, wobei TapeS eine neben den einzelnen Arten eine Zusammenfassung unter dem botanischen Genus vorsieht, so wurden die entsprechend übereinstimmenden Arten gematched und alle in x_bart verbleibenden, nicht zugeordneten Arten desselben Genus unter dem zugehörigen Genus spp. Eingeordnet</w:t>
+      </w:r>
+    </w:p>
+    <w:p>
+      <w:pPr>
+        <w:pStyle w:val="Liste-1"/>
+        <w:numPr>
+          <w:ilvl w:val="1"/>
+          <w:numId w:val="2"/>
+        </w:numPr>
+      </w:pPr>
+      <w:r>
+        <w:rPr>
+          <w:lang w:val="en-US"/>
+        </w:rPr>
+        <w:t xml:space="preserve">e.g.: x_bart: Acer plataniodes, Acer pseudoplatanus, Acer campestre, Acer negundo, Acer opalus, etc. </w:t>
+      </w:r>
+      <w:r>
+        <w:t>→ TapeS: Acer plataniodes, Acer pseudoplatanus, Acer campestre, Acer spp.</w:t>
+      </w:r>
+    </w:p>
+    <w:p>
+      <w:pPr>
+        <w:pStyle w:val="Liste-1"/>
+        <w:numPr>
+          <w:ilvl w:val="0"/>
+          <w:numId w:val="2"/>
+        </w:numPr>
+      </w:pPr>
+      <w:r>
+        <w:lastRenderedPageBreak/>
+        <w:t xml:space="preserve">sollte(n) einige oder mehrere Arten in x_bart und in TapeS unterschieden werden, andere jedoch nur in x_bart vorkommen, wobei TapeS neben den einzelnen Arten keine Zusammenfassung unter dem boatnischen Genus vorsieht, so wurden die entsprechend übereinstimmenden Arten gematched und alle in x_bart verbleibenden, nicht zugeordneten Arten desselben Genus einer der in TapeS gelisteten Arten desseleben Genus zugeordnet. </w:t>
+      </w:r>
+    </w:p>
+    <w:p>
+      <w:pPr>
+        <w:pStyle w:val="Liste-1"/>
+        <w:numPr>
+          <w:ilvl w:val="1"/>
+          <w:numId w:val="2"/>
+        </w:numPr>
+      </w:pPr>
+      <w:r>
+        <w:rPr>
+          <w:lang w:val="en-US"/>
+        </w:rPr>
+        <w:t xml:space="preserve">e.g. x_bart: Abies grandis, Abies alba, Abies amabilis, Abies cilicica, Abies spp., etc. </w:t>
+      </w:r>
+      <w:r>
+        <w:t>→ TapeS: Abies grandis, Abies alba, Abies alba, Abies alba, …</w:t>
+      </w:r>
+    </w:p>
+    <w:p>
+      <w:pPr>
+        <w:pStyle w:val="Liste-1"/>
+        <w:numPr>
+          <w:ilvl w:val="0"/>
+          <w:numId w:val="2"/>
+        </w:numPr>
+      </w:pPr>
+      <w:r>
+        <w:t xml:space="preserve">sollten eine oder mehrere Arten in x_bart unterschieden werden, wobei in TapeS nur eine Art desselben Genus gelistet ist, wurden alle Arten des Genus in x_bart unter der in TapeS gelisteten Art desselben Genus zusammengefasst: </w:t>
+      </w:r>
+    </w:p>
+    <w:p>
+      <w:pPr>
+        <w:pStyle w:val="Liste-1"/>
+        <w:numPr>
+          <w:ilvl w:val="1"/>
+          <w:numId w:val="2"/>
+        </w:numPr>
+        <w:rPr>
+          <w:lang w:val="en-US"/>
+        </w:rPr>
+      </w:pPr>
+      <w:r>
+        <w:rPr>
+          <w:lang w:val="en-US"/>
+        </w:rPr>
+        <w:t>e.g.: x_bart : Fagus sylvatica, Fagus orientalis, Fagus moesiaca → TapeS: Fagus sylvatica, Fagus sylvatica, …</w:t>
+      </w:r>
+    </w:p>
+    <w:p>
+      <w:pPr>
+        <w:pStyle w:val="Liste-1"/>
+        <w:numPr>
+          <w:ilvl w:val="0"/>
+          <w:numId w:val="2"/>
+        </w:numPr>
+      </w:pPr>
+      <w:r>
+        <w:t>sollte ein Genus in x_bart nicht in Arten unterschieden werden, in TapeS jedoch schon werden alle Bäume des Genus der in TapeS gelisteten Art zugeordnet</w:t>
+      </w:r>
+    </w:p>
+    <w:p>
+      <w:pPr>
+        <w:pStyle w:val="Liste-1"/>
+        <w:numPr>
+          <w:ilvl w:val="1"/>
+          <w:numId w:val="2"/>
+        </w:numPr>
+      </w:pPr>
+      <w:r>
+        <w:rPr>
+          <w:lang w:val="en-US"/>
+        </w:rPr>
+        <w:t xml:space="preserve">e.g.: x_bart: Tuja spp. </w:t>
+      </w:r>
+      <w:r>
+        <w:t>→ TapeS: Thuja plicata</w:t>
+      </w:r>
+    </w:p>
+    <w:p>
+      <w:pPr>
+        <w:pStyle w:val="Liste-1"/>
+        <w:numPr>
+          <w:ilvl w:val="0"/>
+          <w:numId w:val="2"/>
+        </w:numPr>
+        <w:rPr>
+          <w:sz w:val="24"/>
+          <w:szCs w:val="24"/>
+        </w:rPr>
+      </w:pPr>
+      <w:r>
+        <w:t>alle in x_bart gelisteten Arten und Geni, welche keine übereinstimmende Art oder Familie in TapeS gelistet haben, werden den Kategorien Magnoliopsida trees (andere Laubholzarten) und Coniferales trees (andere</w:t>
+      </w:r>
+      <w:r>
+        <w:rPr>
+          <w:shd w:val="clear" w:color="auto" w:fill="FFFFFF"/>
+        </w:rPr>
+        <w:t xml:space="preserve"> Nadelholzarten)</w:t>
+      </w:r>
+    </w:p>
+    <w:p>
+      <w:pPr>
+        <w:pStyle w:val="berschrift2"/>
+      </w:pPr>
+      <w:r>
+        <w:t xml:space="preserve">oberirdische Biomasse </w:t>
+      </w:r>
+    </w:p>
+    <w:p>
+      <w:r>
+        <w:t>Die Biomasse wird nachfolgend mit TapeS für alle</w:t>
+      </w:r>
+      <w:r>
+        <w:t xml:space="preserve"> holzigen</w:t>
+      </w:r>
+      <w:r>
+        <w:t xml:space="preserve"> Kompartimente </w:t>
+      </w:r>
+      <w:r>
+        <w:t xml:space="preserve">sowie die Blattmasse and Nadelbäumen </w:t>
+      </w:r>
+      <w:r>
+        <w:t>berechnet</w:t>
+      </w:r>
+      <w:r>
+        <w:t>. Da TapeS keine Biomassenfunktionen für die Blattmasse von Laubbäumen beinhaltet, wurde diese mittels des Blattbiomasse Modell</w:t>
+      </w:r>
+      <w:r>
+        <w:t xml:space="preserve">s (dh3, 4a)) für Buchen von Wutzler et. al. 2008 ermittelt. </w:t>
+      </w:r>
+    </w:p>
+    <w:p>
+      <w:pPr>
+        <w:pStyle w:val="berschrift2"/>
+      </w:pPr>
+      <w:r>
+        <w:t>Unterirdische Biomasse</w:t>
+      </w:r>
+    </w:p>
+    <w:p>
+      <w:r>
+        <w:t xml:space="preserve">Die da TapeS keine Funktionen für die Berechnnung der unterirdischen Biomasse beinhaltet, wird diese mittels der Biomassefunktionen der Bundeswaldinventur (BWI) bzw. der Nationalen Treibhausgasinventur (TGHI) berechnet. </w:t>
+      </w:r>
+    </w:p>
+    <w:p>
+      <w:r>
+        <w:rPr>
+          <w:noProof/>
+        </w:rPr>
+        <w:drawing>
+          <wp:inline distT="0" distB="0" distL="0" distR="0" wp14:anchorId="7CC31023" wp14:editId="74E44FF3">
+            <wp:extent cx="5758870" cy="1593521"/>
+            <wp:effectExtent l="0" t="0" r="0" b="6985"/>
+            <wp:docPr id="16" name="Grafik 16"/>
+            <wp:cNvGraphicFramePr>
+              <a:graphicFrameLocks xmlns:a="http://schemas.openxmlformats.org/drawingml/2006/main" noChangeAspect="1"/>
+            </wp:cNvGraphicFramePr>
+            <a:graphic xmlns:a="http://schemas.openxmlformats.org/drawingml/2006/main">
+              <a:graphicData uri="http://schemas.openxmlformats.org/drawingml/2006/picture">
+                <pic:pic xmlns:pic="http://schemas.openxmlformats.org/drawingml/2006/picture">
+                  <pic:nvPicPr>
+                    <pic:cNvPr id="1" name=""/>
+                    <pic:cNvPicPr/>
+                  </pic:nvPicPr>
+                  <pic:blipFill rotWithShape="1">
+                    <a:blip r:embed="rId21"/>
+                    <a:srcRect t="9523" b="1805"/>
+                    <a:stretch/>
+                  </pic:blipFill>
+                  <pic:spPr bwMode="auto">
+                    <a:xfrm>
+                      <a:off x="0" y="0"/>
+                      <a:ext cx="5760720" cy="1594033"/>
+                    </a:xfrm>
+                    <a:prstGeom prst="rect">
+                      <a:avLst/>
+                    </a:prstGeom>
+                    <a:ln>
+                      <a:noFill/>
+                    </a:ln>
+                    <a:extLst>
+                      <a:ext uri="{53640926-AAD7-44D8-BBD7-CCE9431645EC}">
+                        <a14:shadowObscured xmlns:a14="http://schemas.microsoft.com/office/drawing/2010/main"/>
+                      </a:ext>
+                    </a:extLst>
+                  </pic:spPr>
+                </pic:pic>
+              </a:graphicData>
+            </a:graphic>
+          </wp:inline>
+        </w:drawing>
+      </w:r>
+    </w:p>
+    <w:p>
+      <w:r>
+        <w:rPr>
+          <w:noProof/>
+        </w:rPr>
+        <w:lastRenderedPageBreak/>
+        <w:drawing>
+          <wp:inline distT="0" distB="0" distL="0" distR="0" wp14:anchorId="6D828151" wp14:editId="4DDDB4E2">
+            <wp:extent cx="5760720" cy="2140585"/>
+            <wp:effectExtent l="0" t="0" r="0" b="0"/>
+            <wp:docPr id="15" name="Grafik 15"/>
+            <wp:cNvGraphicFramePr>
+              <a:graphicFrameLocks xmlns:a="http://schemas.openxmlformats.org/drawingml/2006/main" noChangeAspect="1"/>
+            </wp:cNvGraphicFramePr>
+            <a:graphic xmlns:a="http://schemas.openxmlformats.org/drawingml/2006/main">
+              <a:graphicData uri="http://schemas.openxmlformats.org/drawingml/2006/picture">
+                <pic:pic xmlns:pic="http://schemas.openxmlformats.org/drawingml/2006/picture">
+                  <pic:nvPicPr>
+                    <pic:cNvPr id="1" name=""/>
+                    <pic:cNvPicPr/>
+                  </pic:nvPicPr>
+                  <pic:blipFill>
+                    <a:blip r:embed="rId22"/>
+                    <a:stretch>
+                      <a:fillRect/>
+                    </a:stretch>
+                  </pic:blipFill>
+                  <pic:spPr>
+                    <a:xfrm>
+                      <a:off x="0" y="0"/>
+                      <a:ext cx="5760720" cy="2140585"/>
+                    </a:xfrm>
+                    <a:prstGeom prst="rect">
+                      <a:avLst/>
+                    </a:prstGeom>
+                  </pic:spPr>
+                </pic:pic>
+              </a:graphicData>
+            </a:graphic>
+          </wp:inline>
+        </w:drawing>
+      </w:r>
+    </w:p>
+    <w:p>
+      <w:r>
+        <w:t xml:space="preserve">Die entsprechenden Funktionen und ihre Herleitung können hier nachvollzogen werden: </w:t>
+      </w:r>
+    </w:p>
+    <w:p>
+      <w:pPr>
+        <w:pStyle w:val="Liste-2"/>
+      </w:pPr>
+      <w:r>
+        <w:t>BWI Methodikband 2012,</w:t>
+      </w:r>
+      <w:r>
+        <w:t xml:space="preserve"> Kapitel</w:t>
+      </w:r>
+      <w:r>
+        <w:t xml:space="preserve"> </w:t>
+      </w:r>
+      <w:r>
+        <w:t>5.2.8</w:t>
+      </w:r>
+      <w:r>
+        <w:t xml:space="preserve"> </w:t>
+      </w:r>
+    </w:p>
+    <w:p>
+      <w:pPr>
+        <w:pStyle w:val="Liste-2"/>
+      </w:pPr>
+      <w:hyperlink r:id="rId23" w:history="1">
+        <w:r>
+          <w:rPr>
+            <w:rStyle w:val="Hyperlink"/>
+          </w:rPr>
+          <w:t>https://link.springer.com/content/pdf/10.1007/s004420050201.pdf?pdf=inline%20link</w:t>
+        </w:r>
+      </w:hyperlink>
+    </w:p>
+    <w:p>
+      <w:pPr>
+        <w:pStyle w:val="Liste-2"/>
+      </w:pPr>
+      <w:hyperlink r:id="rId24" w:history="1">
+        <w:r>
+          <w:rPr>
+            <w:rStyle w:val="Hyperlink"/>
+          </w:rPr>
+          <w:t>https://www.bundeswaldinventur.de/fileadmin/SITE_MASTER/content/Downloads/Riedel2017_Biomassefunktionen.pdf</w:t>
+        </w:r>
+      </w:hyperlink>
+    </w:p>
+    <w:p>
+      <w:pPr>
+        <w:pStyle w:val="Liste-2"/>
+      </w:pPr>
+      <w:hyperlink r:id="rId25" w:history="1">
+        <w:r>
+          <w:rPr>
+            <w:rStyle w:val="Hyperlink"/>
+          </w:rPr>
+          <w:t>https://cbmjournal.biomedcentral.com/articles/10.1186/s13021-016-0053-x#Tab1</w:t>
+        </w:r>
+      </w:hyperlink>
+    </w:p>
+    <w:p>
+      <w:pPr>
+        <w:pStyle w:val="Liste-2"/>
+      </w:pPr>
+      <w:r>
+        <w:t>https://www.openagrar.de/receive/timport_mods_00030576</w:t>
+      </w:r>
+    </w:p>
+    <w:p>
+      <w:pPr>
+        <w:pStyle w:val="Liste-2"/>
+      </w:pPr>
+      <w:r>
+        <w:t>https://www.umweltbundesamt.de/sites/default/files/medien/1410/publikationen/2020-04-15-climate-change_23-2020_nir_2020_en_0.pdf</w:t>
+      </w:r>
+    </w:p>
+    <w:p/>
+    <w:p/>
+    <w:p/>
+    <w:p>
+      <w:pPr>
+        <w:pStyle w:val="Titelberschrift"/>
+      </w:pPr>
+      <w:r>
         <w:t>Verjüngung</w:t>
       </w:r>
     </w:p>
@@ -5062,34 +5702,12 @@
     </w:p>
     <w:p>
       <w:r>
-        <w:t xml:space="preserve">Über 1.3m : Vergleich </w:t>
-      </w:r>
-      <w:proofErr w:type="spellStart"/>
-      <w:r>
-        <w:t>TapeS</w:t>
-      </w:r>
-      <w:proofErr w:type="spellEnd"/>
-      <w:r>
-        <w:t xml:space="preserve"> vs. Wolff</w:t>
-      </w:r>
-    </w:p>
-    <w:p>
-      <w:r>
-        <w:t>unter</w:t>
-      </w:r>
-      <w:r>
-        <w:t xml:space="preserve"> 1.3m : </w:t>
-      </w:r>
-      <w:r>
-        <w:t xml:space="preserve">Vergleich Wolff vs. TGH &amp; </w:t>
-      </w:r>
-      <w:proofErr w:type="spellStart"/>
-      <w:r>
-        <w:t>Poorter</w:t>
-      </w:r>
-      <w:proofErr w:type="spellEnd"/>
-      <w:r>
-        <w:t xml:space="preserve"> </w:t>
+        <w:t>Über 1.3m : Vergleich TapeS vs. Wolff</w:t>
+      </w:r>
+    </w:p>
+    <w:p>
+      <w:r>
+        <w:t xml:space="preserve">unter 1.3m : Vergleich Wolff vs. TGH &amp; Poorter </w:t>
       </w:r>
     </w:p>
     <w:p>
@@ -5128,52 +5746,12 @@
     </w:p>
     <w:p>
       <w:r>
-        <w:t xml:space="preserve">Dieser </w:t>
-      </w:r>
-      <w:proofErr w:type="spellStart"/>
-      <w:r>
-        <w:t>abschnitt</w:t>
-      </w:r>
-      <w:proofErr w:type="spellEnd"/>
-      <w:r>
-        <w:t xml:space="preserve"> bezieht sich auf die folgenden </w:t>
-      </w:r>
-      <w:proofErr w:type="spellStart"/>
-      <w:r>
-        <w:t>notizen</w:t>
-      </w:r>
-      <w:proofErr w:type="spellEnd"/>
-      <w:r>
-        <w:t xml:space="preserve"> Kapitel: </w:t>
-      </w:r>
-    </w:p>
-    <w:p>
-      <w:r>
-        <w:t xml:space="preserve">Da sich die Auswertung rein über </w:t>
-      </w:r>
-      <w:proofErr w:type="spellStart"/>
-      <w:r>
-        <w:t>functionen</w:t>
-      </w:r>
-      <w:proofErr w:type="spellEnd"/>
-      <w:r>
-        <w:t xml:space="preserve"> die auf </w:t>
-      </w:r>
-      <w:proofErr w:type="spellStart"/>
-      <w:r>
-        <w:t>if</w:t>
-      </w:r>
-      <w:proofErr w:type="spellEnd"/>
-      <w:r>
-        <w:t xml:space="preserve">-statements über den die Schnittpunkte mit dem 17.84m Kreis beruhen nicht fehlerfrei umsetzen ließen, wurde die Methodik zu Flächen- und </w:t>
-      </w:r>
-      <w:proofErr w:type="spellStart"/>
-      <w:r>
-        <w:t>Bestandesbestimmung</w:t>
-      </w:r>
-      <w:proofErr w:type="spellEnd"/>
-      <w:r>
-        <w:t xml:space="preserve"> leicht angepasst. </w:t>
+        <w:t xml:space="preserve">Dieser abschnitt bezieht sich auf die folgenden notizen Kapitel: </w:t>
+      </w:r>
+    </w:p>
+    <w:p>
+      <w:r>
+        <w:t xml:space="preserve">Da sich die Auswertung rein über functionen die auf if-statements über den die Schnittpunkte mit dem 17.84m Kreis beruhen nicht fehlerfrei umsetzen ließen, wurde die Methodik zu Flächen- und Bestandesbestimmung leicht angepasst. </w:t>
       </w:r>
     </w:p>
     <w:p>
@@ -5194,57 +5772,17 @@
         <w:pStyle w:val="berschrift4"/>
       </w:pPr>
       <w:r>
-        <w:t xml:space="preserve">Lage von Bäumen und </w:t>
-      </w:r>
-      <w:proofErr w:type="spellStart"/>
-      <w:r>
-        <w:t>Bestandesgrenze</w:t>
-      </w:r>
-      <w:proofErr w:type="spellEnd"/>
-      <w:r>
-        <w:t xml:space="preserve"> zueinander Bestimmen</w:t>
-      </w:r>
-    </w:p>
-    <w:p>
-      <w:r>
-        <w:t xml:space="preserve">Zunächst wird genauso vorgegangen wie unter 1.1.2.1., wobei jedoch zwei Geraden aufgestellt werden (1) von Knickpunkt T zu </w:t>
-      </w:r>
-      <w:proofErr w:type="spellStart"/>
-      <w:r>
-        <w:t>Bestandesgrenzenpunkt</w:t>
-      </w:r>
-      <w:proofErr w:type="spellEnd"/>
-      <w:r>
-        <w:t xml:space="preserve"> A und  (2) von Knickpunkt T zu </w:t>
-      </w:r>
-      <w:proofErr w:type="spellStart"/>
-      <w:r>
-        <w:t>Bestandesgrenzenpunkt</w:t>
-      </w:r>
-      <w:proofErr w:type="spellEnd"/>
-      <w:r>
-        <w:t xml:space="preserve"> B. </w:t>
-      </w:r>
-    </w:p>
-    <w:p>
-      <w:r>
-        <w:t xml:space="preserve">Folgend wird überprüft, ob die </w:t>
-      </w:r>
-      <w:proofErr w:type="spellStart"/>
-      <w:r>
-        <w:t>Koordianten</w:t>
-      </w:r>
-      <w:proofErr w:type="spellEnd"/>
-      <w:r>
-        <w:t xml:space="preserve"> des jeweiligen Baumes innerhalb des Dreiecks liegen, was </w:t>
-      </w:r>
-      <w:proofErr w:type="spellStart"/>
-      <w:r>
-        <w:t>zwiaschen</w:t>
-      </w:r>
-      <w:proofErr w:type="spellEnd"/>
-      <w:r>
-        <w:t xml:space="preserve"> dem Knickpunkt und den Schnittpunkten mit dem Probekreis gebildet wird. </w:t>
+        <w:t>Lage von Bäumen und Bestandesgrenze zueinander Bestimmen</w:t>
+      </w:r>
+    </w:p>
+    <w:p>
+      <w:r>
+        <w:t xml:space="preserve">Zunächst wird genauso vorgegangen wie unter 1.1.2.1., wobei jedoch zwei Geraden aufgestellt werden (1) von Knickpunkt T zu Bestandesgrenzenpunkt A und  (2) von Knickpunkt T zu Bestandesgrenzenpunkt B. </w:t>
+      </w:r>
+    </w:p>
+    <w:p>
+      <w:r>
+        <w:t xml:space="preserve">Folgend wird überprüft, ob die Koordianten des jeweiligen Baumes innerhalb des Dreiecks liegen, was zwiaschen dem Knickpunkt und den Schnittpunkten mit dem Probekreis gebildet wird. </w:t>
       </w:r>
     </w:p>
     <w:p>
@@ -5268,120 +5806,22 @@
         <w:rPr>
           <w:lang w:val="en-US"/>
         </w:rPr>
-        <w:t xml:space="preserve">Baum Lage </w:t>
-      </w:r>
-      <w:proofErr w:type="spellStart"/>
-      <w:r>
-        <w:rPr>
-          <w:lang w:val="en-US"/>
-        </w:rPr>
-        <w:t>Waldrandform</w:t>
-      </w:r>
-      <w:proofErr w:type="spellEnd"/>
-      <w:r>
-        <w:rPr>
-          <w:lang w:val="en-US"/>
-        </w:rPr>
-        <w:t xml:space="preserve"> == 2, T &lt; 17.84m, </w:t>
-      </w:r>
-      <w:proofErr w:type="spellStart"/>
-      <w:r>
-        <w:rPr>
-          <w:lang w:val="en-US"/>
-        </w:rPr>
-        <w:t>AT_inter_status</w:t>
-      </w:r>
-      <w:proofErr w:type="spellEnd"/>
-      <w:r>
-        <w:rPr>
-          <w:lang w:val="en-US"/>
-        </w:rPr>
-        <w:t xml:space="preserve"> == „two I“ &amp; </w:t>
-      </w:r>
-      <w:proofErr w:type="spellStart"/>
-      <w:r>
-        <w:rPr>
-          <w:lang w:val="en-US"/>
-        </w:rPr>
-        <w:t>BT_inter_status</w:t>
-      </w:r>
-      <w:proofErr w:type="spellEnd"/>
-      <w:r>
-        <w:rPr>
-          <w:lang w:val="en-US"/>
-        </w:rPr>
-        <w:t xml:space="preserve"> == „two I“</w:t>
-      </w:r>
-    </w:p>
-    <w:p>
-      <w:r>
-        <w:t xml:space="preserve">Liegt der Knickpunkt innerhalb des Kreises (ist also die </w:t>
-      </w:r>
-      <w:proofErr w:type="spellStart"/>
-      <w:r>
-        <w:t>Distanzt</w:t>
-      </w:r>
-      <w:proofErr w:type="spellEnd"/>
-      <w:r>
-        <w:t xml:space="preserve"> zwischen T und dem Mittelpunkt geringer als 17.84 m) und die Geraden AT und BT verfügen über 2 Schnittpunkte mit dem Kreis, so ist davon auszugehen, dass beide Schenkel des Dreiecks aus dem Kreis </w:t>
-      </w:r>
-      <w:proofErr w:type="spellStart"/>
-      <w:r>
-        <w:t>herraus</w:t>
-      </w:r>
-      <w:proofErr w:type="spellEnd"/>
-      <w:r>
-        <w:t xml:space="preserve"> ragen. Demensprechend muss das Dreieck in die Richtung aufgespannt werden, in der auch die Punkte A und B im </w:t>
-      </w:r>
-      <w:proofErr w:type="spellStart"/>
-      <w:r>
-        <w:t>Verhältniss</w:t>
-      </w:r>
-      <w:proofErr w:type="spellEnd"/>
-      <w:r>
-        <w:t xml:space="preserve"> zum Knickpunkt liegen. Denn bei dem Schnittpunkten der AT und BT Linie handelt es sich nur um eine </w:t>
-      </w:r>
-      <w:proofErr w:type="spellStart"/>
-      <w:r>
-        <w:t>Verpängerung</w:t>
-      </w:r>
-      <w:proofErr w:type="spellEnd"/>
-      <w:r>
-        <w:t xml:space="preserve">/ Anpassung der Strecke AT oder BT zum Rand des Kreises. </w:t>
-      </w:r>
-    </w:p>
-    <w:p>
-      <w:r>
-        <w:t xml:space="preserve">Somit gilt es von den jeweils 2 Schnittpunkten pro Line, den jeweils mit A oder B </w:t>
-      </w:r>
-      <w:proofErr w:type="spellStart"/>
-      <w:r>
-        <w:t>gleichgericheteten</w:t>
-      </w:r>
-      <w:proofErr w:type="spellEnd"/>
-      <w:r>
-        <w:t xml:space="preserve"> zu finden. Hierfür wird der Azimut von T zu A mit dem Azimut von T zu Schnittpunkt 1 von AT und dem Azimut von Schnittpunkt 2 von AT verglichen. Es werden die Koordinaten des Schnittpunktes für das Dreieck verwendet, dessen Azimut identisch zu dem von T zu A ist. Selbiges wird für die BT Linie durchgeführt. </w:t>
-      </w:r>
-    </w:p>
-    <w:p>
-      <w:r>
-        <w:t xml:space="preserve">Da bei einem Dreieck durch die direkten Schnittpunkte mit dem äußersten Probekreis ein Stück des Kreisbogens über die </w:t>
-      </w:r>
-      <w:proofErr w:type="spellStart"/>
-      <w:r>
-        <w:t>Gegenkathere</w:t>
-      </w:r>
-      <w:proofErr w:type="spellEnd"/>
-      <w:r>
-        <w:t xml:space="preserve"> (Linie zwischen Schnittpunkt A und Schnittpunkt B) „</w:t>
-      </w:r>
-      <w:proofErr w:type="spellStart"/>
-      <w:r>
-        <w:t>herrausragen</w:t>
-      </w:r>
-      <w:proofErr w:type="spellEnd"/>
-      <w:r>
-        <w:t xml:space="preserve">“ würde, wird der Schnittpunkt in der zuvor bestimmten Richtung Schnittpunkt 1 oder Schnittpunkt 2 der Gerade mit dem Kreis) auf einem 60m Radius Kreis gelegt, um sicher sein zu können, alle Bäume innerhalb des Kreisbogens miteinbezogen zu haben. </w:t>
+        <w:t>Baum Lage Waldrandform == 2, T &lt; 17.84m, AT_inter_status == „two I“ &amp; BT_inter_status == „two I“</w:t>
+      </w:r>
+    </w:p>
+    <w:p>
+      <w:r>
+        <w:t xml:space="preserve">Liegt der Knickpunkt innerhalb des Kreises (ist also die Distanzt zwischen T und dem Mittelpunkt geringer als 17.84 m) und die Geraden AT und BT verfügen über 2 Schnittpunkte mit dem Kreis, so ist davon auszugehen, dass beide Schenkel des Dreiecks aus dem Kreis herraus ragen. Demensprechend muss das Dreieck in die Richtung aufgespannt werden, in der auch die Punkte A und B im Verhältniss zum Knickpunkt liegen. Denn bei dem Schnittpunkten der AT und BT Linie handelt es sich nur um eine Verpängerung/ Anpassung der Strecke AT oder BT zum Rand des Kreises. </w:t>
+      </w:r>
+    </w:p>
+    <w:p>
+      <w:r>
+        <w:t xml:space="preserve">Somit gilt es von den jeweils 2 Schnittpunkten pro Line, den jeweils mit A oder B gleichgericheteten zu finden. Hierfür wird der Azimut von T zu A mit dem Azimut von T zu Schnittpunkt 1 von AT und dem Azimut von Schnittpunkt 2 von AT verglichen. Es werden die Koordinaten des Schnittpunktes für das Dreieck verwendet, dessen Azimut identisch zu dem von T zu A ist. Selbiges wird für die BT Linie durchgeführt. </w:t>
+      </w:r>
+    </w:p>
+    <w:p>
+      <w:r>
+        <w:t xml:space="preserve">Da bei einem Dreieck durch die direkten Schnittpunkte mit dem äußersten Probekreis ein Stück des Kreisbogens über die Gegenkathere (Linie zwischen Schnittpunkt A und Schnittpunkt B) „herrausragen“ würde, wird der Schnittpunkt in der zuvor bestimmten Richtung Schnittpunkt 1 oder Schnittpunkt 2 der Gerade mit dem Kreis) auf einem 60m Radius Kreis gelegt, um sicher sein zu können, alle Bäume innerhalb des Kreisbogens miteinbezogen zu haben. </w:t>
       </w:r>
     </w:p>
     <w:p>
@@ -5412,7 +5852,7 @@
                     <pic:cNvPicPr/>
                   </pic:nvPicPr>
                   <pic:blipFill>
-                    <a:blip r:embed="rId17"/>
+                    <a:blip r:embed="rId26"/>
                     <a:stretch>
                       <a:fillRect/>
                     </a:stretch>
@@ -5452,7 +5892,7 @@
                     <pic:cNvPicPr/>
                   </pic:nvPicPr>
                   <pic:blipFill>
-                    <a:blip r:embed="rId18"/>
+                    <a:blip r:embed="rId27"/>
                     <a:stretch>
                       <a:fillRect/>
                     </a:stretch>
@@ -5480,15 +5920,7 @@
     </w:p>
     <w:p>
       <w:r>
-        <w:t xml:space="preserve">Nachfolgend werden die Koordinaten des Baumes in die folgende </w:t>
-      </w:r>
-      <w:proofErr w:type="spellStart"/>
-      <w:r>
-        <w:t>Funtkion</w:t>
-      </w:r>
-      <w:proofErr w:type="spellEnd"/>
-      <w:r>
-        <w:t xml:space="preserve"> eingesetzt, welche das so aufgespannte Dreieck im Raum verortet und somit erlaubt zu identifizieren, ob der Baum innerhalb oder außerhalb des Dreiecks liegt: </w:t>
+        <w:t xml:space="preserve">Nachfolgend werden die Koordinaten des Baumes in die folgende Funtkion eingesetzt, welche das so aufgespannte Dreieck im Raum verortet und somit erlaubt zu identifizieren, ob der Baum innerhalb oder außerhalb des Dreiecks liegt: </w:t>
       </w:r>
     </w:p>
     <w:p/>
@@ -5518,7 +5950,7 @@
                     </pic:cNvPicPr>
                   </pic:nvPicPr>
                   <pic:blipFill rotWithShape="1">
-                    <a:blip r:embed="rId19">
+                    <a:blip r:embed="rId28">
                       <a:extLst>
                         <a:ext uri="{28A0092B-C50C-407E-A947-70E740481C1C}">
                           <a14:useLocalDpi xmlns:a14="http://schemas.microsoft.com/office/drawing/2010/main" val="0"/>
@@ -5554,7 +5986,7 @@
       </w:r>
     </w:p>
     <w:p>
-      <w:hyperlink r:id="rId20" w:history="1">
+      <w:hyperlink r:id="rId29" w:history="1">
         <w:r>
           <w:rPr>
             <w:rStyle w:val="Hyperlink"/>
@@ -5572,66 +6004,103 @@
           <w:lang w:val="en-US"/>
         </w:rPr>
       </w:pPr>
-      <w:proofErr w:type="spellStart"/>
       <w:r>
         <w:rPr>
           <w:lang w:val="en-US"/>
         </w:rPr>
-        <w:t>Flächeninhalt</w:t>
-      </w:r>
-      <w:proofErr w:type="spellEnd"/>
+        <w:t>Flächeninhalt Waldrandform == 2, T &lt; 17.84m, AT_inter_status == „two I“ &amp; BT_inter_status == „two I“</w:t>
+      </w:r>
+    </w:p>
+    <w:p>
+      <w:r>
+        <w:t xml:space="preserve">Für den Flächeninhalt wird in diesem Fall der Schnittwinkel zwischen der Geraden von AT  und BT im Punkt T bestimmt. Dieser wird dann genutzt um den Flächeninhalt des zwischen ABT aufgespannten Kreisbogens zu berechnen </w:t>
+      </w:r>
+    </w:p>
+    <w:p>
+      <w:pPr>
+        <w:pStyle w:val="Zwischenberschriftbold"/>
+      </w:pPr>
+      <w:r>
+        <w:lastRenderedPageBreak/>
+        <w:t xml:space="preserve">Flächeninhalt Waldrandform == 2, T &lt; 17.84m, AT_inter_status != </w:t>
+      </w:r>
       <w:r>
         <w:rPr>
           <w:lang w:val="en-US"/>
         </w:rPr>
-        <w:t xml:space="preserve"> </w:t>
-      </w:r>
-      <w:proofErr w:type="spellStart"/>
+        <w:t xml:space="preserve">„two I“ &amp; BT_inter_status == „two I“ oder:  Flächeninhalt Waldrandform == 2, T &lt; 17.84m, AT_inter_status == „two I“ &amp; BT_inter_status != </w:t>
+      </w:r>
+      <w:r>
+        <w:t>„two I“</w:t>
+      </w:r>
+    </w:p>
+    <w:p>
+      <w:r>
+        <w:t xml:space="preserve">Für den unwahrscheinlichen Fall, dass T innerhalb des Kreises liegt, aber nur ein Schenkel des Dreiecks 2 Schnittpunkte mit dem Kreis hat, dann wird die Gerade welche die Schnittpunkte mit dem Kreis hat (AT oder BT) wie ein Waldrand der Form 1 behandelt. Somit werden diese Schnittpunkte (S1, S2) genutzt um zunächst den Flächeninhalt des Kreisbogens zu mit dem Schnittwinkel von S1 und S2 im Mittelpunkt des Kreisses zu berechnen. Hiervon wird dann der Flächeninhalt des Dreieck zwischen S1, S2 und dem Mittelpunkt des Kreises abgezogen. </w:t>
+      </w:r>
+    </w:p>
+    <w:p/>
+    <w:p>
+      <w:pPr>
+        <w:pStyle w:val="Zwischenberschriftbold"/>
+      </w:pPr>
+      <w:r>
+        <w:t xml:space="preserve">Flächeninhalt Waldrandform == 2, T &lt; 17.84m, AT_inter_status != </w:t>
+      </w:r>
       <w:r>
         <w:rPr>
           <w:lang w:val="en-US"/>
         </w:rPr>
-        <w:t>Waldrandform</w:t>
-      </w:r>
-      <w:proofErr w:type="spellEnd"/>
-      <w:r>
+        <w:t xml:space="preserve">„two I“ &amp; BT_inter_status != </w:t>
+      </w:r>
+      <w:r>
+        <w:t>„two I“</w:t>
+      </w:r>
+    </w:p>
+    <w:p>
+      <w:r>
+        <w:t xml:space="preserve">Haben beide Schenkel keine oder nur eine Schnittstelle mit dem Kreis, wird kein Teil des Kreises durch die Geraden abgerennt und somit gelten Alle Bäume als Teil des Bestandes und es wird keine Teilfl#äche brechnet. </w:t>
+      </w:r>
+    </w:p>
+    <w:p>
+      <w:pPr>
+        <w:pStyle w:val="Zwischenberschriftbold"/>
         <w:rPr>
           <w:lang w:val="en-US"/>
         </w:rPr>
-        <w:t xml:space="preserve"> == 2, T &lt; 17.84m, </w:t>
-      </w:r>
-      <w:proofErr w:type="spellStart"/>
+      </w:pPr>
       <w:r>
         <w:rPr>
           <w:lang w:val="en-US"/>
         </w:rPr>
-        <w:t>AT_inter_status</w:t>
-      </w:r>
-      <w:proofErr w:type="spellEnd"/>
+        <w:t>Flächeninhalt Waldrandform == 2, T &gt; 17.84m, AT_inter_status == „two I“ &amp; BT_inter_status == „two I“</w:t>
+      </w:r>
+    </w:p>
+    <w:p>
+      <w:r>
+        <w:t xml:space="preserve">Liegt der Knisckpunkt außerhalb des Kreises, und beide Schenkel ragen in den Kreis hinein und schneiden diesen zweimal, so werden 2 Dreiecke und 2 Kreissegmente berechnet. Zwischen den Schnittpunkten der Gerade AT und dem Mittelpunkt des Kreises und den SChnittpuntkend er Gerade BT und dem Mittelpunkt des Kreises. Zieht man den Flächeninhalt des Dreiecks von dem des Kreisegmentes ab, erhält man die Abschnitte des Kreises die durch die Hineinragenden Schenkel des Dreieckes abgeschnitten werden. </w:t>
+      </w:r>
+    </w:p>
+    <w:p>
+      <w:pPr>
+        <w:pStyle w:val="Zwischenberschriftbold"/>
+      </w:pPr>
+      <w:r>
+        <w:t xml:space="preserve">Flächeninhalt Waldrandform == 2, T &gt; 17.84m, AT_inter_status != </w:t>
+      </w:r>
       <w:r>
         <w:rPr>
           <w:lang w:val="en-US"/>
         </w:rPr>
-        <w:t xml:space="preserve"> == „two I“ &amp; </w:t>
-      </w:r>
-      <w:proofErr w:type="spellStart"/>
-      <w:r>
-        <w:rPr>
-          <w:lang w:val="en-US"/>
-        </w:rPr>
-        <w:t>BT_inter_status</w:t>
-      </w:r>
-      <w:proofErr w:type="spellEnd"/>
-      <w:r>
-        <w:rPr>
-          <w:lang w:val="en-US"/>
-        </w:rPr>
-        <w:t xml:space="preserve"> == „two I“</w:t>
-      </w:r>
-    </w:p>
-    <w:p>
-      <w:r>
-        <w:t xml:space="preserve">Für den Flächeninhalt wird in diesem Fall der Schnittwinkel zwischen der Geraden von AT  und BT im Punkt T bestimmt. Dieser wird dann genutzt um den Flächeninhalt des zwischen ABT aufgespannten Kreisbogens zu berechnen </w:t>
+        <w:t xml:space="preserve">„two I“ &amp; BT_inter_status == „two I“ oder:  Flächeninhalt Waldrandform == 2, T &gt; 17.84m, AT_inter_status == „two I“ &amp; BT_inter_status != </w:t>
+      </w:r>
+      <w:r>
+        <w:t>„two I“</w:t>
+      </w:r>
+    </w:p>
+    <w:p>
+      <w:r>
+        <w:t xml:space="preserve">Liegt T außerhalb des Kreises und nur eine der Geraden (AT oder BT) 2 Schnittpunkte mit dem Kreis hat, dann wird die Gerade welche die Schnittpunkte mit dem Kreis hat (AT oder BT) wie ein Waldrand der Form 1 behandelt. Somit werden diese Schnittpunkte (S1, S2) genutzt um zunächst den Flächeninhalt des Kreisbogens zu mit dem Schnittwinkel von S1 und S2 im Mittelpunkt des Kreisses zu berechnen. Hiervon wird dann der Flächeninhalt des Dreieck zwischen S1, S2 und dem Mittelpunkt des Kreises abgezogen. </w:t>
       </w:r>
     </w:p>
     <w:p>
@@ -5639,483 +6108,12 @@
         <w:pStyle w:val="Zwischenberschriftbold"/>
       </w:pPr>
       <w:r>
-        <w:lastRenderedPageBreak/>
-        <w:t xml:space="preserve">Flächeninhalt Waldrandform == 2, T &lt; 17.84m, </w:t>
-      </w:r>
-      <w:proofErr w:type="spellStart"/>
-      <w:r>
-        <w:t>AT_inter_status</w:t>
-      </w:r>
-      <w:proofErr w:type="spellEnd"/>
-      <w:r>
-        <w:t xml:space="preserve"> != </w:t>
-      </w:r>
-      <w:r>
-        <w:rPr>
-          <w:lang w:val="en-US"/>
-        </w:rPr>
-        <w:t xml:space="preserve">„two I“ &amp; </w:t>
-      </w:r>
-      <w:proofErr w:type="spellStart"/>
-      <w:r>
-        <w:rPr>
-          <w:lang w:val="en-US"/>
-        </w:rPr>
-        <w:t>BT_inter_status</w:t>
-      </w:r>
-      <w:proofErr w:type="spellEnd"/>
-      <w:r>
-        <w:rPr>
-          <w:lang w:val="en-US"/>
-        </w:rPr>
-        <w:t xml:space="preserve"> == „two I“ </w:t>
-      </w:r>
-      <w:proofErr w:type="spellStart"/>
-      <w:r>
-        <w:rPr>
-          <w:lang w:val="en-US"/>
-        </w:rPr>
-        <w:t>oder</w:t>
-      </w:r>
-      <w:proofErr w:type="spellEnd"/>
-      <w:r>
-        <w:rPr>
-          <w:lang w:val="en-US"/>
-        </w:rPr>
-        <w:t xml:space="preserve">:  </w:t>
-      </w:r>
-      <w:proofErr w:type="spellStart"/>
-      <w:r>
-        <w:rPr>
-          <w:lang w:val="en-US"/>
-        </w:rPr>
-        <w:t>Flächeninhalt</w:t>
-      </w:r>
-      <w:proofErr w:type="spellEnd"/>
-      <w:r>
-        <w:rPr>
-          <w:lang w:val="en-US"/>
-        </w:rPr>
-        <w:t xml:space="preserve"> </w:t>
-      </w:r>
-      <w:proofErr w:type="spellStart"/>
-      <w:r>
-        <w:rPr>
-          <w:lang w:val="en-US"/>
-        </w:rPr>
-        <w:t>Waldrandform</w:t>
-      </w:r>
-      <w:proofErr w:type="spellEnd"/>
-      <w:r>
-        <w:rPr>
-          <w:lang w:val="en-US"/>
-        </w:rPr>
-        <w:t xml:space="preserve"> == 2, T &lt; 17.84m, </w:t>
-      </w:r>
-      <w:proofErr w:type="spellStart"/>
-      <w:r>
-        <w:rPr>
-          <w:lang w:val="en-US"/>
-        </w:rPr>
-        <w:t>AT_inter_status</w:t>
-      </w:r>
-      <w:proofErr w:type="spellEnd"/>
-      <w:r>
-        <w:rPr>
-          <w:lang w:val="en-US"/>
-        </w:rPr>
-        <w:t xml:space="preserve"> == „two I“ &amp; </w:t>
-      </w:r>
-      <w:proofErr w:type="spellStart"/>
-      <w:r>
-        <w:rPr>
-          <w:lang w:val="en-US"/>
-        </w:rPr>
-        <w:t>BT_inter_status</w:t>
-      </w:r>
-      <w:proofErr w:type="spellEnd"/>
-      <w:r>
-        <w:rPr>
-          <w:lang w:val="en-US"/>
-        </w:rPr>
-        <w:t xml:space="preserve"> != </w:t>
-      </w:r>
-      <w:r>
-        <w:t>„</w:t>
-      </w:r>
-      <w:proofErr w:type="spellStart"/>
-      <w:r>
-        <w:t>two</w:t>
-      </w:r>
-      <w:proofErr w:type="spellEnd"/>
-      <w:r>
-        <w:t xml:space="preserve"> I“</w:t>
-      </w:r>
-    </w:p>
-    <w:p>
-      <w:r>
-        <w:t xml:space="preserve">Für den unwahrscheinlichen Fall, dass T innerhalb des Kreises liegt, aber nur ein Schenkel des Dreiecks 2 Schnittpunkte mit dem Kreis hat, dann wird die Gerade welche die Schnittpunkte mit dem Kreis hat (AT oder BT) wie ein Waldrand der Form 1 behandelt. Somit werden diese Schnittpunkte (S1, S2) genutzt um zunächst den Flächeninhalt des Kreisbogens zu mit dem Schnittwinkel von S1 und S2 im Mittelpunkt des </w:t>
-      </w:r>
-      <w:proofErr w:type="spellStart"/>
-      <w:r>
-        <w:t>Kreisses</w:t>
-      </w:r>
-      <w:proofErr w:type="spellEnd"/>
-      <w:r>
-        <w:t xml:space="preserve"> zu berechnen. Hiervon wird dann der Flächeninhalt des Dreieck zwischen S1, S2 und dem Mittelpunkt des Kreises abgezogen. </w:t>
-      </w:r>
-    </w:p>
-    <w:p/>
-    <w:p>
-      <w:pPr>
-        <w:pStyle w:val="Zwischenberschriftbold"/>
-      </w:pPr>
-      <w:r>
-        <w:t xml:space="preserve">Flächeninhalt Waldrandform == 2, T &lt; 17.84m, </w:t>
-      </w:r>
-      <w:proofErr w:type="spellStart"/>
-      <w:r>
-        <w:t>AT_inter_status</w:t>
-      </w:r>
-      <w:proofErr w:type="spellEnd"/>
-      <w:r>
-        <w:t xml:space="preserve"> != </w:t>
-      </w:r>
-      <w:r>
-        <w:rPr>
-          <w:lang w:val="en-US"/>
-        </w:rPr>
-        <w:t xml:space="preserve">„two I“ &amp; </w:t>
-      </w:r>
-      <w:proofErr w:type="spellStart"/>
-      <w:r>
-        <w:rPr>
-          <w:lang w:val="en-US"/>
-        </w:rPr>
-        <w:t>BT_inter_status</w:t>
-      </w:r>
-      <w:proofErr w:type="spellEnd"/>
-      <w:r>
-        <w:rPr>
-          <w:lang w:val="en-US"/>
-        </w:rPr>
-        <w:t xml:space="preserve"> != </w:t>
-      </w:r>
-      <w:r>
-        <w:t>„</w:t>
-      </w:r>
-      <w:proofErr w:type="spellStart"/>
-      <w:r>
-        <w:t>two</w:t>
-      </w:r>
-      <w:proofErr w:type="spellEnd"/>
-      <w:r>
-        <w:t xml:space="preserve"> I“</w:t>
-      </w:r>
-    </w:p>
-    <w:p>
-      <w:r>
-        <w:t xml:space="preserve">Haben beide Schenkel keine oder nur eine Schnittstelle mit dem Kreis, wird kein Teil des Kreises durch die Geraden </w:t>
-      </w:r>
-      <w:proofErr w:type="spellStart"/>
-      <w:r>
-        <w:t>abgerennt</w:t>
-      </w:r>
-      <w:proofErr w:type="spellEnd"/>
-      <w:r>
-        <w:t xml:space="preserve"> und somit gelten Alle Bäume als Teil des Bestandes und es wird keine </w:t>
-      </w:r>
-      <w:proofErr w:type="spellStart"/>
-      <w:r>
-        <w:t>Teilfl#äche</w:t>
-      </w:r>
-      <w:proofErr w:type="spellEnd"/>
-      <w:r>
-        <w:t xml:space="preserve"> </w:t>
-      </w:r>
-      <w:proofErr w:type="spellStart"/>
-      <w:r>
-        <w:t>brechnet</w:t>
-      </w:r>
-      <w:proofErr w:type="spellEnd"/>
-      <w:r>
-        <w:t xml:space="preserve">. </w:t>
-      </w:r>
-    </w:p>
-    <w:p>
-      <w:pPr>
-        <w:pStyle w:val="Zwischenberschriftbold"/>
-        <w:rPr>
-          <w:lang w:val="en-US"/>
-        </w:rPr>
-      </w:pPr>
-      <w:proofErr w:type="spellStart"/>
-      <w:r>
-        <w:rPr>
-          <w:lang w:val="en-US"/>
-        </w:rPr>
-        <w:t>Flächeninhalt</w:t>
-      </w:r>
-      <w:proofErr w:type="spellEnd"/>
-      <w:r>
-        <w:rPr>
-          <w:lang w:val="en-US"/>
-        </w:rPr>
-        <w:t xml:space="preserve"> </w:t>
-      </w:r>
-      <w:proofErr w:type="spellStart"/>
-      <w:r>
-        <w:rPr>
-          <w:lang w:val="en-US"/>
-        </w:rPr>
-        <w:t>Waldrandform</w:t>
-      </w:r>
-      <w:proofErr w:type="spellEnd"/>
-      <w:r>
-        <w:rPr>
-          <w:lang w:val="en-US"/>
-        </w:rPr>
-        <w:t xml:space="preserve"> == 2, T &gt; 17.84m, </w:t>
-      </w:r>
-      <w:proofErr w:type="spellStart"/>
-      <w:r>
-        <w:rPr>
-          <w:lang w:val="en-US"/>
-        </w:rPr>
-        <w:t>AT_inter_status</w:t>
-      </w:r>
-      <w:proofErr w:type="spellEnd"/>
-      <w:r>
-        <w:rPr>
-          <w:lang w:val="en-US"/>
-        </w:rPr>
-        <w:t xml:space="preserve"> == „two I“ &amp; </w:t>
-      </w:r>
-      <w:proofErr w:type="spellStart"/>
-      <w:r>
-        <w:rPr>
-          <w:lang w:val="en-US"/>
-        </w:rPr>
-        <w:t>BT_inter_status</w:t>
-      </w:r>
-      <w:proofErr w:type="spellEnd"/>
-      <w:r>
-        <w:rPr>
-          <w:lang w:val="en-US"/>
-        </w:rPr>
-        <w:t xml:space="preserve"> == „two I“</w:t>
-      </w:r>
-    </w:p>
-    <w:p>
-      <w:r>
-        <w:t xml:space="preserve">Liegt der </w:t>
-      </w:r>
-      <w:proofErr w:type="spellStart"/>
-      <w:r>
-        <w:t>Knisckpunkt</w:t>
-      </w:r>
-      <w:proofErr w:type="spellEnd"/>
-      <w:r>
-        <w:t xml:space="preserve"> außerhalb des Kreises, und beide Schenkel ragen in den Kreis hinein und schneiden diesen zweimal, so werden 2 Dreiecke und 2 Kreissegmente berechnet. Zwischen den Schnittpunkten der Gerade AT und dem Mittelpunkt des Kreises und den </w:t>
-      </w:r>
-      <w:proofErr w:type="spellStart"/>
-      <w:r>
-        <w:t>SChnittpuntkend</w:t>
-      </w:r>
-      <w:proofErr w:type="spellEnd"/>
-      <w:r>
-        <w:t xml:space="preserve"> er Gerade BT und dem Mittelpunkt des Kreises. Zieht man den Flächeninhalt des Dreiecks von dem des </w:t>
-      </w:r>
-      <w:proofErr w:type="spellStart"/>
-      <w:r>
-        <w:t>Kreisegmentes</w:t>
-      </w:r>
-      <w:proofErr w:type="spellEnd"/>
-      <w:r>
-        <w:t xml:space="preserve"> ab, erhält man die Abschnitte des Kreises die durch die Hineinragenden Schenkel des Dreieckes abgeschnitten werden. </w:t>
-      </w:r>
-    </w:p>
-    <w:p>
-      <w:pPr>
-        <w:pStyle w:val="Zwischenberschriftbold"/>
-      </w:pPr>
-      <w:r>
-        <w:t xml:space="preserve">Flächeninhalt Waldrandform == 2, T &gt; 17.84m, </w:t>
-      </w:r>
-      <w:proofErr w:type="spellStart"/>
-      <w:r>
-        <w:t>AT_inter_status</w:t>
-      </w:r>
-      <w:proofErr w:type="spellEnd"/>
-      <w:r>
-        <w:t xml:space="preserve"> != </w:t>
-      </w:r>
-      <w:r>
-        <w:rPr>
-          <w:lang w:val="en-US"/>
-        </w:rPr>
-        <w:t xml:space="preserve">„two I“ &amp; </w:t>
-      </w:r>
-      <w:proofErr w:type="spellStart"/>
-      <w:r>
-        <w:rPr>
-          <w:lang w:val="en-US"/>
-        </w:rPr>
-        <w:t>BT_inter_status</w:t>
-      </w:r>
-      <w:proofErr w:type="spellEnd"/>
-      <w:r>
-        <w:rPr>
-          <w:lang w:val="en-US"/>
-        </w:rPr>
-        <w:t xml:space="preserve"> == „two I“ </w:t>
-      </w:r>
-      <w:proofErr w:type="spellStart"/>
-      <w:r>
-        <w:rPr>
-          <w:lang w:val="en-US"/>
-        </w:rPr>
-        <w:t>oder</w:t>
-      </w:r>
-      <w:proofErr w:type="spellEnd"/>
-      <w:r>
-        <w:rPr>
-          <w:lang w:val="en-US"/>
-        </w:rPr>
-        <w:t xml:space="preserve">:  </w:t>
-      </w:r>
-      <w:proofErr w:type="spellStart"/>
-      <w:r>
-        <w:rPr>
-          <w:lang w:val="en-US"/>
-        </w:rPr>
-        <w:t>Flächeninhalt</w:t>
-      </w:r>
-      <w:proofErr w:type="spellEnd"/>
-      <w:r>
-        <w:rPr>
-          <w:lang w:val="en-US"/>
-        </w:rPr>
-        <w:t xml:space="preserve"> </w:t>
-      </w:r>
-      <w:proofErr w:type="spellStart"/>
-      <w:r>
-        <w:rPr>
-          <w:lang w:val="en-US"/>
-        </w:rPr>
-        <w:t>Waldrandform</w:t>
-      </w:r>
-      <w:proofErr w:type="spellEnd"/>
-      <w:r>
-        <w:rPr>
-          <w:lang w:val="en-US"/>
-        </w:rPr>
-        <w:t xml:space="preserve"> == 2, T &gt; 17.84m, </w:t>
-      </w:r>
-      <w:proofErr w:type="spellStart"/>
-      <w:r>
-        <w:rPr>
-          <w:lang w:val="en-US"/>
-        </w:rPr>
-        <w:t>AT_inter_status</w:t>
-      </w:r>
-      <w:proofErr w:type="spellEnd"/>
-      <w:r>
-        <w:rPr>
-          <w:lang w:val="en-US"/>
-        </w:rPr>
-        <w:t xml:space="preserve"> == „two I“ &amp; </w:t>
-      </w:r>
-      <w:proofErr w:type="spellStart"/>
-      <w:r>
-        <w:rPr>
-          <w:lang w:val="en-US"/>
-        </w:rPr>
-        <w:t>BT_inter_status</w:t>
-      </w:r>
-      <w:proofErr w:type="spellEnd"/>
-      <w:r>
-        <w:rPr>
-          <w:lang w:val="en-US"/>
-        </w:rPr>
-        <w:t xml:space="preserve"> != </w:t>
-      </w:r>
-      <w:r>
-        <w:t>„</w:t>
-      </w:r>
-      <w:proofErr w:type="spellStart"/>
-      <w:r>
-        <w:t>two</w:t>
-      </w:r>
-      <w:proofErr w:type="spellEnd"/>
-      <w:r>
-        <w:t xml:space="preserve"> I“</w:t>
-      </w:r>
-    </w:p>
-    <w:p>
-      <w:r>
-        <w:t xml:space="preserve">Liegt T außerhalb des Kreises und nur eine der Geraden (AT oder BT) 2 Schnittpunkte mit dem Kreis hat, dann wird die Gerade welche die Schnittpunkte mit dem Kreis hat (AT oder BT) wie ein Waldrand der Form 1 behandelt. Somit werden diese Schnittpunkte (S1, S2) genutzt um zunächst den Flächeninhalt des Kreisbogens zu mit dem Schnittwinkel von S1 und S2 im Mittelpunkt des </w:t>
-      </w:r>
-      <w:proofErr w:type="spellStart"/>
-      <w:r>
-        <w:t>Kreisses</w:t>
-      </w:r>
-      <w:proofErr w:type="spellEnd"/>
-      <w:r>
-        <w:t xml:space="preserve"> zu berechnen. Hiervon wird dann der Flächeninhalt des Dreieck zwischen S1, S2 und dem Mittelpunkt des Kreises abgezogen. </w:t>
-      </w:r>
-    </w:p>
-    <w:p>
-      <w:pPr>
-        <w:pStyle w:val="Zwischenberschriftbold"/>
-      </w:pPr>
-      <w:r>
-        <w:t xml:space="preserve"> Flächeninhalt Waldrandform == 2, T &gt; 17.84m, </w:t>
-      </w:r>
-      <w:proofErr w:type="spellStart"/>
-      <w:r>
-        <w:t>AT_inter_status</w:t>
-      </w:r>
-      <w:proofErr w:type="spellEnd"/>
-      <w:r>
-        <w:t xml:space="preserve"> != „</w:t>
-      </w:r>
-      <w:proofErr w:type="spellStart"/>
-      <w:r>
-        <w:t>two</w:t>
-      </w:r>
-      <w:proofErr w:type="spellEnd"/>
-      <w:r>
-        <w:t xml:space="preserve"> I“ &amp; </w:t>
-      </w:r>
-      <w:proofErr w:type="spellStart"/>
-      <w:r>
-        <w:t>BT_inter_status</w:t>
-      </w:r>
-      <w:proofErr w:type="spellEnd"/>
-      <w:r>
-        <w:t xml:space="preserve"> != „</w:t>
-      </w:r>
-      <w:proofErr w:type="spellStart"/>
-      <w:r>
-        <w:t>two</w:t>
-      </w:r>
-      <w:proofErr w:type="spellEnd"/>
-      <w:r>
-        <w:t xml:space="preserve"> I“</w:t>
-      </w:r>
-    </w:p>
-    <w:p>
-      <w:r>
-        <w:t xml:space="preserve">Haben beide Schenkel keine oder nur eine Schnittstelle mit dem Kreis, wird kein Teil des Kreises durch die Geraden abgetrennt und somit gelten Alle Bäume als Teil des Bestandes und es wird keine </w:t>
-      </w:r>
-      <w:proofErr w:type="spellStart"/>
-      <w:r>
-        <w:t>Teilflfäche</w:t>
-      </w:r>
-      <w:proofErr w:type="spellEnd"/>
-      <w:r>
-        <w:t xml:space="preserve"> berechnet. </w:t>
+        <w:t xml:space="preserve"> Flächeninhalt Waldrandform == 2, T &gt; 17.84m, AT_inter_status != „two I“ &amp; BT_inter_status != „two I“</w:t>
+      </w:r>
+    </w:p>
+    <w:p>
+      <w:r>
+        <w:t xml:space="preserve">Haben beide Schenkel keine oder nur eine Schnittstelle mit dem Kreis, wird kein Teil des Kreises durch die Geraden abgetrennt und somit gelten Alle Bäume als Teil des Bestandes und es wird keine Teilflfäche berechnet. </w:t>
       </w:r>
     </w:p>
     <w:p>
@@ -6128,15 +6126,7 @@
     </w:p>
     <w:p>
       <w:r>
-        <w:t xml:space="preserve">Folgend wird die Lage der Bäume zur Gerade bestimmt indem die Geradengleichung nach 0 umgestellt und die </w:t>
-      </w:r>
-      <w:proofErr w:type="spellStart"/>
-      <w:r>
-        <w:t>Koordianten</w:t>
-      </w:r>
-      <w:proofErr w:type="spellEnd"/>
-      <w:r>
-        <w:t xml:space="preserve"> des Baumes (X</w:t>
+        <w:t>Folgend wird die Lage der Bäume zur Gerade bestimmt indem die Geradengleichung nach 0 umgestellt und die Koordianten des Baumes (X</w:t>
       </w:r>
       <w:r>
         <w:rPr>
@@ -6230,31 +6220,7 @@
       </w:pPr>
       <w:r>
         <w:lastRenderedPageBreak/>
-        <w:t xml:space="preserve">Wenn das Ergebnis der impliziten Gleichung = 0 ist, liegt der Baum genau auf der </w:t>
-      </w:r>
-      <w:proofErr w:type="spellStart"/>
-      <w:r>
-        <w:t>Bestandesgrenze</w:t>
-      </w:r>
-      <w:proofErr w:type="spellEnd"/>
-      <w:r>
-        <w:t xml:space="preserve"> und erhält die „on </w:t>
-      </w:r>
-      <w:proofErr w:type="spellStart"/>
-      <w:r>
-        <w:t>the</w:t>
-      </w:r>
-      <w:proofErr w:type="spellEnd"/>
-      <w:r>
-        <w:t xml:space="preserve"> </w:t>
-      </w:r>
-      <w:proofErr w:type="spellStart"/>
-      <w:r>
-        <w:t>line</w:t>
-      </w:r>
-      <w:proofErr w:type="spellEnd"/>
-      <w:r>
-        <w:t>“</w:t>
+        <w:t>Wenn das Ergebnis der impliziten Gleichung = 0 ist, liegt der Baum genau auf der Bestandesgrenze und erhält die „on the line“</w:t>
       </w:r>
     </w:p>
     <w:p>
@@ -6294,7 +6260,7 @@
                     <pic:cNvPicPr/>
                   </pic:nvPicPr>
                   <pic:blipFill>
-                    <a:blip r:embed="rId21"/>
+                    <a:blip r:embed="rId30"/>
                     <a:stretch>
                       <a:fillRect/>
                     </a:stretch>
@@ -6340,7 +6306,7 @@
                     <pic:cNvPicPr/>
                   </pic:nvPicPr>
                   <pic:blipFill rotWithShape="1">
-                    <a:blip r:embed="rId22"/>
+                    <a:blip r:embed="rId31"/>
                     <a:srcRect t="12769"/>
                     <a:stretch/>
                   </pic:blipFill>
@@ -6377,15 +6343,7 @@
         </w:numPr>
       </w:pPr>
       <w:r>
-        <w:t xml:space="preserve">Zuweisen des abschließenden </w:t>
-      </w:r>
-      <w:proofErr w:type="spellStart"/>
-      <w:r>
-        <w:t>tree_status</w:t>
-      </w:r>
-      <w:proofErr w:type="spellEnd"/>
-      <w:r>
-        <w:t xml:space="preserve">: </w:t>
+        <w:t xml:space="preserve">Zuweisen des abschließenden tree_status: </w:t>
       </w:r>
     </w:p>
     <w:p>
@@ -6411,23 +6369,7 @@
         <w:pStyle w:val="Liste-2"/>
       </w:pPr>
       <w:r>
-        <w:t>Nachfolgend wird der Gruppe mit den meisten Bäumen die Gruppe „</w:t>
-      </w:r>
-      <w:proofErr w:type="spellStart"/>
-      <w:r>
-        <w:t>main</w:t>
-      </w:r>
-      <w:proofErr w:type="spellEnd"/>
-      <w:r>
-        <w:t>“ zugewiesen, um sie als Hauptbestand auszuweisen, während der Gruppe mit weniger Bäumen die Gruppe „</w:t>
-      </w:r>
-      <w:proofErr w:type="spellStart"/>
-      <w:r>
-        <w:t>side</w:t>
-      </w:r>
-      <w:proofErr w:type="spellEnd"/>
-      <w:r>
-        <w:t xml:space="preserve">“ zugewiesen wird um sie als Nebenbestand zu kennzeichnen. </w:t>
+        <w:t xml:space="preserve">Nachfolgend wird der Gruppe mit den meisten Bäumen die Gruppe „main“ zugewiesen, um sie als Hauptbestand auszuweisen, während der Gruppe mit weniger Bäumen die Gruppe „side“ zugewiesen wird um sie als Nebenbestand zu kennzeichnen. </w:t>
       </w:r>
     </w:p>
     <w:p/>
@@ -6439,6 +6381,80 @@
     </w:sectPr>
   </w:body>
 </w:document>
+</file>
+
+<file path=word/comments.xml><?xml version="1.0" encoding="utf-8"?>
+<w:comments xmlns:wpc="http://schemas.microsoft.com/office/word/2010/wordprocessingCanvas" xmlns:cx="http://schemas.microsoft.com/office/drawing/2014/chartex" xmlns:cx1="http://schemas.microsoft.com/office/drawing/2015/9/8/chartex" xmlns:cx2="http://schemas.microsoft.com/office/drawing/2015/10/21/chartex" xmlns:cx3="http://schemas.microsoft.com/office/drawing/2016/5/9/chartex" xmlns:cx4="http://schemas.microsoft.com/office/drawing/2016/5/10/chartex" xmlns:cx5="http://schemas.microsoft.com/office/drawing/2016/5/11/chartex" xmlns:cx6="http://schemas.microsoft.com/office/drawing/2016/5/12/chartex" xmlns:cx7="http://schemas.microsoft.com/office/drawing/2016/5/13/chartex" xmlns:cx8="http://schemas.microsoft.com/office/drawing/2016/5/14/chartex" xmlns:mc="http://schemas.openxmlformats.org/markup-compatibility/2006" xmlns:aink="http://schemas.microsoft.com/office/drawing/2016/ink" xmlns:am3d="http://schemas.microsoft.com/office/drawing/2017/model3d" xmlns:o="urn:schemas-microsoft-com:office:office" xmlns:r="http://schemas.openxmlformats.org/officeDocument/2006/relationships" xmlns:m="http://schemas.openxmlformats.org/officeDocument/2006/math" xmlns:v="urn:schemas-microsoft-com:vml" xmlns:wp14="http://schemas.microsoft.com/office/word/2010/wordprocessingDrawing" xmlns:wp="http://schemas.openxmlformats.org/drawingml/2006/wordprocessingDrawing" xmlns:w10="urn:schemas-microsoft-com:office:word" xmlns:w="http://schemas.openxmlformats.org/wordprocessingml/2006/main" xmlns:w14="http://schemas.microsoft.com/office/word/2010/wordml" xmlns:w15="http://schemas.microsoft.com/office/word/2012/wordml" xmlns:w16cex="http://schemas.microsoft.com/office/word/2018/wordml/cex" xmlns:w16cid="http://schemas.microsoft.com/office/word/2016/wordml/cid" xmlns:w16="http://schemas.microsoft.com/office/word/2018/wordml" xmlns:w16sdtdh="http://schemas.microsoft.com/office/word/2020/wordml/sdtdatahash" xmlns:w16se="http://schemas.microsoft.com/office/word/2015/wordml/symex" xmlns:wpg="http://schemas.microsoft.com/office/word/2010/wordprocessingGroup" xmlns:wpi="http://schemas.microsoft.com/office/word/2010/wordprocessingInk" xmlns:wne="http://schemas.microsoft.com/office/word/2006/wordml" xmlns:wps="http://schemas.microsoft.com/office/word/2010/wordprocessingShape" mc:Ignorable="w14 w15 w16se w16cid w16 w16cex w16sdtdh wp14">
+  <w:comment w:id="0" w:author="JB" w:date="2023-04-04T13:58:00Z" w:initials="JB">
+    <w:p>
+      <w:pPr>
+        <w:pStyle w:val="Kommentartext"/>
+      </w:pPr>
+      <w:r>
+        <w:rPr>
+          <w:rStyle w:val="Kommentarzeichen"/>
+        </w:rPr>
+        <w:annotationRef/>
+      </w:r>
+      <w:r>
+        <w:t>Lockow (2022) S. 440 schreibt: nicht unter 30 Messwert über alle Durchmesserklassen verteilt.</w:t>
+      </w:r>
+    </w:p>
+  </w:comment>
+  <w:comment w:id="1" w:author="Henriette Gercken" w:date="2023-04-12T09:22:00Z" w:initials="JB">
+    <w:p>
+      <w:pPr>
+        <w:pStyle w:val="Kommentartext"/>
+      </w:pPr>
+      <w:r>
+        <w:rPr>
+          <w:rStyle w:val="Kommentarzeichen"/>
+        </w:rPr>
+        <w:annotationRef/>
+      </w:r>
+      <w:r>
+        <w:t>Allerdings schreibt er das, damit man damit die Höhe und den Durchmesser des Grundflächenmittelstammes berechnen und dann die Richtige stelle der Einheitshöhentafeln nutzen kann. Die 30 Messwerte sind somit nötig um eine Input Größe für die Modelle zu erhalten. Die Modelle selber beruhen dann ja auf Messdaten aus der Vergangenheit, oder?</w:t>
+      </w:r>
+    </w:p>
+    <w:p>
+      <w:pPr>
+        <w:pStyle w:val="Kommentartext"/>
+      </w:pPr>
+    </w:p>
+  </w:comment>
+  <w:comment w:id="2" w:author="JB" w:date="2023-04-04T13:20:00Z" w:initials="JB">
+    <w:p>
+      <w:pPr>
+        <w:pStyle w:val="Kommentartext"/>
+      </w:pPr>
+      <w:r>
+        <w:rPr>
+          <w:rStyle w:val="Kommentarzeichen"/>
+        </w:rPr>
+        <w:annotationRef/>
+      </w:r>
+      <w:r>
+        <w:t>Es muss geprüft werden, ob das R² ausreicht, um die Güte der Bestandeshöhenkurve dazustellen. Vlt dazu nochmal in Lockow</w:t>
+      </w:r>
+    </w:p>
+  </w:comment>
+</w:comments>
+</file>
+
+<file path=word/commentsExtended.xml><?xml version="1.0" encoding="utf-8"?>
+<w15:commentsEx xmlns:wpc="http://schemas.microsoft.com/office/word/2010/wordprocessingCanvas" xmlns:cx="http://schemas.microsoft.com/office/drawing/2014/chartex" xmlns:cx1="http://schemas.microsoft.com/office/drawing/2015/9/8/chartex" xmlns:cx2="http://schemas.microsoft.com/office/drawing/2015/10/21/chartex" xmlns:cx3="http://schemas.microsoft.com/office/drawing/2016/5/9/chartex" xmlns:cx4="http://schemas.microsoft.com/office/drawing/2016/5/10/chartex" xmlns:cx5="http://schemas.microsoft.com/office/drawing/2016/5/11/chartex" xmlns:cx6="http://schemas.microsoft.com/office/drawing/2016/5/12/chartex" xmlns:cx7="http://schemas.microsoft.com/office/drawing/2016/5/13/chartex" xmlns:cx8="http://schemas.microsoft.com/office/drawing/2016/5/14/chartex" xmlns:mc="http://schemas.openxmlformats.org/markup-compatibility/2006" xmlns:aink="http://schemas.microsoft.com/office/drawing/2016/ink" xmlns:am3d="http://schemas.microsoft.com/office/drawing/2017/model3d" xmlns:o="urn:schemas-microsoft-com:office:office" xmlns:r="http://schemas.openxmlformats.org/officeDocument/2006/relationships" xmlns:m="http://schemas.openxmlformats.org/officeDocument/2006/math" xmlns:v="urn:schemas-microsoft-com:vml" xmlns:wp14="http://schemas.microsoft.com/office/word/2010/wordprocessingDrawing" xmlns:wp="http://schemas.openxmlformats.org/drawingml/2006/wordprocessingDrawing" xmlns:w10="urn:schemas-microsoft-com:office:word" xmlns:w="http://schemas.openxmlformats.org/wordprocessingml/2006/main" xmlns:w14="http://schemas.microsoft.com/office/word/2010/wordml" xmlns:w15="http://schemas.microsoft.com/office/word/2012/wordml" xmlns:w16cex="http://schemas.microsoft.com/office/word/2018/wordml/cex" xmlns:w16cid="http://schemas.microsoft.com/office/word/2016/wordml/cid" xmlns:w16="http://schemas.microsoft.com/office/word/2018/wordml" xmlns:w16sdtdh="http://schemas.microsoft.com/office/word/2020/wordml/sdtdatahash" xmlns:w16se="http://schemas.microsoft.com/office/word/2015/wordml/symex" xmlns:wpg="http://schemas.microsoft.com/office/word/2010/wordprocessingGroup" xmlns:wpi="http://schemas.microsoft.com/office/word/2010/wordprocessingInk" xmlns:wne="http://schemas.microsoft.com/office/word/2006/wordml" xmlns:wps="http://schemas.microsoft.com/office/word/2010/wordprocessingShape" mc:Ignorable="w14 w15 w16se w16cid w16 w16cex w16sdtdh wp14">
+  <w15:commentEx w15:paraId="20407D85" w15:done="0"/>
+  <w15:commentEx w15:paraId="00BFB4F2" w15:paraIdParent="20407D85" w15:done="0"/>
+  <w15:commentEx w15:paraId="558D6667" w15:done="0"/>
+</w15:commentsEx>
+</file>
+
+<file path=word/commentsIds.xml><?xml version="1.0" encoding="utf-8"?>
+<w16cid:commentsIds xmlns:wpc="http://schemas.microsoft.com/office/word/2010/wordprocessingCanvas" xmlns:cx="http://schemas.microsoft.com/office/drawing/2014/chartex" xmlns:cx1="http://schemas.microsoft.com/office/drawing/2015/9/8/chartex" xmlns:cx2="http://schemas.microsoft.com/office/drawing/2015/10/21/chartex" xmlns:cx3="http://schemas.microsoft.com/office/drawing/2016/5/9/chartex" xmlns:cx4="http://schemas.microsoft.com/office/drawing/2016/5/10/chartex" xmlns:cx5="http://schemas.microsoft.com/office/drawing/2016/5/11/chartex" xmlns:cx6="http://schemas.microsoft.com/office/drawing/2016/5/12/chartex" xmlns:cx7="http://schemas.microsoft.com/office/drawing/2016/5/13/chartex" xmlns:cx8="http://schemas.microsoft.com/office/drawing/2016/5/14/chartex" xmlns:mc="http://schemas.openxmlformats.org/markup-compatibility/2006" xmlns:aink="http://schemas.microsoft.com/office/drawing/2016/ink" xmlns:am3d="http://schemas.microsoft.com/office/drawing/2017/model3d" xmlns:o="urn:schemas-microsoft-com:office:office" xmlns:r="http://schemas.openxmlformats.org/officeDocument/2006/relationships" xmlns:m="http://schemas.openxmlformats.org/officeDocument/2006/math" xmlns:v="urn:schemas-microsoft-com:vml" xmlns:wp14="http://schemas.microsoft.com/office/word/2010/wordprocessingDrawing" xmlns:wp="http://schemas.openxmlformats.org/drawingml/2006/wordprocessingDrawing" xmlns:w10="urn:schemas-microsoft-com:office:word" xmlns:w="http://schemas.openxmlformats.org/wordprocessingml/2006/main" xmlns:w14="http://schemas.microsoft.com/office/word/2010/wordml" xmlns:w15="http://schemas.microsoft.com/office/word/2012/wordml" xmlns:w16cex="http://schemas.microsoft.com/office/word/2018/wordml/cex" xmlns:w16cid="http://schemas.microsoft.com/office/word/2016/wordml/cid" xmlns:w16="http://schemas.microsoft.com/office/word/2018/wordml" xmlns:w16sdtdh="http://schemas.microsoft.com/office/word/2020/wordml/sdtdatahash" xmlns:w16se="http://schemas.microsoft.com/office/word/2015/wordml/symex" xmlns:wpg="http://schemas.microsoft.com/office/word/2010/wordprocessingGroup" xmlns:wpi="http://schemas.microsoft.com/office/word/2010/wordprocessingInk" xmlns:wne="http://schemas.microsoft.com/office/word/2006/wordml" xmlns:wps="http://schemas.microsoft.com/office/word/2010/wordprocessingShape" mc:Ignorable="w14 w15 w16se w16cid w16 w16cex w16sdtdh wp14">
+  <w16cid:commentId w16cid:paraId="20407D85" w16cid:durableId="27F10D0F"/>
+  <w16cid:commentId w16cid:paraId="00BFB4F2" w16cid:durableId="27F10D10"/>
+  <w16cid:commentId w16cid:paraId="558D6667" w16cid:durableId="27F10D11"/>
+</w16cid:commentsIds>
 </file>
 
 <file path=word/numbering.xml><?xml version="1.0" encoding="utf-8"?>
@@ -7637,6 +7653,119 @@
       <w:pPr>
         <w:ind w:left="6480" w:hanging="180"/>
       </w:pPr>
+    </w:lvl>
+  </w:abstractNum>
+  <w:abstractNum w:abstractNumId="13" w15:restartNumberingAfterBreak="0">
+    <w:nsid w:val="73A31212"/>
+    <w:multiLevelType w:val="hybridMultilevel"/>
+    <w:tmpl w:val="DC2282BE"/>
+    <w:lvl w:ilvl="0" w:tplc="04070001">
+      <w:start w:val="1"/>
+      <w:numFmt w:val="bullet"/>
+      <w:lvlText w:val=""/>
+      <w:lvlJc w:val="left"/>
+      <w:pPr>
+        <w:ind w:left="719" w:hanging="360"/>
+      </w:pPr>
+      <w:rPr>
+        <w:rFonts w:ascii="Symbol" w:hAnsi="Symbol" w:hint="default"/>
+      </w:rPr>
+    </w:lvl>
+    <w:lvl w:ilvl="1" w:tplc="3AD66E38">
+      <w:numFmt w:val="bullet"/>
+      <w:lvlText w:val="-"/>
+      <w:lvlJc w:val="left"/>
+      <w:pPr>
+        <w:ind w:left="1589" w:hanging="510"/>
+      </w:pPr>
+      <w:rPr>
+        <w:rFonts w:ascii="Calibri" w:eastAsia="Times New Roman" w:hAnsi="Calibri" w:cs="Calibri" w:hint="default"/>
+        <w:sz w:val="24"/>
+      </w:rPr>
+    </w:lvl>
+    <w:lvl w:ilvl="2" w:tplc="04070005" w:tentative="1">
+      <w:start w:val="1"/>
+      <w:numFmt w:val="bullet"/>
+      <w:lvlText w:val=""/>
+      <w:lvlJc w:val="left"/>
+      <w:pPr>
+        <w:ind w:left="2159" w:hanging="360"/>
+      </w:pPr>
+      <w:rPr>
+        <w:rFonts w:ascii="Wingdings" w:hAnsi="Wingdings" w:hint="default"/>
+      </w:rPr>
+    </w:lvl>
+    <w:lvl w:ilvl="3" w:tplc="04070001" w:tentative="1">
+      <w:start w:val="1"/>
+      <w:numFmt w:val="bullet"/>
+      <w:lvlText w:val=""/>
+      <w:lvlJc w:val="left"/>
+      <w:pPr>
+        <w:ind w:left="2879" w:hanging="360"/>
+      </w:pPr>
+      <w:rPr>
+        <w:rFonts w:ascii="Symbol" w:hAnsi="Symbol" w:hint="default"/>
+      </w:rPr>
+    </w:lvl>
+    <w:lvl w:ilvl="4" w:tplc="04070003" w:tentative="1">
+      <w:start w:val="1"/>
+      <w:numFmt w:val="bullet"/>
+      <w:lvlText w:val="o"/>
+      <w:lvlJc w:val="left"/>
+      <w:pPr>
+        <w:ind w:left="3599" w:hanging="360"/>
+      </w:pPr>
+      <w:rPr>
+        <w:rFonts w:ascii="Courier New" w:hAnsi="Courier New" w:cs="Courier New" w:hint="default"/>
+      </w:rPr>
+    </w:lvl>
+    <w:lvl w:ilvl="5" w:tplc="04070005" w:tentative="1">
+      <w:start w:val="1"/>
+      <w:numFmt w:val="bullet"/>
+      <w:lvlText w:val=""/>
+      <w:lvlJc w:val="left"/>
+      <w:pPr>
+        <w:ind w:left="4319" w:hanging="360"/>
+      </w:pPr>
+      <w:rPr>
+        <w:rFonts w:ascii="Wingdings" w:hAnsi="Wingdings" w:hint="default"/>
+      </w:rPr>
+    </w:lvl>
+    <w:lvl w:ilvl="6" w:tplc="04070001" w:tentative="1">
+      <w:start w:val="1"/>
+      <w:numFmt w:val="bullet"/>
+      <w:lvlText w:val=""/>
+      <w:lvlJc w:val="left"/>
+      <w:pPr>
+        <w:ind w:left="5039" w:hanging="360"/>
+      </w:pPr>
+      <w:rPr>
+        <w:rFonts w:ascii="Symbol" w:hAnsi="Symbol" w:hint="default"/>
+      </w:rPr>
+    </w:lvl>
+    <w:lvl w:ilvl="7" w:tplc="04070003" w:tentative="1">
+      <w:start w:val="1"/>
+      <w:numFmt w:val="bullet"/>
+      <w:lvlText w:val="o"/>
+      <w:lvlJc w:val="left"/>
+      <w:pPr>
+        <w:ind w:left="5759" w:hanging="360"/>
+      </w:pPr>
+      <w:rPr>
+        <w:rFonts w:ascii="Courier New" w:hAnsi="Courier New" w:cs="Courier New" w:hint="default"/>
+      </w:rPr>
+    </w:lvl>
+    <w:lvl w:ilvl="8" w:tplc="04070005" w:tentative="1">
+      <w:start w:val="1"/>
+      <w:numFmt w:val="bullet"/>
+      <w:lvlText w:val=""/>
+      <w:lvlJc w:val="left"/>
+      <w:pPr>
+        <w:ind w:left="6479" w:hanging="360"/>
+      </w:pPr>
+      <w:rPr>
+        <w:rFonts w:ascii="Wingdings" w:hAnsi="Wingdings" w:hint="default"/>
+      </w:rPr>
     </w:lvl>
   </w:abstractNum>
   <w:num w:numId="1">
@@ -7708,7 +7837,51 @@
   <w:num w:numId="23">
     <w:abstractNumId w:val="2"/>
   </w:num>
+  <w:num w:numId="24">
+    <w:abstractNumId w:val="10"/>
+    <w:lvlOverride w:ilvl="0">
+      <w:startOverride w:val="1"/>
+    </w:lvlOverride>
+    <w:lvlOverride w:ilvl="1">
+      <w:startOverride w:val="1"/>
+    </w:lvlOverride>
+    <w:lvlOverride w:ilvl="2">
+      <w:startOverride w:val="1"/>
+    </w:lvlOverride>
+    <w:lvlOverride w:ilvl="3">
+      <w:startOverride w:val="1"/>
+    </w:lvlOverride>
+    <w:lvlOverride w:ilvl="4">
+      <w:startOverride w:val="1"/>
+    </w:lvlOverride>
+    <w:lvlOverride w:ilvl="5">
+      <w:startOverride w:val="1"/>
+    </w:lvlOverride>
+    <w:lvlOverride w:ilvl="6">
+      <w:startOverride w:val="1"/>
+    </w:lvlOverride>
+    <w:lvlOverride w:ilvl="7">
+      <w:startOverride w:val="1"/>
+    </w:lvlOverride>
+    <w:lvlOverride w:ilvl="8">
+      <w:startOverride w:val="1"/>
+    </w:lvlOverride>
+  </w:num>
+  <w:num w:numId="25">
+    <w:abstractNumId w:val="13"/>
+  </w:num>
 </w:numbering>
+</file>
+
+<file path=word/people.xml><?xml version="1.0" encoding="utf-8"?>
+<w15:people xmlns:wpc="http://schemas.microsoft.com/office/word/2010/wordprocessingCanvas" xmlns:cx="http://schemas.microsoft.com/office/drawing/2014/chartex" xmlns:cx1="http://schemas.microsoft.com/office/drawing/2015/9/8/chartex" xmlns:cx2="http://schemas.microsoft.com/office/drawing/2015/10/21/chartex" xmlns:cx3="http://schemas.microsoft.com/office/drawing/2016/5/9/chartex" xmlns:cx4="http://schemas.microsoft.com/office/drawing/2016/5/10/chartex" xmlns:cx5="http://schemas.microsoft.com/office/drawing/2016/5/11/chartex" xmlns:cx6="http://schemas.microsoft.com/office/drawing/2016/5/12/chartex" xmlns:cx7="http://schemas.microsoft.com/office/drawing/2016/5/13/chartex" xmlns:cx8="http://schemas.microsoft.com/office/drawing/2016/5/14/chartex" xmlns:mc="http://schemas.openxmlformats.org/markup-compatibility/2006" xmlns:aink="http://schemas.microsoft.com/office/drawing/2016/ink" xmlns:am3d="http://schemas.microsoft.com/office/drawing/2017/model3d" xmlns:o="urn:schemas-microsoft-com:office:office" xmlns:r="http://schemas.openxmlformats.org/officeDocument/2006/relationships" xmlns:m="http://schemas.openxmlformats.org/officeDocument/2006/math" xmlns:v="urn:schemas-microsoft-com:vml" xmlns:wp14="http://schemas.microsoft.com/office/word/2010/wordprocessingDrawing" xmlns:wp="http://schemas.openxmlformats.org/drawingml/2006/wordprocessingDrawing" xmlns:w10="urn:schemas-microsoft-com:office:word" xmlns:w="http://schemas.openxmlformats.org/wordprocessingml/2006/main" xmlns:w14="http://schemas.microsoft.com/office/word/2010/wordml" xmlns:w15="http://schemas.microsoft.com/office/word/2012/wordml" xmlns:w16cex="http://schemas.microsoft.com/office/word/2018/wordml/cex" xmlns:w16cid="http://schemas.microsoft.com/office/word/2016/wordml/cid" xmlns:w16="http://schemas.microsoft.com/office/word/2018/wordml" xmlns:w16sdtdh="http://schemas.microsoft.com/office/word/2020/wordml/sdtdatahash" xmlns:w16se="http://schemas.microsoft.com/office/word/2015/wordml/symex" xmlns:wpg="http://schemas.microsoft.com/office/word/2010/wordprocessingGroup" xmlns:wpi="http://schemas.microsoft.com/office/word/2010/wordprocessingInk" xmlns:wne="http://schemas.microsoft.com/office/word/2006/wordml" xmlns:wps="http://schemas.microsoft.com/office/word/2010/wordprocessingShape" mc:Ignorable="w14 w15 w16se w16cid w16 w16cex w16sdtdh wp14">
+  <w15:person w15:author="JB">
+    <w15:presenceInfo w15:providerId="None" w15:userId="JB"/>
+  </w15:person>
+  <w15:person w15:author="Henriette Gercken">
+    <w15:presenceInfo w15:providerId="AD" w15:userId="S-1-5-21-1461223816-1316628144-1432544923-28907"/>
+  </w15:person>
+</w15:people>
 </file>
 
 <file path=word/styles.xml><?xml version="1.0" encoding="utf-8"?>
@@ -7834,6 +8007,7 @@
     <w:lsdException w:name="HTML Sample" w:semiHidden="1" w:unhideWhenUsed="1"/>
     <w:lsdException w:name="HTML Typewriter" w:semiHidden="1" w:unhideWhenUsed="1"/>
     <w:lsdException w:name="HTML Variable" w:semiHidden="1" w:unhideWhenUsed="1"/>
+    <w:lsdException w:name="Normal Table" w:semiHidden="1" w:unhideWhenUsed="1"/>
     <w:lsdException w:name="annotation subject" w:semiHidden="1" w:unhideWhenUsed="1"/>
     <w:lsdException w:name="No List" w:semiHidden="1" w:unhideWhenUsed="1"/>
     <w:lsdException w:name="Outline List 1" w:semiHidden="1" w:unhideWhenUsed="1"/>
@@ -7880,8 +8054,10 @@
     <w:lsdException w:name="Table Subtle 2" w:semiHidden="1" w:unhideWhenUsed="1"/>
     <w:lsdException w:name="Table Web 1" w:semiHidden="1" w:unhideWhenUsed="1"/>
     <w:lsdException w:name="Table Web 2" w:semiHidden="1" w:unhideWhenUsed="1"/>
+    <w:lsdException w:name="Table Web 3" w:semiHidden="1" w:unhideWhenUsed="1"/>
     <w:lsdException w:name="Balloon Text" w:semiHidden="1" w:uiPriority="0" w:unhideWhenUsed="1"/>
     <w:lsdException w:name="Table Grid" w:uiPriority="0"/>
+    <w:lsdException w:name="Table Theme" w:semiHidden="1" w:unhideWhenUsed="1"/>
     <w:lsdException w:name="Placeholder Text" w:semiHidden="1"/>
     <w:lsdException w:name="No Spacing" w:uiPriority="1" w:qFormat="1"/>
     <w:lsdException w:name="Light Shading" w:uiPriority="60"/>

</xml_diff>

<commit_message>
RG biomass for <1.3m
</commit_message>
<xml_diff>
--- a/info/Doku_BZE3_Bestandesauswertung.docx
+++ b/info/Doku_BZE3_Bestandesauswertung.docx
@@ -421,11 +421,13 @@
         <w:jc w:val="center"/>
         <w:rPr>
           <w:rStyle w:val="Hervorhebung"/>
+          <w:lang w:val="en-US"/>
         </w:rPr>
       </w:pPr>
       <w:r>
         <w:rPr>
           <w:rStyle w:val="Hervorhebung"/>
+          <w:lang w:val="en-US"/>
         </w:rPr>
         <w:t>ß = tan</w:t>
       </w:r>
@@ -433,45 +435,43 @@
         <w:rPr>
           <w:rStyle w:val="Hervorhebung"/>
           <w:vertAlign w:val="superscript"/>
+          <w:lang w:val="en-US"/>
         </w:rPr>
         <w:t>-1</w:t>
       </w:r>
       <w:r>
         <w:rPr>
           <w:rStyle w:val="Hervorhebung"/>
+          <w:lang w:val="en-US"/>
         </w:rPr>
         <w:t xml:space="preserve"> </w:t>
       </w:r>
-      <w:proofErr w:type="gramStart"/>
       <w:r>
         <w:rPr>
           <w:rStyle w:val="Hervorhebung"/>
+          <w:lang w:val="en-US"/>
         </w:rPr>
         <w:t>(</w:t>
       </w:r>
       <w:r>
         <w:rPr>
           <w:rStyle w:val="Hervorhebung"/>
-        </w:rPr>
-        <w:t xml:space="preserve"> (</w:t>
-      </w:r>
-      <w:proofErr w:type="gramEnd"/>
-      <w:r>
-        <w:rPr>
-          <w:rStyle w:val="Hervorhebung"/>
-        </w:rPr>
-        <w:t xml:space="preserve"> X</w:t>
+          <w:lang w:val="en-US"/>
+        </w:rPr>
+        <w:t xml:space="preserve"> ( X</w:t>
       </w:r>
       <w:r>
         <w:rPr>
           <w:rStyle w:val="Hervorhebung"/>
           <w:vertAlign w:val="subscript"/>
+          <w:lang w:val="en-US"/>
         </w:rPr>
         <w:t>B</w:t>
       </w:r>
       <w:r>
         <w:rPr>
           <w:rStyle w:val="Hervorhebung"/>
+          <w:lang w:val="en-US"/>
         </w:rPr>
         <w:t xml:space="preserve"> - X</w:t>
       </w:r>
@@ -479,12 +479,14 @@
         <w:rPr>
           <w:rStyle w:val="Hervorhebung"/>
           <w:vertAlign w:val="subscript"/>
+          <w:lang w:val="en-US"/>
         </w:rPr>
         <w:t>A</w:t>
       </w:r>
       <w:r>
         <w:rPr>
           <w:rStyle w:val="Hervorhebung"/>
+          <w:lang w:val="en-US"/>
         </w:rPr>
         <w:t xml:space="preserve"> ) /  ( Y</w:t>
       </w:r>
@@ -492,12 +494,14 @@
         <w:rPr>
           <w:rStyle w:val="Hervorhebung"/>
           <w:vertAlign w:val="subscript"/>
+          <w:lang w:val="en-US"/>
         </w:rPr>
         <w:t>B</w:t>
       </w:r>
       <w:r>
         <w:rPr>
           <w:rStyle w:val="Hervorhebung"/>
+          <w:lang w:val="en-US"/>
         </w:rPr>
         <w:t xml:space="preserve"> </w:t>
       </w:r>
@@ -505,12 +509,14 @@
         <w:rPr>
           <w:rStyle w:val="Hervorhebung"/>
           <w:vertAlign w:val="subscript"/>
+          <w:lang w:val="en-US"/>
         </w:rPr>
         <w:t xml:space="preserve"> </w:t>
       </w:r>
       <w:r>
         <w:rPr>
           <w:rStyle w:val="Hervorhebung"/>
+          <w:lang w:val="en-US"/>
         </w:rPr>
         <w:t>-Y</w:t>
       </w:r>
@@ -518,18 +524,21 @@
         <w:rPr>
           <w:rStyle w:val="Hervorhebung"/>
           <w:vertAlign w:val="subscript"/>
+          <w:lang w:val="en-US"/>
         </w:rPr>
         <w:t>A</w:t>
       </w:r>
       <w:r>
         <w:rPr>
           <w:rStyle w:val="Hervorhebung"/>
+          <w:lang w:val="en-US"/>
         </w:rPr>
         <w:t xml:space="preserve"> ) </w:t>
       </w:r>
       <w:r>
         <w:rPr>
           <w:rStyle w:val="Hervorhebung"/>
+          <w:lang w:val="en-US"/>
         </w:rPr>
         <w:t>)</w:t>
       </w:r>
@@ -542,15 +551,7 @@
         <w:t xml:space="preserve">Die Korrektur des </w:t>
       </w:r>
       <w:r>
-        <w:t xml:space="preserve">Azimutes, abhängig von dem Quadranten in dem der Punkt sich befindet, musste ebenfalls angepasst werden </w:t>
-      </w:r>
-      <w:proofErr w:type="gramStart"/>
-      <w:r>
-        <w:t>von :</w:t>
-      </w:r>
-      <w:proofErr w:type="gramEnd"/>
-      <w:r>
-        <w:t xml:space="preserve"> </w:t>
+        <w:t xml:space="preserve">Azimutes, abhängig von dem Quadranten in dem der Punkt sich befindet, musste ebenfalls angepasst werden von : </w:t>
       </w:r>
     </w:p>
     <w:p>
@@ -1363,7 +1364,6 @@
         </w:rPr>
         <w:t xml:space="preserve">b1 = </w:t>
       </w:r>
-      <w:proofErr w:type="gramStart"/>
       <w:r>
         <w:rPr>
           <w:rStyle w:val="Hervorhebung"/>
@@ -1389,7 +1389,6 @@
         </w:rPr>
         <w:t>B</w:t>
       </w:r>
-      <w:proofErr w:type="gramEnd"/>
       <w:r>
         <w:rPr>
           <w:rStyle w:val="Hervorhebung"/>
@@ -1734,16 +1733,8 @@
         <w:rPr>
           <w:rStyle w:val="Hervorhebung"/>
         </w:rPr>
-        <w:t xml:space="preserve">) + </w:t>
-      </w:r>
-      <w:proofErr w:type="gramStart"/>
-      <w:r>
-        <w:rPr>
-          <w:rStyle w:val="Hervorhebung"/>
-        </w:rPr>
-        <w:t>( (</w:t>
-      </w:r>
-      <w:proofErr w:type="gramEnd"/>
+        <w:t>) + ( (</w:t>
+      </w:r>
       <w:r>
         <w:rPr>
           <w:rStyle w:val="Hervorhebung"/>
@@ -1816,15 +1807,7 @@
         </w:numPr>
       </w:pPr>
       <w:r>
-        <w:t xml:space="preserve">Auflösen der Klammern mit binomischen Formeln 1 &amp; </w:t>
-      </w:r>
-      <w:proofErr w:type="gramStart"/>
-      <w:r>
-        <w:t>2 :</w:t>
-      </w:r>
-      <w:proofErr w:type="gramEnd"/>
-      <w:r>
-        <w:t xml:space="preserve"> </w:t>
+        <w:t xml:space="preserve">Auflösen der Klammern mit binomischen Formeln 1 &amp; 2 : </w:t>
       </w:r>
     </w:p>
     <w:p>
@@ -1882,15 +1865,7 @@
           <w:vertAlign w:val="superscript"/>
           <w:lang w:val="en-US"/>
         </w:rPr>
-        <w:t xml:space="preserve">2 </w:t>
-      </w:r>
-      <w:proofErr w:type="gramStart"/>
-      <w:r>
-        <w:rPr>
-          <w:vertAlign w:val="superscript"/>
-          <w:lang w:val="en-US"/>
-        </w:rPr>
-        <w:t xml:space="preserve">  </w:t>
+        <w:t xml:space="preserve">2   </w:t>
       </w:r>
       <w:r>
         <w:rPr>
@@ -1899,7 +1874,6 @@
         </w:rPr>
         <w:t>;</w:t>
       </w:r>
-      <w:proofErr w:type="gramEnd"/>
       <w:r>
         <w:rPr>
           <w:rStyle w:val="Hervorhebung"/>
@@ -1994,7 +1968,6 @@
         </w:rPr>
         <w:t>r</w:t>
       </w:r>
-      <w:proofErr w:type="gramStart"/>
       <w:r>
         <w:rPr>
           <w:i/>
@@ -2022,15 +1995,7 @@
           <w:i/>
           <w:lang w:val="en-US"/>
         </w:rPr>
-        <w:t>=</w:t>
-      </w:r>
-      <w:proofErr w:type="gramEnd"/>
-      <w:r>
-        <w:rPr>
-          <w:i/>
-          <w:lang w:val="en-US"/>
-        </w:rPr>
-        <w:t xml:space="preserve"> </w:t>
+        <w:t xml:space="preserve">= </w:t>
       </w:r>
       <w:r>
         <w:rPr>
@@ -2239,7 +2204,6 @@
         </w:rPr>
         <w:t>r</w:t>
       </w:r>
-      <w:proofErr w:type="gramStart"/>
       <w:r>
         <w:rPr>
           <w:i/>
@@ -2251,14 +2215,7 @@
         <w:rPr>
           <w:i/>
         </w:rPr>
-        <w:t xml:space="preserve">  =</w:t>
-      </w:r>
-      <w:proofErr w:type="gramEnd"/>
-      <w:r>
-        <w:rPr>
-          <w:i/>
-        </w:rPr>
-        <w:t xml:space="preserve">  1*X</w:t>
+        <w:t xml:space="preserve">  =  1*X</w:t>
       </w:r>
       <w:r>
         <w:rPr>
@@ -2386,7 +2343,6 @@
         </w:rPr>
         <w:t>r</w:t>
       </w:r>
-      <w:proofErr w:type="gramStart"/>
       <w:r>
         <w:rPr>
           <w:i/>
@@ -2398,14 +2354,7 @@
         <w:rPr>
           <w:i/>
         </w:rPr>
-        <w:t xml:space="preserve">  =</w:t>
-      </w:r>
-      <w:proofErr w:type="gramEnd"/>
-      <w:r>
-        <w:rPr>
-          <w:i/>
-        </w:rPr>
-        <w:t xml:space="preserve">  (1+b1</w:t>
+        <w:t xml:space="preserve">  =  (1+b1</w:t>
       </w:r>
       <w:r>
         <w:rPr>
@@ -2559,19 +2508,11 @@
           <w:i/>
         </w:rPr>
       </w:pPr>
-      <w:proofErr w:type="gramStart"/>
       <w:r>
         <w:rPr>
           <w:i/>
         </w:rPr>
-        <w:t>0  =</w:t>
-      </w:r>
-      <w:proofErr w:type="gramEnd"/>
-      <w:r>
-        <w:rPr>
-          <w:i/>
-        </w:rPr>
-        <w:t xml:space="preserve">  (1+b1</w:t>
+        <w:t>0  =  (1+b1</w:t>
       </w:r>
       <w:r>
         <w:rPr>
@@ -2703,15 +2644,7 @@
         <w:t>2</w:t>
       </w:r>
       <w:r>
-        <w:t xml:space="preserve">   +   b * </w:t>
-      </w:r>
-      <w:proofErr w:type="gramStart"/>
-      <w:r>
-        <w:t>X  +</w:t>
-      </w:r>
-      <w:proofErr w:type="gramEnd"/>
-      <w:r>
-        <w:t xml:space="preserve">  c</w:t>
+        <w:t xml:space="preserve">   +   b * X  +  c</w:t>
       </w:r>
     </w:p>
     <w:p>
@@ -2722,19 +2655,11 @@
           <w:i/>
         </w:rPr>
       </w:pPr>
-      <w:proofErr w:type="gramStart"/>
       <w:r>
         <w:rPr>
           <w:i/>
         </w:rPr>
-        <w:t>0  =</w:t>
-      </w:r>
-      <w:proofErr w:type="gramEnd"/>
-      <w:r>
-        <w:rPr>
-          <w:i/>
-        </w:rPr>
-        <w:t xml:space="preserve">  ((1+b1</w:t>
+        <w:t>0  =  ((1+b1</w:t>
       </w:r>
       <w:r>
         <w:rPr>
@@ -2906,16 +2831,11 @@
       <w:r>
         <w:t xml:space="preserve">p =   b, Zahl vor X     =    </w:t>
       </w:r>
-      <w:proofErr w:type="gramStart"/>
       <w:r>
         <w:t xml:space="preserve">- </w:t>
       </w:r>
       <w:r>
-        <w:t xml:space="preserve"> (</w:t>
-      </w:r>
-      <w:proofErr w:type="gramEnd"/>
-      <w:r>
-        <w:t>(</w:t>
+        <w:t xml:space="preserve"> ((</w:t>
       </w:r>
       <w:r>
         <w:t>2*</w:t>
@@ -3010,7 +2930,6 @@
         </w:rPr>
         <w:t>)</w:t>
       </w:r>
-      <w:proofErr w:type="gramStart"/>
       <w:r>
         <w:rPr>
           <w:i/>
@@ -3022,14 +2941,7 @@
         <w:rPr>
           <w:i/>
         </w:rPr>
-        <w:t xml:space="preserve">  +</w:t>
-      </w:r>
-      <w:proofErr w:type="gramEnd"/>
-      <w:r>
-        <w:rPr>
-          <w:i/>
-        </w:rPr>
-        <w:t xml:space="preserve">  X</w:t>
+        <w:t xml:space="preserve">  +  X</w:t>
       </w:r>
       <w:r>
         <w:rPr>
@@ -3151,21 +3063,7 @@
         <w:rPr>
           <w:lang w:val="en-US"/>
         </w:rPr>
-        <w:t>x</w:t>
-      </w:r>
-      <w:proofErr w:type="gramStart"/>
-      <w:r>
-        <w:rPr>
-          <w:lang w:val="en-US"/>
-        </w:rPr>
-        <w:t>1 !</w:t>
-      </w:r>
-      <w:proofErr w:type="gramEnd"/>
-      <w:r>
-        <w:rPr>
-          <w:lang w:val="en-US"/>
-        </w:rPr>
-        <w:t xml:space="preserve">= x2 </w:t>
+        <w:t xml:space="preserve">x1 != x2 </w:t>
       </w:r>
       <w:r>
         <w:sym w:font="Wingdings" w:char="F0E0"/>
@@ -3325,16 +3223,8 @@
         <w:rPr>
           <w:lang w:val="en-US"/>
         </w:rPr>
-        <w:t xml:space="preserve"> == </w:t>
-      </w:r>
-      <w:proofErr w:type="gramStart"/>
-      <w:r>
-        <w:rPr>
-          <w:lang w:val="en-US"/>
-        </w:rPr>
-        <w:t>no  I</w:t>
-      </w:r>
-      <w:proofErr w:type="gramEnd"/>
+        <w:t xml:space="preserve"> == no  I</w:t>
+      </w:r>
     </w:p>
     <w:p>
       <w:pPr>
@@ -3726,15 +3616,7 @@
       </w:r>
       <w:proofErr w:type="spellEnd"/>
       <w:r>
-        <w:t xml:space="preserve"> I</w:t>
-      </w:r>
-      <w:proofErr w:type="gramStart"/>
-      <w:r>
-        <w:t>“  |</w:t>
-      </w:r>
-      <w:proofErr w:type="gramEnd"/>
-      <w:r>
-        <w:t xml:space="preserve"> inter_status_BT_17 == „</w:t>
+        <w:t xml:space="preserve"> I“  | inter_status_BT_17 == „</w:t>
       </w:r>
       <w:proofErr w:type="spellStart"/>
       <w:r>
@@ -3807,18 +3689,13 @@
       </w:r>
       <w:proofErr w:type="spellEnd"/>
       <w:r>
-        <w:t xml:space="preserve"> der Linie </w:t>
-      </w:r>
-      <w:proofErr w:type="gramStart"/>
-      <w:r>
-        <w:t xml:space="preserve">zu  </w:t>
+        <w:t xml:space="preserve"> der Linie zu  </w:t>
       </w:r>
       <w:proofErr w:type="spellStart"/>
       <w:r>
         <w:t>ittelpunkt</w:t>
       </w:r>
       <w:proofErr w:type="spellEnd"/>
-      <w:proofErr w:type="gramEnd"/>
       <w:r>
         <w:t xml:space="preserve"> des </w:t>
       </w:r>
@@ -3968,15 +3845,7 @@
         <w:t>Verhältnis</w:t>
       </w:r>
       <w:r>
-        <w:t xml:space="preserve"> zum Knickpunkt liegen. Denn </w:t>
-      </w:r>
-      <w:proofErr w:type="gramStart"/>
-      <w:r>
-        <w:t>bei dem Schnittpunkten</w:t>
-      </w:r>
-      <w:proofErr w:type="gramEnd"/>
-      <w:r>
-        <w:t xml:space="preserve"> der AT und BT Linie handelt es sich um eine </w:t>
+        <w:t xml:space="preserve"> zum Knickpunkt liegen. Denn bei dem Schnittpunkten der AT und BT Linie handelt es sich um eine </w:t>
       </w:r>
       <w:r>
         <w:t>Verlängerung</w:t>
@@ -4116,82 +3985,77 @@
       </w:r>
       <w:proofErr w:type="spellEnd"/>
       <w:r>
+        <w:t xml:space="preserve"> =  </w:t>
+      </w:r>
+      <w:r>
+        <w:t xml:space="preserve">5.64 m, 12.62 m, 17.84m) </w:t>
+      </w:r>
+      <w:r>
+        <w:t xml:space="preserve">ermittelt. </w:t>
+      </w:r>
+    </w:p>
+    <w:p>
+      <w:r>
+        <w:t>Die Flächen die pro Probekreis vom Waldrand bedeckt sind werden unter der jewei</w:t>
+      </w:r>
+      <w:r>
+        <w:t>li</w:t>
+      </w:r>
+      <w:r>
+        <w:t xml:space="preserve">gen </w:t>
+      </w:r>
+      <w:proofErr w:type="spellStart"/>
+      <w:r>
+        <w:t>Plot_ID</w:t>
+      </w:r>
+      <w:proofErr w:type="spellEnd"/>
+      <w:r>
+        <w:t xml:space="preserve"> und </w:t>
+      </w:r>
+      <w:r>
+        <w:t>Waldrand ID abgespeichert. Flächen des verbleibenden Kreises werden unter der Waldrand ID  (</w:t>
+      </w:r>
+      <w:proofErr w:type="spellStart"/>
+      <w:r>
+        <w:t>edge_ID</w:t>
+      </w:r>
+      <w:proofErr w:type="spellEnd"/>
+      <w:r>
+        <w:t>) 0 abgelegt. Zudem wird pro Waldrand ein Überscheidungsstatus angeben (</w:t>
+      </w:r>
+      <w:proofErr w:type="spellStart"/>
+      <w:r>
+        <w:t>inter_stat</w:t>
+      </w:r>
+      <w:proofErr w:type="spellEnd"/>
+      <w:r>
         <w:t xml:space="preserve"> </w:t>
       </w:r>
-      <w:proofErr w:type="gramStart"/>
-      <w:r>
-        <w:t xml:space="preserve">=  </w:t>
-      </w:r>
-      <w:r>
-        <w:t>5.64</w:t>
-      </w:r>
-      <w:proofErr w:type="gramEnd"/>
-      <w:r>
-        <w:t xml:space="preserve"> m, 12.62 m, 17.84m) </w:t>
-      </w:r>
-      <w:r>
-        <w:t xml:space="preserve">ermittelt. </w:t>
-      </w:r>
-    </w:p>
-    <w:p>
-      <w:r>
-        <w:t xml:space="preserve">Die Flächen die pro Probekreis vom Waldrand bedeckt sind werden </w:t>
-      </w:r>
-      <w:proofErr w:type="gramStart"/>
-      <w:r>
-        <w:t>unter der jewei</w:t>
-      </w:r>
-      <w:r>
-        <w:t>li</w:t>
-      </w:r>
-      <w:r>
-        <w:t xml:space="preserve">gen </w:t>
-      </w:r>
-      <w:proofErr w:type="spellStart"/>
-      <w:r>
-        <w:t>Plot</w:t>
-      </w:r>
-      <w:proofErr w:type="gramEnd"/>
-      <w:r>
-        <w:t>_ID</w:t>
-      </w:r>
-      <w:proofErr w:type="spellEnd"/>
-      <w:r>
-        <w:t xml:space="preserve"> und </w:t>
-      </w:r>
-      <w:r>
-        <w:t xml:space="preserve">Waldrand ID abgespeichert. Flächen des verbleibenden Kreises werden unter der Waldrand </w:t>
-      </w:r>
-      <w:proofErr w:type="gramStart"/>
-      <w:r>
-        <w:t>ID  (</w:t>
-      </w:r>
-      <w:proofErr w:type="spellStart"/>
-      <w:proofErr w:type="gramEnd"/>
-      <w:r>
-        <w:t>edge_ID</w:t>
-      </w:r>
-      <w:proofErr w:type="spellEnd"/>
-      <w:r>
-        <w:t>) 0 abgelegt. Zudem wird pro Waldrand ein Überscheidungsstatus angeben (</w:t>
-      </w:r>
-      <w:proofErr w:type="spellStart"/>
-      <w:r>
-        <w:t>inter_stat</w:t>
+      <w:r>
+        <w:t xml:space="preserve">= </w:t>
+      </w:r>
+      <w:r>
+        <w:t>„</w:t>
+      </w:r>
+      <w:proofErr w:type="spellStart"/>
+      <w:r>
+        <w:t>partly</w:t>
       </w:r>
       <w:proofErr w:type="spellEnd"/>
       <w:r>
         <w:t xml:space="preserve"> </w:t>
       </w:r>
-      <w:r>
-        <w:t xml:space="preserve">= </w:t>
-      </w:r>
-      <w:r>
-        <w:t>„</w:t>
-      </w:r>
-      <w:proofErr w:type="spellStart"/>
-      <w:r>
-        <w:t>partly</w:t>
+      <w:proofErr w:type="spellStart"/>
+      <w:r>
+        <w:t>intersecting</w:t>
+      </w:r>
+      <w:proofErr w:type="spellEnd"/>
+      <w:r>
+        <w:t>“, „</w:t>
+      </w:r>
+      <w:proofErr w:type="spellStart"/>
+      <w:r>
+        <w:t>no</w:t>
       </w:r>
       <w:proofErr w:type="spellEnd"/>
       <w:r>
@@ -4199,15 +4063,23 @@
       </w:r>
       <w:proofErr w:type="spellStart"/>
       <w:r>
-        <w:t>intersecting</w:t>
-      </w:r>
-      <w:proofErr w:type="spellEnd"/>
-      <w:r>
-        <w:t>“, „</w:t>
-      </w:r>
-      <w:proofErr w:type="spellStart"/>
-      <w:r>
-        <w:t>no</w:t>
+        <w:t>intersection</w:t>
+      </w:r>
+      <w:proofErr w:type="spellEnd"/>
+      <w:r>
+        <w:t xml:space="preserve">“, „fully </w:t>
+      </w:r>
+      <w:proofErr w:type="spellStart"/>
+      <w:r>
+        <w:t>covered</w:t>
+      </w:r>
+      <w:proofErr w:type="spellEnd"/>
+      <w:r>
+        <w:t>“). Dieser Status wird für den verbleibenden Kreis (</w:t>
+      </w:r>
+      <w:proofErr w:type="spellStart"/>
+      <w:r>
+        <w:t>remaining</w:t>
       </w:r>
       <w:proofErr w:type="spellEnd"/>
       <w:r>
@@ -4215,30 +4087,6 @@
       </w:r>
       <w:proofErr w:type="spellStart"/>
       <w:r>
-        <w:t>intersection</w:t>
-      </w:r>
-      <w:proofErr w:type="spellEnd"/>
-      <w:r>
-        <w:t xml:space="preserve">“, „fully </w:t>
-      </w:r>
-      <w:proofErr w:type="spellStart"/>
-      <w:r>
-        <w:t>covered</w:t>
-      </w:r>
-      <w:proofErr w:type="spellEnd"/>
-      <w:r>
-        <w:t>“). Dieser Status wird für den verbleibenden Kreis (</w:t>
-      </w:r>
-      <w:proofErr w:type="spellStart"/>
-      <w:r>
-        <w:t>remaining</w:t>
-      </w:r>
-      <w:proofErr w:type="spellEnd"/>
-      <w:r>
-        <w:t xml:space="preserve"> </w:t>
-      </w:r>
-      <w:proofErr w:type="spellStart"/>
-      <w:r>
         <w:t>circle</w:t>
       </w:r>
       <w:proofErr w:type="spellEnd"/>
@@ -4262,16 +4110,11 @@
       <w:r>
         <w:t xml:space="preserve"> dem richtigen Probekreis und Bestand zugeordnet werden können und somit den </w:t>
       </w:r>
-      <w:proofErr w:type="gramStart"/>
       <w:r>
         <w:t>richtigen</w:t>
       </w:r>
       <w:r>
-        <w:t xml:space="preserve">  Flächenbezug</w:t>
-      </w:r>
-      <w:proofErr w:type="gramEnd"/>
-      <w:r>
-        <w:t xml:space="preserve"> erhalten. </w:t>
+        <w:t xml:space="preserve">  Flächenbezug erhalten. </w:t>
       </w:r>
     </w:p>
     <w:p>
@@ -4368,13 +4211,8 @@
       </w:r>
       <w:proofErr w:type="spellEnd"/>
       <w:r>
-        <w:t xml:space="preserve"> (also 1, 2, oder </w:t>
-      </w:r>
-      <w:proofErr w:type="gramStart"/>
-      <w:r>
-        <w:t>0 )</w:t>
-      </w:r>
-      <w:proofErr w:type="gramEnd"/>
+        <w:t xml:space="preserve"> (also 1, 2, oder 0 )</w:t>
+      </w:r>
       <w:r>
         <w:t xml:space="preserve"> wie der 17.84m Probekreis haben</w:t>
       </w:r>
@@ -4385,16 +4223,11 @@
         <w:t xml:space="preserve"> </w:t>
       </w:r>
       <w:r>
-        <w:t xml:space="preserve">Allgemein erfolgt das einsortieren in die Bestände immer </w:t>
-      </w:r>
-      <w:proofErr w:type="gramStart"/>
-      <w:r>
-        <w:t xml:space="preserve">gemäß des </w:t>
+        <w:t xml:space="preserve">Allgemein erfolgt das einsortieren in die Bestände immer gemäß des </w:t>
       </w:r>
       <w:r>
         <w:t>Polygons</w:t>
       </w:r>
-      <w:proofErr w:type="gramEnd"/>
       <w:r>
         <w:t xml:space="preserve"> bzw. der </w:t>
       </w:r>
@@ -4608,7 +4441,6 @@
         <w:t xml:space="preserve">bhängig von der Modellgüte durch nichtlineare Modelle pro Baumart über alle Plots hinweg bzw. Einheitshöhenkurven von SLOBODA und CURTIS ergänzt werden. Die Koeffizienten der selbst-gefitteten nichtlinearen Modelle werden mittels der </w:t>
       </w:r>
       <w:proofErr w:type="spellStart"/>
-      <w:proofErr w:type="gramStart"/>
       <w:r>
         <w:rPr>
           <w:rFonts w:asciiTheme="minorHAnsi" w:hAnsiTheme="minorHAnsi" w:cstheme="minorHAnsi"/>
@@ -4620,14 +4452,7 @@
         <w:rPr>
           <w:rFonts w:asciiTheme="minorHAnsi" w:hAnsiTheme="minorHAnsi" w:cstheme="minorHAnsi"/>
         </w:rPr>
-        <w:t>(</w:t>
-      </w:r>
-      <w:proofErr w:type="gramEnd"/>
-      <w:r>
-        <w:rPr>
-          <w:rFonts w:asciiTheme="minorHAnsi" w:hAnsiTheme="minorHAnsi" w:cstheme="minorHAnsi"/>
-        </w:rPr>
-        <w:t xml:space="preserve">) Funktion  (y = b0 * (1 - </w:t>
+        <w:t xml:space="preserve">() Funktion  (y = b0 * (1 - </w:t>
       </w:r>
       <w:proofErr w:type="spellStart"/>
       <w:r>
@@ -4684,21 +4509,7 @@
         <w:rPr>
           <w:rFonts w:asciiTheme="minorHAnsi" w:hAnsiTheme="minorHAnsi" w:cstheme="minorHAnsi"/>
         </w:rPr>
-        <w:t xml:space="preserve">Die Modellauswahl erfolgt </w:t>
-      </w:r>
-      <w:proofErr w:type="gramStart"/>
-      <w:r>
-        <w:rPr>
-          <w:rFonts w:asciiTheme="minorHAnsi" w:hAnsiTheme="minorHAnsi" w:cstheme="minorHAnsi"/>
-        </w:rPr>
-        <w:t>nach folgenden</w:t>
-      </w:r>
-      <w:proofErr w:type="gramEnd"/>
-      <w:r>
-        <w:rPr>
-          <w:rFonts w:asciiTheme="minorHAnsi" w:hAnsiTheme="minorHAnsi" w:cstheme="minorHAnsi"/>
-        </w:rPr>
-        <w:t xml:space="preserve"> Kriterien: </w:t>
+        <w:t>Die Modellauswahl erfolgt nach folgenden Kriterien: </w:t>
       </w:r>
     </w:p>
     <w:p>
@@ -4778,21 +4589,12 @@
         <w:lastRenderedPageBreak/>
         <w:t xml:space="preserve">das R2 des entsprechenden Modells über 0.7 liegt, </w:t>
       </w:r>
-      <w:proofErr w:type="gramStart"/>
       <w:r>
         <w:rPr>
           <w:rFonts w:asciiTheme="minorHAnsi" w:hAnsiTheme="minorHAnsi" w:cstheme="minorHAnsi"/>
           <w:highlight w:val="yellow"/>
         </w:rPr>
-        <w:t>§  Die</w:t>
-      </w:r>
-      <w:proofErr w:type="gramEnd"/>
-      <w:r>
-        <w:rPr>
-          <w:rFonts w:asciiTheme="minorHAnsi" w:hAnsiTheme="minorHAnsi" w:cstheme="minorHAnsi"/>
-          <w:highlight w:val="yellow"/>
-        </w:rPr>
-        <w:t xml:space="preserve"> Entscheidung für die Grenze R2 = 0,7 basiert auf:….</w:t>
+        <w:t>§  Die Entscheidung für die Grenze R2 = 0,7 basiert auf:….</w:t>
       </w:r>
       <w:r>
         <w:rPr>
@@ -4813,21 +4615,7 @@
         <w:rPr>
           <w:rFonts w:asciiTheme="minorHAnsi" w:hAnsiTheme="minorHAnsi" w:cstheme="minorHAnsi"/>
         </w:rPr>
-        <w:t xml:space="preserve">und es kein ein generelleres, selbst-gefittetes Model (pro Art aber über alle </w:t>
-      </w:r>
-      <w:proofErr w:type="gramStart"/>
-      <w:r>
-        <w:rPr>
-          <w:rFonts w:asciiTheme="minorHAnsi" w:hAnsiTheme="minorHAnsi" w:cstheme="minorHAnsi"/>
-        </w:rPr>
-        <w:t>Plots)  für</w:t>
-      </w:r>
-      <w:proofErr w:type="gramEnd"/>
-      <w:r>
-        <w:rPr>
-          <w:rFonts w:asciiTheme="minorHAnsi" w:hAnsiTheme="minorHAnsi" w:cstheme="minorHAnsi"/>
-        </w:rPr>
-        <w:t xml:space="preserve"> die entsprechende Baumart gibt, dessen R2 höher ist.</w:t>
+        <w:t>und es kein ein generelleres, selbst-gefittetes Model (pro Art aber über alle Plots)  für die entsprechende Baumart gibt, dessen R2 höher ist.</w:t>
       </w:r>
     </w:p>
     <w:p>
@@ -4872,21 +4660,7 @@
         <w:rPr>
           <w:rFonts w:asciiTheme="minorHAnsi" w:hAnsiTheme="minorHAnsi" w:cstheme="minorHAnsi"/>
         </w:rPr>
-        <w:t xml:space="preserve"> pro Baumart, unabhängig vom Standort </w:t>
-      </w:r>
-      <w:proofErr w:type="gramStart"/>
-      <w:r>
-        <w:rPr>
-          <w:rFonts w:asciiTheme="minorHAnsi" w:hAnsiTheme="minorHAnsi" w:cstheme="minorHAnsi"/>
-        </w:rPr>
-        <w:t>erfolgt</w:t>
-      </w:r>
-      <w:proofErr w:type="gramEnd"/>
-      <w:r>
-        <w:rPr>
-          <w:rFonts w:asciiTheme="minorHAnsi" w:hAnsiTheme="minorHAnsi" w:cstheme="minorHAnsi"/>
-        </w:rPr>
-        <w:t xml:space="preserve"> wenn: </w:t>
+        <w:t xml:space="preserve"> pro Baumart, unabhängig vom Standort erfolgt wenn: </w:t>
       </w:r>
     </w:p>
     <w:p>
@@ -4931,21 +4705,7 @@
         <w:rPr>
           <w:rFonts w:asciiTheme="minorHAnsi" w:hAnsiTheme="minorHAnsi" w:cstheme="minorHAnsi"/>
         </w:rPr>
-        <w:t>Es kein Modell pro Baumart und Plot für den entsprechenden Baum gibt (</w:t>
-      </w:r>
-      <w:proofErr w:type="gramStart"/>
-      <w:r>
-        <w:rPr>
-          <w:rFonts w:asciiTheme="minorHAnsi" w:hAnsiTheme="minorHAnsi" w:cstheme="minorHAnsi"/>
-        </w:rPr>
-        <w:t>e.g.</w:t>
-      </w:r>
-      <w:proofErr w:type="gramEnd"/>
-      <w:r>
-        <w:rPr>
-          <w:rFonts w:asciiTheme="minorHAnsi" w:hAnsiTheme="minorHAnsi" w:cstheme="minorHAnsi"/>
-        </w:rPr>
-        <w:t xml:space="preserve"> weil weniger als 3 Höhenmessungen pro Art und Plot verfügbar sind und so kein art- und </w:t>
+        <w:t xml:space="preserve">Es kein Modell pro Baumart und Plot für den entsprechenden Baum gibt (e.g. weil weniger als 3 Höhenmessungen pro Art und Plot verfügbar sind und so kein art- und </w:t>
       </w:r>
       <w:proofErr w:type="spellStart"/>
       <w:r>
@@ -4991,21 +4751,12 @@
         </w:rPr>
         <w:t>Das R2 des Modells pro Baumart über alle Plots Höher als &lt; 0.70 ist</w:t>
       </w:r>
-      <w:proofErr w:type="gramStart"/>
       <w:r>
         <w:rPr>
           <w:rFonts w:asciiTheme="minorHAnsi" w:hAnsiTheme="minorHAnsi" w:cstheme="minorHAnsi"/>
           <w:highlight w:val="yellow"/>
         </w:rPr>
-        <w:t>§  Die</w:t>
-      </w:r>
-      <w:proofErr w:type="gramEnd"/>
-      <w:r>
-        <w:rPr>
-          <w:rFonts w:asciiTheme="minorHAnsi" w:hAnsiTheme="minorHAnsi" w:cstheme="minorHAnsi"/>
-          <w:highlight w:val="yellow"/>
-        </w:rPr>
-        <w:t xml:space="preserve"> Entscheidung für die Grenze R2 = 0,7 basiert auf:….</w:t>
+        <w:t>§  Die Entscheidung für die Grenze R2 = 0,7 basiert auf:….</w:t>
       </w:r>
       <w:r>
         <w:rPr>
@@ -5042,21 +4793,7 @@
         <w:rPr>
           <w:rFonts w:asciiTheme="minorHAnsi" w:hAnsiTheme="minorHAnsi" w:cstheme="minorHAnsi"/>
         </w:rPr>
-        <w:t xml:space="preserve">Die Einheitshöhenkurven Funktionen gemäß SLOBODA wird </w:t>
-      </w:r>
-      <w:proofErr w:type="gramStart"/>
-      <w:r>
-        <w:rPr>
-          <w:rFonts w:asciiTheme="minorHAnsi" w:hAnsiTheme="minorHAnsi" w:cstheme="minorHAnsi"/>
-        </w:rPr>
-        <w:t>verwendet</w:t>
-      </w:r>
-      <w:proofErr w:type="gramEnd"/>
-      <w:r>
-        <w:rPr>
-          <w:rFonts w:asciiTheme="minorHAnsi" w:hAnsiTheme="minorHAnsi" w:cstheme="minorHAnsi"/>
-        </w:rPr>
-        <w:t xml:space="preserve"> wenn: </w:t>
+        <w:t>Die Einheitshöhenkurven Funktionen gemäß SLOBODA wird verwendet wenn: </w:t>
       </w:r>
     </w:p>
     <w:p>
@@ -5146,21 +4883,7 @@
         <w:rPr>
           <w:rFonts w:asciiTheme="minorHAnsi" w:hAnsiTheme="minorHAnsi" w:cstheme="minorHAnsi"/>
         </w:rPr>
-        <w:t xml:space="preserve"> Die Einheitshöhenkurven Funktionen gemäß CURTIS wird </w:t>
-      </w:r>
-      <w:proofErr w:type="gramStart"/>
-      <w:r>
-        <w:rPr>
-          <w:rFonts w:asciiTheme="minorHAnsi" w:hAnsiTheme="minorHAnsi" w:cstheme="minorHAnsi"/>
-        </w:rPr>
-        <w:t>verwendet</w:t>
-      </w:r>
-      <w:proofErr w:type="gramEnd"/>
-      <w:r>
-        <w:rPr>
-          <w:rFonts w:asciiTheme="minorHAnsi" w:hAnsiTheme="minorHAnsi" w:cstheme="minorHAnsi"/>
-        </w:rPr>
-        <w:t xml:space="preserve"> wenn: </w:t>
+        <w:t> Die Einheitshöhenkurven Funktionen gemäß CURTIS wird verwendet wenn: </w:t>
       </w:r>
     </w:p>
     <w:p>
@@ -6013,7 +5736,6 @@
         <w:t>SP_names</w:t>
       </w:r>
       <w:proofErr w:type="spellEnd"/>
-      <w:proofErr w:type="gramStart"/>
       <w:r>
         <w:rPr>
           <w:rFonts w:asciiTheme="minorHAnsi" w:hAnsiTheme="minorHAnsi" w:cstheme="minorHAnsi"/>
@@ -6029,16 +5751,7 @@
           <w:color w:val="000000"/>
           <w:shd w:val="clear" w:color="auto" w:fill="FFFFFF"/>
         </w:rPr>
-        <w:t>bot</w:t>
-      </w:r>
-      <w:proofErr w:type="gramEnd"/>
-      <w:r>
-        <w:rPr>
-          <w:rFonts w:asciiTheme="minorHAnsi" w:hAnsiTheme="minorHAnsi" w:cstheme="minorHAnsi"/>
-          <w:color w:val="000000"/>
-          <w:shd w:val="clear" w:color="auto" w:fill="FFFFFF"/>
-        </w:rPr>
-        <w:t>_name</w:t>
+        <w:t>bot_name</w:t>
       </w:r>
       <w:proofErr w:type="spellEnd"/>
       <w:r>
@@ -6277,25 +5990,7 @@
           <w:color w:val="000000"/>
           <w:shd w:val="clear" w:color="auto" w:fill="FFFFFF"/>
         </w:rPr>
-        <w:t xml:space="preserve"> zahlreicher und genauer aufgelistet. Die Einordnung erfolgte </w:t>
-      </w:r>
-      <w:proofErr w:type="gramStart"/>
-      <w:r>
-        <w:rPr>
-          <w:rFonts w:asciiTheme="minorHAnsi" w:hAnsiTheme="minorHAnsi" w:cstheme="minorHAnsi"/>
-          <w:color w:val="000000"/>
-          <w:shd w:val="clear" w:color="auto" w:fill="FFFFFF"/>
-        </w:rPr>
-        <w:t>nach folgenden</w:t>
-      </w:r>
-      <w:proofErr w:type="gramEnd"/>
-      <w:r>
-        <w:rPr>
-          <w:rFonts w:asciiTheme="minorHAnsi" w:hAnsiTheme="minorHAnsi" w:cstheme="minorHAnsi"/>
-          <w:color w:val="000000"/>
-          <w:shd w:val="clear" w:color="auto" w:fill="FFFFFF"/>
-        </w:rPr>
-        <w:t xml:space="preserve"> Kriterien: </w:t>
+        <w:t xml:space="preserve"> zahlreicher und genauer aufgelistet. Die Einordnung erfolgte nach folgenden Kriterien: </w:t>
       </w:r>
     </w:p>
     <w:p>
@@ -6323,15 +6018,7 @@
       </w:r>
       <w:proofErr w:type="spellEnd"/>
       <w:r>
-        <w:t xml:space="preserve"> jedoch nur </w:t>
-      </w:r>
-      <w:proofErr w:type="gramStart"/>
-      <w:r>
-        <w:t>der botanische Genus</w:t>
-      </w:r>
-      <w:proofErr w:type="gramEnd"/>
-      <w:r>
-        <w:t xml:space="preserve"> gelistet sein, wurden alle Arten des Genus unter dem entsprechenden Genus zusammen gefasst e.g.: </w:t>
+        <w:t xml:space="preserve"> jedoch nur der botanische Genus gelistet sein, wurden alle Arten des Genus unter dem entsprechenden Genus zusammen gefasst e.g.: </w:t>
       </w:r>
       <w:proofErr w:type="spellStart"/>
       <w:r>
@@ -6632,19 +6319,11 @@
           <w:numId w:val="2"/>
         </w:numPr>
       </w:pPr>
-      <w:proofErr w:type="gramStart"/>
-      <w:r>
-        <w:rPr>
-          <w:lang w:val="en-US"/>
-        </w:rPr>
-        <w:t>e.g.</w:t>
-      </w:r>
-      <w:proofErr w:type="gramEnd"/>
-      <w:r>
-        <w:rPr>
-          <w:lang w:val="en-US"/>
-        </w:rPr>
-        <w:t xml:space="preserve"> </w:t>
+      <w:r>
+        <w:rPr>
+          <w:lang w:val="en-US"/>
+        </w:rPr>
+        <w:t xml:space="preserve">e.g. </w:t>
       </w:r>
       <w:proofErr w:type="spellStart"/>
       <w:r>
@@ -6817,28 +6496,14 @@
         <w:rPr>
           <w:lang w:val="en-US"/>
         </w:rPr>
-        <w:t>x_</w:t>
-      </w:r>
-      <w:proofErr w:type="gramStart"/>
-      <w:r>
-        <w:rPr>
-          <w:lang w:val="en-US"/>
-        </w:rPr>
-        <w:t>bart</w:t>
-      </w:r>
-      <w:proofErr w:type="spellEnd"/>
-      <w:r>
-        <w:rPr>
-          <w:lang w:val="en-US"/>
-        </w:rPr>
-        <w:t xml:space="preserve"> :</w:t>
-      </w:r>
-      <w:proofErr w:type="gramEnd"/>
-      <w:r>
-        <w:rPr>
-          <w:lang w:val="en-US"/>
-        </w:rPr>
-        <w:t xml:space="preserve"> Fagus sylvatica, Fagus </w:t>
+        <w:t>x_bart</w:t>
+      </w:r>
+      <w:proofErr w:type="spellEnd"/>
+      <w:r>
+        <w:rPr>
+          <w:lang w:val="en-US"/>
+        </w:rPr>
+        <w:t xml:space="preserve"> : Fagus sylvatica, Fagus </w:t>
       </w:r>
       <w:proofErr w:type="spellStart"/>
       <w:r>
@@ -7066,6 +6731,299 @@
     </w:p>
     <w:p>
       <w:r>
+        <w:t xml:space="preserve">Bei Bäumen über 1.3m folgende Möglichkeiten zu </w:t>
+      </w:r>
+      <w:proofErr w:type="spellStart"/>
+      <w:r>
+        <w:t>Kompartimentiere</w:t>
+      </w:r>
+      <w:proofErr w:type="spellEnd"/>
+      <w:r>
+        <w:t xml:space="preserve">: </w:t>
+      </w:r>
+    </w:p>
+    <w:p>
+      <w:pPr>
+        <w:pStyle w:val="Liste-1"/>
+      </w:pPr>
+      <w:proofErr w:type="spellStart"/>
+      <w:r>
+        <w:t>TapeS</w:t>
+      </w:r>
+      <w:proofErr w:type="spellEnd"/>
+      <w:r>
+        <w:t xml:space="preserve">: </w:t>
+      </w:r>
+    </w:p>
+    <w:p>
+      <w:pPr>
+        <w:pStyle w:val="Liste-1"/>
+        <w:numPr>
+          <w:ilvl w:val="1"/>
+          <w:numId w:val="5"/>
+        </w:numPr>
+      </w:pPr>
+      <w:r>
+        <w:t xml:space="preserve">alle oberirdischen Kompartimente außer Blätter an Laubbäumen für </w:t>
+      </w:r>
+      <w:proofErr w:type="spellStart"/>
+      <w:r>
+        <w:t>TapeS</w:t>
+      </w:r>
+      <w:proofErr w:type="spellEnd"/>
+      <w:r>
+        <w:t xml:space="preserve"> Baumartengruppen</w:t>
+      </w:r>
+    </w:p>
+    <w:p>
+      <w:pPr>
+        <w:pStyle w:val="Liste-1"/>
+        <w:numPr>
+          <w:ilvl w:val="1"/>
+          <w:numId w:val="5"/>
+        </w:numPr>
+      </w:pPr>
+      <w:r>
+        <w:t xml:space="preserve">Blattmasse an Laubbäumen durch </w:t>
+      </w:r>
+      <w:proofErr w:type="spellStart"/>
+      <w:r>
+        <w:t>Wutzler</w:t>
+      </w:r>
+      <w:proofErr w:type="spellEnd"/>
+      <w:r>
+        <w:t xml:space="preserve"> oder </w:t>
+      </w:r>
+      <w:proofErr w:type="spellStart"/>
+      <w:r>
+        <w:t>Poorter</w:t>
+      </w:r>
+      <w:proofErr w:type="spellEnd"/>
+    </w:p>
+    <w:p>
+      <w:pPr>
+        <w:pStyle w:val="Liste-1"/>
+        <w:numPr>
+          <w:ilvl w:val="1"/>
+          <w:numId w:val="5"/>
+        </w:numPr>
+      </w:pPr>
+      <w:proofErr w:type="spellStart"/>
+      <w:r>
+        <w:t>input</w:t>
+      </w:r>
+      <w:proofErr w:type="spellEnd"/>
+      <w:r>
+        <w:t xml:space="preserve">: </w:t>
+      </w:r>
+      <w:r>
+        <w:t>BHD</w:t>
+      </w:r>
+      <w:r>
+        <w:t xml:space="preserve">, Höhe, BHD </w:t>
+      </w:r>
+      <w:proofErr w:type="spellStart"/>
+      <w:r>
+        <w:t>Messhöhe</w:t>
+      </w:r>
+      <w:proofErr w:type="spellEnd"/>
+      <w:r>
+        <w:t>, Tapes Artengruppe</w:t>
+      </w:r>
+    </w:p>
+    <w:p>
+      <w:pPr>
+        <w:pStyle w:val="Liste-1"/>
+        <w:numPr>
+          <w:ilvl w:val="1"/>
+          <w:numId w:val="5"/>
+        </w:numPr>
+      </w:pPr>
+      <w:r>
+        <w:t xml:space="preserve">wir wissen aber nicht genau, ob die Funktionen auch für so kleindimensionierte Bäume geeignet ist </w:t>
+      </w:r>
+    </w:p>
+    <w:p>
+      <w:pPr>
+        <w:pStyle w:val="Liste-1"/>
+      </w:pPr>
+      <w:r>
+        <w:t xml:space="preserve"> Wolff: </w:t>
+      </w:r>
+    </w:p>
+    <w:p>
+      <w:pPr>
+        <w:pStyle w:val="Liste-1"/>
+        <w:numPr>
+          <w:ilvl w:val="1"/>
+          <w:numId w:val="5"/>
+        </w:numPr>
+      </w:pPr>
+      <w:r>
+        <w:t xml:space="preserve"> </w:t>
+      </w:r>
+      <w:proofErr w:type="spellStart"/>
+      <w:r>
+        <w:t>oberirdsiche</w:t>
+      </w:r>
+      <w:proofErr w:type="spellEnd"/>
+      <w:r>
+        <w:t xml:space="preserve"> Biomasse in Ästen, Blättern, Stamm für in RLP Bericht </w:t>
+      </w:r>
+      <w:proofErr w:type="spellStart"/>
+      <w:r>
+        <w:t>veröfftenlichte</w:t>
+      </w:r>
+      <w:proofErr w:type="spellEnd"/>
+      <w:r>
+        <w:t xml:space="preserve"> Baumartengruppe </w:t>
+      </w:r>
+    </w:p>
+    <w:p>
+      <w:pPr>
+        <w:pStyle w:val="Liste-1"/>
+        <w:numPr>
+          <w:ilvl w:val="1"/>
+          <w:numId w:val="5"/>
+        </w:numPr>
+      </w:pPr>
+      <w:r>
+        <w:t xml:space="preserve">Höhe </w:t>
+      </w:r>
+      <w:proofErr w:type="spellStart"/>
+      <w:r>
+        <w:t>order</w:t>
+      </w:r>
+      <w:proofErr w:type="spellEnd"/>
+      <w:r>
+        <w:t xml:space="preserve"> BHD um </w:t>
+      </w:r>
+      <w:proofErr w:type="spellStart"/>
+      <w:r>
+        <w:t>aud</w:t>
+      </w:r>
+      <w:proofErr w:type="spellEnd"/>
+      <w:r>
+        <w:t xml:space="preserve"> WHD zu schließen, WHD um Biomasse zu berechnen</w:t>
+      </w:r>
+    </w:p>
+    <w:p>
+      <w:pPr>
+        <w:pStyle w:val="Liste-1"/>
+      </w:pPr>
+      <w:proofErr w:type="spellStart"/>
+      <w:r>
+        <w:t>Poorter</w:t>
+      </w:r>
+      <w:proofErr w:type="spellEnd"/>
+      <w:r>
+        <w:t>:</w:t>
+      </w:r>
+    </w:p>
+    <w:p>
+      <w:pPr>
+        <w:pStyle w:val="Liste-1"/>
+        <w:numPr>
+          <w:ilvl w:val="1"/>
+          <w:numId w:val="5"/>
+        </w:numPr>
+      </w:pPr>
+      <w:r>
+        <w:t>oberirdische Biomasse in Blätter/ Nadeln, Stamm und Wurzeln</w:t>
+      </w:r>
+    </w:p>
+    <w:p>
+      <w:pPr>
+        <w:pStyle w:val="Liste-1"/>
+        <w:numPr>
+          <w:ilvl w:val="1"/>
+          <w:numId w:val="5"/>
+        </w:numPr>
+      </w:pPr>
+      <w:proofErr w:type="spellStart"/>
+      <w:r>
+        <w:t>input</w:t>
+      </w:r>
+      <w:proofErr w:type="spellEnd"/>
+      <w:r>
+        <w:t>: Stammmasse oder Blattmasse oder Wurzelma</w:t>
+      </w:r>
+      <w:r>
+        <w:t>sse</w:t>
+      </w:r>
+    </w:p>
+    <w:p>
+      <w:pPr>
+        <w:pStyle w:val="Liste-1"/>
+      </w:pPr>
+      <w:proofErr w:type="spellStart"/>
+      <w:r>
+        <w:t>unterirdiche</w:t>
+      </w:r>
+      <w:proofErr w:type="spellEnd"/>
+      <w:r>
+        <w:t xml:space="preserve"> </w:t>
+      </w:r>
+      <w:r>
+        <w:t>Biomasse</w:t>
+      </w:r>
+    </w:p>
+    <w:p>
+      <w:pPr>
+        <w:pStyle w:val="Liste-1"/>
+        <w:numPr>
+          <w:ilvl w:val="1"/>
+          <w:numId w:val="5"/>
+        </w:numPr>
+      </w:pPr>
+      <w:r>
+        <w:t xml:space="preserve">mittels </w:t>
+      </w:r>
+      <w:proofErr w:type="spellStart"/>
+      <w:r>
+        <w:t>Poorter</w:t>
+      </w:r>
+      <w:proofErr w:type="spellEnd"/>
+      <w:r>
+        <w:t xml:space="preserve">: geht nur wenn man die Masse im Kompartiment Blätter oder Stamm kennt (das geht aber nur wenn man die </w:t>
+      </w:r>
+      <w:proofErr w:type="spellStart"/>
+      <w:r>
+        <w:t>oberirdsiche</w:t>
+      </w:r>
+      <w:proofErr w:type="spellEnd"/>
+      <w:r>
+        <w:t xml:space="preserve"> Biomasse  </w:t>
+      </w:r>
+      <w:proofErr w:type="spellStart"/>
+      <w:r>
+        <w:t>kompartimentieren</w:t>
+      </w:r>
+      <w:proofErr w:type="spellEnd"/>
+      <w:r>
+        <w:t xml:space="preserve"> kann)</w:t>
+      </w:r>
+    </w:p>
+    <w:p>
+      <w:pPr>
+        <w:pStyle w:val="Liste-1"/>
+        <w:numPr>
+          <w:ilvl w:val="1"/>
+          <w:numId w:val="5"/>
+        </w:numPr>
+      </w:pPr>
+      <w:r>
+        <w:t>mittels THGI: dafür braucht man den BHD, wir wissen aber nicht genau, ob die Funktion auch für so kleindimensionierte Bäume geeignet ist</w:t>
+      </w:r>
+    </w:p>
+    <w:p/>
+    <w:p>
+      <w:r>
+        <w:t xml:space="preserve">Aktueller Ansatz: </w:t>
+      </w:r>
+    </w:p>
+    <w:p>
+      <w:r>
         <w:t xml:space="preserve">Die Biomasse wird nachfolgend mit </w:t>
       </w:r>
       <w:proofErr w:type="spellStart"/>
@@ -7248,6 +7206,7 @@
       </w:pPr>
       <w:proofErr w:type="spellStart"/>
       <w:r>
+        <w:lastRenderedPageBreak/>
         <w:t>fine</w:t>
       </w:r>
       <w:proofErr w:type="spellEnd"/>
@@ -7325,15 +7284,7 @@
         <w:t xml:space="preserve"> </w:t>
       </w:r>
       <w:r>
-        <w:t xml:space="preserve">ist </w:t>
-      </w:r>
-      <w:proofErr w:type="gramStart"/>
-      <w:r>
-        <w:t>diese Kompartiment</w:t>
-      </w:r>
-      <w:proofErr w:type="gramEnd"/>
-      <w:r>
-        <w:t xml:space="preserve"> </w:t>
+        <w:t xml:space="preserve">ist diese Kompartiment </w:t>
       </w:r>
       <w:r>
         <w:t>nur für</w:t>
@@ -7399,21 +7350,10 @@
         <w:t>“ – „gesamt</w:t>
       </w:r>
       <w:r>
-        <w:t xml:space="preserve">e </w:t>
-      </w:r>
-      <w:r>
-        <w:t>oberirdisch</w:t>
-      </w:r>
-      <w:r>
-        <w:t>e Biomasse</w:t>
-      </w:r>
-      <w:proofErr w:type="gramStart"/>
-      <w:r>
-        <w:t>“  erzeugt</w:t>
-      </w:r>
-      <w:proofErr w:type="gramEnd"/>
-      <w:r>
-        <w:t xml:space="preserve">. Durch aufaddieren der Biomasse in allen oberirdischen und unterirdischen Kompartimenten wurde das Kompartiment „total“ – „gesamte Biomasse“ berechnet. </w:t>
+        <w:t>e oberirdische Biomasse</w:t>
+      </w:r>
+      <w:r>
+        <w:t xml:space="preserve">“  erzeugt. Durch aufaddieren der Biomasse in allen oberirdischen und unterirdischen Kompartimenten wurde das Kompartiment „total“ – „gesamte Biomasse“ berechnet. </w:t>
       </w:r>
     </w:p>
     <w:p>
@@ -7499,7 +7439,6 @@
         <w:rPr>
           <w:noProof/>
         </w:rPr>
-        <w:lastRenderedPageBreak/>
         <w:drawing>
           <wp:inline distT="0" distB="0" distL="0" distR="0" wp14:anchorId="6D828151" wp14:editId="4DDDB4E2">
             <wp:extent cx="5760720" cy="2140585"/>
@@ -7623,16 +7562,12 @@
       <w:pPr>
         <w:pStyle w:val="berschrift2"/>
       </w:pPr>
-      <w:proofErr w:type="gramStart"/>
-      <w:r>
+      <w:r>
+        <w:lastRenderedPageBreak/>
         <w:t xml:space="preserve">Zusammenfassung </w:t>
       </w:r>
       <w:r>
-        <w:t xml:space="preserve"> Einzelbaumdaten</w:t>
-      </w:r>
-      <w:proofErr w:type="gramEnd"/>
-      <w:r>
-        <w:t xml:space="preserve"> auf </w:t>
+        <w:t xml:space="preserve"> Einzelbaumdaten auf </w:t>
       </w:r>
       <w:proofErr w:type="spellStart"/>
       <w:r>
@@ -7725,7 +7660,6 @@
         <w:rPr>
           <w:noProof/>
         </w:rPr>
-        <w:lastRenderedPageBreak/>
         <w:drawing>
           <wp:inline distT="0" distB="0" distL="0" distR="0" wp14:anchorId="6CE3E567" wp14:editId="52748C1E">
             <wp:extent cx="5760720" cy="1149350"/>
@@ -7806,15 +7740,7 @@
     </w:p>
     <w:p>
       <w:r>
-        <w:t xml:space="preserve">unter </w:t>
-      </w:r>
-      <w:proofErr w:type="gramStart"/>
-      <w:r>
-        <w:t>1.3m :</w:t>
-      </w:r>
-      <w:proofErr w:type="gramEnd"/>
-      <w:r>
-        <w:t xml:space="preserve"> Vergleich Wolff vs. TGH &amp; </w:t>
+        <w:t xml:space="preserve">unter 1.3m : Vergleich Wolff vs. TGH &amp; </w:t>
       </w:r>
       <w:proofErr w:type="spellStart"/>
       <w:r>
@@ -7830,13 +7756,7 @@
         <w:pStyle w:val="berschrift2"/>
       </w:pPr>
       <w:r>
-        <w:t xml:space="preserve">Verjüngung </w:t>
-      </w:r>
-      <w:r>
-        <w:t>über</w:t>
-      </w:r>
-      <w:r>
-        <w:t xml:space="preserve"> 1.3m Höhe</w:t>
+        <w:t>Verjüngung über 1.3m Höhe</w:t>
       </w:r>
     </w:p>
     <w:p>
@@ -7862,6 +7782,7 @@
     </w:p>
     <w:p>
       <w:r>
+        <w:lastRenderedPageBreak/>
         <w:t xml:space="preserve">Die Blattmasse an Nadelbäumen wird ebenfalls mit </w:t>
       </w:r>
       <w:proofErr w:type="spellStart"/>
@@ -7904,15 +7825,7 @@
     </w:p>
     <w:p>
       <w:r>
-        <w:t xml:space="preserve">Über </w:t>
-      </w:r>
-      <w:proofErr w:type="gramStart"/>
-      <w:r>
-        <w:t>1.3m :</w:t>
-      </w:r>
-      <w:proofErr w:type="gramEnd"/>
-      <w:r>
-        <w:t xml:space="preserve"> Vergleich </w:t>
+        <w:t xml:space="preserve">Über 1.3m : Vergleich </w:t>
       </w:r>
       <w:proofErr w:type="spellStart"/>
       <w:r>
@@ -7993,135 +7906,118 @@
         <w:pStyle w:val="berschrift2"/>
       </w:pPr>
       <w:r>
+        <w:t xml:space="preserve">Stickstoffgehalte in oberirdischer holziger Biomasse </w:t>
+      </w:r>
+    </w:p>
+    <w:p>
+      <w:r>
+        <w:t xml:space="preserve">Nach dem Vergleich der Verfügbaren Daten über Nährelemente sowie zugehöriger Möglichkeiten nachträglich zu Kompartimentierung, ergibt Rumpf et al. </w:t>
+      </w:r>
+      <w:r>
+        <w:t>(</w:t>
+      </w:r>
+      <w:r>
+        <w:t>2018</w:t>
+      </w:r>
+      <w:r>
+        <w:t>)</w:t>
+      </w:r>
+      <w:r>
+        <w:t xml:space="preserve"> als die vielversprechendste Datengrundlage, aufgrund (1) der Aktualität der Veröffentlichung, (2) der Anwendbar der Daten für Deutsche Waldökosysteme und Baumarten, (3) der Möglichkeit die Gesamtbiomasse entsprechend der Kompartimente in denen Stickstoff gemessen wurde nachträglich aufzuteilen.</w:t>
+      </w:r>
+    </w:p>
+    <w:p>
+      <w:pPr>
+        <w:pStyle w:val="berschrift3"/>
+      </w:pPr>
+      <w:r>
+        <w:t>Kompartimente für Stickstoffvorrat Berechnung</w:t>
+      </w:r>
+    </w:p>
+    <w:p>
+      <w:r>
+        <w:t xml:space="preserve">Die Stickstoffvorräte in holzige Kompartimenten werden somit mittels der Stickstoffwerte in Rumpf et al. 2018 </w:t>
+      </w:r>
+      <w:r>
+        <w:t>(Rumpf, Sabine &amp; Schönfelder, Egbert &amp; Ahrends, Bernd. (2018). Biometrische Schätzmodelle für Nährelementgehalte in Baumkompartimenten</w:t>
+      </w:r>
+      <w:r>
+        <w:t xml:space="preserve">) berechnet. </w:t>
+      </w:r>
+    </w:p>
+    <w:p>
+      <w:r>
+        <w:t xml:space="preserve">Rumpf et al. 2018 sieht eine Einteilung in die folgenden Kompartimente vor: </w:t>
+      </w:r>
+    </w:p>
+    <w:p>
+      <w:pPr>
+        <w:pStyle w:val="Liste-2"/>
+      </w:pPr>
+      <w:r>
+        <w:t xml:space="preserve">Nichtderbholz inkl. Rinde, </w:t>
+      </w:r>
+    </w:p>
+    <w:p>
+      <w:pPr>
+        <w:pStyle w:val="Liste-2"/>
+      </w:pPr>
+      <w:r>
+        <w:t xml:space="preserve">Derbholz ohne Rinde, </w:t>
+      </w:r>
+    </w:p>
+    <w:p>
+      <w:pPr>
+        <w:pStyle w:val="Liste-2"/>
+      </w:pPr>
+      <w:r>
+        <w:t xml:space="preserve">Derbholzrinde und </w:t>
+      </w:r>
+    </w:p>
+    <w:p>
+      <w:pPr>
+        <w:pStyle w:val="Liste-2"/>
+      </w:pPr>
+      <w:r>
+        <w:t xml:space="preserve">Nadelmasse </w:t>
+      </w:r>
+    </w:p>
+    <w:p>
+      <w:r>
+        <w:t xml:space="preserve">Dementsprechend fehlen Stickstoffgehalte für </w:t>
+      </w:r>
+      <w:r>
+        <w:t xml:space="preserve">die Blattmasse in </w:t>
+      </w:r>
+      <w:r>
+        <w:t>Laubbäume</w:t>
+      </w:r>
+      <w:r>
+        <w:t>n sowie für die holzigen Kompartimente</w:t>
+      </w:r>
+      <w:r>
+        <w:t xml:space="preserve"> Stock- und Stockrinde</w:t>
+      </w:r>
+      <w:r>
+        <w:t>. D</w:t>
+      </w:r>
+      <w:r>
+        <w:t>er Stickstoffvorrat von Stock &amp; Stockrinde</w:t>
+      </w:r>
+      <w:r>
+        <w:t xml:space="preserve"> wird demnach mit den Stickstoffgehalten </w:t>
+      </w:r>
+      <w:r>
+        <w:t>Derbholz &amp; Derbholzrinde berechnet.</w:t>
+      </w:r>
+    </w:p>
+    <w:p>
+      <w:pPr>
+        <w:pStyle w:val="berschrift3"/>
+      </w:pPr>
+      <w:r>
         <w:lastRenderedPageBreak/>
-        <w:t xml:space="preserve">Stickstoffgehalte in oberirdischer holziger Biomasse </w:t>
-      </w:r>
-    </w:p>
-    <w:p>
-      <w:r>
-        <w:t xml:space="preserve">Nach dem Vergleich der Verfügbaren Daten über Nährelemente sowie zugehöriger Möglichkeiten nachträglich zu Kompartimentierung, ergibt Rumpf et al. </w:t>
-      </w:r>
-      <w:r>
-        <w:t>(</w:t>
-      </w:r>
-      <w:r>
-        <w:t>2018</w:t>
-      </w:r>
-      <w:r>
-        <w:t>)</w:t>
-      </w:r>
-      <w:r>
-        <w:t xml:space="preserve"> als die vielversprechendste Datengrundlage, aufgrund (1) der Aktualität der Veröffentlichung, (2) der Anwendbar der Daten für Deutsche Waldökosysteme und Baumarten, (3) der Möglichkeit die Gesamtbiomasse entsprechend der Kompartimente in denen Stickstoff gemessen wurde nachträglich aufzuteilen.</w:t>
-      </w:r>
-    </w:p>
-    <w:p>
-      <w:pPr>
-        <w:pStyle w:val="berschrift3"/>
-      </w:pPr>
-      <w:r>
-        <w:t>Kompartimente für Stickstoffvorrat Berechnung</w:t>
-      </w:r>
-    </w:p>
-    <w:p>
-      <w:r>
-        <w:t xml:space="preserve">Die Stickstoffvorräte </w:t>
-      </w:r>
-      <w:proofErr w:type="gramStart"/>
-      <w:r>
-        <w:t>in holzige Kompartimenten</w:t>
-      </w:r>
-      <w:proofErr w:type="gramEnd"/>
-      <w:r>
-        <w:t xml:space="preserve"> werden</w:t>
-      </w:r>
-      <w:r>
-        <w:t xml:space="preserve"> somit</w:t>
-      </w:r>
-      <w:r>
-        <w:t xml:space="preserve"> mittels der Stickstoffwerte in Rumpf et al. 2018 </w:t>
-      </w:r>
-      <w:r>
-        <w:t>(Rumpf, Sabine &amp; Schönfelder, Egbert &amp; Ahrends, Bernd. (2018). Biometrische Schätzmodelle für Nährelementgehalte in Baumkompartimenten</w:t>
-      </w:r>
-      <w:r>
-        <w:t xml:space="preserve">) berechnet. </w:t>
-      </w:r>
-    </w:p>
-    <w:p>
-      <w:r>
-        <w:t xml:space="preserve">Rumpf et al. 2018 sieht eine Einteilung in die folgenden Kompartimente vor: </w:t>
-      </w:r>
-    </w:p>
-    <w:p>
-      <w:pPr>
-        <w:pStyle w:val="Liste-2"/>
-      </w:pPr>
-      <w:r>
-        <w:t xml:space="preserve">Nichtderbholz inkl. Rinde, </w:t>
-      </w:r>
-    </w:p>
-    <w:p>
-      <w:pPr>
-        <w:pStyle w:val="Liste-2"/>
-      </w:pPr>
-      <w:r>
-        <w:t xml:space="preserve">Derbholz ohne Rinde, </w:t>
-      </w:r>
-    </w:p>
-    <w:p>
-      <w:pPr>
-        <w:pStyle w:val="Liste-2"/>
-      </w:pPr>
-      <w:r>
-        <w:t xml:space="preserve">Derbholzrinde und </w:t>
-      </w:r>
-    </w:p>
-    <w:p>
-      <w:pPr>
-        <w:pStyle w:val="Liste-2"/>
-      </w:pPr>
-      <w:r>
-        <w:t xml:space="preserve">Nadelmasse </w:t>
-      </w:r>
-    </w:p>
-    <w:p>
-      <w:r>
-        <w:t xml:space="preserve">Dementsprechend fehlen Stickstoffgehalte für </w:t>
-      </w:r>
-      <w:r>
-        <w:t xml:space="preserve">die Blattmasse in </w:t>
-      </w:r>
-      <w:r>
-        <w:t>Laubbäume</w:t>
-      </w:r>
-      <w:r>
-        <w:t>n sowie für die holzigen Kompartimente</w:t>
-      </w:r>
-      <w:r>
-        <w:t xml:space="preserve"> Stock- und Stockrinde</w:t>
-      </w:r>
-      <w:r>
-        <w:t>. D</w:t>
-      </w:r>
-      <w:r>
-        <w:t>er Stickstoffvorrat von Stock &amp; Stockrinde</w:t>
-      </w:r>
-      <w:r>
-        <w:t xml:space="preserve"> wird demnach mit den Stickstoffgehalten </w:t>
-      </w:r>
-      <w:r>
-        <w:t>Derbholz &amp; Derbholzrinde berechnet.</w:t>
-      </w:r>
-    </w:p>
-    <w:p>
-      <w:pPr>
-        <w:pStyle w:val="berschrift3"/>
-      </w:pPr>
-      <w:r>
-        <w:t>Baumartengruppen</w:t>
-      </w:r>
-      <w:r>
-        <w:t xml:space="preserve"> für Stickstoffvorrat Berechnung</w:t>
+        <w:t>Baumartengruppen für Stickstoffvorrat Berechnung</w:t>
       </w:r>
     </w:p>
     <w:p>
@@ -8187,15 +8083,7 @@
       </w:r>
       <w:proofErr w:type="spellEnd"/>
       <w:r>
-        <w:t xml:space="preserve">) (siehe </w:t>
-      </w:r>
-      <w:proofErr w:type="gramStart"/>
-      <w:r>
-        <w:t>2.1.3. )</w:t>
-      </w:r>
-      <w:proofErr w:type="gramEnd"/>
-      <w:r>
-        <w:t xml:space="preserve"> werden der Stickstoff Artengruppe (</w:t>
+        <w:t>) (siehe 2.1.3. ) werden der Stickstoff Artengruppe (</w:t>
       </w:r>
       <w:proofErr w:type="spellStart"/>
       <w:r>
@@ -8223,18 +8111,13 @@
       </w:r>
       <w:proofErr w:type="spellEnd"/>
       <w:r>
-        <w:t xml:space="preserve">) fallen, jedoch in der Stickstoffdatenbank separat betrachtet werden, aus der Gruppe „herausgenommen“ und </w:t>
-      </w:r>
-      <w:proofErr w:type="gramStart"/>
-      <w:r>
-        <w:t xml:space="preserve">gemäß ihres botanischen </w:t>
+        <w:t xml:space="preserve">) fallen, jedoch in der Stickstoffdatenbank separat betrachtet werden, aus der Gruppe „herausgenommen“ und gemäß ihres botanischen </w:t>
       </w:r>
       <w:proofErr w:type="spellStart"/>
       <w:r>
         <w:t>Genus</w:t>
       </w:r>
       <w:proofErr w:type="spellEnd"/>
-      <w:proofErr w:type="gramEnd"/>
       <w:r>
         <w:t xml:space="preserve"> einer eigenen Stickstoff Artengruppe zugeordnet werden. </w:t>
       </w:r>
@@ -8280,7 +8163,6 @@
         </w:numPr>
       </w:pPr>
       <w:r>
-        <w:lastRenderedPageBreak/>
         <w:t>Bäume des botanischen Genus „Fraxinus“ werden der Stickstoff Artengruppe (</w:t>
       </w:r>
       <w:proofErr w:type="spellStart"/>
@@ -8337,18 +8219,13 @@
       </w:r>
       <w:proofErr w:type="spellEnd"/>
       <w:r>
-        <w:t xml:space="preserve">) fallen, jedoch in der Stickstoffdatenbank separat betrachtet werden, aus der Gruppe „herausgenommen“ und </w:t>
-      </w:r>
-      <w:proofErr w:type="gramStart"/>
-      <w:r>
-        <w:t xml:space="preserve">gemäß ihres botanischen </w:t>
+        <w:t xml:space="preserve">) fallen, jedoch in der Stickstoffdatenbank separat betrachtet werden, aus der Gruppe „herausgenommen“ und gemäß ihres botanischen </w:t>
       </w:r>
       <w:proofErr w:type="spellStart"/>
       <w:r>
         <w:t>Genus</w:t>
       </w:r>
       <w:proofErr w:type="spellEnd"/>
-      <w:proofErr w:type="gramEnd"/>
       <w:r>
         <w:t xml:space="preserve"> einer eigenen Stickstoff Artengruppe zugeordnet werden. </w:t>
       </w:r>
@@ -8422,15 +8299,7 @@
         </w:numPr>
       </w:pPr>
       <w:r>
-        <w:t xml:space="preserve">Bäume des botanischen Genus „Picea“ und alle anderen Nadelbaumarten die nicht </w:t>
-      </w:r>
-      <w:proofErr w:type="gramStart"/>
-      <w:r>
-        <w:t>den botanischen Genus</w:t>
-      </w:r>
-      <w:proofErr w:type="gramEnd"/>
-      <w:r>
-        <w:t xml:space="preserve"> „Pinus“, „Larix“, „</w:t>
+        <w:t>Bäume des botanischen Genus „Picea“ und alle anderen Nadelbaumarten die nicht den botanischen Genus „Pinus“, „Larix“, „</w:t>
       </w:r>
       <w:proofErr w:type="spellStart"/>
       <w:r>
@@ -8455,6 +8324,7 @@
         <w:pStyle w:val="berschrift2"/>
       </w:pPr>
       <w:r>
+        <w:lastRenderedPageBreak/>
         <w:t>Stickstoffgehalte</w:t>
       </w:r>
       <w:r>
@@ -8689,7 +8559,6 @@
         </w:numPr>
       </w:pPr>
       <w:r>
-        <w:lastRenderedPageBreak/>
         <w:t xml:space="preserve">Diese Annahme wird durch die BZE2 Auswertung unterstützt „Die Fichten auf Böden aus basenarmem Festgestein (6) und auf Böden der Alpen (7) haben geringere N-Nadelgehalte als die Fichten auf anderen Bodensubstratgruppen (Abb. I-8-1a). Die N-Nadelgehalte sind an Punkten mit Moder- und Rohhumusform signifikant geringer als an Punkten mit Mull, mullartigem Moder und rohhumusartigem Moder (Abb. I-8-1b). Die N-Nadelgehalte unterscheiden sich je nach Grad der Bodenversauerung; die Unterschiede sind allerdings nicht kausal erklärbar.“ </w:t>
       </w:r>
     </w:p>
@@ -8757,15 +8626,7 @@
         </w:numPr>
       </w:pPr>
       <w:r>
-        <w:t xml:space="preserve">Diese Option </w:t>
-      </w:r>
-      <w:proofErr w:type="gramStart"/>
-      <w:r>
-        <w:t>greift</w:t>
-      </w:r>
-      <w:proofErr w:type="gramEnd"/>
-      <w:r>
-        <w:t xml:space="preserve"> wenn: </w:t>
+        <w:t xml:space="preserve">Diese Option greift wenn: </w:t>
       </w:r>
     </w:p>
     <w:p>
@@ -8839,15 +8700,7 @@
         </w:numPr>
       </w:pPr>
       <w:r>
-        <w:t xml:space="preserve">Diese Option </w:t>
-      </w:r>
-      <w:proofErr w:type="gramStart"/>
-      <w:r>
-        <w:t>greift</w:t>
-      </w:r>
-      <w:proofErr w:type="gramEnd"/>
-      <w:r>
-        <w:t xml:space="preserve"> wenn: </w:t>
+        <w:t xml:space="preserve">Diese Option greift wenn: </w:t>
       </w:r>
     </w:p>
     <w:p>
@@ -8859,6 +8712,7 @@
         </w:numPr>
       </w:pPr>
       <w:r>
+        <w:lastRenderedPageBreak/>
         <w:t>zu einer Baumart gar keine N-Werte verfügbar sein</w:t>
       </w:r>
     </w:p>
@@ -9036,15 +8890,7 @@
     </w:tbl>
     <w:p>
       <w:r>
-        <w:t xml:space="preserve">Um eine möglichst sinnvolle Kette aus </w:t>
-      </w:r>
-      <w:proofErr w:type="gramStart"/>
-      <w:r>
-        <w:t>„</w:t>
-      </w:r>
-      <w:proofErr w:type="gramEnd"/>
-      <w:r>
-        <w:t xml:space="preserve">wenn für Gruppe X kein N-Gehalt verfügbar ist, dann wähle Wert Y aus Gruppe Y eines übergeordneten Organisations- / Gruppierungslevel“-Statements aufstellen zu können, sollten sich die gebildeten Starten und Level der Gruppierung an den Variablen orientieren die den Größten Unterschied in den N-Gehalten verursachen, also den größten Einfluss auf Varianz in den N-Gehalten haben. </w:t>
+        <w:t xml:space="preserve">Um eine möglichst sinnvolle Kette aus „wenn für Gruppe X kein N-Gehalt verfügbar ist, dann wähle Wert Y aus Gruppe Y eines übergeordneten Organisations- / Gruppierungslevel“-Statements aufstellen zu können, sollten sich die gebildeten Starten und Level der Gruppierung an den Variablen orientieren die den Größten Unterschied in den N-Gehalten verursachen, also den größten Einfluss auf Varianz in den N-Gehalten haben. </w:t>
       </w:r>
     </w:p>
     <w:p>
@@ -9176,15 +9022,7 @@
       </w:r>
       <w:proofErr w:type="spellEnd"/>
       <w:r>
-        <w:t xml:space="preserve"> A </w:t>
-      </w:r>
-      <w:proofErr w:type="gramStart"/>
-      <w:r>
-        <w:t>und  (</w:t>
-      </w:r>
-      <w:proofErr w:type="gramEnd"/>
-      <w:r>
-        <w:t xml:space="preserve">2) von Knickpunkt T zu </w:t>
+        <w:t xml:space="preserve"> A und  (2) von Knickpunkt T zu </w:t>
       </w:r>
       <w:proofErr w:type="spellStart"/>
       <w:r>
@@ -9265,21 +9103,7 @@
         <w:rPr>
           <w:lang w:val="en-US"/>
         </w:rPr>
-        <w:t xml:space="preserve"> == „two </w:t>
-      </w:r>
-      <w:proofErr w:type="gramStart"/>
-      <w:r>
-        <w:rPr>
-          <w:lang w:val="en-US"/>
-        </w:rPr>
-        <w:t>I“ &amp;</w:t>
-      </w:r>
-      <w:proofErr w:type="gramEnd"/>
-      <w:r>
-        <w:rPr>
-          <w:lang w:val="en-US"/>
-        </w:rPr>
-        <w:t xml:space="preserve"> </w:t>
+        <w:t xml:space="preserve"> == „two I“ &amp; </w:t>
       </w:r>
       <w:proofErr w:type="spellStart"/>
       <w:r>
@@ -9322,15 +9146,7 @@
       </w:r>
       <w:proofErr w:type="spellEnd"/>
       <w:r>
-        <w:t xml:space="preserve"> zum Knickpunkt liegen. Denn </w:t>
-      </w:r>
-      <w:proofErr w:type="gramStart"/>
-      <w:r>
-        <w:t>bei dem Schnittpunkten</w:t>
-      </w:r>
-      <w:proofErr w:type="gramEnd"/>
-      <w:r>
-        <w:t xml:space="preserve"> der AT und BT Linie handelt es sich nur um eine </w:t>
+        <w:t xml:space="preserve"> zum Knickpunkt liegen. Denn bei dem Schnittpunkten der AT und BT Linie handelt es sich nur um eine </w:t>
       </w:r>
       <w:proofErr w:type="spellStart"/>
       <w:r>
@@ -9603,21 +9419,7 @@
         <w:rPr>
           <w:lang w:val="en-US"/>
         </w:rPr>
-        <w:t xml:space="preserve"> == „two </w:t>
-      </w:r>
-      <w:proofErr w:type="gramStart"/>
-      <w:r>
-        <w:rPr>
-          <w:lang w:val="en-US"/>
-        </w:rPr>
-        <w:t>I“ &amp;</w:t>
-      </w:r>
-      <w:proofErr w:type="gramEnd"/>
-      <w:r>
-        <w:rPr>
-          <w:lang w:val="en-US"/>
-        </w:rPr>
-        <w:t xml:space="preserve"> </w:t>
+        <w:t xml:space="preserve"> == „two I“ &amp; </w:t>
       </w:r>
       <w:proofErr w:type="spellStart"/>
       <w:r>
@@ -9636,15 +9438,7 @@
     </w:p>
     <w:p>
       <w:r>
-        <w:t xml:space="preserve">Für den Flächeninhalt wird in diesem Fall der Schnittwinkel zwischen der Geraden von </w:t>
-      </w:r>
-      <w:proofErr w:type="gramStart"/>
-      <w:r>
-        <w:t>AT  und</w:t>
-      </w:r>
-      <w:proofErr w:type="gramEnd"/>
-      <w:r>
-        <w:t xml:space="preserve"> BT im Punkt T bestimmt. Dieser wird dann genutzt um den Flächeninhalt des zwischen ABT aufgespannten Kreisbogens zu berechnen </w:t>
+        <w:t xml:space="preserve">Für den Flächeninhalt wird in diesem Fall der Schnittwinkel zwischen der Geraden von AT  und BT im Punkt T bestimmt. Dieser wird dann genutzt um den Flächeninhalt des zwischen ABT aufgespannten Kreisbogens zu berechnen </w:t>
       </w:r>
     </w:p>
     <w:p>
@@ -9657,19 +9451,11 @@
       </w:r>
       <w:proofErr w:type="spellStart"/>
       <w:r>
-        <w:t>AT_inter_</w:t>
-      </w:r>
-      <w:proofErr w:type="gramStart"/>
-      <w:r>
-        <w:t>status</w:t>
-      </w:r>
-      <w:proofErr w:type="spellEnd"/>
-      <w:r>
-        <w:t xml:space="preserve"> !</w:t>
-      </w:r>
-      <w:proofErr w:type="gramEnd"/>
-      <w:r>
-        <w:t xml:space="preserve">= </w:t>
+        <w:t>AT_inter_status</w:t>
+      </w:r>
+      <w:proofErr w:type="spellEnd"/>
+      <w:r>
+        <w:t xml:space="preserve"> != </w:t>
       </w:r>
       <w:r>
         <w:rPr>
@@ -9783,15 +9569,7 @@
       </w:r>
       <w:proofErr w:type="spellEnd"/>
       <w:r>
-        <w:t xml:space="preserve"> zu berechnen. Hiervon wird dann der Flächeninhalt </w:t>
-      </w:r>
-      <w:proofErr w:type="gramStart"/>
-      <w:r>
-        <w:t>des Dreieck</w:t>
-      </w:r>
-      <w:proofErr w:type="gramEnd"/>
-      <w:r>
-        <w:t xml:space="preserve"> zwischen S1, S2 und dem Mittelpunkt des Kreises abgezogen. </w:t>
+        <w:t xml:space="preserve"> zu berechnen. Hiervon wird dann der Flächeninhalt des Dreieck zwischen S1, S2 und dem Mittelpunkt des Kreises abgezogen. </w:t>
       </w:r>
     </w:p>
     <w:p/>
@@ -9804,19 +9582,11 @@
       </w:r>
       <w:proofErr w:type="spellStart"/>
       <w:r>
-        <w:t>AT_inter_</w:t>
-      </w:r>
-      <w:proofErr w:type="gramStart"/>
-      <w:r>
-        <w:t>status</w:t>
-      </w:r>
-      <w:proofErr w:type="spellEnd"/>
-      <w:r>
-        <w:t xml:space="preserve"> !</w:t>
-      </w:r>
-      <w:proofErr w:type="gramEnd"/>
-      <w:r>
-        <w:t xml:space="preserve">= </w:t>
+        <w:t>AT_inter_status</w:t>
+      </w:r>
+      <w:proofErr w:type="spellEnd"/>
+      <w:r>
+        <w:t xml:space="preserve"> != </w:t>
       </w:r>
       <w:r>
         <w:rPr>
@@ -9926,16 +9696,109 @@
         <w:rPr>
           <w:lang w:val="en-US"/>
         </w:rPr>
-        <w:t xml:space="preserve"> == „two </w:t>
-      </w:r>
-      <w:proofErr w:type="gramStart"/>
-      <w:r>
-        <w:rPr>
-          <w:lang w:val="en-US"/>
-        </w:rPr>
-        <w:t>I“ &amp;</w:t>
-      </w:r>
-      <w:proofErr w:type="gramEnd"/>
+        <w:t xml:space="preserve"> == „two I“ &amp; </w:t>
+      </w:r>
+      <w:proofErr w:type="spellStart"/>
+      <w:r>
+        <w:rPr>
+          <w:lang w:val="en-US"/>
+        </w:rPr>
+        <w:t>BT_inter_status</w:t>
+      </w:r>
+      <w:proofErr w:type="spellEnd"/>
+      <w:r>
+        <w:rPr>
+          <w:lang w:val="en-US"/>
+        </w:rPr>
+        <w:t xml:space="preserve"> == „two I“</w:t>
+      </w:r>
+    </w:p>
+    <w:p>
+      <w:r>
+        <w:t xml:space="preserve">Liegt der </w:t>
+      </w:r>
+      <w:proofErr w:type="spellStart"/>
+      <w:r>
+        <w:t>Knisckpunkt</w:t>
+      </w:r>
+      <w:proofErr w:type="spellEnd"/>
+      <w:r>
+        <w:t xml:space="preserve"> außerhalb des Kreises, und beide Schenkel ragen in den Kreis hinein und schneiden diesen zweimal, so werden 2 Dreiecke und 2 Kreissegmente berechnet. Zwischen den Schnittpunkten der Gerade AT und dem Mittelpunkt des Kreises und den </w:t>
+      </w:r>
+      <w:proofErr w:type="spellStart"/>
+      <w:r>
+        <w:t>SChnittpuntkend</w:t>
+      </w:r>
+      <w:proofErr w:type="spellEnd"/>
+      <w:r>
+        <w:t xml:space="preserve"> er Gerade BT und dem Mittelpunkt des Kreises. Zieht man den Flächeninhalt des Dreiecks von dem des </w:t>
+      </w:r>
+      <w:proofErr w:type="spellStart"/>
+      <w:r>
+        <w:t>Kreisegmentes</w:t>
+      </w:r>
+      <w:proofErr w:type="spellEnd"/>
+      <w:r>
+        <w:t xml:space="preserve"> ab, erhält man die Abschnitte des Kreises die durch die Hineinragenden Schenkel des Dreieckes abgeschnitten werden. </w:t>
+      </w:r>
+    </w:p>
+    <w:p>
+      <w:pPr>
+        <w:pStyle w:val="Zwischenberschriftbold"/>
+      </w:pPr>
+      <w:r>
+        <w:t xml:space="preserve">Flächeninhalt Waldrandform == 2, T &gt; 17.84m, </w:t>
+      </w:r>
+      <w:proofErr w:type="spellStart"/>
+      <w:r>
+        <w:t>AT_inter_status</w:t>
+      </w:r>
+      <w:proofErr w:type="spellEnd"/>
+      <w:r>
+        <w:t xml:space="preserve"> != </w:t>
+      </w:r>
+      <w:r>
+        <w:rPr>
+          <w:lang w:val="en-US"/>
+        </w:rPr>
+        <w:t xml:space="preserve">„two I“ &amp; </w:t>
+      </w:r>
+      <w:proofErr w:type="spellStart"/>
+      <w:r>
+        <w:rPr>
+          <w:lang w:val="en-US"/>
+        </w:rPr>
+        <w:t>BT_inter_status</w:t>
+      </w:r>
+      <w:proofErr w:type="spellEnd"/>
+      <w:r>
+        <w:rPr>
+          <w:lang w:val="en-US"/>
+        </w:rPr>
+        <w:t xml:space="preserve"> == „two I“ </w:t>
+      </w:r>
+      <w:proofErr w:type="spellStart"/>
+      <w:r>
+        <w:rPr>
+          <w:lang w:val="en-US"/>
+        </w:rPr>
+        <w:t>oder</w:t>
+      </w:r>
+      <w:proofErr w:type="spellEnd"/>
+      <w:r>
+        <w:rPr>
+          <w:lang w:val="en-US"/>
+        </w:rPr>
+        <w:t xml:space="preserve">:  </w:t>
+      </w:r>
+      <w:proofErr w:type="spellStart"/>
+      <w:r>
+        <w:rPr>
+          <w:lang w:val="en-US"/>
+        </w:rPr>
+        <w:t>Flächeninhalt</w:t>
+      </w:r>
+      <w:proofErr w:type="spellEnd"/>
       <w:r>
         <w:rPr>
           <w:lang w:val="en-US"/>
@@ -9947,6 +9810,34 @@
         <w:rPr>
           <w:lang w:val="en-US"/>
         </w:rPr>
+        <w:t>Waldrandform</w:t>
+      </w:r>
+      <w:proofErr w:type="spellEnd"/>
+      <w:r>
+        <w:rPr>
+          <w:lang w:val="en-US"/>
+        </w:rPr>
+        <w:t xml:space="preserve"> == 2, T &gt; 17.84m, </w:t>
+      </w:r>
+      <w:proofErr w:type="spellStart"/>
+      <w:r>
+        <w:rPr>
+          <w:lang w:val="en-US"/>
+        </w:rPr>
+        <w:t>AT_inter_status</w:t>
+      </w:r>
+      <w:proofErr w:type="spellEnd"/>
+      <w:r>
+        <w:rPr>
+          <w:lang w:val="en-US"/>
+        </w:rPr>
+        <w:t xml:space="preserve"> == „two I“ &amp; </w:t>
+      </w:r>
+      <w:proofErr w:type="spellStart"/>
+      <w:r>
+        <w:rPr>
+          <w:lang w:val="en-US"/>
+        </w:rPr>
         <w:t>BT_inter_status</w:t>
       </w:r>
       <w:proofErr w:type="spellEnd"/>
@@ -9954,36 +9845,31 @@
         <w:rPr>
           <w:lang w:val="en-US"/>
         </w:rPr>
-        <w:t xml:space="preserve"> == „two I“</w:t>
-      </w:r>
-    </w:p>
-    <w:p>
-      <w:r>
-        <w:t xml:space="preserve">Liegt der </w:t>
-      </w:r>
-      <w:proofErr w:type="spellStart"/>
-      <w:r>
-        <w:t>Knisckpunkt</w:t>
-      </w:r>
-      <w:proofErr w:type="spellEnd"/>
-      <w:r>
-        <w:t xml:space="preserve"> außerhalb des Kreises, und beide Schenkel ragen in den Kreis hinein und schneiden diesen zweimal, so werden 2 Dreiecke und 2 Kreissegmente berechnet. Zwischen den Schnittpunkten der Gerade AT und dem Mittelpunkt des Kreises und den </w:t>
-      </w:r>
-      <w:proofErr w:type="spellStart"/>
-      <w:r>
-        <w:t>SChnittpuntkend</w:t>
-      </w:r>
-      <w:proofErr w:type="spellEnd"/>
-      <w:r>
-        <w:t xml:space="preserve"> er Gerade BT und dem Mittelpunkt des Kreises. Zieht man den Flächeninhalt des Dreiecks von dem des </w:t>
-      </w:r>
-      <w:proofErr w:type="spellStart"/>
-      <w:r>
-        <w:t>Kreisegmentes</w:t>
-      </w:r>
-      <w:proofErr w:type="spellEnd"/>
-      <w:r>
-        <w:t xml:space="preserve"> ab, erhält man die Abschnitte des Kreises die durch die Hineinragenden Schenkel des Dreieckes abgeschnitten werden. </w:t>
+        <w:t xml:space="preserve"> != </w:t>
+      </w:r>
+      <w:r>
+        <w:t>„</w:t>
+      </w:r>
+      <w:proofErr w:type="spellStart"/>
+      <w:r>
+        <w:t>two</w:t>
+      </w:r>
+      <w:proofErr w:type="spellEnd"/>
+      <w:r>
+        <w:t xml:space="preserve"> I“</w:t>
+      </w:r>
+    </w:p>
+    <w:p>
+      <w:r>
+        <w:t xml:space="preserve">Liegt T außerhalb des Kreises und nur eine der Geraden (AT oder BT) 2 Schnittpunkte mit dem Kreis hat, dann wird die Gerade welche die Schnittpunkte mit dem Kreis hat (AT oder BT) wie ein Waldrand der Form 1 behandelt. Somit werden diese Schnittpunkte (S1, S2) genutzt um zunächst den Flächeninhalt des Kreisbogens zu mit dem Schnittwinkel von S1 und S2 im Mittelpunkt des </w:t>
+      </w:r>
+      <w:proofErr w:type="spellStart"/>
+      <w:r>
+        <w:t>Kreisses</w:t>
+      </w:r>
+      <w:proofErr w:type="spellEnd"/>
+      <w:r>
+        <w:t xml:space="preserve"> zu berechnen. Hiervon wird dann der Flächeninhalt des Dreieck zwischen S1, S2 und dem Mittelpunkt des Kreises abgezogen. </w:t>
       </w:r>
     </w:p>
     <w:p>
@@ -9991,116 +9877,31 @@
         <w:pStyle w:val="Zwischenberschriftbold"/>
       </w:pPr>
       <w:r>
-        <w:t xml:space="preserve">Flächeninhalt Waldrandform == 2, T &gt; 17.84m, </w:t>
-      </w:r>
-      <w:proofErr w:type="spellStart"/>
-      <w:r>
-        <w:t>AT_inter_</w:t>
-      </w:r>
-      <w:proofErr w:type="gramStart"/>
-      <w:r>
-        <w:t>status</w:t>
-      </w:r>
-      <w:proofErr w:type="spellEnd"/>
-      <w:r>
-        <w:t xml:space="preserve"> !</w:t>
-      </w:r>
-      <w:proofErr w:type="gramEnd"/>
-      <w:r>
-        <w:t xml:space="preserve">= </w:t>
-      </w:r>
-      <w:r>
-        <w:rPr>
-          <w:lang w:val="en-US"/>
-        </w:rPr>
-        <w:t xml:space="preserve">„two I“ &amp; </w:t>
-      </w:r>
-      <w:proofErr w:type="spellStart"/>
-      <w:r>
-        <w:rPr>
-          <w:lang w:val="en-US"/>
-        </w:rPr>
+        <w:t xml:space="preserve"> Flächeninhalt Waldrandform == 2, T &gt; 17.84m, </w:t>
+      </w:r>
+      <w:proofErr w:type="spellStart"/>
+      <w:r>
+        <w:t>AT_inter_status</w:t>
+      </w:r>
+      <w:proofErr w:type="spellEnd"/>
+      <w:r>
+        <w:t xml:space="preserve"> != „</w:t>
+      </w:r>
+      <w:proofErr w:type="spellStart"/>
+      <w:r>
+        <w:t>two</w:t>
+      </w:r>
+      <w:proofErr w:type="spellEnd"/>
+      <w:r>
+        <w:t xml:space="preserve"> I“ &amp; </w:t>
+      </w:r>
+      <w:proofErr w:type="spellStart"/>
+      <w:r>
         <w:t>BT_inter_status</w:t>
       </w:r>
       <w:proofErr w:type="spellEnd"/>
       <w:r>
-        <w:rPr>
-          <w:lang w:val="en-US"/>
-        </w:rPr>
-        <w:t xml:space="preserve"> == „two I“ </w:t>
-      </w:r>
-      <w:proofErr w:type="spellStart"/>
-      <w:r>
-        <w:rPr>
-          <w:lang w:val="en-US"/>
-        </w:rPr>
-        <w:t>oder</w:t>
-      </w:r>
-      <w:proofErr w:type="spellEnd"/>
-      <w:r>
-        <w:rPr>
-          <w:lang w:val="en-US"/>
-        </w:rPr>
-        <w:t xml:space="preserve">:  </w:t>
-      </w:r>
-      <w:proofErr w:type="spellStart"/>
-      <w:r>
-        <w:rPr>
-          <w:lang w:val="en-US"/>
-        </w:rPr>
-        <w:t>Flächeninhalt</w:t>
-      </w:r>
-      <w:proofErr w:type="spellEnd"/>
-      <w:r>
-        <w:rPr>
-          <w:lang w:val="en-US"/>
-        </w:rPr>
-        <w:t xml:space="preserve"> </w:t>
-      </w:r>
-      <w:proofErr w:type="spellStart"/>
-      <w:r>
-        <w:rPr>
-          <w:lang w:val="en-US"/>
-        </w:rPr>
-        <w:t>Waldrandform</w:t>
-      </w:r>
-      <w:proofErr w:type="spellEnd"/>
-      <w:r>
-        <w:rPr>
-          <w:lang w:val="en-US"/>
-        </w:rPr>
-        <w:t xml:space="preserve"> == 2, T &gt; 17.84m, </w:t>
-      </w:r>
-      <w:proofErr w:type="spellStart"/>
-      <w:r>
-        <w:rPr>
-          <w:lang w:val="en-US"/>
-        </w:rPr>
-        <w:t>AT_inter_status</w:t>
-      </w:r>
-      <w:proofErr w:type="spellEnd"/>
-      <w:r>
-        <w:rPr>
-          <w:lang w:val="en-US"/>
-        </w:rPr>
-        <w:t xml:space="preserve"> == „two I“ &amp; </w:t>
-      </w:r>
-      <w:proofErr w:type="spellStart"/>
-      <w:r>
-        <w:rPr>
-          <w:lang w:val="en-US"/>
-        </w:rPr>
-        <w:t>BT_inter_status</w:t>
-      </w:r>
-      <w:proofErr w:type="spellEnd"/>
-      <w:r>
-        <w:rPr>
-          <w:lang w:val="en-US"/>
-        </w:rPr>
-        <w:t xml:space="preserve"> != </w:t>
-      </w:r>
-      <w:r>
-        <w:t>„</w:t>
+        <w:t xml:space="preserve"> != „</w:t>
       </w:r>
       <w:proofErr w:type="spellStart"/>
       <w:r>
@@ -10113,75 +9914,6 @@
     </w:p>
     <w:p>
       <w:r>
-        <w:t xml:space="preserve">Liegt T außerhalb des Kreises und nur eine der Geraden (AT oder BT) 2 Schnittpunkte mit dem Kreis hat, dann wird die Gerade welche die Schnittpunkte mit dem Kreis hat (AT oder BT) wie ein Waldrand der Form 1 behandelt. Somit werden diese Schnittpunkte (S1, S2) genutzt um zunächst den Flächeninhalt des Kreisbogens zu mit dem Schnittwinkel von S1 und S2 im Mittelpunkt des </w:t>
-      </w:r>
-      <w:proofErr w:type="spellStart"/>
-      <w:r>
-        <w:t>Kreisses</w:t>
-      </w:r>
-      <w:proofErr w:type="spellEnd"/>
-      <w:r>
-        <w:t xml:space="preserve"> zu berechnen. Hiervon wird dann der Flächeninhalt </w:t>
-      </w:r>
-      <w:proofErr w:type="gramStart"/>
-      <w:r>
-        <w:t>des Dreieck</w:t>
-      </w:r>
-      <w:proofErr w:type="gramEnd"/>
-      <w:r>
-        <w:t xml:space="preserve"> zwischen S1, S2 und dem Mittelpunkt des Kreises abgezogen. </w:t>
-      </w:r>
-    </w:p>
-    <w:p>
-      <w:pPr>
-        <w:pStyle w:val="Zwischenberschriftbold"/>
-      </w:pPr>
-      <w:r>
-        <w:t xml:space="preserve"> Flächeninhalt Waldrandform == 2, T &gt; 17.84m, </w:t>
-      </w:r>
-      <w:proofErr w:type="spellStart"/>
-      <w:r>
-        <w:t>AT_inter_</w:t>
-      </w:r>
-      <w:proofErr w:type="gramStart"/>
-      <w:r>
-        <w:t>status</w:t>
-      </w:r>
-      <w:proofErr w:type="spellEnd"/>
-      <w:r>
-        <w:t xml:space="preserve"> !</w:t>
-      </w:r>
-      <w:proofErr w:type="gramEnd"/>
-      <w:r>
-        <w:t>= „</w:t>
-      </w:r>
-      <w:proofErr w:type="spellStart"/>
-      <w:r>
-        <w:t>two</w:t>
-      </w:r>
-      <w:proofErr w:type="spellEnd"/>
-      <w:r>
-        <w:t xml:space="preserve"> I“ &amp; </w:t>
-      </w:r>
-      <w:proofErr w:type="spellStart"/>
-      <w:r>
-        <w:t>BT_inter_status</w:t>
-      </w:r>
-      <w:proofErr w:type="spellEnd"/>
-      <w:r>
-        <w:t xml:space="preserve"> != „</w:t>
-      </w:r>
-      <w:proofErr w:type="spellStart"/>
-      <w:r>
-        <w:t>two</w:t>
-      </w:r>
-      <w:proofErr w:type="spellEnd"/>
-      <w:r>
-        <w:t xml:space="preserve"> I“</w:t>
-      </w:r>
-    </w:p>
-    <w:p>
-      <w:r>
         <w:t xml:space="preserve">Haben beide Schenkel keine oder nur eine Schnittstelle mit dem Kreis, wird kein Teil des Kreises durch die Geraden abgetrennt und somit gelten Alle Bäume als Teil des Bestandes und es wird keine </w:t>
       </w:r>
       <w:proofErr w:type="spellStart"/>
@@ -10220,11 +9952,7 @@
         <w:t>T</w:t>
       </w:r>
       <w:r>
-        <w:t xml:space="preserve"> | </w:t>
-      </w:r>
-      <w:proofErr w:type="gramStart"/>
-      <w:r>
-        <w:t>Y</w:t>
+        <w:t xml:space="preserve"> | Y</w:t>
       </w:r>
       <w:r>
         <w:rPr>
@@ -10233,11 +9961,7 @@
         <w:t>T</w:t>
       </w:r>
       <w:r>
-        <w:t>)  für</w:t>
-      </w:r>
-      <w:proofErr w:type="gramEnd"/>
-      <w:r>
-        <w:t xml:space="preserve"> X und Y in die Geradengleichung eingesetzt: </w:t>
+        <w:t xml:space="preserve">)  für X und Y in die Geradengleichung eingesetzt: </w:t>
       </w:r>
     </w:p>
     <w:p>

</xml_diff>

<commit_message>
Biomass RG, inv. stat sorting
</commit_message>
<xml_diff>
--- a/info/Doku_BZE3_Bestandesauswertung.docx
+++ b/info/Doku_BZE3_Bestandesauswertung.docx
@@ -421,13 +421,11 @@
         <w:jc w:val="center"/>
         <w:rPr>
           <w:rStyle w:val="Hervorhebung"/>
-          <w:lang w:val="en-US"/>
         </w:rPr>
       </w:pPr>
       <w:r>
         <w:rPr>
           <w:rStyle w:val="Hervorhebung"/>
-          <w:lang w:val="en-US"/>
         </w:rPr>
         <w:t>ß = tan</w:t>
       </w:r>
@@ -435,28 +433,24 @@
         <w:rPr>
           <w:rStyle w:val="Hervorhebung"/>
           <w:vertAlign w:val="superscript"/>
-          <w:lang w:val="en-US"/>
         </w:rPr>
         <w:t>-1</w:t>
       </w:r>
       <w:r>
         <w:rPr>
           <w:rStyle w:val="Hervorhebung"/>
-          <w:lang w:val="en-US"/>
         </w:rPr>
         <w:t xml:space="preserve"> </w:t>
       </w:r>
       <w:r>
         <w:rPr>
           <w:rStyle w:val="Hervorhebung"/>
-          <w:lang w:val="en-US"/>
         </w:rPr>
         <w:t>(</w:t>
       </w:r>
       <w:r>
         <w:rPr>
           <w:rStyle w:val="Hervorhebung"/>
-          <w:lang w:val="en-US"/>
         </w:rPr>
         <w:t xml:space="preserve"> ( X</w:t>
       </w:r>
@@ -464,14 +458,12 @@
         <w:rPr>
           <w:rStyle w:val="Hervorhebung"/>
           <w:vertAlign w:val="subscript"/>
-          <w:lang w:val="en-US"/>
         </w:rPr>
         <w:t>B</w:t>
       </w:r>
       <w:r>
         <w:rPr>
           <w:rStyle w:val="Hervorhebung"/>
-          <w:lang w:val="en-US"/>
         </w:rPr>
         <w:t xml:space="preserve"> - X</w:t>
       </w:r>
@@ -479,14 +471,12 @@
         <w:rPr>
           <w:rStyle w:val="Hervorhebung"/>
           <w:vertAlign w:val="subscript"/>
-          <w:lang w:val="en-US"/>
         </w:rPr>
         <w:t>A</w:t>
       </w:r>
       <w:r>
         <w:rPr>
           <w:rStyle w:val="Hervorhebung"/>
-          <w:lang w:val="en-US"/>
         </w:rPr>
         <w:t xml:space="preserve"> ) /  ( Y</w:t>
       </w:r>
@@ -494,14 +484,12 @@
         <w:rPr>
           <w:rStyle w:val="Hervorhebung"/>
           <w:vertAlign w:val="subscript"/>
-          <w:lang w:val="en-US"/>
         </w:rPr>
         <w:t>B</w:t>
       </w:r>
       <w:r>
         <w:rPr>
           <w:rStyle w:val="Hervorhebung"/>
-          <w:lang w:val="en-US"/>
         </w:rPr>
         <w:t xml:space="preserve"> </w:t>
       </w:r>
@@ -509,14 +497,12 @@
         <w:rPr>
           <w:rStyle w:val="Hervorhebung"/>
           <w:vertAlign w:val="subscript"/>
-          <w:lang w:val="en-US"/>
         </w:rPr>
         <w:t xml:space="preserve"> </w:t>
       </w:r>
       <w:r>
         <w:rPr>
           <w:rStyle w:val="Hervorhebung"/>
-          <w:lang w:val="en-US"/>
         </w:rPr>
         <w:t>-Y</w:t>
       </w:r>
@@ -524,21 +510,18 @@
         <w:rPr>
           <w:rStyle w:val="Hervorhebung"/>
           <w:vertAlign w:val="subscript"/>
-          <w:lang w:val="en-US"/>
         </w:rPr>
         <w:t>A</w:t>
       </w:r>
       <w:r>
         <w:rPr>
           <w:rStyle w:val="Hervorhebung"/>
-          <w:lang w:val="en-US"/>
         </w:rPr>
         <w:t xml:space="preserve"> ) </w:t>
       </w:r>
       <w:r>
         <w:rPr>
           <w:rStyle w:val="Hervorhebung"/>
-          <w:lang w:val="en-US"/>
         </w:rPr>
         <w:t>)</w:t>
       </w:r>
@@ -7697,6 +7680,7 @@
         </w:drawing>
       </w:r>
     </w:p>
+    <w:p/>
     <w:p>
       <w:pPr>
         <w:pStyle w:val="berschrift3"/>
@@ -7717,19 +7701,859 @@
         <w:pStyle w:val="berschrift3"/>
       </w:pPr>
       <w:r>
-        <w:t xml:space="preserve">Nachträgliche Kompartimentierung der oberirdischen Biomasse </w:t>
-      </w:r>
-    </w:p>
-    <w:p>
+        <w:t xml:space="preserve">Kompartimentierung der oberirdischen Biomasse </w:t>
+      </w:r>
+    </w:p>
+    <w:p>
+      <w:r>
+        <w:t xml:space="preserve">Für die Kompartimentierung der oberirdischen Masse stehen aktuell (Stand 01.12.2023) zwei </w:t>
+      </w:r>
+      <w:proofErr w:type="spellStart"/>
+      <w:r>
+        <w:t>optionen</w:t>
+      </w:r>
+      <w:proofErr w:type="spellEnd"/>
+      <w:r>
+        <w:t xml:space="preserve"> zur Verfügung</w:t>
+      </w:r>
+      <w:r>
+        <w:t xml:space="preserve"> (1) eine nachträgliche Kompartimentierung der bereits berechneten oberirdischen Biomasse mittels der </w:t>
+      </w:r>
+      <w:proofErr w:type="spellStart"/>
+      <w:r>
+        <w:t>Wurzel:Stam</w:t>
+      </w:r>
+      <w:proofErr w:type="spellEnd"/>
+      <w:r>
+        <w:t xml:space="preserve"> und </w:t>
+      </w:r>
+      <w:proofErr w:type="spellStart"/>
+      <w:r>
+        <w:t>Wurzel:Blatt</w:t>
+      </w:r>
+      <w:proofErr w:type="spellEnd"/>
+      <w:r>
+        <w:t xml:space="preserve"> Faktoren (</w:t>
+      </w:r>
+      <w:proofErr w:type="spellStart"/>
+      <w:r>
+        <w:t>root:stem</w:t>
+      </w:r>
+      <w:proofErr w:type="spellEnd"/>
+      <w:r>
+        <w:t xml:space="preserve">-, </w:t>
+      </w:r>
+      <w:proofErr w:type="spellStart"/>
+      <w:r>
+        <w:t>root:leaf-ratios</w:t>
+      </w:r>
+      <w:proofErr w:type="spellEnd"/>
+      <w:r>
+        <w:t xml:space="preserve">) </w:t>
+      </w:r>
+      <w:proofErr w:type="spellStart"/>
+      <w:r>
+        <w:t>vo</w:t>
+      </w:r>
+      <w:proofErr w:type="spellEnd"/>
+      <w:r>
+        <w:t xml:space="preserve"> </w:t>
+      </w:r>
       <w:proofErr w:type="spellStart"/>
       <w:r>
         <w:t>Poorter</w:t>
       </w:r>
       <w:proofErr w:type="spellEnd"/>
       <w:r>
+        <w:t xml:space="preserve"> et al. 2012 ()  oder eine </w:t>
+      </w:r>
+      <w:r>
+        <w:t>direkte</w:t>
+      </w:r>
+      <w:r>
+        <w:t xml:space="preserve"> Kompartimentierung d</w:t>
+      </w:r>
+      <w:r>
+        <w:t>urch Wolff et al. ()</w:t>
+      </w:r>
+    </w:p>
+    <w:p>
+      <w:pPr>
+        <w:pStyle w:val="berschrift4"/>
+      </w:pPr>
+      <w:r>
+        <w:t xml:space="preserve">Wolff et al. </w:t>
+      </w:r>
+    </w:p>
+    <w:p>
+      <w:pPr>
+        <w:pStyle w:val="berschrift5"/>
+      </w:pPr>
+      <w:r>
+        <w:t xml:space="preserve">Artengruppen </w:t>
+      </w:r>
+    </w:p>
+    <w:p>
+      <w:r>
+        <w:t xml:space="preserve">Wolff hat Funktionen für </w:t>
+      </w:r>
+      <w:r>
+        <w:t>die Baumarten</w:t>
+      </w:r>
+      <w:r>
+        <w:t xml:space="preserve">: Bergahorn, Esche, Birke, Buche, Eiche, Fichte, Kiefer, Vogelbeere, Ginster, Holunder und Faulbaum. </w:t>
+      </w:r>
+      <w:r>
+        <w:t xml:space="preserve">Für die Berechnung des  Wurzelhalsdurchmessers und nachfolgend der Biomasse müssen die BZE Arten in </w:t>
+      </w:r>
+      <w:proofErr w:type="spellStart"/>
+      <w:r>
+        <w:t>x_bart</w:t>
+      </w:r>
+      <w:proofErr w:type="spellEnd"/>
+      <w:r>
+        <w:t xml:space="preserve"> daher in die verfügbaren Artengruppen eingeteilt werden. </w:t>
+      </w:r>
+    </w:p>
+    <w:p/>
+    <w:p>
+      <w:r>
+        <w:t xml:space="preserve">Die Zuordnung wird in </w:t>
+      </w:r>
+      <w:proofErr w:type="spellStart"/>
+      <w:r>
+        <w:t>x_bart</w:t>
+      </w:r>
+      <w:proofErr w:type="spellEnd"/>
+      <w:r>
+        <w:t xml:space="preserve"> unter der Spalte „</w:t>
+      </w:r>
+      <w:proofErr w:type="spellStart"/>
+      <w:r>
+        <w:t>RG_Wolff_bio</w:t>
+      </w:r>
+      <w:proofErr w:type="spellEnd"/>
+      <w:r>
+        <w:t xml:space="preserve">“ abgelegt. Bei der Einteilung in die Gruppen wurde folgendermaßen vorgegangen: </w:t>
+      </w:r>
+    </w:p>
+    <w:p>
+      <w:pPr>
+        <w:pStyle w:val="Liste-1"/>
+      </w:pPr>
+      <w:r>
+        <w:t>Artengruppe Buche</w:t>
+      </w:r>
+      <w:r>
+        <w:t xml:space="preserve"> BU</w:t>
+      </w:r>
+      <w:r>
+        <w:t xml:space="preserve">: </w:t>
+      </w:r>
+      <w:r>
+        <w:t xml:space="preserve">Alle Arten mit </w:t>
+      </w:r>
+      <w:proofErr w:type="spellStart"/>
+      <w:r>
+        <w:t>bot_genus</w:t>
+      </w:r>
+      <w:proofErr w:type="spellEnd"/>
+      <w:r>
+        <w:t xml:space="preserve"> == Fagus</w:t>
+      </w:r>
+      <w:r>
+        <w:t xml:space="preserve"> und sonstige (</w:t>
+      </w:r>
+      <w:proofErr w:type="spellStart"/>
+      <w:r>
+        <w:t>unzuordbare</w:t>
+      </w:r>
+      <w:proofErr w:type="spellEnd"/>
+      <w:r>
+        <w:t>) Laubbaumarten</w:t>
+      </w:r>
+    </w:p>
+    <w:p>
+      <w:pPr>
+        <w:pStyle w:val="Liste-1"/>
+      </w:pPr>
+      <w:r>
+        <w:t>Artengruppe Eiche</w:t>
+      </w:r>
+      <w:r>
+        <w:t xml:space="preserve"> EI</w:t>
+      </w:r>
+      <w:r>
+        <w:t xml:space="preserve">: alle </w:t>
+      </w:r>
+      <w:r>
+        <w:t xml:space="preserve">Arten mit </w:t>
+      </w:r>
+      <w:proofErr w:type="spellStart"/>
+      <w:r>
+        <w:t>bot_genus</w:t>
+      </w:r>
+      <w:proofErr w:type="spellEnd"/>
+      <w:r>
+        <w:t xml:space="preserve"> == Quercus</w:t>
+      </w:r>
+    </w:p>
+    <w:p>
+      <w:pPr>
+        <w:pStyle w:val="Liste-1"/>
+      </w:pPr>
+      <w:r>
+        <w:t>Artengruppe Birke</w:t>
+      </w:r>
+      <w:r>
+        <w:t xml:space="preserve"> BI </w:t>
+      </w:r>
+      <w:r>
+        <w:t>: alle Birkenarten und andere Laubbaumarten niedriger Lebenserwartung</w:t>
+      </w:r>
+      <w:r>
+        <w:t xml:space="preserve"> außer !(</w:t>
+      </w:r>
+      <w:proofErr w:type="spellStart"/>
+      <w:r>
+        <w:t>bot_genus</w:t>
+      </w:r>
+      <w:proofErr w:type="spellEnd"/>
+      <w:r>
+        <w:t xml:space="preserve"> %in% c(</w:t>
+      </w:r>
+      <w:r>
+        <w:t>"Acer",</w:t>
+      </w:r>
+      <w:r>
         <w:t xml:space="preserve"> </w:t>
       </w:r>
-    </w:p>
+      <w:r>
+        <w:t>"Fagus", "Quercus", "</w:t>
+      </w:r>
+      <w:proofErr w:type="spellStart"/>
+      <w:r>
+        <w:t>Rhamnus</w:t>
+      </w:r>
+      <w:proofErr w:type="spellEnd"/>
+      <w:r>
+        <w:t>", "Sorbus", "Sambucus"</w:t>
+      </w:r>
+      <w:r>
+        <w:t>))</w:t>
+      </w:r>
+    </w:p>
+    <w:p>
+      <w:pPr>
+        <w:pStyle w:val="Liste-1"/>
+      </w:pPr>
+      <w:r>
+        <w:t>Artengruppe Fich</w:t>
+      </w:r>
+      <w:r>
+        <w:t>t</w:t>
+      </w:r>
+      <w:r>
+        <w:t>e</w:t>
+      </w:r>
+      <w:r>
+        <w:t xml:space="preserve"> FI</w:t>
+      </w:r>
+      <w:r>
+        <w:t xml:space="preserve">: alle </w:t>
+      </w:r>
+      <w:r>
+        <w:t xml:space="preserve">Arten mit </w:t>
+      </w:r>
+      <w:proofErr w:type="spellStart"/>
+      <w:r>
+        <w:t>bot_genus</w:t>
+      </w:r>
+      <w:proofErr w:type="spellEnd"/>
+      <w:r>
+        <w:t xml:space="preserve"> == Picea</w:t>
+      </w:r>
+      <w:r>
+        <w:t xml:space="preserve"> und alle anderen </w:t>
+      </w:r>
+      <w:proofErr w:type="spellStart"/>
+      <w:r>
+        <w:t>Nadelbbäume</w:t>
+      </w:r>
+      <w:proofErr w:type="spellEnd"/>
+      <w:r>
+        <w:t xml:space="preserve"> die nicht Kiefer </w:t>
+      </w:r>
+      <w:r>
+        <w:t xml:space="preserve">(Pinus) </w:t>
+      </w:r>
+      <w:r>
+        <w:t>sind</w:t>
+      </w:r>
+    </w:p>
+    <w:p>
+      <w:pPr>
+        <w:pStyle w:val="Liste-1"/>
+      </w:pPr>
+      <w:r>
+        <w:t>Artengruppe Kiefer</w:t>
+      </w:r>
+      <w:r>
+        <w:t xml:space="preserve"> KI </w:t>
+      </w:r>
+      <w:r>
+        <w:t xml:space="preserve">: alle </w:t>
+      </w:r>
+      <w:r>
+        <w:t xml:space="preserve">Arten mit </w:t>
+      </w:r>
+      <w:proofErr w:type="spellStart"/>
+      <w:r>
+        <w:t>bot_genus</w:t>
+      </w:r>
+      <w:proofErr w:type="spellEnd"/>
+      <w:r>
+        <w:t xml:space="preserve"> == Pinus</w:t>
+      </w:r>
+    </w:p>
+    <w:p>
+      <w:pPr>
+        <w:pStyle w:val="Liste-1"/>
+      </w:pPr>
+      <w:r>
+        <w:t>Artengruppe Vogelbeere</w:t>
+      </w:r>
+      <w:r>
+        <w:t xml:space="preserve"> VB</w:t>
+      </w:r>
+      <w:r>
+        <w:t>: Vogelbeere</w:t>
+      </w:r>
+      <w:r>
+        <w:t xml:space="preserve"> – alle Sorbus Arten</w:t>
+      </w:r>
+      <w:r>
+        <w:t xml:space="preserve">, </w:t>
+      </w:r>
+      <w:proofErr w:type="spellStart"/>
+      <w:r>
+        <w:t>bot_genus</w:t>
+      </w:r>
+      <w:proofErr w:type="spellEnd"/>
+      <w:r>
+        <w:t xml:space="preserve"> == „Sorbus“</w:t>
+      </w:r>
+    </w:p>
+    <w:p>
+      <w:pPr>
+        <w:pStyle w:val="Liste-1"/>
+      </w:pPr>
+      <w:r>
+        <w:t>Artengruppe Ginster</w:t>
+      </w:r>
+      <w:r>
+        <w:t xml:space="preserve"> GIN </w:t>
+      </w:r>
+      <w:r>
+        <w:t xml:space="preserve">: Ginster </w:t>
+      </w:r>
+      <w:r>
+        <w:sym w:font="Wingdings" w:char="F0E0"/>
+      </w:r>
+      <w:r>
+        <w:t xml:space="preserve"> wurde nicht zugewiesen</w:t>
+      </w:r>
+    </w:p>
+    <w:p>
+      <w:pPr>
+        <w:pStyle w:val="Liste-1"/>
+      </w:pPr>
+      <w:r>
+        <w:t xml:space="preserve">Artengruppe </w:t>
+      </w:r>
+      <w:proofErr w:type="spellStart"/>
+      <w:r>
+        <w:t>Hollunder</w:t>
+      </w:r>
+      <w:proofErr w:type="spellEnd"/>
+      <w:r>
+        <w:t xml:space="preserve"> HOL</w:t>
+      </w:r>
+      <w:r>
+        <w:t xml:space="preserve">: alle </w:t>
+      </w:r>
+      <w:proofErr w:type="spellStart"/>
+      <w:r>
+        <w:t>Hollunderarten</w:t>
+      </w:r>
+      <w:proofErr w:type="spellEnd"/>
+      <w:r>
+        <w:t xml:space="preserve">, </w:t>
+      </w:r>
+      <w:proofErr w:type="spellStart"/>
+      <w:r>
+        <w:t>bot_genus</w:t>
+      </w:r>
+      <w:proofErr w:type="spellEnd"/>
+      <w:r>
+        <w:t xml:space="preserve"> ==  „Sambucus“</w:t>
+      </w:r>
+    </w:p>
+    <w:p>
+      <w:pPr>
+        <w:pStyle w:val="Liste-1"/>
+      </w:pPr>
+      <w:r>
+        <w:t>Artengruppe Faulbaum</w:t>
+      </w:r>
+      <w:r>
+        <w:t xml:space="preserve"> FKD </w:t>
+      </w:r>
+      <w:r>
+        <w:t xml:space="preserve">: </w:t>
+      </w:r>
+      <w:r>
+        <w:t xml:space="preserve">alle Arten mit </w:t>
+      </w:r>
+      <w:proofErr w:type="spellStart"/>
+      <w:r>
+        <w:t>bot_genus</w:t>
+      </w:r>
+      <w:proofErr w:type="spellEnd"/>
+      <w:r>
+        <w:t xml:space="preserve"> == „</w:t>
+      </w:r>
+      <w:proofErr w:type="spellStart"/>
+      <w:r>
+        <w:t>Rhamnus</w:t>
+      </w:r>
+      <w:proofErr w:type="spellEnd"/>
+      <w:r>
+        <w:t>“</w:t>
+      </w:r>
+    </w:p>
+    <w:p>
+      <w:pPr>
+        <w:pStyle w:val="Liste-1"/>
+      </w:pPr>
+      <w:r>
+        <w:t>Artengruppe</w:t>
+      </w:r>
+      <w:r>
+        <w:t xml:space="preserve"> Bergahorn</w:t>
+      </w:r>
+      <w:r>
+        <w:t xml:space="preserve"> BAH</w:t>
+      </w:r>
+      <w:r>
+        <w:t xml:space="preserve">: </w:t>
+      </w:r>
+      <w:r>
+        <w:t xml:space="preserve">alle Arten mit </w:t>
+      </w:r>
+      <w:proofErr w:type="spellStart"/>
+      <w:r>
+        <w:t>bot_genus</w:t>
+      </w:r>
+      <w:proofErr w:type="spellEnd"/>
+      <w:r>
+        <w:t xml:space="preserve"> == „Acer“</w:t>
+      </w:r>
+    </w:p>
+    <w:p>
+      <w:pPr>
+        <w:pStyle w:val="Liste-1"/>
+      </w:pPr>
+      <w:r>
+        <w:t>Artengruppe Esch</w:t>
+      </w:r>
+      <w:r>
+        <w:t>e</w:t>
+      </w:r>
+      <w:r>
+        <w:t xml:space="preserve"> ES </w:t>
+      </w:r>
+      <w:r>
+        <w:t>: alle Eschenarten (</w:t>
+      </w:r>
+      <w:proofErr w:type="spellStart"/>
+      <w:r>
+        <w:t>bot_genus</w:t>
+      </w:r>
+      <w:proofErr w:type="spellEnd"/>
+      <w:r>
+        <w:t xml:space="preserve"> =</w:t>
+      </w:r>
+      <w:r>
+        <w:t>= Fraxinus) und alle anderen Arten in der BWI Artengruppe „Laubbäume hoher Lebenserwartung“ außer</w:t>
+      </w:r>
+      <w:r>
+        <w:t xml:space="preserve"> Acer, Fagus, Quercus</w:t>
+      </w:r>
+      <w:r>
+        <w:t xml:space="preserve">, </w:t>
+      </w:r>
+      <w:proofErr w:type="spellStart"/>
+      <w:r>
+        <w:t>Rhamnus</w:t>
+      </w:r>
+      <w:proofErr w:type="spellEnd"/>
+      <w:r>
+        <w:t>, Sorbus, Sambucus</w:t>
+      </w:r>
+      <w:r>
+        <w:t xml:space="preserve">. </w:t>
+      </w:r>
+    </w:p>
+    <w:p>
+      <w:pPr>
+        <w:pStyle w:val="Liste-1"/>
+        <w:numPr>
+          <w:ilvl w:val="1"/>
+          <w:numId w:val="5"/>
+        </w:numPr>
+      </w:pPr>
+      <w:r>
+        <w:t xml:space="preserve">Für die Zuordnung der verbleibenden Bäume in der „andere Laubbäume mit hoher Lebenserwartung“ Gruppe standen die Artengruppe BAH oder ES zur Auswahl. Die </w:t>
+      </w:r>
+      <w:proofErr w:type="spellStart"/>
+      <w:r>
+        <w:t>Enscheidung</w:t>
+      </w:r>
+      <w:proofErr w:type="spellEnd"/>
+      <w:r>
+        <w:t xml:space="preserve"> verbleibende (nicht zugeordnete) Baumarten in der BWI Artgengruppe </w:t>
+      </w:r>
+      <w:r>
+        <w:t>"andere Laubbäume hoher Lebenserwartung" </w:t>
+      </w:r>
+      <w:r>
+        <w:t xml:space="preserve">der Wolff Artengruppe ES zuzuordnen beruht darauf, dass  Bergahorn auch auf extremeren Standortbedingungen vorkommt, was die </w:t>
+      </w:r>
+      <w:proofErr w:type="spellStart"/>
+      <w:r>
+        <w:t>Representativität</w:t>
+      </w:r>
+      <w:proofErr w:type="spellEnd"/>
+      <w:r>
+        <w:t xml:space="preserve"> der Artgengruppe reduzieren könnte. </w:t>
+      </w:r>
+    </w:p>
+    <w:p>
+      <w:pPr>
+        <w:pStyle w:val="berschrift5"/>
+      </w:pPr>
+      <w:r>
+        <w:t xml:space="preserve">Schätzen fehlender Wurzelhalsdurchmesser über Höhe </w:t>
+      </w:r>
+    </w:p>
+    <w:p>
+      <w:r>
+        <w:t xml:space="preserve">Die </w:t>
+      </w:r>
+      <w:r>
+        <w:t xml:space="preserve">Input Variable für die </w:t>
+      </w:r>
+      <w:r>
+        <w:t xml:space="preserve">Biomassenschätzfunktionen von Wolff et al. </w:t>
+      </w:r>
+      <w:r>
+        <w:t xml:space="preserve">ist der Wurzelhalsdurchmesser. Dieser wurde in der Verjüngungsaufnahme der BZE nicht erfasst. Durch </w:t>
+      </w:r>
+      <w:r>
+        <w:t>all</w:t>
+      </w:r>
+      <w:r>
+        <w:t xml:space="preserve">ometrische Funktionen von Wolff et al. kann dieser jedoch mittels der Pflanzenhöhe geschätzt werden. Hierzu muss </w:t>
+      </w:r>
+      <w:r>
+        <w:t xml:space="preserve">die lineare Funktion die die ursprünglich die Höhe mit dem </w:t>
+      </w:r>
+      <w:r>
+        <w:t>WHD</w:t>
+      </w:r>
+      <w:r>
+        <w:t xml:space="preserve"> als erklärender Variable schätzt</w:t>
+      </w:r>
+      <w:r>
+        <w:t xml:space="preserve"> umgestellt werden: </w:t>
+      </w:r>
+    </w:p>
+    <w:p>
+      <w:pPr>
+        <w:jc w:val="center"/>
+        <w:rPr>
+          <w:lang w:val="en-US"/>
+        </w:rPr>
+      </w:pPr>
+      <w:r>
+        <w:rPr>
+          <w:lang w:val="en-US"/>
+        </w:rPr>
+        <w:t xml:space="preserve">H = a*WHD + b </w:t>
+      </w:r>
+      <w:r>
+        <w:sym w:font="Wingdings" w:char="F0F3"/>
+      </w:r>
+      <w:r>
+        <w:rPr>
+          <w:lang w:val="en-US"/>
+        </w:rPr>
+        <w:t xml:space="preserve"> (H-b)/a = WHD</w:t>
+      </w:r>
+    </w:p>
+    <w:p>
+      <w:pPr>
+        <w:pStyle w:val="berschrift5"/>
+      </w:pPr>
+      <w:r>
+        <w:t xml:space="preserve">Biomasse &amp; </w:t>
+      </w:r>
+      <w:proofErr w:type="spellStart"/>
+      <w:r>
+        <w:t>Komartimente</w:t>
+      </w:r>
+      <w:proofErr w:type="spellEnd"/>
+    </w:p>
+    <w:p>
+      <w:pPr>
+        <w:jc w:val="left"/>
+      </w:pPr>
+      <w:r>
+        <w:t>Nachfolgend wird für jede P</w:t>
+      </w:r>
+      <w:r>
+        <w:t>flanze der WHD geschätzt und damit die Biomasse in den jeweiligen Kompartimenten berechnet. Für Bäume unter 1m Höhe stellt Wolff et al. Biomassefunktionen für die Kompartimente „Blätter/Nadeln“, „</w:t>
+      </w:r>
+      <w:proofErr w:type="spellStart"/>
+      <w:r>
+        <w:t>Stamm+Äste</w:t>
+      </w:r>
+      <w:proofErr w:type="spellEnd"/>
+      <w:r>
+        <w:t xml:space="preserve">“ und „gesamte oberirdische Trockenmasse“ bereit. </w:t>
+      </w:r>
+    </w:p>
+    <w:p>
+      <w:pPr>
+        <w:jc w:val="left"/>
+      </w:pPr>
+      <w:r>
+        <w:t xml:space="preserve">Die Segmentgrenze für </w:t>
+      </w:r>
+      <w:proofErr w:type="spellStart"/>
+      <w:r>
+        <w:t>TapeS</w:t>
+      </w:r>
+      <w:proofErr w:type="spellEnd"/>
+      <w:r>
+        <w:t xml:space="preserve"> sowie für </w:t>
+      </w:r>
+      <w:r>
+        <w:t>TGHI</w:t>
+      </w:r>
+      <w:r>
+        <w:t xml:space="preserve"> </w:t>
+      </w:r>
+      <w:r>
+        <w:t>&amp;</w:t>
+      </w:r>
+      <w:r>
+        <w:t xml:space="preserve"> </w:t>
+      </w:r>
+      <w:r>
+        <w:t>BWI Biomassefunktionen</w:t>
+      </w:r>
+      <w:r>
+        <w:t xml:space="preserve"> verläuft bei 1.3m</w:t>
+      </w:r>
+      <w:r>
+        <w:t xml:space="preserve">. Da Wolff in über 1m Höhe und unter 1m Höhe </w:t>
+      </w:r>
+      <w:r>
+        <w:t>segmentiert</w:t>
+      </w:r>
+      <w:r>
+        <w:t xml:space="preserve">, müssen die Funktionen bzw. </w:t>
+      </w:r>
+      <w:r>
+        <w:t>Koeffizienten</w:t>
+      </w:r>
+      <w:r>
+        <w:t xml:space="preserve"> für Bäume über 1m angewendet werden um das gesamte das Segment unter 1.3m abzudecken. </w:t>
+      </w:r>
+      <w:r>
+        <w:t xml:space="preserve">Für Bäume über 1m Höhe wird in die Kompartimente „Stamm“, „Äste“, „Blätter/Nadeln“ </w:t>
+      </w:r>
+      <w:r>
+        <w:t>und</w:t>
+      </w:r>
+      <w:r>
+        <w:t xml:space="preserve"> </w:t>
+      </w:r>
+      <w:r>
+        <w:t>„gesamte oberirdische Trockenmasse“</w:t>
+      </w:r>
+      <w:r>
+        <w:t xml:space="preserve"> unterschieden. </w:t>
+      </w:r>
+    </w:p>
+    <w:p/>
+    <w:p>
+      <w:pPr>
+        <w:pStyle w:val="berschrift4"/>
+      </w:pPr>
+      <w:proofErr w:type="spellStart"/>
+      <w:r>
+        <w:lastRenderedPageBreak/>
+        <w:t>Poorter</w:t>
+      </w:r>
+      <w:proofErr w:type="spellEnd"/>
+      <w:r>
+        <w:t xml:space="preserve"> </w:t>
+      </w:r>
+    </w:p>
+    <w:p>
+      <w:r>
+        <w:t xml:space="preserve">Die Biomassenfunktionen von </w:t>
+      </w:r>
+      <w:proofErr w:type="spellStart"/>
+      <w:r>
+        <w:t>Poorter</w:t>
+      </w:r>
+      <w:proofErr w:type="spellEnd"/>
+      <w:r>
+        <w:t xml:space="preserve"> </w:t>
+      </w:r>
+      <w:r>
+        <w:t>schätzen</w:t>
+      </w:r>
+      <w:r>
+        <w:t xml:space="preserve"> auf der Grundlage einer bereit gemessenen oder anderweitig ermittelten Biomasse </w:t>
+      </w:r>
+      <w:r>
+        <w:t xml:space="preserve">in einem Kompartiment, die Biomasse in einem anderen. </w:t>
+      </w:r>
+      <w:proofErr w:type="spellStart"/>
+      <w:r>
+        <w:t>Poorter</w:t>
+      </w:r>
+      <w:proofErr w:type="spellEnd"/>
+      <w:r>
+        <w:t xml:space="preserve"> ermöglicht die Kompartimentierung in Stamm-, Blatt- und Wurzelmasse, wobei die Wurzelmasse als </w:t>
+      </w:r>
+      <w:proofErr w:type="spellStart"/>
+      <w:r>
+        <w:t>input</w:t>
+      </w:r>
+      <w:proofErr w:type="spellEnd"/>
+      <w:r>
+        <w:t xml:space="preserve"> Variable für die Funktion dient. </w:t>
+      </w:r>
+    </w:p>
+    <w:p>
+      <w:pPr>
+        <w:pStyle w:val="berschrift5"/>
+      </w:pPr>
+      <w:r>
+        <w:t>Artengruppen</w:t>
+      </w:r>
+    </w:p>
+    <w:p>
+      <w:pPr>
+        <w:suppressAutoHyphens w:val="0"/>
+        <w:spacing w:before="0" w:line="240" w:lineRule="auto"/>
+      </w:pPr>
+      <w:r>
+        <w:t xml:space="preserve">In Bezug auf Artengruppen unterscheidet </w:t>
+      </w:r>
+      <w:proofErr w:type="spellStart"/>
+      <w:r>
+        <w:t>Poorter</w:t>
+      </w:r>
+      <w:proofErr w:type="spellEnd"/>
+      <w:r>
+        <w:t xml:space="preserve"> in Krautige und Holzige Pflanzen und innerhalb </w:t>
+      </w:r>
+      <w:r>
+        <w:t>dieser</w:t>
+      </w:r>
+      <w:r>
+        <w:t xml:space="preserve"> Kategorie</w:t>
+      </w:r>
+      <w:r>
+        <w:t xml:space="preserve">n in </w:t>
+      </w:r>
+      <w:proofErr w:type="spellStart"/>
+      <w:r>
+        <w:t>Gynmo</w:t>
+      </w:r>
+      <w:proofErr w:type="spellEnd"/>
+      <w:r>
+        <w:t xml:space="preserve">- und Angiosperme Arten. </w:t>
+      </w:r>
+      <w:r>
+        <w:t xml:space="preserve"> </w:t>
+      </w:r>
+      <w:r>
+        <w:t xml:space="preserve">Demnach werden die Koeffizienten der Funktion gemäß den Kategorien Laub- und Nadelholz (x_bart.csv Spalte: </w:t>
+      </w:r>
+      <w:proofErr w:type="spellStart"/>
+      <w:r>
+        <w:rPr>
+          <w:rFonts w:cs="Calibri"/>
+          <w:color w:val="000000"/>
+          <w:sz w:val="22"/>
+          <w:szCs w:val="22"/>
+        </w:rPr>
+        <w:t>laub_nadel</w:t>
+      </w:r>
+      <w:proofErr w:type="spellEnd"/>
+      <w:r>
+        <w:t xml:space="preserve">) angewendet. </w:t>
+      </w:r>
+    </w:p>
+    <w:p>
+      <w:pPr>
+        <w:pStyle w:val="berschrift5"/>
+        <w:rPr>
+          <w:rFonts w:cs="Calibri"/>
+          <w:color w:val="000000"/>
+          <w:sz w:val="22"/>
+          <w:szCs w:val="22"/>
+        </w:rPr>
+      </w:pPr>
+      <w:r>
+        <w:t>Umstellen Biomassenschätzfunktion</w:t>
+      </w:r>
+    </w:p>
+    <w:p>
+      <w:r>
+        <w:t xml:space="preserve">Da die Berechnung der Unterirdischen Biomasse für Bäume unter 1m durch die Zur Verfügung stehenden Biomassefunktionen (BWI&amp;THGI oder Wolff) nicht möglich ist, muss die Funktion derart ungestellt werden, dass die Stammasse als erklärende Variable genutzt werden kann um die zugehörige unterirdische Biomasse (Wurzelmasse) zu schätzen und damit wiederum auf die Blattmasse zu schließen. </w:t>
+      </w:r>
+    </w:p>
+    <w:p>
+      <w:r>
+        <w:t>Hierbei ist zu bedenken, dass, sofern man die THGI&amp; BWI Biomasse Funktionen verwendet um die „</w:t>
+      </w:r>
+      <w:proofErr w:type="spellStart"/>
+      <w:r>
+        <w:t>input</w:t>
+      </w:r>
+      <w:proofErr w:type="spellEnd"/>
+      <w:r>
+        <w:t xml:space="preserve"> Biomasse“ zu berechnen, diese für Nadelbäume nicht nur den Holzige Kompartimente miteinschließt, sondern auch die Nadelmasse. Somit wird die Masse in den Kompartimenten „Nadel“ und „Wurzeln“ für Nadelbäume überschätzt werden, da die Input Biomasse auch nicht-holzige Kompartimente einschließt und somit die tatsächliche Masse des Kompartiments „</w:t>
+      </w:r>
+      <w:proofErr w:type="spellStart"/>
+      <w:r>
+        <w:t>Stamm+Äste</w:t>
+      </w:r>
+      <w:proofErr w:type="spellEnd"/>
+      <w:r>
+        <w:t xml:space="preserve">“ überschreitet. </w:t>
+      </w:r>
+    </w:p>
+    <w:p/>
     <w:p>
       <w:pPr>
         <w:pStyle w:val="berschrift3"/>
@@ -7740,6 +8564,19 @@
     </w:p>
     <w:p>
       <w:r>
+        <w:t xml:space="preserve">Um feststellen zu können, ob eine Kompartimentierung an Bäumen unter 1.3m bzw. unter 1m sinnvoll bzw. probabel ist wurde ein Vergleich der </w:t>
+      </w:r>
+      <w:proofErr w:type="spellStart"/>
+      <w:r>
+        <w:t>Biomase</w:t>
+      </w:r>
+      <w:proofErr w:type="spellEnd"/>
+      <w:r>
+        <w:t xml:space="preserve"> </w:t>
+      </w:r>
+    </w:p>
+    <w:p>
+      <w:r>
         <w:t xml:space="preserve">unter 1.3m : Vergleich Wolff vs. TGH &amp; </w:t>
       </w:r>
       <w:proofErr w:type="spellStart"/>
@@ -7751,6 +8588,10 @@
         <w:t xml:space="preserve"> </w:t>
       </w:r>
     </w:p>
+    <w:p/>
+    <w:p/>
+    <w:p/>
+    <w:p/>
     <w:p>
       <w:pPr>
         <w:pStyle w:val="berschrift2"/>
@@ -7782,8 +8623,50 @@
     </w:p>
     <w:p>
       <w:r>
+        <w:t xml:space="preserve">Die Blattmasse an Nadelbäumen wird ebenfalls mit </w:t>
+      </w:r>
+      <w:proofErr w:type="spellStart"/>
+      <w:r>
+        <w:t>TapeS</w:t>
+      </w:r>
+      <w:proofErr w:type="spellEnd"/>
+      <w:r>
+        <w:t xml:space="preserve"> </w:t>
+      </w:r>
+      <w:proofErr w:type="spellStart"/>
+      <w:r>
+        <w:t>berechent</w:t>
+      </w:r>
+      <w:proofErr w:type="spellEnd"/>
+      <w:r>
+        <w:t xml:space="preserve">. Die Blattmasse and Laubbäumen hingegen, wie im Altbestand mit </w:t>
+      </w:r>
+      <w:proofErr w:type="spellStart"/>
+      <w:r>
+        <w:t>Wutzler</w:t>
+      </w:r>
+      <w:proofErr w:type="spellEnd"/>
+      <w:r>
+        <w:t xml:space="preserve"> et al. 2008. </w:t>
+      </w:r>
+    </w:p>
+    <w:p>
+      <w:r>
+        <w:t xml:space="preserve">Die Artengruppierung ist hierbei identisch mit dem Vorgehen für den Altbestand. </w:t>
+      </w:r>
+    </w:p>
+    <w:p>
+      <w:pPr>
+        <w:pStyle w:val="berschrift3"/>
+      </w:pPr>
+      <w:r>
         <w:lastRenderedPageBreak/>
-        <w:t xml:space="preserve">Die Blattmasse an Nadelbäumen wird ebenfalls mit </w:t>
+        <w:t>Biomassenvergleich</w:t>
+      </w:r>
+    </w:p>
+    <w:p>
+      <w:r>
+        <w:t xml:space="preserve">Über 1.3m : Vergleich </w:t>
       </w:r>
       <w:proofErr w:type="spellStart"/>
       <w:r>
@@ -7791,28 +8674,7 @@
       </w:r>
       <w:proofErr w:type="spellEnd"/>
       <w:r>
-        <w:t xml:space="preserve"> </w:t>
-      </w:r>
-      <w:proofErr w:type="spellStart"/>
-      <w:r>
-        <w:t>berechent</w:t>
-      </w:r>
-      <w:proofErr w:type="spellEnd"/>
-      <w:r>
-        <w:t xml:space="preserve">. Die Blattmasse and Laubbäumen hingegen, wie im Altbestand mit </w:t>
-      </w:r>
-      <w:proofErr w:type="spellStart"/>
-      <w:r>
-        <w:t>Wutzler</w:t>
-      </w:r>
-      <w:proofErr w:type="spellEnd"/>
-      <w:r>
-        <w:t xml:space="preserve"> et al. 2008. </w:t>
-      </w:r>
-    </w:p>
-    <w:p>
-      <w:r>
-        <w:t xml:space="preserve">Die Artengruppierung ist hierbei identisch mit dem Vorgehen für den Altbestand. </w:t>
+        <w:t xml:space="preserve"> vs. Wolff</w:t>
       </w:r>
     </w:p>
     <w:p>
@@ -7820,20 +8682,89 @@
         <w:pStyle w:val="berschrift3"/>
       </w:pPr>
       <w:r>
-        <w:t>Biomassenvergleich</w:t>
-      </w:r>
-    </w:p>
-    <w:p>
-      <w:r>
-        <w:t xml:space="preserve">Über 1.3m : Vergleich </w:t>
-      </w:r>
-      <w:proofErr w:type="spellStart"/>
-      <w:r>
-        <w:t>TapeS</w:t>
-      </w:r>
-      <w:proofErr w:type="spellEnd"/>
-      <w:r>
-        <w:t xml:space="preserve"> vs. Wolff</w:t>
+        <w:t>unterirdische</w:t>
+      </w:r>
+      <w:r>
+        <w:t xml:space="preserve"> Biomasse: </w:t>
+      </w:r>
+    </w:p>
+    <w:p>
+      <w:r>
+        <w:t xml:space="preserve">Die unterirdische Biomasse der Verjüngungspflanzen mit gemessenem BHD, also einer Höhe über 1.3m kann über die BWI &amp; THGI Funktion für unterirdische Biomasse berechnet werden, wie im Altbestand. </w:t>
+      </w:r>
+    </w:p>
+    <w:p/>
+    <w:p>
+      <w:pPr>
+        <w:pStyle w:val="Titelberschrift"/>
+      </w:pPr>
+      <w:r>
+        <w:t>Kohlenstoffvorrat</w:t>
+      </w:r>
+    </w:p>
+    <w:p>
+      <w:pPr>
+        <w:rPr>
+          <w:rFonts w:asciiTheme="minorHAnsi" w:hAnsiTheme="minorHAnsi" w:cstheme="minorHAnsi"/>
+        </w:rPr>
+      </w:pPr>
+      <w:r>
+        <w:rPr>
+          <w:rFonts w:asciiTheme="minorHAnsi" w:hAnsiTheme="minorHAnsi" w:cstheme="minorHAnsi"/>
+        </w:rPr>
+        <w:t xml:space="preserve">Die Berechnung des Kohlenstoffvorrates erfolgt dann durch die Multiplikation der Biomasse </w:t>
+      </w:r>
+      <w:r>
+        <w:rPr>
+          <w:rFonts w:asciiTheme="minorHAnsi" w:hAnsiTheme="minorHAnsi" w:cstheme="minorHAnsi"/>
+        </w:rPr>
+        <w:t xml:space="preserve">in dem jeweiligen Kompartiment oder zusammengefassten Kompartimenten </w:t>
+      </w:r>
+      <w:r>
+        <w:rPr>
+          <w:rFonts w:asciiTheme="minorHAnsi" w:hAnsiTheme="minorHAnsi" w:cstheme="minorHAnsi"/>
+        </w:rPr>
+        <w:t>mit dem Kohlenstoffgehalt, welcher gemäß IPCC Methodik zur Treibhausgasinventur 2006 0.5 beträgt und so auch in der TGHI und BWI verwendet wird</w:t>
+      </w:r>
+      <w:r>
+        <w:rPr>
+          <w:rFonts w:asciiTheme="minorHAnsi" w:hAnsiTheme="minorHAnsi" w:cstheme="minorHAnsi"/>
+        </w:rPr>
+        <w:t xml:space="preserve"> (QUELLE)</w:t>
+      </w:r>
+    </w:p>
+    <w:p/>
+    <w:p>
+      <w:pPr>
+        <w:pStyle w:val="Titelberschrift"/>
+      </w:pPr>
+      <w:r>
+        <w:t>Stickstoffvorrat</w:t>
+      </w:r>
+    </w:p>
+    <w:p>
+      <w:pPr>
+        <w:pStyle w:val="berschrift2"/>
+      </w:pPr>
+      <w:r>
+        <w:t xml:space="preserve">Stickstoffgehalte in oberirdischer holziger Biomasse </w:t>
+      </w:r>
+    </w:p>
+    <w:p>
+      <w:r>
+        <w:t xml:space="preserve">Nach dem Vergleich der Verfügbaren Daten über Nährelemente sowie zugehöriger Möglichkeiten nachträglich zu Kompartimentierung, ergibt Rumpf et al. </w:t>
+      </w:r>
+      <w:r>
+        <w:t>(</w:t>
+      </w:r>
+      <w:r>
+        <w:t>2018</w:t>
+      </w:r>
+      <w:r>
+        <w:t>)</w:t>
+      </w:r>
+      <w:r>
+        <w:t xml:space="preserve"> als die vielversprechendste Datengrundlage, aufgrund (1) der Aktualität der Veröffentlichung, (2) der Anwendbar der Daten für Deutsche Waldökosysteme und Baumarten, (3) der Möglichkeit die Gesamtbiomasse entsprechend der Kompartimente in denen Stickstoff gemessen wurde nachträglich aufzuteilen.</w:t>
       </w:r>
     </w:p>
     <w:p>
@@ -7841,89 +8772,84 @@
         <w:pStyle w:val="berschrift3"/>
       </w:pPr>
       <w:r>
-        <w:t>unterirdische</w:t>
-      </w:r>
-      <w:r>
-        <w:t xml:space="preserve"> Biomasse: </w:t>
-      </w:r>
-    </w:p>
-    <w:p>
-      <w:r>
-        <w:t xml:space="preserve">Die unterirdische Biomasse der Verjüngungspflanzen mit gemessenem BHD, also einer Höhe über 1.3m kann über die BWI &amp; THGI Funktion für unterirdische Biomasse berechnet werden, wie im Altbestand. </w:t>
-      </w:r>
-    </w:p>
-    <w:p/>
-    <w:p>
-      <w:pPr>
-        <w:pStyle w:val="Titelberschrift"/>
-      </w:pPr>
-      <w:r>
-        <w:t>Kohlenstoffvorrat</w:t>
-      </w:r>
-    </w:p>
-    <w:p>
-      <w:pPr>
-        <w:rPr>
-          <w:rFonts w:asciiTheme="minorHAnsi" w:hAnsiTheme="minorHAnsi" w:cstheme="minorHAnsi"/>
-        </w:rPr>
-      </w:pPr>
-      <w:r>
-        <w:rPr>
-          <w:rFonts w:asciiTheme="minorHAnsi" w:hAnsiTheme="minorHAnsi" w:cstheme="minorHAnsi"/>
-        </w:rPr>
-        <w:t xml:space="preserve">Die Berechnung des Kohlenstoffvorrates erfolgt dann durch die Multiplikation der Biomasse </w:t>
-      </w:r>
-      <w:r>
-        <w:rPr>
-          <w:rFonts w:asciiTheme="minorHAnsi" w:hAnsiTheme="minorHAnsi" w:cstheme="minorHAnsi"/>
-        </w:rPr>
-        <w:t xml:space="preserve">in dem jeweiligen Kompartiment oder zusammengefassten Kompartimenten </w:t>
-      </w:r>
-      <w:r>
-        <w:rPr>
-          <w:rFonts w:asciiTheme="minorHAnsi" w:hAnsiTheme="minorHAnsi" w:cstheme="minorHAnsi"/>
-        </w:rPr>
-        <w:t>mit dem Kohlenstoffgehalt, welcher gemäß IPCC Methodik zur Treibhausgasinventur 2006 0.5 beträgt und so auch in der TGHI und BWI verwendet wird</w:t>
-      </w:r>
-      <w:r>
-        <w:rPr>
-          <w:rFonts w:asciiTheme="minorHAnsi" w:hAnsiTheme="minorHAnsi" w:cstheme="minorHAnsi"/>
-        </w:rPr>
-        <w:t xml:space="preserve"> (QUELLE)</w:t>
-      </w:r>
-    </w:p>
-    <w:p/>
-    <w:p>
-      <w:pPr>
-        <w:pStyle w:val="Titelberschrift"/>
-      </w:pPr>
-      <w:r>
-        <w:t>Stickstoffvorrat</w:t>
-      </w:r>
-    </w:p>
-    <w:p>
-      <w:pPr>
-        <w:pStyle w:val="berschrift2"/>
-      </w:pPr>
-      <w:r>
-        <w:t xml:space="preserve">Stickstoffgehalte in oberirdischer holziger Biomasse </w:t>
-      </w:r>
-    </w:p>
-    <w:p>
-      <w:r>
-        <w:t xml:space="preserve">Nach dem Vergleich der Verfügbaren Daten über Nährelemente sowie zugehöriger Möglichkeiten nachträglich zu Kompartimentierung, ergibt Rumpf et al. </w:t>
-      </w:r>
-      <w:r>
-        <w:t>(</w:t>
-      </w:r>
-      <w:r>
-        <w:t>2018</w:t>
-      </w:r>
-      <w:r>
-        <w:t>)</w:t>
-      </w:r>
-      <w:r>
-        <w:t xml:space="preserve"> als die vielversprechendste Datengrundlage, aufgrund (1) der Aktualität der Veröffentlichung, (2) der Anwendbar der Daten für Deutsche Waldökosysteme und Baumarten, (3) der Möglichkeit die Gesamtbiomasse entsprechend der Kompartimente in denen Stickstoff gemessen wurde nachträglich aufzuteilen.</w:t>
+        <w:t>Kompartimente für Stickstoffvorrat Berechnung</w:t>
+      </w:r>
+    </w:p>
+    <w:p>
+      <w:r>
+        <w:t xml:space="preserve">Die Stickstoffvorräte in holzige Kompartimenten werden somit mittels der Stickstoffwerte in Rumpf et al. 2018 </w:t>
+      </w:r>
+      <w:r>
+        <w:t>(Rumpf, Sabine &amp; Schönfelder, Egbert &amp; Ahrends, Bernd. (2018). Biometrische Schätzmodelle für Nährelementgehalte in Baumkompartimenten</w:t>
+      </w:r>
+      <w:r>
+        <w:t xml:space="preserve">) berechnet. </w:t>
+      </w:r>
+    </w:p>
+    <w:p>
+      <w:r>
+        <w:t xml:space="preserve">Rumpf et al. 2018 sieht eine Einteilung in die folgenden Kompartimente vor: </w:t>
+      </w:r>
+    </w:p>
+    <w:p>
+      <w:pPr>
+        <w:pStyle w:val="Liste-2"/>
+      </w:pPr>
+      <w:r>
+        <w:t xml:space="preserve">Nichtderbholz inkl. Rinde, </w:t>
+      </w:r>
+    </w:p>
+    <w:p>
+      <w:pPr>
+        <w:pStyle w:val="Liste-2"/>
+      </w:pPr>
+      <w:r>
+        <w:t xml:space="preserve">Derbholz ohne Rinde, </w:t>
+      </w:r>
+    </w:p>
+    <w:p>
+      <w:pPr>
+        <w:pStyle w:val="Liste-2"/>
+      </w:pPr>
+      <w:r>
+        <w:t xml:space="preserve">Derbholzrinde und </w:t>
+      </w:r>
+    </w:p>
+    <w:p>
+      <w:pPr>
+        <w:pStyle w:val="Liste-2"/>
+      </w:pPr>
+      <w:r>
+        <w:t xml:space="preserve">Nadelmasse </w:t>
+      </w:r>
+    </w:p>
+    <w:p>
+      <w:r>
+        <w:t xml:space="preserve">Dementsprechend fehlen Stickstoffgehalte für </w:t>
+      </w:r>
+      <w:r>
+        <w:t xml:space="preserve">die Blattmasse in </w:t>
+      </w:r>
+      <w:r>
+        <w:t>Laubbäume</w:t>
+      </w:r>
+      <w:r>
+        <w:t>n sowie für die holzigen Kompartimente</w:t>
+      </w:r>
+      <w:r>
+        <w:t xml:space="preserve"> Stock- und Stockrinde</w:t>
+      </w:r>
+      <w:r>
+        <w:t>. D</w:t>
+      </w:r>
+      <w:r>
+        <w:t>er Stickstoffvorrat von Stock &amp; Stockrinde</w:t>
+      </w:r>
+      <w:r>
+        <w:t xml:space="preserve"> wird demnach mit den Stickstoffgehalten </w:t>
+      </w:r>
+      <w:r>
+        <w:t>Derbholz &amp; Derbholzrinde berechnet.</w:t>
       </w:r>
     </w:p>
     <w:p>
@@ -7931,113 +8857,28 @@
         <w:pStyle w:val="berschrift3"/>
       </w:pPr>
       <w:r>
-        <w:t>Kompartimente für Stickstoffvorrat Berechnung</w:t>
-      </w:r>
-    </w:p>
-    <w:p>
-      <w:r>
-        <w:t xml:space="preserve">Die Stickstoffvorräte in holzige Kompartimenten werden somit mittels der Stickstoffwerte in Rumpf et al. 2018 </w:t>
-      </w:r>
-      <w:r>
-        <w:t>(Rumpf, Sabine &amp; Schönfelder, Egbert &amp; Ahrends, Bernd. (2018). Biometrische Schätzmodelle für Nährelementgehalte in Baumkompartimenten</w:t>
-      </w:r>
-      <w:r>
-        <w:t xml:space="preserve">) berechnet. </w:t>
-      </w:r>
-    </w:p>
-    <w:p>
-      <w:r>
-        <w:t xml:space="preserve">Rumpf et al. 2018 sieht eine Einteilung in die folgenden Kompartimente vor: </w:t>
-      </w:r>
-    </w:p>
-    <w:p>
-      <w:pPr>
-        <w:pStyle w:val="Liste-2"/>
-      </w:pPr>
-      <w:r>
-        <w:t xml:space="preserve">Nichtderbholz inkl. Rinde, </w:t>
-      </w:r>
-    </w:p>
-    <w:p>
-      <w:pPr>
-        <w:pStyle w:val="Liste-2"/>
-      </w:pPr>
-      <w:r>
-        <w:t xml:space="preserve">Derbholz ohne Rinde, </w:t>
-      </w:r>
-    </w:p>
-    <w:p>
-      <w:pPr>
-        <w:pStyle w:val="Liste-2"/>
-      </w:pPr>
-      <w:r>
-        <w:t xml:space="preserve">Derbholzrinde und </w:t>
-      </w:r>
-    </w:p>
-    <w:p>
-      <w:pPr>
-        <w:pStyle w:val="Liste-2"/>
-      </w:pPr>
-      <w:r>
-        <w:t xml:space="preserve">Nadelmasse </w:t>
-      </w:r>
-    </w:p>
-    <w:p>
-      <w:r>
-        <w:t xml:space="preserve">Dementsprechend fehlen Stickstoffgehalte für </w:t>
-      </w:r>
-      <w:r>
-        <w:t xml:space="preserve">die Blattmasse in </w:t>
-      </w:r>
-      <w:r>
-        <w:t>Laubbäume</w:t>
-      </w:r>
-      <w:r>
-        <w:t>n sowie für die holzigen Kompartimente</w:t>
-      </w:r>
-      <w:r>
-        <w:t xml:space="preserve"> Stock- und Stockrinde</w:t>
-      </w:r>
-      <w:r>
-        <w:t>. D</w:t>
-      </w:r>
-      <w:r>
-        <w:t>er Stickstoffvorrat von Stock &amp; Stockrinde</w:t>
-      </w:r>
-      <w:r>
-        <w:t xml:space="preserve"> wird demnach mit den Stickstoffgehalten </w:t>
-      </w:r>
-      <w:r>
-        <w:t>Derbholz &amp; Derbholzrinde berechnet.</w:t>
-      </w:r>
-    </w:p>
-    <w:p>
-      <w:pPr>
-        <w:pStyle w:val="berschrift3"/>
-      </w:pPr>
+        <w:t>Baumartengruppen für Stickstoffvorrat Berechnung</w:t>
+      </w:r>
+    </w:p>
+    <w:p>
+      <w:r>
+        <w:t xml:space="preserve">Da in Rumpf et al. 2018 nur Stickstoffgehalte für Bestimmte Baumarten </w:t>
+      </w:r>
+      <w:r>
+        <w:t xml:space="preserve">bereitgestellt werden, mussten die in der BZE Baumarten Code Tabelle </w:t>
+      </w:r>
+      <w:proofErr w:type="spellStart"/>
+      <w:r>
+        <w:t>x_bart</w:t>
+      </w:r>
+      <w:proofErr w:type="spellEnd"/>
+      <w:r>
+        <w:t xml:space="preserve"> gelisteten Baumarten in die in Rumpf et al. 2018 repräsentierten Baumarten gruppiert werden. Hierbei wurde folgendermaßen vorgegangen: </w:t>
+      </w:r>
+    </w:p>
+    <w:p>
       <w:r>
         <w:lastRenderedPageBreak/>
-        <w:t>Baumartengruppen für Stickstoffvorrat Berechnung</w:t>
-      </w:r>
-    </w:p>
-    <w:p>
-      <w:r>
-        <w:t xml:space="preserve">Da in Rumpf et al. 2018 nur Stickstoffgehalte für Bestimmte Baumarten </w:t>
-      </w:r>
-      <w:r>
-        <w:t xml:space="preserve">bereitgestellt werden, mussten die in der BZE Baumarten Code Tabelle </w:t>
-      </w:r>
-      <w:proofErr w:type="spellStart"/>
-      <w:r>
-        <w:t>x_bart</w:t>
-      </w:r>
-      <w:proofErr w:type="spellEnd"/>
-      <w:r>
-        <w:t xml:space="preserve"> gelisteten Baumarten in die in Rumpf et al. 2018 repräsentierten Baumarten gruppiert werden. Hierbei wurde folgendermaßen vorgegangen: </w:t>
-      </w:r>
-    </w:p>
-    <w:p>
-      <w:r>
         <w:t xml:space="preserve">Rumpf et al. 2013 deckt folgende Baumarten ab: Eiche, Buche, Ahorn, Esche, Birke, Erle, Kiefer, Douglasie, Fichte. </w:t>
       </w:r>
     </w:p>
@@ -8324,129 +9165,129 @@
         <w:pStyle w:val="berschrift2"/>
       </w:pPr>
       <w:r>
+        <w:t>Stickstoffgehalte</w:t>
+      </w:r>
+      <w:r>
+        <w:t xml:space="preserve"> in Blattmasse </w:t>
+      </w:r>
+    </w:p>
+    <w:p>
+      <w:pPr>
+        <w:pStyle w:val="Zwischenberschriftbold"/>
+        <w:rPr>
+          <w:rStyle w:val="Hervorhebung"/>
+        </w:rPr>
+      </w:pPr>
+      <w:r>
+        <w:rPr>
+          <w:rStyle w:val="Hervorhebung"/>
+        </w:rPr>
+        <w:t xml:space="preserve">Update vom Treffen 22.11.2023, 10:00, BZE-Plausibilitätstests Gruppe, anwesend: </w:t>
+      </w:r>
+      <w:proofErr w:type="spellStart"/>
+      <w:r>
+        <w:rPr>
+          <w:rStyle w:val="Hervorhebung"/>
+        </w:rPr>
+        <w:t>N.Wellbrock</w:t>
+      </w:r>
+      <w:proofErr w:type="spellEnd"/>
+      <w:r>
+        <w:rPr>
+          <w:rStyle w:val="Hervorhebung"/>
+        </w:rPr>
+        <w:t xml:space="preserve">, </w:t>
+      </w:r>
+      <w:proofErr w:type="spellStart"/>
+      <w:r>
+        <w:rPr>
+          <w:rStyle w:val="Hervorhebung"/>
+        </w:rPr>
+        <w:t>O.Bienert</w:t>
+      </w:r>
+      <w:proofErr w:type="spellEnd"/>
+      <w:r>
+        <w:rPr>
+          <w:rStyle w:val="Hervorhebung"/>
+        </w:rPr>
+        <w:t xml:space="preserve">, </w:t>
+      </w:r>
+      <w:proofErr w:type="spellStart"/>
+      <w:r>
+        <w:rPr>
+          <w:rStyle w:val="Hervorhebung"/>
+        </w:rPr>
+        <w:t>C.Oertel</w:t>
+      </w:r>
+      <w:proofErr w:type="spellEnd"/>
+      <w:r>
+        <w:rPr>
+          <w:rStyle w:val="Hervorhebung"/>
+        </w:rPr>
+        <w:t xml:space="preserve">, </w:t>
+      </w:r>
+      <w:proofErr w:type="spellStart"/>
+      <w:r>
+        <w:rPr>
+          <w:rStyle w:val="Hervorhebung"/>
+        </w:rPr>
+        <w:t>P.E.Dühnelt</w:t>
+      </w:r>
+      <w:proofErr w:type="spellEnd"/>
+      <w:r>
+        <w:rPr>
+          <w:rStyle w:val="Hervorhebung"/>
+        </w:rPr>
+        <w:t xml:space="preserve">, </w:t>
+      </w:r>
+      <w:proofErr w:type="spellStart"/>
+      <w:r>
+        <w:rPr>
+          <w:rStyle w:val="Hervorhebung"/>
+        </w:rPr>
+        <w:t>J.Bielefeldt</w:t>
+      </w:r>
+      <w:proofErr w:type="spellEnd"/>
+      <w:r>
+        <w:rPr>
+          <w:rStyle w:val="Hervorhebung"/>
+        </w:rPr>
+        <w:t xml:space="preserve">, </w:t>
+      </w:r>
+      <w:proofErr w:type="spellStart"/>
+      <w:r>
+        <w:rPr>
+          <w:rStyle w:val="Hervorhebung"/>
+        </w:rPr>
+        <w:t>J.Gärtner</w:t>
+      </w:r>
+      <w:proofErr w:type="spellEnd"/>
+      <w:r>
+        <w:rPr>
+          <w:rStyle w:val="Hervorhebung"/>
+        </w:rPr>
+        <w:t xml:space="preserve">, </w:t>
+      </w:r>
+      <w:proofErr w:type="spellStart"/>
+      <w:r>
+        <w:rPr>
+          <w:rStyle w:val="Hervorhebung"/>
+        </w:rPr>
+        <w:t>H.Gercken</w:t>
+      </w:r>
+      <w:proofErr w:type="spellEnd"/>
+    </w:p>
+    <w:p>
+      <w:r>
+        <w:t>Stickstoffvorräte in der Blattmasse sind nicht von Interesse für die BZE Auswertung, dementsprechend werden nur Biomasse und Kohlenstoff in allen Kompartimenten geliefert, Stickstoffvorräte werden hingegen nur für holzige Kompartimente geliefert. Somit wird das nachfolgende Kapitel hinfällig.</w:t>
+      </w:r>
+    </w:p>
+    <w:p>
+      <w:pPr>
+        <w:pStyle w:val="berschrift3"/>
+      </w:pPr>
+      <w:r>
         <w:lastRenderedPageBreak/>
-        <w:t>Stickstoffgehalte</w:t>
-      </w:r>
-      <w:r>
-        <w:t xml:space="preserve"> in Blattmasse </w:t>
-      </w:r>
-    </w:p>
-    <w:p>
-      <w:pPr>
-        <w:pStyle w:val="Zwischenberschriftbold"/>
-        <w:rPr>
-          <w:rStyle w:val="Hervorhebung"/>
-        </w:rPr>
-      </w:pPr>
-      <w:r>
-        <w:rPr>
-          <w:rStyle w:val="Hervorhebung"/>
-        </w:rPr>
-        <w:t xml:space="preserve">Update vom Treffen 22.11.2023, 10:00, BZE-Plausibilitätstests Gruppe, anwesend: </w:t>
-      </w:r>
-      <w:proofErr w:type="spellStart"/>
-      <w:r>
-        <w:rPr>
-          <w:rStyle w:val="Hervorhebung"/>
-        </w:rPr>
-        <w:t>N.Wellbrock</w:t>
-      </w:r>
-      <w:proofErr w:type="spellEnd"/>
-      <w:r>
-        <w:rPr>
-          <w:rStyle w:val="Hervorhebung"/>
-        </w:rPr>
-        <w:t xml:space="preserve">, </w:t>
-      </w:r>
-      <w:proofErr w:type="spellStart"/>
-      <w:r>
-        <w:rPr>
-          <w:rStyle w:val="Hervorhebung"/>
-        </w:rPr>
-        <w:t>O.Bienert</w:t>
-      </w:r>
-      <w:proofErr w:type="spellEnd"/>
-      <w:r>
-        <w:rPr>
-          <w:rStyle w:val="Hervorhebung"/>
-        </w:rPr>
-        <w:t xml:space="preserve">, </w:t>
-      </w:r>
-      <w:proofErr w:type="spellStart"/>
-      <w:r>
-        <w:rPr>
-          <w:rStyle w:val="Hervorhebung"/>
-        </w:rPr>
-        <w:t>C.Oertel</w:t>
-      </w:r>
-      <w:proofErr w:type="spellEnd"/>
-      <w:r>
-        <w:rPr>
-          <w:rStyle w:val="Hervorhebung"/>
-        </w:rPr>
-        <w:t xml:space="preserve">, </w:t>
-      </w:r>
-      <w:proofErr w:type="spellStart"/>
-      <w:r>
-        <w:rPr>
-          <w:rStyle w:val="Hervorhebung"/>
-        </w:rPr>
-        <w:t>P.E.Dühnelt</w:t>
-      </w:r>
-      <w:proofErr w:type="spellEnd"/>
-      <w:r>
-        <w:rPr>
-          <w:rStyle w:val="Hervorhebung"/>
-        </w:rPr>
-        <w:t xml:space="preserve">, </w:t>
-      </w:r>
-      <w:proofErr w:type="spellStart"/>
-      <w:r>
-        <w:rPr>
-          <w:rStyle w:val="Hervorhebung"/>
-        </w:rPr>
-        <w:t>J.Bielefeldt</w:t>
-      </w:r>
-      <w:proofErr w:type="spellEnd"/>
-      <w:r>
-        <w:rPr>
-          <w:rStyle w:val="Hervorhebung"/>
-        </w:rPr>
-        <w:t xml:space="preserve">, </w:t>
-      </w:r>
-      <w:proofErr w:type="spellStart"/>
-      <w:r>
-        <w:rPr>
-          <w:rStyle w:val="Hervorhebung"/>
-        </w:rPr>
-        <w:t>J.Gärtner</w:t>
-      </w:r>
-      <w:proofErr w:type="spellEnd"/>
-      <w:r>
-        <w:rPr>
-          <w:rStyle w:val="Hervorhebung"/>
-        </w:rPr>
-        <w:t xml:space="preserve">, </w:t>
-      </w:r>
-      <w:proofErr w:type="spellStart"/>
-      <w:r>
-        <w:rPr>
-          <w:rStyle w:val="Hervorhebung"/>
-        </w:rPr>
-        <w:t>H.Gercken</w:t>
-      </w:r>
-      <w:proofErr w:type="spellEnd"/>
-    </w:p>
-    <w:p>
-      <w:r>
-        <w:t>Stickstoffvorräte in der Blattmasse sind nicht von Interesse für die BZE Auswertung, dementsprechend werden nur Biomasse und Kohlenstoff in allen Kompartimenten geliefert, Stickstoffvorräte werden hingegen nur für holzige Kompartimente geliefert. Somit wird das nachfolgende Kapitel hinfällig.</w:t>
-      </w:r>
-    </w:p>
-    <w:p>
-      <w:pPr>
-        <w:pStyle w:val="berschrift3"/>
-      </w:pPr>
-      <w:r>
         <w:t>Stickstoffgehalte in Blattmasse aus BZE Blatt- &amp; Nadelproben 20.11.23</w:t>
       </w:r>
     </w:p>
@@ -8712,7 +9553,6 @@
         </w:numPr>
       </w:pPr>
       <w:r>
-        <w:lastRenderedPageBreak/>
         <w:t>zu einer Baumart gar keine N-Werte verfügbar sein</w:t>
       </w:r>
     </w:p>
@@ -8864,6 +9704,7 @@
           </w:tcPr>
           <w:p>
             <w:r>
+              <w:lastRenderedPageBreak/>
               <w:t>n</w:t>
             </w:r>
           </w:p>
@@ -11094,7 +11935,7 @@
   <w:abstractNum w:abstractNumId="10" w15:restartNumberingAfterBreak="0">
     <w:nsid w:val="566C3A9B"/>
     <w:multiLevelType w:val="multilevel"/>
-    <w:tmpl w:val="D81E91CC"/>
+    <w:tmpl w:val="18327E00"/>
     <w:lvl w:ilvl="0">
       <w:start w:val="1"/>
       <w:numFmt w:val="decimal"/>
@@ -11144,7 +11985,61 @@
         <w:ind w:left="1019" w:hanging="1021"/>
       </w:pPr>
       <w:rPr>
-        <w:rFonts w:hint="default"/>
+        <w:rFonts w:ascii="Times New Roman" w:hAnsi="Times New Roman" w:cs="Times New Roman"/>
+        <w:b w:val="0"/>
+        <w:bCs w:val="0"/>
+        <w:i w:val="0"/>
+        <w:iCs w:val="0"/>
+        <w:caps w:val="0"/>
+        <w:smallCaps w:val="0"/>
+        <w:strike w:val="0"/>
+        <w:dstrike w:val="0"/>
+        <w:outline w:val="0"/>
+        <w:shadow w:val="0"/>
+        <w:emboss w:val="0"/>
+        <w:imprint w:val="0"/>
+        <w:noProof w:val="0"/>
+        <w:snapToGrid w:val="0"/>
+        <w:vanish w:val="0"/>
+        <w:color w:val="000000"/>
+        <w:spacing w:val="0"/>
+        <w:w w:val="0"/>
+        <w:kern w:val="0"/>
+        <w:position w:val="0"/>
+        <w:sz w:val="0"/>
+        <w:szCs w:val="0"/>
+        <w:u w:val="none" w:color="000000"/>
+        <w:effect w:val="none"/>
+        <w:bdr w:val="none" w:sz="0" w:space="0" w:color="000000"/>
+        <w:shd w:val="clear" w:color="000000" w:fill="000000"/>
+        <w:vertAlign w:val="baseline"/>
+        <w:em w:val="none"/>
+        <w:lang w:val="x-none" w:eastAsia="x-none" w:bidi="x-none"/>
+        <w:specVanish w:val="0"/>
+        <w14:glow w14:rad="0">
+          <w14:srgbClr w14:val="000000"/>
+        </w14:glow>
+        <w14:shadow w14:blurRad="0" w14:dist="0" w14:dir="0" w14:sx="0" w14:sy="0" w14:kx="0" w14:ky="0" w14:algn="none">
+          <w14:srgbClr w14:val="000000"/>
+        </w14:shadow>
+        <w14:reflection w14:blurRad="0" w14:stA="0" w14:stPos="0" w14:endA="0" w14:endPos="0" w14:dist="0" w14:dir="0" w14:fadeDir="0" w14:sx="0" w14:sy="0" w14:kx="0" w14:ky="0" w14:algn="none"/>
+        <w14:textOutline w14:w="0" w14:cap="rnd" w14:cmpd="sng" w14:algn="ctr">
+          <w14:noFill/>
+          <w14:prstDash w14:val="solid"/>
+          <w14:bevel/>
+        </w14:textOutline>
+        <w14:scene3d>
+          <w14:camera w14:prst="orthographicFront"/>
+          <w14:lightRig w14:rig="threePt" w14:dir="t">
+            <w14:rot w14:lat="0" w14:lon="0" w14:rev="0"/>
+          </w14:lightRig>
+        </w14:scene3d>
+        <w14:props3d w14:extrusionH="0" w14:contourW="0" w14:prstMaterial="none"/>
+        <w14:ligatures w14:val="none"/>
+        <w14:numForm w14:val="default"/>
+        <w14:numSpacing w14:val="default"/>
+        <w14:stylisticSets/>
+        <w14:cntxtAlts w14:val="0"/>
       </w:rPr>
     </w:lvl>
     <w:lvl w:ilvl="4">
@@ -11157,7 +12052,61 @@
         <w:ind w:left="1006" w:hanging="1008"/>
       </w:pPr>
       <w:rPr>
-        <w:rFonts w:hint="default"/>
+        <w:rFonts w:ascii="Times New Roman" w:hAnsi="Times New Roman" w:cs="Times New Roman"/>
+        <w:b w:val="0"/>
+        <w:bCs w:val="0"/>
+        <w:i w:val="0"/>
+        <w:iCs w:val="0"/>
+        <w:caps w:val="0"/>
+        <w:smallCaps w:val="0"/>
+        <w:strike w:val="0"/>
+        <w:dstrike w:val="0"/>
+        <w:outline w:val="0"/>
+        <w:shadow w:val="0"/>
+        <w:emboss w:val="0"/>
+        <w:imprint w:val="0"/>
+        <w:noProof w:val="0"/>
+        <w:snapToGrid w:val="0"/>
+        <w:vanish w:val="0"/>
+        <w:color w:val="000000"/>
+        <w:spacing w:val="0"/>
+        <w:w w:val="0"/>
+        <w:kern w:val="0"/>
+        <w:position w:val="0"/>
+        <w:sz w:val="0"/>
+        <w:szCs w:val="0"/>
+        <w:u w:val="none" w:color="000000"/>
+        <w:effect w:val="none"/>
+        <w:bdr w:val="none" w:sz="0" w:space="0" w:color="000000"/>
+        <w:shd w:val="clear" w:color="000000" w:fill="000000"/>
+        <w:vertAlign w:val="baseline"/>
+        <w:em w:val="none"/>
+        <w:lang w:val="x-none" w:eastAsia="x-none" w:bidi="x-none"/>
+        <w:specVanish w:val="0"/>
+        <w14:glow w14:rad="0">
+          <w14:srgbClr w14:val="000000"/>
+        </w14:glow>
+        <w14:shadow w14:blurRad="0" w14:dist="0" w14:dir="0" w14:sx="0" w14:sy="0" w14:kx="0" w14:ky="0" w14:algn="none">
+          <w14:srgbClr w14:val="000000"/>
+        </w14:shadow>
+        <w14:reflection w14:blurRad="0" w14:stA="0" w14:stPos="0" w14:endA="0" w14:endPos="0" w14:dist="0" w14:dir="0" w14:fadeDir="0" w14:sx="0" w14:sy="0" w14:kx="0" w14:ky="0" w14:algn="none"/>
+        <w14:textOutline w14:w="0" w14:cap="rnd" w14:cmpd="sng" w14:algn="ctr">
+          <w14:noFill/>
+          <w14:prstDash w14:val="solid"/>
+          <w14:bevel/>
+        </w14:textOutline>
+        <w14:scene3d>
+          <w14:camera w14:prst="orthographicFront"/>
+          <w14:lightRig w14:rig="threePt" w14:dir="t">
+            <w14:rot w14:lat="0" w14:lon="0" w14:rev="0"/>
+          </w14:lightRig>
+        </w14:scene3d>
+        <w14:props3d w14:extrusionH="0" w14:contourW="0" w14:prstMaterial="none"/>
+        <w14:ligatures w14:val="none"/>
+        <w14:numForm w14:val="default"/>
+        <w14:numSpacing w14:val="default"/>
+        <w14:stylisticSets/>
+        <w14:cntxtAlts w14:val="0"/>
       </w:rPr>
     </w:lvl>
     <w:lvl w:ilvl="5">

</xml_diff>

<commit_message>
setting up deadwoo processing dataset, adjusting RG poorter function and issuing RG poorter vs. RG poortwe+wolff t.tests
</commit_message>
<xml_diff>
--- a/info/Doku_BZE3_Bestandesauswertung.docx
+++ b/info/Doku_BZE3_Bestandesauswertung.docx
@@ -7781,131 +7781,113 @@
         <w:pStyle w:val="berschrift3"/>
       </w:pPr>
       <w:r>
-        <w:t xml:space="preserve">Unterirdische Biomasse </w:t>
-      </w:r>
-    </w:p>
-    <w:p>
+        <w:t xml:space="preserve">Kompartimentierung der oberirdischen Biomasse </w:t>
+      </w:r>
+    </w:p>
+    <w:p>
+      <w:r>
+        <w:t xml:space="preserve">Für die Kompartimentierung der oberirdischen Masse stehen aktuell (Stand 01.12.2023) zwei </w:t>
+      </w:r>
+      <w:proofErr w:type="spellStart"/>
+      <w:r>
+        <w:t>optionen</w:t>
+      </w:r>
+      <w:proofErr w:type="spellEnd"/>
+      <w:r>
+        <w:t xml:space="preserve"> zur Verfügung</w:t>
+      </w:r>
+      <w:r>
+        <w:t xml:space="preserve"> (1) eine nachträgliche Kompartimentierung der bereits berechneten oberirdischen Biomasse mittels der </w:t>
+      </w:r>
+      <w:proofErr w:type="spellStart"/>
+      <w:proofErr w:type="gramStart"/>
+      <w:r>
+        <w:t>Wurzel:Stam</w:t>
+      </w:r>
+      <w:proofErr w:type="spellEnd"/>
+      <w:proofErr w:type="gramEnd"/>
+      <w:r>
+        <w:t xml:space="preserve"> und </w:t>
+      </w:r>
+      <w:proofErr w:type="spellStart"/>
+      <w:r>
+        <w:t>Wurzel:Blatt</w:t>
+      </w:r>
+      <w:proofErr w:type="spellEnd"/>
+      <w:r>
+        <w:t xml:space="preserve"> Faktoren (</w:t>
+      </w:r>
+      <w:proofErr w:type="spellStart"/>
+      <w:r>
+        <w:t>root:stem</w:t>
+      </w:r>
+      <w:proofErr w:type="spellEnd"/>
+      <w:r>
+        <w:t xml:space="preserve">-, </w:t>
+      </w:r>
+      <w:proofErr w:type="spellStart"/>
+      <w:r>
+        <w:t>root:leaf-ratios</w:t>
+      </w:r>
+      <w:proofErr w:type="spellEnd"/>
+      <w:r>
+        <w:t xml:space="preserve">) </w:t>
+      </w:r>
+      <w:proofErr w:type="spellStart"/>
+      <w:r>
+        <w:t>vo</w:t>
+      </w:r>
+      <w:proofErr w:type="spellEnd"/>
+      <w:r>
+        <w:t xml:space="preserve"> </w:t>
+      </w:r>
       <w:proofErr w:type="spellStart"/>
       <w:r>
         <w:t>Poorter</w:t>
       </w:r>
       <w:proofErr w:type="spellEnd"/>
       <w:r>
-        <w:t xml:space="preserve"> </w:t>
-      </w:r>
-    </w:p>
-    <w:p>
-      <w:pPr>
-        <w:pStyle w:val="berschrift3"/>
-      </w:pPr>
-      <w:r>
-        <w:t xml:space="preserve">Kompartimentierung der oberirdischen Biomasse </w:t>
-      </w:r>
-    </w:p>
-    <w:p>
-      <w:r>
-        <w:t xml:space="preserve">Für die Kompartimentierung der oberirdischen Masse stehen aktuell (Stand 01.12.2023) zwei </w:t>
-      </w:r>
-      <w:proofErr w:type="spellStart"/>
-      <w:r>
-        <w:t>optionen</w:t>
-      </w:r>
-      <w:proofErr w:type="spellEnd"/>
-      <w:r>
-        <w:t xml:space="preserve"> zur Verfügung</w:t>
-      </w:r>
-      <w:r>
-        <w:t xml:space="preserve"> (1) eine nachträgliche Kompartimentierung der bereits berechneten oberirdischen Biomasse mittels der </w:t>
-      </w:r>
-      <w:proofErr w:type="spellStart"/>
+        <w:t xml:space="preserve"> et al. 2012 ()  oder eine </w:t>
+      </w:r>
+      <w:r>
+        <w:t>direkte</w:t>
+      </w:r>
+      <w:r>
+        <w:t xml:space="preserve"> Kompartimentierung d</w:t>
+      </w:r>
+      <w:r>
+        <w:t>urch Wolff et al. ()</w:t>
+      </w:r>
+    </w:p>
+    <w:p>
+      <w:pPr>
+        <w:pStyle w:val="berschrift4"/>
+      </w:pPr>
+      <w:r>
+        <w:t xml:space="preserve">Wolff et al. </w:t>
+      </w:r>
+    </w:p>
+    <w:p>
+      <w:pPr>
+        <w:pStyle w:val="berschrift5"/>
+      </w:pPr>
+      <w:r>
+        <w:t xml:space="preserve">Artengruppen </w:t>
+      </w:r>
+    </w:p>
+    <w:p>
+      <w:r>
+        <w:t xml:space="preserve">Wolff hat Funktionen für die Baumarten: Bergahorn, Esche, Birke, Buche, Eiche, Fichte, Kiefer, Vogelbeere, Ginster, Holunder und Faulbaum. </w:t>
+      </w:r>
+      <w:r>
+        <w:t xml:space="preserve">Für die Berechnung </w:t>
+      </w:r>
       <w:proofErr w:type="gramStart"/>
       <w:r>
-        <w:t>Wurzel:Stam</w:t>
-      </w:r>
-      <w:proofErr w:type="spellEnd"/>
+        <w:t>des  Wurzelhalsdurchmessers</w:t>
+      </w:r>
       <w:proofErr w:type="gramEnd"/>
       <w:r>
-        <w:t xml:space="preserve"> und </w:t>
-      </w:r>
-      <w:proofErr w:type="spellStart"/>
-      <w:r>
-        <w:t>Wurzel:Blatt</w:t>
-      </w:r>
-      <w:proofErr w:type="spellEnd"/>
-      <w:r>
-        <w:t xml:space="preserve"> Faktoren (</w:t>
-      </w:r>
-      <w:proofErr w:type="spellStart"/>
-      <w:r>
-        <w:t>root:stem</w:t>
-      </w:r>
-      <w:proofErr w:type="spellEnd"/>
-      <w:r>
-        <w:t xml:space="preserve">-, </w:t>
-      </w:r>
-      <w:proofErr w:type="spellStart"/>
-      <w:r>
-        <w:t>root:leaf-ratios</w:t>
-      </w:r>
-      <w:proofErr w:type="spellEnd"/>
-      <w:r>
-        <w:t xml:space="preserve">) </w:t>
-      </w:r>
-      <w:proofErr w:type="spellStart"/>
-      <w:r>
-        <w:t>vo</w:t>
-      </w:r>
-      <w:proofErr w:type="spellEnd"/>
-      <w:r>
-        <w:t xml:space="preserve"> </w:t>
-      </w:r>
-      <w:proofErr w:type="spellStart"/>
-      <w:r>
-        <w:t>Poorter</w:t>
-      </w:r>
-      <w:proofErr w:type="spellEnd"/>
-      <w:r>
-        <w:t xml:space="preserve"> et al. 2012 ()  oder eine </w:t>
-      </w:r>
-      <w:r>
-        <w:t>direkte</w:t>
-      </w:r>
-      <w:r>
-        <w:t xml:space="preserve"> Kompartimentierung d</w:t>
-      </w:r>
-      <w:r>
-        <w:t>urch Wolff et al. ()</w:t>
-      </w:r>
-    </w:p>
-    <w:p>
-      <w:pPr>
-        <w:pStyle w:val="berschrift4"/>
-      </w:pPr>
-      <w:r>
-        <w:t xml:space="preserve">Wolff et al. </w:t>
-      </w:r>
-    </w:p>
-    <w:p>
-      <w:pPr>
-        <w:pStyle w:val="berschrift5"/>
-      </w:pPr>
-      <w:r>
-        <w:t xml:space="preserve">Artengruppen </w:t>
-      </w:r>
-    </w:p>
-    <w:p>
-      <w:r>
-        <w:t xml:space="preserve">Wolff hat Funktionen für die Baumarten: Bergahorn, Esche, Birke, Buche, Eiche, Fichte, Kiefer, Vogelbeere, Ginster, Holunder und Faulbaum. </w:t>
-      </w:r>
-      <w:r>
-        <w:t xml:space="preserve">Für die Berechnung </w:t>
-      </w:r>
-      <w:proofErr w:type="gramStart"/>
-      <w:r>
-        <w:t>des  Wurzelhalsdurchmessers</w:t>
-      </w:r>
-      <w:proofErr w:type="gramEnd"/>
-      <w:r>
         <w:t xml:space="preserve"> und nachfolgend der Biomasse müssen die BZE Arten in </w:t>
       </w:r>
       <w:proofErr w:type="spellStart"/>
@@ -7917,7 +7899,6 @@
         <w:t xml:space="preserve"> daher in die verfügbaren Artengruppen eingeteilt werden. </w:t>
       </w:r>
     </w:p>
-    <w:p/>
     <w:p>
       <w:r>
         <w:t xml:space="preserve">Die Zuordnung wird in </w:t>
@@ -8384,38 +8365,101 @@
         </w:numPr>
       </w:pPr>
       <w:r>
+        <w:t xml:space="preserve">Für die Zuordnung der verbleibenden Bäume in der „andere Laubbäume mit hoher Lebenserwartung“ Gruppe standen die Artengruppe BAH oder ES zur Auswahl. Die </w:t>
+      </w:r>
+      <w:proofErr w:type="spellStart"/>
+      <w:r>
+        <w:t>Enscheidung</w:t>
+      </w:r>
+      <w:proofErr w:type="spellEnd"/>
+      <w:r>
+        <w:t xml:space="preserve"> verbleibende (nicht zugeordnete) Baumarten in der BWI Artgengruppe </w:t>
+      </w:r>
+      <w:r>
+        <w:t>"andere Laubbäume hoher Lebenserwartung" </w:t>
+      </w:r>
+      <w:r>
+        <w:t xml:space="preserve">der Wolff Artengruppe ES zuzuordnen beruht darauf, </w:t>
+      </w:r>
+      <w:proofErr w:type="gramStart"/>
+      <w:r>
+        <w:t>dass  Bergahorn</w:t>
+      </w:r>
+      <w:proofErr w:type="gramEnd"/>
+      <w:r>
+        <w:t xml:space="preserve"> auch auf extremeren Standortbedingungen vorkommt, was die </w:t>
+      </w:r>
+      <w:proofErr w:type="spellStart"/>
+      <w:r>
+        <w:t>Representativität</w:t>
+      </w:r>
+      <w:proofErr w:type="spellEnd"/>
+      <w:r>
+        <w:t xml:space="preserve"> der Artgengruppe reduzieren könnte. </w:t>
+      </w:r>
+    </w:p>
+    <w:p>
+      <w:pPr>
+        <w:pStyle w:val="berschrift5"/>
+      </w:pPr>
+      <w:r>
         <w:lastRenderedPageBreak/>
-        <w:t xml:space="preserve">Für die Zuordnung der verbleibenden Bäume in der „andere Laubbäume mit hoher Lebenserwartung“ Gruppe standen die Artengruppe BAH oder ES zur Auswahl. Die </w:t>
-      </w:r>
-      <w:proofErr w:type="spellStart"/>
-      <w:r>
-        <w:t>Enscheidung</w:t>
-      </w:r>
-      <w:proofErr w:type="spellEnd"/>
-      <w:r>
-        <w:t xml:space="preserve"> verbleibende (nicht zugeordnete) Baumarten in der BWI Artgengruppe </w:t>
-      </w:r>
-      <w:r>
-        <w:t>"andere Laubbäume hoher Lebenserwartung" </w:t>
-      </w:r>
-      <w:r>
-        <w:t xml:space="preserve">der Wolff Artengruppe ES zuzuordnen beruht darauf, </w:t>
-      </w:r>
-      <w:proofErr w:type="gramStart"/>
-      <w:r>
-        <w:t>dass  Bergahorn</w:t>
-      </w:r>
-      <w:proofErr w:type="gramEnd"/>
-      <w:r>
-        <w:t xml:space="preserve"> auch auf extremeren Standortbedingungen vorkommt, was die </w:t>
-      </w:r>
-      <w:proofErr w:type="spellStart"/>
-      <w:r>
-        <w:t>Representativität</w:t>
-      </w:r>
-      <w:proofErr w:type="spellEnd"/>
-      <w:r>
-        <w:t xml:space="preserve"> der Artgengruppe reduzieren könnte. </w:t>
+        <w:t xml:space="preserve">Schätzen fehlender Wurzelhalsdurchmesser über Höhe </w:t>
+      </w:r>
+    </w:p>
+    <w:p>
+      <w:r>
+        <w:t xml:space="preserve">Die </w:t>
+      </w:r>
+      <w:r>
+        <w:t xml:space="preserve">Input Variable für die </w:t>
+      </w:r>
+      <w:r>
+        <w:t xml:space="preserve">Biomassenschätzfunktionen von Wolff et al. </w:t>
+      </w:r>
+      <w:r>
+        <w:t xml:space="preserve">ist der Wurzelhalsdurchmesser. Dieser wurde in der Verjüngungsaufnahme der BZE nicht erfasst. Durch </w:t>
+      </w:r>
+      <w:r>
+        <w:t>all</w:t>
+      </w:r>
+      <w:r>
+        <w:t xml:space="preserve">ometrische Funktionen von Wolff et al. kann dieser jedoch mittels der Pflanzenhöhe geschätzt werden. Hierzu muss </w:t>
+      </w:r>
+      <w:r>
+        <w:t xml:space="preserve">die lineare Funktion die die ursprünglich die Höhe mit dem </w:t>
+      </w:r>
+      <w:r>
+        <w:t>WHD</w:t>
+      </w:r>
+      <w:r>
+        <w:t xml:space="preserve"> als erklärender Variable schätzt</w:t>
+      </w:r>
+      <w:r>
+        <w:t xml:space="preserve"> umgestellt werden: </w:t>
+      </w:r>
+    </w:p>
+    <w:p>
+      <w:pPr>
+        <w:jc w:val="center"/>
+        <w:rPr>
+          <w:lang w:val="en-US"/>
+        </w:rPr>
+      </w:pPr>
+      <w:r>
+        <w:rPr>
+          <w:lang w:val="en-US"/>
+        </w:rPr>
+        <w:t xml:space="preserve">H = a*WHD + b </w:t>
+      </w:r>
+      <w:r>
+        <w:sym w:font="Wingdings" w:char="F0F3"/>
+      </w:r>
+      <w:r>
+        <w:rPr>
+          <w:lang w:val="en-US"/>
+        </w:rPr>
+        <w:t xml:space="preserve"> (H-b)/a = WHD</w:t>
       </w:r>
     </w:p>
     <w:p>
@@ -8423,68 +8467,8 @@
         <w:pStyle w:val="berschrift5"/>
       </w:pPr>
       <w:r>
-        <w:t xml:space="preserve">Schätzen fehlender Wurzelhalsdurchmesser über Höhe </w:t>
-      </w:r>
-    </w:p>
-    <w:p>
-      <w:r>
-        <w:t xml:space="preserve">Die </w:t>
-      </w:r>
-      <w:r>
-        <w:t xml:space="preserve">Input Variable für die </w:t>
-      </w:r>
-      <w:r>
-        <w:t xml:space="preserve">Biomassenschätzfunktionen von Wolff et al. </w:t>
-      </w:r>
-      <w:r>
-        <w:t xml:space="preserve">ist der Wurzelhalsdurchmesser. Dieser wurde in der Verjüngungsaufnahme der BZE nicht erfasst. Durch </w:t>
-      </w:r>
-      <w:r>
-        <w:t>all</w:t>
-      </w:r>
-      <w:r>
-        <w:t xml:space="preserve">ometrische Funktionen von Wolff et al. kann dieser jedoch mittels der Pflanzenhöhe geschätzt werden. Hierzu muss </w:t>
-      </w:r>
-      <w:r>
-        <w:t xml:space="preserve">die lineare Funktion die die ursprünglich die Höhe mit dem </w:t>
-      </w:r>
-      <w:r>
-        <w:t>WHD</w:t>
-      </w:r>
-      <w:r>
-        <w:t xml:space="preserve"> als erklärender Variable schätzt</w:t>
-      </w:r>
-      <w:r>
-        <w:t xml:space="preserve"> umgestellt werden: </w:t>
-      </w:r>
-    </w:p>
-    <w:p>
-      <w:pPr>
-        <w:jc w:val="center"/>
-        <w:rPr>
-          <w:lang w:val="en-US"/>
-        </w:rPr>
-      </w:pPr>
-      <w:r>
-        <w:rPr>
-          <w:lang w:val="en-US"/>
-        </w:rPr>
-        <w:t xml:space="preserve">H = a*WHD + b </w:t>
-      </w:r>
-      <w:r>
-        <w:sym w:font="Wingdings" w:char="F0F3"/>
-      </w:r>
-      <w:r>
-        <w:rPr>
-          <w:lang w:val="en-US"/>
-        </w:rPr>
-        <w:t xml:space="preserve"> (H-b)/a = WHD</w:t>
-      </w:r>
-    </w:p>
-    <w:p>
-      <w:pPr>
-        <w:pStyle w:val="berschrift5"/>
-      </w:pPr>
+        <w:t xml:space="preserve">Wolff </w:t>
+      </w:r>
       <w:r>
         <w:t xml:space="preserve">Biomasse &amp; </w:t>
       </w:r>
@@ -8574,7 +8558,6 @@
         <w:t xml:space="preserve">„gesamte oberirdische Trockenmasse“ unterschieden. </w:t>
       </w:r>
     </w:p>
-    <w:p/>
     <w:p>
       <w:pPr>
         <w:pStyle w:val="berschrift4"/>
@@ -8586,6 +8569,9 @@
       <w:proofErr w:type="spellEnd"/>
       <w:r>
         <w:t xml:space="preserve"> </w:t>
+      </w:r>
+      <w:r>
+        <w:t>et al. 2011</w:t>
       </w:r>
     </w:p>
     <w:p>
@@ -8717,11 +8703,7 @@
       </w:r>
       <w:proofErr w:type="spellEnd"/>
       <w:r>
-        <w:t xml:space="preserve"> Biomasse“ zu berechnen, diese für Nadelbäume nicht nur den Holzige Kompartimente miteinschließt, </w:t>
-      </w:r>
-      <w:r>
-        <w:lastRenderedPageBreak/>
-        <w:t>sondern auch die Nadelmasse. Somit wird die Masse in den Kompartimenten „Nadel“ und „Wurzeln“ für Nadelbäume überschätzt werden, da die Input Biomasse auch nicht-holzige Kompartimente einschließt und somit die tatsächliche Masse des Kompartiments „</w:t>
+        <w:t xml:space="preserve"> Biomasse“ zu berechnen, diese für Nadelbäume nicht nur den Holzige Kompartimente miteinschließt, sondern auch die Nadelmasse. Somit wird die Masse in den Kompartimenten „Nadel“ und „Wurzeln“ für Nadelbäume überschätzt werden, da die Input Biomasse auch nicht-holzige Kompartimente einschließt und somit die tatsächliche Masse des Kompartiments „</w:t>
       </w:r>
       <w:proofErr w:type="spellStart"/>
       <w:r>
@@ -8752,36 +8734,52 @@
       <w:pPr>
         <w:rPr>
           <w:vertAlign w:val="superscript"/>
-        </w:rPr>
-      </w:pPr>
-      <w:r>
+          <w:lang w:val="en-US"/>
+        </w:rPr>
+      </w:pPr>
+      <w:r>
+        <w:rPr>
+          <w:lang w:val="en-US"/>
+        </w:rPr>
         <w:t>y</w:t>
       </w:r>
       <w:r>
+        <w:rPr>
+          <w:lang w:val="en-US"/>
+        </w:rPr>
         <w:tab/>
         <w:t xml:space="preserve"> = a + b</w:t>
       </w:r>
       <w:r>
         <w:rPr>
           <w:vertAlign w:val="subscript"/>
+          <w:lang w:val="en-US"/>
         </w:rPr>
         <w:t>1</w:t>
       </w:r>
       <w:r>
+        <w:rPr>
+          <w:lang w:val="en-US"/>
+        </w:rPr>
         <w:t>*x + b</w:t>
       </w:r>
       <w:r>
         <w:rPr>
           <w:vertAlign w:val="subscript"/>
+          <w:lang w:val="en-US"/>
         </w:rPr>
         <w:t>2</w:t>
       </w:r>
       <w:r>
+        <w:rPr>
+          <w:lang w:val="en-US"/>
+        </w:rPr>
         <w:t>*x</w:t>
       </w:r>
       <w:r>
         <w:rPr>
           <w:vertAlign w:val="superscript"/>
+          <w:lang w:val="en-US"/>
         </w:rPr>
         <w:t>2</w:t>
       </w:r>
@@ -8876,6 +8874,7 @@
     </w:p>
     <w:p>
       <w:r>
+        <w:lastRenderedPageBreak/>
         <w:t>y-a</w:t>
       </w:r>
       <w:r>
@@ -9788,10 +9787,7 @@
       </w:r>
       <w:r>
         <w:tab/>
-        <w:t xml:space="preserve">      |  </w:t>
-      </w:r>
-      <w:r>
-        <w:t>Wurzel ziehe</w:t>
+        <w:t xml:space="preserve">      |  Wurzel ziehe</w:t>
       </w:r>
       <w:r>
         <w:t>n</w:t>
@@ -9807,13 +9803,7 @@
         <w:rPr>
           <w:lang w:val="en-US"/>
         </w:rPr>
-        <w:t>Sqrt(</w:t>
-      </w:r>
-      <w:r>
-        <w:rPr>
-          <w:lang w:val="en-US"/>
-        </w:rPr>
-        <w:t>((y-a)/b</w:t>
+        <w:t>Sqrt(((y-a)/b</w:t>
       </w:r>
       <w:r>
         <w:rPr>
@@ -9873,13 +9863,7 @@
         <w:rPr>
           <w:lang w:val="en-US"/>
         </w:rPr>
-        <w:t xml:space="preserve">) = </w:t>
-      </w:r>
-      <w:r>
-        <w:rPr>
-          <w:lang w:val="en-US"/>
-        </w:rPr>
-        <w:t>x</w:t>
+        <w:t>) = x</w:t>
       </w:r>
       <w:r>
         <w:rPr>
@@ -10100,13 +10084,7 @@
         <w:t xml:space="preserve"> et a</w:t>
       </w:r>
       <w:r>
-        <w:t xml:space="preserve">l. </w:t>
-      </w:r>
-      <w:r>
-        <w:t>s</w:t>
-      </w:r>
-      <w:r>
-        <w:t xml:space="preserve">teht, dass es sich bei y und x um die log10-transformed Wurzel (x) und </w:t>
+        <w:t xml:space="preserve">l. steht, dass es sich bei y und x um die log10-transformed Wurzel (x) und </w:t>
       </w:r>
       <w:proofErr w:type="spellStart"/>
       <w:r>
@@ -10255,25 +10233,7 @@
         <w:rPr>
           <w:lang w:val="en-US"/>
         </w:rPr>
-        <w:t xml:space="preserve"> = </w:t>
-      </w:r>
-      <w:r>
-        <w:rPr>
-          <w:lang w:val="en-US"/>
-        </w:rPr>
-        <w:t>log10(</w:t>
-      </w:r>
-      <w:r>
-        <w:rPr>
-          <w:lang w:val="en-US"/>
-        </w:rPr>
-        <w:t>x</w:t>
-      </w:r>
-      <w:r>
-        <w:rPr>
-          <w:lang w:val="en-US"/>
-        </w:rPr>
-        <w:t>)</w:t>
+        <w:t xml:space="preserve"> = log10(x)</w:t>
       </w:r>
     </w:p>
     <w:p>
@@ -10321,13 +10281,7 @@
         <w:t>nde habe i</w:t>
       </w:r>
       <w:r>
-        <w:t xml:space="preserve">ch das Ergebnis für x </w:t>
-      </w:r>
-      <w:r>
-        <w:t xml:space="preserve">(welches nicht negativ sein kann, daher Betrag) </w:t>
-      </w:r>
-      <w:r>
-        <w:t xml:space="preserve">dann </w:t>
+        <w:t xml:space="preserve">ch das Ergebnis für x (welches nicht negativ sein kann, daher Betrag) dann </w:t>
       </w:r>
       <w:proofErr w:type="spellStart"/>
       <w:r>
@@ -10353,40 +10307,29 @@
       </w:r>
       <w:proofErr w:type="spellEnd"/>
       <w:r>
-        <w:t xml:space="preserve"> = 10</w:t>
-      </w:r>
-      <w:r>
-        <w:t xml:space="preserve"> </w:t>
+        <w:t xml:space="preserve"> = 10 </w:t>
       </w:r>
       <w:r>
         <w:rPr>
           <w:vertAlign w:val="superscript"/>
         </w:rPr>
-        <w:t>|</w:t>
-      </w:r>
-      <w:r>
-        <w:rPr>
-          <w:vertAlign w:val="superscript"/>
-        </w:rPr>
-        <w:t>x</w:t>
-      </w:r>
-      <w:r>
-        <w:rPr>
-          <w:vertAlign w:val="superscript"/>
-        </w:rPr>
-        <w:t>|</w:t>
-      </w:r>
-      <w:r>
-        <w:t xml:space="preserve"> </w:t>
-      </w:r>
-      <w:r>
-        <w:t>/</w:t>
-      </w:r>
-      <w:r>
-        <w:t xml:space="preserve"> </w:t>
-      </w:r>
-      <w:r>
-        <w:t>1000</w:t>
+        <w:t>|x|</w:t>
+      </w:r>
+      <w:r>
+        <w:t xml:space="preserve"> / 1000</w:t>
+      </w:r>
+    </w:p>
+    <w:p>
+      <w:pPr>
+        <w:suppressAutoHyphens w:val="0"/>
+        <w:spacing w:before="0" w:after="160" w:line="259" w:lineRule="auto"/>
+        <w:jc w:val="left"/>
+        <w:rPr>
+          <w:b/>
+        </w:rPr>
+      </w:pPr>
+      <w:r>
+        <w:br w:type="page"/>
       </w:r>
     </w:p>
     <w:p>
@@ -10394,6 +10337,7 @@
         <w:pStyle w:val="Zwischenberschriftbold"/>
       </w:pPr>
       <w:r>
+        <w:lastRenderedPageBreak/>
         <w:t xml:space="preserve">Umstellen Biomassenschätzfunktion </w:t>
       </w:r>
       <w:proofErr w:type="spellStart"/>
@@ -10402,16 +10346,7 @@
       </w:r>
       <w:proofErr w:type="spellEnd"/>
       <w:r>
-        <w:t xml:space="preserve"> mit Q</w:t>
-      </w:r>
-      <w:r>
-        <w:t>u</w:t>
-      </w:r>
-      <w:r>
-        <w:t xml:space="preserve">adratischer </w:t>
-      </w:r>
-      <w:r>
-        <w:t>Formel</w:t>
+        <w:t xml:space="preserve"> mit Quadratischer Formel</w:t>
       </w:r>
     </w:p>
     <w:p>
@@ -10615,70 +10550,64 @@
         <w:rPr>
           <w:color w:val="70AD47" w:themeColor="accent6"/>
         </w:rPr>
+        <w:t>a-y</w:t>
+      </w:r>
+      <w:r>
+        <w:rPr>
+          <w:color w:val="70AD47" w:themeColor="accent6"/>
+        </w:rPr>
+        <w:t xml:space="preserve"> </w:t>
+      </w:r>
+      <w:r>
+        <w:rPr>
+          <w:color w:val="70AD47" w:themeColor="accent6"/>
+        </w:rPr>
+        <w:t xml:space="preserve">                                         </w:t>
+      </w:r>
+      <w:r>
+        <w:t>| a, b, c für quadrat</w:t>
+      </w:r>
+      <w:r>
+        <w:t>ische Funktion ablesen</w:t>
+      </w:r>
+    </w:p>
+    <w:p>
+      <w:r>
+        <w:t xml:space="preserve">Das hier ist die quadratische Formel: </w:t>
+      </w:r>
+    </w:p>
+    <w:p>
+      <w:r>
+        <w:rPr>
+          <w:color w:val="00B0F0"/>
+        </w:rPr>
         <w:t>a</w:t>
       </w:r>
       <w:r>
+        <w:t>*x</w:t>
+      </w:r>
+      <w:r>
+        <w:rPr>
+          <w:vertAlign w:val="superscript"/>
+        </w:rPr>
+        <w:t>2</w:t>
+      </w:r>
+      <w:r>
+        <w:t xml:space="preserve"> + </w:t>
+      </w:r>
+      <w:r>
+        <w:rPr>
+          <w:color w:val="FF0000"/>
+        </w:rPr>
+        <w:t>b</w:t>
+      </w:r>
+      <w:r>
+        <w:t xml:space="preserve">*x + </w:t>
+      </w:r>
+      <w:r>
         <w:rPr>
           <w:color w:val="70AD47" w:themeColor="accent6"/>
         </w:rPr>
-        <w:t>-y</w:t>
-      </w:r>
-      <w:r>
-        <w:rPr>
-          <w:color w:val="70AD47" w:themeColor="accent6"/>
-        </w:rPr>
-        <w:t xml:space="preserve"> </w:t>
-      </w:r>
-      <w:r>
-        <w:rPr>
-          <w:color w:val="70AD47" w:themeColor="accent6"/>
-        </w:rPr>
-        <w:t xml:space="preserve">                                         </w:t>
-      </w:r>
-      <w:r>
-        <w:t>| a, b, c für quadrat</w:t>
-      </w:r>
-      <w:r>
-        <w:t>ische Funktion ablesen</w:t>
-      </w:r>
-    </w:p>
-    <w:p>
-      <w:r>
-        <w:t xml:space="preserve">Das hier ist die quadratische Formel: </w:t>
-      </w:r>
-    </w:p>
-    <w:p>
-      <w:r>
-        <w:rPr>
-          <w:color w:val="00B0F0"/>
-        </w:rPr>
-        <w:t>a</w:t>
-      </w:r>
-      <w:r>
-        <w:t>*x</w:t>
-      </w:r>
-      <w:r>
-        <w:rPr>
-          <w:vertAlign w:val="superscript"/>
-        </w:rPr>
-        <w:t>2</w:t>
-      </w:r>
-      <w:r>
-        <w:t xml:space="preserve"> + </w:t>
-      </w:r>
-      <w:r>
-        <w:rPr>
-          <w:color w:val="FF0000"/>
-        </w:rPr>
-        <w:t>b</w:t>
-      </w:r>
-      <w:r>
-        <w:t xml:space="preserve">*x + </w:t>
-      </w:r>
-      <w:r>
-        <w:rPr>
-          <w:color w:val="70AD47" w:themeColor="accent6"/>
-        </w:rPr>
         <w:t xml:space="preserve">c </w:t>
       </w:r>
       <w:r>
@@ -10695,10 +10624,10 @@
           <w:noProof/>
         </w:rPr>
         <w:drawing>
-          <wp:inline distT="0" distB="0" distL="0" distR="0" wp14:anchorId="13A4A341" wp14:editId="77EDE629">
+          <wp:inline distT="0" distB="0" distL="0" distR="0" wp14:anchorId="5E41374D" wp14:editId="06F3603E">
             <wp:extent cx="981382" cy="302895"/>
             <wp:effectExtent l="0" t="0" r="9525" b="0"/>
-            <wp:docPr id="24" name="Grafik 24"/>
+            <wp:docPr id="25" name="Grafik 25"/>
             <wp:cNvGraphicFramePr>
               <a:graphicFrameLocks xmlns:a="http://schemas.openxmlformats.org/drawingml/2006/main" noChangeAspect="1"/>
             </wp:cNvGraphicFramePr>
@@ -10746,7 +10675,6 @@
     </w:p>
     <w:p>
       <w:r>
-        <w:lastRenderedPageBreak/>
         <w:t xml:space="preserve">In unserem Fall also: </w:t>
       </w:r>
     </w:p>
@@ -10799,27 +10727,14 @@
         <w:rPr>
           <w:lang w:val="en-US"/>
         </w:rPr>
-        <w:t xml:space="preserve"> </w:t>
-      </w:r>
-      <w:r>
-        <w:rPr>
-          <w:lang w:val="en-US"/>
-        </w:rPr>
-        <w:t>b</w:t>
+        <w:t xml:space="preserve"> b</w:t>
       </w:r>
       <w:r>
         <w:rPr>
           <w:vertAlign w:val="subscript"/>
           <w:lang w:val="en-US"/>
         </w:rPr>
-        <w:t>1</w:t>
-      </w:r>
-      <w:r>
-        <w:rPr>
-          <w:vertAlign w:val="subscript"/>
-          <w:lang w:val="en-US"/>
-        </w:rPr>
-        <w:t xml:space="preserve"> </w:t>
+        <w:t xml:space="preserve">1 </w:t>
       </w:r>
       <w:r>
         <w:rPr>
@@ -10934,14 +10849,7 @@
           <w:color w:val="00B0F0"/>
           <w:lang w:val="en-US"/>
         </w:rPr>
-        <w:t xml:space="preserve"> </w:t>
-      </w:r>
-      <w:r>
-        <w:rPr>
-          <w:color w:val="00B0F0"/>
-          <w:lang w:val="en-US"/>
-        </w:rPr>
-        <w:t>b</w:t>
+        <w:t xml:space="preserve"> b</w:t>
       </w:r>
       <w:r>
         <w:rPr>
@@ -11161,206 +11069,364 @@
         <w:t>Hier weiß ich nicht, w</w:t>
       </w:r>
       <w:r>
-        <w:t xml:space="preserve">ie ich zwischen den beiden Nullstellen wählen soll. Aktuell gehe ich so vor, dass ich </w:t>
-      </w:r>
-      <w:r>
-        <w:t>den</w:t>
-      </w:r>
-      <w:r>
-        <w:t xml:space="preserve"> größere der beiden </w:t>
-      </w:r>
-      <w:r>
-        <w:t xml:space="preserve">Werte für </w:t>
-      </w:r>
-      <w:r>
-        <w:t xml:space="preserve">auswähle, </w:t>
-      </w:r>
-      <w:r>
-        <w:t xml:space="preserve">wobei der Wert über 0 sein muss </w:t>
-      </w:r>
+        <w:t xml:space="preserve">ie ich zwischen den beiden Nullstellen wählen soll. Aktuell gehe ich so vor, dass ich den größere der beiden Werte für auswähle, wobei der Wert über 0 sein muss und über eine geringere Differenz zu der Input Biomasse verfügen muss: </w:t>
+      </w:r>
+    </w:p>
+    <w:p>
+      <w:proofErr w:type="spellStart"/>
       <w:proofErr w:type="gramStart"/>
       <w:r>
-        <w:t xml:space="preserve">und </w:t>
-      </w:r>
-      <w:r>
+        <w:t>ifelse</w:t>
+      </w:r>
+      <w:proofErr w:type="spellEnd"/>
+      <w:r>
+        <w:t>(</w:t>
+      </w:r>
+      <w:proofErr w:type="gramEnd"/>
+      <w:r>
+        <w:t xml:space="preserve">bg.kg.x1 &gt;= 0 &amp; ag_minus_x1 &lt; ag_minus_x2, bg.kg.x1, </w:t>
+      </w:r>
+    </w:p>
+    <w:p>
+      <w:r>
+        <w:t xml:space="preserve">                     </w:t>
+      </w:r>
+      <w:proofErr w:type="spellStart"/>
+      <w:proofErr w:type="gramStart"/>
+      <w:r>
+        <w:t>ifelse</w:t>
+      </w:r>
+      <w:proofErr w:type="spellEnd"/>
+      <w:r>
+        <w:t>(</w:t>
+      </w:r>
+      <w:proofErr w:type="gramEnd"/>
+      <w:r>
+        <w:t xml:space="preserve">bg.kg.x2 &gt;= 0 &amp; ag_minus_x2 &lt; ag_minus_x1, bg.kg.x2, </w:t>
+      </w:r>
+    </w:p>
+    <w:p>
+      <w:r>
+        <w:t xml:space="preserve">                            NA))</w:t>
+      </w:r>
+    </w:p>
+    <w:p>
+      <w:r>
+        <w:t xml:space="preserve">wobei: </w:t>
+      </w:r>
+    </w:p>
+    <w:p>
+      <w:r>
+        <w:t xml:space="preserve">bg.kg.x1 </w:t>
+      </w:r>
+      <w:r>
+        <w:tab/>
         <w:t xml:space="preserve"> </w:t>
       </w:r>
       <w:r>
-        <w:t>kleiner</w:t>
+        <w:t>x</w:t>
+      </w:r>
+      <w:r>
+        <w:rPr>
+          <w:vertAlign w:val="subscript"/>
+        </w:rPr>
+        <w:t>1</w:t>
+      </w:r>
+      <w:r>
+        <w:t xml:space="preserve">  </w:t>
+      </w:r>
+    </w:p>
+    <w:p>
+      <w:r>
+        <w:t xml:space="preserve">bg.kg.x2 </w:t>
+      </w:r>
+      <w:r>
+        <w:tab/>
+        <w:t xml:space="preserve"> </w:t>
+      </w:r>
+      <w:r>
+        <w:t>x</w:t>
+      </w:r>
+      <w:r>
+        <w:rPr>
+          <w:vertAlign w:val="subscript"/>
+        </w:rPr>
+        <w:t>2</w:t>
+      </w:r>
+      <w:r>
+        <w:t xml:space="preserve">  </w:t>
+      </w:r>
+    </w:p>
+    <w:p>
+      <w:pPr>
+        <w:rPr>
+          <w:vertAlign w:val="subscript"/>
+        </w:rPr>
+      </w:pPr>
+      <w:r>
+        <w:t>ag</w:t>
+      </w:r>
+      <w:r>
+        <w:t>_minus_x</w:t>
+      </w:r>
+      <w:proofErr w:type="gramStart"/>
+      <w:r>
+        <w:t xml:space="preserve">1  </w:t>
+      </w:r>
+      <w:r>
+        <w:tab/>
       </w:r>
       <w:proofErr w:type="gramEnd"/>
       <w:r>
-        <w:t xml:space="preserve"> als die Input Biomasse des Stammholzes: </w:t>
-      </w:r>
-    </w:p>
-    <w:p>
-      <w:proofErr w:type="spellStart"/>
+        <w:t xml:space="preserve"> </w:t>
+      </w:r>
+      <w:r>
+        <w:t>ob</w:t>
+      </w:r>
+      <w:r>
+        <w:t>erirdische (</w:t>
+      </w:r>
+      <w:proofErr w:type="spellStart"/>
+      <w:r>
+        <w:t>aboveground</w:t>
+      </w:r>
+      <w:proofErr w:type="spellEnd"/>
+      <w:r>
+        <w:t xml:space="preserve">) Biomasse in kg (Stammasse)  minus Wert für </w:t>
+      </w:r>
+      <w:r>
+        <w:t>x</w:t>
+      </w:r>
+      <w:r>
+        <w:rPr>
+          <w:vertAlign w:val="subscript"/>
+        </w:rPr>
+        <w:t>1</w:t>
+      </w:r>
+    </w:p>
+    <w:p>
+      <w:r>
+        <w:t>ag</w:t>
+      </w:r>
+      <w:r>
+        <w:t>_minus_x</w:t>
+      </w:r>
       <w:proofErr w:type="gramStart"/>
       <w:r>
-        <w:t>ifelse</w:t>
-      </w:r>
-      <w:proofErr w:type="spellEnd"/>
+        <w:t xml:space="preserve">2  </w:t>
+      </w:r>
+      <w:r>
+        <w:tab/>
+      </w:r>
+      <w:proofErr w:type="gramEnd"/>
+      <w:r>
+        <w:t xml:space="preserve"> </w:t>
+      </w:r>
+      <w:r>
+        <w:t>ob</w:t>
+      </w:r>
+      <w:r>
+        <w:t>erirdische (</w:t>
+      </w:r>
+      <w:proofErr w:type="spellStart"/>
+      <w:r>
+        <w:t>aboveground</w:t>
+      </w:r>
+      <w:proofErr w:type="spellEnd"/>
+      <w:r>
+        <w:t xml:space="preserve">) Biomasse in kg (Stammasse)  minus Wert für </w:t>
+      </w:r>
+      <w:r>
+        <w:t>x</w:t>
+      </w:r>
+      <w:r>
+        <w:rPr>
+          <w:vertAlign w:val="subscript"/>
+        </w:rPr>
+        <w:t>2</w:t>
+      </w:r>
+    </w:p>
+    <w:p>
+      <w:pPr>
+        <w:pStyle w:val="Zwischenberschriftbold"/>
+      </w:pPr>
+      <w:r>
+        <w:t xml:space="preserve">Update nach Meeting mit Helge </w:t>
+      </w:r>
+      <w:proofErr w:type="spellStart"/>
+      <w:r>
+        <w:t>Rölleke</w:t>
+      </w:r>
+      <w:proofErr w:type="spellEnd"/>
+      <w:r>
+        <w:t xml:space="preserve"> 05.12.2023</w:t>
+      </w:r>
+    </w:p>
+    <w:p>
+      <w:r>
+        <w:t xml:space="preserve">Nach Absprache mit Helge </w:t>
+      </w:r>
+      <w:proofErr w:type="spellStart"/>
+      <w:r>
+        <w:t>Rölleke</w:t>
+      </w:r>
+      <w:proofErr w:type="spellEnd"/>
+      <w:r>
+        <w:t xml:space="preserve"> </w:t>
+      </w:r>
       <w:r>
         <w:t>(</w:t>
       </w:r>
+      <w:r>
+        <w:t xml:space="preserve">Dienstag, </w:t>
+      </w:r>
+      <w:r>
+        <w:t>05.12.2012</w:t>
+      </w:r>
+      <w:r>
+        <w:t xml:space="preserve">, </w:t>
+      </w:r>
+      <w:r>
+        <w:t>10:00</w:t>
+      </w:r>
+      <w:r>
+        <w:t xml:space="preserve">) erfolgt die Berechnung der unterirdischen Biomasse nach </w:t>
+      </w:r>
+      <w:proofErr w:type="spellStart"/>
+      <w:r>
+        <w:t>Poorte</w:t>
+      </w:r>
+      <w:r>
+        <w:t>r</w:t>
+      </w:r>
+      <w:proofErr w:type="spellEnd"/>
+      <w:r>
+        <w:t xml:space="preserve"> </w:t>
+      </w:r>
+      <w:r>
+        <w:t>mittels des Ansatze</w:t>
+      </w:r>
+      <w:r>
+        <w:t>s</w:t>
+      </w:r>
+      <w:r>
+        <w:t xml:space="preserve"> über d</w:t>
+      </w:r>
+      <w:r>
+        <w:t>i</w:t>
+      </w:r>
+      <w:r>
+        <w:t xml:space="preserve">e Quadratische Formel (Mitternachtsformel). </w:t>
+      </w:r>
+      <w:r>
+        <w:t xml:space="preserve">Von den beiden Ergebnissen die sich aus der Formel Ergeben, wird jenes ausgewählt, welches </w:t>
+      </w:r>
+      <w:r>
+        <w:t>(1) den</w:t>
+      </w:r>
+      <w:r>
+        <w:t xml:space="preserve"> geringsten Unterschied zu der Input Biomasse (Stamm oder oberi</w:t>
+      </w:r>
+      <w:r>
+        <w:t>r</w:t>
+      </w:r>
+      <w:r>
+        <w:t>disch) aufweist und</w:t>
+      </w:r>
+      <w:r>
+        <w:t xml:space="preserve"> (2)</w:t>
+      </w:r>
+      <w:r>
+        <w:t xml:space="preserve"> positiv ist.  </w:t>
+      </w:r>
+    </w:p>
+    <w:p>
+      <w:pPr>
+        <w:pStyle w:val="berschrift4"/>
+      </w:pPr>
+      <w:r>
+        <w:t>Biomassenvergleich</w:t>
+      </w:r>
+    </w:p>
+    <w:p>
+      <w:r>
+        <w:t>Um feststellen zu können, ob eine Kompartimentierung an Bäumen unter 1.3m bzw. unter 1m sinnvoll bzw. probabel ist wurde ein Vergleich der Biomas</w:t>
+      </w:r>
+      <w:r>
+        <w:t xml:space="preserve">se in durch Wolff et al. Berechneten Kompartimenten vs. Durch </w:t>
+      </w:r>
+      <w:proofErr w:type="spellStart"/>
+      <w:r>
+        <w:t>Poorter</w:t>
+      </w:r>
+      <w:proofErr w:type="spellEnd"/>
+      <w:r>
+        <w:t xml:space="preserve"> </w:t>
+      </w:r>
+      <w:proofErr w:type="spellStart"/>
+      <w:r>
+        <w:t>berechente</w:t>
+      </w:r>
+      <w:proofErr w:type="spellEnd"/>
+      <w:r>
+        <w:t xml:space="preserve"> Kompartimente verglichen. Sollten sich signifikante Unterschiede zwischen den </w:t>
+      </w:r>
+      <w:proofErr w:type="spellStart"/>
+      <w:r>
+        <w:t>Kompartimentmassen</w:t>
+      </w:r>
+      <w:proofErr w:type="spellEnd"/>
+      <w:r>
+        <w:t xml:space="preserve"> ergeben, kann keine der beiden </w:t>
+      </w:r>
+      <w:proofErr w:type="spellStart"/>
+      <w:r>
+        <w:t>Kompartimentierungsmethoden</w:t>
+      </w:r>
+      <w:proofErr w:type="spellEnd"/>
+      <w:r>
+        <w:t xml:space="preserve"> als</w:t>
+      </w:r>
+      <w:r>
+        <w:t xml:space="preserve"> plausibel angenommen werden und es muss von der Kompartimentierung von Bäumen unter 1m bzw. 1.3m Höhe abgesehen werden.  </w:t>
+      </w:r>
+    </w:p>
+    <w:p>
+      <w:pPr>
+        <w:pStyle w:val="berschrift3"/>
+      </w:pPr>
+      <w:r>
+        <w:lastRenderedPageBreak/>
+        <w:t xml:space="preserve">Unterirdische Biomasse </w:t>
+      </w:r>
+    </w:p>
+    <w:p>
+      <w:r>
+        <w:t xml:space="preserve">Die unterirdische Biomasse an Bäumen der </w:t>
+      </w:r>
+      <w:proofErr w:type="spellStart"/>
+      <w:r>
+        <w:t>Verjünung</w:t>
+      </w:r>
+      <w:proofErr w:type="spellEnd"/>
+      <w:r>
+        <w:t xml:space="preserve"> unter</w:t>
+      </w:r>
+      <w:r>
+        <w:t xml:space="preserve"> 1.3m Höhe kann durch die </w:t>
+      </w:r>
+      <w:proofErr w:type="spellStart"/>
+      <w:proofErr w:type="gramStart"/>
+      <w:r>
+        <w:t>Blatt:Wurzel</w:t>
+      </w:r>
       <w:proofErr w:type="gramEnd"/>
       <w:r>
-        <w:t xml:space="preserve">bg.kg.x1 &lt;= 0 &amp; bg.kg.x2 &lt;= </w:t>
-      </w:r>
-      <w:proofErr w:type="spellStart"/>
-      <w:r>
-        <w:t>ag</w:t>
-      </w:r>
-      <w:proofErr w:type="spellEnd"/>
-      <w:r>
-        <w:t xml:space="preserve"> | bg.kg.x1 &lt;= bg.kg.x2 &amp; bg.kg.x2 &lt;= </w:t>
-      </w:r>
-      <w:proofErr w:type="spellStart"/>
-      <w:r>
-        <w:t>ag</w:t>
-      </w:r>
-      <w:proofErr w:type="spellEnd"/>
-      <w:r>
-        <w:t xml:space="preserve">, bg.kg.x2, </w:t>
-      </w:r>
-    </w:p>
-    <w:p>
-      <w:r>
-        <w:t xml:space="preserve">                     </w:t>
-      </w:r>
-      <w:proofErr w:type="spellStart"/>
-      <w:proofErr w:type="gramStart"/>
-      <w:r>
-        <w:t>ifelse</w:t>
-      </w:r>
-      <w:proofErr w:type="spellEnd"/>
-      <w:r>
-        <w:t>(</w:t>
-      </w:r>
-      <w:proofErr w:type="gramEnd"/>
-      <w:r>
-        <w:t xml:space="preserve">bg.kg.x1 &gt;= 0 &amp; bg.kg.x1 &lt;= </w:t>
-      </w:r>
-      <w:proofErr w:type="spellStart"/>
-      <w:r>
-        <w:t>ag</w:t>
-      </w:r>
-      <w:proofErr w:type="spellEnd"/>
-      <w:r>
-        <w:t xml:space="preserve"> | bg.kg.x1 &gt; bg.kg.x2 &amp; bg.kg.x1 &lt;= </w:t>
-      </w:r>
-      <w:proofErr w:type="spellStart"/>
-      <w:r>
-        <w:t>ag</w:t>
-      </w:r>
-      <w:proofErr w:type="spellEnd"/>
-      <w:r>
-        <w:t>, bg.kg.x1, NA))</w:t>
-      </w:r>
-      <w:r>
-        <w:t xml:space="preserve"> </w:t>
-      </w:r>
-    </w:p>
-    <w:p>
-      <w:r>
-        <w:t xml:space="preserve">wobei: </w:t>
-      </w:r>
-    </w:p>
-    <w:p>
-      <w:r>
-        <w:t>bg.kg.x1</w:t>
-      </w:r>
-      <w:r>
-        <w:t xml:space="preserve"> </w:t>
-      </w:r>
-      <w:r>
-        <w:tab/>
-      </w:r>
-      <w:r>
-        <w:t xml:space="preserve"> </w:t>
-      </w:r>
-      <w:r>
-        <w:t>x</w:t>
-      </w:r>
-      <w:r>
-        <w:rPr>
-          <w:vertAlign w:val="subscript"/>
-        </w:rPr>
-        <w:t>1</w:t>
-      </w:r>
-      <w:r>
-        <w:t xml:space="preserve">  </w:t>
-      </w:r>
-    </w:p>
-    <w:p>
-      <w:r>
-        <w:t xml:space="preserve">bg.kg.x2 </w:t>
-      </w:r>
-      <w:r>
-        <w:tab/>
-      </w:r>
-      <w:r>
-        <w:t xml:space="preserve"> </w:t>
-      </w:r>
-      <w:r>
-        <w:t>x</w:t>
-      </w:r>
-      <w:r>
-        <w:rPr>
-          <w:vertAlign w:val="subscript"/>
-        </w:rPr>
-        <w:t>2</w:t>
-      </w:r>
-      <w:r>
-        <w:t xml:space="preserve">  </w:t>
-      </w:r>
-    </w:p>
-    <w:p>
-      <w:proofErr w:type="spellStart"/>
-      <w:r>
-        <w:t>ag</w:t>
-      </w:r>
-      <w:proofErr w:type="spellEnd"/>
-      <w:r>
-        <w:t xml:space="preserve"> </w:t>
-      </w:r>
-      <w:r>
-        <w:tab/>
-      </w:r>
-      <w:r>
-        <w:tab/>
-      </w:r>
-      <w:r>
-        <w:t>ob</w:t>
-      </w:r>
-      <w:r>
-        <w:t>erirdische (</w:t>
-      </w:r>
-      <w:proofErr w:type="spellStart"/>
-      <w:r>
-        <w:t>aboveground</w:t>
-      </w:r>
-      <w:proofErr w:type="spellEnd"/>
-      <w:r>
-        <w:t xml:space="preserve">) Biomasse in kg (Stammasse) </w:t>
-      </w:r>
-    </w:p>
-    <w:p/>
-    <w:p/>
-    <w:p>
-      <w:pPr>
-        <w:pStyle w:val="berschrift4"/>
-      </w:pPr>
-      <w:r>
-        <w:t>Biomassenvergleich</w:t>
-      </w:r>
-    </w:p>
-    <w:p>
-      <w:r>
-        <w:t>Um feststellen zu können, ob eine Kompartimentierung an Bäumen unter 1.3m bzw. unter 1m sinnvoll bzw. probabel ist wurde ein Vergleich der Biomas</w:t>
-      </w:r>
-      <w:r>
-        <w:t xml:space="preserve">se in durch Wolff et al. Berechneten Kompartimenten vs. Durch </w:t>
+        <w:t>:Stam-Ratios</w:t>
+      </w:r>
+      <w:proofErr w:type="spellEnd"/>
+      <w:r>
+        <w:t xml:space="preserve"> von </w:t>
       </w:r>
       <w:proofErr w:type="spellStart"/>
       <w:r>
@@ -11368,48 +11434,7 @@
       </w:r>
       <w:proofErr w:type="spellEnd"/>
       <w:r>
-        <w:t xml:space="preserve"> </w:t>
-      </w:r>
-      <w:proofErr w:type="spellStart"/>
-      <w:r>
-        <w:t>berechente</w:t>
-      </w:r>
-      <w:proofErr w:type="spellEnd"/>
-      <w:r>
-        <w:t xml:space="preserve"> Kompartimente verglichen. Sollten sich signifikante Unterschiede </w:t>
-      </w:r>
-      <w:proofErr w:type="gramStart"/>
-      <w:r>
-        <w:t xml:space="preserve">zwischen </w:t>
-      </w:r>
-      <w:r>
-        <w:t xml:space="preserve"> </w:t>
-      </w:r>
-      <w:r>
-        <w:t>den</w:t>
-      </w:r>
-      <w:proofErr w:type="gramEnd"/>
-      <w:r>
-        <w:t xml:space="preserve"> </w:t>
-      </w:r>
-      <w:proofErr w:type="spellStart"/>
-      <w:r>
-        <w:t>Kompartimentmassen</w:t>
-      </w:r>
-      <w:proofErr w:type="spellEnd"/>
-      <w:r>
-        <w:t xml:space="preserve"> ergeben, kann keine der beiden </w:t>
-      </w:r>
-      <w:proofErr w:type="spellStart"/>
-      <w:r>
-        <w:t>Kompartimentierungsmethoden</w:t>
-      </w:r>
-      <w:proofErr w:type="spellEnd"/>
-      <w:r>
-        <w:t xml:space="preserve"> als</w:t>
-      </w:r>
-      <w:r>
-        <w:t xml:space="preserve"> plausibel angenommen werden und es muss von der Kompartimentierung von Bäumen unter 1m bzw. 1.3m Höhe abgesehen werden.  </w:t>
+        <w:t xml:space="preserve"> et al. 2011 geschätzt werden (siehe </w:t>
       </w:r>
     </w:p>
     <w:p/>
@@ -11532,7 +11557,6 @@
         </w:numPr>
       </w:pPr>
       <w:r>
-        <w:lastRenderedPageBreak/>
         <w:t xml:space="preserve">Blattmasse an Laubbäumen durch </w:t>
       </w:r>
       <w:proofErr w:type="spellStart"/>
@@ -11774,48 +11798,9 @@
     </w:p>
     <w:p>
       <w:pPr>
-        <w:pStyle w:val="Liste-1"/>
-        <w:numPr>
-          <w:ilvl w:val="0"/>
-          <w:numId w:val="0"/>
-        </w:numPr>
-        <w:ind w:left="281" w:hanging="281"/>
-      </w:pPr>
-    </w:p>
-    <w:p>
-      <w:pPr>
         <w:pStyle w:val="berschrift3"/>
       </w:pPr>
       <w:r>
-        <w:t>Biomassenvergleich</w:t>
-      </w:r>
-    </w:p>
-    <w:p>
-      <w:r>
-        <w:t xml:space="preserve">Über </w:t>
-      </w:r>
-      <w:proofErr w:type="gramStart"/>
-      <w:r>
-        <w:t>1.3m :</w:t>
-      </w:r>
-      <w:proofErr w:type="gramEnd"/>
-      <w:r>
-        <w:t xml:space="preserve"> Vergleich </w:t>
-      </w:r>
-      <w:proofErr w:type="spellStart"/>
-      <w:r>
-        <w:t>TapeS</w:t>
-      </w:r>
-      <w:proofErr w:type="spellEnd"/>
-      <w:r>
-        <w:t xml:space="preserve"> vs. Wolff</w:t>
-      </w:r>
-    </w:p>
-    <w:p>
-      <w:pPr>
-        <w:pStyle w:val="berschrift3"/>
-      </w:pPr>
-      <w:r>
         <w:t>unterirdische</w:t>
       </w:r>
       <w:r>
@@ -11978,11 +11963,7 @@
         <w:t>)</w:t>
       </w:r>
       <w:r>
-        <w:t xml:space="preserve"> als die vielversprechendste Datengrundlage, aufgrund (1) der Aktualität der Veröffentlichung, (2) der Anwendbar der Daten für </w:t>
-      </w:r>
-      <w:r>
-        <w:lastRenderedPageBreak/>
-        <w:t>Deutsche Waldökosysteme und Baumarten, (3) der Möglichkeit die Gesamtbiomasse entsprechend der Kompartimente in denen Stickstoff gemessen wurde nachträglich aufzuteilen.</w:t>
+        <w:t xml:space="preserve"> als die vielversprechendste Datengrundlage, aufgrund (1) der Aktualität der Veröffentlichung, (2) der Anwendbar der Daten für Deutsche Waldökosysteme und Baumarten, (3) der Möglichkeit die Gesamtbiomasse entsprechend der Kompartimente in denen Stickstoff gemessen wurde nachträglich aufzuteilen.</w:t>
       </w:r>
     </w:p>
     <w:p>
@@ -12141,6 +12122,7 @@
         </w:numPr>
       </w:pPr>
       <w:r>
+        <w:lastRenderedPageBreak/>
         <w:t>Bäume des botanischen Genus „Fagus“ und Bäume der BWI artengruppe Laubholz hoher Lebenserwartung (</w:t>
       </w:r>
       <w:proofErr w:type="spellStart"/>
@@ -12290,7 +12272,6 @@
         </w:numPr>
       </w:pPr>
       <w:r>
-        <w:lastRenderedPageBreak/>
         <w:t>wobei die Arten welche in der BWI in die BWI Artengruppe anderes Laubholz niedriger Lebenserwartung (</w:t>
       </w:r>
       <w:proofErr w:type="spellStart"/>
@@ -12562,6 +12543,7 @@
     </w:p>
     <w:p>
       <w:r>
+        <w:lastRenderedPageBreak/>
         <w:t xml:space="preserve">Da jedoch in der Verjüngung zu Waldbaumarten auftreten können, die nicht im Oberstand vertreten sind, für welche demnach keine Plot-Art-spezifischen Stickstoffwerte verfügbar sind, müssen hierfür sinnvolle alternative Datenquellen ausgewählt werden.  Folgende Optionen stehen hierfür zur Auswahl: </w:t>
       </w:r>
     </w:p>
@@ -12651,11 +12633,7 @@
         </w:numPr>
       </w:pPr>
       <w:r>
-        <w:t xml:space="preserve">Diese Annahme wird durch die BZE2 Auswertung unterstützt „Die Fichten auf Böden aus basenarmem Festgestein (6) und auf Böden der Alpen (7) haben geringere N-Nadelgehalte als die Fichten auf anderen Bodensubstratgruppen (Abb. I-8-1a). Die N-Nadelgehalte sind an Punkten mit Moder- und Rohhumusform signifikant geringer als an Punkten mit Mull, mullartigem Moder und rohhumusartigem Moder (Abb. I-8-1b). Die N-Nadelgehalte unterscheiden sich je </w:t>
-      </w:r>
-      <w:r>
-        <w:lastRenderedPageBreak/>
-        <w:t xml:space="preserve">nach Grad der Bodenversauerung; die Unterschiede sind allerdings nicht kausal erklärbar.“ </w:t>
+        <w:t xml:space="preserve">Diese Annahme wird durch die BZE2 Auswertung unterstützt „Die Fichten auf Böden aus basenarmem Festgestein (6) und auf Böden der Alpen (7) haben geringere N-Nadelgehalte als die Fichten auf anderen Bodensubstratgruppen (Abb. I-8-1a). Die N-Nadelgehalte sind an Punkten mit Moder- und Rohhumusform signifikant geringer als an Punkten mit Mull, mullartigem Moder und rohhumusartigem Moder (Abb. I-8-1b). Die N-Nadelgehalte unterscheiden sich je nach Grad der Bodenversauerung; die Unterschiede sind allerdings nicht kausal erklärbar.“ </w:t>
       </w:r>
     </w:p>
     <w:p>
@@ -13014,6 +12992,7 @@
     </w:p>
     <w:p>
       <w:r>
+        <w:lastRenderedPageBreak/>
         <w:t xml:space="preserve">Hierfür würde es sich anbieten den N-Gehalt in Abhängigkeit der Baumart und Standortsgruppe zu modellieren und auf Zusammenhänge bzw. die Stärke des Zusammenhanges zu untersuchen. </w:t>
       </w:r>
     </w:p>
@@ -14511,2504 +14490,6 @@
     <w:p/>
     <w:p/>
     <w:p/>
-    <w:p/>
-    <w:p>
-      <w:pPr>
-        <w:pStyle w:val="Zwischenberschriftbold"/>
-      </w:pPr>
-      <w:bookmarkStart w:id="0" w:name="_Hlk152576343"/>
-      <w:r>
-        <w:lastRenderedPageBreak/>
-        <w:t xml:space="preserve">Umstellen Biomassenschätzfunktion </w:t>
-      </w:r>
-      <w:proofErr w:type="spellStart"/>
-      <w:r>
-        <w:t>Poorter</w:t>
-      </w:r>
-      <w:proofErr w:type="spellEnd"/>
-      <w:r>
-        <w:t xml:space="preserve"> mit Quadratischer Ergänzung</w:t>
-      </w:r>
-    </w:p>
-    <w:p>
-      <w:pPr>
-        <w:rPr>
-          <w:vertAlign w:val="superscript"/>
-          <w:lang w:val="en-US"/>
-        </w:rPr>
-      </w:pPr>
-      <w:r>
-        <w:rPr>
-          <w:lang w:val="en-US"/>
-        </w:rPr>
-        <w:t>y</w:t>
-      </w:r>
-      <w:r>
-        <w:rPr>
-          <w:lang w:val="en-US"/>
-        </w:rPr>
-        <w:tab/>
-        <w:t xml:space="preserve"> = a + b</w:t>
-      </w:r>
-      <w:r>
-        <w:rPr>
-          <w:vertAlign w:val="subscript"/>
-          <w:lang w:val="en-US"/>
-        </w:rPr>
-        <w:t>1</w:t>
-      </w:r>
-      <w:r>
-        <w:rPr>
-          <w:lang w:val="en-US"/>
-        </w:rPr>
-        <w:t>*x + b</w:t>
-      </w:r>
-      <w:r>
-        <w:rPr>
-          <w:vertAlign w:val="subscript"/>
-          <w:lang w:val="en-US"/>
-        </w:rPr>
-        <w:t>2</w:t>
-      </w:r>
-      <w:r>
-        <w:rPr>
-          <w:lang w:val="en-US"/>
-        </w:rPr>
-        <w:t>*x</w:t>
-      </w:r>
-      <w:r>
-        <w:rPr>
-          <w:vertAlign w:val="superscript"/>
-          <w:lang w:val="en-US"/>
-        </w:rPr>
-        <w:t>2</w:t>
-      </w:r>
-    </w:p>
-    <w:p>
-      <w:pPr>
-        <w:rPr>
-          <w:lang w:val="en-US"/>
-        </w:rPr>
-      </w:pPr>
-      <w:r>
-        <w:rPr>
-          <w:lang w:val="en-US"/>
-        </w:rPr>
-        <w:t>y</w:t>
-      </w:r>
-      <w:r>
-        <w:rPr>
-          <w:lang w:val="en-US"/>
-        </w:rPr>
-        <w:tab/>
-      </w:r>
-      <w:r>
-        <w:rPr>
-          <w:lang w:val="en-US"/>
-        </w:rPr>
-        <w:t xml:space="preserve"> = b</w:t>
-      </w:r>
-      <w:r>
-        <w:rPr>
-          <w:vertAlign w:val="subscript"/>
-          <w:lang w:val="en-US"/>
-        </w:rPr>
-        <w:t>2</w:t>
-      </w:r>
-      <w:r>
-        <w:rPr>
-          <w:lang w:val="en-US"/>
-        </w:rPr>
-        <w:t>*x</w:t>
-      </w:r>
-      <w:r>
-        <w:rPr>
-          <w:vertAlign w:val="superscript"/>
-          <w:lang w:val="en-US"/>
-        </w:rPr>
-        <w:t>2</w:t>
-      </w:r>
-      <w:r>
-        <w:rPr>
-          <w:lang w:val="en-US"/>
-        </w:rPr>
-        <w:t>+ b</w:t>
-      </w:r>
-      <w:r>
-        <w:rPr>
-          <w:vertAlign w:val="subscript"/>
-          <w:lang w:val="en-US"/>
-        </w:rPr>
-        <w:t>1</w:t>
-      </w:r>
-      <w:r>
-        <w:rPr>
-          <w:lang w:val="en-US"/>
-        </w:rPr>
-        <w:t>*x + a</w:t>
-      </w:r>
-      <w:r>
-        <w:rPr>
-          <w:lang w:val="en-US"/>
-        </w:rPr>
-        <w:tab/>
-      </w:r>
-      <w:r>
-        <w:rPr>
-          <w:lang w:val="en-US"/>
-        </w:rPr>
-        <w:tab/>
-      </w:r>
-      <w:r>
-        <w:rPr>
-          <w:lang w:val="en-US"/>
-        </w:rPr>
-        <w:tab/>
-      </w:r>
-      <w:r>
-        <w:rPr>
-          <w:lang w:val="en-US"/>
-        </w:rPr>
-        <w:t>| -a</w:t>
-      </w:r>
-    </w:p>
-    <w:p>
-      <w:r>
-        <w:t>y-a</w:t>
-      </w:r>
-      <w:r>
-        <w:tab/>
-        <w:t xml:space="preserve"> = b</w:t>
-      </w:r>
-      <w:r>
-        <w:rPr>
-          <w:vertAlign w:val="subscript"/>
-        </w:rPr>
-        <w:t>2</w:t>
-      </w:r>
-      <w:r>
-        <w:t>*x</w:t>
-      </w:r>
-      <w:proofErr w:type="gramStart"/>
-      <w:r>
-        <w:rPr>
-          <w:vertAlign w:val="superscript"/>
-        </w:rPr>
-        <w:t>2</w:t>
-      </w:r>
-      <w:r>
-        <w:t xml:space="preserve">  +</w:t>
-      </w:r>
-      <w:proofErr w:type="gramEnd"/>
-      <w:r>
-        <w:t xml:space="preserve"> b</w:t>
-      </w:r>
-      <w:r>
-        <w:rPr>
-          <w:vertAlign w:val="subscript"/>
-        </w:rPr>
-        <w:t>1</w:t>
-      </w:r>
-      <w:r>
-        <w:t xml:space="preserve">*x </w:t>
-      </w:r>
-      <w:r>
-        <w:tab/>
-      </w:r>
-      <w:r>
-        <w:tab/>
-      </w:r>
-      <w:r>
-        <w:tab/>
-      </w:r>
-      <w:r>
-        <w:tab/>
-        <w:t>| :b2</w:t>
-      </w:r>
-    </w:p>
-    <w:p>
-      <w:r>
-        <w:t>(y-</w:t>
-      </w:r>
-      <w:proofErr w:type="gramStart"/>
-      <w:r>
-        <w:t>a)/</w:t>
-      </w:r>
-      <w:proofErr w:type="gramEnd"/>
-      <w:r>
-        <w:t>b</w:t>
-      </w:r>
-      <w:r>
-        <w:rPr>
-          <w:vertAlign w:val="subscript"/>
-        </w:rPr>
-        <w:t>2</w:t>
-      </w:r>
-      <w:r>
-        <w:tab/>
-        <w:t xml:space="preserve"> = x</w:t>
-      </w:r>
-      <w:r>
-        <w:rPr>
-          <w:vertAlign w:val="superscript"/>
-        </w:rPr>
-        <w:t>2</w:t>
-      </w:r>
-      <w:r>
-        <w:t xml:space="preserve">  + (b</w:t>
-      </w:r>
-      <w:r>
-        <w:rPr>
-          <w:vertAlign w:val="subscript"/>
-        </w:rPr>
-        <w:t>1</w:t>
-      </w:r>
-      <w:r>
-        <w:t>/b</w:t>
-      </w:r>
-      <w:r>
-        <w:rPr>
-          <w:vertAlign w:val="subscript"/>
-        </w:rPr>
-        <w:t>2</w:t>
-      </w:r>
-      <w:r>
-        <w:t xml:space="preserve">)*x      </w:t>
-      </w:r>
-      <w:r>
-        <w:tab/>
-      </w:r>
-      <w:r>
-        <w:tab/>
-      </w:r>
-      <w:r>
-        <w:tab/>
-      </w:r>
-      <w:r>
-        <w:t>| quadratische  Ergänzung</w:t>
-      </w:r>
-      <w:r>
-        <w:t xml:space="preserve"> von b: </w:t>
-      </w:r>
-      <w:r>
-        <w:t xml:space="preserve">  a</w:t>
-      </w:r>
-      <w:r>
-        <w:rPr>
-          <w:vertAlign w:val="superscript"/>
-        </w:rPr>
-        <w:t>2</w:t>
-      </w:r>
-      <w:r>
-        <w:t xml:space="preserve">+ 2*a*b </w:t>
-      </w:r>
-      <w:r>
-        <w:t>+ b</w:t>
-      </w:r>
-      <w:r>
-        <w:rPr>
-          <w:vertAlign w:val="superscript"/>
-        </w:rPr>
-        <w:t xml:space="preserve">2 </w:t>
-      </w:r>
-    </w:p>
-    <w:p>
-      <w:r>
-        <w:t xml:space="preserve">Wenn man unsere Funktion </w:t>
-      </w:r>
-      <w:r>
-        <w:t>x</w:t>
-      </w:r>
-      <w:proofErr w:type="gramStart"/>
-      <w:r>
-        <w:rPr>
-          <w:vertAlign w:val="superscript"/>
-        </w:rPr>
-        <w:t>2</w:t>
-      </w:r>
-      <w:r>
-        <w:t xml:space="preserve">  +</w:t>
-      </w:r>
-      <w:proofErr w:type="gramEnd"/>
-      <w:r>
-        <w:t xml:space="preserve"> (b</w:t>
-      </w:r>
-      <w:r>
-        <w:rPr>
-          <w:vertAlign w:val="subscript"/>
-        </w:rPr>
-        <w:t>1</w:t>
-      </w:r>
-      <w:r>
-        <w:t>/b</w:t>
-      </w:r>
-      <w:r>
-        <w:rPr>
-          <w:vertAlign w:val="subscript"/>
-        </w:rPr>
-        <w:t>2</w:t>
-      </w:r>
-      <w:r>
-        <w:t xml:space="preserve">)*x  </w:t>
-      </w:r>
-      <w:r>
-        <w:t>mittels der Binomischen Formel (</w:t>
-      </w:r>
-      <w:proofErr w:type="spellStart"/>
-      <w:r>
-        <w:t>a+b</w:t>
-      </w:r>
-      <w:proofErr w:type="spellEnd"/>
-      <w:r>
-        <w:t>)</w:t>
-      </w:r>
-      <w:r>
-        <w:rPr>
-          <w:vertAlign w:val="superscript"/>
-        </w:rPr>
-        <w:t>2</w:t>
-      </w:r>
-      <w:r>
-        <w:t xml:space="preserve"> = </w:t>
-      </w:r>
-      <w:r>
-        <w:t>a</w:t>
-      </w:r>
-      <w:r>
-        <w:rPr>
-          <w:vertAlign w:val="superscript"/>
-        </w:rPr>
-        <w:t>2</w:t>
-      </w:r>
-      <w:r>
-        <w:t xml:space="preserve">+ 2*a*b </w:t>
-      </w:r>
-      <w:r>
-        <w:t>+ b</w:t>
-      </w:r>
-      <w:r>
-        <w:rPr>
-          <w:vertAlign w:val="superscript"/>
-        </w:rPr>
-        <w:t>2</w:t>
-      </w:r>
-      <w:r>
-        <w:t xml:space="preserve"> quadratisch ergänzen will, dann ist x = a und </w:t>
-      </w:r>
-      <w:r>
-        <w:t>(b</w:t>
-      </w:r>
-      <w:r>
-        <w:rPr>
-          <w:vertAlign w:val="subscript"/>
-        </w:rPr>
-        <w:t>1</w:t>
-      </w:r>
-      <w:r>
-        <w:t>/b</w:t>
-      </w:r>
-      <w:r>
-        <w:rPr>
-          <w:vertAlign w:val="subscript"/>
-        </w:rPr>
-        <w:t>2</w:t>
-      </w:r>
-      <w:r>
-        <w:t>)</w:t>
-      </w:r>
-      <w:r>
-        <w:t xml:space="preserve"> enthält den Teil 2*a*b. Wenn wir also b berechnen wollen, müssen wir den Faktor mit dem a (bzw. x) multipliziert wird durch 2 dividieren. </w:t>
-      </w:r>
-    </w:p>
-    <w:p>
-      <w:pPr>
-        <w:rPr>
-          <w:vertAlign w:val="superscript"/>
-          <w:lang w:val="en-US"/>
-        </w:rPr>
-      </w:pPr>
-      <w:r>
-        <w:rPr>
-          <w:color w:val="00B0F0"/>
-          <w:lang w:val="en-US"/>
-        </w:rPr>
-        <w:t>a</w:t>
-      </w:r>
-      <w:r>
-        <w:rPr>
-          <w:vertAlign w:val="superscript"/>
-          <w:lang w:val="en-US"/>
-        </w:rPr>
-        <w:t>2</w:t>
-      </w:r>
-      <w:r>
-        <w:rPr>
-          <w:vertAlign w:val="superscript"/>
-          <w:lang w:val="en-US"/>
-        </w:rPr>
-        <w:t xml:space="preserve">   </w:t>
-      </w:r>
-      <w:r>
-        <w:rPr>
-          <w:lang w:val="en-US"/>
-        </w:rPr>
-        <w:t>+</w:t>
-      </w:r>
-      <w:r>
-        <w:rPr>
-          <w:lang w:val="en-US"/>
-        </w:rPr>
-        <w:t xml:space="preserve">    </w:t>
-      </w:r>
-      <w:r>
-        <w:rPr>
-          <w:lang w:val="en-US"/>
-        </w:rPr>
-        <w:t xml:space="preserve"> </w:t>
-      </w:r>
-      <w:r>
-        <w:rPr>
-          <w:highlight w:val="yellow"/>
-          <w:lang w:val="en-US"/>
-        </w:rPr>
-        <w:t>2*</w:t>
-      </w:r>
-      <w:r>
-        <w:rPr>
-          <w:color w:val="FF0000"/>
-          <w:highlight w:val="yellow"/>
-          <w:lang w:val="en-US"/>
-        </w:rPr>
-        <w:t>b</w:t>
-      </w:r>
-      <w:r>
-        <w:rPr>
-          <w:lang w:val="en-US"/>
-        </w:rPr>
-        <w:t>*</w:t>
-      </w:r>
-      <w:proofErr w:type="gramStart"/>
-      <w:r>
-        <w:rPr>
-          <w:color w:val="00B0F0"/>
-          <w:lang w:val="en-US"/>
-        </w:rPr>
-        <w:t>a</w:t>
-      </w:r>
-      <w:r>
-        <w:rPr>
-          <w:color w:val="00B0F0"/>
-          <w:lang w:val="en-US"/>
-        </w:rPr>
-        <w:t xml:space="preserve"> </w:t>
-      </w:r>
-      <w:r>
-        <w:rPr>
-          <w:lang w:val="en-US"/>
-        </w:rPr>
-        <w:t xml:space="preserve"> +</w:t>
-      </w:r>
-      <w:proofErr w:type="gramEnd"/>
-      <w:r>
-        <w:rPr>
-          <w:lang w:val="en-US"/>
-        </w:rPr>
-        <w:t xml:space="preserve"> b</w:t>
-      </w:r>
-      <w:r>
-        <w:rPr>
-          <w:vertAlign w:val="superscript"/>
-          <w:lang w:val="en-US"/>
-        </w:rPr>
-        <w:t>2</w:t>
-      </w:r>
-    </w:p>
-    <w:p>
-      <w:pPr>
-        <w:rPr>
-          <w:lang w:val="en-US"/>
-        </w:rPr>
-      </w:pPr>
-      <w:r>
-        <w:rPr>
-          <w:color w:val="00B0F0"/>
-          <w:lang w:val="en-US"/>
-        </w:rPr>
-        <w:t>x</w:t>
-      </w:r>
-      <w:proofErr w:type="gramStart"/>
-      <w:r>
-        <w:rPr>
-          <w:vertAlign w:val="superscript"/>
-          <w:lang w:val="en-US"/>
-        </w:rPr>
-        <w:t>2</w:t>
-      </w:r>
-      <w:r>
-        <w:rPr>
-          <w:lang w:val="en-US"/>
-        </w:rPr>
-        <w:t xml:space="preserve">  +</w:t>
-      </w:r>
-      <w:proofErr w:type="gramEnd"/>
-      <w:r>
-        <w:rPr>
-          <w:lang w:val="en-US"/>
-        </w:rPr>
-        <w:t xml:space="preserve"> </w:t>
-      </w:r>
-      <w:r>
-        <w:rPr>
-          <w:highlight w:val="yellow"/>
-          <w:lang w:val="en-US"/>
-        </w:rPr>
-        <w:t>(b</w:t>
-      </w:r>
-      <w:r>
-        <w:rPr>
-          <w:highlight w:val="yellow"/>
-          <w:vertAlign w:val="subscript"/>
-          <w:lang w:val="en-US"/>
-        </w:rPr>
-        <w:t>1</w:t>
-      </w:r>
-      <w:r>
-        <w:rPr>
-          <w:highlight w:val="yellow"/>
-          <w:lang w:val="en-US"/>
-        </w:rPr>
-        <w:t>/b</w:t>
-      </w:r>
-      <w:r>
-        <w:rPr>
-          <w:highlight w:val="yellow"/>
-          <w:vertAlign w:val="subscript"/>
-          <w:lang w:val="en-US"/>
-        </w:rPr>
-        <w:t>2</w:t>
-      </w:r>
-      <w:r>
-        <w:rPr>
-          <w:highlight w:val="yellow"/>
-          <w:lang w:val="en-US"/>
-        </w:rPr>
-        <w:t>)</w:t>
-      </w:r>
-      <w:r>
-        <w:rPr>
-          <w:lang w:val="en-US"/>
-        </w:rPr>
-        <w:t>*</w:t>
-      </w:r>
-      <w:r>
-        <w:rPr>
-          <w:color w:val="00B0F0"/>
-          <w:lang w:val="en-US"/>
-        </w:rPr>
-        <w:t>x</w:t>
-      </w:r>
-      <w:r>
-        <w:rPr>
-          <w:lang w:val="en-US"/>
-        </w:rPr>
-        <w:t xml:space="preserve">  +  </w:t>
-      </w:r>
-      <w:r>
-        <w:rPr>
-          <w:color w:val="FF0000"/>
-          <w:lang w:val="en-US"/>
-        </w:rPr>
-        <w:t>((b</w:t>
-      </w:r>
-      <w:r>
-        <w:rPr>
-          <w:color w:val="FF0000"/>
-          <w:vertAlign w:val="subscript"/>
-          <w:lang w:val="en-US"/>
-        </w:rPr>
-        <w:t>1</w:t>
-      </w:r>
-      <w:r>
-        <w:rPr>
-          <w:color w:val="FF0000"/>
-          <w:lang w:val="en-US"/>
-        </w:rPr>
-        <w:t>/b</w:t>
-      </w:r>
-      <w:r>
-        <w:rPr>
-          <w:color w:val="FF0000"/>
-          <w:vertAlign w:val="subscript"/>
-          <w:lang w:val="en-US"/>
-        </w:rPr>
-        <w:t>2</w:t>
-      </w:r>
-      <w:r>
-        <w:rPr>
-          <w:color w:val="FF0000"/>
-          <w:lang w:val="en-US"/>
-        </w:rPr>
-        <w:t>)/2)</w:t>
-      </w:r>
-      <w:r>
-        <w:rPr>
-          <w:vertAlign w:val="superscript"/>
-          <w:lang w:val="en-US"/>
-        </w:rPr>
-        <w:t>2</w:t>
-      </w:r>
-      <w:r>
-        <w:rPr>
-          <w:lang w:val="en-US"/>
-        </w:rPr>
-        <w:t xml:space="preserve"> </w:t>
-      </w:r>
-      <w:r>
-        <w:rPr>
-          <w:lang w:val="en-US"/>
-        </w:rPr>
-        <w:t xml:space="preserve">- </w:t>
-      </w:r>
-      <w:r>
-        <w:rPr>
-          <w:color w:val="FF0000"/>
-          <w:lang w:val="en-US"/>
-        </w:rPr>
-        <w:t>((b</w:t>
-      </w:r>
-      <w:r>
-        <w:rPr>
-          <w:color w:val="FF0000"/>
-          <w:vertAlign w:val="subscript"/>
-          <w:lang w:val="en-US"/>
-        </w:rPr>
-        <w:t>1</w:t>
-      </w:r>
-      <w:r>
-        <w:rPr>
-          <w:color w:val="FF0000"/>
-          <w:lang w:val="en-US"/>
-        </w:rPr>
-        <w:t>/b</w:t>
-      </w:r>
-      <w:r>
-        <w:rPr>
-          <w:color w:val="FF0000"/>
-          <w:vertAlign w:val="subscript"/>
-          <w:lang w:val="en-US"/>
-        </w:rPr>
-        <w:t>2</w:t>
-      </w:r>
-      <w:r>
-        <w:rPr>
-          <w:color w:val="FF0000"/>
-          <w:lang w:val="en-US"/>
-        </w:rPr>
-        <w:t>)/2)</w:t>
-      </w:r>
-      <w:r>
-        <w:rPr>
-          <w:vertAlign w:val="superscript"/>
-          <w:lang w:val="en-US"/>
-        </w:rPr>
-        <w:t>2</w:t>
-      </w:r>
-      <w:r>
-        <w:rPr>
-          <w:lang w:val="en-US"/>
-        </w:rPr>
-        <w:t xml:space="preserve">    </w:t>
-      </w:r>
-    </w:p>
-    <w:p>
-      <w:r>
-        <w:t>Das sieht dann so a</w:t>
-      </w:r>
-      <w:r>
-        <w:t xml:space="preserve">us: </w:t>
-      </w:r>
-    </w:p>
-    <w:p>
-      <w:r>
-        <w:t>(y-</w:t>
-      </w:r>
-      <w:proofErr w:type="gramStart"/>
-      <w:r>
-        <w:t>a)/</w:t>
-      </w:r>
-      <w:proofErr w:type="gramEnd"/>
-      <w:r>
-        <w:t>b</w:t>
-      </w:r>
-      <w:r>
-        <w:rPr>
-          <w:vertAlign w:val="subscript"/>
-        </w:rPr>
-        <w:t>2</w:t>
-      </w:r>
-      <w:r>
-        <w:tab/>
-        <w:t xml:space="preserve"> = x</w:t>
-      </w:r>
-      <w:r>
-        <w:rPr>
-          <w:vertAlign w:val="superscript"/>
-        </w:rPr>
-        <w:t>2</w:t>
-      </w:r>
-      <w:r>
-        <w:t xml:space="preserve">  + (b</w:t>
-      </w:r>
-      <w:r>
-        <w:rPr>
-          <w:vertAlign w:val="subscript"/>
-        </w:rPr>
-        <w:t>1</w:t>
-      </w:r>
-      <w:r>
-        <w:t>/b</w:t>
-      </w:r>
-      <w:r>
-        <w:rPr>
-          <w:vertAlign w:val="subscript"/>
-        </w:rPr>
-        <w:t>2</w:t>
-      </w:r>
-      <w:r>
-        <w:t>)*x  + ((b</w:t>
-      </w:r>
-      <w:r>
-        <w:rPr>
-          <w:vertAlign w:val="subscript"/>
-        </w:rPr>
-        <w:t>1</w:t>
-      </w:r>
-      <w:r>
-        <w:t>/b</w:t>
-      </w:r>
-      <w:r>
-        <w:rPr>
-          <w:vertAlign w:val="subscript"/>
-        </w:rPr>
-        <w:t>2</w:t>
-      </w:r>
-      <w:r>
-        <w:t>)/2)</w:t>
-      </w:r>
-      <w:r>
-        <w:rPr>
-          <w:vertAlign w:val="superscript"/>
-        </w:rPr>
-        <w:t>2</w:t>
-      </w:r>
-      <w:r>
-        <w:t xml:space="preserve"> - ((b</w:t>
-      </w:r>
-      <w:r>
-        <w:rPr>
-          <w:vertAlign w:val="subscript"/>
-        </w:rPr>
-        <w:t>1</w:t>
-      </w:r>
-      <w:r>
-        <w:t>/b</w:t>
-      </w:r>
-      <w:r>
-        <w:rPr>
-          <w:vertAlign w:val="subscript"/>
-        </w:rPr>
-        <w:t>2</w:t>
-      </w:r>
-      <w:r>
-        <w:t>)/2)</w:t>
-      </w:r>
-      <w:r>
-        <w:rPr>
-          <w:vertAlign w:val="superscript"/>
-        </w:rPr>
-        <w:t>2</w:t>
-      </w:r>
-      <w:r>
-        <w:t xml:space="preserve">  | binomische Formel anwe</w:t>
-      </w:r>
-      <w:r>
-        <w:t>nden: (</w:t>
-      </w:r>
-      <w:proofErr w:type="spellStart"/>
-      <w:r>
-        <w:rPr>
-          <w:color w:val="00B0F0"/>
-        </w:rPr>
-        <w:t>a</w:t>
-      </w:r>
-      <w:r>
-        <w:t>+</w:t>
-      </w:r>
-      <w:r>
-        <w:rPr>
-          <w:color w:val="FF0000"/>
-        </w:rPr>
-        <w:t>b</w:t>
-      </w:r>
-      <w:proofErr w:type="spellEnd"/>
-      <w:r>
-        <w:t>)</w:t>
-      </w:r>
-      <w:r>
-        <w:rPr>
-          <w:vertAlign w:val="superscript"/>
-        </w:rPr>
-        <w:t>2</w:t>
-      </w:r>
-    </w:p>
-    <w:p>
-      <w:pPr>
-        <w:rPr>
-          <w:lang w:val="en-US"/>
-        </w:rPr>
-      </w:pPr>
-      <w:r>
-        <w:rPr>
-          <w:lang w:val="en-US"/>
-        </w:rPr>
-        <w:t>(y-a)/b</w:t>
-      </w:r>
-      <w:proofErr w:type="gramStart"/>
-      <w:r>
-        <w:rPr>
-          <w:vertAlign w:val="subscript"/>
-          <w:lang w:val="en-US"/>
-        </w:rPr>
-        <w:t>2</w:t>
-      </w:r>
-      <w:r>
-        <w:rPr>
-          <w:lang w:val="en-US"/>
-        </w:rPr>
-        <w:t xml:space="preserve">  =</w:t>
-      </w:r>
-      <w:proofErr w:type="gramEnd"/>
-      <w:r>
-        <w:rPr>
-          <w:lang w:val="en-US"/>
-        </w:rPr>
-        <w:t xml:space="preserve"> (x+((b</w:t>
-      </w:r>
-      <w:r>
-        <w:rPr>
-          <w:vertAlign w:val="subscript"/>
-          <w:lang w:val="en-US"/>
-        </w:rPr>
-        <w:t>1</w:t>
-      </w:r>
-      <w:r>
-        <w:rPr>
-          <w:lang w:val="en-US"/>
-        </w:rPr>
-        <w:t>/b</w:t>
-      </w:r>
-      <w:r>
-        <w:rPr>
-          <w:vertAlign w:val="subscript"/>
-          <w:lang w:val="en-US"/>
-        </w:rPr>
-        <w:t>2</w:t>
-      </w:r>
-      <w:r>
-        <w:rPr>
-          <w:lang w:val="en-US"/>
-        </w:rPr>
-        <w:t>)/2))</w:t>
-      </w:r>
-      <w:r>
-        <w:rPr>
-          <w:vertAlign w:val="superscript"/>
-          <w:lang w:val="en-US"/>
-        </w:rPr>
-        <w:t>2</w:t>
-      </w:r>
-      <w:r>
-        <w:rPr>
-          <w:lang w:val="en-US"/>
-        </w:rPr>
-        <w:t xml:space="preserve"> - ((b</w:t>
-      </w:r>
-      <w:r>
-        <w:rPr>
-          <w:vertAlign w:val="subscript"/>
-          <w:lang w:val="en-US"/>
-        </w:rPr>
-        <w:t>1</w:t>
-      </w:r>
-      <w:r>
-        <w:rPr>
-          <w:lang w:val="en-US"/>
-        </w:rPr>
-        <w:t>/b</w:t>
-      </w:r>
-      <w:r>
-        <w:rPr>
-          <w:vertAlign w:val="subscript"/>
-          <w:lang w:val="en-US"/>
-        </w:rPr>
-        <w:t>2</w:t>
-      </w:r>
-      <w:r>
-        <w:rPr>
-          <w:lang w:val="en-US"/>
-        </w:rPr>
-        <w:t>)/2)</w:t>
-      </w:r>
-      <w:r>
-        <w:rPr>
-          <w:vertAlign w:val="superscript"/>
-          <w:lang w:val="en-US"/>
-        </w:rPr>
-        <w:t>2</w:t>
-      </w:r>
-      <w:r>
-        <w:rPr>
-          <w:lang w:val="en-US"/>
-        </w:rPr>
-        <w:t xml:space="preserve">                          | +  ((b</w:t>
-      </w:r>
-      <w:r>
-        <w:rPr>
-          <w:vertAlign w:val="subscript"/>
-          <w:lang w:val="en-US"/>
-        </w:rPr>
-        <w:t>1</w:t>
-      </w:r>
-      <w:r>
-        <w:rPr>
-          <w:lang w:val="en-US"/>
-        </w:rPr>
-        <w:t>/b</w:t>
-      </w:r>
-      <w:r>
-        <w:rPr>
-          <w:vertAlign w:val="subscript"/>
-          <w:lang w:val="en-US"/>
-        </w:rPr>
-        <w:t>2</w:t>
-      </w:r>
-      <w:r>
-        <w:rPr>
-          <w:lang w:val="en-US"/>
-        </w:rPr>
-        <w:t>)/2)</w:t>
-      </w:r>
-      <w:r>
-        <w:rPr>
-          <w:vertAlign w:val="superscript"/>
-          <w:lang w:val="en-US"/>
-        </w:rPr>
-        <w:t>2</w:t>
-      </w:r>
-      <w:r>
-        <w:rPr>
-          <w:lang w:val="en-US"/>
-        </w:rPr>
-        <w:t xml:space="preserve">  </w:t>
-      </w:r>
-    </w:p>
-    <w:p>
-      <w:r>
-        <w:t>((y-</w:t>
-      </w:r>
-      <w:proofErr w:type="gramStart"/>
-      <w:r>
-        <w:t>a)/</w:t>
-      </w:r>
-      <w:proofErr w:type="gramEnd"/>
-      <w:r>
-        <w:t>b</w:t>
-      </w:r>
-      <w:r>
-        <w:rPr>
-          <w:vertAlign w:val="subscript"/>
-        </w:rPr>
-        <w:t>2</w:t>
-      </w:r>
-      <w:r>
-        <w:t>)  + ((b</w:t>
-      </w:r>
-      <w:r>
-        <w:rPr>
-          <w:vertAlign w:val="subscript"/>
-        </w:rPr>
-        <w:t>1</w:t>
-      </w:r>
-      <w:r>
-        <w:t>/b</w:t>
-      </w:r>
-      <w:r>
-        <w:rPr>
-          <w:vertAlign w:val="subscript"/>
-        </w:rPr>
-        <w:t>2</w:t>
-      </w:r>
-      <w:r>
-        <w:t>)/2)</w:t>
-      </w:r>
-      <w:r>
-        <w:rPr>
-          <w:vertAlign w:val="superscript"/>
-        </w:rPr>
-        <w:t>2</w:t>
-      </w:r>
-      <w:r>
-        <w:t xml:space="preserve">  =  (x+((b</w:t>
-      </w:r>
-      <w:r>
-        <w:rPr>
-          <w:vertAlign w:val="subscript"/>
-        </w:rPr>
-        <w:t>1</w:t>
-      </w:r>
-      <w:r>
-        <w:t>/b</w:t>
-      </w:r>
-      <w:r>
-        <w:rPr>
-          <w:vertAlign w:val="subscript"/>
-        </w:rPr>
-        <w:t>2</w:t>
-      </w:r>
-      <w:r>
-        <w:t>)/2))</w:t>
-      </w:r>
-      <w:r>
-        <w:rPr>
-          <w:vertAlign w:val="superscript"/>
-        </w:rPr>
-        <w:t>2</w:t>
-      </w:r>
-      <w:r>
-        <w:tab/>
-        <w:t xml:space="preserve">      |  Wurzel ziehe</w:t>
-      </w:r>
-      <w:r>
-        <w:t>n</w:t>
-      </w:r>
-    </w:p>
-    <w:p>
-      <w:pPr>
-        <w:rPr>
-          <w:lang w:val="en-US"/>
-        </w:rPr>
-      </w:pPr>
-      <w:r>
-        <w:rPr>
-          <w:lang w:val="en-US"/>
-        </w:rPr>
-        <w:t>Sqrt(((y-a)/b</w:t>
-      </w:r>
-      <w:r>
-        <w:rPr>
-          <w:vertAlign w:val="subscript"/>
-          <w:lang w:val="en-US"/>
-        </w:rPr>
-        <w:t>2</w:t>
-      </w:r>
-      <w:proofErr w:type="gramStart"/>
-      <w:r>
-        <w:rPr>
-          <w:lang w:val="en-US"/>
-        </w:rPr>
-        <w:t>)  +</w:t>
-      </w:r>
-      <w:proofErr w:type="gramEnd"/>
-      <w:r>
-        <w:rPr>
-          <w:lang w:val="en-US"/>
-        </w:rPr>
-        <w:t xml:space="preserve"> ((b</w:t>
-      </w:r>
-      <w:r>
-        <w:rPr>
-          <w:vertAlign w:val="subscript"/>
-          <w:lang w:val="en-US"/>
-        </w:rPr>
-        <w:t>1</w:t>
-      </w:r>
-      <w:r>
-        <w:rPr>
-          <w:lang w:val="en-US"/>
-        </w:rPr>
-        <w:t>/b</w:t>
-      </w:r>
-      <w:r>
-        <w:rPr>
-          <w:vertAlign w:val="subscript"/>
-          <w:lang w:val="en-US"/>
-        </w:rPr>
-        <w:t>2</w:t>
-      </w:r>
-      <w:r>
-        <w:rPr>
-          <w:lang w:val="en-US"/>
-        </w:rPr>
-        <w:t>)/2)</w:t>
-      </w:r>
-      <w:r>
-        <w:rPr>
-          <w:vertAlign w:val="superscript"/>
-          <w:lang w:val="en-US"/>
-        </w:rPr>
-        <w:t>2</w:t>
-      </w:r>
-      <w:r>
-        <w:rPr>
-          <w:lang w:val="en-US"/>
-        </w:rPr>
-        <w:t>) = x</w:t>
-      </w:r>
-      <w:r>
-        <w:rPr>
-          <w:lang w:val="en-US"/>
-        </w:rPr>
-        <w:t xml:space="preserve"> </w:t>
-      </w:r>
-      <w:r>
-        <w:rPr>
-          <w:lang w:val="en-US"/>
-        </w:rPr>
-        <w:t>+</w:t>
-      </w:r>
-      <w:r>
-        <w:rPr>
-          <w:lang w:val="en-US"/>
-        </w:rPr>
-        <w:t xml:space="preserve"> </w:t>
-      </w:r>
-      <w:r>
-        <w:rPr>
-          <w:lang w:val="en-US"/>
-        </w:rPr>
-        <w:t>((b</w:t>
-      </w:r>
-      <w:r>
-        <w:rPr>
-          <w:vertAlign w:val="subscript"/>
-          <w:lang w:val="en-US"/>
-        </w:rPr>
-        <w:t>1</w:t>
-      </w:r>
-      <w:r>
-        <w:rPr>
-          <w:lang w:val="en-US"/>
-        </w:rPr>
-        <w:t>/b</w:t>
-      </w:r>
-      <w:r>
-        <w:rPr>
-          <w:vertAlign w:val="subscript"/>
-          <w:lang w:val="en-US"/>
-        </w:rPr>
-        <w:t>2</w:t>
-      </w:r>
-      <w:r>
-        <w:rPr>
-          <w:lang w:val="en-US"/>
-        </w:rPr>
-        <w:t>)/2)</w:t>
-      </w:r>
-      <w:r>
-        <w:rPr>
-          <w:lang w:val="en-US"/>
-        </w:rPr>
-        <w:t xml:space="preserve">               | - </w:t>
-      </w:r>
-      <w:r>
-        <w:rPr>
-          <w:lang w:val="en-US"/>
-        </w:rPr>
-        <w:t>((b</w:t>
-      </w:r>
-      <w:r>
-        <w:rPr>
-          <w:vertAlign w:val="subscript"/>
-          <w:lang w:val="en-US"/>
-        </w:rPr>
-        <w:t>1</w:t>
-      </w:r>
-      <w:r>
-        <w:rPr>
-          <w:lang w:val="en-US"/>
-        </w:rPr>
-        <w:t>/b</w:t>
-      </w:r>
-      <w:r>
-        <w:rPr>
-          <w:vertAlign w:val="subscript"/>
-          <w:lang w:val="en-US"/>
-        </w:rPr>
-        <w:t>2</w:t>
-      </w:r>
-      <w:r>
-        <w:rPr>
-          <w:lang w:val="en-US"/>
-        </w:rPr>
-        <w:t>)/2)</w:t>
-      </w:r>
-    </w:p>
-    <w:p>
-      <w:pPr>
-        <w:rPr>
-          <w:lang w:val="en-US"/>
-        </w:rPr>
-      </w:pPr>
-      <w:r>
-        <w:rPr>
-          <w:lang w:val="en-US"/>
-        </w:rPr>
-        <w:t>Sqrt(((y-a)/b</w:t>
-      </w:r>
-      <w:r>
-        <w:rPr>
-          <w:vertAlign w:val="subscript"/>
-          <w:lang w:val="en-US"/>
-        </w:rPr>
-        <w:t>2</w:t>
-      </w:r>
-      <w:proofErr w:type="gramStart"/>
-      <w:r>
-        <w:rPr>
-          <w:lang w:val="en-US"/>
-        </w:rPr>
-        <w:t>)  +</w:t>
-      </w:r>
-      <w:proofErr w:type="gramEnd"/>
-      <w:r>
-        <w:rPr>
-          <w:lang w:val="en-US"/>
-        </w:rPr>
-        <w:t xml:space="preserve"> ((b</w:t>
-      </w:r>
-      <w:r>
-        <w:rPr>
-          <w:vertAlign w:val="subscript"/>
-          <w:lang w:val="en-US"/>
-        </w:rPr>
-        <w:t>1</w:t>
-      </w:r>
-      <w:r>
-        <w:rPr>
-          <w:lang w:val="en-US"/>
-        </w:rPr>
-        <w:t>/b</w:t>
-      </w:r>
-      <w:r>
-        <w:rPr>
-          <w:vertAlign w:val="subscript"/>
-          <w:lang w:val="en-US"/>
-        </w:rPr>
-        <w:t>2</w:t>
-      </w:r>
-      <w:r>
-        <w:rPr>
-          <w:lang w:val="en-US"/>
-        </w:rPr>
-        <w:t>)/2)</w:t>
-      </w:r>
-      <w:r>
-        <w:rPr>
-          <w:vertAlign w:val="superscript"/>
-          <w:lang w:val="en-US"/>
-        </w:rPr>
-        <w:t>2</w:t>
-      </w:r>
-      <w:r>
-        <w:rPr>
-          <w:lang w:val="en-US"/>
-        </w:rPr>
-        <w:t>)</w:t>
-      </w:r>
-      <w:r>
-        <w:rPr>
-          <w:lang w:val="en-US"/>
-        </w:rPr>
-        <w:t xml:space="preserve"> - </w:t>
-      </w:r>
-      <w:r>
-        <w:rPr>
-          <w:lang w:val="en-US"/>
-        </w:rPr>
-        <w:t>((b</w:t>
-      </w:r>
-      <w:r>
-        <w:rPr>
-          <w:vertAlign w:val="subscript"/>
-          <w:lang w:val="en-US"/>
-        </w:rPr>
-        <w:t>1</w:t>
-      </w:r>
-      <w:r>
-        <w:rPr>
-          <w:lang w:val="en-US"/>
-        </w:rPr>
-        <w:t>/b</w:t>
-      </w:r>
-      <w:r>
-        <w:rPr>
-          <w:vertAlign w:val="subscript"/>
-          <w:lang w:val="en-US"/>
-        </w:rPr>
-        <w:t>2</w:t>
-      </w:r>
-      <w:r>
-        <w:rPr>
-          <w:lang w:val="en-US"/>
-        </w:rPr>
-        <w:t>)/2)</w:t>
-      </w:r>
-      <w:r>
-        <w:rPr>
-          <w:lang w:val="en-US"/>
-        </w:rPr>
-        <w:t xml:space="preserve"> = x</w:t>
-      </w:r>
-    </w:p>
-    <w:p>
-      <w:r>
-        <w:t xml:space="preserve">Da in </w:t>
-      </w:r>
-      <w:proofErr w:type="spellStart"/>
-      <w:r>
-        <w:t>Poorter</w:t>
-      </w:r>
-      <w:proofErr w:type="spellEnd"/>
-      <w:r>
-        <w:t xml:space="preserve"> et a</w:t>
-      </w:r>
-      <w:r>
-        <w:t xml:space="preserve">l. steht, dass es sich bei y und x um die log10-transformed Wurzel (x) und </w:t>
-      </w:r>
-      <w:proofErr w:type="spellStart"/>
-      <w:r>
-        <w:t>Stamholz</w:t>
-      </w:r>
-      <w:proofErr w:type="spellEnd"/>
-      <w:r>
-        <w:t xml:space="preserve"> (y) Masse in g handelt, muss die Formel also folgendermaßen aussehen: </w:t>
-      </w:r>
-    </w:p>
-    <w:p>
-      <w:pPr>
-        <w:rPr>
-          <w:lang w:val="en-US"/>
-        </w:rPr>
-      </w:pPr>
-      <w:r>
-        <w:rPr>
-          <w:lang w:val="en-US"/>
-        </w:rPr>
-        <w:t>Sqrt(((</w:t>
-      </w:r>
-      <w:r>
-        <w:rPr>
-          <w:lang w:val="en-US"/>
-        </w:rPr>
-        <w:t>log10(</w:t>
-      </w:r>
-      <w:r>
-        <w:rPr>
-          <w:lang w:val="en-US"/>
-        </w:rPr>
-        <w:t>y</w:t>
-      </w:r>
-      <w:r>
-        <w:rPr>
-          <w:lang w:val="en-US"/>
-        </w:rPr>
-        <w:t>)</w:t>
-      </w:r>
-      <w:r>
-        <w:rPr>
-          <w:lang w:val="en-US"/>
-        </w:rPr>
-        <w:t>-a)/b</w:t>
-      </w:r>
-      <w:r>
-        <w:rPr>
-          <w:vertAlign w:val="subscript"/>
-          <w:lang w:val="en-US"/>
-        </w:rPr>
-        <w:t>2</w:t>
-      </w:r>
-      <w:proofErr w:type="gramStart"/>
-      <w:r>
-        <w:rPr>
-          <w:lang w:val="en-US"/>
-        </w:rPr>
-        <w:t>)  +</w:t>
-      </w:r>
-      <w:proofErr w:type="gramEnd"/>
-      <w:r>
-        <w:rPr>
-          <w:lang w:val="en-US"/>
-        </w:rPr>
-        <w:t xml:space="preserve"> ((b</w:t>
-      </w:r>
-      <w:r>
-        <w:rPr>
-          <w:vertAlign w:val="subscript"/>
-          <w:lang w:val="en-US"/>
-        </w:rPr>
-        <w:t>1</w:t>
-      </w:r>
-      <w:r>
-        <w:rPr>
-          <w:lang w:val="en-US"/>
-        </w:rPr>
-        <w:t>/b</w:t>
-      </w:r>
-      <w:r>
-        <w:rPr>
-          <w:vertAlign w:val="subscript"/>
-          <w:lang w:val="en-US"/>
-        </w:rPr>
-        <w:t>2</w:t>
-      </w:r>
-      <w:r>
-        <w:rPr>
-          <w:lang w:val="en-US"/>
-        </w:rPr>
-        <w:t>)/2)</w:t>
-      </w:r>
-      <w:r>
-        <w:rPr>
-          <w:vertAlign w:val="superscript"/>
-          <w:lang w:val="en-US"/>
-        </w:rPr>
-        <w:t>2</w:t>
-      </w:r>
-      <w:r>
-        <w:rPr>
-          <w:lang w:val="en-US"/>
-        </w:rPr>
-        <w:t>)</w:t>
-      </w:r>
-      <w:r>
-        <w:rPr>
-          <w:lang w:val="en-US"/>
-        </w:rPr>
-        <w:t xml:space="preserve"> - </w:t>
-      </w:r>
-      <w:r>
-        <w:rPr>
-          <w:lang w:val="en-US"/>
-        </w:rPr>
-        <w:t>((b</w:t>
-      </w:r>
-      <w:r>
-        <w:rPr>
-          <w:vertAlign w:val="subscript"/>
-          <w:lang w:val="en-US"/>
-        </w:rPr>
-        <w:t>1</w:t>
-      </w:r>
-      <w:r>
-        <w:rPr>
-          <w:lang w:val="en-US"/>
-        </w:rPr>
-        <w:t>/b</w:t>
-      </w:r>
-      <w:r>
-        <w:rPr>
-          <w:vertAlign w:val="subscript"/>
-          <w:lang w:val="en-US"/>
-        </w:rPr>
-        <w:t>2</w:t>
-      </w:r>
-      <w:r>
-        <w:rPr>
-          <w:lang w:val="en-US"/>
-        </w:rPr>
-        <w:t>)/2)</w:t>
-      </w:r>
-      <w:r>
-        <w:rPr>
-          <w:lang w:val="en-US"/>
-        </w:rPr>
-        <w:t xml:space="preserve"> = log10(x)</w:t>
-      </w:r>
-    </w:p>
-    <w:p>
-      <w:r>
-        <w:t>Die Input Variable Stammasse in kg (</w:t>
-      </w:r>
-      <w:proofErr w:type="spellStart"/>
-      <w:r>
-        <w:t>y_kg</w:t>
-      </w:r>
-      <w:proofErr w:type="spellEnd"/>
-      <w:r>
-        <w:t xml:space="preserve">) habe ich darum in Gramm umgerechnet und log10 </w:t>
-      </w:r>
-      <w:proofErr w:type="spellStart"/>
-      <w:r>
-        <w:t>transformed</w:t>
-      </w:r>
-      <w:proofErr w:type="spellEnd"/>
-      <w:r>
-        <w:t xml:space="preserve">: </w:t>
-      </w:r>
-    </w:p>
-    <w:p>
-      <w:r>
-        <w:t>Log10(</w:t>
-      </w:r>
-      <w:proofErr w:type="spellStart"/>
-      <w:r>
-        <w:t>y_kg</w:t>
-      </w:r>
-      <w:proofErr w:type="spellEnd"/>
-      <w:r>
-        <w:t>*1000)</w:t>
-      </w:r>
-    </w:p>
-    <w:p>
-      <w:r>
-        <w:t xml:space="preserve">Und am </w:t>
-      </w:r>
-      <w:r>
-        <w:t>E</w:t>
-      </w:r>
-      <w:r>
-        <w:t>nde habe i</w:t>
-      </w:r>
-      <w:r>
-        <w:t xml:space="preserve">ch das Ergebnis für x (welches nicht negativ sein kann, daher Betrag) dann </w:t>
-      </w:r>
-      <w:proofErr w:type="spellStart"/>
-      <w:r>
-        <w:t>rücktransformed</w:t>
-      </w:r>
-      <w:proofErr w:type="spellEnd"/>
-      <w:r>
-        <w:t xml:space="preserve"> und in Kilo </w:t>
-      </w:r>
-      <w:proofErr w:type="spellStart"/>
-      <w:r>
-        <w:t>umgerechet</w:t>
-      </w:r>
-      <w:proofErr w:type="spellEnd"/>
-      <w:r>
-        <w:t xml:space="preserve">: </w:t>
-      </w:r>
-    </w:p>
-    <w:p>
-      <w:proofErr w:type="spellStart"/>
-      <w:r>
-        <w:t>x_kg</w:t>
-      </w:r>
-      <w:proofErr w:type="spellEnd"/>
-      <w:r>
-        <w:t xml:space="preserve"> = 10 </w:t>
-      </w:r>
-      <w:r>
-        <w:rPr>
-          <w:vertAlign w:val="superscript"/>
-        </w:rPr>
-        <w:t>|x|</w:t>
-      </w:r>
-      <w:r>
-        <w:t xml:space="preserve"> / 1000</w:t>
-      </w:r>
-    </w:p>
-    <w:p>
-      <w:pPr>
-        <w:pStyle w:val="Zwischenberschriftbold"/>
-      </w:pPr>
-      <w:r>
-        <w:t xml:space="preserve">Umstellen Biomassenschätzfunktion </w:t>
-      </w:r>
-      <w:proofErr w:type="spellStart"/>
-      <w:r>
-        <w:t>Poorter</w:t>
-      </w:r>
-      <w:proofErr w:type="spellEnd"/>
-      <w:r>
-        <w:t xml:space="preserve"> mit Quadratischer Formel</w:t>
-      </w:r>
-    </w:p>
-    <w:p>
-      <w:pPr>
-        <w:rPr>
-          <w:vertAlign w:val="superscript"/>
-          <w:lang w:val="en-US"/>
-        </w:rPr>
-      </w:pPr>
-      <w:r>
-        <w:rPr>
-          <w:lang w:val="en-US"/>
-        </w:rPr>
-        <w:t>y</w:t>
-      </w:r>
-      <w:r>
-        <w:rPr>
-          <w:lang w:val="en-US"/>
-        </w:rPr>
-        <w:tab/>
-        <w:t xml:space="preserve"> = a + b</w:t>
-      </w:r>
-      <w:r>
-        <w:rPr>
-          <w:vertAlign w:val="subscript"/>
-          <w:lang w:val="en-US"/>
-        </w:rPr>
-        <w:t>1</w:t>
-      </w:r>
-      <w:r>
-        <w:rPr>
-          <w:lang w:val="en-US"/>
-        </w:rPr>
-        <w:t>*x + b</w:t>
-      </w:r>
-      <w:r>
-        <w:rPr>
-          <w:vertAlign w:val="subscript"/>
-          <w:lang w:val="en-US"/>
-        </w:rPr>
-        <w:t>2</w:t>
-      </w:r>
-      <w:r>
-        <w:rPr>
-          <w:lang w:val="en-US"/>
-        </w:rPr>
-        <w:t>*x</w:t>
-      </w:r>
-      <w:r>
-        <w:rPr>
-          <w:vertAlign w:val="superscript"/>
-          <w:lang w:val="en-US"/>
-        </w:rPr>
-        <w:t>2</w:t>
-      </w:r>
-    </w:p>
-    <w:p>
-      <w:pPr>
-        <w:rPr>
-          <w:lang w:val="en-US"/>
-        </w:rPr>
-      </w:pPr>
-      <w:r>
-        <w:rPr>
-          <w:lang w:val="en-US"/>
-        </w:rPr>
-        <w:t>y</w:t>
-      </w:r>
-      <w:r>
-        <w:rPr>
-          <w:lang w:val="en-US"/>
-        </w:rPr>
-        <w:tab/>
-      </w:r>
-      <w:r>
-        <w:rPr>
-          <w:lang w:val="en-US"/>
-        </w:rPr>
-        <w:t xml:space="preserve"> = b</w:t>
-      </w:r>
-      <w:r>
-        <w:rPr>
-          <w:vertAlign w:val="subscript"/>
-          <w:lang w:val="en-US"/>
-        </w:rPr>
-        <w:t>2</w:t>
-      </w:r>
-      <w:r>
-        <w:rPr>
-          <w:lang w:val="en-US"/>
-        </w:rPr>
-        <w:t>*x</w:t>
-      </w:r>
-      <w:r>
-        <w:rPr>
-          <w:vertAlign w:val="superscript"/>
-          <w:lang w:val="en-US"/>
-        </w:rPr>
-        <w:t>2</w:t>
-      </w:r>
-      <w:r>
-        <w:rPr>
-          <w:lang w:val="en-US"/>
-        </w:rPr>
-        <w:t>+ b</w:t>
-      </w:r>
-      <w:r>
-        <w:rPr>
-          <w:vertAlign w:val="subscript"/>
-          <w:lang w:val="en-US"/>
-        </w:rPr>
-        <w:t>1</w:t>
-      </w:r>
-      <w:r>
-        <w:rPr>
-          <w:lang w:val="en-US"/>
-        </w:rPr>
-        <w:t>*x + a</w:t>
-      </w:r>
-      <w:r>
-        <w:rPr>
-          <w:lang w:val="en-US"/>
-        </w:rPr>
-        <w:tab/>
-      </w:r>
-      <w:r>
-        <w:rPr>
-          <w:lang w:val="en-US"/>
-        </w:rPr>
-        <w:tab/>
-      </w:r>
-      <w:r>
-        <w:rPr>
-          <w:lang w:val="en-US"/>
-        </w:rPr>
-        <w:tab/>
-      </w:r>
-      <w:r>
-        <w:rPr>
-          <w:lang w:val="en-US"/>
-        </w:rPr>
-        <w:t>| -</w:t>
-      </w:r>
-      <w:r>
-        <w:rPr>
-          <w:lang w:val="en-US"/>
-        </w:rPr>
-        <w:t>y</w:t>
-      </w:r>
-    </w:p>
-    <w:p>
-      <w:r>
-        <w:t>0</w:t>
-      </w:r>
-      <w:r>
-        <w:tab/>
-        <w:t xml:space="preserve"> = </w:t>
-      </w:r>
-      <w:r>
-        <w:rPr>
-          <w:color w:val="00B0F0"/>
-        </w:rPr>
-        <w:t>b</w:t>
-      </w:r>
-      <w:r>
-        <w:rPr>
-          <w:color w:val="00B0F0"/>
-          <w:vertAlign w:val="subscript"/>
-        </w:rPr>
-        <w:t>2</w:t>
-      </w:r>
-      <w:r>
-        <w:t>*x</w:t>
-      </w:r>
-      <w:r>
-        <w:rPr>
-          <w:vertAlign w:val="superscript"/>
-        </w:rPr>
-        <w:t>2</w:t>
-      </w:r>
-      <w:r>
-        <w:t xml:space="preserve">+ </w:t>
-      </w:r>
-      <w:r>
-        <w:rPr>
-          <w:color w:val="FF0000"/>
-        </w:rPr>
-        <w:t>b</w:t>
-      </w:r>
-      <w:r>
-        <w:rPr>
-          <w:color w:val="FF0000"/>
-          <w:vertAlign w:val="subscript"/>
-        </w:rPr>
-        <w:t>1</w:t>
-      </w:r>
-      <w:r>
-        <w:t xml:space="preserve">*x + </w:t>
-      </w:r>
-      <w:r>
-        <w:rPr>
-          <w:color w:val="70AD47" w:themeColor="accent6"/>
-        </w:rPr>
-        <w:t>a-y</w:t>
-      </w:r>
-      <w:r>
-        <w:rPr>
-          <w:color w:val="70AD47" w:themeColor="accent6"/>
-        </w:rPr>
-        <w:t xml:space="preserve"> </w:t>
-      </w:r>
-      <w:r>
-        <w:rPr>
-          <w:color w:val="70AD47" w:themeColor="accent6"/>
-        </w:rPr>
-        <w:t xml:space="preserve">                                         </w:t>
-      </w:r>
-      <w:r>
-        <w:t>| a, b, c für quadrat</w:t>
-      </w:r>
-      <w:r>
-        <w:t>ische Funktion ablesen</w:t>
-      </w:r>
-    </w:p>
-    <w:p>
-      <w:r>
-        <w:t xml:space="preserve">Das hier ist die quadratische Formel: </w:t>
-      </w:r>
-    </w:p>
-    <w:p>
-      <w:r>
-        <w:rPr>
-          <w:color w:val="00B0F0"/>
-        </w:rPr>
-        <w:t>a</w:t>
-      </w:r>
-      <w:r>
-        <w:t>*x</w:t>
-      </w:r>
-      <w:r>
-        <w:rPr>
-          <w:vertAlign w:val="superscript"/>
-        </w:rPr>
-        <w:t>2</w:t>
-      </w:r>
-      <w:r>
-        <w:t xml:space="preserve"> + </w:t>
-      </w:r>
-      <w:r>
-        <w:rPr>
-          <w:color w:val="FF0000"/>
-        </w:rPr>
-        <w:t>b</w:t>
-      </w:r>
-      <w:r>
-        <w:t xml:space="preserve">*x + </w:t>
-      </w:r>
-      <w:r>
-        <w:rPr>
-          <w:color w:val="70AD47" w:themeColor="accent6"/>
-        </w:rPr>
-        <w:t xml:space="preserve">c </w:t>
-      </w:r>
-      <w:r>
-        <w:t xml:space="preserve">= 0    </w:t>
-      </w:r>
-      <w:r>
-        <w:sym w:font="Wingdings" w:char="F0E0"/>
-      </w:r>
-      <w:r>
-        <w:t xml:space="preserve">  </w:t>
-      </w:r>
-      <w:r>
-        <w:rPr>
-          <w:noProof/>
-        </w:rPr>
-        <w:drawing>
-          <wp:inline distT="0" distB="0" distL="0" distR="0" wp14:anchorId="3247B214" wp14:editId="03876EBA">
-            <wp:extent cx="981382" cy="302895"/>
-            <wp:effectExtent l="0" t="0" r="9525" b="0"/>
-            <wp:docPr id="25" name="Grafik 25"/>
-            <wp:cNvGraphicFramePr>
-              <a:graphicFrameLocks xmlns:a="http://schemas.openxmlformats.org/drawingml/2006/main" noChangeAspect="1"/>
-            </wp:cNvGraphicFramePr>
-            <a:graphic xmlns:a="http://schemas.openxmlformats.org/drawingml/2006/main">
-              <a:graphicData uri="http://schemas.openxmlformats.org/drawingml/2006/picture">
-                <pic:pic xmlns:pic="http://schemas.openxmlformats.org/drawingml/2006/picture">
-                  <pic:nvPicPr>
-                    <pic:cNvPr id="0" name="Picture 17"/>
-                    <pic:cNvPicPr>
-                      <a:picLocks noChangeAspect="1" noChangeArrowheads="1"/>
-                    </pic:cNvPicPr>
-                  </pic:nvPicPr>
-                  <pic:blipFill>
-                    <a:blip r:embed="rId25" cstate="print">
-                      <a:extLst>
-                        <a:ext uri="{28A0092B-C50C-407E-A947-70E740481C1C}">
-                          <a14:useLocalDpi xmlns:a14="http://schemas.microsoft.com/office/drawing/2010/main" val="0"/>
-                        </a:ext>
-                      </a:extLst>
-                    </a:blip>
-                    <a:srcRect/>
-                    <a:stretch>
-                      <a:fillRect/>
-                    </a:stretch>
-                  </pic:blipFill>
-                  <pic:spPr bwMode="auto">
-                    <a:xfrm>
-                      <a:off x="0" y="0"/>
-                      <a:ext cx="1041240" cy="321370"/>
-                    </a:xfrm>
-                    <a:prstGeom prst="rect">
-                      <a:avLst/>
-                    </a:prstGeom>
-                    <a:noFill/>
-                    <a:ln>
-                      <a:noFill/>
-                    </a:ln>
-                  </pic:spPr>
-                </pic:pic>
-              </a:graphicData>
-            </a:graphic>
-          </wp:inline>
-        </w:drawing>
-      </w:r>
-    </w:p>
-    <w:p>
-      <w:r>
-        <w:t xml:space="preserve">In unserem Fall also: </w:t>
-      </w:r>
-    </w:p>
-    <w:p>
-      <w:pPr>
-        <w:rPr>
-          <w:lang w:val="en-US"/>
-        </w:rPr>
-      </w:pPr>
-      <w:r>
-        <w:rPr>
-          <w:lang w:val="en-US"/>
-        </w:rPr>
-        <w:t>x</w:t>
-      </w:r>
-      <w:r>
-        <w:rPr>
-          <w:vertAlign w:val="subscript"/>
-          <w:lang w:val="en-US"/>
-        </w:rPr>
-        <w:t>1</w:t>
-      </w:r>
-      <w:r>
-        <w:rPr>
-          <w:lang w:val="en-US"/>
-        </w:rPr>
-        <w:t xml:space="preserve"> =</w:t>
-      </w:r>
-      <w:r>
-        <w:rPr>
-          <w:lang w:val="en-US"/>
-        </w:rPr>
-        <w:t xml:space="preserve"> </w:t>
-      </w:r>
-      <w:proofErr w:type="gramStart"/>
-      <w:r>
-        <w:rPr>
-          <w:lang w:val="en-US"/>
-        </w:rPr>
-        <w:t>(</w:t>
-      </w:r>
-      <w:r>
-        <w:rPr>
-          <w:lang w:val="en-US"/>
-        </w:rPr>
-        <w:t xml:space="preserve"> -</w:t>
-      </w:r>
-      <w:proofErr w:type="gramEnd"/>
-      <w:r>
-        <w:rPr>
-          <w:lang w:val="en-US"/>
-        </w:rPr>
-        <w:t xml:space="preserve"> b</w:t>
-      </w:r>
-      <w:r>
-        <w:rPr>
-          <w:vertAlign w:val="subscript"/>
-          <w:lang w:val="en-US"/>
-        </w:rPr>
-        <w:t xml:space="preserve">1 </w:t>
-      </w:r>
-      <w:r>
-        <w:rPr>
-          <w:b/>
-          <w:bCs/>
-          <w:sz w:val="24"/>
-          <w:szCs w:val="24"/>
-          <w:lang w:val="en-US"/>
-        </w:rPr>
-        <w:t>+</w:t>
-      </w:r>
-      <w:r>
-        <w:rPr>
-          <w:lang w:val="en-US"/>
-        </w:rPr>
-        <w:t xml:space="preserve"> sqrt(</w:t>
-      </w:r>
-      <w:r>
-        <w:rPr>
-          <w:lang w:val="en-US"/>
-        </w:rPr>
-        <w:t xml:space="preserve"> </w:t>
-      </w:r>
-      <w:r>
-        <w:rPr>
-          <w:color w:val="FF0000"/>
-          <w:lang w:val="en-US"/>
-        </w:rPr>
-        <w:t>b</w:t>
-      </w:r>
-      <w:r>
-        <w:rPr>
-          <w:color w:val="FF0000"/>
-          <w:vertAlign w:val="subscript"/>
-          <w:lang w:val="en-US"/>
-        </w:rPr>
-        <w:t>1</w:t>
-      </w:r>
-      <w:r>
-        <w:rPr>
-          <w:vertAlign w:val="superscript"/>
-          <w:lang w:val="en-US"/>
-        </w:rPr>
-        <w:t>2</w:t>
-      </w:r>
-      <w:r>
-        <w:rPr>
-          <w:lang w:val="en-US"/>
-        </w:rPr>
-        <w:t xml:space="preserve"> – </w:t>
-      </w:r>
-      <w:r>
-        <w:rPr>
-          <w:lang w:val="en-US"/>
-        </w:rPr>
-        <w:t>[</w:t>
-      </w:r>
-      <w:r>
-        <w:rPr>
-          <w:lang w:val="en-US"/>
-        </w:rPr>
-        <w:t>4*</w:t>
-      </w:r>
-      <w:r>
-        <w:rPr>
-          <w:color w:val="00B0F0"/>
-          <w:lang w:val="en-US"/>
-        </w:rPr>
-        <w:t>b</w:t>
-      </w:r>
-      <w:r>
-        <w:rPr>
-          <w:color w:val="00B0F0"/>
-          <w:vertAlign w:val="subscript"/>
-          <w:lang w:val="en-US"/>
-        </w:rPr>
-        <w:t>2</w:t>
-      </w:r>
-      <w:r>
-        <w:rPr>
-          <w:lang w:val="en-US"/>
-        </w:rPr>
-        <w:t>*</w:t>
-      </w:r>
-      <w:r>
-        <w:rPr>
-          <w:lang w:val="en-US"/>
-        </w:rPr>
-        <w:t>(</w:t>
-      </w:r>
-      <w:r>
-        <w:rPr>
-          <w:color w:val="70AD47" w:themeColor="accent6"/>
-          <w:lang w:val="en-US"/>
-        </w:rPr>
-        <w:t>a-y</w:t>
-      </w:r>
-      <w:r>
-        <w:rPr>
-          <w:lang w:val="en-US"/>
-        </w:rPr>
-        <w:t>)</w:t>
-      </w:r>
-      <w:r>
-        <w:rPr>
-          <w:lang w:val="en-US"/>
-        </w:rPr>
-        <w:t>] ) ) / 2*</w:t>
-      </w:r>
-      <w:r>
-        <w:rPr>
-          <w:color w:val="00B0F0"/>
-          <w:lang w:val="en-US"/>
-        </w:rPr>
-        <w:t xml:space="preserve"> b</w:t>
-      </w:r>
-      <w:r>
-        <w:rPr>
-          <w:color w:val="00B0F0"/>
-          <w:vertAlign w:val="subscript"/>
-          <w:lang w:val="en-US"/>
-        </w:rPr>
-        <w:t>2</w:t>
-      </w:r>
-    </w:p>
-    <w:p>
-      <w:pPr>
-        <w:rPr>
-          <w:lang w:val="en-US"/>
-        </w:rPr>
-      </w:pPr>
-      <w:r>
-        <w:rPr>
-          <w:lang w:val="en-US"/>
-        </w:rPr>
-        <w:t xml:space="preserve">und </w:t>
-      </w:r>
-    </w:p>
-    <w:p>
-      <w:pPr>
-        <w:rPr>
-          <w:color w:val="00B0F0"/>
-          <w:vertAlign w:val="subscript"/>
-          <w:lang w:val="en-US"/>
-        </w:rPr>
-      </w:pPr>
-      <w:r>
-        <w:rPr>
-          <w:lang w:val="en-US"/>
-        </w:rPr>
-        <w:lastRenderedPageBreak/>
-        <w:t>x</w:t>
-      </w:r>
-      <w:r>
-        <w:rPr>
-          <w:vertAlign w:val="subscript"/>
-          <w:lang w:val="en-US"/>
-        </w:rPr>
-        <w:t>2</w:t>
-      </w:r>
-      <w:r>
-        <w:rPr>
-          <w:lang w:val="en-US"/>
-        </w:rPr>
-        <w:t xml:space="preserve"> =</w:t>
-      </w:r>
-      <w:r>
-        <w:rPr>
-          <w:lang w:val="en-US"/>
-        </w:rPr>
-        <w:t xml:space="preserve"> </w:t>
-      </w:r>
-      <w:proofErr w:type="gramStart"/>
-      <w:r>
-        <w:rPr>
-          <w:lang w:val="en-US"/>
-        </w:rPr>
-        <w:t>(</w:t>
-      </w:r>
-      <w:r>
-        <w:rPr>
-          <w:lang w:val="en-US"/>
-        </w:rPr>
-        <w:t xml:space="preserve"> -</w:t>
-      </w:r>
-      <w:proofErr w:type="gramEnd"/>
-      <w:r>
-        <w:rPr>
-          <w:lang w:val="en-US"/>
-        </w:rPr>
-        <w:t xml:space="preserve"> b</w:t>
-      </w:r>
-      <w:r>
-        <w:rPr>
-          <w:vertAlign w:val="subscript"/>
-          <w:lang w:val="en-US"/>
-        </w:rPr>
-        <w:t>1</w:t>
-      </w:r>
-      <w:r>
-        <w:rPr>
-          <w:vertAlign w:val="subscript"/>
-          <w:lang w:val="en-US"/>
-        </w:rPr>
-        <w:t xml:space="preserve"> </w:t>
-      </w:r>
-      <w:r>
-        <w:rPr>
-          <w:b/>
-          <w:bCs/>
-          <w:sz w:val="24"/>
-          <w:szCs w:val="24"/>
-          <w:lang w:val="en-US"/>
-        </w:rPr>
-        <w:t>–</w:t>
-      </w:r>
-      <w:r>
-        <w:rPr>
-          <w:lang w:val="en-US"/>
-        </w:rPr>
-        <w:t xml:space="preserve"> sqrt(</w:t>
-      </w:r>
-      <w:r>
-        <w:rPr>
-          <w:lang w:val="en-US"/>
-        </w:rPr>
-        <w:t xml:space="preserve"> </w:t>
-      </w:r>
-      <w:r>
-        <w:rPr>
-          <w:color w:val="FF0000"/>
-          <w:lang w:val="en-US"/>
-        </w:rPr>
-        <w:t>b</w:t>
-      </w:r>
-      <w:r>
-        <w:rPr>
-          <w:color w:val="FF0000"/>
-          <w:vertAlign w:val="subscript"/>
-          <w:lang w:val="en-US"/>
-        </w:rPr>
-        <w:t>1</w:t>
-      </w:r>
-      <w:r>
-        <w:rPr>
-          <w:vertAlign w:val="superscript"/>
-          <w:lang w:val="en-US"/>
-        </w:rPr>
-        <w:t>2</w:t>
-      </w:r>
-      <w:r>
-        <w:rPr>
-          <w:lang w:val="en-US"/>
-        </w:rPr>
-        <w:t xml:space="preserve"> – </w:t>
-      </w:r>
-      <w:r>
-        <w:rPr>
-          <w:lang w:val="en-US"/>
-        </w:rPr>
-        <w:t>[</w:t>
-      </w:r>
-      <w:r>
-        <w:rPr>
-          <w:lang w:val="en-US"/>
-        </w:rPr>
-        <w:t>4*</w:t>
-      </w:r>
-      <w:r>
-        <w:rPr>
-          <w:color w:val="00B0F0"/>
-          <w:lang w:val="en-US"/>
-        </w:rPr>
-        <w:t>b</w:t>
-      </w:r>
-      <w:r>
-        <w:rPr>
-          <w:color w:val="00B0F0"/>
-          <w:vertAlign w:val="subscript"/>
-          <w:lang w:val="en-US"/>
-        </w:rPr>
-        <w:t>2</w:t>
-      </w:r>
-      <w:r>
-        <w:rPr>
-          <w:lang w:val="en-US"/>
-        </w:rPr>
-        <w:t>*</w:t>
-      </w:r>
-      <w:r>
-        <w:rPr>
-          <w:lang w:val="en-US"/>
-        </w:rPr>
-        <w:t>(</w:t>
-      </w:r>
-      <w:r>
-        <w:rPr>
-          <w:color w:val="70AD47" w:themeColor="accent6"/>
-          <w:lang w:val="en-US"/>
-        </w:rPr>
-        <w:t>a-y</w:t>
-      </w:r>
-      <w:r>
-        <w:rPr>
-          <w:lang w:val="en-US"/>
-        </w:rPr>
-        <w:t>)</w:t>
-      </w:r>
-      <w:r>
-        <w:rPr>
-          <w:lang w:val="en-US"/>
-        </w:rPr>
-        <w:t>] ) ) / 2*</w:t>
-      </w:r>
-      <w:r>
-        <w:rPr>
-          <w:color w:val="00B0F0"/>
-          <w:lang w:val="en-US"/>
-        </w:rPr>
-        <w:t xml:space="preserve"> b</w:t>
-      </w:r>
-      <w:r>
-        <w:rPr>
-          <w:color w:val="00B0F0"/>
-          <w:vertAlign w:val="subscript"/>
-          <w:lang w:val="en-US"/>
-        </w:rPr>
-        <w:t>2</w:t>
-      </w:r>
-    </w:p>
-    <w:p>
-      <w:r>
-        <w:t>Hier weiß ich nicht, w</w:t>
-      </w:r>
-      <w:r>
-        <w:t xml:space="preserve">ie ich zwischen den beiden Nullstellen wählen soll. Aktuell gehe ich so vor, dass ich den größere der beiden Werte für auswähle, wobei der Wert über 0 sein muss </w:t>
-      </w:r>
-      <w:proofErr w:type="gramStart"/>
-      <w:r>
-        <w:t>und  kleiner</w:t>
-      </w:r>
-      <w:proofErr w:type="gramEnd"/>
-      <w:r>
-        <w:t xml:space="preserve"> als die Input Biomasse des Stammholzes: </w:t>
-      </w:r>
-    </w:p>
-    <w:p>
-      <w:proofErr w:type="spellStart"/>
-      <w:proofErr w:type="gramStart"/>
-      <w:r>
-        <w:t>ifelse</w:t>
-      </w:r>
-      <w:proofErr w:type="spellEnd"/>
-      <w:r>
-        <w:t>(</w:t>
-      </w:r>
-      <w:proofErr w:type="gramEnd"/>
-      <w:r>
-        <w:t xml:space="preserve">bg.kg.x1 &lt;= 0 &amp; bg.kg.x2 &lt;= </w:t>
-      </w:r>
-      <w:proofErr w:type="spellStart"/>
-      <w:r>
-        <w:t>ag</w:t>
-      </w:r>
-      <w:proofErr w:type="spellEnd"/>
-      <w:r>
-        <w:t xml:space="preserve"> | bg.kg.x1 &lt;= bg.kg.x2 &amp; bg.kg.x2 &lt;= </w:t>
-      </w:r>
-      <w:proofErr w:type="spellStart"/>
-      <w:r>
-        <w:t>ag</w:t>
-      </w:r>
-      <w:proofErr w:type="spellEnd"/>
-      <w:r>
-        <w:t xml:space="preserve">, bg.kg.x2, </w:t>
-      </w:r>
-    </w:p>
-    <w:p>
-      <w:r>
-        <w:t xml:space="preserve">                     </w:t>
-      </w:r>
-      <w:proofErr w:type="spellStart"/>
-      <w:proofErr w:type="gramStart"/>
-      <w:r>
-        <w:t>ifelse</w:t>
-      </w:r>
-      <w:proofErr w:type="spellEnd"/>
-      <w:r>
-        <w:t>(</w:t>
-      </w:r>
-      <w:proofErr w:type="gramEnd"/>
-      <w:r>
-        <w:t xml:space="preserve">bg.kg.x1 &gt;= 0 &amp; bg.kg.x1 &lt;= </w:t>
-      </w:r>
-      <w:proofErr w:type="spellStart"/>
-      <w:r>
-        <w:t>ag</w:t>
-      </w:r>
-      <w:proofErr w:type="spellEnd"/>
-      <w:r>
-        <w:t xml:space="preserve"> | bg.kg.x1 &gt; bg.kg.x2 &amp; bg.kg.x1 &lt;= </w:t>
-      </w:r>
-      <w:proofErr w:type="spellStart"/>
-      <w:r>
-        <w:t>ag</w:t>
-      </w:r>
-      <w:proofErr w:type="spellEnd"/>
-      <w:r>
-        <w:t xml:space="preserve">, bg.kg.x1, NA)) </w:t>
-      </w:r>
-    </w:p>
-    <w:p>
-      <w:r>
-        <w:t xml:space="preserve">wobei: </w:t>
-      </w:r>
-    </w:p>
-    <w:p>
-      <w:r>
-        <w:t xml:space="preserve">bg.kg.x1 </w:t>
-      </w:r>
-      <w:r>
-        <w:tab/>
-        <w:t xml:space="preserve"> </w:t>
-      </w:r>
-      <w:r>
-        <w:t>x</w:t>
-      </w:r>
-      <w:r>
-        <w:rPr>
-          <w:vertAlign w:val="subscript"/>
-        </w:rPr>
-        <w:t>1</w:t>
-      </w:r>
-      <w:r>
-        <w:t xml:space="preserve">  </w:t>
-      </w:r>
-    </w:p>
-    <w:p>
-      <w:r>
-        <w:t xml:space="preserve">bg.kg.x2 </w:t>
-      </w:r>
-      <w:r>
-        <w:tab/>
-        <w:t xml:space="preserve"> </w:t>
-      </w:r>
-      <w:r>
-        <w:t>x</w:t>
-      </w:r>
-      <w:r>
-        <w:rPr>
-          <w:vertAlign w:val="subscript"/>
-        </w:rPr>
-        <w:t>2</w:t>
-      </w:r>
-      <w:r>
-        <w:t xml:space="preserve">  </w:t>
-      </w:r>
-    </w:p>
-    <w:p>
-      <w:proofErr w:type="spellStart"/>
-      <w:r>
-        <w:t>ag</w:t>
-      </w:r>
-      <w:proofErr w:type="spellEnd"/>
-      <w:r>
-        <w:t xml:space="preserve"> </w:t>
-      </w:r>
-      <w:r>
-        <w:tab/>
-      </w:r>
-      <w:r>
-        <w:tab/>
-      </w:r>
-      <w:r>
-        <w:t>ob</w:t>
-      </w:r>
-      <w:r>
-        <w:t>erirdische (</w:t>
-      </w:r>
-      <w:proofErr w:type="spellStart"/>
-      <w:r>
-        <w:t>aboveground</w:t>
-      </w:r>
-      <w:proofErr w:type="spellEnd"/>
-      <w:r>
-        <w:t xml:space="preserve">) Biomasse in kg (Stammasse) </w:t>
-      </w:r>
-    </w:p>
-    <w:bookmarkEnd w:id="0"/>
     <w:p/>
     <w:sectPr>
       <w:pgSz w:w="11906" w:h="16838"/>
@@ -19167,6 +16648,7 @@
   <w:style w:type="character" w:default="1" w:styleId="Absatz-Standardschriftart">
     <w:name w:val="Default Paragraph Font"/>
     <w:uiPriority w:val="1"/>
+    <w:semiHidden/>
     <w:unhideWhenUsed/>
   </w:style>
   <w:style w:type="table" w:default="1" w:styleId="NormaleTabelle">

</xml_diff>

<commit_message>
dokumentation tree stat sorting
</commit_message>
<xml_diff>
--- a/info/Doku_BZE3_Bestandesauswertung.docx
+++ b/info/Doku_BZE3_Bestandesauswertung.docx
@@ -421,11 +421,13 @@
         <w:jc w:val="center"/>
         <w:rPr>
           <w:rStyle w:val="Hervorhebung"/>
+          <w:lang w:val="en-US"/>
         </w:rPr>
       </w:pPr>
       <w:r>
         <w:rPr>
           <w:rStyle w:val="Hervorhebung"/>
+          <w:lang w:val="en-US"/>
         </w:rPr>
         <w:t>ß = tan</w:t>
       </w:r>
@@ -433,12 +435,14 @@
         <w:rPr>
           <w:rStyle w:val="Hervorhebung"/>
           <w:vertAlign w:val="superscript"/>
+          <w:lang w:val="en-US"/>
         </w:rPr>
         <w:t>-1</w:t>
       </w:r>
       <w:r>
         <w:rPr>
           <w:rStyle w:val="Hervorhebung"/>
+          <w:lang w:val="en-US"/>
         </w:rPr>
         <w:t xml:space="preserve"> </w:t>
       </w:r>
@@ -446,12 +450,14 @@
       <w:r>
         <w:rPr>
           <w:rStyle w:val="Hervorhebung"/>
+          <w:lang w:val="en-US"/>
         </w:rPr>
         <w:t>(</w:t>
       </w:r>
       <w:r>
         <w:rPr>
           <w:rStyle w:val="Hervorhebung"/>
+          <w:lang w:val="en-US"/>
         </w:rPr>
         <w:t xml:space="preserve"> (</w:t>
       </w:r>
@@ -459,6 +465,7 @@
       <w:r>
         <w:rPr>
           <w:rStyle w:val="Hervorhebung"/>
+          <w:lang w:val="en-US"/>
         </w:rPr>
         <w:t xml:space="preserve"> X</w:t>
       </w:r>
@@ -466,12 +473,14 @@
         <w:rPr>
           <w:rStyle w:val="Hervorhebung"/>
           <w:vertAlign w:val="subscript"/>
+          <w:lang w:val="en-US"/>
         </w:rPr>
         <w:t>B</w:t>
       </w:r>
       <w:r>
         <w:rPr>
           <w:rStyle w:val="Hervorhebung"/>
+          <w:lang w:val="en-US"/>
         </w:rPr>
         <w:t xml:space="preserve"> - X</w:t>
       </w:r>
@@ -479,12 +488,14 @@
         <w:rPr>
           <w:rStyle w:val="Hervorhebung"/>
           <w:vertAlign w:val="subscript"/>
+          <w:lang w:val="en-US"/>
         </w:rPr>
         <w:t>A</w:t>
       </w:r>
       <w:r>
         <w:rPr>
           <w:rStyle w:val="Hervorhebung"/>
+          <w:lang w:val="en-US"/>
         </w:rPr>
         <w:t xml:space="preserve"> ) /  ( Y</w:t>
       </w:r>
@@ -492,12 +503,14 @@
         <w:rPr>
           <w:rStyle w:val="Hervorhebung"/>
           <w:vertAlign w:val="subscript"/>
+          <w:lang w:val="en-US"/>
         </w:rPr>
         <w:t>B</w:t>
       </w:r>
       <w:r>
         <w:rPr>
           <w:rStyle w:val="Hervorhebung"/>
+          <w:lang w:val="en-US"/>
         </w:rPr>
         <w:t xml:space="preserve"> </w:t>
       </w:r>
@@ -505,12 +518,14 @@
         <w:rPr>
           <w:rStyle w:val="Hervorhebung"/>
           <w:vertAlign w:val="subscript"/>
+          <w:lang w:val="en-US"/>
         </w:rPr>
         <w:t xml:space="preserve"> </w:t>
       </w:r>
       <w:r>
         <w:rPr>
           <w:rStyle w:val="Hervorhebung"/>
+          <w:lang w:val="en-US"/>
         </w:rPr>
         <w:t>-Y</w:t>
       </w:r>
@@ -518,18 +533,21 @@
         <w:rPr>
           <w:rStyle w:val="Hervorhebung"/>
           <w:vertAlign w:val="subscript"/>
+          <w:lang w:val="en-US"/>
         </w:rPr>
         <w:t>A</w:t>
       </w:r>
       <w:r>
         <w:rPr>
           <w:rStyle w:val="Hervorhebung"/>
+          <w:lang w:val="en-US"/>
         </w:rPr>
         <w:t xml:space="preserve"> ) </w:t>
       </w:r>
       <w:r>
         <w:rPr>
           <w:rStyle w:val="Hervorhebung"/>
+          <w:lang w:val="en-US"/>
         </w:rPr>
         <w:t>)</w:t>
       </w:r>
@@ -8956,43 +8974,56 @@
       </w:r>
     </w:p>
     <w:p>
-      <w:pPr>
-        <w:rPr>
-          <w:lang w:val="en-US"/>
-        </w:rPr>
-      </w:pPr>
-      <w:r>
-        <w:rPr>
-          <w:lang w:val="en-US"/>
-        </w:rPr>
+      <w:r>
         <w:t xml:space="preserve"># -1 = Merkmal nicht </w:t>
       </w:r>
       <w:proofErr w:type="gramStart"/>
       <w:r>
-        <w:rPr>
-          <w:lang w:val="en-US"/>
-        </w:rPr>
         <w:t>erhoben  -</w:t>
       </w:r>
       <w:proofErr w:type="gramEnd"/>
       <w:r>
-        <w:rPr>
-          <w:lang w:val="en-US"/>
-        </w:rPr>
-        <w:t xml:space="preserve"> status was not assessed</w:t>
-      </w:r>
-    </w:p>
-    <w:p>
-      <w:pPr>
-        <w:rPr>
-          <w:lang w:val="en-US"/>
-        </w:rPr>
-      </w:pPr>
-      <w:r>
-        <w:rPr>
-          <w:lang w:val="en-US"/>
-        </w:rPr>
-        <w:t>#  1 = Aufnahme erfolgte am HBI-</w:t>
+        <w:t xml:space="preserve"> </w:t>
+      </w:r>
+      <w:proofErr w:type="spellStart"/>
+      <w:r>
+        <w:t>status</w:t>
+      </w:r>
+      <w:proofErr w:type="spellEnd"/>
+      <w:r>
+        <w:t xml:space="preserve"> was not </w:t>
+      </w:r>
+      <w:proofErr w:type="spellStart"/>
+      <w:r>
+        <w:t>assessed</w:t>
+      </w:r>
+      <w:proofErr w:type="spellEnd"/>
+    </w:p>
+    <w:p>
+      <w:pPr>
+        <w:rPr>
+          <w:lang w:val="en-US"/>
+        </w:rPr>
+      </w:pPr>
+      <w:r>
+        <w:rPr>
+          <w:lang w:val="en-US"/>
+        </w:rPr>
+        <w:t xml:space="preserve">#  1 = </w:t>
+      </w:r>
+      <w:proofErr w:type="spellStart"/>
+      <w:r>
+        <w:rPr>
+          <w:lang w:val="en-US"/>
+        </w:rPr>
+        <w:t>Aufnahme</w:t>
+      </w:r>
+      <w:proofErr w:type="spellEnd"/>
+      <w:r>
+        <w:rPr>
+          <w:lang w:val="en-US"/>
+        </w:rPr>
+        <w:t xml:space="preserve"> erfolgte am HBI-</w:t>
       </w:r>
       <w:proofErr w:type="gramStart"/>
       <w:r>
@@ -9530,6 +9561,615 @@
         </w:rPr>
         <w:t>Sortieren der Einzelbäume gemäß „Baumkennzahl“</w:t>
       </w:r>
+    </w:p>
+    <w:p>
+      <w:r>
+        <w:t xml:space="preserve">Gemäß der Baumkennzahl, können Aussagen über den Status des Baumes in Bezug auf die vorrangegangene </w:t>
+      </w:r>
+      <w:proofErr w:type="spellStart"/>
+      <w:r>
+        <w:t>Bestandeserfassung</w:t>
+      </w:r>
+      <w:proofErr w:type="spellEnd"/>
+      <w:r>
+        <w:t xml:space="preserve"> getroffen werden. </w:t>
+      </w:r>
+      <w:r>
+        <w:t xml:space="preserve">Folgend wird erklärt wie mit Bäumen einer jeweiligen Baumkennzahl umgegangen wurde. </w:t>
+      </w:r>
+    </w:p>
+    <w:p>
+      <w:r>
+        <w:t xml:space="preserve">Sollte eine </w:t>
+      </w:r>
+      <w:proofErr w:type="spellStart"/>
+      <w:r>
+        <w:t>änderung</w:t>
+      </w:r>
+      <w:proofErr w:type="spellEnd"/>
+      <w:r>
+        <w:t xml:space="preserve"> der Baumkennzahl stattgefunden haben, wird die neue Baumkennzahl in der Spalte „baumkennzahl“ bzw. „</w:t>
+      </w:r>
+      <w:proofErr w:type="spellStart"/>
+      <w:r>
+        <w:t>tree_inv_status</w:t>
+      </w:r>
+      <w:proofErr w:type="spellEnd"/>
+      <w:r>
+        <w:t xml:space="preserve">“ </w:t>
+      </w:r>
+      <w:r>
+        <w:t>eingetragen, während die alte Baumkennzahl in „</w:t>
+      </w:r>
+      <w:proofErr w:type="spellStart"/>
+      <w:r>
+        <w:t>old_tree_inv_status</w:t>
+      </w:r>
+      <w:proofErr w:type="spellEnd"/>
+      <w:r>
+        <w:t xml:space="preserve">“ </w:t>
+      </w:r>
+      <w:proofErr w:type="spellStart"/>
+      <w:r>
+        <w:t>nachfollziehbar</w:t>
+      </w:r>
+      <w:proofErr w:type="spellEnd"/>
+      <w:r>
+        <w:t xml:space="preserve"> bleibt. Genauso wird für eventuelle Änderungen der fortlaufenden Nummer vorgegangen. Sollte die </w:t>
+      </w:r>
+      <w:proofErr w:type="spellStart"/>
+      <w:r>
+        <w:t>forlaufende</w:t>
+      </w:r>
+      <w:proofErr w:type="spellEnd"/>
+      <w:r>
+        <w:t xml:space="preserve"> Nummer geändert werden, wird </w:t>
+      </w:r>
+      <w:r>
+        <w:t>d</w:t>
+      </w:r>
+      <w:r>
+        <w:t>iese Änderung unter „</w:t>
+      </w:r>
+      <w:proofErr w:type="spellStart"/>
+      <w:r>
+        <w:t>tree_ID</w:t>
+      </w:r>
+      <w:proofErr w:type="spellEnd"/>
+      <w:r>
+        <w:t xml:space="preserve">“ bzw. </w:t>
+      </w:r>
+      <w:r>
+        <w:t>"</w:t>
+      </w:r>
+      <w:proofErr w:type="spellStart"/>
+      <w:r>
+        <w:t>lfd_nr</w:t>
+      </w:r>
+      <w:proofErr w:type="spellEnd"/>
+      <w:r>
+        <w:t>"</w:t>
+      </w:r>
+      <w:r>
+        <w:t xml:space="preserve"> </w:t>
+      </w:r>
+      <w:r>
+        <w:t>eingetragen, währende die ursprünglichen fortlaufenden Nummern weiterhin unter „</w:t>
+      </w:r>
+      <w:proofErr w:type="spellStart"/>
+      <w:r>
+        <w:t>old_tree_ID</w:t>
+      </w:r>
+      <w:proofErr w:type="spellEnd"/>
+      <w:r>
+        <w:t xml:space="preserve">“ erhalten bleiben. </w:t>
+      </w:r>
+    </w:p>
+    <w:p>
+      <w:r>
+        <w:t>Ausgeschiedene oder aus anderen Gründen von der weiteren Analyse ausgeschlossene Bäume werden in einem separaten Datenset der hinterlegt (</w:t>
+      </w:r>
+      <w:proofErr w:type="spellStart"/>
+      <w:r>
+        <w:t>HBI_trees_removed</w:t>
+      </w:r>
+      <w:proofErr w:type="spellEnd"/>
+      <w:r>
+        <w:t>/ BZE3</w:t>
+      </w:r>
+      <w:r>
+        <w:t>_trees_removed</w:t>
+      </w:r>
+      <w:r>
+        <w:t xml:space="preserve">). </w:t>
+      </w:r>
+    </w:p>
+    <w:p>
+      <w:pPr>
+        <w:pStyle w:val="berschrift3"/>
+      </w:pPr>
+      <w:r>
+        <w:t>Baumkennzahl -9</w:t>
+      </w:r>
+      <w:r>
+        <w:t xml:space="preserve"> &amp; -1</w:t>
+      </w:r>
+      <w:r>
+        <w:t>: Baumstatus unbekannt</w:t>
+      </w:r>
+      <w:r>
+        <w:t xml:space="preserve"> </w:t>
+      </w:r>
+    </w:p>
+    <w:p>
+      <w:r>
+        <w:t xml:space="preserve">Bäume der mit der Kennzahl -9 haben keinen bekannten Status. </w:t>
+      </w:r>
+      <w:r>
+        <w:t xml:space="preserve">Mittels der Einzelbauminformationen (e.g. Standort, Art, BHD) kann jedoch zumindest festgestellt werden, ob es sich um eine </w:t>
+      </w:r>
+      <w:r>
+        <w:t>Wiederholungs-</w:t>
+      </w:r>
+      <w:r>
+        <w:t>I</w:t>
+      </w:r>
+      <w:r>
+        <w:t xml:space="preserve">nventur </w:t>
+      </w:r>
+      <w:r>
+        <w:t>eines Baumes aus der Vorrangegangenen Inventur handelt.</w:t>
+      </w:r>
+      <w:r>
+        <w:t xml:space="preserve"> </w:t>
+      </w:r>
+      <w:r>
+        <w:t>Dadurch kann ein</w:t>
+      </w:r>
+      <w:r>
+        <w:t xml:space="preserve"> </w:t>
+      </w:r>
+      <w:r>
+        <w:t>Baum</w:t>
+      </w:r>
+      <w:proofErr w:type="gramStart"/>
+      <w:r>
+        <w:t>-</w:t>
+      </w:r>
+      <w:r>
+        <w:t>„</w:t>
+      </w:r>
+      <w:proofErr w:type="gramEnd"/>
+      <w:r>
+        <w:t xml:space="preserve">Paar“ </w:t>
+      </w:r>
+      <w:r>
+        <w:t xml:space="preserve">gefunden werden, welches dann </w:t>
+      </w:r>
+      <w:r>
+        <w:t xml:space="preserve">für die Berechnung der Zuwächse auf Einzelbaumlevel in Frage kommt. </w:t>
+      </w:r>
+    </w:p>
+    <w:p>
+      <w:r>
+        <w:t>Hierfür werden zunächst die X- &amp; Y Koordinate</w:t>
+      </w:r>
+      <w:r>
+        <w:t>n</w:t>
+      </w:r>
+      <w:r>
+        <w:t xml:space="preserve"> des Stammfußes des Baumes in der BZE </w:t>
+      </w:r>
+      <w:proofErr w:type="spellStart"/>
+      <w:r>
+        <w:t>Bestandesaufnahme</w:t>
+      </w:r>
+      <w:proofErr w:type="spellEnd"/>
+      <w:r>
+        <w:t xml:space="preserve"> (BZE3, post-Inventur) </w:t>
+      </w:r>
+      <w:r>
+        <w:t xml:space="preserve">berechnet und mit den </w:t>
+      </w:r>
+      <w:proofErr w:type="spellStart"/>
+      <w:r>
+        <w:t>Stammfußkoordianten</w:t>
+      </w:r>
+      <w:proofErr w:type="spellEnd"/>
+      <w:r>
+        <w:t xml:space="preserve"> aller Bäume desselben Plots in dem </w:t>
+      </w:r>
+      <w:r>
+        <w:t xml:space="preserve">BZE2/ HBI Datensatz </w:t>
+      </w:r>
+      <w:r>
+        <w:t xml:space="preserve">verglichen.   wird der geographisch nächste Nachbar und </w:t>
+      </w:r>
+      <w:proofErr w:type="spellStart"/>
+      <w:r>
+        <w:t>potentitelle</w:t>
+      </w:r>
+      <w:proofErr w:type="spellEnd"/>
+      <w:r>
+        <w:t xml:space="preserve"> „</w:t>
+      </w:r>
+      <w:proofErr w:type="spellStart"/>
+      <w:r>
+        <w:t>Parnter</w:t>
+      </w:r>
+      <w:proofErr w:type="spellEnd"/>
+      <w:r>
+        <w:t>-</w:t>
+      </w:r>
+      <w:proofErr w:type="spellStart"/>
+      <w:r>
+        <w:t>Baum“_Kandidat</w:t>
+      </w:r>
+      <w:proofErr w:type="spellEnd"/>
+      <w:r>
+        <w:t xml:space="preserve"> ermittelt. </w:t>
+      </w:r>
+      <w:r>
+        <w:t>desselben Plots jener Baum identifiziert welcher:</w:t>
+      </w:r>
+    </w:p>
+    <w:p>
+      <w:pPr>
+        <w:pStyle w:val="Liste-2"/>
+      </w:pPr>
+      <w:r>
+        <w:t xml:space="preserve"> In max. 0,5m Distanz zu der Position des BZE3 (</w:t>
+      </w:r>
+      <w:proofErr w:type="spellStart"/>
+      <w:r>
+        <w:t>post</w:t>
+      </w:r>
+      <w:proofErr w:type="spellEnd"/>
+      <w:r>
+        <w:t>) Baumes steht</w:t>
+      </w:r>
+    </w:p>
+    <w:p>
+      <w:pPr>
+        <w:pStyle w:val="Liste-2"/>
+      </w:pPr>
+      <w:r>
+        <w:t>einen gleichen oder geringeren BHD hat</w:t>
+      </w:r>
+    </w:p>
+    <w:p>
+      <w:pPr>
+        <w:pStyle w:val="Liste-2"/>
+      </w:pPr>
+      <w:r>
+        <w:t>zur selben Baumart gehört</w:t>
+      </w:r>
+    </w:p>
+    <w:p>
+      <w:pPr>
+        <w:pStyle w:val="Liste-2"/>
+      </w:pPr>
+      <w:r>
+        <w:t>die gleiche laufende Nummer hat</w:t>
+      </w:r>
+    </w:p>
+    <w:p>
+      <w:r>
+        <w:t>Sollte dieser Fall zutreffen wird</w:t>
+      </w:r>
+      <w:r>
+        <w:t>:</w:t>
+      </w:r>
+    </w:p>
+    <w:p>
+      <w:pPr>
+        <w:pStyle w:val="Liste-2"/>
+      </w:pPr>
+      <w:r>
+        <w:t xml:space="preserve"> die Baumkennzahl</w:t>
+      </w:r>
+      <w:r>
+        <w:t xml:space="preserve"> des BZE3 Baumes</w:t>
+      </w:r>
+      <w:r>
+        <w:t xml:space="preserve"> von -</w:t>
+      </w:r>
+      <w:proofErr w:type="gramStart"/>
+      <w:r>
+        <w:t xml:space="preserve">9 </w:t>
+      </w:r>
+      <w:r>
+        <w:t xml:space="preserve"> </w:t>
+      </w:r>
+      <w:r>
+        <w:t>zu</w:t>
+      </w:r>
+      <w:proofErr w:type="gramEnd"/>
+      <w:r>
+        <w:t xml:space="preserve"> </w:t>
+      </w:r>
+      <w:r>
+        <w:t>1 geändert und</w:t>
+      </w:r>
+    </w:p>
+    <w:p>
+      <w:pPr>
+        <w:pStyle w:val="Liste-2"/>
+      </w:pPr>
+      <w:r>
+        <w:lastRenderedPageBreak/>
+        <w:t>Die Baumkennzahl des BZE2/HBI (</w:t>
+      </w:r>
+      <w:proofErr w:type="spellStart"/>
+      <w:r>
+        <w:t>pre</w:t>
+      </w:r>
+      <w:proofErr w:type="spellEnd"/>
+      <w:r>
+        <w:t>) Baumes zu 0 geändert</w:t>
+      </w:r>
+      <w:r>
+        <w:t xml:space="preserve">, </w:t>
+      </w:r>
+      <w:r>
+        <w:t>sofern sie nicht 1 ist</w:t>
+      </w:r>
+    </w:p>
+    <w:p>
+      <w:pPr>
+        <w:pStyle w:val="Liste-2"/>
+        <w:numPr>
+          <w:ilvl w:val="1"/>
+          <w:numId w:val="6"/>
+        </w:numPr>
+      </w:pPr>
+      <w:r>
+        <w:t xml:space="preserve">Partner-Baumes in der </w:t>
+      </w:r>
+      <w:proofErr w:type="spellStart"/>
+      <w:r>
+        <w:t>pre</w:t>
+      </w:r>
+      <w:proofErr w:type="spellEnd"/>
+      <w:r>
+        <w:t>-Inventur die Baumkennzahl 1 haben, wird die Baumkennzahl nicht geändert</w:t>
+      </w:r>
+      <w:r>
+        <w:t xml:space="preserve">: Dieser Fall würde aber nur bei Inventuren nach der BZE3 greifen, also </w:t>
+      </w:r>
+      <w:proofErr w:type="gramStart"/>
+      <w:r>
+        <w:t>z.B.</w:t>
+      </w:r>
+      <w:proofErr w:type="gramEnd"/>
+      <w:r>
+        <w:t xml:space="preserve"> wenn man einen Baum, der in der BZE4 BE die Baumkennzahl -9 erhält</w:t>
+      </w:r>
+      <w:r>
+        <w:t>,</w:t>
+      </w:r>
+      <w:r>
+        <w:t xml:space="preserve"> dessen Partner in der BZE3 aber bereits wiederholt aufgenommen wurde. </w:t>
+      </w:r>
+    </w:p>
+    <w:p>
+      <w:pPr>
+        <w:pStyle w:val="berschrift3"/>
+      </w:pPr>
+      <w:r>
+        <w:t xml:space="preserve">Baumkennzahl 4: Baum hätte bei HBI nicht aufgenommen werden dürfen </w:t>
+      </w:r>
+    </w:p>
+    <w:p>
+      <w:r>
+        <w:t>Bäume welche in der Folge-/Post-/BZE3-Bestandesaufnahme die Baumkennzahl 4 erhalten haben, hätten schon zur vorangegangenen Inventur (</w:t>
+      </w:r>
+      <w:proofErr w:type="spellStart"/>
+      <w:r>
+        <w:t>Pre</w:t>
+      </w:r>
+      <w:proofErr w:type="spellEnd"/>
+      <w:r>
+        <w:t>-/ BZE2/HBI-</w:t>
+      </w:r>
+      <w:proofErr w:type="spellStart"/>
+      <w:r>
+        <w:t>Bestandesaufnahme</w:t>
+      </w:r>
+      <w:proofErr w:type="spellEnd"/>
+      <w:r>
+        <w:t xml:space="preserve">) nicht aufgenommen werden dürfen. Dementsprechend wird </w:t>
+      </w:r>
+      <w:r>
+        <w:t xml:space="preserve">basierend auf den Koordinaten, der Baumart, dem Durchmesser und der Baumnummer, sofern möglich, der Partner-Baum des BZE3 Baums in </w:t>
+      </w:r>
+      <w:proofErr w:type="spellStart"/>
+      <w:r>
+        <w:t>derm</w:t>
+      </w:r>
+      <w:proofErr w:type="spellEnd"/>
+      <w:r>
+        <w:t xml:space="preserve"> HBI </w:t>
+      </w:r>
+      <w:proofErr w:type="spellStart"/>
+      <w:r>
+        <w:t>Bestandeserhebung</w:t>
+      </w:r>
+      <w:proofErr w:type="spellEnd"/>
+      <w:r>
+        <w:t xml:space="preserve"> Datensatz desselben Plots identifiziert (siehe 3.1.1.). Der Baum wird nachfolgend aus den beiden Datensätzen (</w:t>
+      </w:r>
+      <w:proofErr w:type="spellStart"/>
+      <w:r>
+        <w:t>Pre</w:t>
+      </w:r>
+      <w:proofErr w:type="spellEnd"/>
+      <w:r>
+        <w:t>/Post bzw. HBI/BZE3) entfernt und geht in den Datensatz „</w:t>
+      </w:r>
+      <w:proofErr w:type="spellStart"/>
+      <w:r>
+        <w:t>trees_removed</w:t>
+      </w:r>
+      <w:proofErr w:type="spellEnd"/>
+      <w:r>
+        <w:t xml:space="preserve">“ </w:t>
+      </w:r>
+      <w:r>
+        <w:t xml:space="preserve">der </w:t>
+      </w:r>
+      <w:proofErr w:type="spellStart"/>
+      <w:r>
+        <w:t>jeweilgien</w:t>
+      </w:r>
+      <w:proofErr w:type="spellEnd"/>
+      <w:r>
+        <w:t xml:space="preserve"> </w:t>
+      </w:r>
+      <w:proofErr w:type="spellStart"/>
+      <w:r>
+        <w:t>Bestandeserhebung</w:t>
+      </w:r>
+      <w:proofErr w:type="spellEnd"/>
+      <w:r>
+        <w:t xml:space="preserve"> ein</w:t>
+      </w:r>
+      <w:r>
+        <w:t xml:space="preserve">. </w:t>
+      </w:r>
+    </w:p>
+    <w:p>
+      <w:pPr>
+        <w:pStyle w:val="Default"/>
+        <w:rPr>
+          <w:sz w:val="20"/>
+          <w:szCs w:val="20"/>
+        </w:rPr>
+      </w:pPr>
+    </w:p>
+    <w:p>
+      <w:pPr>
+        <w:pStyle w:val="berschrift3"/>
+      </w:pPr>
+      <w:r>
+        <w:t>Baumkennzahl 6: Baum noch vorhanden jedoch kein Probebaum mehr</w:t>
+      </w:r>
+    </w:p>
+    <w:p>
+      <w:r>
+        <w:t>„</w:t>
+      </w:r>
+      <w:r>
+        <w:t xml:space="preserve">BKZ = </w:t>
+      </w:r>
+      <w:r>
+        <w:t>6</w:t>
+      </w:r>
+      <w:r>
+        <w:t xml:space="preserve"> wird vergeben für Probebäume die, obwohl Zwiesel, bei der Vorgängerinventur als ein Baum angesprochen wurden, jedoch aus heutiger Sicht als zwei Bäume aufgenommen werden müssen. Der Baum der Vorgängerinventur bekommt BKZ = </w:t>
+      </w:r>
+      <w:r>
+        <w:t>6</w:t>
+      </w:r>
+      <w:r>
+        <w:t>, die beiden "neuen" Probebäume BKZ = 0</w:t>
+      </w:r>
+      <w:r>
+        <w:t>“</w:t>
+      </w:r>
+      <w:r>
+        <w:t xml:space="preserve"> </w:t>
+      </w:r>
+    </w:p>
+    <w:p>
+      <w:r>
+        <w:t xml:space="preserve">Ziel für Bäume der BKZ = 6 ist, ein Paar aus einem der „neuen“ Probebäume mit BKZ = 0 und dem „ursprünglichen“ Baum aus der Vorgänger Inventur herzustellen. </w:t>
+      </w:r>
+    </w:p>
+    <w:p>
+      <w:r>
+        <w:t>Zunächst werden</w:t>
+      </w:r>
+      <w:r>
+        <w:t xml:space="preserve"> innerhalb des BZE3/ Post </w:t>
+      </w:r>
+      <w:proofErr w:type="spellStart"/>
+      <w:r>
+        <w:t>Bestandesaufnahme</w:t>
+      </w:r>
+      <w:proofErr w:type="spellEnd"/>
+      <w:r>
+        <w:t xml:space="preserve"> </w:t>
+      </w:r>
+      <w:r>
+        <w:t xml:space="preserve">die beiden „neuen“ Probebäume identifiziert welche aus dem „ursprünglichen“ Baum mit BKZ = 6 hervorgegangen sind identifiziert anhand: </w:t>
+      </w:r>
+    </w:p>
+    <w:p>
+      <w:pPr>
+        <w:pStyle w:val="Liste-2"/>
+      </w:pPr>
+      <w:r>
+        <w:t xml:space="preserve"> der geringsten Distanz</w:t>
+      </w:r>
+    </w:p>
+    <w:p>
+      <w:pPr>
+        <w:pStyle w:val="Liste-2"/>
+      </w:pPr>
+      <w:proofErr w:type="gramStart"/>
+      <w:r>
+        <w:t>Der selben</w:t>
+      </w:r>
+      <w:proofErr w:type="gramEnd"/>
+      <w:r>
+        <w:t xml:space="preserve"> Baumart </w:t>
+      </w:r>
+    </w:p>
+    <w:p>
+      <w:pPr>
+        <w:pStyle w:val="Liste-2"/>
+      </w:pPr>
+      <w:r>
+        <w:t xml:space="preserve">einem Höheren oder gleichem Durchmesser, </w:t>
+      </w:r>
+    </w:p>
+    <w:p>
+      <w:pPr>
+        <w:pStyle w:val="Liste-2"/>
+      </w:pPr>
+      <w:r>
+        <w:t xml:space="preserve">sowie einer </w:t>
+      </w:r>
+      <w:r>
+        <w:rPr>
+          <w:u w:val="single"/>
+        </w:rPr>
+        <w:t>nicht</w:t>
+      </w:r>
+      <w:r>
+        <w:t xml:space="preserve"> übereinstimmenden Baumnummer identifiziert. </w:t>
+      </w:r>
+    </w:p>
+    <w:p>
+      <w:pPr>
+        <w:pStyle w:val="Liste-2"/>
+        <w:numPr>
+          <w:ilvl w:val="0"/>
+          <w:numId w:val="0"/>
+        </w:numPr>
+      </w:pPr>
+    </w:p>
+    <w:p/>
+    <w:p>
+      <w:pPr>
+        <w:pStyle w:val="Liste-2"/>
+        <w:numPr>
+          <w:ilvl w:val="0"/>
+          <w:numId w:val="0"/>
+        </w:numPr>
+        <w:ind w:left="284" w:hanging="284"/>
+      </w:pPr>
     </w:p>
     <w:p>
       <w:pPr>
@@ -9686,6 +10326,7 @@
         <w:rPr>
           <w:rFonts w:asciiTheme="minorHAnsi" w:hAnsiTheme="minorHAnsi" w:cstheme="minorHAnsi"/>
         </w:rPr>
+        <w:lastRenderedPageBreak/>
         <w:t xml:space="preserve">Berechnung der Höhe mittels selbst-gefitteten </w:t>
       </w:r>
       <w:proofErr w:type="spellStart"/>
@@ -9945,7 +10586,6 @@
         <w:rPr>
           <w:rFonts w:asciiTheme="minorHAnsi" w:hAnsiTheme="minorHAnsi" w:cstheme="minorHAnsi"/>
         </w:rPr>
-        <w:lastRenderedPageBreak/>
         <w:t>Das R2 des Modells pro Baumart über alle Plots Höher als &lt; 0.70 ist</w:t>
       </w:r>
       <w:proofErr w:type="gramStart"/>
@@ -10582,7 +11222,6 @@
         <w:pStyle w:val="berschrift3"/>
       </w:pPr>
       <w:r>
-        <w:lastRenderedPageBreak/>
         <w:t xml:space="preserve">Harmonierung Artengruppen zwischen </w:t>
       </w:r>
       <w:proofErr w:type="spellStart"/>
@@ -11632,7 +12271,11 @@
       </w:r>
       <w:proofErr w:type="spellEnd"/>
       <w:r>
-        <w:t xml:space="preserve"> und alle in </w:t>
+        <w:t xml:space="preserve"> und </w:t>
+      </w:r>
+      <w:r>
+        <w:lastRenderedPageBreak/>
+        <w:t xml:space="preserve">alle in </w:t>
       </w:r>
       <w:proofErr w:type="spellStart"/>
       <w:r>
@@ -12108,7 +12751,6 @@
         </w:numPr>
       </w:pPr>
       <w:r>
-        <w:lastRenderedPageBreak/>
         <w:t xml:space="preserve">sollte ein Genus in </w:t>
       </w:r>
       <w:proofErr w:type="spellStart"/>
@@ -12642,6 +13284,7 @@
         <w:pStyle w:val="berschrift4"/>
       </w:pPr>
       <w:r>
+        <w:lastRenderedPageBreak/>
         <w:t>Unterirdische Biomasse</w:t>
       </w:r>
     </w:p>
@@ -12720,7 +13363,6 @@
         <w:rPr>
           <w:noProof/>
         </w:rPr>
-        <w:lastRenderedPageBreak/>
         <w:drawing>
           <wp:inline distT="0" distB="0" distL="0" distR="0" wp14:anchorId="6D828151" wp14:editId="4DDDB4E2">
             <wp:extent cx="5760720" cy="2140585"/>
@@ -12911,6 +13553,7 @@
         <w:pStyle w:val="berschrift3"/>
       </w:pPr>
       <w:r>
+        <w:lastRenderedPageBreak/>
         <w:t xml:space="preserve">Stickstoffgehalte in oberirdischer holziger Biomasse </w:t>
       </w:r>
     </w:p>
@@ -12968,7 +13611,6 @@
     </w:p>
     <w:p>
       <w:r>
-        <w:lastRenderedPageBreak/>
         <w:t xml:space="preserve">Rumpf et al. 2018 sieht eine Einteilung in die folgenden Kompartimente vor: </w:t>
       </w:r>
     </w:p>
@@ -13202,6 +13844,7 @@
         </w:numPr>
       </w:pPr>
       <w:r>
+        <w:lastRenderedPageBreak/>
         <w:t>Bäume des botanischen Genus „Fraxinus“ werden der Stickstoff Artengruppe (</w:t>
       </w:r>
       <w:proofErr w:type="spellStart"/>
@@ -13315,7 +13958,6 @@
         </w:numPr>
       </w:pPr>
       <w:r>
-        <w:lastRenderedPageBreak/>
         <w:t>Bäume des botanischen Genus „</w:t>
       </w:r>
       <w:proofErr w:type="spellStart"/>
@@ -13610,7 +14252,11 @@
         </w:numPr>
       </w:pPr>
       <w:r>
-        <w:t xml:space="preserve">Diese Annahme wird durch die BZE2 Auswertung unterstützt „Die Fichten auf Böden aus basenarmem Festgestein (6) und auf Böden der Alpen (7) haben geringere N-Nadelgehalte als die Fichten auf anderen Bodensubstratgruppen (Abb. I-8-1a). Die N-Nadelgehalte sind an Punkten mit Moder- und Rohhumusform signifikant geringer als an Punkten mit Mull, mullartigem Moder und rohhumusartigem Moder (Abb. I-8-1b). Die N-Nadelgehalte unterscheiden sich je nach Grad der Bodenversauerung; die Unterschiede sind allerdings nicht kausal erklärbar.“ </w:t>
+        <w:t xml:space="preserve">Diese Annahme wird durch die BZE2 Auswertung unterstützt „Die Fichten auf Böden aus basenarmem Festgestein (6) und auf Böden der Alpen (7) haben </w:t>
+      </w:r>
+      <w:r>
+        <w:lastRenderedPageBreak/>
+        <w:t xml:space="preserve">geringere N-Nadelgehalte als die Fichten auf anderen Bodensubstratgruppen (Abb. I-8-1a). Die N-Nadelgehalte sind an Punkten mit Moder- und Rohhumusform signifikant geringer als an Punkten mit Mull, mullartigem Moder und rohhumusartigem Moder (Abb. I-8-1b). Die N-Nadelgehalte unterscheiden sich je nach Grad der Bodenversauerung; die Unterschiede sind allerdings nicht kausal erklärbar.“ </w:t>
       </w:r>
     </w:p>
     <w:p>
@@ -13709,7 +14355,6 @@
         </w:numPr>
       </w:pPr>
       <w:r>
-        <w:lastRenderedPageBreak/>
         <w:t xml:space="preserve">eine Baumart weder im </w:t>
       </w:r>
       <w:proofErr w:type="spellStart"/>
@@ -14044,6 +14689,7 @@
         </w:numPr>
       </w:pPr>
       <w:r>
+        <w:lastRenderedPageBreak/>
         <w:t>Eiche: alle Eichenarten (einschließlich Rot-Eiche) wurden der Artengruppe Eiche (EI) zugeordnet</w:t>
       </w:r>
     </w:p>
@@ -14295,7 +14941,6 @@
         </w:numPr>
       </w:pPr>
       <w:r>
-        <w:lastRenderedPageBreak/>
         <w:t xml:space="preserve">Bäume mit dem Lateinischen Namen „Pinus </w:t>
       </w:r>
       <w:proofErr w:type="spellStart"/>
@@ -14765,6 +15410,7 @@
         </w:numPr>
       </w:pPr>
       <w:r>
+        <w:lastRenderedPageBreak/>
         <w:t xml:space="preserve">Sollte es sich nicht um einen Reinbestand handeln, wird die Grundflächenverteilung auf Laub- bzw. Nadelholzreiche Mischbestände überprüft. Hierfür wird die Grundfläche der Baumarten pro Plot in die Gruppen Laub- und Nadelholz zusammengefasst. </w:t>
       </w:r>
     </w:p>
@@ -15947,11 +16593,6 @@
       <w:proofErr w:type="spellEnd"/>
     </w:p>
     <w:p>
-      <w:pPr>
-        <w:rPr>
-          <w:lang w:val="en-US"/>
-        </w:rPr>
-      </w:pPr>
       <w:r>
         <w:rPr>
           <w:lang w:val="en-US"/>
@@ -16006,50 +16647,49 @@
         </w:rPr>
         <w:t xml:space="preserve"> structural diversity based on large-scale inventory data: a new approach to support biodiversity monitoring. </w:t>
       </w:r>
+      <w:proofErr w:type="spellStart"/>
       <w:r>
         <w:rPr>
           <w:i/>
           <w:iCs/>
-          <w:lang w:val="en-US"/>
-        </w:rPr>
-        <w:t xml:space="preserve">For. </w:t>
-      </w:r>
-      <w:proofErr w:type="spellStart"/>
+        </w:rPr>
+        <w:t>For</w:t>
+      </w:r>
+      <w:proofErr w:type="spellEnd"/>
       <w:r>
         <w:rPr>
           <w:i/>
           <w:iCs/>
-          <w:lang w:val="en-US"/>
-        </w:rPr>
-        <w:t>Ecosyst</w:t>
-      </w:r>
-      <w:proofErr w:type="spellEnd"/>
+        </w:rPr>
+        <w:t xml:space="preserve">. </w:t>
+      </w:r>
+      <w:proofErr w:type="spellStart"/>
       <w:r>
         <w:rPr>
           <w:i/>
           <w:iCs/>
-          <w:lang w:val="en-US"/>
+        </w:rPr>
+        <w:t>Ecosyst</w:t>
+      </w:r>
+      <w:proofErr w:type="spellEnd"/>
+      <w:r>
+        <w:rPr>
+          <w:i/>
+          <w:iCs/>
         </w:rPr>
         <w:t>.</w:t>
       </w:r>
       <w:r>
-        <w:rPr>
-          <w:lang w:val="en-US"/>
-        </w:rPr>
         <w:t xml:space="preserve"> </w:t>
       </w:r>
       <w:r>
         <w:rPr>
           <w:b/>
           <w:bCs/>
-          <w:lang w:val="en-US"/>
         </w:rPr>
         <w:t>5</w:t>
       </w:r>
       <w:r>
-        <w:rPr>
-          <w:lang w:val="en-US"/>
-        </w:rPr>
         <w:t>, 34 (2018). https://doi.org/10.1186/s40663-018-0151-1</w:t>
       </w:r>
     </w:p>
@@ -16227,6 +16867,7 @@
         <w:rPr>
           <w:lang w:val="en-US" w:eastAsia="en-US"/>
         </w:rPr>
+        <w:lastRenderedPageBreak/>
         <w:t xml:space="preserve">6) trees with DBH </w:t>
       </w:r>
       <w:r>
@@ -16492,15 +17133,7 @@
           <w:iCs/>
           <w:lang w:val="en-US" w:eastAsia="en-US"/>
         </w:rPr>
-        <w:t xml:space="preserve">)/ </w:t>
-      </w:r>
-      <w:r>
-        <w:rPr>
-          <w:i/>
-          <w:iCs/>
-          <w:lang w:val="en-US" w:eastAsia="en-US"/>
-        </w:rPr>
-        <w:t>(</w:t>
+        <w:t>)/ (</w:t>
       </w:r>
       <w:proofErr w:type="spellStart"/>
       <w:r>
@@ -16714,7 +17347,6 @@
     </w:p>
     <w:p>
       <w:r>
-        <w:lastRenderedPageBreak/>
         <w:t>Die Variable-</w:t>
       </w:r>
       <w:proofErr w:type="spellStart"/>
@@ -20846,6 +21478,7 @@
                 <w:sz w:val="22"/>
                 <w:szCs w:val="22"/>
               </w:rPr>
+              <w:lastRenderedPageBreak/>
               <w:t xml:space="preserve">Populus </w:t>
             </w:r>
             <w:proofErr w:type="spellStart"/>
@@ -23553,7 +24186,6 @@
                 <w:sz w:val="22"/>
                 <w:szCs w:val="22"/>
               </w:rPr>
-              <w:lastRenderedPageBreak/>
               <w:t>Taxus baccata</w:t>
             </w:r>
           </w:p>
@@ -24704,7 +25336,11 @@
       </w:r>
       <w:proofErr w:type="spellEnd"/>
       <w:r>
-        <w:t xml:space="preserve"> wird somit der Rindentyp de</w:t>
+        <w:t xml:space="preserve"> </w:t>
+      </w:r>
+      <w:r>
+        <w:lastRenderedPageBreak/>
+        <w:t>wird somit der Rindentyp de</w:t>
       </w:r>
       <w:r>
         <w:t xml:space="preserve">n die Arten gemeinsam haben </w:t>
@@ -24928,11 +25564,7 @@
         <w:pStyle w:val="berschrift3"/>
       </w:pPr>
       <w:r>
-        <w:lastRenderedPageBreak/>
-        <w:t>Frucht</w:t>
-      </w:r>
-      <w:r>
-        <w:t>diversität</w:t>
+        <w:t>Fruchtdiversität</w:t>
       </w:r>
     </w:p>
     <w:p>
@@ -24944,10 +25576,7 @@
       </w:r>
       <w:proofErr w:type="spellStart"/>
       <w:r>
-        <w:t>u</w:t>
-      </w:r>
-      <w:r>
-        <w:t>nzuordnenbare</w:t>
+        <w:t>unzuordnenbare</w:t>
       </w:r>
       <w:proofErr w:type="spellEnd"/>
       <w:r>
@@ -24959,10 +25588,7 @@
       </w:r>
       <w:proofErr w:type="spellEnd"/>
       <w:r>
-        <w:t>“ behandelt, bzw. sofern sie Laubbäume sind als „Fagus sylvatica“</w:t>
-      </w:r>
-      <w:r>
-        <w:t>.</w:t>
+        <w:t>“ behandelt, bzw. sofern sie Laubbäume sind als „Fagus sylvatica“.</w:t>
       </w:r>
     </w:p>
     <w:p>
@@ -25109,13 +25735,7 @@
       </w:r>
       <w:proofErr w:type="spellEnd"/>
       <w:r>
-        <w:t xml:space="preserve">“ gesetzt wurden. Für die </w:t>
-      </w:r>
-      <w:r>
-        <w:t>Fruchtartengruppen</w:t>
-      </w:r>
-      <w:r>
-        <w:t xml:space="preserve"> Acer hingegen wurde das </w:t>
+        <w:t xml:space="preserve">“ gesetzt wurden. Für die Fruchtartengruppen Acer hingegen wurde das </w:t>
       </w:r>
       <w:proofErr w:type="spellStart"/>
       <w:r>
@@ -25211,6 +25831,7 @@
         <w:rPr>
           <w:noProof/>
         </w:rPr>
+        <w:lastRenderedPageBreak/>
         <w:drawing>
           <wp:inline distT="0" distB="0" distL="0" distR="0" wp14:anchorId="21789061" wp14:editId="4DE5BEA3">
             <wp:extent cx="4963188" cy="1397811"/>
@@ -25295,563 +25916,563 @@
         <w:pStyle w:val="berschrift4"/>
       </w:pPr>
       <w:r>
+        <w:t xml:space="preserve">Kompartimentierung der oberirdischen Biomasse </w:t>
+      </w:r>
+    </w:p>
+    <w:p>
+      <w:r>
+        <w:t xml:space="preserve">Für die Kompartimentierung der oberirdischen Masse stehen aktuell (Stand 01.12.2023) </w:t>
+      </w:r>
+      <w:r>
+        <w:t>verschiedene</w:t>
+      </w:r>
+      <w:r>
+        <w:t xml:space="preserve"> </w:t>
+      </w:r>
+      <w:proofErr w:type="spellStart"/>
+      <w:r>
+        <w:t>optionen</w:t>
+      </w:r>
+      <w:proofErr w:type="spellEnd"/>
+      <w:r>
+        <w:t xml:space="preserve"> zur Verfügung</w:t>
+      </w:r>
+      <w:r>
+        <w:t xml:space="preserve"> (1) eine nachträgliche Kompartimentierung der bereits berechneten oberirdischen Biomasse mittels der </w:t>
+      </w:r>
+      <w:proofErr w:type="spellStart"/>
+      <w:proofErr w:type="gramStart"/>
+      <w:r>
+        <w:t>Wurzel:Stam</w:t>
+      </w:r>
+      <w:proofErr w:type="spellEnd"/>
+      <w:proofErr w:type="gramEnd"/>
+      <w:r>
+        <w:t xml:space="preserve"> und </w:t>
+      </w:r>
+      <w:proofErr w:type="spellStart"/>
+      <w:r>
+        <w:t>Wurzel:Blatt</w:t>
+      </w:r>
+      <w:proofErr w:type="spellEnd"/>
+      <w:r>
+        <w:t xml:space="preserve"> Faktoren (</w:t>
+      </w:r>
+      <w:proofErr w:type="spellStart"/>
+      <w:r>
+        <w:t>root:stem</w:t>
+      </w:r>
+      <w:proofErr w:type="spellEnd"/>
+      <w:r>
+        <w:t xml:space="preserve">-, </w:t>
+      </w:r>
+      <w:proofErr w:type="spellStart"/>
+      <w:r>
+        <w:t>root:leaf-ratios</w:t>
+      </w:r>
+      <w:proofErr w:type="spellEnd"/>
+      <w:r>
+        <w:t xml:space="preserve">) </w:t>
+      </w:r>
+      <w:proofErr w:type="spellStart"/>
+      <w:r>
+        <w:t>vo</w:t>
+      </w:r>
+      <w:proofErr w:type="spellEnd"/>
+      <w:r>
+        <w:t xml:space="preserve"> </w:t>
+      </w:r>
+      <w:proofErr w:type="spellStart"/>
+      <w:r>
+        <w:t>Poorter</w:t>
+      </w:r>
+      <w:proofErr w:type="spellEnd"/>
+      <w:r>
+        <w:t xml:space="preserve"> et al. 2012</w:t>
+      </w:r>
+      <w:r>
+        <w:t xml:space="preserve">, oder </w:t>
+      </w:r>
+      <w:r>
+        <w:t>(</w:t>
+      </w:r>
+      <w:r>
+        <w:t>2</w:t>
+      </w:r>
+      <w:r>
+        <w:t xml:space="preserve">) eine </w:t>
+      </w:r>
+      <w:r>
+        <w:t>direkte</w:t>
+      </w:r>
+      <w:r>
+        <w:t xml:space="preserve"> Kompartimentierung d</w:t>
+      </w:r>
+      <w:r>
+        <w:t xml:space="preserve">urch </w:t>
+      </w:r>
+      <w:r>
+        <w:t xml:space="preserve">die </w:t>
+      </w:r>
+      <w:proofErr w:type="spellStart"/>
+      <w:r>
+        <w:t>Kompartimentspezifischen</w:t>
+      </w:r>
+      <w:proofErr w:type="spellEnd"/>
+      <w:r>
+        <w:t xml:space="preserve"> </w:t>
+      </w:r>
+      <w:proofErr w:type="spellStart"/>
+      <w:r>
+        <w:t>Biomassfunktionen</w:t>
+      </w:r>
+      <w:proofErr w:type="spellEnd"/>
+      <w:r>
+        <w:t xml:space="preserve"> von </w:t>
+      </w:r>
+      <w:r>
+        <w:t>Wolff et al.</w:t>
+      </w:r>
+      <w:r>
+        <w:t xml:space="preserve">(). Die verfügbaren </w:t>
+      </w:r>
+      <w:proofErr w:type="spellStart"/>
+      <w:r>
+        <w:t>Kompartimentbiomassen</w:t>
+      </w:r>
+      <w:proofErr w:type="spellEnd"/>
+      <w:r>
+        <w:t xml:space="preserve"> pro Einzelbaum wurden daher mit beiden Methoden berechnet und anschließend verglichen um eine Entscheidung für eine Methode oder gegen das </w:t>
+      </w:r>
+      <w:proofErr w:type="spellStart"/>
+      <w:r>
+        <w:t>Kompartimentieren</w:t>
+      </w:r>
+      <w:proofErr w:type="spellEnd"/>
+      <w:r>
+        <w:t xml:space="preserve"> von Bäumen unter 1.3m Höhe zu treffen (siehe Biomassenvergleich</w:t>
+      </w:r>
+      <w:r>
+        <w:t>)</w:t>
+      </w:r>
+    </w:p>
+    <w:p>
+      <w:pPr>
+        <w:pStyle w:val="berschrift5"/>
+      </w:pPr>
+      <w:r>
+        <w:t xml:space="preserve">Wolff et al. </w:t>
+      </w:r>
+    </w:p>
+    <w:p>
+      <w:pPr>
+        <w:pStyle w:val="berschrift6"/>
+      </w:pPr>
+      <w:r>
+        <w:t xml:space="preserve"> </w:t>
+      </w:r>
+      <w:r>
+        <w:t xml:space="preserve">Artengruppen </w:t>
+      </w:r>
+    </w:p>
+    <w:p>
+      <w:r>
+        <w:t xml:space="preserve">Wolff hat Funktionen für die Baumarten: Bergahorn, Esche, Birke, Buche, Eiche, Fichte, Kiefer, Vogelbeere, Ginster, Holunder und Faulbaum. </w:t>
+      </w:r>
+      <w:r>
+        <w:t xml:space="preserve">Für die Berechnung </w:t>
+      </w:r>
+      <w:proofErr w:type="gramStart"/>
+      <w:r>
+        <w:t>des  Wurzelhalsdurchmessers</w:t>
+      </w:r>
+      <w:proofErr w:type="gramEnd"/>
+      <w:r>
+        <w:t xml:space="preserve"> und nachfolgend der Biomasse müssen die BZE Arten in </w:t>
+      </w:r>
+      <w:proofErr w:type="spellStart"/>
+      <w:r>
+        <w:t>x_bart</w:t>
+      </w:r>
+      <w:proofErr w:type="spellEnd"/>
+      <w:r>
+        <w:t xml:space="preserve"> daher in die verfügbaren Artengruppen eingeteilt werden. </w:t>
+      </w:r>
+    </w:p>
+    <w:p>
+      <w:r>
+        <w:t xml:space="preserve">Die Zuordnung wird in </w:t>
+      </w:r>
+      <w:proofErr w:type="spellStart"/>
+      <w:r>
+        <w:t>x_bart</w:t>
+      </w:r>
+      <w:proofErr w:type="spellEnd"/>
+      <w:r>
+        <w:t xml:space="preserve"> unter der Spalte „</w:t>
+      </w:r>
+      <w:proofErr w:type="spellStart"/>
+      <w:r>
+        <w:t>RG_Wolff_bio</w:t>
+      </w:r>
+      <w:proofErr w:type="spellEnd"/>
+      <w:r>
+        <w:t xml:space="preserve">“ abgelegt. Bei der Einteilung in die Gruppen wurde folgendermaßen vorgegangen: </w:t>
+      </w:r>
+    </w:p>
+    <w:p>
+      <w:pPr>
+        <w:pStyle w:val="Liste-1"/>
+      </w:pPr>
+      <w:r>
+        <w:t>Artengruppe Buche</w:t>
+      </w:r>
+      <w:r>
+        <w:t xml:space="preserve"> BU</w:t>
+      </w:r>
+      <w:r>
+        <w:t xml:space="preserve">: </w:t>
+      </w:r>
+      <w:r>
+        <w:t xml:space="preserve">Alle Arten </w:t>
+      </w:r>
+      <w:proofErr w:type="gramStart"/>
+      <w:r>
+        <w:t xml:space="preserve">mit </w:t>
+      </w:r>
+      <w:proofErr w:type="spellStart"/>
+      <w:r>
+        <w:t>bot</w:t>
+      </w:r>
+      <w:proofErr w:type="gramEnd"/>
+      <w:r>
+        <w:t>_genus</w:t>
+      </w:r>
+      <w:proofErr w:type="spellEnd"/>
+      <w:r>
+        <w:t xml:space="preserve"> == Fagus</w:t>
+      </w:r>
+      <w:r>
+        <w:t xml:space="preserve"> und sonstige (</w:t>
+      </w:r>
+      <w:proofErr w:type="spellStart"/>
+      <w:r>
+        <w:t>unzuordbare</w:t>
+      </w:r>
+      <w:proofErr w:type="spellEnd"/>
+      <w:r>
+        <w:t>) Laubbaumarten</w:t>
+      </w:r>
+    </w:p>
+    <w:p>
+      <w:pPr>
+        <w:pStyle w:val="Liste-1"/>
+      </w:pPr>
+      <w:r>
+        <w:t>Artengruppe Eiche</w:t>
+      </w:r>
+      <w:r>
+        <w:t xml:space="preserve"> EI</w:t>
+      </w:r>
+      <w:r>
+        <w:t xml:space="preserve">: alle </w:t>
+      </w:r>
+      <w:r>
+        <w:t xml:space="preserve">Arten </w:t>
+      </w:r>
+      <w:proofErr w:type="gramStart"/>
+      <w:r>
+        <w:t xml:space="preserve">mit </w:t>
+      </w:r>
+      <w:proofErr w:type="spellStart"/>
+      <w:r>
+        <w:t>bot</w:t>
+      </w:r>
+      <w:proofErr w:type="gramEnd"/>
+      <w:r>
+        <w:t>_genus</w:t>
+      </w:r>
+      <w:proofErr w:type="spellEnd"/>
+      <w:r>
+        <w:t xml:space="preserve"> == Quercus</w:t>
+      </w:r>
+    </w:p>
+    <w:p>
+      <w:pPr>
+        <w:pStyle w:val="Liste-1"/>
+      </w:pPr>
+      <w:r>
+        <w:t>Artengruppe Birke</w:t>
+      </w:r>
+      <w:r>
+        <w:t xml:space="preserve"> </w:t>
+      </w:r>
+      <w:proofErr w:type="gramStart"/>
+      <w:r>
+        <w:t xml:space="preserve">BI </w:t>
+      </w:r>
+      <w:r>
+        <w:t>:</w:t>
+      </w:r>
+      <w:proofErr w:type="gramEnd"/>
+      <w:r>
+        <w:t xml:space="preserve"> alle Birkenarten und andere Laubbaumarten niedriger Lebenserwartung</w:t>
+      </w:r>
+      <w:r>
+        <w:t xml:space="preserve"> außer !(</w:t>
+      </w:r>
+      <w:proofErr w:type="spellStart"/>
+      <w:r>
+        <w:t>bot_genus</w:t>
+      </w:r>
+      <w:proofErr w:type="spellEnd"/>
+      <w:r>
+        <w:t xml:space="preserve"> %in% c("Acer", "Fagus", "Quercus", "</w:t>
+      </w:r>
+      <w:proofErr w:type="spellStart"/>
+      <w:r>
+        <w:t>Rhamnus</w:t>
+      </w:r>
+      <w:proofErr w:type="spellEnd"/>
+      <w:r>
+        <w:t>", "Sorbus", "Sambucus"))</w:t>
+      </w:r>
+    </w:p>
+    <w:p>
+      <w:pPr>
+        <w:pStyle w:val="Liste-1"/>
+      </w:pPr>
+      <w:r>
+        <w:t>Artengruppe Fich</w:t>
+      </w:r>
+      <w:r>
+        <w:t>t</w:t>
+      </w:r>
+      <w:r>
+        <w:t>e</w:t>
+      </w:r>
+      <w:r>
+        <w:t xml:space="preserve"> FI</w:t>
+      </w:r>
+      <w:r>
+        <w:t xml:space="preserve">: alle </w:t>
+      </w:r>
+      <w:r>
+        <w:t xml:space="preserve">Arten </w:t>
+      </w:r>
+      <w:proofErr w:type="gramStart"/>
+      <w:r>
+        <w:t xml:space="preserve">mit </w:t>
+      </w:r>
+      <w:proofErr w:type="spellStart"/>
+      <w:r>
+        <w:t>bot</w:t>
+      </w:r>
+      <w:proofErr w:type="gramEnd"/>
+      <w:r>
+        <w:t>_genus</w:t>
+      </w:r>
+      <w:proofErr w:type="spellEnd"/>
+      <w:r>
+        <w:t xml:space="preserve"> == Picea</w:t>
+      </w:r>
+      <w:r>
+        <w:t xml:space="preserve"> und alle anderen </w:t>
+      </w:r>
+      <w:proofErr w:type="spellStart"/>
+      <w:r>
+        <w:t>Nadelbbäume</w:t>
+      </w:r>
+      <w:proofErr w:type="spellEnd"/>
+      <w:r>
+        <w:t xml:space="preserve"> die nicht Kiefer </w:t>
+      </w:r>
+      <w:r>
+        <w:t xml:space="preserve">(Pinus) </w:t>
+      </w:r>
+      <w:r>
+        <w:t>sind</w:t>
+      </w:r>
+    </w:p>
+    <w:p>
+      <w:pPr>
+        <w:pStyle w:val="Liste-1"/>
+      </w:pPr>
+      <w:r>
+        <w:t>Artengruppe Kiefer</w:t>
+      </w:r>
+      <w:r>
+        <w:t xml:space="preserve"> </w:t>
+      </w:r>
+      <w:proofErr w:type="gramStart"/>
+      <w:r>
+        <w:t xml:space="preserve">KI </w:t>
+      </w:r>
+      <w:r>
+        <w:t>:</w:t>
+      </w:r>
+      <w:proofErr w:type="gramEnd"/>
+      <w:r>
+        <w:t xml:space="preserve"> alle </w:t>
+      </w:r>
+      <w:r>
+        <w:t xml:space="preserve">Arten mit </w:t>
+      </w:r>
+      <w:proofErr w:type="spellStart"/>
+      <w:r>
+        <w:t>bot_genus</w:t>
+      </w:r>
+      <w:proofErr w:type="spellEnd"/>
+      <w:r>
+        <w:t xml:space="preserve"> == Pinus</w:t>
+      </w:r>
+    </w:p>
+    <w:p>
+      <w:pPr>
+        <w:pStyle w:val="Liste-1"/>
+      </w:pPr>
+      <w:r>
+        <w:t>Artengruppe Vogelbeere</w:t>
+      </w:r>
+      <w:r>
+        <w:t xml:space="preserve"> VB</w:t>
+      </w:r>
+      <w:r>
+        <w:t>: Vogelbeere</w:t>
+      </w:r>
+      <w:r>
+        <w:t xml:space="preserve"> – alle Sorbus Arten</w:t>
+      </w:r>
+      <w:r>
+        <w:t xml:space="preserve">, </w:t>
+      </w:r>
+      <w:proofErr w:type="spellStart"/>
+      <w:r>
+        <w:t>bot_genus</w:t>
+      </w:r>
+      <w:proofErr w:type="spellEnd"/>
+      <w:r>
+        <w:t xml:space="preserve"> == „Sorbus“</w:t>
+      </w:r>
+    </w:p>
+    <w:p>
+      <w:pPr>
+        <w:pStyle w:val="Liste-1"/>
+      </w:pPr>
+      <w:r>
+        <w:t>Artengruppe Ginster</w:t>
+      </w:r>
+      <w:r>
+        <w:t xml:space="preserve"> </w:t>
+      </w:r>
+      <w:proofErr w:type="gramStart"/>
+      <w:r>
+        <w:t xml:space="preserve">GIN </w:t>
+      </w:r>
+      <w:r>
+        <w:t>:</w:t>
+      </w:r>
+      <w:proofErr w:type="gramEnd"/>
+      <w:r>
+        <w:t xml:space="preserve"> Ginster </w:t>
+      </w:r>
+      <w:r>
+        <w:sym w:font="Wingdings" w:char="F0E0"/>
+      </w:r>
+      <w:r>
+        <w:t xml:space="preserve"> wurde nicht zugewiesen</w:t>
+      </w:r>
+    </w:p>
+    <w:p>
+      <w:pPr>
+        <w:pStyle w:val="Liste-1"/>
+      </w:pPr>
+      <w:r>
+        <w:t xml:space="preserve">Artengruppe </w:t>
+      </w:r>
+      <w:proofErr w:type="spellStart"/>
+      <w:r>
+        <w:t>Hollunder</w:t>
+      </w:r>
+      <w:proofErr w:type="spellEnd"/>
+      <w:r>
+        <w:t xml:space="preserve"> HOL</w:t>
+      </w:r>
+      <w:r>
+        <w:t xml:space="preserve">: alle </w:t>
+      </w:r>
+      <w:proofErr w:type="spellStart"/>
+      <w:r>
+        <w:t>Hollunderarten</w:t>
+      </w:r>
+      <w:proofErr w:type="spellEnd"/>
+      <w:r>
+        <w:t xml:space="preserve">, </w:t>
+      </w:r>
+      <w:proofErr w:type="spellStart"/>
+      <w:r>
+        <w:t>bot_genus</w:t>
+      </w:r>
+      <w:proofErr w:type="spellEnd"/>
+      <w:r>
+        <w:t xml:space="preserve"> =</w:t>
+      </w:r>
+      <w:proofErr w:type="gramStart"/>
+      <w:r>
+        <w:t>=  „</w:t>
+      </w:r>
+      <w:proofErr w:type="gramEnd"/>
+      <w:r>
+        <w:t>Sambucus“</w:t>
+      </w:r>
+    </w:p>
+    <w:p>
+      <w:pPr>
+        <w:pStyle w:val="Liste-1"/>
+      </w:pPr>
+      <w:r>
+        <w:t>Artengruppe Faulbaum</w:t>
+      </w:r>
+      <w:r>
+        <w:t xml:space="preserve"> </w:t>
+      </w:r>
+      <w:proofErr w:type="gramStart"/>
+      <w:r>
+        <w:t xml:space="preserve">FKD </w:t>
+      </w:r>
+      <w:r>
+        <w:t>:</w:t>
+      </w:r>
+      <w:proofErr w:type="gramEnd"/>
+      <w:r>
+        <w:t xml:space="preserve"> </w:t>
+      </w:r>
+      <w:r>
+        <w:t xml:space="preserve">alle Arten mit </w:t>
+      </w:r>
+      <w:proofErr w:type="spellStart"/>
+      <w:r>
+        <w:t>bot_genus</w:t>
+      </w:r>
+      <w:proofErr w:type="spellEnd"/>
+      <w:r>
+        <w:t xml:space="preserve"> == „</w:t>
+      </w:r>
+      <w:proofErr w:type="spellStart"/>
+      <w:r>
+        <w:t>Rhamnus</w:t>
+      </w:r>
+      <w:proofErr w:type="spellEnd"/>
+      <w:r>
+        <w:t>“</w:t>
+      </w:r>
+    </w:p>
+    <w:p>
+      <w:pPr>
+        <w:pStyle w:val="Liste-1"/>
+      </w:pPr>
+      <w:r>
         <w:lastRenderedPageBreak/>
-        <w:t xml:space="preserve">Kompartimentierung der oberirdischen Biomasse </w:t>
-      </w:r>
-    </w:p>
-    <w:p>
-      <w:r>
-        <w:t xml:space="preserve">Für die Kompartimentierung der oberirdischen Masse stehen aktuell (Stand 01.12.2023) </w:t>
-      </w:r>
-      <w:r>
-        <w:t>verschiedene</w:t>
-      </w:r>
-      <w:r>
-        <w:t xml:space="preserve"> </w:t>
-      </w:r>
-      <w:proofErr w:type="spellStart"/>
-      <w:r>
-        <w:t>optionen</w:t>
-      </w:r>
-      <w:proofErr w:type="spellEnd"/>
-      <w:r>
-        <w:t xml:space="preserve"> zur Verfügung</w:t>
-      </w:r>
-      <w:r>
-        <w:t xml:space="preserve"> (1) eine nachträgliche Kompartimentierung der bereits berechneten oberirdischen Biomasse mittels der </w:t>
-      </w:r>
-      <w:proofErr w:type="spellStart"/>
-      <w:proofErr w:type="gramStart"/>
-      <w:r>
-        <w:t>Wurzel:Stam</w:t>
-      </w:r>
-      <w:proofErr w:type="spellEnd"/>
-      <w:proofErr w:type="gramEnd"/>
-      <w:r>
-        <w:t xml:space="preserve"> und </w:t>
-      </w:r>
-      <w:proofErr w:type="spellStart"/>
-      <w:r>
-        <w:t>Wurzel:Blatt</w:t>
-      </w:r>
-      <w:proofErr w:type="spellEnd"/>
-      <w:r>
-        <w:t xml:space="preserve"> Faktoren (</w:t>
-      </w:r>
-      <w:proofErr w:type="spellStart"/>
-      <w:r>
-        <w:t>root:stem</w:t>
-      </w:r>
-      <w:proofErr w:type="spellEnd"/>
-      <w:r>
-        <w:t xml:space="preserve">-, </w:t>
-      </w:r>
-      <w:proofErr w:type="spellStart"/>
-      <w:r>
-        <w:t>root:leaf-ratios</w:t>
-      </w:r>
-      <w:proofErr w:type="spellEnd"/>
-      <w:r>
-        <w:t xml:space="preserve">) </w:t>
-      </w:r>
-      <w:proofErr w:type="spellStart"/>
-      <w:r>
-        <w:t>vo</w:t>
-      </w:r>
-      <w:proofErr w:type="spellEnd"/>
-      <w:r>
-        <w:t xml:space="preserve"> </w:t>
-      </w:r>
-      <w:proofErr w:type="spellStart"/>
-      <w:r>
-        <w:t>Poorter</w:t>
-      </w:r>
-      <w:proofErr w:type="spellEnd"/>
-      <w:r>
-        <w:t xml:space="preserve"> et al. 2012</w:t>
-      </w:r>
-      <w:r>
-        <w:t xml:space="preserve">, oder </w:t>
-      </w:r>
-      <w:r>
-        <w:t>(</w:t>
-      </w:r>
-      <w:r>
-        <w:t>2</w:t>
-      </w:r>
-      <w:r>
-        <w:t xml:space="preserve">) eine </w:t>
-      </w:r>
-      <w:r>
-        <w:t>direkte</w:t>
-      </w:r>
-      <w:r>
-        <w:t xml:space="preserve"> Kompartimentierung d</w:t>
-      </w:r>
-      <w:r>
-        <w:t xml:space="preserve">urch </w:t>
-      </w:r>
-      <w:r>
-        <w:t xml:space="preserve">die </w:t>
-      </w:r>
-      <w:proofErr w:type="spellStart"/>
-      <w:r>
-        <w:t>Kompartimentspezifischen</w:t>
-      </w:r>
-      <w:proofErr w:type="spellEnd"/>
-      <w:r>
-        <w:t xml:space="preserve"> </w:t>
-      </w:r>
-      <w:proofErr w:type="spellStart"/>
-      <w:r>
-        <w:t>Biomassfunktionen</w:t>
-      </w:r>
-      <w:proofErr w:type="spellEnd"/>
-      <w:r>
-        <w:t xml:space="preserve"> von </w:t>
-      </w:r>
-      <w:r>
-        <w:t>Wolff et al.</w:t>
-      </w:r>
-      <w:r>
-        <w:t xml:space="preserve">(). Die verfügbaren </w:t>
-      </w:r>
-      <w:proofErr w:type="spellStart"/>
-      <w:r>
-        <w:t>Kompartimentbiomassen</w:t>
-      </w:r>
-      <w:proofErr w:type="spellEnd"/>
-      <w:r>
-        <w:t xml:space="preserve"> pro Einzelbaum wurden daher mit beiden Methoden berechnet und anschließend verglichen um eine Entscheidung für eine Methode oder gegen das </w:t>
-      </w:r>
-      <w:proofErr w:type="spellStart"/>
-      <w:r>
-        <w:t>Kompartimentieren</w:t>
-      </w:r>
-      <w:proofErr w:type="spellEnd"/>
-      <w:r>
-        <w:t xml:space="preserve"> von Bäumen unter 1.3m Höhe zu treffen (siehe Biomassenvergleich</w:t>
-      </w:r>
-      <w:r>
-        <w:t>)</w:t>
-      </w:r>
-    </w:p>
-    <w:p>
-      <w:pPr>
-        <w:pStyle w:val="berschrift5"/>
-      </w:pPr>
-      <w:r>
-        <w:t xml:space="preserve">Wolff et al. </w:t>
-      </w:r>
-    </w:p>
-    <w:p>
-      <w:pPr>
-        <w:pStyle w:val="berschrift6"/>
-      </w:pPr>
-      <w:r>
-        <w:t xml:space="preserve"> </w:t>
-      </w:r>
-      <w:r>
-        <w:t xml:space="preserve">Artengruppen </w:t>
-      </w:r>
-    </w:p>
-    <w:p>
-      <w:r>
-        <w:t xml:space="preserve">Wolff hat Funktionen für die Baumarten: Bergahorn, Esche, Birke, Buche, Eiche, Fichte, Kiefer, Vogelbeere, Ginster, Holunder und Faulbaum. </w:t>
-      </w:r>
-      <w:r>
-        <w:t xml:space="preserve">Für die Berechnung </w:t>
-      </w:r>
-      <w:proofErr w:type="gramStart"/>
-      <w:r>
-        <w:t>des  Wurzelhalsdurchmessers</w:t>
-      </w:r>
-      <w:proofErr w:type="gramEnd"/>
-      <w:r>
-        <w:t xml:space="preserve"> und nachfolgend der Biomasse müssen die BZE Arten in </w:t>
-      </w:r>
-      <w:proofErr w:type="spellStart"/>
-      <w:r>
-        <w:t>x_bart</w:t>
-      </w:r>
-      <w:proofErr w:type="spellEnd"/>
-      <w:r>
-        <w:t xml:space="preserve"> daher in die verfügbaren Artengruppen eingeteilt werden. </w:t>
-      </w:r>
-    </w:p>
-    <w:p>
-      <w:r>
-        <w:t xml:space="preserve">Die Zuordnung wird in </w:t>
-      </w:r>
-      <w:proofErr w:type="spellStart"/>
-      <w:r>
-        <w:t>x_bart</w:t>
-      </w:r>
-      <w:proofErr w:type="spellEnd"/>
-      <w:r>
-        <w:t xml:space="preserve"> unter der Spalte „</w:t>
-      </w:r>
-      <w:proofErr w:type="spellStart"/>
-      <w:r>
-        <w:t>RG_Wolff_bio</w:t>
-      </w:r>
-      <w:proofErr w:type="spellEnd"/>
-      <w:r>
-        <w:t xml:space="preserve">“ abgelegt. Bei der Einteilung in die Gruppen wurde folgendermaßen vorgegangen: </w:t>
-      </w:r>
-    </w:p>
-    <w:p>
-      <w:pPr>
-        <w:pStyle w:val="Liste-1"/>
-      </w:pPr>
-      <w:r>
-        <w:t>Artengruppe Buche</w:t>
-      </w:r>
-      <w:r>
-        <w:t xml:space="preserve"> BU</w:t>
-      </w:r>
-      <w:r>
-        <w:t xml:space="preserve">: </w:t>
-      </w:r>
-      <w:r>
-        <w:t xml:space="preserve">Alle Arten </w:t>
-      </w:r>
-      <w:proofErr w:type="gramStart"/>
-      <w:r>
-        <w:t xml:space="preserve">mit </w:t>
-      </w:r>
-      <w:proofErr w:type="spellStart"/>
-      <w:r>
-        <w:t>bot</w:t>
-      </w:r>
-      <w:proofErr w:type="gramEnd"/>
-      <w:r>
-        <w:t>_genus</w:t>
-      </w:r>
-      <w:proofErr w:type="spellEnd"/>
-      <w:r>
-        <w:t xml:space="preserve"> == Fagus</w:t>
-      </w:r>
-      <w:r>
-        <w:t xml:space="preserve"> und sonstige (</w:t>
-      </w:r>
-      <w:proofErr w:type="spellStart"/>
-      <w:r>
-        <w:t>unzuordbare</w:t>
-      </w:r>
-      <w:proofErr w:type="spellEnd"/>
-      <w:r>
-        <w:t>) Laubbaumarten</w:t>
-      </w:r>
-    </w:p>
-    <w:p>
-      <w:pPr>
-        <w:pStyle w:val="Liste-1"/>
-      </w:pPr>
-      <w:r>
-        <w:t>Artengruppe Eiche</w:t>
-      </w:r>
-      <w:r>
-        <w:t xml:space="preserve"> EI</w:t>
-      </w:r>
-      <w:r>
-        <w:t xml:space="preserve">: alle </w:t>
-      </w:r>
-      <w:r>
-        <w:t xml:space="preserve">Arten </w:t>
-      </w:r>
-      <w:proofErr w:type="gramStart"/>
-      <w:r>
-        <w:t xml:space="preserve">mit </w:t>
-      </w:r>
-      <w:proofErr w:type="spellStart"/>
-      <w:r>
-        <w:t>bot</w:t>
-      </w:r>
-      <w:proofErr w:type="gramEnd"/>
-      <w:r>
-        <w:t>_genus</w:t>
-      </w:r>
-      <w:proofErr w:type="spellEnd"/>
-      <w:r>
-        <w:t xml:space="preserve"> == Quercus</w:t>
-      </w:r>
-    </w:p>
-    <w:p>
-      <w:pPr>
-        <w:pStyle w:val="Liste-1"/>
-      </w:pPr>
-      <w:r>
-        <w:t>Artengruppe Birke</w:t>
-      </w:r>
-      <w:r>
-        <w:t xml:space="preserve"> </w:t>
-      </w:r>
-      <w:proofErr w:type="gramStart"/>
-      <w:r>
-        <w:t xml:space="preserve">BI </w:t>
-      </w:r>
-      <w:r>
-        <w:t>:</w:t>
-      </w:r>
-      <w:proofErr w:type="gramEnd"/>
-      <w:r>
-        <w:t xml:space="preserve"> alle Birkenarten und andere Laubbaumarten niedriger Lebenserwartung</w:t>
-      </w:r>
-      <w:r>
-        <w:t xml:space="preserve"> außer !(</w:t>
-      </w:r>
-      <w:proofErr w:type="spellStart"/>
-      <w:r>
-        <w:t>bot_genus</w:t>
-      </w:r>
-      <w:proofErr w:type="spellEnd"/>
-      <w:r>
-        <w:t xml:space="preserve"> %in% c("Acer", "Fagus", "Quercus", "</w:t>
-      </w:r>
-      <w:proofErr w:type="spellStart"/>
-      <w:r>
-        <w:t>Rhamnus</w:t>
-      </w:r>
-      <w:proofErr w:type="spellEnd"/>
-      <w:r>
-        <w:t>", "Sorbus", "Sambucus"))</w:t>
-      </w:r>
-    </w:p>
-    <w:p>
-      <w:pPr>
-        <w:pStyle w:val="Liste-1"/>
-      </w:pPr>
-      <w:r>
-        <w:t>Artengruppe Fich</w:t>
-      </w:r>
-      <w:r>
-        <w:t>t</w:t>
-      </w:r>
-      <w:r>
-        <w:t>e</w:t>
-      </w:r>
-      <w:r>
-        <w:t xml:space="preserve"> FI</w:t>
-      </w:r>
-      <w:r>
-        <w:t xml:space="preserve">: alle </w:t>
-      </w:r>
-      <w:r>
-        <w:t xml:space="preserve">Arten </w:t>
-      </w:r>
-      <w:proofErr w:type="gramStart"/>
-      <w:r>
-        <w:t xml:space="preserve">mit </w:t>
-      </w:r>
-      <w:proofErr w:type="spellStart"/>
-      <w:r>
-        <w:t>bot</w:t>
-      </w:r>
-      <w:proofErr w:type="gramEnd"/>
-      <w:r>
-        <w:t>_genus</w:t>
-      </w:r>
-      <w:proofErr w:type="spellEnd"/>
-      <w:r>
-        <w:t xml:space="preserve"> == Picea</w:t>
-      </w:r>
-      <w:r>
-        <w:t xml:space="preserve"> und alle anderen </w:t>
-      </w:r>
-      <w:proofErr w:type="spellStart"/>
-      <w:r>
-        <w:t>Nadelbbäume</w:t>
-      </w:r>
-      <w:proofErr w:type="spellEnd"/>
-      <w:r>
-        <w:t xml:space="preserve"> die nicht Kiefer </w:t>
-      </w:r>
-      <w:r>
-        <w:t xml:space="preserve">(Pinus) </w:t>
-      </w:r>
-      <w:r>
-        <w:t>sind</w:t>
-      </w:r>
-    </w:p>
-    <w:p>
-      <w:pPr>
-        <w:pStyle w:val="Liste-1"/>
-      </w:pPr>
-      <w:r>
-        <w:t>Artengruppe Kiefer</w:t>
-      </w:r>
-      <w:r>
-        <w:t xml:space="preserve"> </w:t>
-      </w:r>
-      <w:proofErr w:type="gramStart"/>
-      <w:r>
-        <w:t xml:space="preserve">KI </w:t>
-      </w:r>
-      <w:r>
-        <w:t>:</w:t>
-      </w:r>
-      <w:proofErr w:type="gramEnd"/>
-      <w:r>
-        <w:t xml:space="preserve"> alle </w:t>
-      </w:r>
-      <w:r>
-        <w:t xml:space="preserve">Arten mit </w:t>
-      </w:r>
-      <w:proofErr w:type="spellStart"/>
-      <w:r>
-        <w:t>bot_genus</w:t>
-      </w:r>
-      <w:proofErr w:type="spellEnd"/>
-      <w:r>
-        <w:t xml:space="preserve"> == Pinus</w:t>
-      </w:r>
-    </w:p>
-    <w:p>
-      <w:pPr>
-        <w:pStyle w:val="Liste-1"/>
-      </w:pPr>
-      <w:r>
-        <w:t>Artengruppe Vogelbeere</w:t>
-      </w:r>
-      <w:r>
-        <w:t xml:space="preserve"> VB</w:t>
-      </w:r>
-      <w:r>
-        <w:t>: Vogelbeere</w:t>
-      </w:r>
-      <w:r>
-        <w:t xml:space="preserve"> – alle Sorbus Arten</w:t>
-      </w:r>
-      <w:r>
-        <w:t xml:space="preserve">, </w:t>
-      </w:r>
-      <w:proofErr w:type="spellStart"/>
-      <w:r>
-        <w:t>bot_genus</w:t>
-      </w:r>
-      <w:proofErr w:type="spellEnd"/>
-      <w:r>
-        <w:t xml:space="preserve"> == „Sorbus“</w:t>
-      </w:r>
-    </w:p>
-    <w:p>
-      <w:pPr>
-        <w:pStyle w:val="Liste-1"/>
-      </w:pPr>
-      <w:r>
-        <w:t>Artengruppe Ginster</w:t>
-      </w:r>
-      <w:r>
-        <w:t xml:space="preserve"> </w:t>
-      </w:r>
-      <w:proofErr w:type="gramStart"/>
-      <w:r>
-        <w:t xml:space="preserve">GIN </w:t>
-      </w:r>
-      <w:r>
-        <w:t>:</w:t>
-      </w:r>
-      <w:proofErr w:type="gramEnd"/>
-      <w:r>
-        <w:t xml:space="preserve"> Ginster </w:t>
-      </w:r>
-      <w:r>
-        <w:sym w:font="Wingdings" w:char="F0E0"/>
-      </w:r>
-      <w:r>
-        <w:t xml:space="preserve"> wurde nicht zugewiesen</w:t>
-      </w:r>
-    </w:p>
-    <w:p>
-      <w:pPr>
-        <w:pStyle w:val="Liste-1"/>
-      </w:pPr>
-      <w:r>
-        <w:t xml:space="preserve">Artengruppe </w:t>
-      </w:r>
-      <w:proofErr w:type="spellStart"/>
-      <w:r>
-        <w:t>Hollunder</w:t>
-      </w:r>
-      <w:proofErr w:type="spellEnd"/>
-      <w:r>
-        <w:t xml:space="preserve"> HOL</w:t>
-      </w:r>
-      <w:r>
-        <w:t xml:space="preserve">: alle </w:t>
-      </w:r>
-      <w:proofErr w:type="spellStart"/>
-      <w:r>
-        <w:t>Hollunderarten</w:t>
-      </w:r>
-      <w:proofErr w:type="spellEnd"/>
-      <w:r>
-        <w:t xml:space="preserve">, </w:t>
-      </w:r>
-      <w:proofErr w:type="spellStart"/>
-      <w:r>
-        <w:t>bot_genus</w:t>
-      </w:r>
-      <w:proofErr w:type="spellEnd"/>
-      <w:r>
-        <w:t xml:space="preserve"> =</w:t>
-      </w:r>
-      <w:proofErr w:type="gramStart"/>
-      <w:r>
-        <w:t>=  „</w:t>
-      </w:r>
-      <w:proofErr w:type="gramEnd"/>
-      <w:r>
-        <w:t>Sambucus“</w:t>
-      </w:r>
-    </w:p>
-    <w:p>
-      <w:pPr>
-        <w:pStyle w:val="Liste-1"/>
-      </w:pPr>
-      <w:r>
-        <w:t>Artengruppe Faulbaum</w:t>
-      </w:r>
-      <w:r>
-        <w:t xml:space="preserve"> </w:t>
-      </w:r>
-      <w:proofErr w:type="gramStart"/>
-      <w:r>
-        <w:t xml:space="preserve">FKD </w:t>
-      </w:r>
-      <w:r>
-        <w:t>:</w:t>
-      </w:r>
-      <w:proofErr w:type="gramEnd"/>
-      <w:r>
-        <w:t xml:space="preserve"> </w:t>
-      </w:r>
-      <w:r>
-        <w:t xml:space="preserve">alle Arten mit </w:t>
-      </w:r>
-      <w:proofErr w:type="spellStart"/>
-      <w:r>
-        <w:t>bot_genus</w:t>
-      </w:r>
-      <w:proofErr w:type="spellEnd"/>
-      <w:r>
-        <w:t xml:space="preserve"> == „</w:t>
-      </w:r>
-      <w:proofErr w:type="spellStart"/>
-      <w:r>
-        <w:t>Rhamnus</w:t>
-      </w:r>
-      <w:proofErr w:type="spellEnd"/>
-      <w:r>
-        <w:t>“</w:t>
-      </w:r>
-    </w:p>
-    <w:p>
-      <w:pPr>
-        <w:pStyle w:val="Liste-1"/>
-      </w:pPr>
-      <w:r>
         <w:t>Artengruppe</w:t>
       </w:r>
       <w:r>
@@ -26006,11 +26627,7 @@
         <w:t>all</w:t>
       </w:r>
       <w:r>
-        <w:t xml:space="preserve">ometrische Funktionen von Wolff </w:t>
-      </w:r>
-      <w:r>
-        <w:lastRenderedPageBreak/>
-        <w:t xml:space="preserve">et al. kann dieser jedoch mittels der Pflanzenhöhe geschätzt werden. Hierzu muss </w:t>
+        <w:t xml:space="preserve">ometrische Funktionen von Wolff et al. kann dieser jedoch mittels der Pflanzenhöhe geschätzt werden. Hierzu muss </w:t>
       </w:r>
       <w:r>
         <w:t xml:space="preserve">die lineare Funktion die die ursprünglich die Höhe mit dem </w:t>
@@ -26380,6 +26997,7 @@
         </w:rPr>
       </w:pPr>
       <w:r>
+        <w:lastRenderedPageBreak/>
         <w:t xml:space="preserve"> </w:t>
       </w:r>
       <w:r>
@@ -26626,7 +27244,6 @@
     </w:p>
     <w:p>
       <w:r>
-        <w:lastRenderedPageBreak/>
         <w:t>(y-</w:t>
       </w:r>
       <w:proofErr w:type="gramStart"/>
@@ -28097,6 +28714,7 @@
         <w:rPr>
           <w:lang w:val="en-US"/>
         </w:rPr>
+        <w:lastRenderedPageBreak/>
         <w:t>y</w:t>
       </w:r>
       <w:r>
@@ -28813,7 +29431,6 @@
     </w:p>
     <w:p>
       <w:r>
-        <w:lastRenderedPageBreak/>
         <w:t xml:space="preserve">                     </w:t>
       </w:r>
       <w:proofErr w:type="spellStart"/>
@@ -29319,6 +29936,7 @@
         <w:pStyle w:val="berschrift4"/>
       </w:pPr>
       <w:r>
+        <w:lastRenderedPageBreak/>
         <w:t>Biomassenvergleich</w:t>
       </w:r>
     </w:p>
@@ -29470,7 +30088,6 @@
         <w:rPr>
           <w:noProof/>
         </w:rPr>
-        <w:lastRenderedPageBreak/>
         <w:drawing>
           <wp:inline distT="0" distB="0" distL="0" distR="0" wp14:anchorId="6B55D387" wp14:editId="56A0D98D">
             <wp:extent cx="5010150" cy="762000"/>
@@ -29790,6 +30407,7 @@
         <w:pStyle w:val="Liste-1"/>
       </w:pPr>
       <w:r>
+        <w:lastRenderedPageBreak/>
         <w:t xml:space="preserve"> Wolff: </w:t>
       </w:r>
     </w:p>
@@ -30044,11 +30662,7 @@
         <w:t xml:space="preserve"> Funktion </w:t>
       </w:r>
       <w:r>
-        <w:t xml:space="preserve">(siehe „Umstellen </w:t>
-      </w:r>
-      <w:r>
-        <w:lastRenderedPageBreak/>
-        <w:t xml:space="preserve">Biomassenschätzfunktion“) </w:t>
+        <w:t xml:space="preserve">(siehe „Umstellen Biomassenschätzfunktion“) </w:t>
       </w:r>
       <w:r>
         <w:t xml:space="preserve">dient die mittels </w:t>
@@ -31144,6 +31758,7 @@
     </w:p>
     <w:p>
       <w:r>
+        <w:lastRenderedPageBreak/>
         <w:t xml:space="preserve"> </w:t>
       </w:r>
       <w:r>
@@ -31676,7 +32291,6 @@
     </w:p>
     <w:p>
       <w:r>
-        <w:lastRenderedPageBreak/>
         <w:tab/>
       </w:r>
       <w:r>
@@ -32034,6 +32648,7 @@
         <w:pStyle w:val="berschrift2"/>
       </w:pPr>
       <w:r>
+        <w:lastRenderedPageBreak/>
         <w:t>Kohlenstoff Verjüngung</w:t>
       </w:r>
     </w:p>
@@ -32249,11 +32864,7 @@
         <w:t xml:space="preserve">, also des gesamten Flächenbezugs </w:t>
       </w:r>
       <w:r>
-        <w:t xml:space="preserve">pro Plot zu erzeugen </w:t>
-      </w:r>
-      <w:r>
-        <w:lastRenderedPageBreak/>
-        <w:t xml:space="preserve">und mit diesem alle nachfolgenden Hochrechnungen durchzuführen, indem die </w:t>
+        <w:t xml:space="preserve">pro Plot zu erzeugen und mit diesem alle nachfolgenden Hochrechnungen durchzuführen, indem die </w:t>
       </w:r>
       <w:proofErr w:type="spellStart"/>
       <w:r>
@@ -32647,6 +33258,7 @@
         <w:pStyle w:val="berschrift2"/>
       </w:pPr>
       <w:r>
+        <w:lastRenderedPageBreak/>
         <w:t xml:space="preserve"> Biomasse</w:t>
       </w:r>
     </w:p>
@@ -33012,7 +33624,6 @@
               <w:pStyle w:val="Tabellentext"/>
             </w:pPr>
             <w:r>
-              <w:lastRenderedPageBreak/>
               <w:t xml:space="preserve">stehend; ganzer Baum </w:t>
             </w:r>
           </w:p>
@@ -33613,6 +34224,7 @@
               <w:t xml:space="preserve"> </w:t>
             </w:r>
             <w:r>
+              <w:lastRenderedPageBreak/>
               <w:t xml:space="preserve">Biomasse in </w:t>
             </w:r>
             <w:r>
@@ -33641,6 +34253,7 @@
               </w:numPr>
             </w:pPr>
             <w:r>
+              <w:lastRenderedPageBreak/>
               <w:t xml:space="preserve">Biomasse an Vergleichsbaum mittels </w:t>
             </w:r>
             <w:proofErr w:type="spellStart"/>
@@ -33658,6 +34271,7 @@
               </w:numPr>
             </w:pPr>
             <w:r>
+              <w:lastRenderedPageBreak/>
               <w:t xml:space="preserve">Umrechnung </w:t>
             </w:r>
             <w:proofErr w:type="spellStart"/>
@@ -33744,6 +34358,7 @@
               <w:pStyle w:val="Tabellentext"/>
             </w:pPr>
             <w:r>
+              <w:lastRenderedPageBreak/>
               <w:t>Wurzelstock</w:t>
             </w:r>
           </w:p>
@@ -33828,7 +34443,6 @@
         <w:pStyle w:val="berschrift3"/>
       </w:pPr>
       <w:r>
-        <w:lastRenderedPageBreak/>
         <w:t xml:space="preserve"> Zersetzungsgrad</w:t>
       </w:r>
     </w:p>
@@ -34534,6 +35148,7 @@
         <w:pStyle w:val="berschrift3"/>
       </w:pPr>
       <w:r>
+        <w:lastRenderedPageBreak/>
         <w:t xml:space="preserve"> Totholzdichte </w:t>
       </w:r>
     </w:p>
@@ -34930,30 +35545,14 @@
       <w:r>
         <w:t>Abbildung </w:t>
       </w:r>
-      <w:r>
-        <w:fldChar w:fldCharType="begin"/>
-      </w:r>
-      <w:r>
-        <w:instrText xml:space="preserve"> SEQ Abbi</w:instrText>
-      </w:r>
-      <w:r>
-        <w:instrText xml:space="preserve">ldung \* ARABIC </w:instrText>
-      </w:r>
-      <w:r>
-        <w:fldChar w:fldCharType="separate"/>
-      </w:r>
-      <w:r>
-        <w:rPr>
-          <w:noProof/>
-        </w:rPr>
-        <w:t>2</w:t>
-      </w:r>
-      <w:r>
-        <w:rPr>
-          <w:noProof/>
-        </w:rPr>
-        <w:fldChar w:fldCharType="end"/>
-      </w:r>
+      <w:fldSimple w:instr=" SEQ Abbildung \* ARABIC ">
+        <w:r>
+          <w:rPr>
+            <w:noProof/>
+          </w:rPr>
+          <w:t>2</w:t>
+        </w:r>
+      </w:fldSimple>
       <w:bookmarkEnd w:id="2"/>
       <w:r>
         <w:t>: Holzdichten (</w:t>
@@ -35021,7 +35620,6 @@
           <w:b/>
           <w:noProof/>
         </w:rPr>
-        <w:lastRenderedPageBreak/>
         <w:drawing>
           <wp:inline distT="0" distB="0" distL="0" distR="0" wp14:anchorId="77F73E6B" wp14:editId="632294FE">
             <wp:extent cx="4524375" cy="1948180"/>
@@ -35591,6 +36189,7 @@
         <w:rPr>
           <w:rFonts w:asciiTheme="minorHAnsi" w:hAnsiTheme="minorHAnsi" w:cstheme="minorHAnsi"/>
         </w:rPr>
+        <w:lastRenderedPageBreak/>
         <w:t xml:space="preserve">Hieraus </w:t>
       </w:r>
       <w:r>
@@ -35950,235 +36549,235 @@
     </w:p>
     <w:p>
       <w:r>
+        <w:t>Es werden jedoch nur die holzigen Biomassenkompartimente berechnet</w:t>
+      </w:r>
+      <w:r>
+        <w:t xml:space="preserve">, das </w:t>
+      </w:r>
+      <w:r>
+        <w:t>K</w:t>
+      </w:r>
+      <w:r>
+        <w:t xml:space="preserve">ompartiment Nadel/Blatt wird nicht berechnet. </w:t>
+      </w:r>
+    </w:p>
+    <w:p>
+      <w:r>
+        <w:t xml:space="preserve">Die so errechnete Biomasse wird dann um die relative Dichte reduziert (siehe 4.6.2.1.). </w:t>
+      </w:r>
+    </w:p>
+    <w:p>
+      <w:r>
+        <w:t xml:space="preserve">Nachfolgend werden alle einzelnen </w:t>
+      </w:r>
+      <w:proofErr w:type="spellStart"/>
+      <w:r>
+        <w:t>Kompartimentbiomassen</w:t>
+      </w:r>
+      <w:proofErr w:type="spellEnd"/>
+      <w:r>
+        <w:t xml:space="preserve"> pro Totholzstück aufsum</w:t>
+      </w:r>
+      <w:r>
+        <w:t>mi</w:t>
+      </w:r>
+      <w:r>
+        <w:t>e</w:t>
+      </w:r>
+      <w:r>
+        <w:t>r</w:t>
+      </w:r>
+      <w:r>
+        <w:t xml:space="preserve">t und so das </w:t>
+      </w:r>
+      <w:r>
+        <w:t>K</w:t>
+      </w:r>
+      <w:r>
+        <w:t>ompartiment „</w:t>
+      </w:r>
+      <w:proofErr w:type="spellStart"/>
+      <w:r>
+        <w:t>ag</w:t>
+      </w:r>
+      <w:proofErr w:type="spellEnd"/>
+      <w:r>
+        <w:t xml:space="preserve">“ – </w:t>
+      </w:r>
+      <w:proofErr w:type="spellStart"/>
+      <w:r>
+        <w:t>aboveground</w:t>
+      </w:r>
+      <w:proofErr w:type="spellEnd"/>
+      <w:r>
+        <w:t xml:space="preserve"> – </w:t>
+      </w:r>
+      <w:r>
+        <w:t>oberirdisch</w:t>
+      </w:r>
+      <w:r>
+        <w:t xml:space="preserve"> generiert. </w:t>
+      </w:r>
+    </w:p>
+    <w:p>
+      <w:pPr>
+        <w:pStyle w:val="berschrift3"/>
+      </w:pPr>
+      <w:r>
+        <w:t>Bruchstücke</w:t>
+      </w:r>
+      <w:r>
+        <w:t xml:space="preserve"> - 3</w:t>
+      </w:r>
+    </w:p>
+    <w:p>
+      <w:r>
+        <w:t>Fü</w:t>
+      </w:r>
+      <w:r>
+        <w:t>r</w:t>
+      </w:r>
+      <w:r>
+        <w:t xml:space="preserve"> Totholztyp 3 (</w:t>
+      </w:r>
+      <w:r>
+        <w:t xml:space="preserve">stehend, Bruchstück; Baumstumpf ohne Äste BHD ≥ 10 cm, Höhe ≥ 13 </w:t>
+      </w:r>
+      <w:proofErr w:type="spellStart"/>
+      <w:r>
+        <w:t>dm</w:t>
+      </w:r>
+      <w:proofErr w:type="spellEnd"/>
+      <w:r>
+        <w:t xml:space="preserve">) </w:t>
+      </w:r>
+      <w:r>
+        <w:t xml:space="preserve">in frühen Stadien der Zersetzung </w:t>
+      </w:r>
+      <w:r>
+        <w:t xml:space="preserve">wird das Volumen des Stammsegments zwischen Stammfuß und Bruchkante (Länge) mittels </w:t>
+      </w:r>
+      <w:proofErr w:type="spellStart"/>
+      <w:r>
+        <w:t>TapeS</w:t>
+      </w:r>
+      <w:proofErr w:type="spellEnd"/>
+      <w:r>
+        <w:t xml:space="preserve"> berechnet. </w:t>
+      </w:r>
+      <w:proofErr w:type="gramStart"/>
+      <w:r>
+        <w:t>Die Input</w:t>
+      </w:r>
+      <w:proofErr w:type="gramEnd"/>
+      <w:r>
+        <w:t xml:space="preserve"> variablen sind identisch mit denen für ganze Bäume. </w:t>
+      </w:r>
+    </w:p>
+    <w:p>
+      <w:proofErr w:type="spellStart"/>
+      <w:r>
+        <w:t>TapeS</w:t>
+      </w:r>
+      <w:proofErr w:type="spellEnd"/>
+      <w:r>
+        <w:t xml:space="preserve"> </w:t>
+      </w:r>
+      <w:r>
+        <w:t>ermöglicht die Berechnung des</w:t>
+      </w:r>
+      <w:r>
+        <w:t xml:space="preserve"> Volumen</w:t>
+      </w:r>
+      <w:r>
+        <w:t>s</w:t>
+      </w:r>
+      <w:r>
+        <w:t xml:space="preserve"> mit und ohne Rinde für Stammabschnitte mit mehr als 1.3m Länge. Dementsprechend werden die Segmentgrenzen A</w:t>
+      </w:r>
+      <w:r>
+        <w:t xml:space="preserve"> (unter)</w:t>
+      </w:r>
+      <w:r>
+        <w:t xml:space="preserve"> </w:t>
+      </w:r>
+      <w:r>
+        <w:t xml:space="preserve">und B (ober) auf A=0 bzw. B=Länge des Bruchstückes gesetzt. Folgend wird das Volumen mit und ohne Rinde bestimmt und mittels des </w:t>
+      </w:r>
+      <w:proofErr w:type="spellStart"/>
+      <w:r>
+        <w:t>Biomasseexpansionsfactors</w:t>
+      </w:r>
+      <w:proofErr w:type="spellEnd"/>
+      <w:r>
+        <w:t xml:space="preserve"> (Totholzdichte) in Biomasse umgerechnet. Die Differenz der Biomasse mit Rinde zur Biomasse ohne Rinde wird dem Kompartiment „sb“ – </w:t>
+      </w:r>
+      <w:proofErr w:type="spellStart"/>
+      <w:r>
+        <w:t>stem</w:t>
+      </w:r>
+      <w:proofErr w:type="spellEnd"/>
+      <w:r>
+        <w:t xml:space="preserve"> </w:t>
+      </w:r>
+      <w:proofErr w:type="spellStart"/>
+      <w:r>
+        <w:t>wood</w:t>
+      </w:r>
+      <w:proofErr w:type="spellEnd"/>
+      <w:r>
+        <w:t xml:space="preserve"> </w:t>
+      </w:r>
+      <w:proofErr w:type="spellStart"/>
+      <w:r>
+        <w:t>bark</w:t>
+      </w:r>
+      <w:proofErr w:type="spellEnd"/>
+      <w:r>
+        <w:t xml:space="preserve"> – Derbholzrinde zugewiesen. Die gesamte Segmentmasse inklusive Rinde erhält das Kompartiment „</w:t>
+      </w:r>
+      <w:proofErr w:type="spellStart"/>
+      <w:r>
+        <w:t>ag</w:t>
+      </w:r>
+      <w:proofErr w:type="spellEnd"/>
+      <w:r>
+        <w:t xml:space="preserve">“, die Segmentmasse ohne Rinde wird dem Kompartiment „sb“ zugewiesen. </w:t>
+      </w:r>
+    </w:p>
+    <w:p>
+      <w:r>
+        <w:t xml:space="preserve">Zu beachten ist, dass die über das Volumen berechnete Biomasse nicht in Stamm und Stumpf unterteilt werden kann.  Sie schließt jedoch die Stumpfmasse mit ein, da die Segmentuntergrenze auf 0 gesetzt wurde. Da die Stickstoffgehalte in Rumpf et al. 2018 ohnehin keine separaten Stickstoffgehalte für den Stumpf bzw. die Stumpfrinde </w:t>
+      </w:r>
+      <w:proofErr w:type="gramStart"/>
+      <w:r>
+        <w:t>enthält</w:t>
+      </w:r>
+      <w:proofErr w:type="gramEnd"/>
+      <w:r>
+        <w:t xml:space="preserve">, sondern der Stickstoffgehalt in diesen Kompartimenten ohnehin mit dem Derbholz N-gehalten berechnet wird, sollte dies jedoch nicht zu Abweichungen zur Stickstoffberechnung in genauer </w:t>
+      </w:r>
+      <w:proofErr w:type="spellStart"/>
+      <w:r>
+        <w:t>kompartimentierten</w:t>
+      </w:r>
+      <w:proofErr w:type="spellEnd"/>
+      <w:r>
+        <w:t xml:space="preserve"> To</w:t>
+      </w:r>
+      <w:r>
+        <w:t>t</w:t>
+      </w:r>
+      <w:r>
+        <w:t xml:space="preserve">holzstücken führen. </w:t>
+      </w:r>
+    </w:p>
+    <w:p>
+      <w:pPr>
+        <w:pStyle w:val="berschrift3"/>
+      </w:pPr>
+      <w:r>
         <w:lastRenderedPageBreak/>
-        <w:t>Es werden jedoch nur die holzigen Biomassenkompartimente berechnet</w:t>
-      </w:r>
-      <w:r>
-        <w:t xml:space="preserve">, das </w:t>
-      </w:r>
-      <w:r>
-        <w:t>K</w:t>
-      </w:r>
-      <w:r>
-        <w:t xml:space="preserve">ompartiment Nadel/Blatt wird nicht berechnet. </w:t>
-      </w:r>
-    </w:p>
-    <w:p>
-      <w:r>
-        <w:t xml:space="preserve">Die so errechnete Biomasse wird dann um die relative Dichte reduziert (siehe 4.6.2.1.). </w:t>
-      </w:r>
-    </w:p>
-    <w:p>
-      <w:r>
-        <w:t xml:space="preserve">Nachfolgend werden alle einzelnen </w:t>
-      </w:r>
-      <w:proofErr w:type="spellStart"/>
-      <w:r>
-        <w:t>Kompartimentbiomassen</w:t>
-      </w:r>
-      <w:proofErr w:type="spellEnd"/>
-      <w:r>
-        <w:t xml:space="preserve"> pro Totholzstück aufsum</w:t>
-      </w:r>
-      <w:r>
-        <w:t>mi</w:t>
-      </w:r>
-      <w:r>
-        <w:t>e</w:t>
-      </w:r>
-      <w:r>
-        <w:t>r</w:t>
-      </w:r>
-      <w:r>
-        <w:t xml:space="preserve">t und so das </w:t>
-      </w:r>
-      <w:r>
-        <w:t>K</w:t>
-      </w:r>
-      <w:r>
-        <w:t>ompartiment „</w:t>
-      </w:r>
-      <w:proofErr w:type="spellStart"/>
-      <w:r>
-        <w:t>ag</w:t>
-      </w:r>
-      <w:proofErr w:type="spellEnd"/>
-      <w:r>
-        <w:t xml:space="preserve">“ – </w:t>
-      </w:r>
-      <w:proofErr w:type="spellStart"/>
-      <w:r>
-        <w:t>aboveground</w:t>
-      </w:r>
-      <w:proofErr w:type="spellEnd"/>
-      <w:r>
-        <w:t xml:space="preserve"> – </w:t>
-      </w:r>
-      <w:r>
-        <w:t>oberirdisch</w:t>
-      </w:r>
-      <w:r>
-        <w:t xml:space="preserve"> generiert. </w:t>
-      </w:r>
-    </w:p>
-    <w:p>
-      <w:pPr>
-        <w:pStyle w:val="berschrift3"/>
-      </w:pPr>
-      <w:r>
-        <w:t>Bruchstücke</w:t>
-      </w:r>
-      <w:r>
-        <w:t xml:space="preserve"> - 3</w:t>
-      </w:r>
-    </w:p>
-    <w:p>
-      <w:r>
-        <w:t>Fü</w:t>
-      </w:r>
-      <w:r>
-        <w:t>r</w:t>
-      </w:r>
-      <w:r>
-        <w:t xml:space="preserve"> Totholztyp 3 (</w:t>
-      </w:r>
-      <w:r>
-        <w:t xml:space="preserve">stehend, Bruchstück; Baumstumpf ohne Äste BHD ≥ 10 cm, Höhe ≥ 13 </w:t>
-      </w:r>
-      <w:proofErr w:type="spellStart"/>
-      <w:r>
-        <w:t>dm</w:t>
-      </w:r>
-      <w:proofErr w:type="spellEnd"/>
-      <w:r>
-        <w:t xml:space="preserve">) </w:t>
-      </w:r>
-      <w:r>
-        <w:t xml:space="preserve">in frühen Stadien der Zersetzung </w:t>
-      </w:r>
-      <w:r>
-        <w:t xml:space="preserve">wird das Volumen des Stammsegments zwischen Stammfuß und Bruchkante (Länge) mittels </w:t>
-      </w:r>
-      <w:proofErr w:type="spellStart"/>
-      <w:r>
-        <w:t>TapeS</w:t>
-      </w:r>
-      <w:proofErr w:type="spellEnd"/>
-      <w:r>
-        <w:t xml:space="preserve"> berechnet. </w:t>
-      </w:r>
-      <w:proofErr w:type="gramStart"/>
-      <w:r>
-        <w:t>Die Input</w:t>
-      </w:r>
-      <w:proofErr w:type="gramEnd"/>
-      <w:r>
-        <w:t xml:space="preserve"> variablen sind identisch mit denen für ganze Bäume. </w:t>
-      </w:r>
-    </w:p>
-    <w:p>
-      <w:proofErr w:type="spellStart"/>
-      <w:r>
-        <w:t>TapeS</w:t>
-      </w:r>
-      <w:proofErr w:type="spellEnd"/>
-      <w:r>
-        <w:t xml:space="preserve"> </w:t>
-      </w:r>
-      <w:r>
-        <w:t>ermöglicht die Berechnung des</w:t>
-      </w:r>
-      <w:r>
-        <w:t xml:space="preserve"> Volumen</w:t>
-      </w:r>
-      <w:r>
-        <w:t>s</w:t>
-      </w:r>
-      <w:r>
-        <w:t xml:space="preserve"> mit und ohne Rinde für Stammabschnitte mit mehr als 1.3m Länge. Dementsprechend werden die Segmentgrenzen A</w:t>
-      </w:r>
-      <w:r>
-        <w:t xml:space="preserve"> (unter)</w:t>
-      </w:r>
-      <w:r>
-        <w:t xml:space="preserve"> </w:t>
-      </w:r>
-      <w:r>
-        <w:t xml:space="preserve">und B (ober) auf A=0 bzw. B=Länge des Bruchstückes gesetzt. Folgend wird das Volumen mit und ohne Rinde bestimmt und mittels des </w:t>
-      </w:r>
-      <w:proofErr w:type="spellStart"/>
-      <w:r>
-        <w:t>Biomasseexpansionsfactors</w:t>
-      </w:r>
-      <w:proofErr w:type="spellEnd"/>
-      <w:r>
-        <w:t xml:space="preserve"> (Totholzdichte) in Biomasse umgerechnet. Die Differenz der Biomasse mit Rinde zur Biomasse ohne Rinde wird dem Kompartiment „sb“ – </w:t>
-      </w:r>
-      <w:proofErr w:type="spellStart"/>
-      <w:r>
-        <w:t>stem</w:t>
-      </w:r>
-      <w:proofErr w:type="spellEnd"/>
-      <w:r>
-        <w:t xml:space="preserve"> </w:t>
-      </w:r>
-      <w:proofErr w:type="spellStart"/>
-      <w:r>
-        <w:t>wood</w:t>
-      </w:r>
-      <w:proofErr w:type="spellEnd"/>
-      <w:r>
-        <w:t xml:space="preserve"> </w:t>
-      </w:r>
-      <w:proofErr w:type="spellStart"/>
-      <w:r>
-        <w:t>bark</w:t>
-      </w:r>
-      <w:proofErr w:type="spellEnd"/>
-      <w:r>
-        <w:t xml:space="preserve"> – Derbholzrinde zugewiesen. Die gesamte Segmentmasse inklusive Rinde erhält das Kompartiment „</w:t>
-      </w:r>
-      <w:proofErr w:type="spellStart"/>
-      <w:r>
-        <w:t>ag</w:t>
-      </w:r>
-      <w:proofErr w:type="spellEnd"/>
-      <w:r>
-        <w:t xml:space="preserve">“, die Segmentmasse ohne Rinde wird dem Kompartiment „sb“ zugewiesen. </w:t>
-      </w:r>
-    </w:p>
-    <w:p>
-      <w:r>
-        <w:t xml:space="preserve">Zu beachten ist, dass die über das Volumen berechnete Biomasse nicht in Stamm und Stumpf unterteilt werden kann.  Sie schließt jedoch die Stumpfmasse mit ein, da die Segmentuntergrenze auf 0 gesetzt wurde. Da die Stickstoffgehalte in Rumpf et al. 2018 ohnehin keine separaten Stickstoffgehalte für den Stumpf bzw. die Stumpfrinde </w:t>
-      </w:r>
-      <w:proofErr w:type="gramStart"/>
-      <w:r>
-        <w:t>enthält</w:t>
-      </w:r>
-      <w:proofErr w:type="gramEnd"/>
-      <w:r>
-        <w:t xml:space="preserve">, sondern der Stickstoffgehalt in diesen Kompartimenten ohnehin mit dem Derbholz N-gehalten berechnet wird, sollte dies jedoch nicht zu Abweichungen zur Stickstoffberechnung in genauer </w:t>
-      </w:r>
-      <w:proofErr w:type="spellStart"/>
-      <w:r>
-        <w:t>kompartimentierten</w:t>
-      </w:r>
-      <w:proofErr w:type="spellEnd"/>
-      <w:r>
-        <w:t xml:space="preserve"> To</w:t>
-      </w:r>
-      <w:r>
-        <w:t>t</w:t>
-      </w:r>
-      <w:r>
-        <w:t xml:space="preserve">holzstücken führen. </w:t>
-      </w:r>
-    </w:p>
-    <w:p>
-      <w:pPr>
-        <w:pStyle w:val="berschrift3"/>
-      </w:pPr>
-      <w:r>
         <w:t>Wurzelstöcke - 4</w:t>
       </w:r>
     </w:p>
@@ -36511,7 +37110,6 @@
     </w:p>
     <w:p>
       <w:r>
-        <w:lastRenderedPageBreak/>
         <w:t xml:space="preserve">Nun kann ein </w:t>
       </w:r>
       <w:proofErr w:type="spellStart"/>
@@ -36863,6 +37461,7 @@
         <w:pStyle w:val="berschrift2"/>
       </w:pPr>
       <w:r>
+        <w:lastRenderedPageBreak/>
         <w:t>Stickstoffvorrat Totholz</w:t>
       </w:r>
     </w:p>
@@ -40142,7 +40741,7 @@
   <w:abstractNum w:abstractNumId="20" w15:restartNumberingAfterBreak="0">
     <w:nsid w:val="566C3A9B"/>
     <w:multiLevelType w:val="multilevel"/>
-    <w:tmpl w:val="CD220B08"/>
+    <w:tmpl w:val="A2368A9A"/>
     <w:lvl w:ilvl="0">
       <w:start w:val="1"/>
       <w:numFmt w:val="decimal"/>
@@ -40179,8 +40778,61 @@
         <w:ind w:left="936" w:hanging="794"/>
       </w:pPr>
       <w:rPr>
-        <w:rFonts w:hint="default"/>
-        <w:lang w:val="en-US"/>
+        <w:rFonts w:ascii="Times New Roman" w:hAnsi="Times New Roman" w:cs="Times New Roman"/>
+        <w:b w:val="0"/>
+        <w:bCs w:val="0"/>
+        <w:i w:val="0"/>
+        <w:iCs w:val="0"/>
+        <w:caps w:val="0"/>
+        <w:smallCaps w:val="0"/>
+        <w:strike w:val="0"/>
+        <w:dstrike w:val="0"/>
+        <w:outline w:val="0"/>
+        <w:shadow w:val="0"/>
+        <w:emboss w:val="0"/>
+        <w:imprint w:val="0"/>
+        <w:noProof w:val="0"/>
+        <w:snapToGrid w:val="0"/>
+        <w:vanish w:val="0"/>
+        <w:color w:val="000000"/>
+        <w:spacing w:val="0"/>
+        <w:w w:val="0"/>
+        <w:kern w:val="0"/>
+        <w:position w:val="0"/>
+        <w:sz w:val="0"/>
+        <w:szCs w:val="0"/>
+        <w:u w:val="none" w:color="000000"/>
+        <w:effect w:val="none"/>
+        <w:bdr w:val="none" w:sz="0" w:space="0" w:color="000000"/>
+        <w:shd w:val="clear" w:color="000000" w:fill="000000"/>
+        <w:vertAlign w:val="baseline"/>
+        <w:em w:val="none"/>
+        <w:lang w:val="x-none" w:eastAsia="x-none" w:bidi="x-none"/>
+        <w:specVanish w:val="0"/>
+        <w14:glow w14:rad="0">
+          <w14:srgbClr w14:val="000000"/>
+        </w14:glow>
+        <w14:shadow w14:blurRad="0" w14:dist="0" w14:dir="0" w14:sx="0" w14:sy="0" w14:kx="0" w14:ky="0" w14:algn="none">
+          <w14:srgbClr w14:val="000000"/>
+        </w14:shadow>
+        <w14:reflection w14:blurRad="0" w14:stA="0" w14:stPos="0" w14:endA="0" w14:endPos="0" w14:dist="0" w14:dir="0" w14:fadeDir="0" w14:sx="0" w14:sy="0" w14:kx="0" w14:ky="0" w14:algn="none"/>
+        <w14:textOutline w14:w="0" w14:cap="rnd" w14:cmpd="sng" w14:algn="ctr">
+          <w14:noFill/>
+          <w14:prstDash w14:val="solid"/>
+          <w14:bevel/>
+        </w14:textOutline>
+        <w14:scene3d>
+          <w14:camera w14:prst="orthographicFront"/>
+          <w14:lightRig w14:rig="threePt" w14:dir="t">
+            <w14:rot w14:lat="0" w14:lon="0" w14:rev="0"/>
+          </w14:lightRig>
+        </w14:scene3d>
+        <w14:props3d w14:extrusionH="0" w14:contourW="0" w14:prstMaterial="none"/>
+        <w14:ligatures w14:val="none"/>
+        <w14:numForm w14:val="default"/>
+        <w14:numSpacing w14:val="default"/>
+        <w14:stylisticSets/>
+        <w14:cntxtAlts w14:val="0"/>
       </w:rPr>
     </w:lvl>
     <w:lvl w:ilvl="3">
@@ -41645,6 +42297,7 @@
   <w:style w:type="character" w:default="1" w:styleId="Absatz-Standardschriftart">
     <w:name w:val="Default Paragraph Font"/>
     <w:uiPriority w:val="1"/>
+    <w:semiHidden/>
     <w:unhideWhenUsed/>
   </w:style>
   <w:style w:type="table" w:default="1" w:styleId="NormaleTabelle">
@@ -42950,6 +43603,22 @@
       <w:lang w:eastAsia="de-DE"/>
     </w:rPr>
   </w:style>
+  <w:style w:type="paragraph" w:customStyle="1" w:styleId="Default">
+    <w:name w:val="Default"/>
+    <w:rsid w:val="00A7165B"/>
+    <w:pPr>
+      <w:autoSpaceDE w:val="0"/>
+      <w:autoSpaceDN w:val="0"/>
+      <w:adjustRightInd w:val="0"/>
+      <w:spacing w:after="0" w:line="240" w:lineRule="auto"/>
+    </w:pPr>
+    <w:rPr>
+      <w:rFonts w:ascii="Calibri" w:hAnsi="Calibri" w:cs="Calibri"/>
+      <w:color w:val="000000"/>
+      <w:sz w:val="24"/>
+      <w:szCs w:val="24"/>
+    </w:rPr>
+  </w:style>
 </w:styles>
 </file>
 

</xml_diff>

<commit_message>
make rg and dw stocks run
</commit_message>
<xml_diff>
--- a/info/Doku_BZE3_Bestandesauswertung.docx
+++ b/info/Doku_BZE3_Bestandesauswertung.docx
@@ -210,7 +210,7 @@
           <w:noProof/>
         </w:rPr>
         <w:drawing>
-          <wp:inline distT="0" distB="0" distL="0" distR="0" wp14:anchorId="3B3D84F8" wp14:editId="4222FC21">
+          <wp:inline distT="0" distB="0" distL="0" distR="0" wp14:anchorId="3B6F4449" wp14:editId="369B6C60">
             <wp:extent cx="1981200" cy="466165"/>
             <wp:effectExtent l="0" t="0" r="0" b="0"/>
             <wp:docPr id="2" name="Grafik 2"/>
@@ -272,7 +272,7 @@
           <w:noProof/>
         </w:rPr>
         <w:drawing>
-          <wp:inline distT="0" distB="0" distL="0" distR="0" wp14:anchorId="532F5641" wp14:editId="5A0CD467">
+          <wp:inline distT="0" distB="0" distL="0" distR="0" wp14:anchorId="03998023" wp14:editId="32D5695A">
             <wp:extent cx="2905125" cy="2326956"/>
             <wp:effectExtent l="0" t="0" r="0" b="0"/>
             <wp:docPr id="1" name="Grafik 1"/>
@@ -349,7 +349,7 @@
           <w:noProof/>
         </w:rPr>
         <w:drawing>
-          <wp:inline distT="0" distB="0" distL="0" distR="0" wp14:anchorId="393D56A0" wp14:editId="0130FE7D">
+          <wp:inline distT="0" distB="0" distL="0" distR="0" wp14:anchorId="403762BC" wp14:editId="27D39340">
             <wp:extent cx="1933575" cy="400050"/>
             <wp:effectExtent l="0" t="0" r="0" b="0"/>
             <wp:docPr id="3" name="Grafik 3"/>
@@ -402,7 +402,7 @@
           <w:noProof/>
         </w:rPr>
         <w:drawing>
-          <wp:inline distT="0" distB="0" distL="0" distR="0" wp14:anchorId="4F9FA407" wp14:editId="3A64773D">
+          <wp:inline distT="0" distB="0" distL="0" distR="0" wp14:anchorId="7AC4C6A1" wp14:editId="6A04FA28">
             <wp:extent cx="1114425" cy="392948"/>
             <wp:effectExtent l="0" t="0" r="0" b="7620"/>
             <wp:docPr id="4" name="Grafik 4"/>
@@ -564,7 +564,7 @@
           <w:noProof/>
         </w:rPr>
         <w:drawing>
-          <wp:inline distT="0" distB="0" distL="0" distR="0" wp14:anchorId="3B3F242B" wp14:editId="005B6AA1">
+          <wp:inline distT="0" distB="0" distL="0" distR="0" wp14:anchorId="5BFDD17B" wp14:editId="335A4CAD">
             <wp:extent cx="4219755" cy="1721485"/>
             <wp:effectExtent l="0" t="0" r="9525" b="0"/>
             <wp:docPr id="6" name="Grafik 6"/>
@@ -1215,7 +1215,7 @@
           <w:noProof/>
         </w:rPr>
         <w:drawing>
-          <wp:inline distT="0" distB="0" distL="0" distR="0" wp14:anchorId="4E165045" wp14:editId="4912403B">
+          <wp:inline distT="0" distB="0" distL="0" distR="0" wp14:anchorId="2A3C5F64" wp14:editId="6924514C">
             <wp:extent cx="2495550" cy="354760"/>
             <wp:effectExtent l="0" t="0" r="0" b="7620"/>
             <wp:docPr id="5" name="Grafik 5"/>
@@ -1512,7 +1512,7 @@
           <w:noProof/>
         </w:rPr>
         <w:drawing>
-          <wp:inline distT="0" distB="0" distL="0" distR="0" wp14:anchorId="5C370580" wp14:editId="45DAF92F">
+          <wp:inline distT="0" distB="0" distL="0" distR="0" wp14:anchorId="314FC5E0" wp14:editId="5C66E01D">
             <wp:extent cx="2151380" cy="219075"/>
             <wp:effectExtent l="0" t="0" r="1270" b="9525"/>
             <wp:docPr id="8" name="Grafik 8"/>
@@ -2921,7 +2921,7 @@
         </w:rPr>
         <w:lastRenderedPageBreak/>
         <w:drawing>
-          <wp:inline distT="0" distB="0" distL="0" distR="0" wp14:anchorId="7C96594F" wp14:editId="2EED38B7">
+          <wp:inline distT="0" distB="0" distL="0" distR="0" wp14:anchorId="71B0AC26" wp14:editId="21C91210">
             <wp:extent cx="2061882" cy="571500"/>
             <wp:effectExtent l="0" t="0" r="0" b="0"/>
             <wp:docPr id="9" name="Grafik 9"/>
@@ -3091,7 +3091,7 @@
           <w:noProof/>
         </w:rPr>
         <w:drawing>
-          <wp:inline distT="0" distB="0" distL="0" distR="0" wp14:anchorId="5DA598A0" wp14:editId="34DD0B4A">
+          <wp:inline distT="0" distB="0" distL="0" distR="0" wp14:anchorId="39C6A4CA" wp14:editId="14AC9CF9">
             <wp:extent cx="2962275" cy="2093135"/>
             <wp:effectExtent l="0" t="0" r="0" b="2540"/>
             <wp:docPr id="7" name="Grafik 7"/>
@@ -6244,89 +6244,67 @@
         <w:pStyle w:val="Liste-1"/>
         <w:numPr>
           <w:ilvl w:val="0"/>
-          <w:numId w:val="25"/>
+          <w:numId w:val="2"/>
         </w:numPr>
-        <w:rPr>
-          <w:rFonts w:asciiTheme="minorHAnsi" w:hAnsiTheme="minorHAnsi" w:cstheme="minorHAnsi"/>
-        </w:rPr>
-      </w:pPr>
-      <w:r>
-        <w:rPr>
-          <w:rFonts w:asciiTheme="minorHAnsi" w:hAnsiTheme="minorHAnsi" w:cstheme="minorHAnsi"/>
-        </w:rPr>
+      </w:pPr>
+      <w:r>
         <w:t>Berechnung der Höhe mittels selbst-gefitteten nls pro Baumart und Plot: </w:t>
       </w:r>
     </w:p>
     <w:p>
       <w:pPr>
-        <w:pStyle w:val="Liste-2"/>
-        <w:ind w:left="2127" w:hanging="567"/>
-        <w:rPr>
-          <w:rFonts w:asciiTheme="minorHAnsi" w:hAnsiTheme="minorHAnsi" w:cstheme="minorHAnsi"/>
-        </w:rPr>
-      </w:pPr>
-      <w:r>
-        <w:rPr>
-          <w:rFonts w:asciiTheme="minorHAnsi" w:hAnsiTheme="minorHAnsi" w:cstheme="minorHAnsi"/>
-        </w:rPr>
+        <w:pStyle w:val="Liste-1"/>
+        <w:numPr>
+          <w:ilvl w:val="1"/>
+          <w:numId w:val="2"/>
+        </w:numPr>
+      </w:pPr>
+      <w:r>
         <w:t>Wenn mindestens 3 Höhenmessungen pro Baumart und Plot vorhanden sind,</w:t>
       </w:r>
     </w:p>
     <w:p>
       <w:pPr>
-        <w:pStyle w:val="Liste-2"/>
-        <w:ind w:left="2127" w:hanging="567"/>
-        <w:rPr>
-          <w:rFonts w:asciiTheme="minorHAnsi" w:hAnsiTheme="minorHAnsi" w:cstheme="minorHAnsi"/>
-        </w:rPr>
-      </w:pPr>
-      <w:r>
-        <w:rPr>
-          <w:rFonts w:asciiTheme="minorHAnsi" w:hAnsiTheme="minorHAnsi" w:cstheme="minorHAnsi"/>
-        </w:rPr>
+        <w:pStyle w:val="Liste-1"/>
+        <w:numPr>
+          <w:ilvl w:val="1"/>
+          <w:numId w:val="2"/>
+        </w:numPr>
+      </w:pPr>
+      <w:r>
         <w:t>keine Höhe für den jeweiligen Baum gemessen wurde und</w:t>
       </w:r>
     </w:p>
     <w:p>
       <w:pPr>
-        <w:pStyle w:val="Liste-2"/>
-        <w:ind w:left="2127" w:hanging="567"/>
-        <w:rPr>
-          <w:rFonts w:asciiTheme="minorHAnsi" w:hAnsiTheme="minorHAnsi" w:cstheme="minorHAnsi"/>
-        </w:rPr>
-      </w:pPr>
-      <w:r>
-        <w:rPr>
-          <w:rFonts w:asciiTheme="minorHAnsi" w:hAnsiTheme="minorHAnsi" w:cstheme="minorHAnsi"/>
-        </w:rPr>
+        <w:pStyle w:val="Liste-1"/>
+        <w:numPr>
+          <w:ilvl w:val="1"/>
+          <w:numId w:val="2"/>
+        </w:numPr>
+      </w:pPr>
+      <w:r>
         <w:t xml:space="preserve">das R2 des entsprechenden Modells über 0.7 liegt, </w:t>
       </w:r>
       <w:r>
         <w:rPr>
-          <w:rFonts w:asciiTheme="minorHAnsi" w:hAnsiTheme="minorHAnsi" w:cstheme="minorHAnsi"/>
           <w:highlight w:val="yellow"/>
         </w:rPr>
         <w:t>§  Die Entscheidung für die Grenze R2 = 0,7 basiert auf:….</w:t>
       </w:r>
       <w:r>
-        <w:rPr>
-          <w:rFonts w:asciiTheme="minorHAnsi" w:hAnsiTheme="minorHAnsi" w:cstheme="minorHAnsi"/>
-        </w:rPr>
         <w:t> </w:t>
       </w:r>
     </w:p>
     <w:p>
       <w:pPr>
-        <w:pStyle w:val="Liste-2"/>
-        <w:ind w:left="2127" w:hanging="567"/>
-        <w:rPr>
-          <w:rFonts w:asciiTheme="minorHAnsi" w:hAnsiTheme="minorHAnsi" w:cstheme="minorHAnsi"/>
-        </w:rPr>
-      </w:pPr>
-      <w:r>
-        <w:rPr>
-          <w:rFonts w:asciiTheme="minorHAnsi" w:hAnsiTheme="minorHAnsi" w:cstheme="minorHAnsi"/>
-        </w:rPr>
+        <w:pStyle w:val="Liste-1"/>
+        <w:numPr>
+          <w:ilvl w:val="1"/>
+          <w:numId w:val="2"/>
+        </w:numPr>
+      </w:pPr>
+      <w:r>
         <w:t>und es kein ein generelleres, selbst-gefittetes Model (pro Art aber über alle Plots)  für die entsprechende Baumart gibt, dessen R2 höher ist.</w:t>
       </w:r>
     </w:p>
@@ -6350,8 +6328,11 @@
     </w:p>
     <w:p>
       <w:pPr>
-        <w:pStyle w:val="Liste-2"/>
-        <w:ind w:left="2127" w:hanging="567"/>
+        <w:pStyle w:val="Liste-1"/>
+        <w:numPr>
+          <w:ilvl w:val="1"/>
+          <w:numId w:val="2"/>
+        </w:numPr>
         <w:rPr>
           <w:rFonts w:asciiTheme="minorHAnsi" w:hAnsiTheme="minorHAnsi" w:cstheme="minorHAnsi"/>
         </w:rPr>
@@ -6365,8 +6346,11 @@
     </w:p>
     <w:p>
       <w:pPr>
-        <w:pStyle w:val="Liste-2"/>
-        <w:ind w:left="2127" w:hanging="567"/>
+        <w:pStyle w:val="Liste-1"/>
+        <w:numPr>
+          <w:ilvl w:val="1"/>
+          <w:numId w:val="2"/>
+        </w:numPr>
         <w:rPr>
           <w:rFonts w:asciiTheme="minorHAnsi" w:hAnsiTheme="minorHAnsi" w:cstheme="minorHAnsi"/>
         </w:rPr>
@@ -6380,38 +6364,44 @@
     </w:p>
     <w:p>
       <w:pPr>
-        <w:pStyle w:val="Liste-2"/>
-        <w:ind w:left="2127" w:hanging="567"/>
+        <w:pStyle w:val="Liste-1"/>
+        <w:numPr>
+          <w:ilvl w:val="1"/>
+          <w:numId w:val="2"/>
+        </w:numPr>
         <w:rPr>
           <w:rFonts w:asciiTheme="minorHAnsi" w:hAnsiTheme="minorHAnsi" w:cstheme="minorHAnsi"/>
         </w:rPr>
       </w:pPr>
       <w:r>
+        <w:t>Es kein Modell pro Baumart und Plot für den entsprechenden Baum gibt (e.g. weil weniger als 3 Höhenmessungen pro Art und Plot verfügbar sind und so kein art- und plot-spezifisches Modell gefittet werden konnte)</w:t>
+      </w:r>
+    </w:p>
+    <w:p>
+      <w:pPr>
+        <w:pStyle w:val="Liste-1"/>
+        <w:numPr>
+          <w:ilvl w:val="1"/>
+          <w:numId w:val="2"/>
+        </w:numPr>
         <w:rPr>
           <w:rFonts w:asciiTheme="minorHAnsi" w:hAnsiTheme="minorHAnsi" w:cstheme="minorHAnsi"/>
         </w:rPr>
-        <w:t>Es kein Modell pro Baumart und Plot für den entsprechenden Baum gibt (e.g. weil weniger als 3 Höhenmessungen pro Art und Plot verfügbar sind und so kein art- und plot-spezifisches Modell gefittet werden konnte)</w:t>
-      </w:r>
-    </w:p>
-    <w:p>
-      <w:pPr>
-        <w:pStyle w:val="Liste-2"/>
-        <w:ind w:left="2127" w:hanging="567"/>
+      </w:pPr>
+      <w:r>
         <w:rPr>
           <w:rFonts w:asciiTheme="minorHAnsi" w:hAnsiTheme="minorHAnsi" w:cstheme="minorHAnsi"/>
         </w:rPr>
-      </w:pPr>
-      <w:r>
-        <w:rPr>
-          <w:rFonts w:asciiTheme="minorHAnsi" w:hAnsiTheme="minorHAnsi" w:cstheme="minorHAnsi"/>
-        </w:rPr>
         <w:t>Das R2 des Modells pro Baumart höher ist als das eines zur Auswahl stehenden Modells pro Baumart und Plot</w:t>
       </w:r>
     </w:p>
     <w:p>
       <w:pPr>
-        <w:pStyle w:val="Liste-2"/>
-        <w:ind w:left="2127" w:hanging="567"/>
+        <w:pStyle w:val="Liste-1"/>
+        <w:numPr>
+          <w:ilvl w:val="1"/>
+          <w:numId w:val="2"/>
+        </w:numPr>
         <w:rPr>
           <w:rFonts w:asciiTheme="minorHAnsi" w:hAnsiTheme="minorHAnsi" w:cstheme="minorHAnsi"/>
         </w:rPr>
@@ -6461,14 +6451,8 @@
           <w:ilvl w:val="1"/>
           <w:numId w:val="2"/>
         </w:numPr>
-        <w:rPr>
-          <w:rFonts w:asciiTheme="minorHAnsi" w:hAnsiTheme="minorHAnsi" w:cstheme="minorHAnsi"/>
-        </w:rPr>
-      </w:pPr>
-      <w:r>
-        <w:rPr>
-          <w:rFonts w:asciiTheme="minorHAnsi" w:hAnsiTheme="minorHAnsi" w:cstheme="minorHAnsi"/>
-        </w:rPr>
+      </w:pPr>
+      <w:r>
         <w:t>Keine Höhe für diesen Baum gemessen wurde</w:t>
       </w:r>
     </w:p>
@@ -6479,14 +6463,8 @@
           <w:ilvl w:val="1"/>
           <w:numId w:val="2"/>
         </w:numPr>
-        <w:rPr>
-          <w:rFonts w:asciiTheme="minorHAnsi" w:hAnsiTheme="minorHAnsi" w:cstheme="minorHAnsi"/>
-        </w:rPr>
-      </w:pPr>
-      <w:r>
-        <w:rPr>
-          <w:rFonts w:asciiTheme="minorHAnsi" w:hAnsiTheme="minorHAnsi" w:cstheme="minorHAnsi"/>
-        </w:rPr>
+      </w:pPr>
+      <w:r>
         <w:t> Pro Baumart und Plot ein Durchmesser des Grundflächenmittelstammes und die Höhe des Grundflächenmittelstammes verfügbar sind, da diese die Eingangsgrößen für die Funktion darstellen </w:t>
       </w:r>
     </w:p>
@@ -6497,14 +6475,8 @@
           <w:ilvl w:val="1"/>
           <w:numId w:val="2"/>
         </w:numPr>
-        <w:rPr>
-          <w:rFonts w:asciiTheme="minorHAnsi" w:hAnsiTheme="minorHAnsi" w:cstheme="minorHAnsi"/>
-        </w:rPr>
-      </w:pPr>
-      <w:r>
-        <w:rPr>
-          <w:rFonts w:asciiTheme="minorHAnsi" w:hAnsiTheme="minorHAnsi" w:cstheme="minorHAnsi"/>
-        </w:rPr>
+      </w:pPr>
+      <w:r>
         <w:t> Kein selbst-gefittetes Model (weder pro Art &amp; Plot, noch pro Art über alle Plots) vorhanden ist</w:t>
       </w:r>
     </w:p>
@@ -6515,15 +6487,21 @@
           <w:ilvl w:val="1"/>
           <w:numId w:val="2"/>
         </w:numPr>
-        <w:rPr>
-          <w:rFonts w:asciiTheme="minorHAnsi" w:hAnsiTheme="minorHAnsi" w:cstheme="minorHAnsi"/>
-        </w:rPr>
-      </w:pPr>
-      <w:r>
-        <w:rPr>
-          <w:rFonts w:asciiTheme="minorHAnsi" w:hAnsiTheme="minorHAnsi" w:cstheme="minorHAnsi"/>
-        </w:rPr>
+      </w:pPr>
+      <w:r>
         <w:t> Das R2 des selbst-gefitteten Models &lt; 0.70 ist </w:t>
+      </w:r>
+    </w:p>
+    <w:p>
+      <w:pPr>
+        <w:pStyle w:val="Liste-1"/>
+        <w:numPr>
+          <w:ilvl w:val="0"/>
+          <w:numId w:val="2"/>
+        </w:numPr>
+      </w:pPr>
+      <w:r>
+        <w:t> Die Einheitshöhenkurven Funktionen gemäß CURTIS wird verwendet wenn: </w:t>
       </w:r>
     </w:p>
     <w:p>
@@ -6541,7 +6519,7 @@
         <w:rPr>
           <w:rFonts w:asciiTheme="minorHAnsi" w:hAnsiTheme="minorHAnsi" w:cstheme="minorHAnsi"/>
         </w:rPr>
-        <w:t> Die Einheitshöhenkurven Funktionen gemäß CURTIS wird verwendet wenn: </w:t>
+        <w:t>Keine Höhe für diesen Baum gemessen wurde</w:t>
       </w:r>
     </w:p>
     <w:p>
@@ -6559,7 +6537,7 @@
         <w:rPr>
           <w:rFonts w:asciiTheme="minorHAnsi" w:hAnsiTheme="minorHAnsi" w:cstheme="minorHAnsi"/>
         </w:rPr>
-        <w:t>Keine Höhe für diesen Baum gemessen wurde</w:t>
+        <w:t>Pro Baumart und Plot kein Durchmesser des Grundflächenmittelstammes und die Höhe des Grundflächenmittelstammes verfügbar sind, sodass die Input Variablen für die Einheitshöhenkurvenfunktion von SLOBODA nicht anwendbar sind</w:t>
       </w:r>
     </w:p>
     <w:p>
@@ -6577,7 +6555,7 @@
         <w:rPr>
           <w:rFonts w:asciiTheme="minorHAnsi" w:hAnsiTheme="minorHAnsi" w:cstheme="minorHAnsi"/>
         </w:rPr>
-        <w:t>Pro Baumart und Plot kein Durchmesser des Grundflächenmittelstammes und die Höhe des Grundflächenmittelstammes verfügbar sind, sodass die Input Variablen für die Einheitshöhenkurvenfunktion von SLOBODA nicht anwendbar sind</w:t>
+        <w:t>Kein selbst-gefittetes Model (weder pro Art &amp; Plot, noch pro Art über alle Plots) vorhanden ist</w:t>
       </w:r>
     </w:p>
     <w:p>
@@ -6595,7 +6573,56 @@
         <w:rPr>
           <w:rFonts w:asciiTheme="minorHAnsi" w:hAnsiTheme="minorHAnsi" w:cstheme="minorHAnsi"/>
         </w:rPr>
-        <w:t>Kein selbst-gefittetes Model (weder pro Art &amp; Plot, noch pro Art über alle Plots) vorhanden ist</w:t>
+        <w:t>Das R2 des selbst-gefitteten Models &lt; 0.70 ist </w:t>
+      </w:r>
+    </w:p>
+    <w:p>
+      <w:pPr>
+        <w:rPr>
+          <w:rFonts w:asciiTheme="minorHAnsi" w:hAnsiTheme="minorHAnsi" w:cstheme="minorHAnsi"/>
+        </w:rPr>
+      </w:pPr>
+      <w:r>
+        <w:rPr>
+          <w:rFonts w:asciiTheme="minorHAnsi" w:hAnsiTheme="minorHAnsi" w:cstheme="minorHAnsi"/>
+        </w:rPr>
+        <w:t xml:space="preserve">Die Koeffizienten der Einheitshöhenkurvenfunktionen von Sloboda und Curtis differenzieren folgende Baumartengruppen: Fichte, Tanne, Douglasie, Kiefer, Lärche, Buche, Eiche. Alle anderen Nadelbäume werden der Fichte und alle anderen Laubbäume der Buche zugeordnet. Dementsprechend wurde in dem x_bart eine Spalte mit dem Namen </w:t>
+      </w:r>
+      <w:r>
+        <w:rPr>
+          <w:rFonts w:asciiTheme="minorHAnsi" w:hAnsiTheme="minorHAnsi" w:cstheme="minorHAnsi"/>
+        </w:rPr>
+        <w:t>„</w:t>
+      </w:r>
+      <w:r>
+        <w:rPr>
+          <w:rFonts w:asciiTheme="minorHAnsi" w:hAnsiTheme="minorHAnsi" w:cstheme="minorHAnsi"/>
+        </w:rPr>
+        <w:t>H_SP_group</w:t>
+      </w:r>
+      <w:r>
+        <w:rPr>
+          <w:rFonts w:asciiTheme="minorHAnsi" w:hAnsiTheme="minorHAnsi" w:cstheme="minorHAnsi"/>
+        </w:rPr>
+        <w:t>“</w:t>
+      </w:r>
+      <w:r>
+        <w:rPr>
+          <w:rFonts w:asciiTheme="minorHAnsi" w:hAnsiTheme="minorHAnsi" w:cstheme="minorHAnsi"/>
+        </w:rPr>
+        <w:t xml:space="preserve"> erzeugt, welche die entsprechenden Arten den erforderlichen Gruppen zugeordnet. </w:t>
+      </w:r>
+    </w:p>
+    <w:p>
+      <w:pPr>
+        <w:pStyle w:val="Liste-1"/>
+        <w:numPr>
+          <w:ilvl w:val="0"/>
+          <w:numId w:val="2"/>
+        </w:numPr>
+      </w:pPr>
+      <w:r>
+        <w:t xml:space="preserve">Die Höhe wird mittels des Verhältnisses zwischen Hg, Dg und BHD geschätzt oder nachkorrigiert, wenn: </w:t>
       </w:r>
     </w:p>
     <w:p>
@@ -6610,47 +6637,139 @@
         </w:rPr>
       </w:pPr>
       <w:r>
+        <w:t>die geschätzte Höhe unter der BHD Messhöhe liegt</w:t>
+      </w:r>
+    </w:p>
+    <w:p>
+      <w:pPr>
+        <w:pStyle w:val="Liste-1"/>
+        <w:numPr>
+          <w:ilvl w:val="1"/>
+          <w:numId w:val="2"/>
+        </w:numPr>
         <w:rPr>
           <w:rFonts w:asciiTheme="minorHAnsi" w:hAnsiTheme="minorHAnsi" w:cstheme="minorHAnsi"/>
         </w:rPr>
-        <w:t>Das R2 des selbst-gefitteten Models &lt; 0.70 ist </w:t>
-      </w:r>
-    </w:p>
-    <w:p>
-      <w:pPr>
-        <w:rPr>
-          <w:rFonts w:asciiTheme="minorHAnsi" w:hAnsiTheme="minorHAnsi" w:cstheme="minorHAnsi"/>
-        </w:rPr>
-      </w:pPr>
-      <w:r>
-        <w:rPr>
-          <w:rFonts w:asciiTheme="minorHAnsi" w:hAnsiTheme="minorHAnsi" w:cstheme="minorHAnsi"/>
-        </w:rPr>
-        <w:t xml:space="preserve">Die Koeffizienten der Einheitshöhenkurvenfunktionen von Sloboda und Curtis differenzieren folgende Baumartengruppen: Fichte, Tanne, Douglasie, Kiefer, Lärche, Buche, Eiche. Alle anderen Nadelbäume werden der Fichte und alle anderen Laubbäume der Buche zugeordnet. Dementsprechend wurde in dem x_bart eine Spalte mit dem Namen </w:t>
-      </w:r>
-      <w:r>
-        <w:rPr>
-          <w:rFonts w:asciiTheme="minorHAnsi" w:hAnsiTheme="minorHAnsi" w:cstheme="minorHAnsi"/>
-        </w:rPr>
-        <w:t>„</w:t>
-      </w:r>
-      <w:r>
-        <w:rPr>
-          <w:rFonts w:asciiTheme="minorHAnsi" w:hAnsiTheme="minorHAnsi" w:cstheme="minorHAnsi"/>
-        </w:rPr>
-        <w:t>H_SP_group</w:t>
-      </w:r>
-      <w:r>
-        <w:rPr>
-          <w:rFonts w:asciiTheme="minorHAnsi" w:hAnsiTheme="minorHAnsi" w:cstheme="minorHAnsi"/>
-        </w:rPr>
-        <w:t>“</w:t>
-      </w:r>
-      <w:r>
-        <w:rPr>
-          <w:rFonts w:asciiTheme="minorHAnsi" w:hAnsiTheme="minorHAnsi" w:cstheme="minorHAnsi"/>
-        </w:rPr>
-        <w:t xml:space="preserve"> erzeugt, welche die entsprechenden Arten den erforderlichen Gruppen zugeordnet. </w:t>
+      </w:pPr>
+      <w:r>
+        <w:t xml:space="preserve">Die Berechnung erfolgt indem das Verhältniss zwischen Dg und Hg bestimmt und dann auf den BHD des Einzelbaumes bezogen wird: </w:t>
+      </w:r>
+    </w:p>
+    <w:p>
+      <w:pPr>
+        <w:jc w:val="center"/>
+      </w:pPr>
+      <w:r>
+        <w:lastRenderedPageBreak/>
+        <w:t>H</w:t>
+      </w:r>
+      <w:r>
+        <w:rPr>
+          <w:vertAlign w:val="subscript"/>
+        </w:rPr>
+        <w:t xml:space="preserve">estimated </w:t>
+      </w:r>
+      <w:r>
+        <w:t>= (D</w:t>
+      </w:r>
+      <w:r>
+        <w:rPr>
+          <w:vertAlign w:val="subscript"/>
+        </w:rPr>
+        <w:t>g</w:t>
+      </w:r>
+      <w:r>
+        <w:t>/H</w:t>
+      </w:r>
+      <w:r>
+        <w:rPr>
+          <w:vertAlign w:val="subscript"/>
+        </w:rPr>
+        <w:t>g</w:t>
+      </w:r>
+      <w:r>
+        <w:t>)*BHD</w:t>
+      </w:r>
+    </w:p>
+    <w:p>
+      <w:pPr>
+        <w:pStyle w:val="Tabellentext"/>
+      </w:pPr>
+      <w:r>
+        <w:t>H</w:t>
+      </w:r>
+      <w:r>
+        <w:rPr>
+          <w:vertAlign w:val="subscript"/>
+        </w:rPr>
+        <w:t>estimated</w:t>
+      </w:r>
+      <w:r>
+        <w:t xml:space="preserve"> </w:t>
+      </w:r>
+      <w:r>
+        <w:tab/>
+      </w:r>
+      <w:r>
+        <w:tab/>
+        <w:t>geschätzte Höhe [m]</w:t>
+      </w:r>
+    </w:p>
+    <w:p>
+      <w:pPr>
+        <w:pStyle w:val="Tabellentext"/>
+      </w:pPr>
+      <w:r>
+        <w:t>D</w:t>
+      </w:r>
+      <w:r>
+        <w:rPr>
+          <w:vertAlign w:val="subscript"/>
+        </w:rPr>
+        <w:t>g</w:t>
+      </w:r>
+      <w:r>
+        <w:tab/>
+      </w:r>
+      <w:r>
+        <w:tab/>
+        <w:t>Durchmesser des Grundflächenmittelstammes [cm]</w:t>
+      </w:r>
+    </w:p>
+    <w:p>
+      <w:pPr>
+        <w:pStyle w:val="Tabellentext"/>
+      </w:pPr>
+      <w:r>
+        <w:t>H</w:t>
+      </w:r>
+      <w:r>
+        <w:rPr>
+          <w:vertAlign w:val="subscript"/>
+        </w:rPr>
+        <w:t>g</w:t>
+      </w:r>
+      <w:r>
+        <w:tab/>
+      </w:r>
+      <w:r>
+        <w:tab/>
+        <w:t>Höhe des Grundflächenmittelstammes [m]</w:t>
+      </w:r>
+    </w:p>
+    <w:p>
+      <w:pPr>
+        <w:pStyle w:val="Tabellentext"/>
+      </w:pPr>
+      <w:r>
+        <w:t>BHD</w:t>
+      </w:r>
+      <w:r>
+        <w:tab/>
+      </w:r>
+      <w:r>
+        <w:tab/>
+        <w:t>Brusthöhendurchmesser [cm]</w:t>
       </w:r>
     </w:p>
     <w:p>
@@ -6663,7 +6782,6 @@
         <w:ind w:left="794"/>
       </w:pPr>
       <w:r>
-        <w:lastRenderedPageBreak/>
         <w:t>BHD Korrektur bei von 1.30m abweichenden Durchmesser-Messhöhe</w:t>
       </w:r>
     </w:p>
@@ -7077,7 +7195,16 @@
           <w:color w:val="000000"/>
           <w:shd w:val="clear" w:color="auto" w:fill="FFFFFF"/>
         </w:rPr>
-        <w:t xml:space="preserve">amen in der TapeS Artenliste haben (SP_names[,bot_name] = TapeS_SP[, scientific]). </w:t>
+        <w:t xml:space="preserve">amen in der TapeS Artenliste haben </w:t>
+      </w:r>
+      <w:r>
+        <w:rPr>
+          <w:rFonts w:asciiTheme="minorHAnsi" w:hAnsiTheme="minorHAnsi" w:cstheme="minorHAnsi"/>
+          <w:color w:val="000000"/>
+          <w:shd w:val="clear" w:color="auto" w:fill="FFFFFF"/>
+        </w:rPr>
+        <w:lastRenderedPageBreak/>
+        <w:t xml:space="preserve">(SP_names[,bot_name] = TapeS_SP[, scientific]). </w:t>
       </w:r>
       <w:r>
         <w:rPr>
@@ -7183,7 +7310,6 @@
           <w:color w:val="000000"/>
           <w:shd w:val="clear" w:color="auto" w:fill="FFFFFF"/>
         </w:rPr>
-        <w:lastRenderedPageBreak/>
         <w:t>Über die Einordnung der verbleibenden</w:t>
       </w:r>
       <w:r>
@@ -7414,6 +7540,7 @@
         <w:pStyle w:val="Liste-2"/>
       </w:pPr>
       <w:r>
+        <w:lastRenderedPageBreak/>
         <w:t>stump wood stw: Stubbenholz, holzige Ma</w:t>
       </w:r>
       <w:r>
@@ -7447,7 +7574,6 @@
         <w:pStyle w:val="Liste-2"/>
       </w:pPr>
       <w:r>
-        <w:lastRenderedPageBreak/>
         <w:t>foliage ndl: Blattmasse,</w:t>
       </w:r>
       <w:r>
@@ -7499,7 +7625,7 @@
           <w:noProof/>
         </w:rPr>
         <w:drawing>
-          <wp:inline distT="0" distB="0" distL="0" distR="0" wp14:anchorId="1F06F592" wp14:editId="690793CA">
+          <wp:inline distT="0" distB="0" distL="0" distR="0" wp14:anchorId="3D0EA9CA" wp14:editId="76948019">
             <wp:extent cx="5758870" cy="1593521"/>
             <wp:effectExtent l="0" t="0" r="0" b="6985"/>
             <wp:docPr id="16" name="Grafik 16"/>
@@ -7548,7 +7674,7 @@
           <w:noProof/>
         </w:rPr>
         <w:drawing>
-          <wp:inline distT="0" distB="0" distL="0" distR="0" wp14:anchorId="62BD9D99" wp14:editId="1F53E208">
+          <wp:inline distT="0" distB="0" distL="0" distR="0" wp14:anchorId="3A03377E" wp14:editId="2874B2B8">
             <wp:extent cx="5760720" cy="2140585"/>
             <wp:effectExtent l="0" t="0" r="0" b="0"/>
             <wp:docPr id="15" name="Grafik 15"/>
@@ -7641,6 +7767,7 @@
         <w:pStyle w:val="Liste-2"/>
       </w:pPr>
       <w:r>
+        <w:lastRenderedPageBreak/>
         <w:t>https://www.openagrar.de/receive/timport_mods_00030576</w:t>
       </w:r>
     </w:p>
@@ -7661,7 +7788,6 @@
         </w:numPr>
       </w:pPr>
       <w:r>
-        <w:lastRenderedPageBreak/>
         <w:t>Kohlenstoffvorrat</w:t>
       </w:r>
     </w:p>
@@ -7858,6 +7984,7 @@
     </w:p>
     <w:p>
       <w:r>
+        <w:lastRenderedPageBreak/>
         <w:t xml:space="preserve">Die Artengruppierung für die Stickstoffberechnung orientiert sich an der Artengruppierung der BWI in Buche, Eiche, anderes Laubholz langer Lebensdauer, anderes Laubholz niedriger Lebensdauer, Fichte, Kiefer. </w:t>
       </w:r>
     </w:p>
@@ -7882,7 +8009,6 @@
         </w:numPr>
       </w:pPr>
       <w:r>
-        <w:lastRenderedPageBreak/>
         <w:t xml:space="preserve">Bäume des botanischen Genus „Fagus“ und Bäume der BWI artengruppe Laubholz hoher Lebenserwartung (aLh) (siehe 2.1.3. ) werden der Stickstoff Artengruppe (N_SP_group) Buche (BU) zugeordnet. </w:t>
       </w:r>
     </w:p>
@@ -8056,6 +8182,7 @@
     </w:p>
     <w:p>
       <w:r>
+        <w:lastRenderedPageBreak/>
         <w:t xml:space="preserve">Somit stehen für die Berechnung des Stickstoffgehaltes in der Blattmasse des Altbestandes Bestandes an BZE Probepunkten Plot- und Baumartspezifische Nährelementgehalte zur Verfügung. </w:t>
       </w:r>
     </w:p>
@@ -8076,7 +8203,6 @@
         <w:rPr>
           <w:rStyle w:val="Hervorhebung"/>
         </w:rPr>
-        <w:lastRenderedPageBreak/>
         <w:t>Standortgruppen-Art-spezifische-N-Werte</w:t>
       </w:r>
       <w:r>
@@ -8439,7 +8565,11 @@
     </w:tbl>
     <w:p>
       <w:r>
-        <w:t xml:space="preserve">Um eine möglichst sinnvolle Kette aus „wenn für Gruppe X kein N-Gehalt verfügbar ist, dann wähle Wert Y aus Gruppe Y eines übergeordneten Organisations- / Gruppierungslevel“-Statements aufstellen zu können, sollten sich die gebildeten Starten und Level der Gruppierung an den Variablen orientieren die den Größten Unterschied in den N-Gehalten verursachen, also den größten Einfluss auf Varianz in den N-Gehalten haben. </w:t>
+        <w:t xml:space="preserve">Um eine möglichst sinnvolle Kette aus „wenn für Gruppe X kein N-Gehalt verfügbar ist, dann wähle Wert Y aus Gruppe Y eines übergeordneten Organisations- / Gruppierungslevel“-Statements aufstellen zu können, </w:t>
+      </w:r>
+      <w:r>
+        <w:lastRenderedPageBreak/>
+        <w:t xml:space="preserve">sollten sich die gebildeten Starten und Level der Gruppierung an den Variablen orientieren die den Größten Unterschied in den N-Gehalten verursachen, also den größten Einfluss auf Varianz in den N-Gehalten haben. </w:t>
       </w:r>
     </w:p>
     <w:p>
@@ -8457,7 +8587,6 @@
         <w:ind w:left="794"/>
       </w:pPr>
       <w:r>
-        <w:lastRenderedPageBreak/>
         <w:t>Stickstoffgehalte in unterirdischer Biomasse</w:t>
       </w:r>
     </w:p>
@@ -8667,7 +8796,11 @@
     </w:p>
     <w:p>
       <w:r>
-        <w:t xml:space="preserve">An dieser Stelle werden zudem die Probekreise mit dem Probekreisaufnahmemöglichkeit = 2 miteinbezogen. Hierfür wir zunächst überprüft ob es für den jeweiligen Plot Probekreise mit der Probekreisaufnahmemöglichkeit = 2 gibt. Für diese Probekrise wurden im Rahmen des Skriptes „01_00_RG_LT_DW_inventory_plot_status“ die Datensätze „DW_stat_2“, „RG_stat_2“ und „LT_stat_2“ erzeugt, welche „leere“ Probekreise enthalten. Der Plot und der entsprechende Probekreisradius in dem sind in dem Datenset gelistet und haben einen mit dem Stickstoff-, Kohlenstoff- und Biomassenvorrat von 0 t/ha hinterlegt.  Diese werden dann in das Probekreisweise Datenset hinzugefügt. </w:t>
+        <w:t xml:space="preserve">An dieser Stelle werden zudem die Probekreise mit dem Probekreisaufnahmemöglichkeit = 2 miteinbezogen. Hierfür wir zunächst überprüft ob es für den jeweiligen Plot Probekreise mit der Probekreisaufnahmemöglichkeit = 2 gibt. Für diese Probekrise wurden im Rahmen des Skriptes „01_00_RG_LT_DW_inventory_plot_status“ die Datensätze „DW_stat_2“, „RG_stat_2“ und „LT_stat_2“ </w:t>
+      </w:r>
+      <w:r>
+        <w:lastRenderedPageBreak/>
+        <w:t xml:space="preserve">erzeugt, welche „leere“ Probekreise enthalten. Der Plot und der entsprechende Probekreisradius in dem sind in dem Datenset gelistet und haben einen mit dem Stickstoff-, Kohlenstoff- und Biomassenvorrat von 0 t/ha hinterlegt.  Diese werden dann in das Probekreisweise Datenset hinzugefügt. </w:t>
       </w:r>
     </w:p>
     <w:p>
@@ -8685,7 +8818,6 @@
         <w:ind w:left="794"/>
       </w:pPr>
       <w:r>
-        <w:lastRenderedPageBreak/>
         <w:t xml:space="preserve"> Durchschnittswerte pro Plot</w:t>
       </w:r>
     </w:p>
@@ -8944,6 +9076,7 @@
     </w:p>
     <w:p>
       <w:r>
+        <w:lastRenderedPageBreak/>
         <w:t xml:space="preserve">Sollten die Bedingungen für diesen Bestandestyp nicht erfüllt sein, wird die Grundflächenverteilung auf die Bedingungen für einen Nadel- bzw. Laubholzmischbestand  überprüft. </w:t>
       </w:r>
     </w:p>
@@ -8966,7 +9099,6 @@
         <w:pStyle w:val="Liste-2"/>
       </w:pPr>
       <w:r>
-        <w:lastRenderedPageBreak/>
         <w:t xml:space="preserve">Nadelholzmischbestand </w:t>
       </w:r>
       <w:r>
@@ -10210,6 +10342,7 @@
         <w:rPr>
           <w:lang w:eastAsia="en-US"/>
         </w:rPr>
+        <w:lastRenderedPageBreak/>
         <w:t xml:space="preserve">Die scores der einzelnen </w:t>
       </w:r>
       <w:r>
@@ -10299,7 +10432,6 @@
           <w:rFonts w:ascii="LqwwgwAdvTT8861b38f.I" w:hAnsi="LqwwgwAdvTT8861b38f.I" w:cs="LqwwgwAdvTT8861b38f.I"/>
           <w:lang w:val="en-US" w:eastAsia="en-US"/>
         </w:rPr>
-        <w:lastRenderedPageBreak/>
         <w:t xml:space="preserve">Wobei: </w:t>
       </w:r>
       <w:r>
@@ -15538,6 +15670,7 @@
                 <w:sz w:val="22"/>
                 <w:szCs w:val="22"/>
               </w:rPr>
+              <w:lastRenderedPageBreak/>
               <w:t>Robinia pseudoacacia</w:t>
             </w:r>
           </w:p>
@@ -16108,7 +16241,6 @@
                 <w:sz w:val="22"/>
                 <w:szCs w:val="22"/>
               </w:rPr>
-              <w:lastRenderedPageBreak/>
               <w:t>Sorbus domestica</w:t>
             </w:r>
           </w:p>
@@ -17435,12 +17567,12 @@
     </w:p>
     <w:p>
       <w:r>
+        <w:lastRenderedPageBreak/>
         <w:t xml:space="preserve">Gemäß der jeweiligen Artengruppe des Baumes wird dann zum einen ein allgemeiner Rindentyp (scaly, furrowed, …etc.) zugewiesen, sowie - in Abhängigkeit des BHDs - die Ausprägung dessen (Typ 1, Typ 2, Typ3) zugewiesen. </w:t>
       </w:r>
     </w:p>
     <w:p>
       <w:r>
-        <w:lastRenderedPageBreak/>
         <w:t xml:space="preserve">Für gattungsspezifischen Gruppen, welche nachträglich erzeugt wurden, z.B. Acer spp., werden die BHD Ober- und Untergrenzen für die jeweiligen Subtypen über die einzelnen Arten der jeweiligen Gattung gemittelt. Grenzen mit dem Status „omitted“ gehen als NA in die Berechnung mit ein, und werden für den Mittelwert nicht berücksichtigt.  </w:t>
       </w:r>
     </w:p>
@@ -17563,8 +17695,9 @@
         <w:rPr>
           <w:noProof/>
         </w:rPr>
+        <w:lastRenderedPageBreak/>
         <w:drawing>
-          <wp:inline distT="0" distB="0" distL="0" distR="0" wp14:anchorId="70131283" wp14:editId="26BA21FA">
+          <wp:inline distT="0" distB="0" distL="0" distR="0" wp14:anchorId="1FF8FD6F" wp14:editId="2E1F54D5">
             <wp:extent cx="4963188" cy="1397811"/>
             <wp:effectExtent l="0" t="0" r="8890" b="0"/>
             <wp:docPr id="17" name="Grafik 17"/>
@@ -17605,9 +17738,8 @@
         <w:rPr>
           <w:noProof/>
         </w:rPr>
-        <w:lastRenderedPageBreak/>
         <w:drawing>
-          <wp:inline distT="0" distB="0" distL="0" distR="0" wp14:anchorId="4DB64D5C" wp14:editId="65C29E95">
+          <wp:inline distT="0" distB="0" distL="0" distR="0" wp14:anchorId="03062A20" wp14:editId="1E8AD0B0">
             <wp:extent cx="5760720" cy="1149350"/>
             <wp:effectExtent l="0" t="0" r="0" b="0"/>
             <wp:docPr id="18" name="Grafik 18"/>
@@ -17922,6 +18054,7 @@
         </w:numPr>
       </w:pPr>
       <w:r>
+        <w:lastRenderedPageBreak/>
         <w:t>Artengruppe</w:t>
       </w:r>
       <w:r>
@@ -17967,11 +18100,7 @@
         <w:t>"andere Laubbäume hoher Lebenserwartung" </w:t>
       </w:r>
       <w:r>
-        <w:t xml:space="preserve">der Wolff Artengruppe ES zuzuordnen beruht darauf, dass  Bergahorn auch auf </w:t>
-      </w:r>
-      <w:r>
-        <w:lastRenderedPageBreak/>
-        <w:t xml:space="preserve">extremeren Standortbedingungen vorkommt, was die Representativität der Artgengruppe reduzieren könnte. </w:t>
+        <w:t xml:space="preserve">der Wolff Artengruppe ES zuzuordnen beruht darauf, dass  Bergahorn auch auf extremeren Standortbedingungen vorkommt, was die Representativität der Artgengruppe reduzieren könnte. </w:t>
       </w:r>
     </w:p>
     <w:p>
@@ -18148,6 +18277,7 @@
         </w:rPr>
       </w:pPr>
       <w:r>
+        <w:lastRenderedPageBreak/>
         <w:t xml:space="preserve"> Umstellen Biomassenschätzfunktion</w:t>
       </w:r>
     </w:p>
@@ -18166,7 +18296,6 @@
         <w:pStyle w:val="Zwischenberschriftbold"/>
       </w:pPr>
       <w:r>
-        <w:lastRenderedPageBreak/>
         <w:t>Umstellen Biomassenschätzfunktion Poorter mit Quadratischer Ergänzung</w:t>
       </w:r>
     </w:p>
@@ -19677,6 +19806,7 @@
         <w:rPr>
           <w:lang w:val="en-US"/>
         </w:rPr>
+        <w:lastRenderedPageBreak/>
         <w:t>y</w:t>
       </w:r>
       <w:r>
@@ -19888,7 +20018,7 @@
           <w:noProof/>
         </w:rPr>
         <w:drawing>
-          <wp:inline distT="0" distB="0" distL="0" distR="0" wp14:anchorId="764AA400" wp14:editId="28828717">
+          <wp:inline distT="0" distB="0" distL="0" distR="0" wp14:anchorId="4E74B938" wp14:editId="6EF27C8C">
             <wp:extent cx="981382" cy="302895"/>
             <wp:effectExtent l="0" t="0" r="9525" b="0"/>
             <wp:docPr id="25" name="Grafik 25"/>
@@ -20135,7 +20265,6 @@
         <w:rPr>
           <w:lang w:val="en-US"/>
         </w:rPr>
-        <w:lastRenderedPageBreak/>
         <w:t>x</w:t>
       </w:r>
       <w:r>
@@ -20474,6 +20603,7 @@
         </w:numPr>
       </w:pPr>
       <w:r>
+        <w:lastRenderedPageBreak/>
         <w:t>Biomassenvergleich</w:t>
       </w:r>
     </w:p>
@@ -20496,7 +20626,6 @@
         </w:numPr>
       </w:pPr>
       <w:r>
-        <w:lastRenderedPageBreak/>
         <w:t>Verjüngung über 1.3m Höhe</w:t>
       </w:r>
     </w:p>
@@ -20527,7 +20656,7 @@
           <w:noProof/>
         </w:rPr>
         <w:drawing>
-          <wp:inline distT="0" distB="0" distL="0" distR="0" wp14:anchorId="32855732" wp14:editId="406EEAD6">
+          <wp:inline distT="0" distB="0" distL="0" distR="0" wp14:anchorId="67A0F394" wp14:editId="24AD6430">
             <wp:extent cx="5010150" cy="762000"/>
             <wp:effectExtent l="0" t="0" r="0" b="0"/>
             <wp:docPr id="19" name="Grafik 19"/>
@@ -20569,7 +20698,7 @@
           <w:noProof/>
         </w:rPr>
         <w:drawing>
-          <wp:inline distT="0" distB="0" distL="0" distR="0" wp14:anchorId="7A33ED21" wp14:editId="351CFF94">
+          <wp:inline distT="0" distB="0" distL="0" distR="0" wp14:anchorId="2AE93CBC" wp14:editId="50CBD415">
             <wp:extent cx="5760720" cy="1717040"/>
             <wp:effectExtent l="0" t="0" r="0" b="0"/>
             <wp:docPr id="20" name="Grafik 20"/>
@@ -20765,6 +20894,7 @@
         </w:numPr>
       </w:pPr>
       <w:r>
+        <w:lastRenderedPageBreak/>
         <w:t xml:space="preserve"> Wolff: </w:t>
       </w:r>
     </w:p>
@@ -20864,7 +20994,6 @@
         </w:numPr>
       </w:pPr>
       <w:r>
-        <w:lastRenderedPageBreak/>
         <w:t>mittels THGI: dafür braucht man den BHD, wir wissen aber nicht genau, ob die Funktion auch für so kleindimensionierte Bäume geeignet ist</w:t>
       </w:r>
     </w:p>
@@ -21620,6 +21749,7 @@
     </w:p>
     <w:p>
       <w:r>
+        <w:lastRenderedPageBreak/>
         <w:t xml:space="preserve"> </w:t>
       </w:r>
       <w:r>
@@ -21898,7 +22028,6 @@
     </w:p>
     <w:p>
       <w:r>
-        <w:lastRenderedPageBreak/>
         <w:t xml:space="preserve">Im Gegensatz dazu entspricht die durch die TGHI berechneten oberidischen Biomasse an Laubhölzern der holzige oberidische Biomasse (fw-compartiment, finewood, Nichtderbholz): </w:t>
       </w:r>
     </w:p>
@@ -22179,6 +22308,7 @@
         </w:numPr>
       </w:pPr>
       <w:r>
+        <w:lastRenderedPageBreak/>
         <w:t>Kohlenstoff Verjüngung</w:t>
       </w:r>
     </w:p>
@@ -22216,11 +22346,7 @@
         <w:t>muss zunächst</w:t>
       </w:r>
       <w:r>
-        <w:t xml:space="preserve"> sichergestellt werden, dass der korrekte Flächenbezug gewählt wird. Das bedeutet, dass auch die Flächeninhalte von Kreisen miteinbezogen werden, die zwar vorhanden, aber „leer“ sind, also in „bej.csv“ die „aufnahmemoegl“ 2 zugewiesen bekommen haben („Aufnahme nicht möglich, keine Objekte vorhanden“). Für diesen Fall wurde unter und </w:t>
-      </w:r>
-      <w:r>
-        <w:lastRenderedPageBreak/>
-        <w:t xml:space="preserve">in 01_00_LT_RG_DW_inventory_plot_status.R eine Tabelle erzeugt („inventur“_RG_stat_2.csv), , welce die Bfhnr. (plot_ID), Probekreissatelitnummer (CCS_nr), das Inventurjahr (inv_year) und dem Standard Flächeninhalt eines Verjüngungsprobekreises (5m Radius) sowie die auf Null gesetzen Biomasse-, Kohlenstoff- und Stickstoffvorräten in Tonnen pro Probekreis enthält. Wobei letztere für die nachfolgenden Analyseschritte nicht relevant sein werden, da wir uns dazu entschieden haben, zunächst ein Datenset mit den zusammengefaste Probekreissatelitelflächen, also des gesamten Flächenbezugs pro Plot zu erzeugen und mit diesem alle nachfolgenden Hochrechnungen durchzuführen, indem die Plotfläche erst dann dem Datenset zugefügt wird, wenn eine eventuelle Stratenbildung bereits erfolgt ist. </w:t>
+        <w:t xml:space="preserve"> sichergestellt werden, dass der korrekte Flächenbezug gewählt wird. Das bedeutet, dass auch die Flächeninhalte von Kreisen miteinbezogen werden, die zwar vorhanden, aber „leer“ sind, also in „bej.csv“ die „aufnahmemoegl“ 2 zugewiesen bekommen haben („Aufnahme nicht möglich, keine Objekte vorhanden“). Für diesen Fall wurde unter und in 01_00_LT_RG_DW_inventory_plot_status.R eine Tabelle erzeugt („inventur“_RG_stat_2.csv), , welce die Bfhnr. (plot_ID), Probekreissatelitnummer (CCS_nr), das Inventurjahr (inv_year) und dem Standard Flächeninhalt eines Verjüngungsprobekreises (5m Radius) sowie die auf Null gesetzen Biomasse-, Kohlenstoff- und Stickstoffvorräten in Tonnen pro Probekreis enthält. Wobei letztere für die nachfolgenden Analyseschritte nicht relevant sein werden, da wir uns dazu entschieden haben, zunächst ein Datenset mit den zusammengefaste Probekreissatelitelflächen, also des gesamten Flächenbezugs pro Plot zu erzeugen und mit diesem alle nachfolgenden Hochrechnungen durchzuführen, indem die Plotfläche erst dann dem Datenset zugefügt wird, wenn eine eventuelle Stratenbildung bereits erfolgt ist. </w:t>
       </w:r>
     </w:p>
     <w:p>
@@ -22370,6 +22496,7 @@
         </w:numPr>
       </w:pPr>
       <w:r>
+        <w:lastRenderedPageBreak/>
         <w:t xml:space="preserve"> Biomasse</w:t>
       </w:r>
     </w:p>
@@ -22512,7 +22639,6 @@
               <w:pStyle w:val="Tabellentext"/>
             </w:pPr>
             <w:r>
-              <w:lastRenderedPageBreak/>
               <w:t xml:space="preserve">stehend; ganzer Baum </w:t>
             </w:r>
           </w:p>
@@ -23201,6 +23327,7 @@
               <w:t xml:space="preserve">TapeS </w:t>
             </w:r>
             <w:r>
+              <w:lastRenderedPageBreak/>
               <w:t xml:space="preserve">Biomasse in </w:t>
             </w:r>
             <w:r>
@@ -23221,6 +23348,7 @@
               </w:numPr>
             </w:pPr>
             <w:r>
+              <w:lastRenderedPageBreak/>
               <w:t>Biomasse an Vergleichsbaum mittels TapeS</w:t>
             </w:r>
           </w:p>
@@ -23233,6 +23361,7 @@
               </w:numPr>
             </w:pPr>
             <w:r>
+              <w:lastRenderedPageBreak/>
               <w:t>Umrechnung TapeS Biomasse in Totholzbiomasse</w:t>
             </w:r>
           </w:p>
@@ -23269,7 +23398,6 @@
               </w:numPr>
             </w:pPr>
             <w:r>
-              <w:lastRenderedPageBreak/>
               <w:t>Kompartimentmasse mittels Rindenprozent</w:t>
             </w:r>
           </w:p>
@@ -23956,6 +24084,7 @@
         <w:ind w:left="794"/>
       </w:pPr>
       <w:r>
+        <w:lastRenderedPageBreak/>
         <w:t xml:space="preserve"> Totholzdichte </w:t>
       </w:r>
     </w:p>
@@ -24173,7 +24302,6 @@
       </w:pPr>
       <w:bookmarkStart w:id="1" w:name="_Ref136505629"/>
       <w:r>
-        <w:lastRenderedPageBreak/>
         <w:t>Abbildung </w:t>
       </w:r>
       <w:r>
@@ -24240,7 +24368,7 @@
       </w:pPr>
       <w:r>
         <w:drawing>
-          <wp:inline distT="0" distB="0" distL="0" distR="0" wp14:anchorId="34859C85" wp14:editId="04D2664C">
+          <wp:inline distT="0" distB="0" distL="0" distR="0" wp14:anchorId="36941706" wp14:editId="6A442282">
             <wp:extent cx="4406400" cy="1160893"/>
             <wp:effectExtent l="0" t="0" r="0" b="1270"/>
             <wp:docPr id="21" name="Grafik 2">
@@ -24390,7 +24518,7 @@
           <w:noProof/>
         </w:rPr>
         <w:drawing>
-          <wp:inline distT="0" distB="0" distL="0" distR="0" wp14:anchorId="16AB2C22" wp14:editId="3FC8C282">
+          <wp:inline distT="0" distB="0" distL="0" distR="0" wp14:anchorId="52ECD38E" wp14:editId="627CD1DD">
             <wp:extent cx="4524375" cy="1948180"/>
             <wp:effectExtent l="0" t="0" r="9525" b="0"/>
             <wp:docPr id="22" name="Grafik 22" descr="BB6671D1"/>
@@ -24908,6 +25036,7 @@
         <w:rPr>
           <w:rFonts w:asciiTheme="minorHAnsi" w:hAnsiTheme="minorHAnsi" w:cstheme="minorHAnsi"/>
         </w:rPr>
+        <w:lastRenderedPageBreak/>
         <w:t xml:space="preserve">Hieraus </w:t>
       </w:r>
       <w:r>
@@ -25104,7 +25233,6 @@
           <w:rFonts w:asciiTheme="minorHAnsi" w:hAnsiTheme="minorHAnsi" w:cstheme="minorHAnsi"/>
           <w:i/>
         </w:rPr>
-        <w:lastRenderedPageBreak/>
         <w:t>Um die Reduzierte Biomasse im Kompartiment = Biomasse Kompartiment * Biomasse Reduktionsfaktor</w:t>
       </w:r>
     </w:p>
@@ -25233,6 +25361,7 @@
         <w:ind w:left="794"/>
       </w:pPr>
       <w:r>
+        <w:lastRenderedPageBreak/>
         <w:t>Wurzelstöcke - 4</w:t>
       </w:r>
     </w:p>
@@ -25272,7 +25401,6 @@
     </w:p>
     <w:p>
       <w:r>
-        <w:lastRenderedPageBreak/>
         <w:t xml:space="preserve">Die Kompartimentierung in Stumpfholz – „stw“ und Stumpfholzrinde – „stb“ erfolgt mittels TapeS. Hierfür aus Grundlage des Mittendurchmessers und der Wurzelstockhöhe eine Art „Pseudobaum“ auf den Stubben „aufgebaut“. </w:t>
       </w:r>
     </w:p>
@@ -25428,6 +25556,7 @@
         </w:numPr>
       </w:pPr>
       <w:r>
+        <w:lastRenderedPageBreak/>
         <w:t>Stickstoffvorrat Totholz</w:t>
       </w:r>
     </w:p>
@@ -25594,7 +25723,7 @@
         </w:rPr>
         <w:lastRenderedPageBreak/>
         <w:drawing>
-          <wp:inline distT="0" distB="0" distL="0" distR="0" wp14:anchorId="13DACADF" wp14:editId="4BA59817">
+          <wp:inline distT="0" distB="0" distL="0" distR="0" wp14:anchorId="698BFEF9" wp14:editId="3AC181AE">
             <wp:extent cx="4096987" cy="1045021"/>
             <wp:effectExtent l="0" t="0" r="0" b="3175"/>
             <wp:docPr id="10" name="Grafik 10"/>
@@ -25634,7 +25763,7 @@
           <w:noProof/>
         </w:rPr>
         <w:drawing>
-          <wp:inline distT="0" distB="0" distL="0" distR="0" wp14:anchorId="2AC88459" wp14:editId="698A0393">
+          <wp:inline distT="0" distB="0" distL="0" distR="0" wp14:anchorId="2C98C747" wp14:editId="7C21CB2D">
             <wp:extent cx="1377537" cy="1042033"/>
             <wp:effectExtent l="0" t="0" r="0" b="6350"/>
             <wp:docPr id="11" name="Grafik 11"/>
@@ -25690,7 +25819,7 @@
           <w:noProof/>
         </w:rPr>
         <w:drawing>
-          <wp:inline distT="0" distB="0" distL="0" distR="0" wp14:anchorId="6EB815E9" wp14:editId="272D80FC">
+          <wp:inline distT="0" distB="0" distL="0" distR="0" wp14:anchorId="377C7C21" wp14:editId="3DB2BE5A">
             <wp:extent cx="4483554" cy="3640932"/>
             <wp:effectExtent l="0" t="0" r="0" b="0"/>
             <wp:docPr id="14" name="Grafik 14" descr="Solved (2 points) Barycentric Coordinates. Let | Chegg.com"/>
@@ -26007,7 +26136,7 @@
           <w:noProof/>
         </w:rPr>
         <w:drawing>
-          <wp:inline distT="0" distB="0" distL="0" distR="0" wp14:anchorId="17BA0869" wp14:editId="56E154D9">
+          <wp:inline distT="0" distB="0" distL="0" distR="0" wp14:anchorId="0D3D5DA9" wp14:editId="063EE381">
             <wp:extent cx="2390775" cy="1476375"/>
             <wp:effectExtent l="0" t="0" r="9525" b="9525"/>
             <wp:docPr id="12" name="Grafik 12"/>
@@ -26053,7 +26182,7 @@
           <w:noProof/>
         </w:rPr>
         <w:drawing>
-          <wp:inline distT="0" distB="0" distL="0" distR="0" wp14:anchorId="1D80E539" wp14:editId="74E66DC2">
+          <wp:inline distT="0" distB="0" distL="0" distR="0" wp14:anchorId="35AA8DCD" wp14:editId="6B0EC551">
             <wp:extent cx="981075" cy="1399678"/>
             <wp:effectExtent l="0" t="0" r="0" b="0"/>
             <wp:docPr id="13" name="Grafik 13"/>
@@ -26923,13 +27052,7 @@
         </w:rPr>
       </w:pPr>
     </w:p>
-    <w:p>
-      <w:pPr>
-        <w:rPr>
-          <w:lang w:val="en-US"/>
-        </w:rPr>
-      </w:pPr>
-    </w:p>
+    <w:p/>
     <w:sectPr>
       <w:pgSz w:w="11906" w:h="16838"/>
       <w:pgMar w:top="1417" w:right="1417" w:bottom="1134" w:left="1417" w:header="708" w:footer="708" w:gutter="0"/>
@@ -30106,7 +30229,7 @@
   <w:style w:type="paragraph" w:default="1" w:styleId="Standard">
     <w:name w:val="Normal"/>
     <w:qFormat/>
-    <w:rsid w:val="0059136B"/>
+    <w:rsid w:val="00300948"/>
     <w:pPr>
       <w:suppressAutoHyphens/>
       <w:spacing w:before="160" w:after="0" w:line="280" w:lineRule="atLeast"/>

</xml_diff>

<commit_message>
extracted wood may fixed and ha calculations for extracted wood mass added competition is still missing doku of growth and stand component "all" is still missing
</commit_message>
<xml_diff>
--- a/info/Doku_BZE3_Bestandesauswertung.docx
+++ b/info/Doku_BZE3_Bestandesauswertung.docx
@@ -691,13 +691,11 @@
         <w:jc w:val="center"/>
         <w:rPr>
           <w:rStyle w:val="Hervorhebung"/>
-          <w:lang w:val="en-US"/>
         </w:rPr>
       </w:pPr>
       <w:r>
         <w:rPr>
           <w:rStyle w:val="Hervorhebung"/>
-          <w:lang w:val="en-US"/>
         </w:rPr>
         <w:t>ß = tan</w:t>
       </w:r>
@@ -705,14 +703,12 @@
         <w:rPr>
           <w:rStyle w:val="Hervorhebung"/>
           <w:vertAlign w:val="superscript"/>
-          <w:lang w:val="en-US"/>
         </w:rPr>
         <w:t>-1</w:t>
       </w:r>
       <w:r>
         <w:rPr>
           <w:rStyle w:val="Hervorhebung"/>
-          <w:lang w:val="en-US"/>
         </w:rPr>
         <w:t xml:space="preserve"> </w:t>
       </w:r>
@@ -720,7 +716,6 @@
       <w:r>
         <w:rPr>
           <w:rStyle w:val="Hervorhebung"/>
-          <w:lang w:val="en-US"/>
         </w:rPr>
         <w:t>( (</w:t>
       </w:r>
@@ -728,7 +723,6 @@
       <w:r>
         <w:rPr>
           <w:rStyle w:val="Hervorhebung"/>
-          <w:lang w:val="en-US"/>
         </w:rPr>
         <w:t xml:space="preserve"> X</w:t>
       </w:r>
@@ -736,14 +730,12 @@
         <w:rPr>
           <w:rStyle w:val="Hervorhebung"/>
           <w:vertAlign w:val="subscript"/>
-          <w:lang w:val="en-US"/>
         </w:rPr>
         <w:t>B</w:t>
       </w:r>
       <w:r>
         <w:rPr>
           <w:rStyle w:val="Hervorhebung"/>
-          <w:lang w:val="en-US"/>
         </w:rPr>
         <w:t xml:space="preserve"> - X</w:t>
       </w:r>
@@ -751,14 +743,12 @@
         <w:rPr>
           <w:rStyle w:val="Hervorhebung"/>
           <w:vertAlign w:val="subscript"/>
-          <w:lang w:val="en-US"/>
         </w:rPr>
         <w:t>A</w:t>
       </w:r>
       <w:r>
         <w:rPr>
           <w:rStyle w:val="Hervorhebung"/>
-          <w:lang w:val="en-US"/>
         </w:rPr>
         <w:t xml:space="preserve"> ) /  ( Y</w:t>
       </w:r>
@@ -766,14 +756,12 @@
         <w:rPr>
           <w:rStyle w:val="Hervorhebung"/>
           <w:vertAlign w:val="subscript"/>
-          <w:lang w:val="en-US"/>
         </w:rPr>
         <w:t>B</w:t>
       </w:r>
       <w:r>
         <w:rPr>
           <w:rStyle w:val="Hervorhebung"/>
-          <w:lang w:val="en-US"/>
         </w:rPr>
         <w:t xml:space="preserve"> </w:t>
       </w:r>
@@ -781,14 +769,12 @@
         <w:rPr>
           <w:rStyle w:val="Hervorhebung"/>
           <w:vertAlign w:val="subscript"/>
-          <w:lang w:val="en-US"/>
         </w:rPr>
         <w:t xml:space="preserve"> </w:t>
       </w:r>
       <w:r>
         <w:rPr>
           <w:rStyle w:val="Hervorhebung"/>
-          <w:lang w:val="en-US"/>
         </w:rPr>
         <w:t>-Y</w:t>
       </w:r>
@@ -796,14 +782,12 @@
         <w:rPr>
           <w:rStyle w:val="Hervorhebung"/>
           <w:vertAlign w:val="subscript"/>
-          <w:lang w:val="en-US"/>
         </w:rPr>
         <w:t>A</w:t>
       </w:r>
       <w:r>
         <w:rPr>
           <w:rStyle w:val="Hervorhebung"/>
-          <w:lang w:val="en-US"/>
         </w:rPr>
         <w:t xml:space="preserve"> ) )</w:t>
       </w:r>
@@ -9275,7 +9259,7 @@
         <w:t>Vorräte</w:t>
       </w:r>
       <w:r>
-        <w:t>: Zustand &amp; Veränderung</w:t>
+        <w:t>: Biomasse, Stickstoff, Kohlenstoff</w:t>
       </w:r>
     </w:p>
     <w:p>
@@ -15159,13 +15143,20 @@
       <w:pPr>
         <w:pStyle w:val="berschrift3"/>
       </w:pPr>
-      <w:proofErr w:type="gramStart"/>
-      <w:r>
-        <w:t>Zusammenfassung  Einzelbaumdaten</w:t>
-      </w:r>
-      <w:proofErr w:type="gramEnd"/>
-      <w:r>
-        <w:t xml:space="preserve"> auf </w:t>
+      <w:bookmarkStart w:id="5" w:name="_Ref170899911"/>
+      <w:proofErr w:type="spellStart"/>
+      <w:r>
+        <w:t>Hochrechung</w:t>
+      </w:r>
+      <w:proofErr w:type="spellEnd"/>
+      <w:r>
+        <w:t xml:space="preserve"> </w:t>
+      </w:r>
+      <w:r>
+        <w:t xml:space="preserve">&amp; Zusammenfassen </w:t>
+      </w:r>
+      <w:r>
+        <w:t xml:space="preserve">Einzelbaumdaten auf </w:t>
       </w:r>
       <w:proofErr w:type="spellStart"/>
       <w:r>
@@ -15175,6 +15166,7 @@
       <w:r>
         <w:t xml:space="preserve"> &amp; Hektar</w:t>
       </w:r>
+      <w:bookmarkEnd w:id="5"/>
     </w:p>
     <w:p>
       <w:pPr>
@@ -16697,1124 +16689,869 @@
           <w:highlight w:val="yellow"/>
         </w:rPr>
       </w:pPr>
-      <w:bookmarkStart w:id="5" w:name="_Ref170138478"/>
       <w:r>
         <w:rPr>
           <w:highlight w:val="yellow"/>
         </w:rPr>
-        <w:t>Zuwachs</w:t>
-      </w:r>
-      <w:bookmarkEnd w:id="5"/>
+        <w:t>Entnommener Bäume</w:t>
+      </w:r>
       <w:r>
         <w:rPr>
           <w:highlight w:val="yellow"/>
         </w:rPr>
-        <w:t xml:space="preserve"> Einzelbaumdurchmesser</w:t>
-      </w:r>
-    </w:p>
-    <w:p>
-      <w:r>
-        <w:t xml:space="preserve">Der Durchmesserzuwachs des Einzelbaumes </w:t>
-      </w:r>
-      <w:r>
-        <w:t xml:space="preserve">kann nur für jene Bäume </w:t>
-      </w:r>
-      <w:proofErr w:type="spellStart"/>
-      <w:r>
-        <w:t>inder</w:t>
-      </w:r>
-      <w:proofErr w:type="spellEnd"/>
-      <w:r>
-        <w:t xml:space="preserve"> BZE3 </w:t>
-      </w:r>
-      <w:proofErr w:type="spellStart"/>
-      <w:r>
-        <w:t>Bestandeserhebung</w:t>
-      </w:r>
-      <w:proofErr w:type="spellEnd"/>
-      <w:r>
-        <w:t xml:space="preserve"> ermittelt werden welche: </w:t>
-      </w:r>
-    </w:p>
-    <w:p>
-      <w:pPr>
-        <w:pStyle w:val="Listenabsatz"/>
-        <w:numPr>
-          <w:ilvl w:val="0"/>
-          <w:numId w:val="23"/>
-        </w:numPr>
-      </w:pPr>
-      <w:r>
-        <w:t>Die Baumkennzahl 1 haben</w:t>
-      </w:r>
-      <w:r>
-        <w:t xml:space="preserve">, also </w:t>
-      </w:r>
-      <w:proofErr w:type="spellStart"/>
-      <w:r>
-        <w:t>wiederhohlt</w:t>
-      </w:r>
-      <w:proofErr w:type="spellEnd"/>
-      <w:r>
-        <w:t xml:space="preserve"> aufgenommen wurden</w:t>
-      </w:r>
+        <w:t xml:space="preserve"> </w:t>
+      </w:r>
+      <w:r>
+        <w:rPr>
+          <w:highlight w:val="yellow"/>
+        </w:rPr>
+        <w:t>Biomassevorrat</w:t>
+      </w:r>
+    </w:p>
+    <w:p>
+      <w:r>
+        <w:t xml:space="preserve">Die Baumkennzahl 2 erlaubt, </w:t>
+      </w:r>
+      <w:r>
+        <w:t xml:space="preserve">es Bäume die in dem Zeitraum zwischen der aktuellen und der </w:t>
+      </w:r>
+      <w:proofErr w:type="spellStart"/>
+      <w:r>
+        <w:t>vorrangeganenen</w:t>
+      </w:r>
+      <w:proofErr w:type="spellEnd"/>
+      <w:r>
+        <w:t xml:space="preserve"> Inventur </w:t>
+      </w:r>
+      <w:r>
+        <w:t xml:space="preserve">entnommen wurden zu </w:t>
+      </w:r>
+      <w:r>
+        <w:t>identifizieren</w:t>
+      </w:r>
+      <w:r>
+        <w:t xml:space="preserve">. Dadurch kann die entnommene Biomasse pro Plot ermittelt werden. </w:t>
+      </w:r>
+    </w:p>
+    <w:p>
+      <w:pPr>
+        <w:pStyle w:val="berschrift4"/>
+      </w:pPr>
+      <w:r>
+        <w:t>Datenauswahl für Biomasse Entnommener Bäume</w:t>
+      </w:r>
+    </w:p>
+    <w:p>
+      <w:r>
+        <w:t xml:space="preserve">Hierfür werden die </w:t>
+      </w:r>
+      <w:proofErr w:type="spellStart"/>
+      <w:r>
+        <w:t>Bfh</w:t>
+      </w:r>
+      <w:proofErr w:type="spellEnd"/>
+      <w:r>
+        <w:t xml:space="preserve"> Nummern (</w:t>
+      </w:r>
+      <w:proofErr w:type="spellStart"/>
+      <w:r>
+        <w:t>Plot_ID</w:t>
+      </w:r>
+      <w:proofErr w:type="spellEnd"/>
+      <w:r>
+        <w:t>) und laufende Baumnummern (</w:t>
+      </w:r>
+      <w:proofErr w:type="spellStart"/>
+      <w:r>
+        <w:t>tree_ID</w:t>
+      </w:r>
+      <w:proofErr w:type="spellEnd"/>
+      <w:r>
+        <w:t xml:space="preserve">) der Bäume welche in dem BZE3 Datensets </w:t>
+      </w:r>
+      <w:r>
+        <w:t>BZE3_LT_removed_2.csv</w:t>
+      </w:r>
+      <w:r>
+        <w:t xml:space="preserve"> die Baumkennzahl 2 </w:t>
+      </w:r>
+      <w:r>
+        <w:t>(</w:t>
+      </w:r>
+      <w:proofErr w:type="spellStart"/>
+      <w:r>
+        <w:t>tree_inv_status</w:t>
+      </w:r>
+      <w:proofErr w:type="spellEnd"/>
+      <w:r>
+        <w:t xml:space="preserve">) </w:t>
+      </w:r>
+      <w:r>
+        <w:t xml:space="preserve">haben in dem HBI </w:t>
+      </w:r>
+      <w:r>
+        <w:t>D</w:t>
+      </w:r>
+      <w:r>
+        <w:t>atenset mit dem am weitesten</w:t>
+      </w:r>
+      <w:r>
+        <w:t xml:space="preserve"> </w:t>
+      </w:r>
+      <w:proofErr w:type="spellStart"/>
+      <w:r>
+        <w:t>forgeschrittenten</w:t>
+      </w:r>
+      <w:proofErr w:type="spellEnd"/>
+      <w:r>
+        <w:t xml:space="preserve"> Auswertung</w:t>
+      </w:r>
+      <w:r>
+        <w:t xml:space="preserve">szustand, jedoch ohne bereits berechnete Biomassen „gesucht“ (HBI_LT_update_3.csv). Hierdurch erhält man eine Liste mit HBI Bäumen die im Rahmen der HBI Auswertung bereits in Bestände eingeordnet sind, </w:t>
+      </w:r>
+      <w:r>
+        <w:t xml:space="preserve">alle relevanten Artengruppen zugewiesen haben, deren Durchmesser </w:t>
+      </w:r>
+      <w:proofErr w:type="spellStart"/>
+      <w:r>
+        <w:t>gegebenfalls</w:t>
+      </w:r>
+      <w:proofErr w:type="spellEnd"/>
+      <w:r>
+        <w:t xml:space="preserve"> korrigiert ist und die bereits über geschätzte Höhen verfügen und somit bereits alle für die </w:t>
+      </w:r>
+      <w:proofErr w:type="spellStart"/>
+      <w:r>
+        <w:t>Biomassenebrechung</w:t>
+      </w:r>
+      <w:proofErr w:type="spellEnd"/>
+      <w:r>
+        <w:t xml:space="preserve"> notwendigen </w:t>
+      </w:r>
+      <w:proofErr w:type="spellStart"/>
+      <w:r>
+        <w:t>Dataprocessing</w:t>
+      </w:r>
+      <w:proofErr w:type="spellEnd"/>
+      <w:r>
+        <w:t xml:space="preserve"> Schritte durchlaufen haben. </w:t>
+      </w:r>
+    </w:p>
+    <w:p>
+      <w:r>
+        <w:t>Indem nur jene BZE3 Bäume ausgewählt werden, welche in dem Processing Schritt ausgeschieden sind, in dem die Bäume gemäß der jeweiligen Baumkennzahl sortiert werden</w:t>
+      </w:r>
+      <w:r>
+        <w:t xml:space="preserve"> (</w:t>
+      </w:r>
+      <w:r>
+        <w:t>02_01_LT_inventory_status_HBI_BZE3.R</w:t>
+      </w:r>
+      <w:r>
+        <w:t xml:space="preserve">) wird </w:t>
+      </w:r>
+      <w:proofErr w:type="gramStart"/>
+      <w:r>
+        <w:t>sicher gestellt</w:t>
+      </w:r>
+      <w:proofErr w:type="gramEnd"/>
+      <w:r>
+        <w:t>, dass keine Bäume miteinfließen, deren Probepunkte entfernt wurden, oder deren Bestand unter die Kategorie „</w:t>
+      </w:r>
+      <w:proofErr w:type="spellStart"/>
+      <w:r>
+        <w:t>warning</w:t>
+      </w:r>
+      <w:proofErr w:type="spellEnd"/>
+      <w:r>
+        <w:t xml:space="preserve">“ fällt (siehe </w:t>
+      </w:r>
+      <w:r>
+        <w:fldChar w:fldCharType="begin"/>
+      </w:r>
+      <w:r>
+        <w:instrText xml:space="preserve"> REF _Ref170136200 \r \h </w:instrText>
+      </w:r>
+      <w:r>
+        <w:fldChar w:fldCharType="separate"/>
+      </w:r>
+      <w:r>
+        <w:t>2.1.5</w:t>
+      </w:r>
+      <w:r>
+        <w:fldChar w:fldCharType="end"/>
+      </w:r>
+      <w:r>
+        <w:t xml:space="preserve">). </w:t>
+      </w:r>
+    </w:p>
+    <w:p>
+      <w:pPr>
+        <w:pStyle w:val="berschrift4"/>
+        <w:rPr>
+          <w:highlight w:val="yellow"/>
+        </w:rPr>
+      </w:pPr>
+      <w:proofErr w:type="spellStart"/>
+      <w:r>
+        <w:rPr>
+          <w:highlight w:val="yellow"/>
+        </w:rPr>
+        <w:lastRenderedPageBreak/>
+        <w:t>Biomassenberechung</w:t>
+      </w:r>
+      <w:proofErr w:type="spellEnd"/>
+      <w:r>
+        <w:rPr>
+          <w:highlight w:val="yellow"/>
+        </w:rPr>
+        <w:t xml:space="preserve"> Entnommener Bäume</w:t>
+      </w:r>
+    </w:p>
+    <w:p>
+      <w:r>
+        <w:t xml:space="preserve">Die </w:t>
+      </w:r>
+      <w:proofErr w:type="spellStart"/>
+      <w:r>
+        <w:t>Biomassenberechung</w:t>
+      </w:r>
+      <w:proofErr w:type="spellEnd"/>
+      <w:r>
+        <w:t xml:space="preserve"> an in der BZE3 als entnommen </w:t>
+      </w:r>
+      <w:r>
+        <w:t>gelabelten</w:t>
+      </w:r>
+      <w:r>
+        <w:t xml:space="preserve"> Bäumen erfolgt nach demselben Vorgehen, wie für nicht entnommene Bäume des Altbestandes in allen Kompartimenten und für alle Baumarten mit </w:t>
+      </w:r>
+      <w:proofErr w:type="spellStart"/>
+      <w:r>
+        <w:t>TapeS</w:t>
+      </w:r>
+      <w:proofErr w:type="spellEnd"/>
+      <w:r>
+        <w:t xml:space="preserve"> (siehe </w:t>
+      </w:r>
+      <w:r>
+        <w:fldChar w:fldCharType="begin"/>
+      </w:r>
+      <w:r>
+        <w:instrText xml:space="preserve"> REF _Ref170136436 \r \h </w:instrText>
+      </w:r>
+      <w:r>
+        <w:fldChar w:fldCharType="separate"/>
+      </w:r>
+      <w:r>
+        <w:t>3.2.4</w:t>
+      </w:r>
+      <w:r>
+        <w:fldChar w:fldCharType="end"/>
+      </w:r>
+      <w:r>
+        <w:t>).</w:t>
+      </w:r>
+    </w:p>
+    <w:p>
+      <w:pPr>
+        <w:pStyle w:val="berschrift5"/>
+      </w:pPr>
+      <w:r>
+        <w:t>Durchmesser</w:t>
+      </w:r>
+      <w:r>
+        <w:t xml:space="preserve"> unter </w:t>
+      </w:r>
+      <w:r>
+        <w:t>Berücksichtigung</w:t>
+      </w:r>
+      <w:r>
+        <w:t xml:space="preserve"> von Zuwachs</w:t>
+      </w:r>
+    </w:p>
+    <w:p>
+      <w:r>
+        <w:t xml:space="preserve">Da unbekannt ist, wann genau der jeweilige Baum innerhalb des Zeitraumes zwischen HBI und BZE3 entnommen wurde, wird der Durchmesserzuwachs bis zur Hälfte des Zeitraumes zwischen den </w:t>
+      </w:r>
+      <w:proofErr w:type="spellStart"/>
+      <w:r>
+        <w:t>Bestandeserhebungen</w:t>
+      </w:r>
+      <w:proofErr w:type="spellEnd"/>
+      <w:r>
+        <w:t xml:space="preserve"> auf den BHD des Einzelbaumes aufgeschlagen. </w:t>
+      </w:r>
+    </w:p>
+    <w:p>
+      <w:r>
+        <w:t xml:space="preserve">Hierfür werden die durchschnittlichen jährlichen Zuwächse </w:t>
+      </w:r>
+    </w:p>
+    <w:p>
+      <w:r>
+        <w:t>(1) pro Baumart, Plot, Bestand und Durchmesserklasse</w:t>
+      </w:r>
+      <w:r>
+        <w:t xml:space="preserve"> (in 10er Schritten)</w:t>
+      </w:r>
+      <w:r>
+        <w:t xml:space="preserve"> bzw.</w:t>
+      </w:r>
+    </w:p>
+    <w:p>
+      <w:r>
+        <w:t xml:space="preserve">(2) pro Baumart, Plot und Durchmesserklasse über alle Bestände hinweg </w:t>
+      </w:r>
+    </w:p>
+    <w:p>
+      <w:r>
+        <w:t>gemittelt.</w:t>
+      </w:r>
+    </w:p>
+    <w:p>
+      <w:r>
+        <w:t xml:space="preserve">Der aufzuschlagende </w:t>
+      </w:r>
+      <w:r>
+        <w:t xml:space="preserve">durchschnittlichen </w:t>
+      </w:r>
+      <w:r>
+        <w:t>jährliche Zuwachs des Einzelbaumdurchmessers</w:t>
+      </w:r>
+      <w:r>
+        <w:t xml:space="preserve"> (DGZ)</w:t>
+      </w:r>
+      <w:r>
+        <w:t xml:space="preserve"> wird dann</w:t>
+      </w:r>
+      <w:r>
+        <w:t xml:space="preserve"> in dem </w:t>
+      </w:r>
+      <w:r>
+        <w:t>präzisesten</w:t>
+      </w:r>
+      <w:r>
+        <w:t xml:space="preserve"> Stratum ausgewählt, welches für den jeweiligen Baum verfügbar ist. </w:t>
+      </w:r>
+    </w:p>
+    <w:p>
+      <w:pPr>
+        <w:spacing w:after="240"/>
+      </w:pPr>
+      <w:r>
+        <w:t xml:space="preserve">Sollte für den Plot </w:t>
+      </w:r>
+      <w:r>
+        <w:t xml:space="preserve">und Bestand </w:t>
+      </w:r>
+      <w:r>
+        <w:t>ein Wert für den durch</w:t>
+      </w:r>
+      <w:r>
+        <w:t>sch</w:t>
+      </w:r>
+      <w:r>
+        <w:t xml:space="preserve">nittlichen jährlichen </w:t>
+      </w:r>
+      <w:proofErr w:type="spellStart"/>
+      <w:r>
+        <w:t>Einzelbaumdurchmesserzuwachs</w:t>
+      </w:r>
+      <w:proofErr w:type="spellEnd"/>
+      <w:r>
+        <w:t xml:space="preserve"> </w:t>
+      </w:r>
+      <w:r>
+        <w:t>für dieselbe Baumart in ders</w:t>
+      </w:r>
+      <w:r>
+        <w:t xml:space="preserve">elben Durchmesserklasse </w:t>
+      </w:r>
+      <w:r>
+        <w:t>wie der Baum in der HBI hatte verfügbar sein, wird dieser verwendet. Sollte für den Plot kein (DGZ) in de</w:t>
+      </w:r>
+      <w:r>
+        <w:t xml:space="preserve">m betreffenden Bestand </w:t>
+      </w:r>
+      <w:r>
+        <w:t>verfü</w:t>
+      </w:r>
+      <w:r>
+        <w:t>gb</w:t>
+      </w:r>
+      <w:r>
+        <w:t xml:space="preserve">ar sein, wird der DGZ gewählt dessen </w:t>
+      </w:r>
+      <w:proofErr w:type="spellStart"/>
+      <w:r>
+        <w:t>Bhfnr</w:t>
+      </w:r>
+      <w:proofErr w:type="spellEnd"/>
+      <w:r>
+        <w:t xml:space="preserve">., Baumart und </w:t>
+      </w:r>
+      <w:r>
+        <w:t>Durchmesserklasse</w:t>
+      </w:r>
+      <w:r>
+        <w:t xml:space="preserve"> übereinstimmen.</w:t>
+      </w:r>
+    </w:p>
+    <w:p>
+      <w:r>
+        <w:t>Sollte kein DGZ in dieser Kategorie verfügbar sein, wird der dur</w:t>
+      </w:r>
+      <w:r>
+        <w:t>ch</w:t>
+      </w:r>
+      <w:r>
+        <w:t>schnittliche jährliche Zuwachs durch ein Nichtlineare</w:t>
+      </w:r>
+      <w:r>
+        <w:t>s</w:t>
+      </w:r>
+      <w:r>
+        <w:t xml:space="preserve"> Model geschätzt</w:t>
+      </w:r>
+      <w:r>
+        <w:t>, sofern:</w:t>
+      </w:r>
+    </w:p>
+    <w:p>
+      <w:pPr>
+        <w:pStyle w:val="Liste-2"/>
+      </w:pPr>
+      <w:r>
+        <w:t>das R2 des entsprechenden Modelles mindestens 0.7 beträgt</w:t>
+      </w:r>
+    </w:p>
+    <w:p>
+      <w:pPr>
+        <w:pStyle w:val="Liste-2"/>
+      </w:pPr>
+      <w:r>
+        <w:t>ein Model</w:t>
+      </w:r>
+      <w:r>
+        <w:t xml:space="preserve"> für das jeweilige Bundesland und die jeweilige Baumart verfügbar ist.</w:t>
+      </w:r>
+    </w:p>
+    <w:p>
+      <w:r>
+        <w:t>Der</w:t>
+      </w:r>
+      <w:r>
+        <w:t xml:space="preserve"> durchschnittlichen Jährliche </w:t>
+      </w:r>
+      <w:proofErr w:type="spellStart"/>
+      <w:r>
+        <w:t>Einzelbaum</w:t>
+      </w:r>
+      <w:r>
+        <w:t>durchmesser</w:t>
+      </w:r>
+      <w:r>
+        <w:t>zuw</w:t>
+      </w:r>
+      <w:r>
+        <w:t>achs</w:t>
+      </w:r>
+      <w:proofErr w:type="spellEnd"/>
+      <w:r>
+        <w:t xml:space="preserve"> </w:t>
+      </w:r>
+      <w:r>
+        <w:t>wird</w:t>
+      </w:r>
+      <w:r>
+        <w:t xml:space="preserve"> hier mittels des </w:t>
+      </w:r>
+      <w:proofErr w:type="spellStart"/>
+      <w:r>
+        <w:t>forestmangr</w:t>
+      </w:r>
+      <w:proofErr w:type="spellEnd"/>
+      <w:r>
+        <w:t xml:space="preserve"> Paketes pro Bundesland und Baumart </w:t>
+      </w:r>
+      <w:r>
+        <w:t>durch</w:t>
+      </w:r>
+      <w:r>
+        <w:t xml:space="preserve"> de</w:t>
+      </w:r>
+      <w:r>
+        <w:t>n</w:t>
+      </w:r>
+      <w:r>
+        <w:t xml:space="preserve"> BHD</w:t>
+      </w:r>
+      <w:r>
+        <w:t xml:space="preserve"> des</w:t>
+      </w:r>
+      <w:r>
+        <w:t xml:space="preserve"> zugehörigen</w:t>
+      </w:r>
+      <w:r>
+        <w:t xml:space="preserve"> Einzelbaumes</w:t>
+      </w:r>
+      <w:r>
+        <w:t xml:space="preserve"> in der BZE3 erklärt</w:t>
+      </w:r>
+      <w:r>
+        <w:t>:</w:t>
+      </w:r>
+    </w:p>
+    <w:p>
+      <w:pPr>
+        <w:jc w:val="center"/>
+        <w:rPr>
+          <w:lang w:val="en-US"/>
+        </w:rPr>
+      </w:pPr>
+      <w:proofErr w:type="spellStart"/>
+      <w:r>
+        <w:rPr>
+          <w:lang w:val="en-US"/>
+        </w:rPr>
+        <w:t>Mean_annual_</w:t>
+      </w:r>
+      <w:r>
+        <w:rPr>
+          <w:lang w:val="en-US"/>
+        </w:rPr>
+        <w:t>growth</w:t>
+      </w:r>
+      <w:proofErr w:type="spellEnd"/>
+      <w:r>
+        <w:rPr>
+          <w:lang w:val="en-US"/>
+        </w:rPr>
+        <w:t xml:space="preserve"> = b0 * (1 - </w:t>
+      </w:r>
+      <w:proofErr w:type="gramStart"/>
+      <w:r>
+        <w:rPr>
+          <w:lang w:val="en-US"/>
+        </w:rPr>
+        <w:t>exp( -</w:t>
+      </w:r>
+      <w:proofErr w:type="gramEnd"/>
+      <w:r>
+        <w:rPr>
+          <w:lang w:val="en-US"/>
+        </w:rPr>
+        <w:t>b1 * BZE3_DBH_cm))^b2)</w:t>
+      </w:r>
+    </w:p>
+    <w:p>
+      <w:proofErr w:type="spellStart"/>
+      <w:r>
+        <w:t>Mean_annual_growth</w:t>
+      </w:r>
+      <w:proofErr w:type="spellEnd"/>
+      <w:r>
+        <w:t xml:space="preserve"> </w:t>
+      </w:r>
+      <w:r>
+        <w:tab/>
+      </w:r>
+      <w:proofErr w:type="spellStart"/>
+      <w:r>
+        <w:t>durschnittlicher</w:t>
+      </w:r>
+      <w:proofErr w:type="spellEnd"/>
+      <w:r>
+        <w:t xml:space="preserve"> </w:t>
+      </w:r>
+      <w:proofErr w:type="spellStart"/>
+      <w:r>
+        <w:t>Ein</w:t>
+      </w:r>
+      <w:r>
+        <w:t>zelbaumdruchmesserzuwachs</w:t>
+      </w:r>
+      <w:proofErr w:type="spellEnd"/>
+      <w:r>
+        <w:t xml:space="preserve"> zwischen HBI und BZE3</w:t>
+      </w:r>
+      <w:r>
+        <w:t xml:space="preserve"> in cm</w:t>
+      </w:r>
+    </w:p>
+    <w:p>
+      <w:pPr>
+        <w:spacing w:before="0"/>
+      </w:pPr>
+      <w:r>
+        <w:t xml:space="preserve">b0, b1, b2 </w:t>
+      </w:r>
+      <w:r>
+        <w:tab/>
+      </w:r>
+      <w:r>
+        <w:tab/>
+        <w:t>Parameter der</w:t>
+      </w:r>
+      <w:r>
+        <w:t xml:space="preserve"> </w:t>
+      </w:r>
+      <w:r>
+        <w:t>Funktion pro Bundesland und Baumart</w:t>
+      </w:r>
+    </w:p>
+    <w:p>
+      <w:pPr>
+        <w:spacing w:before="0"/>
+      </w:pPr>
+      <w:r>
+        <w:t>BZE3_DBH_cm</w:t>
+      </w:r>
+      <w:r>
+        <w:tab/>
+      </w:r>
+      <w:r>
+        <w:tab/>
+      </w:r>
+      <w:r>
+        <w:t>BHD</w:t>
+      </w:r>
+      <w:r>
+        <w:t xml:space="preserve"> d</w:t>
+      </w:r>
+      <w:r>
+        <w:t>es</w:t>
+      </w:r>
+      <w:r>
+        <w:t>,</w:t>
+      </w:r>
+      <w:r>
+        <w:t xml:space="preserve"> dem </w:t>
+      </w:r>
+      <w:r>
+        <w:t>Durchmesserzuwachs</w:t>
+      </w:r>
+      <w:r>
+        <w:t xml:space="preserve"> zugehörigen</w:t>
+      </w:r>
+      <w:r>
+        <w:t xml:space="preserve">, </w:t>
+      </w:r>
+      <w:r>
+        <w:t xml:space="preserve">Einzelbaumes in der BZE3 in cm </w:t>
+      </w:r>
+    </w:p>
+    <w:p>
+      <w:pPr>
+        <w:spacing w:before="0"/>
+      </w:pPr>
+    </w:p>
+    <w:p>
+      <w:pPr>
+        <w:spacing w:before="0"/>
+      </w:pPr>
+      <w:r>
+        <w:t xml:space="preserve">Sollte kein Model für die Baumart in dem jeweiligen Bundesland verfügbar sein, wird kein Durchmesserzuwachs auf den BHD des Baumes in der HBI aufgeschlagen </w:t>
+      </w:r>
+      <w:r>
+        <w:t xml:space="preserve">und </w:t>
+      </w:r>
+      <w:r>
+        <w:t>die Biomasse</w:t>
+      </w:r>
+      <w:r>
+        <w:t xml:space="preserve"> des entnommenen Baumes auf Basis des BHDs </w:t>
+      </w:r>
+      <w:r>
+        <w:t xml:space="preserve">zum Zeitpunkt der </w:t>
+      </w:r>
+      <w:r>
+        <w:t xml:space="preserve">HBI berechnet. Hierdurch wird die entnommene Biomasse dieses Baumes unterschätzt. </w:t>
+      </w:r>
+    </w:p>
+    <w:p>
+      <w:pPr>
+        <w:pStyle w:val="berschrift5"/>
+      </w:pPr>
+      <w:r>
+        <w:rPr>
+          <w:highlight w:val="yellow"/>
+        </w:rPr>
+        <w:t>Einzelbaumhöhe unter Berücksichtigung von Zuwachs</w:t>
+      </w:r>
+    </w:p>
+    <w:p>
+      <w:r>
+        <w:t>Die Höhenschätzung erfolgt nach derselben Methodik wie für verbleibende Bäume des Altbestandes über verschiedene Modelle bzw. Höhenkurven in Abhängigkeit des BHDs</w:t>
+      </w:r>
+      <w:r>
+        <w:t xml:space="preserve"> </w:t>
+      </w:r>
+      <w:r>
+        <w:t>inklusive Zuwachses</w:t>
+      </w:r>
+      <w:r>
+        <w:t xml:space="preserve"> sowie, sollten die Einheitshöhenkurven von Sloboda (QUELLE) genutzt werde, </w:t>
+      </w:r>
+      <w:r>
+        <w:t>Durchmesser</w:t>
+      </w:r>
+      <w:r>
+        <w:t xml:space="preserve"> des Grundflächenmittenstammes (</w:t>
+      </w:r>
+      <w:proofErr w:type="spellStart"/>
+      <w:r>
+        <w:t>Dg</w:t>
+      </w:r>
+      <w:proofErr w:type="spellEnd"/>
+      <w:r>
+        <w:t>) und Höhe des Grundflächenmittenstammes (</w:t>
+      </w:r>
+      <w:proofErr w:type="spellStart"/>
+      <w:r>
+        <w:t>Hg</w:t>
+      </w:r>
+      <w:proofErr w:type="spellEnd"/>
+      <w:r>
+        <w:t>)</w:t>
+      </w:r>
+      <w:r>
+        <w:t xml:space="preserve"> (siehe </w:t>
+      </w:r>
+      <w:r>
+        <w:fldChar w:fldCharType="begin"/>
+      </w:r>
+      <w:r>
+        <w:instrText xml:space="preserve"> REF _Ref170199007 \r \h </w:instrText>
+      </w:r>
+      <w:r>
+        <w:fldChar w:fldCharType="separate"/>
+      </w:r>
+      <w:r>
+        <w:t>3.2.1</w:t>
+      </w:r>
+      <w:r>
+        <w:fldChar w:fldCharType="end"/>
+      </w:r>
+      <w:r>
+        <w:t xml:space="preserve">). </w:t>
+      </w:r>
+    </w:p>
+    <w:p>
+      <w:r>
+        <w:lastRenderedPageBreak/>
+        <w:t xml:space="preserve">Um die Höhenfunktionen von SLOBODA (QUELLE) nutzen zu können, werden </w:t>
+      </w:r>
+      <w:proofErr w:type="spellStart"/>
+      <w:r>
+        <w:t>Dg</w:t>
+      </w:r>
+      <w:proofErr w:type="spellEnd"/>
       <w:r>
         <w:t xml:space="preserve"> und </w:t>
       </w:r>
-    </w:p>
-    <w:p>
-      <w:pPr>
-        <w:pStyle w:val="Listenabsatz"/>
-        <w:numPr>
-          <w:ilvl w:val="0"/>
-          <w:numId w:val="23"/>
-        </w:numPr>
-      </w:pPr>
-      <w:r>
-        <w:t>e</w:t>
-      </w:r>
-      <w:r>
-        <w:t xml:space="preserve">inen „Partnerbaum“ in der HBI haben, dessen </w:t>
-      </w:r>
-      <w:proofErr w:type="spellStart"/>
-      <w:r>
-        <w:t>Bfhnr</w:t>
-      </w:r>
-      <w:proofErr w:type="spellEnd"/>
-      <w:r>
-        <w:t xml:space="preserve">, </w:t>
-      </w:r>
-      <w:r>
-        <w:t xml:space="preserve">laufende </w:t>
-      </w:r>
-      <w:r>
-        <w:t xml:space="preserve">Baumnummer und Baumart übereinstimmen </w:t>
-      </w:r>
-    </w:p>
-    <w:p>
-      <w:r>
-        <w:t xml:space="preserve">Der unterschied zwischen dem BHD in der BZE3 </w:t>
-      </w:r>
-      <w:proofErr w:type="spellStart"/>
-      <w:r>
-        <w:t>Bestandes</w:t>
-      </w:r>
-      <w:r>
-        <w:t>er</w:t>
-      </w:r>
-      <w:r>
-        <w:t>hebnung</w:t>
-      </w:r>
-      <w:proofErr w:type="spellEnd"/>
-      <w:r>
-        <w:t xml:space="preserve"> und der HBI wird dann pro Einzelbaum </w:t>
-      </w:r>
-      <w:r>
-        <w:t xml:space="preserve">auf </w:t>
-      </w:r>
-      <w:r>
-        <w:t>die Zeit bezogen die zwischen den be</w:t>
-      </w:r>
-      <w:r>
-        <w:t>i</w:t>
-      </w:r>
-      <w:r>
-        <w:t>de</w:t>
-      </w:r>
-      <w:r>
-        <w:t>n</w:t>
-      </w:r>
-      <w:r>
-        <w:t xml:space="preserve"> Erhebungen vergangen ist. </w:t>
-      </w:r>
-    </w:p>
-    <w:p>
-      <w:pPr>
-        <w:spacing w:after="240"/>
-        <w:rPr>
-          <w:lang w:val="en-US"/>
-        </w:rPr>
-      </w:pPr>
-      <w:r>
-        <w:tab/>
-      </w:r>
-      <w:r>
-        <w:tab/>
-      </w:r>
-      <w:proofErr w:type="spellStart"/>
-      <w:r>
-        <w:rPr>
-          <w:lang w:val="en-US"/>
-        </w:rPr>
-        <w:t>annual_growth_cm</w:t>
-      </w:r>
-      <w:proofErr w:type="spellEnd"/>
-      <w:r>
-        <w:rPr>
-          <w:lang w:val="en-US"/>
-        </w:rPr>
-        <w:t xml:space="preserve"> = </w:t>
-      </w:r>
-      <w:r>
-        <w:rPr>
-          <w:lang w:val="en-US"/>
-        </w:rPr>
-        <w:t>(</w:t>
-      </w:r>
-      <w:r>
-        <w:rPr>
-          <w:lang w:val="en-US"/>
-        </w:rPr>
-        <w:t>DBH</w:t>
-      </w:r>
-      <w:r>
-        <w:rPr>
-          <w:vertAlign w:val="subscript"/>
-          <w:lang w:val="en-US"/>
-        </w:rPr>
-        <w:t>BZE3</w:t>
-      </w:r>
-      <w:r>
-        <w:rPr>
-          <w:lang w:val="en-US"/>
-        </w:rPr>
-        <w:t xml:space="preserve"> </w:t>
-      </w:r>
-      <w:r>
-        <w:rPr>
-          <w:lang w:val="en-US"/>
-        </w:rPr>
-        <w:t>–</w:t>
-      </w:r>
-      <w:r>
-        <w:rPr>
-          <w:lang w:val="en-US"/>
-        </w:rPr>
-        <w:t xml:space="preserve"> DBH</w:t>
-      </w:r>
-      <w:r>
-        <w:rPr>
-          <w:vertAlign w:val="subscript"/>
-          <w:lang w:val="en-US"/>
-        </w:rPr>
-        <w:t>HBI</w:t>
-      </w:r>
-      <w:r>
-        <w:rPr>
-          <w:lang w:val="en-US"/>
-        </w:rPr>
-        <w:t>)</w:t>
-      </w:r>
-      <w:proofErr w:type="gramStart"/>
-      <w:r>
-        <w:rPr>
-          <w:lang w:val="en-US"/>
-        </w:rPr>
-        <w:t>/(</w:t>
-      </w:r>
-      <w:proofErr w:type="spellStart"/>
-      <w:proofErr w:type="gramEnd"/>
-      <w:r>
-        <w:rPr>
-          <w:lang w:val="en-US"/>
-        </w:rPr>
-        <w:t>inv_year</w:t>
-      </w:r>
-      <w:proofErr w:type="spellEnd"/>
-      <w:r>
-        <w:rPr>
-          <w:vertAlign w:val="subscript"/>
-          <w:lang w:val="en-US"/>
-        </w:rPr>
-        <w:t xml:space="preserve"> BZE3</w:t>
-      </w:r>
-      <w:r>
-        <w:rPr>
-          <w:vertAlign w:val="subscript"/>
-          <w:lang w:val="en-US"/>
-        </w:rPr>
-        <w:t xml:space="preserve"> </w:t>
-      </w:r>
-      <w:r>
-        <w:rPr>
-          <w:lang w:val="en-US"/>
-        </w:rPr>
-        <w:t xml:space="preserve"> - </w:t>
-      </w:r>
-      <w:proofErr w:type="spellStart"/>
-      <w:r>
-        <w:rPr>
-          <w:lang w:val="en-US"/>
-        </w:rPr>
-        <w:t>inv_year</w:t>
-      </w:r>
-      <w:proofErr w:type="spellEnd"/>
-      <w:r>
-        <w:rPr>
-          <w:vertAlign w:val="subscript"/>
-          <w:lang w:val="en-US"/>
-        </w:rPr>
-        <w:t xml:space="preserve"> </w:t>
-      </w:r>
-      <w:r>
-        <w:rPr>
-          <w:vertAlign w:val="subscript"/>
-          <w:lang w:val="en-US"/>
-        </w:rPr>
-        <w:t>HBI</w:t>
-      </w:r>
-      <w:r>
-        <w:rPr>
-          <w:lang w:val="en-US"/>
-        </w:rPr>
-        <w:t>)</w:t>
-      </w:r>
-    </w:p>
-    <w:p>
-      <w:pPr>
-        <w:spacing w:before="0"/>
-      </w:pPr>
-      <w:proofErr w:type="spellStart"/>
-      <w:r>
-        <w:t>annual_growth_cm</w:t>
-      </w:r>
-      <w:proofErr w:type="spellEnd"/>
-      <w:r>
-        <w:t xml:space="preserve"> </w:t>
-      </w:r>
-      <w:r>
-        <w:tab/>
-        <w:t>jährliches Du</w:t>
-      </w:r>
-      <w:r>
-        <w:t>rchmesserwachstum des Einzelbaumes in cm</w:t>
-      </w:r>
-    </w:p>
-    <w:p>
-      <w:pPr>
-        <w:spacing w:before="0"/>
-      </w:pPr>
-      <w:r>
-        <w:t>DBH</w:t>
-      </w:r>
-      <w:r>
-        <w:tab/>
-      </w:r>
-      <w:r>
-        <w:tab/>
-      </w:r>
-      <w:r>
-        <w:tab/>
-        <w:t xml:space="preserve">Durchmesser des Einzelbaumes in BZE3 und HBI in cm </w:t>
-      </w:r>
-    </w:p>
-    <w:p>
-      <w:pPr>
-        <w:spacing w:before="0"/>
-      </w:pPr>
-      <w:proofErr w:type="spellStart"/>
-      <w:r>
-        <w:t>inv_year</w:t>
-      </w:r>
-      <w:proofErr w:type="spellEnd"/>
-      <w:r>
-        <w:t xml:space="preserve"> </w:t>
-      </w:r>
-      <w:r>
-        <w:tab/>
-      </w:r>
-      <w:r>
-        <w:tab/>
-        <w:t xml:space="preserve">Jahr der </w:t>
-      </w:r>
-      <w:proofErr w:type="spellStart"/>
-      <w:r>
-        <w:t>jew</w:t>
-      </w:r>
-      <w:proofErr w:type="spellEnd"/>
-      <w:r>
-        <w:t>. Bestanderhebung, entnommen aus be.csv</w:t>
-      </w:r>
-    </w:p>
-    <w:p>
-      <w:r>
-        <w:t>Der so berechnete durchs</w:t>
-      </w:r>
-      <w:r>
-        <w:t>ch</w:t>
-      </w:r>
-      <w:r>
-        <w:t xml:space="preserve">nittliche jährliche Durchmesserzuwachs des Einzelbaumes wir pro Plot in den folgenden </w:t>
-      </w:r>
-      <w:proofErr w:type="spellStart"/>
-      <w:r>
-        <w:t>Straten</w:t>
-      </w:r>
-      <w:proofErr w:type="spellEnd"/>
-      <w:r>
-        <w:t xml:space="preserve"> </w:t>
-      </w:r>
-      <w:r>
-        <w:t xml:space="preserve">bzw. </w:t>
-      </w:r>
-      <w:proofErr w:type="spellStart"/>
-      <w:r>
-        <w:t>Straaten</w:t>
-      </w:r>
-      <w:proofErr w:type="spellEnd"/>
-      <w:r>
-        <w:t xml:space="preserve"> Kombinationen </w:t>
-      </w:r>
-      <w:r>
-        <w:t>(</w:t>
-      </w:r>
-      <w:proofErr w:type="spellStart"/>
-      <w:r>
-        <w:t>grouping</w:t>
-      </w:r>
-      <w:proofErr w:type="spellEnd"/>
-      <w:r>
-        <w:t xml:space="preserve"> variables) gemittelt: </w:t>
-      </w:r>
-    </w:p>
-    <w:p>
-      <w:pPr>
-        <w:pStyle w:val="Liste-2"/>
-      </w:pPr>
-      <w:proofErr w:type="spellStart"/>
-      <w:r>
-        <w:t>Durschnittlicher</w:t>
-      </w:r>
-      <w:proofErr w:type="spellEnd"/>
-      <w:r>
-        <w:t xml:space="preserve"> jährlicher Einzelbaum</w:t>
-      </w:r>
-      <w:r>
-        <w:t xml:space="preserve"> Durchmesserzuwachs</w:t>
-      </w:r>
-      <w:r>
-        <w:t xml:space="preserve"> einer Baumart (</w:t>
-      </w:r>
-      <w:proofErr w:type="spellStart"/>
-      <w:r>
-        <w:t>SP_code</w:t>
-      </w:r>
-      <w:proofErr w:type="spellEnd"/>
-      <w:r>
-        <w:t>) pro Probepunkt (</w:t>
-      </w:r>
-      <w:proofErr w:type="spellStart"/>
-      <w:r>
-        <w:t>bfhnr</w:t>
-      </w:r>
-      <w:proofErr w:type="spellEnd"/>
-      <w:r>
-        <w:t xml:space="preserve">., </w:t>
-      </w:r>
-      <w:proofErr w:type="spellStart"/>
-      <w:r>
-        <w:t>plot_ID</w:t>
-      </w:r>
-      <w:proofErr w:type="spellEnd"/>
-      <w:r>
-        <w:t>), Bestand (stand) und Kronenschicht (</w:t>
-      </w:r>
-      <w:proofErr w:type="spellStart"/>
-      <w:r>
-        <w:t>C_layer</w:t>
-      </w:r>
-      <w:proofErr w:type="spellEnd"/>
-      <w:r>
-        <w:t>)</w:t>
-      </w:r>
-    </w:p>
-    <w:p>
-      <w:pPr>
-        <w:pStyle w:val="Liste-2"/>
-      </w:pPr>
-      <w:proofErr w:type="spellStart"/>
-      <w:r>
-        <w:t>Durschnittlicher</w:t>
-      </w:r>
-      <w:proofErr w:type="spellEnd"/>
-      <w:r>
-        <w:t xml:space="preserve"> jährlicher Einzelbaum Durchmesserzuwachs einer Baumart (</w:t>
-      </w:r>
-      <w:proofErr w:type="spellStart"/>
-      <w:r>
-        <w:t>SP_code</w:t>
-      </w:r>
-      <w:proofErr w:type="spellEnd"/>
-      <w:r>
-        <w:t>) pro Probepunkt (</w:t>
-      </w:r>
-      <w:proofErr w:type="spellStart"/>
-      <w:r>
-        <w:t>bfhnr</w:t>
-      </w:r>
-      <w:proofErr w:type="spellEnd"/>
-      <w:r>
-        <w:t xml:space="preserve">., </w:t>
-      </w:r>
-      <w:proofErr w:type="spellStart"/>
-      <w:r>
-        <w:t>plot_ID</w:t>
-      </w:r>
-      <w:proofErr w:type="spellEnd"/>
-      <w:r>
-        <w:t>), Bestand (stand) über alle Kronenschichten (</w:t>
-      </w:r>
-      <w:proofErr w:type="spellStart"/>
-      <w:r>
-        <w:t>C_layer</w:t>
-      </w:r>
-      <w:proofErr w:type="spellEnd"/>
-      <w:r>
-        <w:t>) hinweg</w:t>
-      </w:r>
-    </w:p>
-    <w:p>
-      <w:pPr>
-        <w:pStyle w:val="Liste-2"/>
-      </w:pPr>
-      <w:proofErr w:type="spellStart"/>
-      <w:r>
-        <w:lastRenderedPageBreak/>
-        <w:t>Durschnittlicher</w:t>
-      </w:r>
-      <w:proofErr w:type="spellEnd"/>
-      <w:r>
-        <w:t xml:space="preserve"> jährlicher Einzelbaum Durchmesserzuwachs einer Baumart (</w:t>
-      </w:r>
-      <w:proofErr w:type="spellStart"/>
-      <w:r>
-        <w:t>SP_code</w:t>
-      </w:r>
-      <w:proofErr w:type="spellEnd"/>
-      <w:r>
-        <w:t>) pro Probepunkt (</w:t>
-      </w:r>
-      <w:proofErr w:type="spellStart"/>
-      <w:r>
-        <w:t>bfhnr</w:t>
-      </w:r>
-      <w:proofErr w:type="spellEnd"/>
-      <w:r>
-        <w:t xml:space="preserve">., </w:t>
-      </w:r>
-      <w:proofErr w:type="spellStart"/>
-      <w:r>
-        <w:t>plot_ID</w:t>
-      </w:r>
-      <w:proofErr w:type="spellEnd"/>
-      <w:r>
-        <w:t>) über alle eventuell vorhandenen Bestände (stand) und Kronenschichten (</w:t>
-      </w:r>
-      <w:proofErr w:type="spellStart"/>
-      <w:r>
-        <w:t>C_layer</w:t>
-      </w:r>
-      <w:proofErr w:type="spellEnd"/>
-      <w:r>
-        <w:t>) hinweg</w:t>
-      </w:r>
-    </w:p>
-    <w:p>
-      <w:pPr>
-        <w:pStyle w:val="Liste-2"/>
-      </w:pPr>
-      <w:proofErr w:type="spellStart"/>
-      <w:r>
-        <w:t>Durschnittlicher</w:t>
-      </w:r>
-      <w:proofErr w:type="spellEnd"/>
-      <w:r>
-        <w:t xml:space="preserve"> jährlicher Einzelbaum Durchmesserzuwachs einer Baumart (</w:t>
-      </w:r>
-      <w:proofErr w:type="spellStart"/>
-      <w:r>
-        <w:t>SP_code</w:t>
-      </w:r>
-      <w:proofErr w:type="spellEnd"/>
-      <w:r>
-        <w:t>) über alle Probepunkte (</w:t>
-      </w:r>
-      <w:proofErr w:type="spellStart"/>
-      <w:r>
-        <w:t>bfhnr</w:t>
-      </w:r>
-      <w:proofErr w:type="spellEnd"/>
-      <w:r>
-        <w:t xml:space="preserve">., </w:t>
-      </w:r>
-      <w:proofErr w:type="spellStart"/>
-      <w:r>
-        <w:t>plot_ID</w:t>
-      </w:r>
-      <w:proofErr w:type="spellEnd"/>
-      <w:r>
-        <w:t>), eventuell vorhandenen Bestände (stand) und Kronenschichten (</w:t>
-      </w:r>
-      <w:proofErr w:type="spellStart"/>
-      <w:r>
-        <w:t>C_layer</w:t>
-      </w:r>
-      <w:proofErr w:type="spellEnd"/>
-      <w:r>
-        <w:t>) hinweg</w:t>
-      </w:r>
-    </w:p>
-    <w:p>
-      <w:pPr>
-        <w:pStyle w:val="berschrift3"/>
-        <w:rPr>
-          <w:highlight w:val="yellow"/>
-        </w:rPr>
-      </w:pPr>
-      <w:r>
-        <w:rPr>
-          <w:highlight w:val="yellow"/>
-        </w:rPr>
-        <w:t>Entnommener Bäume</w:t>
-      </w:r>
-      <w:r>
-        <w:rPr>
-          <w:highlight w:val="yellow"/>
-        </w:rPr>
-        <w:t xml:space="preserve"> </w:t>
-      </w:r>
-      <w:r>
-        <w:rPr>
-          <w:highlight w:val="yellow"/>
-        </w:rPr>
-        <w:t>Biomassevorrat</w:t>
-      </w:r>
-    </w:p>
-    <w:p>
-      <w:r>
-        <w:t xml:space="preserve">Die Baumkennzahl 2 erlaubt, </w:t>
-      </w:r>
-      <w:r>
-        <w:t xml:space="preserve">es Bäume die in dem Zeitraum zwischen der aktuellen und der </w:t>
-      </w:r>
-      <w:proofErr w:type="spellStart"/>
-      <w:r>
-        <w:t>vorrangeganenen</w:t>
-      </w:r>
-      <w:proofErr w:type="spellEnd"/>
-      <w:r>
-        <w:t xml:space="preserve"> Inventur </w:t>
-      </w:r>
-      <w:r>
-        <w:t xml:space="preserve">entnommen wurden zu </w:t>
-      </w:r>
-      <w:proofErr w:type="spellStart"/>
-      <w:r>
-        <w:t>indentifzieren</w:t>
-      </w:r>
-      <w:proofErr w:type="spellEnd"/>
-      <w:r>
-        <w:t xml:space="preserve">. Dadurch kann die entnommene Biomasse pro Plot ermittelt werden. </w:t>
-      </w:r>
-    </w:p>
-    <w:p>
-      <w:pPr>
-        <w:pStyle w:val="berschrift4"/>
-      </w:pPr>
-      <w:r>
-        <w:t>Datenauswahl für Biomasse Entnommener Bäume</w:t>
-      </w:r>
-    </w:p>
-    <w:p>
-      <w:r>
-        <w:t xml:space="preserve">Hierfür werden die </w:t>
-      </w:r>
-      <w:proofErr w:type="spellStart"/>
-      <w:r>
-        <w:t>Bfh</w:t>
-      </w:r>
-      <w:proofErr w:type="spellEnd"/>
-      <w:r>
-        <w:t xml:space="preserve"> Nummern (</w:t>
-      </w:r>
-      <w:proofErr w:type="spellStart"/>
-      <w:r>
-        <w:t>Plot_ID</w:t>
-      </w:r>
-      <w:proofErr w:type="spellEnd"/>
-      <w:r>
-        <w:t>) und laufende Baumnummern (</w:t>
-      </w:r>
-      <w:proofErr w:type="spellStart"/>
-      <w:r>
-        <w:t>tree_ID</w:t>
-      </w:r>
-      <w:proofErr w:type="spellEnd"/>
-      <w:r>
-        <w:t xml:space="preserve">) der Bäume welche in dem BZE3 Datensets </w:t>
-      </w:r>
-      <w:r>
-        <w:t>BZE3_LT_removed_2.csv</w:t>
-      </w:r>
-      <w:r>
-        <w:t xml:space="preserve"> die Baumkennzahl 2 </w:t>
-      </w:r>
-      <w:r>
-        <w:t>(</w:t>
-      </w:r>
-      <w:proofErr w:type="spellStart"/>
-      <w:r>
-        <w:t>tree_inv_status</w:t>
-      </w:r>
-      <w:proofErr w:type="spellEnd"/>
-      <w:r>
-        <w:t xml:space="preserve">) </w:t>
-      </w:r>
-      <w:r>
-        <w:t xml:space="preserve">haben in dem HBI </w:t>
-      </w:r>
-      <w:r>
-        <w:t>D</w:t>
-      </w:r>
-      <w:r>
-        <w:t>atenset mit dem am weitesten</w:t>
-      </w:r>
-      <w:r>
-        <w:t xml:space="preserve"> </w:t>
-      </w:r>
-      <w:proofErr w:type="spellStart"/>
-      <w:r>
-        <w:t>forgeschrittenten</w:t>
-      </w:r>
-      <w:proofErr w:type="spellEnd"/>
-      <w:r>
-        <w:t xml:space="preserve"> Auswertung</w:t>
-      </w:r>
-      <w:r>
-        <w:t xml:space="preserve">szustand, jedoch ohne bereits berechnete Biomassen „gesucht“ (HBI_LT_update_3.csv). Hierdurch erhält man eine Liste mit HBI Bäumen die im Rahmen der HBI Auswertung bereits in Bestände eingeordnet sind, </w:t>
-      </w:r>
-      <w:r>
-        <w:t xml:space="preserve">alle relevanten Artengruppen zugewiesen haben, deren Durchmesser </w:t>
-      </w:r>
-      <w:proofErr w:type="spellStart"/>
-      <w:r>
-        <w:t>gegebenfalls</w:t>
-      </w:r>
-      <w:proofErr w:type="spellEnd"/>
-      <w:r>
-        <w:t xml:space="preserve"> korrigiert ist und die bereits über geschätzte Höhen verfügen und somit bereits alle für die </w:t>
-      </w:r>
-      <w:proofErr w:type="spellStart"/>
-      <w:r>
-        <w:t>Biomassenebrechung</w:t>
-      </w:r>
-      <w:proofErr w:type="spellEnd"/>
-      <w:r>
-        <w:t xml:space="preserve"> notwendigen </w:t>
-      </w:r>
-      <w:proofErr w:type="spellStart"/>
-      <w:r>
-        <w:t>Dataprocessing</w:t>
-      </w:r>
-      <w:proofErr w:type="spellEnd"/>
-      <w:r>
-        <w:t xml:space="preserve"> Schritte durchlaufen haben. </w:t>
-      </w:r>
-    </w:p>
-    <w:p>
-      <w:r>
-        <w:t>Indem nur jene BZE3 Bäume ausgewählt werden, welche in dem Processing Schritt ausgeschieden sind, in dem die Bäume gemäß der jeweiligen Baumkennzahl sortiert werden</w:t>
-      </w:r>
-      <w:r>
-        <w:t xml:space="preserve"> (</w:t>
-      </w:r>
-      <w:r>
-        <w:t>02_01_LT_inventory_status_HBI_BZE3.R</w:t>
-      </w:r>
-      <w:r>
-        <w:t xml:space="preserve">) wird </w:t>
-      </w:r>
-      <w:proofErr w:type="gramStart"/>
-      <w:r>
-        <w:t>sicher gestellt</w:t>
-      </w:r>
-      <w:proofErr w:type="gramEnd"/>
-      <w:r>
-        <w:t>, dass keine Bäume miteinfließen, deren Probepunkte entfernt wurden, oder deren Bestand unter die Kategorie „</w:t>
-      </w:r>
-      <w:proofErr w:type="spellStart"/>
-      <w:r>
-        <w:t>warning</w:t>
-      </w:r>
-      <w:proofErr w:type="spellEnd"/>
-      <w:r>
-        <w:t xml:space="preserve">“ fällt (siehe </w:t>
+      <w:proofErr w:type="spellStart"/>
+      <w:r>
+        <w:t>Hg</w:t>
+      </w:r>
+      <w:proofErr w:type="spellEnd"/>
+      <w:r>
+        <w:t xml:space="preserve"> des jeweiligen Bestandes benötigt. </w:t>
+      </w:r>
+      <w:r>
+        <w:t xml:space="preserve">Da für die Mitte des Erhebungszeitraumes kein </w:t>
+      </w:r>
+      <w:proofErr w:type="spellStart"/>
+      <w:r>
+        <w:t>Dg</w:t>
+      </w:r>
+      <w:proofErr w:type="spellEnd"/>
+      <w:r>
+        <w:t xml:space="preserve"> und </w:t>
+      </w:r>
+      <w:proofErr w:type="spellStart"/>
+      <w:r>
+        <w:t>Hg</w:t>
+      </w:r>
+      <w:proofErr w:type="spellEnd"/>
+      <w:r>
+        <w:t xml:space="preserve"> verfügbar sind, wir der Mittelwert </w:t>
+      </w:r>
+      <w:r>
+        <w:t xml:space="preserve">des </w:t>
+      </w:r>
+      <w:proofErr w:type="spellStart"/>
+      <w:r>
+        <w:t>Dg</w:t>
+      </w:r>
+      <w:proofErr w:type="spellEnd"/>
+      <w:r>
+        <w:t xml:space="preserve"> und </w:t>
+      </w:r>
+      <w:proofErr w:type="spellStart"/>
+      <w:r>
+        <w:t>Hg</w:t>
+      </w:r>
+      <w:proofErr w:type="spellEnd"/>
+      <w:r>
+        <w:t xml:space="preserve"> aus HBI und BZE3 gebildet. </w:t>
+      </w:r>
+    </w:p>
+    <w:p>
+      <w:r>
+        <w:t xml:space="preserve">Um die Nichtlinearen Modelle die aus den </w:t>
+      </w:r>
+      <w:proofErr w:type="spellStart"/>
+      <w:r>
+        <w:t>Bestandesdaten</w:t>
+      </w:r>
+      <w:proofErr w:type="spellEnd"/>
+      <w:r>
+        <w:t xml:space="preserve"> aus HBI und BZE3 generiert wurden anzuwenden, werden die Parameter aus der </w:t>
+      </w:r>
+      <w:r>
+        <w:t xml:space="preserve">vorrangegangenen </w:t>
+      </w:r>
+      <w:r>
+        <w:t xml:space="preserve">Höhenschätzung </w:t>
+      </w:r>
+      <w:r>
+        <w:t xml:space="preserve">genutzt (coef_H_HBI_BZE3.csv). </w:t>
+      </w:r>
+    </w:p>
+    <w:p>
+      <w:pPr>
+        <w:pStyle w:val="berschrift5"/>
+      </w:pPr>
+      <w:r>
+        <w:t xml:space="preserve">Hochrechnung der entnommenen Biomasse </w:t>
+      </w:r>
+    </w:p>
+    <w:p>
+      <w:r>
+        <w:t xml:space="preserve">Die Hochrechnung der entnommenen Biomasse-, Stickstoff- und Kohlenstoffvorräte </w:t>
+      </w:r>
+      <w:r>
+        <w:t xml:space="preserve">erfolgt, wie für lebende, nicht entnommene Bäume (siehe </w:t>
       </w:r>
       <w:r>
         <w:fldChar w:fldCharType="begin"/>
       </w:r>
       <w:r>
-        <w:instrText xml:space="preserve"> REF _Ref170136200 \r \h </w:instrText>
+        <w:instrText xml:space="preserve"> REF _Ref170899911 \r \h </w:instrText>
       </w:r>
       <w:r>
         <w:fldChar w:fldCharType="separate"/>
       </w:r>
       <w:r>
-        <w:t>2.1.5</w:t>
+        <w:t>3.1.5</w:t>
       </w:r>
       <w:r>
         <w:fldChar w:fldCharType="end"/>
       </w:r>
       <w:r>
-        <w:t xml:space="preserve">). </w:t>
-      </w:r>
-    </w:p>
-    <w:p>
-      <w:pPr>
-        <w:pStyle w:val="berschrift4"/>
-        <w:rPr>
-          <w:highlight w:val="yellow"/>
-        </w:rPr>
-      </w:pPr>
-      <w:proofErr w:type="spellStart"/>
-      <w:r>
-        <w:rPr>
-          <w:highlight w:val="yellow"/>
-        </w:rPr>
-        <w:t>Biomassenberechung</w:t>
-      </w:r>
-      <w:proofErr w:type="spellEnd"/>
-      <w:r>
-        <w:rPr>
-          <w:highlight w:val="yellow"/>
-        </w:rPr>
-        <w:t xml:space="preserve"> Entnommener Bäume</w:t>
-      </w:r>
-    </w:p>
-    <w:p>
-      <w:r>
-        <w:t xml:space="preserve">Die </w:t>
-      </w:r>
-      <w:proofErr w:type="spellStart"/>
-      <w:r>
-        <w:t>Biomassenberechung</w:t>
-      </w:r>
-      <w:proofErr w:type="spellEnd"/>
-      <w:r>
-        <w:t xml:space="preserve"> an in der BZE3 als entnommen </w:t>
-      </w:r>
-      <w:r>
-        <w:t>gelabelten</w:t>
-      </w:r>
-      <w:r>
-        <w:t xml:space="preserve"> Bäumen erfolgt nach demselben Vorgehen, wie für nicht entnommene Bäume des Altbestandes in allen Kompartimenten und für alle Baumarten mit </w:t>
-      </w:r>
-      <w:proofErr w:type="spellStart"/>
-      <w:r>
-        <w:t>TapeS</w:t>
-      </w:r>
-      <w:proofErr w:type="spellEnd"/>
-      <w:r>
-        <w:t xml:space="preserve"> (siehe </w:t>
-      </w:r>
-      <w:r>
-        <w:fldChar w:fldCharType="begin"/>
-      </w:r>
-      <w:r>
-        <w:instrText xml:space="preserve"> REF _Ref170136436 \r \h </w:instrText>
-      </w:r>
-      <w:r>
-        <w:fldChar w:fldCharType="separate"/>
-      </w:r>
-      <w:r>
-        <w:t>3.2.4</w:t>
-      </w:r>
-      <w:r>
-        <w:fldChar w:fldCharType="end"/>
-      </w:r>
-      <w:r>
         <w:t>).</w:t>
-      </w:r>
-    </w:p>
-    <w:p>
-      <w:pPr>
-        <w:pStyle w:val="berschrift5"/>
-      </w:pPr>
-      <w:r>
-        <w:t>Durchmesser</w:t>
-      </w:r>
-      <w:r>
-        <w:t xml:space="preserve"> unter </w:t>
-      </w:r>
-      <w:r>
-        <w:t>Berücksichtigung</w:t>
-      </w:r>
-      <w:r>
-        <w:t xml:space="preserve"> von Zuwachs</w:t>
-      </w:r>
-    </w:p>
-    <w:p>
-      <w:r>
-        <w:t xml:space="preserve">Da unbekannt ist, wann genau der jeweilige Baum innerhalb des Zeitraumes zwischen HBI und BZE3 entnommen wurde, wird der Durchmesserzuwachs bis zur Hälfte des Zeitraumes zwischen den </w:t>
-      </w:r>
-      <w:proofErr w:type="spellStart"/>
-      <w:r>
-        <w:t>Bestandeserhebungen</w:t>
-      </w:r>
-      <w:proofErr w:type="spellEnd"/>
-      <w:r>
-        <w:t xml:space="preserve"> auf den BHD des Einzelbaumes aufgeschlagen. </w:t>
-      </w:r>
-    </w:p>
-    <w:p>
-      <w:r>
-        <w:t>Hierfür w</w:t>
-      </w:r>
-      <w:r>
-        <w:t xml:space="preserve">ird </w:t>
-      </w:r>
-      <w:proofErr w:type="gramStart"/>
-      <w:r>
-        <w:t>der</w:t>
-      </w:r>
-      <w:r>
-        <w:t xml:space="preserve"> durchschnittlichen </w:t>
-      </w:r>
-      <w:r>
-        <w:t>jährliche Zuwachs</w:t>
-      </w:r>
-      <w:proofErr w:type="gramEnd"/>
-      <w:r>
-        <w:t xml:space="preserve"> des Einzelbaumdurchmessers</w:t>
-      </w:r>
-      <w:r>
-        <w:t xml:space="preserve"> (DGZ)</w:t>
-      </w:r>
-      <w:r>
-        <w:t xml:space="preserve"> in dem </w:t>
-      </w:r>
-      <w:r>
-        <w:t>präzisesten</w:t>
-      </w:r>
-      <w:r>
-        <w:t xml:space="preserve"> Stratum ausgewählt, welches für den jeweiligen Baum verfügbar ist (siehe </w:t>
-      </w:r>
-      <w:r>
-        <w:fldChar w:fldCharType="begin"/>
-      </w:r>
-      <w:r>
-        <w:instrText xml:space="preserve"> REF _Ref170138478 \r \h </w:instrText>
-      </w:r>
-      <w:r>
-        <w:fldChar w:fldCharType="separate"/>
-      </w:r>
-      <w:r>
-        <w:t>3.7</w:t>
-      </w:r>
-      <w:r>
-        <w:fldChar w:fldCharType="end"/>
-      </w:r>
-      <w:r>
-        <w:t xml:space="preserve">.) ausgewählt. Sollte für den Plot </w:t>
-      </w:r>
-      <w:r>
-        <w:t xml:space="preserve">und Bestand </w:t>
-      </w:r>
-      <w:r>
-        <w:t>ein Wert für den durch</w:t>
-      </w:r>
-      <w:r>
-        <w:t>sch</w:t>
-      </w:r>
-      <w:r>
-        <w:t xml:space="preserve">nittlichen jährlichen </w:t>
-      </w:r>
-      <w:proofErr w:type="spellStart"/>
-      <w:r>
-        <w:t>Einzelbaumdurchmesserzuwachs</w:t>
-      </w:r>
-      <w:proofErr w:type="spellEnd"/>
-      <w:r>
-        <w:t xml:space="preserve"> </w:t>
-      </w:r>
-      <w:r>
-        <w:t xml:space="preserve">für dieselbe Baumart in derselben Kronenschicht wie der Baum in der HBI hatte verfügbar sein, wird dieser verwendet. Sollte kein für den Plot kein (DGZ) in der betreffenden Kronenschicht </w:t>
-      </w:r>
-      <w:proofErr w:type="spellStart"/>
-      <w:r>
-        <w:t>verfübar</w:t>
-      </w:r>
-      <w:proofErr w:type="spellEnd"/>
-      <w:r>
-        <w:t xml:space="preserve"> sein, wird der DGZ gewählt dessen </w:t>
-      </w:r>
-      <w:proofErr w:type="spellStart"/>
-      <w:r>
-        <w:t>Bhfnr</w:t>
-      </w:r>
-      <w:proofErr w:type="spellEnd"/>
-      <w:r>
-        <w:t>., Baumart und Bestand übereinstimmen. Diese Kaskade wird fortgesetzt, in Abhängigkeit der verfügbaren Daten für den DGZ an dem Plot. Sollte an dem Plot für die entsprechende Baumart kein DGZ verfügbarsein wird der DGZ der Baumart verwendet</w:t>
-      </w:r>
-      <w:proofErr w:type="gramStart"/>
-      <w:r>
-        <w:t>. .</w:t>
-      </w:r>
-      <w:proofErr w:type="gramEnd"/>
-      <w:r>
-        <w:t xml:space="preserve"> </w:t>
-      </w:r>
-    </w:p>
-    <w:p>
-      <w:pPr>
-        <w:pStyle w:val="berschrift5"/>
-      </w:pPr>
-      <w:r>
-        <w:rPr>
-          <w:highlight w:val="yellow"/>
-        </w:rPr>
-        <w:lastRenderedPageBreak/>
-        <w:t>Einzelbaumhöhe unter Berücksichtigung von Zuwachs</w:t>
-      </w:r>
-    </w:p>
-    <w:p>
-      <w:r>
-        <w:t>Die Höhenschätzung erfolgt nach derselben Methodik wie für verbleibende Bäume des Altbestandes über verschiedene Modelle bzw. Höhenkurven in Abhängigkeit des BHDs</w:t>
-      </w:r>
-      <w:r>
-        <w:t xml:space="preserve"> </w:t>
-      </w:r>
-      <w:proofErr w:type="gramStart"/>
-      <w:r>
-        <w:t>inklusive Zuwachs</w:t>
-      </w:r>
-      <w:proofErr w:type="gramEnd"/>
-      <w:r>
-        <w:t xml:space="preserve"> sowie, sollten die Einheitshöhenkurven von Sloboda (QUELLE) genutzt werde, </w:t>
-      </w:r>
-      <w:r>
-        <w:t>Durchmesser</w:t>
-      </w:r>
-      <w:r>
-        <w:t xml:space="preserve"> des Grundflächenmittenstammes (</w:t>
-      </w:r>
-      <w:proofErr w:type="spellStart"/>
-      <w:r>
-        <w:t>Dg</w:t>
-      </w:r>
-      <w:proofErr w:type="spellEnd"/>
-      <w:r>
-        <w:t>) und Höhe des Grundflächenmittenstammes (</w:t>
-      </w:r>
-      <w:proofErr w:type="spellStart"/>
-      <w:r>
-        <w:t>Hg</w:t>
-      </w:r>
-      <w:proofErr w:type="spellEnd"/>
-      <w:r>
-        <w:t>)</w:t>
-      </w:r>
-      <w:r>
-        <w:t xml:space="preserve"> (siehe </w:t>
-      </w:r>
-      <w:r>
-        <w:fldChar w:fldCharType="begin"/>
-      </w:r>
-      <w:r>
-        <w:instrText xml:space="preserve"> REF _Ref170199007 \r \h </w:instrText>
-      </w:r>
-      <w:r>
-        <w:fldChar w:fldCharType="separate"/>
-      </w:r>
-      <w:r>
-        <w:t>3.2.1</w:t>
-      </w:r>
-      <w:r>
-        <w:fldChar w:fldCharType="end"/>
-      </w:r>
-      <w:r>
-        <w:t xml:space="preserve">). </w:t>
-      </w:r>
-    </w:p>
-    <w:p>
-      <w:r>
-        <w:t xml:space="preserve">Um die Höhenfunktionen von SLOBODA (QUELLE) nutzen zu können, werden </w:t>
-      </w:r>
-      <w:proofErr w:type="spellStart"/>
-      <w:r>
-        <w:t>Dg</w:t>
-      </w:r>
-      <w:proofErr w:type="spellEnd"/>
-      <w:r>
-        <w:t xml:space="preserve"> und </w:t>
-      </w:r>
-      <w:proofErr w:type="spellStart"/>
-      <w:r>
-        <w:t>Hg</w:t>
-      </w:r>
-      <w:proofErr w:type="spellEnd"/>
-      <w:r>
-        <w:t xml:space="preserve"> des jeweiligen Bestandes benötigt. </w:t>
-      </w:r>
-      <w:r>
-        <w:t xml:space="preserve">Da für die Mitte des Erhebungszeitraumes kein </w:t>
-      </w:r>
-      <w:proofErr w:type="spellStart"/>
-      <w:r>
-        <w:t>Dg</w:t>
-      </w:r>
-      <w:proofErr w:type="spellEnd"/>
-      <w:r>
-        <w:t xml:space="preserve"> und </w:t>
-      </w:r>
-      <w:proofErr w:type="spellStart"/>
-      <w:r>
-        <w:t>Hg</w:t>
-      </w:r>
-      <w:proofErr w:type="spellEnd"/>
-      <w:r>
-        <w:t xml:space="preserve"> verfügbar sind, wir der Mittelwert </w:t>
-      </w:r>
-      <w:r>
-        <w:t xml:space="preserve">des </w:t>
-      </w:r>
-      <w:proofErr w:type="spellStart"/>
-      <w:r>
-        <w:t>Dg</w:t>
-      </w:r>
-      <w:proofErr w:type="spellEnd"/>
-      <w:r>
-        <w:t xml:space="preserve"> und </w:t>
-      </w:r>
-      <w:proofErr w:type="spellStart"/>
-      <w:r>
-        <w:t>Hg</w:t>
-      </w:r>
-      <w:proofErr w:type="spellEnd"/>
-      <w:r>
-        <w:t xml:space="preserve"> aus HBI und BZE3 gebildet. </w:t>
-      </w:r>
-    </w:p>
-    <w:p>
-      <w:r>
-        <w:t xml:space="preserve">Um die Nichtlinearen Modelle die aus den </w:t>
-      </w:r>
-      <w:proofErr w:type="spellStart"/>
-      <w:r>
-        <w:t>Bestandesdaten</w:t>
-      </w:r>
-      <w:proofErr w:type="spellEnd"/>
-      <w:r>
-        <w:t xml:space="preserve"> aus HBI und BZE3 generiert wurden anzuwenden, werden die Parameter aus der </w:t>
-      </w:r>
-      <w:r>
-        <w:t xml:space="preserve">vorrangegangenen </w:t>
-      </w:r>
-      <w:r>
-        <w:t xml:space="preserve">Höhenschätzung </w:t>
-      </w:r>
-      <w:r>
-        <w:t xml:space="preserve">genutzt (coef_H_HBI_BZE3.csv). </w:t>
       </w:r>
     </w:p>
     <w:p>
@@ -18033,26 +17770,23 @@
       </w:r>
       <w:proofErr w:type="spellEnd"/>
       <w:r>
-        <w:t xml:space="preserve"> pro Einzelbaum wurden daher mit beiden </w:t>
-      </w:r>
+        <w:t xml:space="preserve"> pro Einzelbaum wurden daher mit beiden Methoden berechnet und anschließend verglichen um eine Entscheidung für eine Methode oder gegen das </w:t>
+      </w:r>
+      <w:proofErr w:type="spellStart"/>
+      <w:r>
+        <w:t>Kompartimentieren</w:t>
+      </w:r>
+      <w:proofErr w:type="spellEnd"/>
+      <w:r>
+        <w:t xml:space="preserve"> von Bäumen unter 1.3m Höhe zu treffen (siehe Biomassenvergleich)</w:t>
+      </w:r>
+    </w:p>
+    <w:p>
+      <w:pPr>
+        <w:pStyle w:val="berschrift6"/>
+      </w:pPr>
       <w:r>
         <w:lastRenderedPageBreak/>
-        <w:t xml:space="preserve">Methoden berechnet und anschließend verglichen um eine Entscheidung für eine Methode oder gegen das </w:t>
-      </w:r>
-      <w:proofErr w:type="spellStart"/>
-      <w:r>
-        <w:t>Kompartimentieren</w:t>
-      </w:r>
-      <w:proofErr w:type="spellEnd"/>
-      <w:r>
-        <w:t xml:space="preserve"> von Bäumen unter 1.3m Höhe zu treffen (siehe Biomassenvergleich)</w:t>
-      </w:r>
-    </w:p>
-    <w:p>
-      <w:pPr>
-        <w:pStyle w:val="berschrift6"/>
-      </w:pPr>
-      <w:r>
         <w:t xml:space="preserve">Wolff et al. </w:t>
       </w:r>
     </w:p>
@@ -18664,37 +18398,37 @@
         <w:rPr>
           <w:lang w:val="en-US"/>
         </w:rPr>
+        <w:t xml:space="preserve"> </w:t>
+      </w:r>
+      <w:r>
+        <w:t>Wolff Biomassenberechnung &amp; Kompartimentierung</w:t>
+      </w:r>
+    </w:p>
+    <w:p>
+      <w:pPr>
+        <w:jc w:val="left"/>
+      </w:pPr>
+      <w:r>
+        <w:t>Nachfolgend wird für jede P</w:t>
+      </w:r>
+      <w:r>
+        <w:t>flanze der WHD geschätzt und damit die Biomasse in den jeweiligen Kompartimenten berechnet. Für Bäume unter 1m Höhe stellt Wolff et al. Biomassefunktionen für die Kompartimente „Blätter/Nadeln“, „</w:t>
+      </w:r>
+      <w:proofErr w:type="spellStart"/>
+      <w:r>
+        <w:t>Stamm+Äste</w:t>
+      </w:r>
+      <w:proofErr w:type="spellEnd"/>
+      <w:r>
+        <w:t xml:space="preserve">“ und „gesamte oberirdische Trockenmasse“ bereit. </w:t>
+      </w:r>
+    </w:p>
+    <w:p>
+      <w:pPr>
+        <w:jc w:val="left"/>
+      </w:pPr>
+      <w:r>
         <w:lastRenderedPageBreak/>
-        <w:t xml:space="preserve"> </w:t>
-      </w:r>
-      <w:r>
-        <w:t>Wolff Biomassenberechnung &amp; Kompartimentierung</w:t>
-      </w:r>
-    </w:p>
-    <w:p>
-      <w:pPr>
-        <w:jc w:val="left"/>
-      </w:pPr>
-      <w:r>
-        <w:t>Nachfolgend wird für jede P</w:t>
-      </w:r>
-      <w:r>
-        <w:t>flanze der WHD geschätzt und damit die Biomasse in den jeweiligen Kompartimenten berechnet. Für Bäume unter 1m Höhe stellt Wolff et al. Biomassefunktionen für die Kompartimente „Blätter/Nadeln“, „</w:t>
-      </w:r>
-      <w:proofErr w:type="spellStart"/>
-      <w:r>
-        <w:t>Stamm+Äste</w:t>
-      </w:r>
-      <w:proofErr w:type="spellEnd"/>
-      <w:r>
-        <w:t xml:space="preserve">“ und „gesamte oberirdische Trockenmasse“ bereit. </w:t>
-      </w:r>
-    </w:p>
-    <w:p>
-      <w:pPr>
-        <w:jc w:val="left"/>
-      </w:pPr>
-      <w:r>
         <w:t xml:space="preserve">Die Segmentgrenze für </w:t>
       </w:r>
       <w:proofErr w:type="spellStart"/>
@@ -19339,7 +19073,6 @@
           <w:color w:val="00B0F0"/>
           <w:lang w:val="en-US"/>
         </w:rPr>
-        <w:lastRenderedPageBreak/>
         <w:t>a</w:t>
       </w:r>
       <w:r>
@@ -19638,6 +19371,7 @@
     </w:p>
     <w:p>
       <w:r>
+        <w:lastRenderedPageBreak/>
         <w:t>(y-</w:t>
       </w:r>
       <w:proofErr w:type="gramStart"/>
@@ -21326,7 +21060,6 @@
     </w:p>
     <w:p>
       <w:r>
-        <w:lastRenderedPageBreak/>
         <w:t xml:space="preserve">bg.kg.x1 </w:t>
       </w:r>
       <w:r>
@@ -21416,6 +21149,7 @@
     </w:p>
     <w:p>
       <w:r>
+        <w:lastRenderedPageBreak/>
         <w:t>ag</w:t>
       </w:r>
       <w:r>
@@ -26967,14 +26701,27 @@
       <w:r>
         <w:t>Abbildung </w:t>
       </w:r>
-      <w:fldSimple w:instr=" SEQ Abbildung \* ARABIC ">
-        <w:r>
-          <w:rPr>
-            <w:noProof/>
-          </w:rPr>
-          <w:t>2</w:t>
-        </w:r>
-      </w:fldSimple>
+      <w:r>
+        <w:fldChar w:fldCharType="begin"/>
+      </w:r>
+      <w:r>
+        <w:instrText xml:space="preserve"> SEQ Abbildung \* ARABIC </w:instrText>
+      </w:r>
+      <w:r>
+        <w:fldChar w:fldCharType="separate"/>
+      </w:r>
+      <w:r>
+        <w:rPr>
+          <w:noProof/>
+        </w:rPr>
+        <w:t>2</w:t>
+      </w:r>
+      <w:r>
+        <w:rPr>
+          <w:noProof/>
+        </w:rPr>
+        <w:fldChar w:fldCharType="end"/>
+      </w:r>
       <w:bookmarkEnd w:id="8"/>
       <w:r>
         <w:t>: Holzdichten (</w:t>
@@ -28777,37 +28524,189 @@
           <w:highlight w:val="yellow"/>
         </w:rPr>
         <w:lastRenderedPageBreak/>
-        <w:t>Kohlen</w:t>
-      </w:r>
-      <w:r>
+        <w:t>Kohlenstoffvorrat Totholz</w:t>
+      </w:r>
+    </w:p>
+    <w:p>
+      <w:r>
+        <w:t xml:space="preserve">Die </w:t>
+      </w:r>
+      <w:proofErr w:type="spellStart"/>
+      <w:r>
+        <w:t>Berechung</w:t>
+      </w:r>
+      <w:proofErr w:type="spellEnd"/>
+      <w:r>
+        <w:t xml:space="preserve"> des Totholzkohlenstoffvorrates erfolgt durch die Multiplikation der jeweiligen </w:t>
+      </w:r>
+      <w:proofErr w:type="spellStart"/>
+      <w:r>
+        <w:t>Kompartimentbiomasse</w:t>
+      </w:r>
+      <w:proofErr w:type="spellEnd"/>
+      <w:r>
+        <w:t xml:space="preserve"> mit dem Faktor 0.5 (QUELLE: IPCC)</w:t>
+      </w:r>
+      <w:r>
+        <w:t xml:space="preserve">. </w:t>
+      </w:r>
+    </w:p>
+    <w:p>
+      <w:pPr>
+        <w:pStyle w:val="berschrift3"/>
         <w:rPr>
           <w:highlight w:val="yellow"/>
         </w:rPr>
-        <w:t>stoffvorrat Totholz</w:t>
-      </w:r>
-    </w:p>
-    <w:p>
-      <w:r>
-        <w:t xml:space="preserve">Die </w:t>
-      </w:r>
-      <w:proofErr w:type="spellStart"/>
-      <w:r>
-        <w:t>Berechung</w:t>
-      </w:r>
-      <w:proofErr w:type="spellEnd"/>
-      <w:r>
-        <w:t xml:space="preserve"> des Totholzkohlenstoffvorrates erfolgt durch die Multiplikation der jeweiligen </w:t>
-      </w:r>
-      <w:proofErr w:type="spellStart"/>
-      <w:r>
-        <w:t>Kompartimentbiomasse</w:t>
-      </w:r>
-      <w:proofErr w:type="spellEnd"/>
-      <w:r>
-        <w:t xml:space="preserve"> mit dem Faktor 0.5 (QUELLE: IPCC)</w:t>
-      </w:r>
-      <w:r>
-        <w:t xml:space="preserve">. </w:t>
+      </w:pPr>
+      <w:r>
+        <w:rPr>
+          <w:highlight w:val="yellow"/>
+        </w:rPr>
+        <w:t>Hochrechnung</w:t>
+      </w:r>
+      <w:r>
+        <w:rPr>
+          <w:highlight w:val="yellow"/>
+        </w:rPr>
+        <w:t xml:space="preserve"> der Totholzvorräte</w:t>
+      </w:r>
+    </w:p>
+    <w:p>
+      <w:r>
+        <w:t xml:space="preserve">Da die </w:t>
+      </w:r>
+      <w:r>
+        <w:t xml:space="preserve">Aufnahme der </w:t>
+      </w:r>
+      <w:r>
+        <w:t xml:space="preserve">Totholzelemente auf einem einfachen Probekreis </w:t>
+      </w:r>
+      <w:r>
+        <w:t>erfolgt</w:t>
+      </w:r>
+      <w:r>
+        <w:t xml:space="preserve">, können die Vorräte </w:t>
+      </w:r>
+      <w:r>
+        <w:t>einfach berechnet werden, indem sie in dem jeweiligen</w:t>
+      </w:r>
+      <w:r>
+        <w:t xml:space="preserve"> Stratum </w:t>
+      </w:r>
+      <w:r>
+        <w:t xml:space="preserve">aufsummiert und anschließend auf die Probekreisfläche in Hektar bezogen werden. Hierbei gilt es lediglich zu berücksichtigen ob die Totholzaufnahme auf einem ganzen oder halben Totholzprobekreis erfolgte, um den richtigen Flächenbezug zu wählen. Des Weiteren wird die Anzahl der Totholzelemente in den verschiedenen </w:t>
+      </w:r>
+      <w:proofErr w:type="spellStart"/>
+      <w:r>
+        <w:t>Straten</w:t>
+      </w:r>
+      <w:proofErr w:type="spellEnd"/>
+      <w:r>
+        <w:t xml:space="preserve"> pro Hektar gezählt, sowie die der Mittelwert und die Standartabweichung der Totholzlänge und -durchmesser berechnet.  </w:t>
+      </w:r>
+    </w:p>
+    <w:p>
+      <w:r>
+        <w:t>Um die Berechnung des FSI zu erleichtern, werden hier zudem die Kategorien „</w:t>
+      </w:r>
+      <w:proofErr w:type="spellStart"/>
+      <w:r>
+        <w:t>standing</w:t>
+      </w:r>
+      <w:proofErr w:type="spellEnd"/>
+      <w:r>
+        <w:t xml:space="preserve"> </w:t>
+      </w:r>
+      <w:proofErr w:type="spellStart"/>
+      <w:r>
+        <w:t>deadwood</w:t>
+      </w:r>
+      <w:proofErr w:type="spellEnd"/>
+      <w:r>
+        <w:t>“ – stehendes Totholz – „S“ und „</w:t>
+      </w:r>
+      <w:proofErr w:type="spellStart"/>
+      <w:r>
+        <w:t>downed</w:t>
+      </w:r>
+      <w:proofErr w:type="spellEnd"/>
+      <w:r>
+        <w:t xml:space="preserve">/ </w:t>
+      </w:r>
+      <w:proofErr w:type="spellStart"/>
+      <w:r>
+        <w:t>laying</w:t>
+      </w:r>
+      <w:proofErr w:type="spellEnd"/>
+      <w:r>
+        <w:t xml:space="preserve"> </w:t>
+      </w:r>
+      <w:proofErr w:type="spellStart"/>
+      <w:r>
+        <w:t>deadwood</w:t>
+      </w:r>
+      <w:proofErr w:type="spellEnd"/>
+      <w:r>
+        <w:t xml:space="preserve">“ – liegendes Totholz – „L“ </w:t>
+      </w:r>
+      <w:r>
+        <w:t>in der Spalte „</w:t>
+      </w:r>
+      <w:proofErr w:type="spellStart"/>
+      <w:r>
+        <w:t>S_L_type</w:t>
+      </w:r>
+      <w:proofErr w:type="spellEnd"/>
+      <w:r>
+        <w:t xml:space="preserve">“ etabliert. </w:t>
+      </w:r>
+    </w:p>
+    <w:p>
+      <w:pPr>
+        <w:pStyle w:val="berschrift2"/>
+        <w:rPr>
+          <w:highlight w:val="yellow"/>
+        </w:rPr>
+      </w:pPr>
+      <w:r>
+        <w:rPr>
+          <w:highlight w:val="yellow"/>
+        </w:rPr>
+        <w:t>„all“ - alle</w:t>
+      </w:r>
+      <w:r>
+        <w:rPr>
+          <w:highlight w:val="yellow"/>
+        </w:rPr>
+        <w:t xml:space="preserve"> </w:t>
+      </w:r>
+      <w:proofErr w:type="spellStart"/>
+      <w:r>
+        <w:rPr>
+          <w:highlight w:val="yellow"/>
+        </w:rPr>
+        <w:t>Bestandeskomponeten</w:t>
+      </w:r>
+      <w:proofErr w:type="spellEnd"/>
+      <w:r>
+        <w:rPr>
+          <w:highlight w:val="yellow"/>
+        </w:rPr>
+        <w:t xml:space="preserve"> zusammen </w:t>
+      </w:r>
+      <w:proofErr w:type="gramStart"/>
+      <w:r>
+        <w:rPr>
+          <w:highlight w:val="yellow"/>
+        </w:rPr>
+        <w:t>–  LT</w:t>
+      </w:r>
+      <w:proofErr w:type="gramEnd"/>
+      <w:r>
+        <w:rPr>
+          <w:highlight w:val="yellow"/>
+        </w:rPr>
+        <w:t>, RG, DW</w:t>
       </w:r>
     </w:p>
     <w:p>
@@ -28821,103 +28720,21 @@
         <w:rPr>
           <w:highlight w:val="yellow"/>
         </w:rPr>
+        <w:t xml:space="preserve"> Vorrat</w:t>
+      </w:r>
+    </w:p>
+    <w:p>
+      <w:pPr>
+        <w:pStyle w:val="berschrift3"/>
+        <w:rPr>
+          <w:highlight w:val="yellow"/>
+        </w:rPr>
+      </w:pPr>
+      <w:r>
+        <w:rPr>
+          <w:highlight w:val="yellow"/>
+        </w:rPr>
         <w:t>Hochrechnung</w:t>
-      </w:r>
-      <w:r>
-        <w:rPr>
-          <w:highlight w:val="yellow"/>
-        </w:rPr>
-        <w:t xml:space="preserve"> der Totholzvorräte</w:t>
-      </w:r>
-    </w:p>
-    <w:p>
-      <w:r>
-        <w:t xml:space="preserve">Da die </w:t>
-      </w:r>
-      <w:r>
-        <w:t xml:space="preserve">Aufnahme der </w:t>
-      </w:r>
-      <w:r>
-        <w:t xml:space="preserve">Totholzelemente auf einem einfachen Probekreis </w:t>
-      </w:r>
-      <w:r>
-        <w:t>erfolgt</w:t>
-      </w:r>
-      <w:r>
-        <w:t xml:space="preserve">, können die Vorräte </w:t>
-      </w:r>
-      <w:r>
-        <w:t>einfach berechnet werden, indem sie in dem jeweiligen</w:t>
-      </w:r>
-      <w:r>
-        <w:t xml:space="preserve"> Stratum </w:t>
-      </w:r>
-      <w:r>
-        <w:t xml:space="preserve">aufsummiert und anschließend auf die Probekreisfläche in Hektar bezogen werden. Hierbei gilt es lediglich zu berücksichtigen ob die Totholzaufnahme auf einem ganzen oder halben Totholzprobekreis erfolgte, um den richtigen Flächenbezug zu wählen. Des Weiteren wird die Anzahl der Totholzelemente in den verschiedenen </w:t>
-      </w:r>
-      <w:proofErr w:type="spellStart"/>
-      <w:r>
-        <w:t>Straten</w:t>
-      </w:r>
-      <w:proofErr w:type="spellEnd"/>
-      <w:r>
-        <w:t xml:space="preserve"> pro Hektar gezählt, sowie die der Mittelwert und die Standartabweichung der Totholzlänge und -durchmesser berechnet.  </w:t>
-      </w:r>
-    </w:p>
-    <w:p>
-      <w:r>
-        <w:t>Um die Berechnung des FSI zu erleichtern, werden hier zudem die Kategorien „</w:t>
-      </w:r>
-      <w:proofErr w:type="spellStart"/>
-      <w:r>
-        <w:t>standing</w:t>
-      </w:r>
-      <w:proofErr w:type="spellEnd"/>
-      <w:r>
-        <w:t xml:space="preserve"> </w:t>
-      </w:r>
-      <w:proofErr w:type="spellStart"/>
-      <w:r>
-        <w:t>deadwood</w:t>
-      </w:r>
-      <w:proofErr w:type="spellEnd"/>
-      <w:r>
-        <w:t>“ – stehendes Totholz – „S“ und „</w:t>
-      </w:r>
-      <w:proofErr w:type="spellStart"/>
-      <w:r>
-        <w:t>downed</w:t>
-      </w:r>
-      <w:proofErr w:type="spellEnd"/>
-      <w:r>
-        <w:t xml:space="preserve">/ </w:t>
-      </w:r>
-      <w:proofErr w:type="spellStart"/>
-      <w:r>
-        <w:t>laying</w:t>
-      </w:r>
-      <w:proofErr w:type="spellEnd"/>
-      <w:r>
-        <w:t xml:space="preserve"> </w:t>
-      </w:r>
-      <w:proofErr w:type="spellStart"/>
-      <w:r>
-        <w:t>deadwood</w:t>
-      </w:r>
-      <w:proofErr w:type="spellEnd"/>
-      <w:r>
-        <w:t xml:space="preserve">“ – liegendes Totholz – „L“ </w:t>
-      </w:r>
-      <w:r>
-        <w:t>in der Spalte „</w:t>
-      </w:r>
-      <w:proofErr w:type="spellStart"/>
-      <w:r>
-        <w:t>S_L_type</w:t>
-      </w:r>
-      <w:proofErr w:type="spellEnd"/>
-      <w:r>
-        <w:t xml:space="preserve">“ etabliert. </w:t>
       </w:r>
     </w:p>
     <w:p>
@@ -29337,6 +29154,7 @@
         <w:rPr>
           <w:lang w:eastAsia="en-US"/>
         </w:rPr>
+        <w:lastRenderedPageBreak/>
         <w:t xml:space="preserve">Die </w:t>
       </w:r>
       <w:proofErr w:type="spellStart"/>
@@ -29662,7 +29480,6 @@
     </w:p>
     <w:p>
       <w:r>
-        <w:lastRenderedPageBreak/>
         <w:t>Die Variable-</w:t>
       </w:r>
       <w:proofErr w:type="spellStart"/>
@@ -34852,6 +34669,7 @@
                 <w:sz w:val="22"/>
                 <w:szCs w:val="22"/>
               </w:rPr>
+              <w:lastRenderedPageBreak/>
               <w:t xml:space="preserve">Quercus </w:t>
             </w:r>
             <w:proofErr w:type="spellStart"/>
@@ -35896,7 +35714,6 @@
                 <w:sz w:val="22"/>
                 <w:szCs w:val="22"/>
               </w:rPr>
-              <w:lastRenderedPageBreak/>
               <w:t>Sorbus domestica</w:t>
             </w:r>
           </w:p>
@@ -37750,6 +37567,7 @@
       </w:pPr>
       <w:proofErr w:type="spellStart"/>
       <w:r>
+        <w:lastRenderedPageBreak/>
         <w:t>Unzuordnenbare</w:t>
       </w:r>
       <w:proofErr w:type="spellEnd"/>
@@ -37804,7 +37622,6 @@
     </w:p>
     <w:p>
       <w:r>
-        <w:lastRenderedPageBreak/>
         <w:t xml:space="preserve">Für gattungsspezifischen Gruppen, welche nachträglich erzeugt wurden, z.B. Acer </w:t>
       </w:r>
       <w:proofErr w:type="spellStart"/>
@@ -38226,6 +38043,7 @@
         <w:rPr>
           <w:lang w:val="en-US" w:eastAsia="en-US"/>
         </w:rPr>
+        <w:lastRenderedPageBreak/>
         <w:t>number of decay classes</w:t>
       </w:r>
     </w:p>
@@ -38252,95 +38070,68 @@
         <w:rPr>
           <w:highlight w:val="yellow"/>
         </w:rPr>
-        <w:lastRenderedPageBreak/>
-        <w:t>Hochrechnung &amp; Zuwachs</w:t>
-      </w:r>
-    </w:p>
-    <w:p>
-      <w:pPr>
+        <w:t>Zuwachs &amp; Veränderung</w:t>
+      </w:r>
+    </w:p>
+    <w:p>
+      <w:pPr>
+        <w:pStyle w:val="berschrift2"/>
         <w:rPr>
           <w:highlight w:val="yellow"/>
-          <w:lang w:val="en-US"/>
-        </w:rPr>
-      </w:pPr>
-      <w:proofErr w:type="spellStart"/>
+        </w:rPr>
+      </w:pPr>
+      <w:bookmarkStart w:id="9" w:name="_Ref170138478"/>
       <w:r>
         <w:rPr>
           <w:highlight w:val="yellow"/>
-          <w:lang w:val="en-US"/>
-        </w:rPr>
-        <w:t>Welche</w:t>
-      </w:r>
-      <w:proofErr w:type="spellEnd"/>
-      <w:r>
+        </w:rPr>
+        <w:t>Altbestand</w:t>
+      </w:r>
+    </w:p>
+    <w:p>
+      <w:pPr>
+        <w:pStyle w:val="berschrift3"/>
         <w:rPr>
           <w:highlight w:val="yellow"/>
-          <w:lang w:val="en-US"/>
-        </w:rPr>
-        <w:t xml:space="preserve"> </w:t>
-      </w:r>
-      <w:proofErr w:type="spellStart"/>
+        </w:rPr>
+      </w:pPr>
       <w:r>
         <w:rPr>
           <w:highlight w:val="yellow"/>
-          <w:lang w:val="en-US"/>
-        </w:rPr>
-        <w:t>Tabellen</w:t>
-      </w:r>
-      <w:proofErr w:type="spellEnd"/>
+        </w:rPr>
+        <w:t>Zuwachs</w:t>
+      </w:r>
+      <w:bookmarkEnd w:id="9"/>
       <w:r>
         <w:rPr>
           <w:highlight w:val="yellow"/>
-          <w:lang w:val="en-US"/>
-        </w:rPr>
-        <w:t xml:space="preserve"> </w:t>
-      </w:r>
-      <w:proofErr w:type="spellStart"/>
-      <w:r>
-        <w:rPr>
-          <w:highlight w:val="yellow"/>
-          <w:lang w:val="en-US"/>
-        </w:rPr>
-        <w:t>gibt</w:t>
-      </w:r>
-      <w:proofErr w:type="spellEnd"/>
-      <w:r>
-        <w:rPr>
-          <w:highlight w:val="yellow"/>
-          <w:lang w:val="en-US"/>
-        </w:rPr>
-        <w:t xml:space="preserve"> es: summaries, FSI, growth</w:t>
-      </w:r>
-      <w:r>
-        <w:rPr>
-          <w:highlight w:val="yellow"/>
-          <w:lang w:val="en-US"/>
-        </w:rPr>
-        <w:t>/changes</w:t>
-      </w:r>
-      <w:r>
-        <w:rPr>
-          <w:highlight w:val="yellow"/>
-          <w:lang w:val="en-US"/>
-        </w:rPr>
-        <w:t>, extracted wood mass, remove</w:t>
-      </w:r>
-      <w:r>
-        <w:rPr>
-          <w:highlight w:val="yellow"/>
-          <w:lang w:val="en-US"/>
-        </w:rPr>
-        <w:t xml:space="preserve">d, height </w:t>
-      </w:r>
-      <w:proofErr w:type="spellStart"/>
-      <w:r>
-        <w:rPr>
-          <w:highlight w:val="yellow"/>
-          <w:lang w:val="en-US"/>
-        </w:rPr>
-        <w:t>coeffs</w:t>
-      </w:r>
-      <w:proofErr w:type="spellEnd"/>
+        </w:rPr>
+        <w:t xml:space="preserve"> Einzelbaumdurchmesser</w:t>
+      </w:r>
+    </w:p>
+    <w:p>
+      <w:r>
+        <w:t xml:space="preserve">Der Durchmesserzuwachs des Einzelbaumes </w:t>
+      </w:r>
+      <w:r>
+        <w:t xml:space="preserve">kann nur für jene Bäume </w:t>
+      </w:r>
+      <w:proofErr w:type="spellStart"/>
+      <w:r>
+        <w:t>inder</w:t>
+      </w:r>
+      <w:proofErr w:type="spellEnd"/>
+      <w:r>
+        <w:t xml:space="preserve"> BZE3 </w:t>
+      </w:r>
+      <w:proofErr w:type="spellStart"/>
+      <w:r>
+        <w:t>Bestandeserhebung</w:t>
+      </w:r>
+      <w:proofErr w:type="spellEnd"/>
+      <w:r>
+        <w:t xml:space="preserve"> ermittelt werden welche: </w:t>
+      </w:r>
     </w:p>
     <w:p>
       <w:pPr>
@@ -38349,49 +38140,23 @@
           <w:ilvl w:val="0"/>
           <w:numId w:val="23"/>
         </w:numPr>
-        <w:rPr>
-          <w:highlight w:val="yellow"/>
-          <w:lang w:val="en-US"/>
-        </w:rPr>
-      </w:pPr>
-      <w:r>
-        <w:rPr>
-          <w:highlight w:val="yellow"/>
-          <w:lang w:val="en-US"/>
-        </w:rPr>
-        <w:t xml:space="preserve">Wie </w:t>
-      </w:r>
-      <w:proofErr w:type="spellStart"/>
-      <w:r>
-        <w:rPr>
-          <w:highlight w:val="yellow"/>
-          <w:lang w:val="en-US"/>
-        </w:rPr>
-        <w:t>wurde</w:t>
-      </w:r>
-      <w:proofErr w:type="spellEnd"/>
-      <w:r>
-        <w:rPr>
-          <w:highlight w:val="yellow"/>
-          <w:lang w:val="en-US"/>
-        </w:rPr>
-        <w:t xml:space="preserve"> growth </w:t>
-      </w:r>
-      <w:proofErr w:type="spellStart"/>
-      <w:r>
-        <w:rPr>
-          <w:highlight w:val="yellow"/>
-          <w:lang w:val="en-US"/>
-        </w:rPr>
-        <w:t>berechnet</w:t>
-      </w:r>
-      <w:proofErr w:type="spellEnd"/>
-      <w:r>
-        <w:rPr>
-          <w:highlight w:val="yellow"/>
-          <w:lang w:val="en-US"/>
-        </w:rPr>
-        <w:t xml:space="preserve"> </w:t>
+      </w:pPr>
+      <w:r>
+        <w:t>Die Baumkennzahl 1 haben</w:t>
+      </w:r>
+      <w:r>
+        <w:t xml:space="preserve">, also </w:t>
+      </w:r>
+      <w:proofErr w:type="spellStart"/>
+      <w:r>
+        <w:t>wiederhohlt</w:t>
+      </w:r>
+      <w:proofErr w:type="spellEnd"/>
+      <w:r>
+        <w:t xml:space="preserve"> aufgenommen wurden</w:t>
+      </w:r>
+      <w:r>
+        <w:t xml:space="preserve"> und </w:t>
       </w:r>
     </w:p>
     <w:p>
@@ -38401,41 +38166,637 @@
           <w:ilvl w:val="0"/>
           <w:numId w:val="23"/>
         </w:numPr>
+      </w:pPr>
+      <w:r>
+        <w:t>e</w:t>
+      </w:r>
+      <w:r>
+        <w:t xml:space="preserve">inen „Partnerbaum“ in der HBI haben, dessen </w:t>
+      </w:r>
+      <w:proofErr w:type="spellStart"/>
+      <w:r>
+        <w:t>Bfhnr</w:t>
+      </w:r>
+      <w:proofErr w:type="spellEnd"/>
+      <w:r>
+        <w:t xml:space="preserve">, </w:t>
+      </w:r>
+      <w:r>
+        <w:t xml:space="preserve">laufende </w:t>
+      </w:r>
+      <w:r>
+        <w:t xml:space="preserve">Baumnummer und Baumart übereinstimmen </w:t>
+      </w:r>
+    </w:p>
+    <w:p>
+      <w:r>
+        <w:t xml:space="preserve">Der </w:t>
+      </w:r>
+      <w:proofErr w:type="spellStart"/>
+      <w:r>
+        <w:t>unterschied</w:t>
+      </w:r>
+      <w:proofErr w:type="spellEnd"/>
+      <w:r>
+        <w:t xml:space="preserve"> zwischen dem BHD in der BZE3 </w:t>
+      </w:r>
+      <w:proofErr w:type="spellStart"/>
+      <w:r>
+        <w:t>Bestandes</w:t>
+      </w:r>
+      <w:r>
+        <w:t>er</w:t>
+      </w:r>
+      <w:r>
+        <w:t>hebnung</w:t>
+      </w:r>
+      <w:proofErr w:type="spellEnd"/>
+      <w:r>
+        <w:t xml:space="preserve"> und der HBI wird dann pro Einzelbaum </w:t>
+      </w:r>
+      <w:r>
+        <w:t xml:space="preserve">auf </w:t>
+      </w:r>
+      <w:r>
+        <w:t>die Zeit bezogen die zwischen den be</w:t>
+      </w:r>
+      <w:r>
+        <w:t>i</w:t>
+      </w:r>
+      <w:r>
+        <w:t>de</w:t>
+      </w:r>
+      <w:r>
+        <w:t>n</w:t>
+      </w:r>
+      <w:r>
+        <w:t xml:space="preserve"> Erhebungen vergangen ist. </w:t>
+      </w:r>
+    </w:p>
+    <w:p>
+      <w:pPr>
+        <w:spacing w:after="240"/>
+        <w:rPr>
+          <w:lang w:val="en-US"/>
+        </w:rPr>
+      </w:pPr>
+      <w:r>
+        <w:tab/>
+      </w:r>
+      <w:r>
+        <w:tab/>
+      </w:r>
+      <w:proofErr w:type="spellStart"/>
+      <w:r>
+        <w:rPr>
+          <w:lang w:val="en-US"/>
+        </w:rPr>
+        <w:t>annual_growth_cm</w:t>
+      </w:r>
+      <w:proofErr w:type="spellEnd"/>
+      <w:r>
+        <w:rPr>
+          <w:lang w:val="en-US"/>
+        </w:rPr>
+        <w:t xml:space="preserve"> = </w:t>
+      </w:r>
+      <w:r>
+        <w:rPr>
+          <w:lang w:val="en-US"/>
+        </w:rPr>
+        <w:t>(</w:t>
+      </w:r>
+      <w:r>
+        <w:rPr>
+          <w:lang w:val="en-US"/>
+        </w:rPr>
+        <w:t>DBH</w:t>
+      </w:r>
+      <w:r>
+        <w:rPr>
+          <w:vertAlign w:val="subscript"/>
+          <w:lang w:val="en-US"/>
+        </w:rPr>
+        <w:t>BZE3</w:t>
+      </w:r>
+      <w:r>
+        <w:rPr>
+          <w:lang w:val="en-US"/>
+        </w:rPr>
+        <w:t xml:space="preserve"> </w:t>
+      </w:r>
+      <w:r>
+        <w:rPr>
+          <w:lang w:val="en-US"/>
+        </w:rPr>
+        <w:t>–</w:t>
+      </w:r>
+      <w:r>
+        <w:rPr>
+          <w:lang w:val="en-US"/>
+        </w:rPr>
+        <w:t xml:space="preserve"> DBH</w:t>
+      </w:r>
+      <w:r>
+        <w:rPr>
+          <w:vertAlign w:val="subscript"/>
+          <w:lang w:val="en-US"/>
+        </w:rPr>
+        <w:t>HBI</w:t>
+      </w:r>
+      <w:r>
+        <w:rPr>
+          <w:lang w:val="en-US"/>
+        </w:rPr>
+        <w:t>)</w:t>
+      </w:r>
+      <w:proofErr w:type="gramStart"/>
+      <w:r>
+        <w:rPr>
+          <w:lang w:val="en-US"/>
+        </w:rPr>
+        <w:t>/(</w:t>
+      </w:r>
+      <w:proofErr w:type="spellStart"/>
+      <w:proofErr w:type="gramEnd"/>
+      <w:r>
+        <w:rPr>
+          <w:lang w:val="en-US"/>
+        </w:rPr>
+        <w:t>inv_year</w:t>
+      </w:r>
+      <w:proofErr w:type="spellEnd"/>
+      <w:r>
+        <w:rPr>
+          <w:vertAlign w:val="subscript"/>
+          <w:lang w:val="en-US"/>
+        </w:rPr>
+        <w:t xml:space="preserve"> BZE3</w:t>
+      </w:r>
+      <w:r>
+        <w:rPr>
+          <w:vertAlign w:val="subscript"/>
+          <w:lang w:val="en-US"/>
+        </w:rPr>
+        <w:t xml:space="preserve"> </w:t>
+      </w:r>
+      <w:r>
+        <w:rPr>
+          <w:lang w:val="en-US"/>
+        </w:rPr>
+        <w:t xml:space="preserve"> - </w:t>
+      </w:r>
+      <w:proofErr w:type="spellStart"/>
+      <w:r>
+        <w:rPr>
+          <w:lang w:val="en-US"/>
+        </w:rPr>
+        <w:t>inv_year</w:t>
+      </w:r>
+      <w:proofErr w:type="spellEnd"/>
+      <w:r>
+        <w:rPr>
+          <w:vertAlign w:val="subscript"/>
+          <w:lang w:val="en-US"/>
+        </w:rPr>
+        <w:t xml:space="preserve"> </w:t>
+      </w:r>
+      <w:r>
+        <w:rPr>
+          <w:vertAlign w:val="subscript"/>
+          <w:lang w:val="en-US"/>
+        </w:rPr>
+        <w:t>HBI</w:t>
+      </w:r>
+      <w:r>
+        <w:rPr>
+          <w:lang w:val="en-US"/>
+        </w:rPr>
+        <w:t>)</w:t>
+      </w:r>
+    </w:p>
+    <w:p>
+      <w:pPr>
+        <w:spacing w:before="0"/>
+      </w:pPr>
+      <w:proofErr w:type="spellStart"/>
+      <w:r>
+        <w:t>annual_growth_cm</w:t>
+      </w:r>
+      <w:proofErr w:type="spellEnd"/>
+      <w:r>
+        <w:t xml:space="preserve"> </w:t>
+      </w:r>
+      <w:r>
+        <w:tab/>
+        <w:t>jährliches Du</w:t>
+      </w:r>
+      <w:r>
+        <w:t>rchmesserwachstum des Einzelbaumes in cm</w:t>
+      </w:r>
+    </w:p>
+    <w:p>
+      <w:pPr>
+        <w:spacing w:before="0"/>
+      </w:pPr>
+      <w:r>
+        <w:t>DBH</w:t>
+      </w:r>
+      <w:r>
+        <w:tab/>
+      </w:r>
+      <w:r>
+        <w:tab/>
+      </w:r>
+      <w:r>
+        <w:tab/>
+        <w:t xml:space="preserve">Durchmesser des Einzelbaumes in BZE3 und HBI in cm </w:t>
+      </w:r>
+    </w:p>
+    <w:p>
+      <w:pPr>
+        <w:spacing w:before="0"/>
+      </w:pPr>
+      <w:proofErr w:type="spellStart"/>
+      <w:r>
+        <w:t>inv_year</w:t>
+      </w:r>
+      <w:proofErr w:type="spellEnd"/>
+      <w:r>
+        <w:t xml:space="preserve"> </w:t>
+      </w:r>
+      <w:r>
+        <w:tab/>
+      </w:r>
+      <w:r>
+        <w:tab/>
+        <w:t xml:space="preserve">Jahr der </w:t>
+      </w:r>
+      <w:proofErr w:type="spellStart"/>
+      <w:r>
+        <w:t>jew</w:t>
+      </w:r>
+      <w:proofErr w:type="spellEnd"/>
+      <w:r>
+        <w:t>. Bestanderhebung, entnommen aus be.csv</w:t>
+      </w:r>
+    </w:p>
+    <w:p>
+      <w:r>
+        <w:t xml:space="preserve">Der so berechnete durchschnittliche jährliche Durchmesserzuwachs des Einzelbaumes wir pro Plot in den folgenden </w:t>
+      </w:r>
+      <w:proofErr w:type="spellStart"/>
+      <w:r>
+        <w:t>Straten</w:t>
+      </w:r>
+      <w:proofErr w:type="spellEnd"/>
+      <w:r>
+        <w:t xml:space="preserve"> bzw. </w:t>
+      </w:r>
+      <w:proofErr w:type="spellStart"/>
+      <w:r>
+        <w:t>Straaten</w:t>
+      </w:r>
+      <w:proofErr w:type="spellEnd"/>
+      <w:r>
+        <w:t xml:space="preserve"> Kombinationen (</w:t>
+      </w:r>
+      <w:proofErr w:type="spellStart"/>
+      <w:r>
+        <w:t>grouping</w:t>
+      </w:r>
+      <w:proofErr w:type="spellEnd"/>
+      <w:r>
+        <w:t xml:space="preserve"> variables) gemittelt: </w:t>
+      </w:r>
+    </w:p>
+    <w:p>
+      <w:pPr>
+        <w:pStyle w:val="Liste-2"/>
+      </w:pPr>
+      <w:proofErr w:type="spellStart"/>
+      <w:r>
+        <w:t>Durschnittlicher</w:t>
+      </w:r>
+      <w:proofErr w:type="spellEnd"/>
+      <w:r>
+        <w:t xml:space="preserve"> jährlicher Einzelbaum Durchmesserzuwachs einer Baumart (</w:t>
+      </w:r>
+      <w:proofErr w:type="spellStart"/>
+      <w:r>
+        <w:t>SP_code</w:t>
+      </w:r>
+      <w:proofErr w:type="spellEnd"/>
+      <w:r>
+        <w:t>) pro Probepunkt (</w:t>
+      </w:r>
+      <w:proofErr w:type="spellStart"/>
+      <w:r>
+        <w:t>bfhnr</w:t>
+      </w:r>
+      <w:proofErr w:type="spellEnd"/>
+      <w:r>
+        <w:t xml:space="preserve">., </w:t>
+      </w:r>
+      <w:proofErr w:type="spellStart"/>
+      <w:r>
+        <w:t>plot_ID</w:t>
+      </w:r>
+      <w:proofErr w:type="spellEnd"/>
+      <w:r>
+        <w:t>), Bestand (stand) und Kronenschicht (</w:t>
+      </w:r>
+      <w:proofErr w:type="spellStart"/>
+      <w:r>
+        <w:t>C_layer</w:t>
+      </w:r>
+      <w:proofErr w:type="spellEnd"/>
+      <w:r>
+        <w:t>)</w:t>
+      </w:r>
+    </w:p>
+    <w:p>
+      <w:pPr>
+        <w:pStyle w:val="Liste-2"/>
+      </w:pPr>
+      <w:proofErr w:type="spellStart"/>
+      <w:r>
+        <w:t>Durschnittlicher</w:t>
+      </w:r>
+      <w:proofErr w:type="spellEnd"/>
+      <w:r>
+        <w:t xml:space="preserve"> jährlicher Einzelbaum Durchmesserzuwachs einer Baumart (</w:t>
+      </w:r>
+      <w:proofErr w:type="spellStart"/>
+      <w:r>
+        <w:t>SP_code</w:t>
+      </w:r>
+      <w:proofErr w:type="spellEnd"/>
+      <w:r>
+        <w:t>) pro Probepunkt (</w:t>
+      </w:r>
+      <w:proofErr w:type="spellStart"/>
+      <w:r>
+        <w:t>bfhnr</w:t>
+      </w:r>
+      <w:proofErr w:type="spellEnd"/>
+      <w:r>
+        <w:t xml:space="preserve">., </w:t>
+      </w:r>
+      <w:proofErr w:type="spellStart"/>
+      <w:r>
+        <w:t>plot_ID</w:t>
+      </w:r>
+      <w:proofErr w:type="spellEnd"/>
+      <w:r>
+        <w:t>), Bestand (stand) über alle Kronenschichten (</w:t>
+      </w:r>
+      <w:proofErr w:type="spellStart"/>
+      <w:r>
+        <w:t>C_layer</w:t>
+      </w:r>
+      <w:proofErr w:type="spellEnd"/>
+      <w:r>
+        <w:t>) hinweg</w:t>
+      </w:r>
+    </w:p>
+    <w:p>
+      <w:pPr>
+        <w:pStyle w:val="Liste-2"/>
+      </w:pPr>
+      <w:proofErr w:type="spellStart"/>
+      <w:r>
+        <w:t>Durschnittlicher</w:t>
+      </w:r>
+      <w:proofErr w:type="spellEnd"/>
+      <w:r>
+        <w:t xml:space="preserve"> jährlicher Einzelbaum Durchmesserzuwachs einer Baumart (</w:t>
+      </w:r>
+      <w:proofErr w:type="spellStart"/>
+      <w:r>
+        <w:t>SP_code</w:t>
+      </w:r>
+      <w:proofErr w:type="spellEnd"/>
+      <w:r>
+        <w:t>) pro Probepunkt (</w:t>
+      </w:r>
+      <w:proofErr w:type="spellStart"/>
+      <w:r>
+        <w:t>bfhnr</w:t>
+      </w:r>
+      <w:proofErr w:type="spellEnd"/>
+      <w:r>
+        <w:t xml:space="preserve">., </w:t>
+      </w:r>
+      <w:proofErr w:type="spellStart"/>
+      <w:r>
+        <w:t>plot_ID</w:t>
+      </w:r>
+      <w:proofErr w:type="spellEnd"/>
+      <w:r>
+        <w:t>) über alle eventuell vorhandenen Bestände (stand) und Kronenschichten (</w:t>
+      </w:r>
+      <w:proofErr w:type="spellStart"/>
+      <w:r>
+        <w:t>C_layer</w:t>
+      </w:r>
+      <w:proofErr w:type="spellEnd"/>
+      <w:r>
+        <w:t>) hinweg</w:t>
+      </w:r>
+    </w:p>
+    <w:p>
+      <w:pPr>
+        <w:pStyle w:val="Liste-2"/>
+      </w:pPr>
+      <w:proofErr w:type="spellStart"/>
+      <w:r>
+        <w:t>Durschnittlicher</w:t>
+      </w:r>
+      <w:proofErr w:type="spellEnd"/>
+      <w:r>
+        <w:t xml:space="preserve"> jährlicher Einzelbaum Durchmesserzuwachs einer Baumart (</w:t>
+      </w:r>
+      <w:proofErr w:type="spellStart"/>
+      <w:r>
+        <w:t>SP_code</w:t>
+      </w:r>
+      <w:proofErr w:type="spellEnd"/>
+      <w:r>
+        <w:t>) über alle Probepunkte (</w:t>
+      </w:r>
+      <w:proofErr w:type="spellStart"/>
+      <w:r>
+        <w:t>bfhnr</w:t>
+      </w:r>
+      <w:proofErr w:type="spellEnd"/>
+      <w:r>
+        <w:t xml:space="preserve">., </w:t>
+      </w:r>
+      <w:proofErr w:type="spellStart"/>
+      <w:r>
+        <w:t>plot_ID</w:t>
+      </w:r>
+      <w:proofErr w:type="spellEnd"/>
+      <w:r>
+        <w:t>), eventuell vorhandenen Bestände (stand) und Kronenschichten (</w:t>
+      </w:r>
+      <w:proofErr w:type="spellStart"/>
+      <w:r>
+        <w:t>C_layer</w:t>
+      </w:r>
+      <w:proofErr w:type="spellEnd"/>
+      <w:r>
+        <w:t>) hinweg</w:t>
+      </w:r>
+    </w:p>
+    <w:p>
+      <w:pPr>
+        <w:pStyle w:val="berschrift3"/>
         <w:rPr>
           <w:highlight w:val="yellow"/>
-          <w:lang w:val="en-US"/>
         </w:rPr>
       </w:pPr>
       <w:r>
         <w:rPr>
           <w:highlight w:val="yellow"/>
-          <w:lang w:val="en-US"/>
-        </w:rPr>
-        <w:t xml:space="preserve">Wie </w:t>
-      </w:r>
-      <w:proofErr w:type="spellStart"/>
-      <w:r>
+        </w:rPr>
+        <w:t>Veränderungen Grundflächenverteilung</w:t>
+      </w:r>
+    </w:p>
+    <w:p>
+      <w:pPr>
+        <w:pStyle w:val="berschrift2"/>
         <w:rPr>
           <w:highlight w:val="yellow"/>
-          <w:lang w:val="en-US"/>
-        </w:rPr>
-        <w:t>wurden</w:t>
-      </w:r>
-      <w:proofErr w:type="spellEnd"/>
+        </w:rPr>
+      </w:pPr>
       <w:r>
         <w:rPr>
           <w:highlight w:val="yellow"/>
-          <w:lang w:val="en-US"/>
-        </w:rPr>
-        <w:t xml:space="preserve"> totals </w:t>
-      </w:r>
-      <w:proofErr w:type="spellStart"/>
-      <w:r>
+        </w:rPr>
+        <w:t>Verjüngung</w:t>
+      </w:r>
+    </w:p>
+    <w:p>
+      <w:pPr>
         <w:rPr>
           <w:highlight w:val="yellow"/>
-          <w:lang w:val="en-US"/>
-        </w:rPr>
-        <w:t>berechnet</w:t>
+        </w:rPr>
+      </w:pPr>
+    </w:p>
+    <w:p>
+      <w:pPr>
+        <w:pStyle w:val="berschrift2"/>
+        <w:rPr>
+          <w:highlight w:val="yellow"/>
+        </w:rPr>
+      </w:pPr>
+      <w:r>
+        <w:rPr>
+          <w:highlight w:val="yellow"/>
+        </w:rPr>
+        <w:lastRenderedPageBreak/>
+        <w:t>Totholz</w:t>
+      </w:r>
+    </w:p>
+    <w:p>
+      <w:pPr>
+        <w:pStyle w:val="berschrift1"/>
+        <w:rPr>
+          <w:highlight w:val="yellow"/>
+        </w:rPr>
+      </w:pPr>
+      <w:r>
+        <w:rPr>
+          <w:highlight w:val="yellow"/>
+        </w:rPr>
+        <w:t>Struktur &amp; Inhalt der Auswertungstabellen</w:t>
+      </w:r>
+    </w:p>
+    <w:p>
+      <w:pPr>
+        <w:rPr>
+          <w:highlight w:val="yellow"/>
+          <w:lang w:val="en-US"/>
+        </w:rPr>
+      </w:pPr>
+      <w:proofErr w:type="spellStart"/>
+      <w:r>
+        <w:rPr>
+          <w:highlight w:val="yellow"/>
+          <w:lang w:val="en-US"/>
+        </w:rPr>
+        <w:t>Welche</w:t>
+      </w:r>
+      <w:proofErr w:type="spellEnd"/>
+      <w:r>
+        <w:rPr>
+          <w:highlight w:val="yellow"/>
+          <w:lang w:val="en-US"/>
+        </w:rPr>
+        <w:t xml:space="preserve"> </w:t>
+      </w:r>
+      <w:proofErr w:type="spellStart"/>
+      <w:r>
+        <w:rPr>
+          <w:highlight w:val="yellow"/>
+          <w:lang w:val="en-US"/>
+        </w:rPr>
+        <w:t>Tabellen</w:t>
+      </w:r>
+      <w:proofErr w:type="spellEnd"/>
+      <w:r>
+        <w:rPr>
+          <w:highlight w:val="yellow"/>
+          <w:lang w:val="en-US"/>
+        </w:rPr>
+        <w:t xml:space="preserve"> </w:t>
+      </w:r>
+      <w:proofErr w:type="spellStart"/>
+      <w:r>
+        <w:rPr>
+          <w:highlight w:val="yellow"/>
+          <w:lang w:val="en-US"/>
+        </w:rPr>
+        <w:t>gibt</w:t>
+      </w:r>
+      <w:proofErr w:type="spellEnd"/>
+      <w:r>
+        <w:rPr>
+          <w:highlight w:val="yellow"/>
+          <w:lang w:val="en-US"/>
+        </w:rPr>
+        <w:t xml:space="preserve"> es: summaries, FSI, growth</w:t>
+      </w:r>
+      <w:r>
+        <w:rPr>
+          <w:highlight w:val="yellow"/>
+          <w:lang w:val="en-US"/>
+        </w:rPr>
+        <w:t>/changes</w:t>
+      </w:r>
+      <w:r>
+        <w:rPr>
+          <w:highlight w:val="yellow"/>
+          <w:lang w:val="en-US"/>
+        </w:rPr>
+        <w:t>, extracted wood mass, remove</w:t>
+      </w:r>
+      <w:r>
+        <w:rPr>
+          <w:highlight w:val="yellow"/>
+          <w:lang w:val="en-US"/>
+        </w:rPr>
+        <w:t xml:space="preserve">d, height </w:t>
+      </w:r>
+      <w:proofErr w:type="spellStart"/>
+      <w:r>
+        <w:rPr>
+          <w:highlight w:val="yellow"/>
+          <w:lang w:val="en-US"/>
+        </w:rPr>
+        <w:t>coeffs</w:t>
       </w:r>
       <w:proofErr w:type="spellEnd"/>
     </w:p>
@@ -38448,11 +38809,13 @@
         </w:numPr>
         <w:rPr>
           <w:highlight w:val="yellow"/>
+          <w:lang w:val="en-US"/>
         </w:rPr>
       </w:pPr>
       <w:r>
         <w:rPr>
           <w:highlight w:val="yellow"/>
+          <w:lang w:val="en-US"/>
         </w:rPr>
         <w:t xml:space="preserve">Wie </w:t>
       </w:r>
@@ -38460,6 +38823,101 @@
       <w:r>
         <w:rPr>
           <w:highlight w:val="yellow"/>
+          <w:lang w:val="en-US"/>
+        </w:rPr>
+        <w:t>wurde</w:t>
+      </w:r>
+      <w:proofErr w:type="spellEnd"/>
+      <w:r>
+        <w:rPr>
+          <w:highlight w:val="yellow"/>
+          <w:lang w:val="en-US"/>
+        </w:rPr>
+        <w:t xml:space="preserve"> growth </w:t>
+      </w:r>
+      <w:proofErr w:type="spellStart"/>
+      <w:r>
+        <w:rPr>
+          <w:highlight w:val="yellow"/>
+          <w:lang w:val="en-US"/>
+        </w:rPr>
+        <w:t>berechnet</w:t>
+      </w:r>
+      <w:proofErr w:type="spellEnd"/>
+      <w:r>
+        <w:rPr>
+          <w:highlight w:val="yellow"/>
+          <w:lang w:val="en-US"/>
+        </w:rPr>
+        <w:t xml:space="preserve"> </w:t>
+      </w:r>
+    </w:p>
+    <w:p>
+      <w:pPr>
+        <w:pStyle w:val="Listenabsatz"/>
+        <w:numPr>
+          <w:ilvl w:val="0"/>
+          <w:numId w:val="23"/>
+        </w:numPr>
+        <w:rPr>
+          <w:highlight w:val="yellow"/>
+          <w:lang w:val="en-US"/>
+        </w:rPr>
+      </w:pPr>
+      <w:r>
+        <w:rPr>
+          <w:highlight w:val="yellow"/>
+          <w:lang w:val="en-US"/>
+        </w:rPr>
+        <w:t xml:space="preserve">Wie </w:t>
+      </w:r>
+      <w:proofErr w:type="spellStart"/>
+      <w:r>
+        <w:rPr>
+          <w:highlight w:val="yellow"/>
+          <w:lang w:val="en-US"/>
+        </w:rPr>
+        <w:t>wurden</w:t>
+      </w:r>
+      <w:proofErr w:type="spellEnd"/>
+      <w:r>
+        <w:rPr>
+          <w:highlight w:val="yellow"/>
+          <w:lang w:val="en-US"/>
+        </w:rPr>
+        <w:t xml:space="preserve"> totals </w:t>
+      </w:r>
+      <w:proofErr w:type="spellStart"/>
+      <w:r>
+        <w:rPr>
+          <w:highlight w:val="yellow"/>
+          <w:lang w:val="en-US"/>
+        </w:rPr>
+        <w:t>berechnet</w:t>
+      </w:r>
+      <w:proofErr w:type="spellEnd"/>
+    </w:p>
+    <w:p>
+      <w:pPr>
+        <w:pStyle w:val="Listenabsatz"/>
+        <w:numPr>
+          <w:ilvl w:val="0"/>
+          <w:numId w:val="23"/>
+        </w:numPr>
+        <w:rPr>
+          <w:highlight w:val="yellow"/>
+        </w:rPr>
+      </w:pPr>
+      <w:r>
+        <w:rPr>
+          <w:highlight w:val="yellow"/>
+        </w:rPr>
+        <w:t xml:space="preserve">Wie </w:t>
+      </w:r>
+      <w:proofErr w:type="spellStart"/>
+      <w:r>
+        <w:rPr>
+          <w:highlight w:val="yellow"/>
         </w:rPr>
         <w:t>filter</w:t>
       </w:r>
@@ -38477,56 +38935,7 @@
         <w:t xml:space="preserve">as </w:t>
       </w:r>
     </w:p>
-    <w:p>
-      <w:pPr>
-        <w:pStyle w:val="berschrift2"/>
-        <w:rPr>
-          <w:highlight w:val="yellow"/>
-        </w:rPr>
-      </w:pPr>
-      <w:r>
-        <w:rPr>
-          <w:highlight w:val="yellow"/>
-        </w:rPr>
-        <w:t xml:space="preserve">Hochrechnung über alle </w:t>
-      </w:r>
-      <w:proofErr w:type="spellStart"/>
-      <w:r>
-        <w:rPr>
-          <w:highlight w:val="yellow"/>
-        </w:rPr>
-        <w:t>Bestandeskomponenten</w:t>
-      </w:r>
-      <w:proofErr w:type="spellEnd"/>
-      <w:r>
-        <w:rPr>
-          <w:highlight w:val="yellow"/>
-        </w:rPr>
-        <w:t xml:space="preserve"> hinweg</w:t>
-      </w:r>
-    </w:p>
-    <w:p>
-      <w:pPr>
-        <w:pStyle w:val="berschrift2"/>
-        <w:rPr>
-          <w:highlight w:val="yellow"/>
-        </w:rPr>
-      </w:pPr>
-      <w:r>
-        <w:rPr>
-          <w:highlight w:val="yellow"/>
-        </w:rPr>
-        <w:t xml:space="preserve">Zuwachs </w:t>
-      </w:r>
-    </w:p>
-    <w:p>
-      <w:pPr>
-        <w:pStyle w:val="berschrift2"/>
-      </w:pPr>
-      <w:r>
-        <w:t>Struktur &amp; Inhalt der Auswertungstabellen</w:t>
-      </w:r>
-    </w:p>
+    <w:p/>
     <w:p>
       <w:r>
         <w:t xml:space="preserve">Es wurden </w:t>
@@ -38545,10 +38954,7 @@
     </w:p>
     <w:p>
       <w:r>
-        <w:t xml:space="preserve">Die Tabellen </w:t>
-      </w:r>
-      <w:r>
-        <w:t xml:space="preserve">sind in </w:t>
+        <w:t xml:space="preserve">Die Tabellen sind in </w:t>
       </w:r>
       <w:proofErr w:type="spellStart"/>
       <w:r>
@@ -38571,32 +38977,33 @@
       </w:r>
       <w:proofErr w:type="spellStart"/>
       <w:r>
-        <w:t>Bestandesinformationen</w:t>
-      </w:r>
-      <w:proofErr w:type="spellEnd"/>
-      <w:r>
-        <w:t xml:space="preserve"> hängen vom Stratum bzw. der Kombination </w:t>
-      </w:r>
-      <w:proofErr w:type="spellStart"/>
-      <w:r>
-        <w:t>grupierender</w:t>
-      </w:r>
-      <w:proofErr w:type="spellEnd"/>
-      <w:r>
-        <w:t xml:space="preserve"> Variablen ab. </w:t>
-      </w:r>
-    </w:p>
-    <w:p>
-      <w:r>
-        <w:t xml:space="preserve">So gibt es z.B. zwar die Stammzahl pro Hektar pro Plot oder Pro </w:t>
-      </w:r>
-      <w:proofErr w:type="spellStart"/>
-      <w:r>
-        <w:t>be</w:t>
-      </w:r>
-      <w:proofErr w:type="spellEnd"/>
-    </w:p>
-    <w:p/>
+        <w:t>Bestandesparameter</w:t>
+      </w:r>
+      <w:proofErr w:type="spellEnd"/>
+      <w:r>
+        <w:t xml:space="preserve"> hängen vom Stratum bzw. der Kombination gru</w:t>
+      </w:r>
+      <w:r>
+        <w:t>p</w:t>
+      </w:r>
+      <w:r>
+        <w:t xml:space="preserve">pierender Variablen ab. </w:t>
+      </w:r>
+    </w:p>
+    <w:p>
+      <w:r>
+        <w:t xml:space="preserve">So gibt es z.B. zwar die Stammzahl pro Hektar pro Plot oder </w:t>
+      </w:r>
+      <w:r>
+        <w:t>p</w:t>
+      </w:r>
+      <w:r>
+        <w:t xml:space="preserve">ro </w:t>
+      </w:r>
+      <w:r>
+        <w:t xml:space="preserve">Bestand, jedoch nicht pro Baumart, Bestand und Plot. </w:t>
+      </w:r>
+    </w:p>
     <w:p>
       <w:pPr>
         <w:pStyle w:val="berschrift3"/>
@@ -38619,14 +39026,6 @@
       </w:pPr>
       <w:r>
         <w:t>Totholz</w:t>
-      </w:r>
-    </w:p>
-    <w:p>
-      <w:pPr>
-        <w:pStyle w:val="berschrift2"/>
-      </w:pPr>
-      <w:r>
-        <w:t>Zuwachsberechnung</w:t>
       </w:r>
     </w:p>
     <w:p/>

</xml_diff>

<commit_message>
dolu update, find solution for trees on polygone boarders
</commit_message>
<xml_diff>
--- a/info/Doku_BZE3_Bestandesauswertung.docx
+++ b/info/Doku_BZE3_Bestandesauswertung.docx
@@ -1410,11 +1410,13 @@
         <w:jc w:val="center"/>
         <w:rPr>
           <w:rStyle w:val="Hervorhebung"/>
+          <w:lang w:val="en-US"/>
         </w:rPr>
       </w:pPr>
       <w:r>
         <w:rPr>
           <w:rStyle w:val="Hervorhebung"/>
+          <w:lang w:val="en-US"/>
         </w:rPr>
         <w:t>ß = tan</w:t>
       </w:r>
@@ -1422,12 +1424,14 @@
         <w:rPr>
           <w:rStyle w:val="Hervorhebung"/>
           <w:vertAlign w:val="superscript"/>
+          <w:lang w:val="en-US"/>
         </w:rPr>
         <w:t>-1</w:t>
       </w:r>
       <w:r>
         <w:rPr>
           <w:rStyle w:val="Hervorhebung"/>
+          <w:lang w:val="en-US"/>
         </w:rPr>
         <w:t xml:space="preserve"> </w:t>
       </w:r>
@@ -1435,6 +1439,7 @@
       <w:r>
         <w:rPr>
           <w:rStyle w:val="Hervorhebung"/>
+          <w:lang w:val="en-US"/>
         </w:rPr>
         <w:t>( (</w:t>
       </w:r>
@@ -1442,6 +1447,7 @@
       <w:r>
         <w:rPr>
           <w:rStyle w:val="Hervorhebung"/>
+          <w:lang w:val="en-US"/>
         </w:rPr>
         <w:t xml:space="preserve"> X</w:t>
       </w:r>
@@ -1449,12 +1455,14 @@
         <w:rPr>
           <w:rStyle w:val="Hervorhebung"/>
           <w:vertAlign w:val="subscript"/>
+          <w:lang w:val="en-US"/>
         </w:rPr>
         <w:t>B</w:t>
       </w:r>
       <w:r>
         <w:rPr>
           <w:rStyle w:val="Hervorhebung"/>
+          <w:lang w:val="en-US"/>
         </w:rPr>
         <w:t xml:space="preserve"> - X</w:t>
       </w:r>
@@ -1462,12 +1470,14 @@
         <w:rPr>
           <w:rStyle w:val="Hervorhebung"/>
           <w:vertAlign w:val="subscript"/>
+          <w:lang w:val="en-US"/>
         </w:rPr>
         <w:t>A</w:t>
       </w:r>
       <w:r>
         <w:rPr>
           <w:rStyle w:val="Hervorhebung"/>
+          <w:lang w:val="en-US"/>
         </w:rPr>
         <w:t xml:space="preserve"> ) /  ( Y</w:t>
       </w:r>
@@ -1475,12 +1485,14 @@
         <w:rPr>
           <w:rStyle w:val="Hervorhebung"/>
           <w:vertAlign w:val="subscript"/>
+          <w:lang w:val="en-US"/>
         </w:rPr>
         <w:t>B</w:t>
       </w:r>
       <w:r>
         <w:rPr>
           <w:rStyle w:val="Hervorhebung"/>
+          <w:lang w:val="en-US"/>
         </w:rPr>
         <w:t xml:space="preserve"> </w:t>
       </w:r>
@@ -1488,12 +1500,14 @@
         <w:rPr>
           <w:rStyle w:val="Hervorhebung"/>
           <w:vertAlign w:val="subscript"/>
+          <w:lang w:val="en-US"/>
         </w:rPr>
         <w:t xml:space="preserve"> </w:t>
       </w:r>
       <w:r>
         <w:rPr>
           <w:rStyle w:val="Hervorhebung"/>
+          <w:lang w:val="en-US"/>
         </w:rPr>
         <w:t>-Y</w:t>
       </w:r>
@@ -1501,12 +1515,14 @@
         <w:rPr>
           <w:rStyle w:val="Hervorhebung"/>
           <w:vertAlign w:val="subscript"/>
+          <w:lang w:val="en-US"/>
         </w:rPr>
         <w:t>A</w:t>
       </w:r>
       <w:r>
         <w:rPr>
           <w:rStyle w:val="Hervorhebung"/>
+          <w:lang w:val="en-US"/>
         </w:rPr>
         <w:t xml:space="preserve"> ) )</w:t>
       </w:r>
@@ -17425,33 +17441,20 @@
     </w:p>
     <w:p>
       <w:r>
-        <w:t xml:space="preserve">Die Baumkennzahl 2 erlaubt, </w:t>
-      </w:r>
-      <w:r>
-        <w:t xml:space="preserve">es Bäume die in dem Zeitraum zwischen der aktuellen und der </w:t>
-      </w:r>
-      <w:proofErr w:type="spellStart"/>
-      <w:r>
-        <w:t>vorrangeganenen</w:t>
-      </w:r>
-      <w:proofErr w:type="spellEnd"/>
-      <w:r>
-        <w:t xml:space="preserve"> Inventur </w:t>
-      </w:r>
-      <w:r>
-        <w:t xml:space="preserve">entnommen wurden zu </w:t>
-      </w:r>
-      <w:r>
-        <w:t>identifizieren</w:t>
-      </w:r>
-      <w:r>
-        <w:t xml:space="preserve">. Dadurch kann die entnommene Biomasse pro Plot ermittelt werden. </w:t>
+        <w:t xml:space="preserve">Die Baumkennzahl 2 erlaubt, es Bäume die in dem Zeitraum zwischen der aktuellen und der </w:t>
+      </w:r>
+      <w:r>
+        <w:t>vorangegangenen</w:t>
+      </w:r>
+      <w:r>
+        <w:t xml:space="preserve"> Inventur entnommen wurden zu identifizieren. Dadurch kann die entnommene Biomasse pro Plot ermittelt werden. </w:t>
       </w:r>
     </w:p>
     <w:p>
       <w:pPr>
         <w:pStyle w:val="berschrift4"/>
       </w:pPr>
+      <w:bookmarkStart w:id="6" w:name="_Hlk174347686"/>
       <w:r>
         <w:t>Datenauswahl für Biomasse Entnommener Bäume</w:t>
       </w:r>
@@ -18278,12 +18281,29 @@
       <w:r>
         <w:t xml:space="preserve"> der Entnommenen Bäume nachvollziehen zu können. </w:t>
       </w:r>
-    </w:p>
+      <w:r>
+        <w:t xml:space="preserve">Bei der Hochrechnung wird </w:t>
+      </w:r>
+      <w:r>
+        <w:t xml:space="preserve">also </w:t>
+      </w:r>
+      <w:r>
+        <w:t>nach Baumkennzahl 2 und 3 getrennt</w:t>
+      </w:r>
+      <w:r>
+        <w:t xml:space="preserve"> hochgerechnet</w:t>
+      </w:r>
+      <w:r>
+        <w:t>, da Bäume beider Zahlen als ausgeschieden gelten, jedoch nur Bäume mit der Kennzahl 2 als gesichert entnommen betrachtet werden können.</w:t>
+      </w:r>
+    </w:p>
+    <w:bookmarkEnd w:id="6"/>
     <w:p>
       <w:pPr>
         <w:pStyle w:val="berschrift2"/>
       </w:pPr>
       <w:r>
+        <w:lastRenderedPageBreak/>
         <w:t>Verjüngung</w:t>
       </w:r>
     </w:p>
@@ -18324,7 +18344,6 @@
         <w:rPr>
           <w:noProof/>
         </w:rPr>
-        <w:lastRenderedPageBreak/>
         <w:drawing>
           <wp:inline distT="0" distB="0" distL="0" distR="0" wp14:anchorId="1FF8FD6F" wp14:editId="2E1F54D5">
             <wp:extent cx="4963188" cy="1397811"/>
@@ -18662,6 +18681,7 @@
         </w:numPr>
       </w:pPr>
       <w:r>
+        <w:lastRenderedPageBreak/>
         <w:t>Artengruppe Birke</w:t>
       </w:r>
       <w:r>
@@ -18957,7 +18977,6 @@
         </w:numPr>
       </w:pPr>
       <w:r>
-        <w:lastRenderedPageBreak/>
         <w:t>Artengruppe</w:t>
       </w:r>
       <w:r>
@@ -19276,7 +19295,11 @@
       </w:r>
       <w:proofErr w:type="spellEnd"/>
       <w:r>
-        <w:t xml:space="preserve"> ermöglicht die Kompartimentierung in Stamm-, Blatt- und Wurzelmasse, wobei die Wurzelmasse als </w:t>
+        <w:t xml:space="preserve"> </w:t>
+      </w:r>
+      <w:r>
+        <w:lastRenderedPageBreak/>
+        <w:t xml:space="preserve">ermöglicht die Kompartimentierung in Stamm-, Blatt- und Wurzelmasse, wobei die Wurzelmasse als </w:t>
       </w:r>
       <w:proofErr w:type="spellStart"/>
       <w:r>
@@ -19345,7 +19368,6 @@
         </w:rPr>
       </w:pPr>
       <w:r>
-        <w:lastRenderedPageBreak/>
         <w:t xml:space="preserve"> </w:t>
       </w:r>
       <w:r>
@@ -20925,6 +20947,7 @@
     </w:p>
     <w:p>
       <w:r>
+        <w:lastRenderedPageBreak/>
         <w:t>Log10(</w:t>
       </w:r>
       <w:proofErr w:type="spellStart"/>
@@ -21065,7 +21088,6 @@
         <w:rPr>
           <w:lang w:val="en-US"/>
         </w:rPr>
-        <w:lastRenderedPageBreak/>
         <w:t>y</w:t>
       </w:r>
       <w:r>
@@ -21951,6 +21973,8 @@
       <w:r>
         <w:t xml:space="preserve"> mittels des Ansatzes über die Quadratische Formel (Mitternachtsformel). Von den beiden Ergebnissen die sich aus der Formel Ergeben, wird jenes ausgewählt, welches (1) den geringsten Unterschied zu der Input Biomasse (Stamm oder oberirdisch) aufweist und (2) positiv ist.  </w:t>
       </w:r>
+      <w:bookmarkStart w:id="7" w:name="_Hlk174347917"/>
+      <w:bookmarkStart w:id="8" w:name="_Hlk174347928"/>
     </w:p>
     <w:p>
       <w:pPr>
@@ -21967,7 +21991,9 @@
       <w:r>
         <w:t xml:space="preserve"> Biomassenberechnung &amp; Kompartimentierung</w:t>
       </w:r>
-    </w:p>
+      <w:bookmarkEnd w:id="7"/>
+    </w:p>
+    <w:bookmarkEnd w:id="8"/>
     <w:p>
       <w:r>
         <w:t xml:space="preserve">Um die Biomasse mit </w:t>
@@ -22012,7 +22038,11 @@
       </w:r>
       <w:proofErr w:type="spellEnd"/>
       <w:r>
-        <w:t xml:space="preserve"> des jeweiligen Baumes mit Wolff et al.  oder die gesamte oberirdische Masse (für Nadelbäume inklusive Nadelmasse) mittels der TGHI Funktionen berechnet. Die </w:t>
+        <w:t xml:space="preserve"> des jeweiligen Baumes mit Wolff et al.  oder die gesamte oberirdische Masse (für Nadelbäume inklusive </w:t>
+      </w:r>
+      <w:r>
+        <w:lastRenderedPageBreak/>
+        <w:t xml:space="preserve">Nadelmasse) mittels der TGHI Funktionen berechnet. Die </w:t>
       </w:r>
       <w:proofErr w:type="spellStart"/>
       <w:r>
@@ -22145,11 +22175,11 @@
         <w:rPr>
           <w:highlight w:val="yellow"/>
         </w:rPr>
-        <w:lastRenderedPageBreak/>
         <w:t>Biomassenvergleich</w:t>
       </w:r>
     </w:p>
     <w:p>
+      <w:bookmarkStart w:id="9" w:name="_Hlk174347990"/>
       <w:r>
         <w:t xml:space="preserve">Um feststellen zu können, ob eine Kompartimentierung an Bäumen unter 1.3m bzw. unter 1m sinnvoll bzw. probabel ist wurde ein Vergleich der Biomasse in durch Wolff et al. Berechneten Kompartimenten vs. Durch </w:t>
       </w:r>
@@ -22355,6 +22385,7 @@
         <w:t xml:space="preserve"> eine Komponente von der gesamten Biomasse ist. </w:t>
       </w:r>
     </w:p>
+    <w:bookmarkEnd w:id="9"/>
     <w:p>
       <w:pPr>
         <w:pStyle w:val="berschrift4"/>
@@ -22450,6 +22481,7 @@
         <w:rPr>
           <w:noProof/>
         </w:rPr>
+        <w:lastRenderedPageBreak/>
         <w:drawing>
           <wp:inline distT="0" distB="0" distL="0" distR="0" wp14:anchorId="2AE93CBC" wp14:editId="50CBD415">
             <wp:extent cx="5760720" cy="1717040"/>
@@ -22984,6 +23016,7 @@
     </w:p>
     <w:p>
       <w:r>
+        <w:lastRenderedPageBreak/>
         <w:t xml:space="preserve">Nachdem die </w:t>
       </w:r>
       <w:proofErr w:type="spellStart"/>
@@ -23301,7 +23334,6 @@
           <w:iCs/>
           <w:color w:val="5B9BD5" w:themeColor="accent5"/>
         </w:rPr>
-        <w:lastRenderedPageBreak/>
         <w:t>Biomasse_ Poorter</w:t>
       </w:r>
       <w:r>
@@ -24599,6 +24631,7 @@
         <w:pStyle w:val="berschrift5"/>
       </w:pPr>
       <w:r>
+        <w:lastRenderedPageBreak/>
         <w:t xml:space="preserve">unterirdische Biomasse Verjüngung </w:t>
       </w:r>
     </w:p>
@@ -24653,7 +24686,6 @@
         <w:pStyle w:val="berschrift4"/>
       </w:pPr>
       <w:r>
-        <w:lastRenderedPageBreak/>
         <w:t>Stickstoffgehalt</w:t>
       </w:r>
     </w:p>
@@ -24777,6 +24809,7 @@
       </w:r>
     </w:p>
     <w:p>
+      <w:bookmarkStart w:id="10" w:name="_Hlk174348123"/>
       <w:r>
         <w:t xml:space="preserve">Um </w:t>
       </w:r>
@@ -24906,11 +24939,13 @@
         <w:t xml:space="preserve"> bereits erfolgt ist. </w:t>
       </w:r>
     </w:p>
+    <w:bookmarkEnd w:id="10"/>
     <w:p>
       <w:pPr>
         <w:pStyle w:val="berschrift2"/>
       </w:pPr>
       <w:r>
+        <w:lastRenderedPageBreak/>
         <w:t>Totholz</w:t>
       </w:r>
     </w:p>
@@ -25010,7 +25045,6 @@
     </w:p>
     <w:p>
       <w:r>
-        <w:lastRenderedPageBreak/>
         <w:t>Für Bäume mit der Artengruppe 4 (unbekannt) wir entweder die Artengruppe „</w:t>
       </w:r>
       <w:proofErr w:type="spellStart"/>
@@ -25257,7 +25291,7 @@
             <w:pPr>
               <w:pStyle w:val="Tabellentext"/>
             </w:pPr>
-            <w:bookmarkStart w:id="6" w:name="_Hlk138663834"/>
+            <w:bookmarkStart w:id="11" w:name="_Hlk138663834"/>
             <w:r>
               <w:t>Totholztyp</w:t>
             </w:r>
@@ -25626,6 +25660,7 @@
               <w:pStyle w:val="Tabellentext"/>
             </w:pPr>
             <w:r>
+              <w:lastRenderedPageBreak/>
               <w:t>Stehendes Bruchstück</w:t>
             </w:r>
           </w:p>
@@ -25919,7 +25954,6 @@
               </w:numPr>
             </w:pPr>
             <w:r>
-              <w:lastRenderedPageBreak/>
               <w:t>Umrechnen in Biomasse mittels Dichte</w:t>
             </w:r>
           </w:p>
@@ -25939,7 +25973,6 @@
               <w:pStyle w:val="Tabellentext"/>
             </w:pPr>
             <w:r>
-              <w:lastRenderedPageBreak/>
               <w:t>in Haufen vorkommendes Totholz</w:t>
             </w:r>
           </w:p>
@@ -26307,7 +26340,7 @@
           </w:p>
         </w:tc>
       </w:tr>
-      <w:bookmarkEnd w:id="6"/>
+      <w:bookmarkEnd w:id="11"/>
     </w:tbl>
     <w:p/>
     <w:p>
@@ -26416,7 +26449,14 @@
         <w:rPr>
           <w:rFonts w:asciiTheme="minorHAnsi" w:hAnsiTheme="minorHAnsi" w:cstheme="minorHAnsi"/>
         </w:rPr>
-        <w:t xml:space="preserve"> klassifiziert) Zersetzungstypen beziehen, müssen di</w:t>
+        <w:t xml:space="preserve"> klassifiziert) </w:t>
+      </w:r>
+      <w:r>
+        <w:rPr>
+          <w:rFonts w:asciiTheme="minorHAnsi" w:hAnsiTheme="minorHAnsi" w:cstheme="minorHAnsi"/>
+        </w:rPr>
+        <w:lastRenderedPageBreak/>
+        <w:t>Zersetzungstypen beziehen, müssen di</w:t>
       </w:r>
       <w:r>
         <w:rPr>
@@ -26786,7 +26826,6 @@
                 <w:color w:val="000000"/>
                 <w:sz w:val="20"/>
               </w:rPr>
-              <w:lastRenderedPageBreak/>
               <w:t>3</w:t>
             </w:r>
           </w:p>
@@ -27288,7 +27327,7 @@
           <w:iCs w:val="0"/>
         </w:rPr>
       </w:pPr>
-      <w:bookmarkStart w:id="7" w:name="_Ref136505629"/>
+      <w:bookmarkStart w:id="12" w:name="_Ref136505629"/>
       <w:r>
         <w:t>Abbildung </w:t>
       </w:r>
@@ -27307,7 +27346,7 @@
       <w:r>
         <w:fldChar w:fldCharType="end"/>
       </w:r>
-      <w:bookmarkEnd w:id="7"/>
+      <w:bookmarkEnd w:id="12"/>
       <w:r>
         <w:t xml:space="preserve">: Berechnung der Totholz Biomasse (Quelle: </w:t>
       </w:r>
@@ -27413,32 +27452,19 @@
           <w:rStyle w:val="QuelleZchn"/>
         </w:rPr>
       </w:pPr>
-      <w:bookmarkStart w:id="8" w:name="_Ref136505508"/>
+      <w:bookmarkStart w:id="13" w:name="_Ref136505508"/>
       <w:r>
         <w:t>Abbildung </w:t>
       </w:r>
-      <w:r>
-        <w:fldChar w:fldCharType="begin"/>
-      </w:r>
-      <w:r>
-        <w:instrText xml:space="preserve"> SEQ Abbildung \* ARABIC </w:instrText>
-      </w:r>
-      <w:r>
-        <w:fldChar w:fldCharType="separate"/>
-      </w:r>
-      <w:r>
-        <w:rPr>
-          <w:noProof/>
-        </w:rPr>
-        <w:t>2</w:t>
-      </w:r>
-      <w:r>
-        <w:rPr>
-          <w:noProof/>
-        </w:rPr>
-        <w:fldChar w:fldCharType="end"/>
-      </w:r>
-      <w:bookmarkEnd w:id="8"/>
+      <w:fldSimple w:instr=" SEQ Abbildung \* ARABIC ">
+        <w:r>
+          <w:rPr>
+            <w:noProof/>
+          </w:rPr>
+          <w:t>2</w:t>
+        </w:r>
+      </w:fldSimple>
+      <w:bookmarkEnd w:id="13"/>
       <w:r>
         <w:t>: Holzdichten (</w:t>
       </w:r>
@@ -27505,6 +27531,7 @@
           <w:b/>
           <w:noProof/>
         </w:rPr>
+        <w:lastRenderedPageBreak/>
         <w:drawing>
           <wp:inline distT="0" distB="0" distL="0" distR="0" wp14:anchorId="52ECD38E" wp14:editId="627CD1DD">
             <wp:extent cx="4524375" cy="1948180"/>
@@ -27748,7 +27775,6 @@
         <w:rPr>
           <w:rFonts w:asciiTheme="minorHAnsi" w:hAnsiTheme="minorHAnsi" w:cstheme="minorHAnsi"/>
         </w:rPr>
-        <w:lastRenderedPageBreak/>
         <w:t>Dem</w:t>
       </w:r>
       <w:r>
@@ -28396,6 +28422,7 @@
     </w:p>
     <w:p>
       <w:r>
+        <w:lastRenderedPageBreak/>
         <w:t xml:space="preserve">Es werden jedoch nur die holzigen Biomassenkompartimente berechnet, das Kompartiment Nadel/Blatt wird nicht berechnet. </w:t>
       </w:r>
     </w:p>
@@ -28525,7 +28552,6 @@
     </w:p>
     <w:p>
       <w:r>
-        <w:lastRenderedPageBreak/>
         <w:t xml:space="preserve">Zu beachten ist, dass die über das Volumen berechnete Biomasse nicht in Stamm und Stumpf unterteilt werden kann.  Sie schließt jedoch die Stumpfmasse mit ein, da die Segmentuntergrenze auf 0 gesetzt wurde. Da die Stickstoffgehalte in Rumpf et al. 2018 ohnehin keine separaten Stickstoffgehalte für den Stumpf bzw. die Stumpfrinde </w:t>
       </w:r>
       <w:proofErr w:type="gramStart"/>
@@ -28836,6 +28862,7 @@
     </w:p>
     <w:p>
       <w:r>
+        <w:lastRenderedPageBreak/>
         <w:t xml:space="preserve">Nun kann ein </w:t>
       </w:r>
       <w:proofErr w:type="spellStart"/>
@@ -29013,7 +29040,6 @@
         <w:pStyle w:val="berschrift4"/>
       </w:pPr>
       <w:r>
-        <w:lastRenderedPageBreak/>
         <w:t xml:space="preserve"> Totholzstücken und Totholzhaufen – 1 &amp; 6 und anderen Totholztypen in </w:t>
       </w:r>
       <w:proofErr w:type="spellStart"/>
@@ -29236,6 +29262,7 @@
           <w:highlight w:val="yellow"/>
         </w:rPr>
       </w:pPr>
+      <w:bookmarkStart w:id="14" w:name="_Hlk174348355"/>
       <w:r>
         <w:rPr>
           <w:highlight w:val="yellow"/>
@@ -29274,6 +29301,8 @@
           <w:highlight w:val="yellow"/>
         </w:rPr>
       </w:pPr>
+      <w:bookmarkStart w:id="15" w:name="_Hlk174348375"/>
+      <w:bookmarkEnd w:id="14"/>
       <w:r>
         <w:rPr>
           <w:highlight w:val="yellow"/>
@@ -29318,7 +29347,11 @@
       </w:r>
       <w:proofErr w:type="spellEnd"/>
       <w:r>
-        <w:t xml:space="preserve"> pro Hektar gezählt, sowie die der Mittelwert und die Standartabweichung der Totholzlänge und -durchmesser berechnet.  </w:t>
+        <w:t xml:space="preserve"> </w:t>
+      </w:r>
+      <w:r>
+        <w:lastRenderedPageBreak/>
+        <w:t xml:space="preserve">pro Hektar gezählt, sowie die der Mittelwert und die Standartabweichung der Totholzlänge und -durchmesser berechnet.  </w:t>
       </w:r>
     </w:p>
     <w:p>
@@ -29384,11 +29417,12 @@
           <w:highlight w:val="yellow"/>
         </w:rPr>
       </w:pPr>
+      <w:bookmarkStart w:id="16" w:name="_Hlk174348295"/>
+      <w:bookmarkEnd w:id="15"/>
       <w:r>
         <w:rPr>
           <w:highlight w:val="yellow"/>
         </w:rPr>
-        <w:lastRenderedPageBreak/>
         <w:t>„all“ - alle</w:t>
       </w:r>
       <w:r>
@@ -42672,7 +42706,7 @@
           <w:highlight w:val="yellow"/>
         </w:rPr>
       </w:pPr>
-      <w:bookmarkStart w:id="9" w:name="_Ref170138478"/>
+      <w:bookmarkStart w:id="17" w:name="_Ref170138478"/>
       <w:r>
         <w:rPr>
           <w:highlight w:val="yellow"/>
@@ -42693,7 +42727,7 @@
         </w:rPr>
         <w:t>Zuwachs</w:t>
       </w:r>
-      <w:bookmarkEnd w:id="9"/>
+      <w:bookmarkEnd w:id="17"/>
       <w:r>
         <w:rPr>
           <w:highlight w:val="yellow"/>
@@ -43607,6 +43641,1863 @@
     <w:p>
       <w:pPr>
         <w:pStyle w:val="berschrift3"/>
+        <w:numPr>
+          <w:ilvl w:val="2"/>
+          <w:numId w:val="1"/>
+        </w:numPr>
+        <w:ind w:left="794"/>
+      </w:pPr>
+      <w:r>
+        <w:t>Durchschnittliches Wachstum des BHD des Einzelbaumes</w:t>
+      </w:r>
+    </w:p>
+    <w:p>
+      <w:r>
+        <w:t xml:space="preserve">Das </w:t>
+      </w:r>
+      <w:proofErr w:type="spellStart"/>
+      <w:r>
+        <w:t>durschnittliche</w:t>
+      </w:r>
+      <w:proofErr w:type="spellEnd"/>
+      <w:r>
+        <w:t xml:space="preserve"> Wachstum des Einzelbaumes wurde in den folgenden Kategorien berechnet bzw. gemittelt und kann durch die nachfolgend gelisteten Filter aus der </w:t>
+      </w:r>
+      <w:proofErr w:type="spellStart"/>
+      <w:r>
+        <w:t>tabelle</w:t>
+      </w:r>
+      <w:proofErr w:type="spellEnd"/>
+      <w:r>
+        <w:t xml:space="preserve"> LT_RG_DW_all_changes.csv abgelesen werden. </w:t>
+      </w:r>
+    </w:p>
+    <w:tbl>
+      <w:tblPr>
+        <w:tblStyle w:val="Tabellenraster"/>
+        <w:tblW w:w="0" w:type="auto"/>
+        <w:tblLook w:val="04A0" w:firstRow="1" w:lastRow="0" w:firstColumn="1" w:lastColumn="0" w:noHBand="0" w:noVBand="1"/>
+      </w:tblPr>
+      <w:tblGrid>
+        <w:gridCol w:w="4531"/>
+        <w:gridCol w:w="4531"/>
+      </w:tblGrid>
+      <w:tr>
+        <w:tc>
+          <w:tcPr>
+            <w:tcW w:w="4531" w:type="dxa"/>
+          </w:tcPr>
+          <w:p>
+            <w:pPr>
+              <w:spacing w:before="0"/>
+            </w:pPr>
+            <w:r>
+              <w:t>Kategorien</w:t>
+            </w:r>
+          </w:p>
+        </w:tc>
+        <w:tc>
+          <w:tcPr>
+            <w:tcW w:w="4531" w:type="dxa"/>
+          </w:tcPr>
+          <w:p>
+            <w:pPr>
+              <w:spacing w:before="0"/>
+            </w:pPr>
+            <w:r>
+              <w:t>Filter</w:t>
+            </w:r>
+          </w:p>
+        </w:tc>
+      </w:tr>
+      <w:tr>
+        <w:tc>
+          <w:tcPr>
+            <w:tcW w:w="4531" w:type="dxa"/>
+          </w:tcPr>
+          <w:p>
+            <w:pPr>
+              <w:spacing w:before="0"/>
+              <w:rPr>
+                <w:lang w:val="en-US"/>
+              </w:rPr>
+            </w:pPr>
+            <w:r>
+              <w:rPr>
+                <w:lang w:val="en-US"/>
+              </w:rPr>
+              <w:t>"</w:t>
+            </w:r>
+            <w:proofErr w:type="spellStart"/>
+            <w:proofErr w:type="gramStart"/>
+            <w:r>
+              <w:rPr>
+                <w:lang w:val="en-US"/>
+              </w:rPr>
+              <w:t>plot</w:t>
+            </w:r>
+            <w:proofErr w:type="gramEnd"/>
+            <w:r>
+              <w:rPr>
+                <w:lang w:val="en-US"/>
+              </w:rPr>
+              <w:t>_ID</w:t>
+            </w:r>
+            <w:proofErr w:type="spellEnd"/>
+            <w:r>
+              <w:rPr>
+                <w:lang w:val="en-US"/>
+              </w:rPr>
+              <w:t>", "stand", "</w:t>
+            </w:r>
+            <w:proofErr w:type="spellStart"/>
+            <w:r>
+              <w:rPr>
+                <w:lang w:val="en-US"/>
+              </w:rPr>
+              <w:t>SP_code</w:t>
+            </w:r>
+            <w:proofErr w:type="spellEnd"/>
+            <w:r>
+              <w:rPr>
+                <w:lang w:val="en-US"/>
+              </w:rPr>
+              <w:t>", "</w:t>
+            </w:r>
+            <w:proofErr w:type="spellStart"/>
+            <w:r>
+              <w:rPr>
+                <w:lang w:val="en-US"/>
+              </w:rPr>
+              <w:t>C_layer</w:t>
+            </w:r>
+            <w:proofErr w:type="spellEnd"/>
+            <w:r>
+              <w:rPr>
+                <w:lang w:val="en-US"/>
+              </w:rPr>
+              <w:t>"</w:t>
+            </w:r>
+          </w:p>
+          <w:p>
+            <w:pPr>
+              <w:spacing w:before="0"/>
+            </w:pPr>
+            <w:proofErr w:type="spellStart"/>
+            <w:r>
+              <w:t>Bfh_Nr</w:t>
+            </w:r>
+            <w:proofErr w:type="spellEnd"/>
+            <w:r>
+              <w:t>, Bestand, Baumart, K</w:t>
+            </w:r>
+            <w:r>
+              <w:t>ronenschicht</w:t>
+            </w:r>
+          </w:p>
+        </w:tc>
+        <w:tc>
+          <w:tcPr>
+            <w:tcW w:w="4531" w:type="dxa"/>
+          </w:tcPr>
+          <w:p>
+            <w:pPr>
+              <w:spacing w:before="0"/>
+              <w:rPr>
+                <w:lang w:val="en-US"/>
+              </w:rPr>
+            </w:pPr>
+            <w:proofErr w:type="spellStart"/>
+            <w:r>
+              <w:rPr>
+                <w:lang w:val="en-US"/>
+              </w:rPr>
+              <w:t>Stand_component</w:t>
+            </w:r>
+            <w:proofErr w:type="spellEnd"/>
+            <w:r>
+              <w:rPr>
+                <w:lang w:val="en-US"/>
+              </w:rPr>
+              <w:t xml:space="preserve"> =</w:t>
+            </w:r>
+            <w:proofErr w:type="gramStart"/>
+            <w:r>
+              <w:rPr>
+                <w:lang w:val="en-US"/>
+              </w:rPr>
+              <w:t>=  “</w:t>
+            </w:r>
+            <w:proofErr w:type="gramEnd"/>
+            <w:r>
+              <w:rPr>
+                <w:lang w:val="en-US"/>
+              </w:rPr>
+              <w:t xml:space="preserve">LT” &amp; </w:t>
+            </w:r>
+          </w:p>
+          <w:p>
+            <w:pPr>
+              <w:spacing w:before="0"/>
+              <w:rPr>
+                <w:lang w:val="en-US"/>
+              </w:rPr>
+            </w:pPr>
+            <w:proofErr w:type="spellStart"/>
+            <w:r>
+              <w:rPr>
+                <w:lang w:val="en-US"/>
+              </w:rPr>
+              <w:t>Plot_ID</w:t>
+            </w:r>
+            <w:proofErr w:type="spellEnd"/>
+            <w:r>
+              <w:rPr>
+                <w:lang w:val="en-US"/>
+              </w:rPr>
+              <w:t xml:space="preserve">                   </w:t>
+            </w:r>
+            <w:proofErr w:type="gramStart"/>
+            <w:r>
+              <w:rPr>
+                <w:lang w:val="en-US"/>
+              </w:rPr>
+              <w:t xml:space="preserve">  !</w:t>
+            </w:r>
+            <w:proofErr w:type="gramEnd"/>
+            <w:r>
+              <w:rPr>
+                <w:lang w:val="en-US"/>
+              </w:rPr>
+              <w:t xml:space="preserve">=   “all” &amp; </w:t>
+            </w:r>
+          </w:p>
+          <w:p>
+            <w:pPr>
+              <w:spacing w:before="0"/>
+              <w:rPr>
+                <w:lang w:val="en-US"/>
+              </w:rPr>
+            </w:pPr>
+            <w:r>
+              <w:rPr>
+                <w:lang w:val="en-US"/>
+              </w:rPr>
+              <w:t>stand</w:t>
+            </w:r>
+            <w:r>
+              <w:rPr>
+                <w:lang w:val="en-US"/>
+              </w:rPr>
+              <w:t xml:space="preserve">                      </w:t>
+            </w:r>
+            <w:proofErr w:type="gramStart"/>
+            <w:r>
+              <w:rPr>
+                <w:lang w:val="en-US"/>
+              </w:rPr>
+              <w:t xml:space="preserve">  !</w:t>
+            </w:r>
+            <w:proofErr w:type="gramEnd"/>
+            <w:r>
+              <w:rPr>
+                <w:lang w:val="en-US"/>
+              </w:rPr>
+              <w:t xml:space="preserve">=   “all” &amp; </w:t>
+            </w:r>
+          </w:p>
+          <w:p>
+            <w:pPr>
+              <w:spacing w:before="0"/>
+              <w:rPr>
+                <w:lang w:val="en-US"/>
+              </w:rPr>
+            </w:pPr>
+            <w:proofErr w:type="spellStart"/>
+            <w:r>
+              <w:rPr>
+                <w:lang w:val="en-US"/>
+              </w:rPr>
+              <w:t>SP_code</w:t>
+            </w:r>
+            <w:proofErr w:type="spellEnd"/>
+            <w:r>
+              <w:rPr>
+                <w:lang w:val="en-US"/>
+              </w:rPr>
+              <w:t xml:space="preserve">                 </w:t>
+            </w:r>
+            <w:proofErr w:type="gramStart"/>
+            <w:r>
+              <w:rPr>
+                <w:lang w:val="en-US"/>
+              </w:rPr>
+              <w:t xml:space="preserve">  !</w:t>
+            </w:r>
+            <w:proofErr w:type="gramEnd"/>
+            <w:r>
+              <w:rPr>
+                <w:lang w:val="en-US"/>
+              </w:rPr>
+              <w:t xml:space="preserve">=   “all” &amp; </w:t>
+            </w:r>
+          </w:p>
+          <w:p>
+            <w:pPr>
+              <w:spacing w:before="0"/>
+              <w:rPr>
+                <w:lang w:val="en-US"/>
+              </w:rPr>
+            </w:pPr>
+            <w:proofErr w:type="spellStart"/>
+            <w:r>
+              <w:rPr>
+                <w:lang w:val="en-US"/>
+              </w:rPr>
+              <w:t>C_layer</w:t>
+            </w:r>
+            <w:proofErr w:type="spellEnd"/>
+            <w:r>
+              <w:rPr>
+                <w:lang w:val="en-US"/>
+              </w:rPr>
+              <w:t xml:space="preserve">                   </w:t>
+            </w:r>
+            <w:proofErr w:type="gramStart"/>
+            <w:r>
+              <w:rPr>
+                <w:lang w:val="en-US"/>
+              </w:rPr>
+              <w:t xml:space="preserve">  !</w:t>
+            </w:r>
+            <w:proofErr w:type="gramEnd"/>
+            <w:r>
+              <w:rPr>
+                <w:lang w:val="en-US"/>
+              </w:rPr>
+              <w:t>=   “all”</w:t>
+            </w:r>
+          </w:p>
+        </w:tc>
+      </w:tr>
+      <w:tr>
+        <w:tc>
+          <w:tcPr>
+            <w:tcW w:w="4531" w:type="dxa"/>
+          </w:tcPr>
+          <w:p>
+            <w:pPr>
+              <w:spacing w:before="0"/>
+              <w:rPr>
+                <w:lang w:val="en-US"/>
+              </w:rPr>
+            </w:pPr>
+            <w:r>
+              <w:rPr>
+                <w:lang w:val="en-US"/>
+              </w:rPr>
+              <w:t>"</w:t>
+            </w:r>
+            <w:proofErr w:type="spellStart"/>
+            <w:proofErr w:type="gramStart"/>
+            <w:r>
+              <w:rPr>
+                <w:lang w:val="en-US"/>
+              </w:rPr>
+              <w:t>plot</w:t>
+            </w:r>
+            <w:proofErr w:type="gramEnd"/>
+            <w:r>
+              <w:rPr>
+                <w:lang w:val="en-US"/>
+              </w:rPr>
+              <w:t>_ID</w:t>
+            </w:r>
+            <w:proofErr w:type="spellEnd"/>
+            <w:r>
+              <w:rPr>
+                <w:lang w:val="en-US"/>
+              </w:rPr>
+              <w:t>", "stand", "</w:t>
+            </w:r>
+            <w:proofErr w:type="spellStart"/>
+            <w:r>
+              <w:rPr>
+                <w:lang w:val="en-US"/>
+              </w:rPr>
+              <w:t>SP_code</w:t>
+            </w:r>
+            <w:proofErr w:type="spellEnd"/>
+            <w:r>
+              <w:rPr>
+                <w:lang w:val="en-US"/>
+              </w:rPr>
+              <w:t>"</w:t>
+            </w:r>
+          </w:p>
+          <w:p>
+            <w:pPr>
+              <w:spacing w:before="0"/>
+              <w:jc w:val="left"/>
+            </w:pPr>
+            <w:proofErr w:type="spellStart"/>
+            <w:r>
+              <w:t>Bfh_Nr</w:t>
+            </w:r>
+            <w:proofErr w:type="spellEnd"/>
+            <w:r>
+              <w:t>, Bestand, Baumart</w:t>
+            </w:r>
+          </w:p>
+        </w:tc>
+        <w:tc>
+          <w:tcPr>
+            <w:tcW w:w="4531" w:type="dxa"/>
+          </w:tcPr>
+          <w:p>
+            <w:pPr>
+              <w:spacing w:before="0"/>
+              <w:rPr>
+                <w:lang w:val="en-US"/>
+              </w:rPr>
+            </w:pPr>
+            <w:proofErr w:type="spellStart"/>
+            <w:r>
+              <w:rPr>
+                <w:lang w:val="en-US"/>
+              </w:rPr>
+              <w:t>Stand_component</w:t>
+            </w:r>
+            <w:proofErr w:type="spellEnd"/>
+            <w:r>
+              <w:rPr>
+                <w:lang w:val="en-US"/>
+              </w:rPr>
+              <w:t xml:space="preserve"> =</w:t>
+            </w:r>
+            <w:proofErr w:type="gramStart"/>
+            <w:r>
+              <w:rPr>
+                <w:lang w:val="en-US"/>
+              </w:rPr>
+              <w:t>=  “</w:t>
+            </w:r>
+            <w:proofErr w:type="gramEnd"/>
+            <w:r>
+              <w:rPr>
+                <w:lang w:val="en-US"/>
+              </w:rPr>
+              <w:t xml:space="preserve">LT” &amp; </w:t>
+            </w:r>
+          </w:p>
+          <w:p>
+            <w:pPr>
+              <w:spacing w:before="0"/>
+              <w:rPr>
+                <w:lang w:val="en-US"/>
+              </w:rPr>
+            </w:pPr>
+            <w:proofErr w:type="spellStart"/>
+            <w:r>
+              <w:rPr>
+                <w:lang w:val="en-US"/>
+              </w:rPr>
+              <w:t>Plot_ID</w:t>
+            </w:r>
+            <w:proofErr w:type="spellEnd"/>
+            <w:r>
+              <w:rPr>
+                <w:lang w:val="en-US"/>
+              </w:rPr>
+              <w:t xml:space="preserve">                   </w:t>
+            </w:r>
+            <w:proofErr w:type="gramStart"/>
+            <w:r>
+              <w:rPr>
+                <w:lang w:val="en-US"/>
+              </w:rPr>
+              <w:t xml:space="preserve">  !</w:t>
+            </w:r>
+            <w:proofErr w:type="gramEnd"/>
+            <w:r>
+              <w:rPr>
+                <w:lang w:val="en-US"/>
+              </w:rPr>
+              <w:t xml:space="preserve">=   “all” &amp; </w:t>
+            </w:r>
+          </w:p>
+          <w:p>
+            <w:pPr>
+              <w:spacing w:before="0"/>
+              <w:rPr>
+                <w:lang w:val="en-US"/>
+              </w:rPr>
+            </w:pPr>
+            <w:r>
+              <w:rPr>
+                <w:lang w:val="en-US"/>
+              </w:rPr>
+              <w:t>stand</w:t>
+            </w:r>
+            <w:r>
+              <w:rPr>
+                <w:lang w:val="en-US"/>
+              </w:rPr>
+              <w:t xml:space="preserve">                      </w:t>
+            </w:r>
+            <w:proofErr w:type="gramStart"/>
+            <w:r>
+              <w:rPr>
+                <w:lang w:val="en-US"/>
+              </w:rPr>
+              <w:t xml:space="preserve">  !</w:t>
+            </w:r>
+            <w:proofErr w:type="gramEnd"/>
+            <w:r>
+              <w:rPr>
+                <w:lang w:val="en-US"/>
+              </w:rPr>
+              <w:t xml:space="preserve">=   “all” &amp; </w:t>
+            </w:r>
+          </w:p>
+          <w:p>
+            <w:pPr>
+              <w:spacing w:before="0"/>
+              <w:rPr>
+                <w:lang w:val="en-US"/>
+              </w:rPr>
+            </w:pPr>
+            <w:proofErr w:type="spellStart"/>
+            <w:r>
+              <w:rPr>
+                <w:lang w:val="en-US"/>
+              </w:rPr>
+              <w:t>SP_code</w:t>
+            </w:r>
+            <w:proofErr w:type="spellEnd"/>
+            <w:r>
+              <w:rPr>
+                <w:lang w:val="en-US"/>
+              </w:rPr>
+              <w:t xml:space="preserve">                 </w:t>
+            </w:r>
+            <w:proofErr w:type="gramStart"/>
+            <w:r>
+              <w:rPr>
+                <w:lang w:val="en-US"/>
+              </w:rPr>
+              <w:t xml:space="preserve">  !</w:t>
+            </w:r>
+            <w:proofErr w:type="gramEnd"/>
+            <w:r>
+              <w:rPr>
+                <w:lang w:val="en-US"/>
+              </w:rPr>
+              <w:t xml:space="preserve">=   “all” &amp; </w:t>
+            </w:r>
+          </w:p>
+          <w:p>
+            <w:pPr>
+              <w:spacing w:before="0"/>
+              <w:rPr>
+                <w:lang w:val="en-US"/>
+              </w:rPr>
+            </w:pPr>
+            <w:proofErr w:type="spellStart"/>
+            <w:r>
+              <w:rPr>
+                <w:lang w:val="en-US"/>
+              </w:rPr>
+              <w:t>C_layer</w:t>
+            </w:r>
+            <w:proofErr w:type="spellEnd"/>
+            <w:r>
+              <w:rPr>
+                <w:lang w:val="en-US"/>
+              </w:rPr>
+              <w:t xml:space="preserve">                     ==</w:t>
+            </w:r>
+            <w:proofErr w:type="gramStart"/>
+            <w:r>
+              <w:rPr>
+                <w:lang w:val="en-US"/>
+              </w:rPr>
+              <w:t xml:space="preserve">   “</w:t>
+            </w:r>
+            <w:proofErr w:type="gramEnd"/>
+            <w:r>
+              <w:rPr>
+                <w:lang w:val="en-US"/>
+              </w:rPr>
+              <w:t>all”</w:t>
+            </w:r>
+          </w:p>
+        </w:tc>
+      </w:tr>
+      <w:tr>
+        <w:tc>
+          <w:tcPr>
+            <w:tcW w:w="4531" w:type="dxa"/>
+          </w:tcPr>
+          <w:p>
+            <w:pPr>
+              <w:spacing w:before="0"/>
+              <w:rPr>
+                <w:lang w:val="en-US"/>
+              </w:rPr>
+            </w:pPr>
+            <w:r>
+              <w:rPr>
+                <w:lang w:val="en-US"/>
+              </w:rPr>
+              <w:t>"</w:t>
+            </w:r>
+            <w:proofErr w:type="spellStart"/>
+            <w:proofErr w:type="gramStart"/>
+            <w:r>
+              <w:rPr>
+                <w:lang w:val="en-US"/>
+              </w:rPr>
+              <w:t>plot</w:t>
+            </w:r>
+            <w:proofErr w:type="gramEnd"/>
+            <w:r>
+              <w:rPr>
+                <w:lang w:val="en-US"/>
+              </w:rPr>
+              <w:t>_ID</w:t>
+            </w:r>
+            <w:proofErr w:type="spellEnd"/>
+            <w:r>
+              <w:rPr>
+                <w:lang w:val="en-US"/>
+              </w:rPr>
+              <w:t>", "</w:t>
+            </w:r>
+            <w:proofErr w:type="spellStart"/>
+            <w:r>
+              <w:rPr>
+                <w:lang w:val="en-US"/>
+              </w:rPr>
+              <w:t>SP_code</w:t>
+            </w:r>
+            <w:proofErr w:type="spellEnd"/>
+            <w:r>
+              <w:rPr>
+                <w:lang w:val="en-US"/>
+              </w:rPr>
+              <w:t>"</w:t>
+            </w:r>
+          </w:p>
+          <w:p>
+            <w:pPr>
+              <w:spacing w:before="0"/>
+            </w:pPr>
+            <w:proofErr w:type="spellStart"/>
+            <w:r>
+              <w:t>Bfh_Nr</w:t>
+            </w:r>
+            <w:proofErr w:type="spellEnd"/>
+            <w:r>
+              <w:t>, Baumart</w:t>
+            </w:r>
+          </w:p>
+        </w:tc>
+        <w:tc>
+          <w:tcPr>
+            <w:tcW w:w="4531" w:type="dxa"/>
+          </w:tcPr>
+          <w:p>
+            <w:pPr>
+              <w:spacing w:before="0"/>
+              <w:rPr>
+                <w:lang w:val="en-US"/>
+              </w:rPr>
+            </w:pPr>
+            <w:proofErr w:type="spellStart"/>
+            <w:r>
+              <w:rPr>
+                <w:lang w:val="en-US"/>
+              </w:rPr>
+              <w:t>Stand_component</w:t>
+            </w:r>
+            <w:proofErr w:type="spellEnd"/>
+            <w:r>
+              <w:rPr>
+                <w:lang w:val="en-US"/>
+              </w:rPr>
+              <w:t xml:space="preserve"> =</w:t>
+            </w:r>
+            <w:proofErr w:type="gramStart"/>
+            <w:r>
+              <w:rPr>
+                <w:lang w:val="en-US"/>
+              </w:rPr>
+              <w:t>=  “</w:t>
+            </w:r>
+            <w:proofErr w:type="gramEnd"/>
+            <w:r>
+              <w:rPr>
+                <w:lang w:val="en-US"/>
+              </w:rPr>
+              <w:t xml:space="preserve">LT” &amp; </w:t>
+            </w:r>
+          </w:p>
+          <w:p>
+            <w:pPr>
+              <w:spacing w:before="0"/>
+              <w:rPr>
+                <w:lang w:val="en-US"/>
+              </w:rPr>
+            </w:pPr>
+            <w:proofErr w:type="spellStart"/>
+            <w:r>
+              <w:rPr>
+                <w:lang w:val="en-US"/>
+              </w:rPr>
+              <w:t>Plot_ID</w:t>
+            </w:r>
+            <w:proofErr w:type="spellEnd"/>
+            <w:r>
+              <w:rPr>
+                <w:lang w:val="en-US"/>
+              </w:rPr>
+              <w:t xml:space="preserve">                   </w:t>
+            </w:r>
+            <w:proofErr w:type="gramStart"/>
+            <w:r>
+              <w:rPr>
+                <w:lang w:val="en-US"/>
+              </w:rPr>
+              <w:t xml:space="preserve">  !</w:t>
+            </w:r>
+            <w:proofErr w:type="gramEnd"/>
+            <w:r>
+              <w:rPr>
+                <w:lang w:val="en-US"/>
+              </w:rPr>
+              <w:t xml:space="preserve">=   “all” &amp; </w:t>
+            </w:r>
+          </w:p>
+          <w:p>
+            <w:pPr>
+              <w:spacing w:before="0"/>
+              <w:rPr>
+                <w:lang w:val="en-US"/>
+              </w:rPr>
+            </w:pPr>
+            <w:r>
+              <w:rPr>
+                <w:lang w:val="en-US"/>
+              </w:rPr>
+              <w:t>stand</w:t>
+            </w:r>
+            <w:r>
+              <w:rPr>
+                <w:lang w:val="en-US"/>
+              </w:rPr>
+              <w:t xml:space="preserve">                        ==</w:t>
+            </w:r>
+            <w:proofErr w:type="gramStart"/>
+            <w:r>
+              <w:rPr>
+                <w:lang w:val="en-US"/>
+              </w:rPr>
+              <w:t xml:space="preserve">   “</w:t>
+            </w:r>
+            <w:proofErr w:type="gramEnd"/>
+            <w:r>
+              <w:rPr>
+                <w:lang w:val="en-US"/>
+              </w:rPr>
+              <w:t xml:space="preserve">all” &amp; </w:t>
+            </w:r>
+          </w:p>
+          <w:p>
+            <w:pPr>
+              <w:spacing w:before="0"/>
+              <w:rPr>
+                <w:lang w:val="en-US"/>
+              </w:rPr>
+            </w:pPr>
+            <w:proofErr w:type="spellStart"/>
+            <w:r>
+              <w:rPr>
+                <w:lang w:val="en-US"/>
+              </w:rPr>
+              <w:t>SP_code</w:t>
+            </w:r>
+            <w:proofErr w:type="spellEnd"/>
+            <w:r>
+              <w:rPr>
+                <w:lang w:val="en-US"/>
+              </w:rPr>
+              <w:t xml:space="preserve">                 </w:t>
+            </w:r>
+            <w:proofErr w:type="gramStart"/>
+            <w:r>
+              <w:rPr>
+                <w:lang w:val="en-US"/>
+              </w:rPr>
+              <w:t xml:space="preserve">  !</w:t>
+            </w:r>
+            <w:proofErr w:type="gramEnd"/>
+            <w:r>
+              <w:rPr>
+                <w:lang w:val="en-US"/>
+              </w:rPr>
+              <w:t xml:space="preserve">=   “all” &amp; </w:t>
+            </w:r>
+          </w:p>
+          <w:p>
+            <w:pPr>
+              <w:spacing w:before="0"/>
+              <w:rPr>
+                <w:lang w:val="en-US"/>
+              </w:rPr>
+            </w:pPr>
+            <w:proofErr w:type="spellStart"/>
+            <w:r>
+              <w:rPr>
+                <w:lang w:val="en-US"/>
+              </w:rPr>
+              <w:t>C_layer</w:t>
+            </w:r>
+            <w:proofErr w:type="spellEnd"/>
+            <w:r>
+              <w:rPr>
+                <w:lang w:val="en-US"/>
+              </w:rPr>
+              <w:t xml:space="preserve">                     ==</w:t>
+            </w:r>
+            <w:proofErr w:type="gramStart"/>
+            <w:r>
+              <w:rPr>
+                <w:lang w:val="en-US"/>
+              </w:rPr>
+              <w:t xml:space="preserve">   “</w:t>
+            </w:r>
+            <w:proofErr w:type="gramEnd"/>
+            <w:r>
+              <w:rPr>
+                <w:lang w:val="en-US"/>
+              </w:rPr>
+              <w:t>all”</w:t>
+            </w:r>
+          </w:p>
+        </w:tc>
+      </w:tr>
+      <w:tr>
+        <w:tc>
+          <w:tcPr>
+            <w:tcW w:w="4531" w:type="dxa"/>
+          </w:tcPr>
+          <w:p>
+            <w:pPr>
+              <w:spacing w:before="0"/>
+              <w:rPr>
+                <w:lang w:val="en-US"/>
+              </w:rPr>
+            </w:pPr>
+            <w:r>
+              <w:rPr>
+                <w:lang w:val="en-US"/>
+              </w:rPr>
+              <w:lastRenderedPageBreak/>
+              <w:t>"</w:t>
+            </w:r>
+            <w:proofErr w:type="spellStart"/>
+            <w:r>
+              <w:rPr>
+                <w:lang w:val="en-US"/>
+              </w:rPr>
+              <w:t>SP_code</w:t>
+            </w:r>
+            <w:proofErr w:type="spellEnd"/>
+            <w:r>
+              <w:rPr>
+                <w:lang w:val="en-US"/>
+              </w:rPr>
+              <w:t>"</w:t>
+            </w:r>
+          </w:p>
+          <w:p>
+            <w:pPr>
+              <w:spacing w:before="0"/>
+            </w:pPr>
+            <w:r>
+              <w:t>Baumart</w:t>
+            </w:r>
+          </w:p>
+        </w:tc>
+        <w:tc>
+          <w:tcPr>
+            <w:tcW w:w="4531" w:type="dxa"/>
+          </w:tcPr>
+          <w:p>
+            <w:pPr>
+              <w:spacing w:before="0"/>
+              <w:rPr>
+                <w:lang w:val="en-US"/>
+              </w:rPr>
+            </w:pPr>
+            <w:proofErr w:type="spellStart"/>
+            <w:r>
+              <w:rPr>
+                <w:lang w:val="en-US"/>
+              </w:rPr>
+              <w:t>Stand_component</w:t>
+            </w:r>
+            <w:proofErr w:type="spellEnd"/>
+            <w:r>
+              <w:rPr>
+                <w:lang w:val="en-US"/>
+              </w:rPr>
+              <w:t xml:space="preserve"> =</w:t>
+            </w:r>
+            <w:proofErr w:type="gramStart"/>
+            <w:r>
+              <w:rPr>
+                <w:lang w:val="en-US"/>
+              </w:rPr>
+              <w:t>=  “</w:t>
+            </w:r>
+            <w:proofErr w:type="gramEnd"/>
+            <w:r>
+              <w:rPr>
+                <w:lang w:val="en-US"/>
+              </w:rPr>
+              <w:t xml:space="preserve">LT” &amp; </w:t>
+            </w:r>
+          </w:p>
+          <w:p>
+            <w:pPr>
+              <w:spacing w:before="0"/>
+              <w:rPr>
+                <w:lang w:val="en-US"/>
+              </w:rPr>
+            </w:pPr>
+            <w:proofErr w:type="spellStart"/>
+            <w:r>
+              <w:rPr>
+                <w:lang w:val="en-US"/>
+              </w:rPr>
+              <w:t>Plot_ID</w:t>
+            </w:r>
+            <w:proofErr w:type="spellEnd"/>
+            <w:r>
+              <w:rPr>
+                <w:lang w:val="en-US"/>
+              </w:rPr>
+              <w:t xml:space="preserve">                     ==</w:t>
+            </w:r>
+            <w:proofErr w:type="gramStart"/>
+            <w:r>
+              <w:rPr>
+                <w:lang w:val="en-US"/>
+              </w:rPr>
+              <w:t xml:space="preserve">   “</w:t>
+            </w:r>
+            <w:proofErr w:type="gramEnd"/>
+            <w:r>
+              <w:rPr>
+                <w:lang w:val="en-US"/>
+              </w:rPr>
+              <w:t xml:space="preserve">all” &amp; </w:t>
+            </w:r>
+          </w:p>
+          <w:p>
+            <w:pPr>
+              <w:spacing w:before="0"/>
+              <w:rPr>
+                <w:lang w:val="en-US"/>
+              </w:rPr>
+            </w:pPr>
+            <w:r>
+              <w:rPr>
+                <w:lang w:val="en-US"/>
+              </w:rPr>
+              <w:t>stand</w:t>
+            </w:r>
+            <w:r>
+              <w:rPr>
+                <w:lang w:val="en-US"/>
+              </w:rPr>
+              <w:t xml:space="preserve">                        ==</w:t>
+            </w:r>
+            <w:proofErr w:type="gramStart"/>
+            <w:r>
+              <w:rPr>
+                <w:lang w:val="en-US"/>
+              </w:rPr>
+              <w:t xml:space="preserve">   “</w:t>
+            </w:r>
+            <w:proofErr w:type="gramEnd"/>
+            <w:r>
+              <w:rPr>
+                <w:lang w:val="en-US"/>
+              </w:rPr>
+              <w:t xml:space="preserve">all” &amp; </w:t>
+            </w:r>
+          </w:p>
+          <w:p>
+            <w:pPr>
+              <w:spacing w:before="0"/>
+              <w:rPr>
+                <w:lang w:val="en-US"/>
+              </w:rPr>
+            </w:pPr>
+            <w:proofErr w:type="spellStart"/>
+            <w:r>
+              <w:rPr>
+                <w:lang w:val="en-US"/>
+              </w:rPr>
+              <w:t>SP_code</w:t>
+            </w:r>
+            <w:proofErr w:type="spellEnd"/>
+            <w:r>
+              <w:rPr>
+                <w:lang w:val="en-US"/>
+              </w:rPr>
+              <w:t xml:space="preserve">                 </w:t>
+            </w:r>
+            <w:proofErr w:type="gramStart"/>
+            <w:r>
+              <w:rPr>
+                <w:lang w:val="en-US"/>
+              </w:rPr>
+              <w:t xml:space="preserve">  !</w:t>
+            </w:r>
+            <w:proofErr w:type="gramEnd"/>
+            <w:r>
+              <w:rPr>
+                <w:lang w:val="en-US"/>
+              </w:rPr>
+              <w:t xml:space="preserve">=   “all” &amp; </w:t>
+            </w:r>
+          </w:p>
+          <w:p>
+            <w:pPr>
+              <w:spacing w:before="0"/>
+              <w:rPr>
+                <w:lang w:val="en-US"/>
+              </w:rPr>
+            </w:pPr>
+            <w:proofErr w:type="spellStart"/>
+            <w:r>
+              <w:rPr>
+                <w:lang w:val="en-US"/>
+              </w:rPr>
+              <w:t>C_layer</w:t>
+            </w:r>
+            <w:proofErr w:type="spellEnd"/>
+            <w:r>
+              <w:rPr>
+                <w:lang w:val="en-US"/>
+              </w:rPr>
+              <w:t xml:space="preserve">                     ==</w:t>
+            </w:r>
+            <w:proofErr w:type="gramStart"/>
+            <w:r>
+              <w:rPr>
+                <w:lang w:val="en-US"/>
+              </w:rPr>
+              <w:t xml:space="preserve">   “</w:t>
+            </w:r>
+            <w:proofErr w:type="gramEnd"/>
+            <w:r>
+              <w:rPr>
+                <w:lang w:val="en-US"/>
+              </w:rPr>
+              <w:t>all”</w:t>
+            </w:r>
+          </w:p>
+        </w:tc>
+      </w:tr>
+      <w:tr>
+        <w:tc>
+          <w:tcPr>
+            <w:tcW w:w="4531" w:type="dxa"/>
+          </w:tcPr>
+          <w:p>
+            <w:pPr>
+              <w:spacing w:before="0"/>
+              <w:rPr>
+                <w:lang w:val="en-US"/>
+              </w:rPr>
+            </w:pPr>
+            <w:r>
+              <w:rPr>
+                <w:lang w:val="en-US"/>
+              </w:rPr>
+              <w:t>"</w:t>
+            </w:r>
+            <w:proofErr w:type="spellStart"/>
+            <w:proofErr w:type="gramStart"/>
+            <w:r>
+              <w:rPr>
+                <w:lang w:val="en-US"/>
+              </w:rPr>
+              <w:t>plot</w:t>
+            </w:r>
+            <w:proofErr w:type="gramEnd"/>
+            <w:r>
+              <w:rPr>
+                <w:lang w:val="en-US"/>
+              </w:rPr>
+              <w:t>_ID</w:t>
+            </w:r>
+            <w:proofErr w:type="spellEnd"/>
+            <w:r>
+              <w:rPr>
+                <w:lang w:val="en-US"/>
+              </w:rPr>
+              <w:t xml:space="preserve"> "</w:t>
+            </w:r>
+          </w:p>
+          <w:p>
+            <w:pPr>
+              <w:spacing w:before="0"/>
+              <w:rPr>
+                <w:lang w:val="en-US"/>
+              </w:rPr>
+            </w:pPr>
+            <w:proofErr w:type="spellStart"/>
+            <w:r>
+              <w:t>Bfh_Nr</w:t>
+            </w:r>
+            <w:proofErr w:type="spellEnd"/>
+          </w:p>
+        </w:tc>
+        <w:tc>
+          <w:tcPr>
+            <w:tcW w:w="4531" w:type="dxa"/>
+          </w:tcPr>
+          <w:p>
+            <w:pPr>
+              <w:spacing w:before="0"/>
+              <w:rPr>
+                <w:lang w:val="en-US"/>
+              </w:rPr>
+            </w:pPr>
+            <w:proofErr w:type="spellStart"/>
+            <w:r>
+              <w:rPr>
+                <w:lang w:val="en-US"/>
+              </w:rPr>
+              <w:t>Stand_component</w:t>
+            </w:r>
+            <w:proofErr w:type="spellEnd"/>
+            <w:r>
+              <w:rPr>
+                <w:lang w:val="en-US"/>
+              </w:rPr>
+              <w:t xml:space="preserve"> =</w:t>
+            </w:r>
+            <w:proofErr w:type="gramStart"/>
+            <w:r>
+              <w:rPr>
+                <w:lang w:val="en-US"/>
+              </w:rPr>
+              <w:t>=  “</w:t>
+            </w:r>
+            <w:proofErr w:type="gramEnd"/>
+            <w:r>
+              <w:rPr>
+                <w:lang w:val="en-US"/>
+              </w:rPr>
+              <w:t xml:space="preserve">LT” &amp; </w:t>
+            </w:r>
+          </w:p>
+          <w:p>
+            <w:pPr>
+              <w:spacing w:before="0"/>
+              <w:rPr>
+                <w:lang w:val="en-US"/>
+              </w:rPr>
+            </w:pPr>
+            <w:proofErr w:type="spellStart"/>
+            <w:r>
+              <w:rPr>
+                <w:lang w:val="en-US"/>
+              </w:rPr>
+              <w:t>Plot_ID</w:t>
+            </w:r>
+            <w:proofErr w:type="spellEnd"/>
+            <w:r>
+              <w:rPr>
+                <w:lang w:val="en-US"/>
+              </w:rPr>
+              <w:t xml:space="preserve">                   </w:t>
+            </w:r>
+            <w:proofErr w:type="gramStart"/>
+            <w:r>
+              <w:rPr>
+                <w:lang w:val="en-US"/>
+              </w:rPr>
+              <w:t xml:space="preserve">  !</w:t>
+            </w:r>
+            <w:proofErr w:type="gramEnd"/>
+            <w:r>
+              <w:rPr>
+                <w:lang w:val="en-US"/>
+              </w:rPr>
+              <w:t xml:space="preserve">=   “all” &amp; </w:t>
+            </w:r>
+          </w:p>
+          <w:p>
+            <w:pPr>
+              <w:spacing w:before="0"/>
+              <w:rPr>
+                <w:lang w:val="en-US"/>
+              </w:rPr>
+            </w:pPr>
+            <w:r>
+              <w:rPr>
+                <w:lang w:val="en-US"/>
+              </w:rPr>
+              <w:t>stand</w:t>
+            </w:r>
+            <w:r>
+              <w:rPr>
+                <w:lang w:val="en-US"/>
+              </w:rPr>
+              <w:t xml:space="preserve">                        ==</w:t>
+            </w:r>
+            <w:proofErr w:type="gramStart"/>
+            <w:r>
+              <w:rPr>
+                <w:lang w:val="en-US"/>
+              </w:rPr>
+              <w:t xml:space="preserve">   “</w:t>
+            </w:r>
+            <w:proofErr w:type="gramEnd"/>
+            <w:r>
+              <w:rPr>
+                <w:lang w:val="en-US"/>
+              </w:rPr>
+              <w:t xml:space="preserve">all” &amp; </w:t>
+            </w:r>
+          </w:p>
+          <w:p>
+            <w:pPr>
+              <w:spacing w:before="0"/>
+              <w:rPr>
+                <w:lang w:val="en-US"/>
+              </w:rPr>
+            </w:pPr>
+            <w:proofErr w:type="spellStart"/>
+            <w:r>
+              <w:rPr>
+                <w:lang w:val="en-US"/>
+              </w:rPr>
+              <w:t>SP_code</w:t>
+            </w:r>
+            <w:proofErr w:type="spellEnd"/>
+            <w:r>
+              <w:rPr>
+                <w:lang w:val="en-US"/>
+              </w:rPr>
+              <w:t xml:space="preserve">                   ==</w:t>
+            </w:r>
+            <w:proofErr w:type="gramStart"/>
+            <w:r>
+              <w:rPr>
+                <w:lang w:val="en-US"/>
+              </w:rPr>
+              <w:t xml:space="preserve">   “</w:t>
+            </w:r>
+            <w:proofErr w:type="gramEnd"/>
+            <w:r>
+              <w:rPr>
+                <w:lang w:val="en-US"/>
+              </w:rPr>
+              <w:t xml:space="preserve">all” &amp; </w:t>
+            </w:r>
+          </w:p>
+          <w:p>
+            <w:pPr>
+              <w:spacing w:before="0"/>
+              <w:rPr>
+                <w:lang w:val="en-US"/>
+              </w:rPr>
+            </w:pPr>
+            <w:proofErr w:type="spellStart"/>
+            <w:r>
+              <w:rPr>
+                <w:lang w:val="en-US"/>
+              </w:rPr>
+              <w:t>C_layer</w:t>
+            </w:r>
+            <w:proofErr w:type="spellEnd"/>
+            <w:r>
+              <w:rPr>
+                <w:lang w:val="en-US"/>
+              </w:rPr>
+              <w:t xml:space="preserve">                     ==</w:t>
+            </w:r>
+            <w:proofErr w:type="gramStart"/>
+            <w:r>
+              <w:rPr>
+                <w:lang w:val="en-US"/>
+              </w:rPr>
+              <w:t xml:space="preserve">   “</w:t>
+            </w:r>
+            <w:proofErr w:type="gramEnd"/>
+            <w:r>
+              <w:rPr>
+                <w:lang w:val="en-US"/>
+              </w:rPr>
+              <w:t>all”</w:t>
+            </w:r>
+          </w:p>
+        </w:tc>
+      </w:tr>
+    </w:tbl>
+    <w:p>
+      <w:pPr>
+        <w:rPr>
+          <w:lang w:val="en-US"/>
+        </w:rPr>
+      </w:pPr>
+    </w:p>
+    <w:p>
+      <w:pPr>
+        <w:pStyle w:val="berschrift3"/>
+        <w:numPr>
+          <w:ilvl w:val="2"/>
+          <w:numId w:val="1"/>
+        </w:numPr>
+        <w:ind w:left="794"/>
+        <w:jc w:val="both"/>
+      </w:pPr>
+      <w:r>
+        <w:t>Durchschnittswerte und Unterschiede der Durchschnittswerte zwischen HBI und BZE3</w:t>
+      </w:r>
+    </w:p>
+    <w:p>
+      <w:proofErr w:type="spellStart"/>
+      <w:r>
+        <w:t>Durschnittliche</w:t>
+      </w:r>
+      <w:proofErr w:type="spellEnd"/>
+      <w:r>
+        <w:t xml:space="preserve"> Kennwerte der Altbestand Daten, wie z.B. mittlere Durchmesser, mittlere Höhe, Standartabweichung der Höhe und des Durchmessers aber auch mittlere Grundfläche etc. wurde in den folgenden Kategorien berechnet: </w:t>
+      </w:r>
+    </w:p>
+    <w:tbl>
+      <w:tblPr>
+        <w:tblStyle w:val="Tabellenraster"/>
+        <w:tblW w:w="0" w:type="auto"/>
+        <w:tblLook w:val="04A0" w:firstRow="1" w:lastRow="0" w:firstColumn="1" w:lastColumn="0" w:noHBand="0" w:noVBand="1"/>
+      </w:tblPr>
+      <w:tblGrid>
+        <w:gridCol w:w="4531"/>
+        <w:gridCol w:w="4531"/>
+      </w:tblGrid>
+      <w:tr>
+        <w:tc>
+          <w:tcPr>
+            <w:tcW w:w="4531" w:type="dxa"/>
+          </w:tcPr>
+          <w:p>
+            <w:pPr>
+              <w:spacing w:before="0"/>
+              <w:rPr>
+                <w:lang w:val="en-US"/>
+              </w:rPr>
+            </w:pPr>
+            <w:r>
+              <w:rPr>
+                <w:lang w:val="en-US"/>
+              </w:rPr>
+              <w:t>"</w:t>
+            </w:r>
+            <w:proofErr w:type="spellStart"/>
+            <w:proofErr w:type="gramStart"/>
+            <w:r>
+              <w:rPr>
+                <w:lang w:val="en-US"/>
+              </w:rPr>
+              <w:t>plot</w:t>
+            </w:r>
+            <w:proofErr w:type="gramEnd"/>
+            <w:r>
+              <w:rPr>
+                <w:lang w:val="en-US"/>
+              </w:rPr>
+              <w:t>_ID</w:t>
+            </w:r>
+            <w:proofErr w:type="spellEnd"/>
+            <w:r>
+              <w:rPr>
+                <w:lang w:val="en-US"/>
+              </w:rPr>
+              <w:t>", "</w:t>
+            </w:r>
+            <w:proofErr w:type="spellStart"/>
+            <w:r>
+              <w:rPr>
+                <w:lang w:val="en-US"/>
+              </w:rPr>
+              <w:t>SP_code</w:t>
+            </w:r>
+            <w:proofErr w:type="spellEnd"/>
+            <w:r>
+              <w:rPr>
+                <w:lang w:val="en-US"/>
+              </w:rPr>
+              <w:t>"</w:t>
+            </w:r>
+          </w:p>
+          <w:p>
+            <w:pPr>
+              <w:spacing w:before="0"/>
+            </w:pPr>
+            <w:proofErr w:type="spellStart"/>
+            <w:r>
+              <w:t>Bfh_Nr</w:t>
+            </w:r>
+            <w:proofErr w:type="spellEnd"/>
+            <w:r>
+              <w:t>, Baumart</w:t>
+            </w:r>
+          </w:p>
+        </w:tc>
+        <w:tc>
+          <w:tcPr>
+            <w:tcW w:w="4531" w:type="dxa"/>
+          </w:tcPr>
+          <w:p>
+            <w:pPr>
+              <w:spacing w:before="0"/>
+              <w:rPr>
+                <w:lang w:val="en-US"/>
+              </w:rPr>
+            </w:pPr>
+            <w:proofErr w:type="spellStart"/>
+            <w:r>
+              <w:rPr>
+                <w:lang w:val="en-US"/>
+              </w:rPr>
+              <w:t>Stand_component</w:t>
+            </w:r>
+            <w:proofErr w:type="spellEnd"/>
+            <w:r>
+              <w:rPr>
+                <w:lang w:val="en-US"/>
+              </w:rPr>
+              <w:t xml:space="preserve"> =</w:t>
+            </w:r>
+            <w:proofErr w:type="gramStart"/>
+            <w:r>
+              <w:rPr>
+                <w:lang w:val="en-US"/>
+              </w:rPr>
+              <w:t>=  “</w:t>
+            </w:r>
+            <w:proofErr w:type="gramEnd"/>
+            <w:r>
+              <w:rPr>
+                <w:lang w:val="en-US"/>
+              </w:rPr>
+              <w:t xml:space="preserve">LT” &amp; </w:t>
+            </w:r>
+          </w:p>
+          <w:p>
+            <w:pPr>
+              <w:spacing w:before="0"/>
+              <w:rPr>
+                <w:lang w:val="en-US"/>
+              </w:rPr>
+            </w:pPr>
+            <w:proofErr w:type="spellStart"/>
+            <w:r>
+              <w:rPr>
+                <w:lang w:val="en-US"/>
+              </w:rPr>
+              <w:t>Plot_ID</w:t>
+            </w:r>
+            <w:proofErr w:type="spellEnd"/>
+            <w:r>
+              <w:rPr>
+                <w:lang w:val="en-US"/>
+              </w:rPr>
+              <w:t xml:space="preserve">                   </w:t>
+            </w:r>
+            <w:proofErr w:type="gramStart"/>
+            <w:r>
+              <w:rPr>
+                <w:lang w:val="en-US"/>
+              </w:rPr>
+              <w:t xml:space="preserve">  !</w:t>
+            </w:r>
+            <w:proofErr w:type="gramEnd"/>
+            <w:r>
+              <w:rPr>
+                <w:lang w:val="en-US"/>
+              </w:rPr>
+              <w:t xml:space="preserve">=   “all” &amp; </w:t>
+            </w:r>
+          </w:p>
+          <w:p>
+            <w:pPr>
+              <w:spacing w:before="0"/>
+              <w:rPr>
+                <w:lang w:val="en-US"/>
+              </w:rPr>
+            </w:pPr>
+            <w:r>
+              <w:rPr>
+                <w:lang w:val="en-US"/>
+              </w:rPr>
+              <w:t>stand</w:t>
+            </w:r>
+            <w:r>
+              <w:rPr>
+                <w:lang w:val="en-US"/>
+              </w:rPr>
+              <w:t xml:space="preserve">                        ==</w:t>
+            </w:r>
+            <w:proofErr w:type="gramStart"/>
+            <w:r>
+              <w:rPr>
+                <w:lang w:val="en-US"/>
+              </w:rPr>
+              <w:t xml:space="preserve">   “</w:t>
+            </w:r>
+            <w:proofErr w:type="gramEnd"/>
+            <w:r>
+              <w:rPr>
+                <w:lang w:val="en-US"/>
+              </w:rPr>
+              <w:t xml:space="preserve">all” &amp; </w:t>
+            </w:r>
+          </w:p>
+          <w:p>
+            <w:pPr>
+              <w:spacing w:before="0"/>
+              <w:rPr>
+                <w:lang w:val="en-US"/>
+              </w:rPr>
+            </w:pPr>
+            <w:proofErr w:type="spellStart"/>
+            <w:r>
+              <w:rPr>
+                <w:lang w:val="en-US"/>
+              </w:rPr>
+              <w:t>SP_code</w:t>
+            </w:r>
+            <w:proofErr w:type="spellEnd"/>
+            <w:r>
+              <w:rPr>
+                <w:lang w:val="en-US"/>
+              </w:rPr>
+              <w:t xml:space="preserve">                 </w:t>
+            </w:r>
+            <w:proofErr w:type="gramStart"/>
+            <w:r>
+              <w:rPr>
+                <w:lang w:val="en-US"/>
+              </w:rPr>
+              <w:t xml:space="preserve">  !</w:t>
+            </w:r>
+            <w:proofErr w:type="gramEnd"/>
+            <w:r>
+              <w:rPr>
+                <w:lang w:val="en-US"/>
+              </w:rPr>
+              <w:t xml:space="preserve">=   “all” &amp; </w:t>
+            </w:r>
+          </w:p>
+          <w:p>
+            <w:pPr>
+              <w:spacing w:before="0"/>
+              <w:rPr>
+                <w:lang w:val="en-US"/>
+              </w:rPr>
+            </w:pPr>
+            <w:proofErr w:type="spellStart"/>
+            <w:r>
+              <w:rPr>
+                <w:lang w:val="en-US"/>
+              </w:rPr>
+              <w:t>C_layer</w:t>
+            </w:r>
+            <w:proofErr w:type="spellEnd"/>
+            <w:r>
+              <w:rPr>
+                <w:lang w:val="en-US"/>
+              </w:rPr>
+              <w:t xml:space="preserve">                     ==</w:t>
+            </w:r>
+            <w:proofErr w:type="gramStart"/>
+            <w:r>
+              <w:rPr>
+                <w:lang w:val="en-US"/>
+              </w:rPr>
+              <w:t xml:space="preserve">   “</w:t>
+            </w:r>
+            <w:proofErr w:type="gramEnd"/>
+            <w:r>
+              <w:rPr>
+                <w:lang w:val="en-US"/>
+              </w:rPr>
+              <w:t>all”</w:t>
+            </w:r>
+          </w:p>
+        </w:tc>
+      </w:tr>
+      <w:tr>
+        <w:tc>
+          <w:tcPr>
+            <w:tcW w:w="4531" w:type="dxa"/>
+          </w:tcPr>
+          <w:p>
+            <w:pPr>
+              <w:spacing w:before="0"/>
+              <w:rPr>
+                <w:lang w:val="en-US"/>
+              </w:rPr>
+            </w:pPr>
+            <w:r>
+              <w:rPr>
+                <w:lang w:val="en-US"/>
+              </w:rPr>
+              <w:t>"</w:t>
+            </w:r>
+            <w:proofErr w:type="spellStart"/>
+            <w:proofErr w:type="gramStart"/>
+            <w:r>
+              <w:rPr>
+                <w:lang w:val="en-US"/>
+              </w:rPr>
+              <w:t>plot</w:t>
+            </w:r>
+            <w:proofErr w:type="gramEnd"/>
+            <w:r>
+              <w:rPr>
+                <w:lang w:val="en-US"/>
+              </w:rPr>
+              <w:t>_ID</w:t>
+            </w:r>
+            <w:proofErr w:type="spellEnd"/>
+            <w:r>
+              <w:rPr>
+                <w:lang w:val="en-US"/>
+              </w:rPr>
+              <w:t xml:space="preserve"> "</w:t>
+            </w:r>
+          </w:p>
+          <w:p>
+            <w:pPr>
+              <w:spacing w:before="0"/>
+              <w:rPr>
+                <w:lang w:val="en-US"/>
+              </w:rPr>
+            </w:pPr>
+            <w:proofErr w:type="spellStart"/>
+            <w:r>
+              <w:t>Bfh_Nr</w:t>
+            </w:r>
+            <w:proofErr w:type="spellEnd"/>
+          </w:p>
+        </w:tc>
+        <w:tc>
+          <w:tcPr>
+            <w:tcW w:w="4531" w:type="dxa"/>
+          </w:tcPr>
+          <w:p>
+            <w:pPr>
+              <w:spacing w:before="0"/>
+              <w:rPr>
+                <w:lang w:val="en-US"/>
+              </w:rPr>
+            </w:pPr>
+            <w:proofErr w:type="spellStart"/>
+            <w:r>
+              <w:rPr>
+                <w:lang w:val="en-US"/>
+              </w:rPr>
+              <w:t>Stand_component</w:t>
+            </w:r>
+            <w:proofErr w:type="spellEnd"/>
+            <w:r>
+              <w:rPr>
+                <w:lang w:val="en-US"/>
+              </w:rPr>
+              <w:t xml:space="preserve"> =</w:t>
+            </w:r>
+            <w:proofErr w:type="gramStart"/>
+            <w:r>
+              <w:rPr>
+                <w:lang w:val="en-US"/>
+              </w:rPr>
+              <w:t>=  “</w:t>
+            </w:r>
+            <w:proofErr w:type="gramEnd"/>
+            <w:r>
+              <w:rPr>
+                <w:lang w:val="en-US"/>
+              </w:rPr>
+              <w:t xml:space="preserve">LT” &amp; </w:t>
+            </w:r>
+          </w:p>
+          <w:p>
+            <w:pPr>
+              <w:spacing w:before="0"/>
+              <w:rPr>
+                <w:lang w:val="en-US"/>
+              </w:rPr>
+            </w:pPr>
+            <w:proofErr w:type="spellStart"/>
+            <w:r>
+              <w:rPr>
+                <w:lang w:val="en-US"/>
+              </w:rPr>
+              <w:t>Plot_ID</w:t>
+            </w:r>
+            <w:proofErr w:type="spellEnd"/>
+            <w:r>
+              <w:rPr>
+                <w:lang w:val="en-US"/>
+              </w:rPr>
+              <w:t xml:space="preserve">                   </w:t>
+            </w:r>
+            <w:proofErr w:type="gramStart"/>
+            <w:r>
+              <w:rPr>
+                <w:lang w:val="en-US"/>
+              </w:rPr>
+              <w:t xml:space="preserve">  !</w:t>
+            </w:r>
+            <w:proofErr w:type="gramEnd"/>
+            <w:r>
+              <w:rPr>
+                <w:lang w:val="en-US"/>
+              </w:rPr>
+              <w:t xml:space="preserve">=   “all” &amp; </w:t>
+            </w:r>
+          </w:p>
+          <w:p>
+            <w:pPr>
+              <w:spacing w:before="0"/>
+              <w:rPr>
+                <w:lang w:val="en-US"/>
+              </w:rPr>
+            </w:pPr>
+            <w:r>
+              <w:rPr>
+                <w:lang w:val="en-US"/>
+              </w:rPr>
+              <w:t>stand</w:t>
+            </w:r>
+            <w:r>
+              <w:rPr>
+                <w:lang w:val="en-US"/>
+              </w:rPr>
+              <w:t xml:space="preserve">                        ==</w:t>
+            </w:r>
+            <w:proofErr w:type="gramStart"/>
+            <w:r>
+              <w:rPr>
+                <w:lang w:val="en-US"/>
+              </w:rPr>
+              <w:t xml:space="preserve">   “</w:t>
+            </w:r>
+            <w:proofErr w:type="gramEnd"/>
+            <w:r>
+              <w:rPr>
+                <w:lang w:val="en-US"/>
+              </w:rPr>
+              <w:t xml:space="preserve">all” &amp; </w:t>
+            </w:r>
+          </w:p>
+          <w:p>
+            <w:pPr>
+              <w:spacing w:before="0"/>
+              <w:rPr>
+                <w:lang w:val="en-US"/>
+              </w:rPr>
+            </w:pPr>
+            <w:proofErr w:type="spellStart"/>
+            <w:r>
+              <w:rPr>
+                <w:lang w:val="en-US"/>
+              </w:rPr>
+              <w:t>SP_code</w:t>
+            </w:r>
+            <w:proofErr w:type="spellEnd"/>
+            <w:r>
+              <w:rPr>
+                <w:lang w:val="en-US"/>
+              </w:rPr>
+              <w:t xml:space="preserve">                   ==</w:t>
+            </w:r>
+            <w:proofErr w:type="gramStart"/>
+            <w:r>
+              <w:rPr>
+                <w:lang w:val="en-US"/>
+              </w:rPr>
+              <w:t xml:space="preserve">   “</w:t>
+            </w:r>
+            <w:proofErr w:type="gramEnd"/>
+            <w:r>
+              <w:rPr>
+                <w:lang w:val="en-US"/>
+              </w:rPr>
+              <w:t xml:space="preserve">all” &amp; </w:t>
+            </w:r>
+          </w:p>
+          <w:p>
+            <w:pPr>
+              <w:spacing w:before="0"/>
+              <w:rPr>
+                <w:lang w:val="en-US"/>
+              </w:rPr>
+            </w:pPr>
+            <w:proofErr w:type="spellStart"/>
+            <w:r>
+              <w:rPr>
+                <w:lang w:val="en-US"/>
+              </w:rPr>
+              <w:t>C_layer</w:t>
+            </w:r>
+            <w:proofErr w:type="spellEnd"/>
+            <w:r>
+              <w:rPr>
+                <w:lang w:val="en-US"/>
+              </w:rPr>
+              <w:t xml:space="preserve">                     ==</w:t>
+            </w:r>
+            <w:proofErr w:type="gramStart"/>
+            <w:r>
+              <w:rPr>
+                <w:lang w:val="en-US"/>
+              </w:rPr>
+              <w:t xml:space="preserve">   “</w:t>
+            </w:r>
+            <w:proofErr w:type="gramEnd"/>
+            <w:r>
+              <w:rPr>
+                <w:lang w:val="en-US"/>
+              </w:rPr>
+              <w:t>all”</w:t>
+            </w:r>
+          </w:p>
+        </w:tc>
+      </w:tr>
+    </w:tbl>
+    <w:p>
+      <w:pPr>
+        <w:rPr>
+          <w:lang w:val="en-US"/>
+        </w:rPr>
+      </w:pPr>
+    </w:p>
+    <w:p>
+      <w:pPr>
+        <w:pStyle w:val="berschrift3"/>
       </w:pPr>
       <w:r>
         <w:t>Verjüngung</w:t>
@@ -43621,6 +45512,7 @@
       </w:r>
     </w:p>
     <w:p/>
+    <w:bookmarkEnd w:id="16"/>
     <w:p/>
     <w:p/>
     <w:p/>
@@ -46252,7 +48144,6 @@
         <w:pStyle w:val="Tabellentext"/>
         <w:rPr>
           <w:rFonts w:ascii="Noto Mono" w:hAnsi="Noto Mono" w:cs="Noto Mono"/>
-          <w:lang w:val="en-US"/>
         </w:rPr>
       </w:pPr>
       <w:r>
@@ -46266,7 +48157,6 @@
         <w:rPr>
           <w:rFonts w:ascii="Noto Mono" w:hAnsi="Noto Mono" w:cs="Noto Mono"/>
           <w:highlight w:val="yellow"/>
-          <w:lang w:val="en-US"/>
         </w:rPr>
         <w:t>#</w:t>
       </w:r>
@@ -46274,7 +48164,6 @@
       <w:r>
         <w:rPr>
           <w:rFonts w:ascii="Noto Mono" w:hAnsi="Noto Mono" w:cs="Noto Mono"/>
-          <w:lang w:val="en-US"/>
         </w:rPr>
         <w:t>my.utm.epsg</w:t>
       </w:r>
@@ -46282,7 +48171,6 @@
       <w:r>
         <w:rPr>
           <w:rFonts w:ascii="Noto Mono" w:hAnsi="Noto Mono" w:cs="Noto Mono"/>
-          <w:lang w:val="en-US"/>
         </w:rPr>
         <w:t xml:space="preserve"> &lt;- "+</w:t>
       </w:r>
@@ -46290,7 +48178,6 @@
       <w:r>
         <w:rPr>
           <w:rFonts w:ascii="Noto Mono" w:hAnsi="Noto Mono" w:cs="Noto Mono"/>
-          <w:lang w:val="en-US"/>
         </w:rPr>
         <w:t>proj</w:t>
       </w:r>
@@ -46298,7 +48185,6 @@
       <w:r>
         <w:rPr>
           <w:rFonts w:ascii="Noto Mono" w:hAnsi="Noto Mono" w:cs="Noto Mono"/>
-          <w:lang w:val="en-US"/>
         </w:rPr>
         <w:t>=</w:t>
       </w:r>
@@ -46306,7 +48192,6 @@
       <w:r>
         <w:rPr>
           <w:rFonts w:ascii="Noto Mono" w:hAnsi="Noto Mono" w:cs="Noto Mono"/>
-          <w:lang w:val="en-US"/>
         </w:rPr>
         <w:t>utm</w:t>
       </w:r>
@@ -46314,15 +48199,55 @@
       <w:r>
         <w:rPr>
           <w:rFonts w:ascii="Noto Mono" w:hAnsi="Noto Mono" w:cs="Noto Mono"/>
-          <w:lang w:val="en-US"/>
-        </w:rPr>
-        <w:t xml:space="preserve"> +zone=32 +datum=WGS84 +units=m +</w:t>
+        </w:rPr>
+        <w:t xml:space="preserve"> +</w:t>
       </w:r>
       <w:proofErr w:type="spellStart"/>
       <w:r>
         <w:rPr>
           <w:rFonts w:ascii="Noto Mono" w:hAnsi="Noto Mono" w:cs="Noto Mono"/>
-          <w:lang w:val="en-US"/>
+        </w:rPr>
+        <w:t>zone</w:t>
+      </w:r>
+      <w:proofErr w:type="spellEnd"/>
+      <w:r>
+        <w:rPr>
+          <w:rFonts w:ascii="Noto Mono" w:hAnsi="Noto Mono" w:cs="Noto Mono"/>
+        </w:rPr>
+        <w:t>=32 +</w:t>
+      </w:r>
+      <w:proofErr w:type="spellStart"/>
+      <w:r>
+        <w:rPr>
+          <w:rFonts w:ascii="Noto Mono" w:hAnsi="Noto Mono" w:cs="Noto Mono"/>
+        </w:rPr>
+        <w:t>datum</w:t>
+      </w:r>
+      <w:proofErr w:type="spellEnd"/>
+      <w:r>
+        <w:rPr>
+          <w:rFonts w:ascii="Noto Mono" w:hAnsi="Noto Mono" w:cs="Noto Mono"/>
+        </w:rPr>
+        <w:t>=WGS84 +</w:t>
+      </w:r>
+      <w:proofErr w:type="spellStart"/>
+      <w:r>
+        <w:rPr>
+          <w:rFonts w:ascii="Noto Mono" w:hAnsi="Noto Mono" w:cs="Noto Mono"/>
+        </w:rPr>
+        <w:t>units</w:t>
+      </w:r>
+      <w:proofErr w:type="spellEnd"/>
+      <w:r>
+        <w:rPr>
+          <w:rFonts w:ascii="Noto Mono" w:hAnsi="Noto Mono" w:cs="Noto Mono"/>
+        </w:rPr>
+        <w:t>=m +</w:t>
+      </w:r>
+      <w:proofErr w:type="spellStart"/>
+      <w:r>
+        <w:rPr>
+          <w:rFonts w:ascii="Noto Mono" w:hAnsi="Noto Mono" w:cs="Noto Mono"/>
         </w:rPr>
         <w:t>no_defs</w:t>
       </w:r>
@@ -46330,7 +48255,6 @@
       <w:r>
         <w:rPr>
           <w:rFonts w:ascii="Noto Mono" w:hAnsi="Noto Mono" w:cs="Noto Mono"/>
-          <w:lang w:val="en-US"/>
         </w:rPr>
         <w:t xml:space="preserve"> +type=</w:t>
       </w:r>
@@ -46338,7 +48262,6 @@
       <w:r>
         <w:rPr>
           <w:rFonts w:ascii="Noto Mono" w:hAnsi="Noto Mono" w:cs="Noto Mono"/>
-          <w:lang w:val="en-US"/>
         </w:rPr>
         <w:t>crs</w:t>
       </w:r>
@@ -46346,7 +48269,6 @@
       <w:r>
         <w:rPr>
           <w:rFonts w:ascii="Noto Mono" w:hAnsi="Noto Mono" w:cs="Noto Mono"/>
-          <w:lang w:val="en-US"/>
         </w:rPr>
         <w:t>"</w:t>
       </w:r>
@@ -46516,7 +48438,13 @@
         </w:rPr>
       </w:pPr>
     </w:p>
-    <w:p/>
+    <w:p>
+      <w:pPr>
+        <w:rPr>
+          <w:lang w:val="en-US"/>
+        </w:rPr>
+      </w:pPr>
+    </w:p>
     <w:p>
       <w:r>
         <w:t xml:space="preserve">Umgang mit probekreisen, die </w:t>

</xml_diff>